<commit_message>
10.1.2 Social Networks as Graphs
</commit_message>
<xml_diff>
--- a/[pdf][persian] chapter-10-Mining Social Network Graphs.docx
+++ b/[pdf][persian] chapter-10-Mining Social Network Graphs.docx
@@ -3700,17 +3700,7 @@
           <w:rtl/>
           <w:lang w:bidi="fa-IR"/>
         </w:rPr>
-        <w:t>. ارتباط ها یا وجود داش</w:t>
-      </w:r>
-      <w:bookmarkStart w:id="0" w:name="_GoBack"/>
-      <w:bookmarkEnd w:id="0"/>
-      <w:r>
-        <w:rPr>
-          <w:rFonts w:cs="B Nazanin" w:hint="cs"/>
-          <w:rtl/>
-          <w:lang w:bidi="fa-IR"/>
-        </w:rPr>
-        <w:t>ته یا ندارد پس دو نفر یا دوست هستند یا نیستند؛</w:t>
+        <w:t>. ارتباط ها یا وجود داشته یا ندارد پس دو نفر یا دوست هستند یا نیستند؛</w:t>
       </w:r>
       <w:r>
         <w:rPr>
@@ -3771,8 +3761,7 @@
         <w:bidi/>
         <w:spacing w:line="360" w:lineRule="auto"/>
         <w:rPr>
-          <w:rFonts w:cs="B Nazanin" w:hint="cs"/>
-          <w:rtl/>
+          <w:rFonts w:cs="B Nazanin"/>
           <w:lang w:bidi="fa-IR"/>
         </w:rPr>
       </w:pPr>
@@ -3866,6 +3855,3627 @@
         <w:spacing w:line="360" w:lineRule="auto"/>
         <w:rPr>
           <w:rFonts w:cs="B Nazanin"/>
+          <w:rtl/>
+          <w:lang w:bidi="fa-IR"/>
+        </w:rPr>
+      </w:pPr>
+    </w:p>
+    <w:p>
+      <w:pPr>
+        <w:bidi/>
+        <w:spacing w:line="360" w:lineRule="auto"/>
+        <w:rPr>
+          <w:rFonts w:cs="B Titr"/>
+          <w:sz w:val="40"/>
+          <w:szCs w:val="40"/>
+          <w:rtl/>
+          <w:lang w:bidi="fa-IR"/>
+        </w:rPr>
+      </w:pPr>
+      <w:r>
+        <w:rPr>
+          <w:rFonts w:cs="B Titr" w:hint="cs"/>
+          <w:sz w:val="40"/>
+          <w:szCs w:val="40"/>
+          <w:rtl/>
+          <w:lang w:bidi="fa-IR"/>
+        </w:rPr>
+        <w:t>10.1.2 شبکه های اجتماعی به صورت گراف</w:t>
+      </w:r>
+    </w:p>
+    <w:p>
+      <w:pPr>
+        <w:bidi/>
+        <w:spacing w:line="360" w:lineRule="auto"/>
+        <w:rPr>
+          <w:rFonts w:cs="B Nazanin"/>
+          <w:rtl/>
+          <w:lang w:bidi="fa-IR"/>
+        </w:rPr>
+      </w:pPr>
+      <w:r>
+        <w:rPr>
+          <w:rFonts w:cs="B Nazanin"/>
+          <w:rtl/>
+          <w:lang w:bidi="fa-IR"/>
+        </w:rPr>
+        <w:t>شبکه ها</w:t>
+      </w:r>
+      <w:r>
+        <w:rPr>
+          <w:rFonts w:cs="B Nazanin" w:hint="cs"/>
+          <w:rtl/>
+          <w:lang w:bidi="fa-IR"/>
+        </w:rPr>
+        <w:t>ی</w:t>
+      </w:r>
+      <w:r>
+        <w:rPr>
+          <w:rFonts w:cs="B Nazanin"/>
+          <w:rtl/>
+          <w:lang w:bidi="fa-IR"/>
+        </w:rPr>
+        <w:t xml:space="preserve"> اجتماع</w:t>
+      </w:r>
+      <w:r>
+        <w:rPr>
+          <w:rFonts w:cs="B Nazanin" w:hint="cs"/>
+          <w:rtl/>
+          <w:lang w:bidi="fa-IR"/>
+        </w:rPr>
+        <w:t>ی</w:t>
+      </w:r>
+      <w:r>
+        <w:rPr>
+          <w:rFonts w:cs="B Nazanin"/>
+          <w:rtl/>
+          <w:lang w:bidi="fa-IR"/>
+        </w:rPr>
+        <w:t xml:space="preserve"> به طور </w:t>
+      </w:r>
+      <w:r>
+        <w:rPr>
+          <w:rFonts w:cs="B Nazanin" w:hint="cs"/>
+          <w:rtl/>
+          <w:lang w:bidi="fa-IR"/>
+        </w:rPr>
+        <w:t>معمول</w:t>
+      </w:r>
+      <w:r>
+        <w:rPr>
+          <w:rFonts w:cs="B Nazanin"/>
+          <w:rtl/>
+          <w:lang w:bidi="fa-IR"/>
+        </w:rPr>
+        <w:t xml:space="preserve"> به عنوان </w:t>
+      </w:r>
+      <w:r>
+        <w:rPr>
+          <w:rFonts w:cs="B Nazanin" w:hint="cs"/>
+          <w:rtl/>
+          <w:lang w:bidi="fa-IR"/>
+        </w:rPr>
+        <w:t>گراف هایی</w:t>
+      </w:r>
+      <w:r>
+        <w:rPr>
+          <w:rFonts w:cs="B Nazanin"/>
+          <w:rtl/>
+          <w:lang w:bidi="fa-IR"/>
+        </w:rPr>
+        <w:t xml:space="preserve"> مدل ساز</w:t>
+      </w:r>
+      <w:r>
+        <w:rPr>
+          <w:rFonts w:cs="B Nazanin" w:hint="cs"/>
+          <w:rtl/>
+          <w:lang w:bidi="fa-IR"/>
+        </w:rPr>
+        <w:t>ی</w:t>
+      </w:r>
+      <w:r>
+        <w:rPr>
+          <w:rFonts w:cs="B Nazanin"/>
+          <w:rtl/>
+          <w:lang w:bidi="fa-IR"/>
+        </w:rPr>
+        <w:t xml:space="preserve"> م</w:t>
+      </w:r>
+      <w:r>
+        <w:rPr>
+          <w:rFonts w:cs="B Nazanin" w:hint="cs"/>
+          <w:rtl/>
+          <w:lang w:bidi="fa-IR"/>
+        </w:rPr>
+        <w:t>ی</w:t>
+      </w:r>
+      <w:r>
+        <w:rPr>
+          <w:rFonts w:cs="B Nazanin"/>
+          <w:rtl/>
+          <w:lang w:bidi="fa-IR"/>
+        </w:rPr>
+        <w:t xml:space="preserve"> شوند که بعضا از آنها به عنوان </w:t>
+      </w:r>
+      <w:r>
+        <w:rPr>
+          <w:rFonts w:cs="B Nazanin" w:hint="cs"/>
+          <w:rtl/>
+          <w:lang w:bidi="fa-IR"/>
+        </w:rPr>
+        <w:t>ی</w:t>
+      </w:r>
+      <w:r>
+        <w:rPr>
+          <w:rFonts w:cs="B Nazanin" w:hint="eastAsia"/>
+          <w:rtl/>
+          <w:lang w:bidi="fa-IR"/>
+        </w:rPr>
+        <w:t>ک</w:t>
+      </w:r>
+      <w:r>
+        <w:rPr>
+          <w:rFonts w:cs="B Nazanin"/>
+          <w:rtl/>
+          <w:lang w:bidi="fa-IR"/>
+        </w:rPr>
+        <w:t xml:space="preserve"> </w:t>
+      </w:r>
+      <w:r>
+        <w:rPr>
+          <w:rFonts w:cs="B Nazanin" w:hint="cs"/>
+          <w:rtl/>
+          <w:lang w:bidi="fa-IR"/>
+        </w:rPr>
+        <w:t>گراف</w:t>
+      </w:r>
+      <w:r>
+        <w:rPr>
+          <w:rFonts w:cs="B Nazanin"/>
+          <w:rtl/>
+          <w:lang w:bidi="fa-IR"/>
+        </w:rPr>
+        <w:t xml:space="preserve"> اجتماع</w:t>
+      </w:r>
+      <w:r>
+        <w:rPr>
+          <w:rFonts w:cs="B Nazanin" w:hint="cs"/>
+          <w:rtl/>
+          <w:lang w:bidi="fa-IR"/>
+        </w:rPr>
+        <w:t>ی</w:t>
+      </w:r>
+      <w:r>
+        <w:rPr>
+          <w:rFonts w:cs="B Nazanin"/>
+          <w:rtl/>
+          <w:lang w:bidi="fa-IR"/>
+        </w:rPr>
+        <w:t xml:space="preserve"> </w:t>
+      </w:r>
+      <w:r>
+        <w:rPr>
+          <w:rFonts w:cs="B Nazanin" w:hint="cs"/>
+          <w:rtl/>
+          <w:lang w:bidi="fa-IR"/>
+        </w:rPr>
+        <w:t>ی</w:t>
+      </w:r>
+      <w:r>
+        <w:rPr>
+          <w:rFonts w:cs="B Nazanin" w:hint="eastAsia"/>
+          <w:rtl/>
+          <w:lang w:bidi="fa-IR"/>
+        </w:rPr>
+        <w:t>اد</w:t>
+      </w:r>
+      <w:r>
+        <w:rPr>
+          <w:rFonts w:cs="B Nazanin"/>
+          <w:rtl/>
+          <w:lang w:bidi="fa-IR"/>
+        </w:rPr>
+        <w:t xml:space="preserve"> م</w:t>
+      </w:r>
+      <w:r>
+        <w:rPr>
+          <w:rFonts w:cs="B Nazanin" w:hint="cs"/>
+          <w:rtl/>
+          <w:lang w:bidi="fa-IR"/>
+        </w:rPr>
+        <w:t>ی</w:t>
+      </w:r>
+      <w:r>
+        <w:rPr>
+          <w:rFonts w:cs="B Nazanin"/>
+          <w:rtl/>
+          <w:lang w:bidi="fa-IR"/>
+        </w:rPr>
+        <w:t xml:space="preserve"> کن</w:t>
+      </w:r>
+      <w:r>
+        <w:rPr>
+          <w:rFonts w:cs="B Nazanin" w:hint="cs"/>
+          <w:rtl/>
+          <w:lang w:bidi="fa-IR"/>
+        </w:rPr>
+        <w:t>ی</w:t>
+      </w:r>
+      <w:r>
+        <w:rPr>
+          <w:rFonts w:cs="B Nazanin" w:hint="eastAsia"/>
+          <w:rtl/>
+          <w:lang w:bidi="fa-IR"/>
+        </w:rPr>
+        <w:t>م</w:t>
+      </w:r>
+      <w:r>
+        <w:rPr>
+          <w:rFonts w:cs="B Nazanin"/>
+          <w:rtl/>
+          <w:lang w:bidi="fa-IR"/>
+        </w:rPr>
+        <w:t>.</w:t>
+      </w:r>
+    </w:p>
+    <w:p>
+      <w:pPr>
+        <w:bidi/>
+        <w:spacing w:line="360" w:lineRule="auto"/>
+        <w:rPr>
+          <w:rFonts w:cs="B Nazanin" w:hint="cs"/>
+          <w:rtl/>
+          <w:lang w:bidi="fa-IR"/>
+        </w:rPr>
+      </w:pPr>
+      <w:r>
+        <w:rPr>
+          <w:rFonts w:cs="B Nazanin" w:hint="cs"/>
+          <w:rtl/>
+          <w:lang w:bidi="fa-IR"/>
+        </w:rPr>
+        <w:lastRenderedPageBreak/>
+        <w:t>در این نمودار گراف گره ها موجودیت ها هستند و یال ها اتصال و ارتباط بین دو موجودیت (کاربر) هستند. اگر در این گراف درجه ای موجود باشد روی یال ها برچسب زده می شود.</w:t>
+      </w:r>
+    </w:p>
+    <w:p>
+      <w:pPr>
+        <w:bidi/>
+        <w:spacing w:line="360" w:lineRule="auto"/>
+        <w:rPr>
+          <w:rFonts w:cs="B Nazanin" w:hint="cs"/>
+          <w:rtl/>
+          <w:lang w:bidi="fa-IR"/>
+        </w:rPr>
+      </w:pPr>
+      <w:r>
+        <w:rPr>
+          <w:rFonts w:cs="B Nazanin" w:hint="cs"/>
+          <w:rtl/>
+          <w:lang w:bidi="fa-IR"/>
+        </w:rPr>
+        <w:t>غالبا گراف های موجود در شبکه های اجتماعی بدون جهت هستند؛ مثل گراف دوستان در شبکه اجتماعی فیس بوک.</w:t>
+      </w:r>
+    </w:p>
+    <w:p>
+      <w:pPr>
+        <w:bidi/>
+        <w:spacing w:line="360" w:lineRule="auto"/>
+        <w:rPr>
+          <w:rFonts w:cs="B Nazanin" w:hint="cs"/>
+          <w:rtl/>
+          <w:lang w:bidi="fa-IR"/>
+        </w:rPr>
+      </w:pPr>
+      <w:r>
+        <w:rPr>
+          <w:rFonts w:cs="B Nazanin" w:hint="cs"/>
+          <w:rtl/>
+          <w:lang w:bidi="fa-IR"/>
+        </w:rPr>
+        <w:t>اما می توان گراف های جهت دار هم داشت؛ مانند نمودار فالورهای توییتر یا گوگل پلاس.</w:t>
+      </w:r>
+    </w:p>
+    <w:p>
+      <w:pPr>
+        <w:bidi/>
+        <w:spacing w:line="360" w:lineRule="auto"/>
+        <w:rPr>
+          <w:rFonts w:cs="B Nazanin"/>
+          <w:rtl/>
+          <w:lang w:bidi="fa-IR"/>
+        </w:rPr>
+      </w:pPr>
+    </w:p>
+    <w:p>
+      <w:pPr>
+        <w:bidi/>
+        <w:spacing w:line="360" w:lineRule="auto"/>
+        <w:rPr>
+          <w:rFonts w:cs="B Nazanin" w:hint="cs"/>
+          <w:rtl/>
+          <w:lang w:bidi="fa-IR"/>
+        </w:rPr>
+      </w:pPr>
+      <w:r>
+        <w:rPr>
+          <w:rFonts w:cs="B Nazanin" w:hint="cs"/>
+          <w:rtl/>
+          <w:lang w:bidi="fa-IR"/>
+        </w:rPr>
+        <w:t xml:space="preserve">مثال 10.1 : </w:t>
+      </w:r>
+      <w:r>
+        <w:rPr>
+          <w:rFonts w:cs="B Nazanin" w:hint="cs"/>
+          <w:rtl/>
+          <w:lang w:bidi="fa-IR"/>
+        </w:rPr>
+        <w:t xml:space="preserve">شکل 10.1 نمونه ای از یک گراف کوچک شبکه اجتماعی است؛ گره های این گراف از </w:t>
+      </w:r>
+      <w:r>
+        <w:rPr>
+          <w:rFonts w:cs="B Nazanin"/>
+          <w:lang w:bidi="fa-IR"/>
+        </w:rPr>
+        <w:t>A</w:t>
+      </w:r>
+      <w:r>
+        <w:rPr>
+          <w:rFonts w:cs="B Nazanin" w:hint="cs"/>
+          <w:rtl/>
+          <w:lang w:bidi="fa-IR"/>
+        </w:rPr>
+        <w:t xml:space="preserve"> تا </w:t>
+      </w:r>
+      <w:r>
+        <w:rPr>
+          <w:rFonts w:cs="B Nazanin"/>
+          <w:lang w:bidi="fa-IR"/>
+        </w:rPr>
+        <w:t>G</w:t>
+      </w:r>
+      <w:r>
+        <w:rPr>
+          <w:rFonts w:cs="B Nazanin" w:hint="cs"/>
+          <w:rtl/>
+          <w:lang w:bidi="fa-IR"/>
+        </w:rPr>
+        <w:t xml:space="preserve"> نامگذاری شده است. رابطه ی موجود در این گراف به عنوان دوست شناخته می شود که یال ها را تشکیل می دهد.</w:t>
+      </w:r>
+    </w:p>
+    <w:p>
+      <w:pPr>
+        <w:bidi/>
+        <w:spacing w:line="360" w:lineRule="auto"/>
+        <w:rPr>
+          <w:rFonts w:cs="B Nazanin"/>
+          <w:rtl/>
+          <w:lang w:bidi="fa-IR"/>
+        </w:rPr>
+      </w:pPr>
+      <w:r>
+        <w:rPr>
+          <w:rFonts w:cs="B Nazanin" w:hint="cs"/>
+          <w:rtl/>
+          <w:lang w:bidi="fa-IR"/>
+        </w:rPr>
+        <w:t xml:space="preserve">به عنوان مثال موجودیت </w:t>
+      </w:r>
+      <w:r>
+        <w:rPr>
+          <w:rFonts w:cs="B Nazanin"/>
+          <w:lang w:bidi="fa-IR"/>
+        </w:rPr>
+        <w:t>B</w:t>
+      </w:r>
+      <w:r>
+        <w:rPr>
+          <w:rFonts w:cs="B Nazanin" w:hint="cs"/>
+          <w:rtl/>
+          <w:lang w:bidi="fa-IR"/>
+        </w:rPr>
+        <w:t xml:space="preserve"> با </w:t>
+      </w:r>
+      <w:r>
+        <w:rPr>
+          <w:rFonts w:cs="B Nazanin"/>
+          <w:lang w:bidi="fa-IR"/>
+        </w:rPr>
+        <w:t>A</w:t>
+      </w:r>
+      <w:r>
+        <w:rPr>
+          <w:rFonts w:cs="B Nazanin" w:hint="cs"/>
+          <w:rtl/>
+          <w:lang w:bidi="fa-IR"/>
+        </w:rPr>
+        <w:t xml:space="preserve"> و </w:t>
+      </w:r>
+      <w:r>
+        <w:rPr>
+          <w:rFonts w:cs="B Nazanin"/>
+          <w:lang w:bidi="fa-IR"/>
+        </w:rPr>
+        <w:t>C</w:t>
+      </w:r>
+      <w:r>
+        <w:rPr>
+          <w:rFonts w:cs="B Nazanin" w:hint="cs"/>
+          <w:rtl/>
+          <w:lang w:bidi="fa-IR"/>
+        </w:rPr>
+        <w:t xml:space="preserve"> و </w:t>
+      </w:r>
+      <w:r>
+        <w:rPr>
+          <w:rFonts w:cs="B Nazanin"/>
+          <w:lang w:bidi="fa-IR"/>
+        </w:rPr>
+        <w:t>D</w:t>
+      </w:r>
+      <w:r>
+        <w:rPr>
+          <w:rFonts w:cs="B Nazanin" w:hint="cs"/>
+          <w:rtl/>
+          <w:lang w:bidi="fa-IR"/>
+        </w:rPr>
+        <w:t xml:space="preserve"> دوست می باشد.</w:t>
+      </w:r>
+    </w:p>
+    <w:p>
+      <w:pPr>
+        <w:bidi/>
+        <w:spacing w:line="360" w:lineRule="auto"/>
+        <w:rPr>
+          <w:rFonts w:cs="B Nazanin"/>
+          <w:rtl/>
+          <w:lang w:bidi="fa-IR"/>
+        </w:rPr>
+      </w:pPr>
+      <w:r>
+        <w:rPr>
+          <w:rFonts w:cs="B Nazanin" w:hint="cs"/>
+          <w:rtl/>
+          <w:lang w:bidi="fa-IR"/>
+        </w:rPr>
+        <w:t>آیا این گراف واقعا نشان دهنده ی یک شبکه ی اجتماعی و نمایش روابط آنها است؟</w:t>
+      </w:r>
+    </w:p>
+    <w:p>
+      <w:pPr>
+        <w:bidi/>
+        <w:spacing w:line="360" w:lineRule="auto"/>
+        <w:rPr>
+          <w:rFonts w:cs="B Nazanin" w:hint="cs"/>
+          <w:rtl/>
+          <w:lang w:bidi="fa-IR"/>
+        </w:rPr>
+      </w:pPr>
+      <w:r>
+        <w:rPr>
+          <w:rFonts w:cs="B Nazanin" w:hint="cs"/>
+          <w:rtl/>
+          <w:lang w:bidi="fa-IR"/>
+        </w:rPr>
+        <w:t>ابتدا توجه داشته باشید که گراف زیر دارای 9 یال می باشد.</w:t>
+      </w:r>
+    </w:p>
+    <w:p>
+      <w:pPr>
+        <w:bidi/>
+        <w:spacing w:line="360" w:lineRule="auto"/>
+        <w:rPr>
+          <w:rFonts w:cs="B Nazanin" w:hint="cs"/>
+          <w:rtl/>
+          <w:lang w:bidi="fa-IR"/>
+        </w:rPr>
+      </w:pPr>
+      <w:r>
+        <w:rPr>
+          <w:rFonts w:cs="B Nazanin"/>
+          <w:lang w:bidi="fa-IR"/>
+        </w:rPr>
+        <w:pict>
+          <v:shapetype id="_x0000_t75" coordsize="21600,21600" o:spt="75" o:preferrelative="t" path="m@4@5l@4@11@9@11@9@5xe" filled="f" stroked="f">
+            <v:stroke joinstyle="miter"/>
+            <v:formulas>
+              <v:f eqn="if lineDrawn pixelLineWidth 0"/>
+              <v:f eqn="sum @0 1 0"/>
+              <v:f eqn="sum 0 0 @1"/>
+              <v:f eqn="prod @2 1 2"/>
+              <v:f eqn="prod @3 21600 pixelWidth"/>
+              <v:f eqn="prod @3 21600 pixelHeight"/>
+              <v:f eqn="sum @0 0 1"/>
+              <v:f eqn="prod @6 1 2"/>
+              <v:f eqn="prod @7 21600 pixelWidth"/>
+              <v:f eqn="sum @8 21600 0"/>
+              <v:f eqn="prod @7 21600 pixelHeight"/>
+              <v:f eqn="sum @10 21600 0"/>
+            </v:formulas>
+            <v:path o:extrusionok="f" gradientshapeok="t" o:connecttype="rect"/>
+            <o:lock v:ext="edit" aspectratio="t"/>
+          </v:shapetype>
+          <v:shape id="_x0000_i1025" type="#_x0000_t75" style="width:444pt;height:197.4pt">
+            <v:imagedata r:id="rId5" o:title="fig1"/>
+          </v:shape>
+        </w:pict>
+      </w:r>
+    </w:p>
+    <w:p>
+      <w:pPr>
+        <w:bidi/>
+        <w:spacing w:line="360" w:lineRule="auto"/>
+        <w:jc w:val="center"/>
+        <w:rPr>
+          <w:rFonts w:cs="B Nazanin"/>
+          <w:rtl/>
+          <w:lang w:bidi="fa-IR"/>
+        </w:rPr>
+      </w:pPr>
+      <w:r>
+        <w:rPr>
+          <w:rFonts w:cs="B Nazanin" w:hint="cs"/>
+          <w:rtl/>
+          <w:lang w:bidi="fa-IR"/>
+        </w:rPr>
+        <w:t xml:space="preserve">شکل 10.1 : </w:t>
+      </w:r>
+      <w:r>
+        <w:rPr>
+          <w:rFonts w:cs="B Nazanin"/>
+          <w:rtl/>
+          <w:lang w:bidi="fa-IR"/>
+        </w:rPr>
+        <w:t>نمونه ا</w:t>
+      </w:r>
+      <w:r>
+        <w:rPr>
+          <w:rFonts w:cs="B Nazanin" w:hint="cs"/>
+          <w:rtl/>
+          <w:lang w:bidi="fa-IR"/>
+        </w:rPr>
+        <w:t>ی</w:t>
+      </w:r>
+      <w:r>
+        <w:rPr>
+          <w:rFonts w:cs="B Nazanin"/>
+          <w:rtl/>
+          <w:lang w:bidi="fa-IR"/>
+        </w:rPr>
+        <w:t xml:space="preserve"> از شبکه اجتماع</w:t>
+      </w:r>
+      <w:r>
+        <w:rPr>
+          <w:rFonts w:cs="B Nazanin" w:hint="cs"/>
+          <w:rtl/>
+          <w:lang w:bidi="fa-IR"/>
+        </w:rPr>
+        <w:t>ی</w:t>
+      </w:r>
+      <w:r>
+        <w:rPr>
+          <w:rFonts w:cs="B Nazanin"/>
+          <w:rtl/>
+          <w:lang w:bidi="fa-IR"/>
+        </w:rPr>
+        <w:t xml:space="preserve"> کوچک</w:t>
+      </w:r>
+    </w:p>
+    <w:p>
+      <w:pPr>
+        <w:bidi/>
+        <w:spacing w:line="360" w:lineRule="auto"/>
+        <w:rPr>
+          <w:rFonts w:cs="B Nazanin"/>
+          <w:rtl/>
+          <w:lang w:bidi="fa-IR"/>
+        </w:rPr>
+      </w:pPr>
+    </w:p>
+    <w:p>
+      <w:pPr>
+        <w:bidi/>
+        <w:spacing w:line="360" w:lineRule="auto"/>
+        <w:rPr>
+          <w:rFonts w:cs="B Nazanin" w:hint="cs"/>
+          <w:rtl/>
+          <w:lang w:bidi="fa-IR"/>
+        </w:rPr>
+      </w:pPr>
+      <m:oMath>
+        <m:d>
+          <m:dPr>
+            <m:ctrlPr>
+              <w:rPr>
+                <w:rFonts w:ascii="Cambria Math" w:hAnsi="Cambria Math" w:cs="B Nazanin"/>
+                <w:lang w:bidi="fa-IR"/>
+              </w:rPr>
+            </m:ctrlPr>
+          </m:dPr>
+          <m:e>
+            <m:m>
+              <m:mPr>
+                <m:mcs>
+                  <m:mc>
+                    <m:mcPr>
+                      <m:count m:val="1"/>
+                      <m:mcJc m:val="center"/>
+                    </m:mcPr>
+                  </m:mc>
+                </m:mcs>
+                <m:ctrlPr>
+                  <w:rPr>
+                    <w:rFonts w:ascii="Cambria Math" w:hAnsi="Cambria Math" w:cs="B Nazanin"/>
+                    <w:i/>
+                    <w:lang w:bidi="fa-IR"/>
+                  </w:rPr>
+                </m:ctrlPr>
+              </m:mPr>
+              <m:mr>
+                <m:e>
+                  <m:r>
+                    <w:rPr>
+                      <w:rFonts w:ascii="Cambria Math" w:hAnsi="Cambria Math" w:cs="B Nazanin"/>
+                      <w:lang w:bidi="fa-IR"/>
+                    </w:rPr>
+                    <m:t>7</m:t>
+                  </m:r>
+                </m:e>
+              </m:mr>
+              <m:mr>
+                <m:e>
+                  <m:r>
+                    <w:rPr>
+                      <w:rFonts w:ascii="Cambria Math" w:hAnsi="Cambria Math" w:cs="B Nazanin"/>
+                      <w:lang w:bidi="fa-IR"/>
+                    </w:rPr>
+                    <m:t>2</m:t>
+                  </m:r>
+                </m:e>
+              </m:mr>
+            </m:m>
+          </m:e>
+        </m:d>
+        <m:r>
+          <w:rPr>
+            <w:rFonts w:ascii="Cambria Math" w:hAnsi="Cambria Math" w:cs="B Nazanin"/>
+            <w:lang w:bidi="fa-IR"/>
+          </w:rPr>
+          <m:t>=21</m:t>
+        </m:r>
+      </m:oMath>
+      <w:r>
+        <w:rPr>
+          <w:rFonts w:cs="B Nazanin" w:hint="cs"/>
+          <w:rtl/>
+          <w:lang w:bidi="fa-IR"/>
+        </w:rPr>
+        <w:t xml:space="preserve"> . در واقع 21 جفت گره می تواند در این شبکه دارای لبه باشد یا حداکثر یال های موجود در این شبکه 21 باشد.</w:t>
+      </w:r>
+    </w:p>
+    <w:p>
+      <w:pPr>
+        <w:bidi/>
+        <w:spacing w:line="360" w:lineRule="auto"/>
+        <w:rPr>
+          <w:rFonts w:cs="B Nazanin" w:hint="cs"/>
+          <w:rtl/>
+          <w:lang w:bidi="fa-IR"/>
+        </w:rPr>
+      </w:pPr>
+      <w:r>
+        <w:rPr>
+          <w:rFonts w:cs="B Nazanin" w:hint="cs"/>
+          <w:rtl/>
+          <w:lang w:bidi="fa-IR"/>
+        </w:rPr>
+        <w:t xml:space="preserve">فرض کنید </w:t>
+      </w:r>
+      <w:r>
+        <w:rPr>
+          <w:rFonts w:cs="B Nazanin"/>
+          <w:lang w:bidi="fa-IR"/>
+        </w:rPr>
+        <w:t>X</w:t>
+      </w:r>
+      <w:r>
+        <w:rPr>
+          <w:rFonts w:cs="B Nazanin" w:hint="cs"/>
+          <w:rtl/>
+          <w:lang w:bidi="fa-IR"/>
+        </w:rPr>
+        <w:t xml:space="preserve"> و </w:t>
+      </w:r>
+      <w:r>
+        <w:rPr>
+          <w:rFonts w:cs="B Nazanin"/>
+          <w:lang w:bidi="fa-IR"/>
+        </w:rPr>
+        <w:t>Y</w:t>
+      </w:r>
+      <w:r>
+        <w:rPr>
+          <w:rFonts w:cs="B Nazanin" w:hint="cs"/>
+          <w:rtl/>
+          <w:lang w:bidi="fa-IR"/>
+        </w:rPr>
+        <w:t xml:space="preserve"> و </w:t>
+      </w:r>
+      <w:r>
+        <w:rPr>
+          <w:rFonts w:cs="B Nazanin"/>
+          <w:lang w:bidi="fa-IR"/>
+        </w:rPr>
+        <w:t>Z</w:t>
+      </w:r>
+      <w:r>
+        <w:rPr>
+          <w:rFonts w:cs="B Nazanin" w:hint="cs"/>
+          <w:rtl/>
+          <w:lang w:bidi="fa-IR"/>
+        </w:rPr>
+        <w:t xml:space="preserve"> نودهای شکل 10.1 هستند که بین </w:t>
+      </w:r>
+      <w:r>
+        <w:rPr>
+          <w:rFonts w:cs="B Nazanin"/>
+          <w:lang w:bidi="fa-IR"/>
+        </w:rPr>
+        <w:t>x</w:t>
+      </w:r>
+      <w:r>
+        <w:rPr>
+          <w:rFonts w:cs="B Nazanin" w:hint="cs"/>
+          <w:rtl/>
+          <w:lang w:bidi="fa-IR"/>
+        </w:rPr>
+        <w:t xml:space="preserve"> و </w:t>
+      </w:r>
+      <w:r>
+        <w:rPr>
+          <w:rFonts w:cs="B Nazanin"/>
+          <w:lang w:bidi="fa-IR"/>
+        </w:rPr>
+        <w:t>y</w:t>
+      </w:r>
+      <w:r>
+        <w:rPr>
+          <w:rFonts w:cs="B Nazanin" w:hint="cs"/>
+          <w:rtl/>
+          <w:lang w:bidi="fa-IR"/>
+        </w:rPr>
+        <w:t xml:space="preserve"> و همچنین بین </w:t>
+      </w:r>
+      <w:r>
+        <w:rPr>
+          <w:rFonts w:cs="B Nazanin"/>
+          <w:lang w:bidi="fa-IR"/>
+        </w:rPr>
+        <w:t>x</w:t>
+      </w:r>
+      <w:r>
+        <w:rPr>
+          <w:rFonts w:cs="B Nazanin" w:hint="cs"/>
+          <w:rtl/>
+          <w:lang w:bidi="fa-IR"/>
+        </w:rPr>
+        <w:t xml:space="preserve"> و </w:t>
+      </w:r>
+      <w:r>
+        <w:rPr>
+          <w:rFonts w:cs="B Nazanin"/>
+          <w:lang w:bidi="fa-IR"/>
+        </w:rPr>
+        <w:t>z</w:t>
+      </w:r>
+      <w:r>
+        <w:rPr>
+          <w:rFonts w:cs="B Nazanin" w:hint="cs"/>
+          <w:rtl/>
+          <w:lang w:bidi="fa-IR"/>
+        </w:rPr>
+        <w:t xml:space="preserve"> دارای یال می باشد.</w:t>
+      </w:r>
+    </w:p>
+    <w:p>
+      <w:pPr>
+        <w:bidi/>
+        <w:spacing w:line="360" w:lineRule="auto"/>
+        <w:rPr>
+          <w:rFonts w:cs="B Nazanin"/>
+          <w:rtl/>
+          <w:lang w:bidi="fa-IR"/>
+        </w:rPr>
+      </w:pPr>
+      <w:r>
+        <w:rPr>
+          <w:rFonts w:cs="B Nazanin" w:hint="cs"/>
+          <w:rtl/>
+          <w:lang w:bidi="fa-IR"/>
+        </w:rPr>
+        <w:t xml:space="preserve">احتمال وجود یال بین </w:t>
+      </w:r>
+      <w:r>
+        <w:rPr>
+          <w:rFonts w:cs="B Nazanin"/>
+          <w:lang w:bidi="fa-IR"/>
+        </w:rPr>
+        <w:t>y</w:t>
+      </w:r>
+      <w:r>
+        <w:rPr>
+          <w:rFonts w:cs="B Nazanin" w:hint="cs"/>
+          <w:rtl/>
+          <w:lang w:bidi="fa-IR"/>
+        </w:rPr>
+        <w:t xml:space="preserve"> و </w:t>
+      </w:r>
+      <w:r>
+        <w:rPr>
+          <w:rFonts w:cs="B Nazanin"/>
+          <w:lang w:bidi="fa-IR"/>
+        </w:rPr>
+        <w:t>Z</w:t>
+      </w:r>
+      <w:r>
+        <w:rPr>
+          <w:rFonts w:cs="B Nazanin" w:hint="cs"/>
+          <w:rtl/>
+          <w:lang w:bidi="fa-IR"/>
+        </w:rPr>
+        <w:t xml:space="preserve"> چقدر است؟</w:t>
+      </w:r>
+    </w:p>
+    <w:p>
+      <w:pPr>
+        <w:bidi/>
+        <w:spacing w:line="360" w:lineRule="auto"/>
+        <w:rPr>
+          <w:rFonts w:cs="B Nazanin" w:hint="cs"/>
+          <w:rtl/>
+          <w:lang w:bidi="fa-IR"/>
+        </w:rPr>
+      </w:pPr>
+      <w:r>
+        <w:rPr>
+          <w:rFonts w:cs="B Nazanin" w:hint="cs"/>
+          <w:rtl/>
+          <w:lang w:bidi="fa-IR"/>
+        </w:rPr>
+        <w:t>اگر این نمودار بزرگ باشد این احتمالا به صورت کسری می باشد. یعنی در واقع 9 تقسیم بر 21 که برابر 0.429 می شود.</w:t>
+      </w:r>
+    </w:p>
+    <w:p>
+      <w:pPr>
+        <w:bidi/>
+        <w:spacing w:line="360" w:lineRule="auto"/>
+        <w:rPr>
+          <w:rFonts w:cs="B Nazanin"/>
+          <w:rtl/>
+          <w:lang w:bidi="fa-IR"/>
+        </w:rPr>
+      </w:pPr>
+      <w:r>
+        <w:rPr>
+          <w:rFonts w:cs="B Nazanin"/>
+          <w:rtl/>
+          <w:lang w:bidi="fa-IR"/>
+        </w:rPr>
+        <w:t>اما ، از آنجا که نمودار كوچك است ، ب</w:t>
+      </w:r>
+      <w:r>
+        <w:rPr>
+          <w:rFonts w:cs="B Nazanin" w:hint="cs"/>
+          <w:rtl/>
+          <w:lang w:bidi="fa-IR"/>
+        </w:rPr>
+        <w:t>ی</w:t>
+      </w:r>
+      <w:r>
+        <w:rPr>
+          <w:rFonts w:cs="B Nazanin" w:hint="eastAsia"/>
+          <w:rtl/>
+          <w:lang w:bidi="fa-IR"/>
+        </w:rPr>
+        <w:t>ن</w:t>
+      </w:r>
+      <w:r>
+        <w:rPr>
+          <w:rFonts w:cs="B Nazanin"/>
+          <w:rtl/>
+          <w:lang w:bidi="fa-IR"/>
+        </w:rPr>
+        <w:t xml:space="preserve"> احتمال واقع</w:t>
+      </w:r>
+      <w:r>
+        <w:rPr>
+          <w:rFonts w:cs="B Nazanin" w:hint="cs"/>
+          <w:rtl/>
+          <w:lang w:bidi="fa-IR"/>
+        </w:rPr>
+        <w:t>ی</w:t>
+      </w:r>
+      <w:r>
+        <w:rPr>
+          <w:rFonts w:cs="B Nazanin"/>
+          <w:rtl/>
+          <w:lang w:bidi="fa-IR"/>
+        </w:rPr>
+        <w:t xml:space="preserve"> و نسبت تعداد لبه ها به تعداد جفت گره ها تفاوت قابل ملاحظه ا</w:t>
+      </w:r>
+      <w:r>
+        <w:rPr>
+          <w:rFonts w:cs="B Nazanin" w:hint="cs"/>
+          <w:rtl/>
+          <w:lang w:bidi="fa-IR"/>
+        </w:rPr>
+        <w:t>ی</w:t>
+      </w:r>
+      <w:r>
+        <w:rPr>
+          <w:rFonts w:cs="B Nazanin"/>
+          <w:rtl/>
+          <w:lang w:bidi="fa-IR"/>
+        </w:rPr>
+        <w:t xml:space="preserve"> وجود دارد.</w:t>
+      </w:r>
+    </w:p>
+    <w:p>
+      <w:pPr>
+        <w:bidi/>
+        <w:spacing w:line="360" w:lineRule="auto"/>
+        <w:rPr>
+          <w:rFonts w:cs="B Nazanin"/>
+          <w:rtl/>
+          <w:lang w:bidi="fa-IR"/>
+        </w:rPr>
+      </w:pPr>
+      <w:r>
+        <w:rPr>
+          <w:rFonts w:cs="B Nazanin"/>
+          <w:rtl/>
+          <w:lang w:bidi="fa-IR"/>
+        </w:rPr>
+        <w:t xml:space="preserve">  از آنجا</w:t>
+      </w:r>
+      <w:r>
+        <w:rPr>
+          <w:rFonts w:cs="B Nazanin" w:hint="cs"/>
+          <w:rtl/>
+          <w:lang w:bidi="fa-IR"/>
+        </w:rPr>
+        <w:t>یی</w:t>
+      </w:r>
+      <w:r>
+        <w:rPr>
+          <w:rFonts w:cs="B Nazanin"/>
+          <w:rtl/>
+          <w:lang w:bidi="fa-IR"/>
+        </w:rPr>
+        <w:t xml:space="preserve"> که م</w:t>
+      </w:r>
+      <w:r>
+        <w:rPr>
+          <w:rFonts w:cs="B Nazanin" w:hint="cs"/>
+          <w:rtl/>
+          <w:lang w:bidi="fa-IR"/>
+        </w:rPr>
+        <w:t>ی</w:t>
+      </w:r>
+      <w:r>
+        <w:rPr>
+          <w:rFonts w:cs="B Nazanin"/>
+          <w:rtl/>
+          <w:lang w:bidi="fa-IR"/>
+        </w:rPr>
+        <w:t xml:space="preserve"> دان</w:t>
+      </w:r>
+      <w:r>
+        <w:rPr>
+          <w:rFonts w:cs="B Nazanin" w:hint="cs"/>
+          <w:rtl/>
+          <w:lang w:bidi="fa-IR"/>
+        </w:rPr>
+        <w:t>ی</w:t>
+      </w:r>
+      <w:r>
+        <w:rPr>
+          <w:rFonts w:cs="B Nazanin" w:hint="eastAsia"/>
+          <w:rtl/>
+          <w:lang w:bidi="fa-IR"/>
+        </w:rPr>
+        <w:t>م</w:t>
+      </w:r>
+      <w:r>
+        <w:rPr>
+          <w:rFonts w:cs="B Nazanin"/>
+          <w:rtl/>
+          <w:lang w:bidi="fa-IR"/>
+        </w:rPr>
+        <w:t xml:space="preserve"> </w:t>
+      </w:r>
+      <w:r>
+        <w:rPr>
+          <w:rFonts w:cs="B Nazanin" w:hint="cs"/>
+          <w:rtl/>
+          <w:lang w:bidi="fa-IR"/>
+        </w:rPr>
+        <w:t>یال</w:t>
+      </w:r>
+      <w:r>
+        <w:rPr>
+          <w:rFonts w:cs="B Nazanin"/>
+          <w:rtl/>
+          <w:lang w:bidi="fa-IR"/>
+        </w:rPr>
+        <w:t xml:space="preserve"> ها</w:t>
+      </w:r>
+      <w:r>
+        <w:rPr>
+          <w:rFonts w:cs="B Nazanin" w:hint="cs"/>
+          <w:rtl/>
+          <w:lang w:bidi="fa-IR"/>
+        </w:rPr>
+        <w:t>ی</w:t>
+      </w:r>
+      <w:r>
+        <w:rPr>
+          <w:rFonts w:cs="B Nazanin"/>
+          <w:rtl/>
+          <w:lang w:bidi="fa-IR"/>
+        </w:rPr>
+        <w:t xml:space="preserve"> (</w:t>
+      </w:r>
+      <w:r>
+        <w:rPr>
+          <w:rFonts w:cs="B Nazanin"/>
+          <w:lang w:bidi="fa-IR"/>
+        </w:rPr>
+        <w:t>X</w:t>
+      </w:r>
+      <w:r>
+        <w:rPr>
+          <w:rFonts w:cs="B Nazanin"/>
+          <w:rtl/>
+          <w:lang w:bidi="fa-IR"/>
+        </w:rPr>
+        <w:t xml:space="preserve">، </w:t>
+      </w:r>
+      <w:r>
+        <w:rPr>
+          <w:rFonts w:cs="B Nazanin"/>
+          <w:lang w:bidi="fa-IR"/>
+        </w:rPr>
+        <w:t>Y</w:t>
+      </w:r>
+      <w:r>
+        <w:rPr>
+          <w:rFonts w:cs="B Nazanin"/>
+          <w:rtl/>
+          <w:lang w:bidi="fa-IR"/>
+        </w:rPr>
+        <w:t>) و (</w:t>
+      </w:r>
+      <w:r>
+        <w:rPr>
+          <w:rFonts w:cs="B Nazanin"/>
+          <w:lang w:bidi="fa-IR"/>
+        </w:rPr>
+        <w:t>X</w:t>
+      </w:r>
+      <w:r>
+        <w:rPr>
+          <w:rFonts w:cs="B Nazanin"/>
+          <w:rtl/>
+          <w:lang w:bidi="fa-IR"/>
+        </w:rPr>
+        <w:t xml:space="preserve">، </w:t>
+      </w:r>
+      <w:r>
+        <w:rPr>
+          <w:rFonts w:cs="B Nazanin"/>
+          <w:lang w:bidi="fa-IR"/>
+        </w:rPr>
+        <w:t>Z</w:t>
+      </w:r>
+      <w:r>
+        <w:rPr>
+          <w:rFonts w:cs="B Nazanin"/>
+          <w:rtl/>
+          <w:lang w:bidi="fa-IR"/>
+        </w:rPr>
+        <w:t xml:space="preserve">) وجود دارد ، تنها </w:t>
+      </w:r>
+      <w:r>
+        <w:rPr>
+          <w:rFonts w:cs="B Nazanin" w:hint="cs"/>
+          <w:rtl/>
+          <w:lang w:bidi="fa-IR"/>
+        </w:rPr>
+        <w:t>7</w:t>
+      </w:r>
+      <w:r>
+        <w:rPr>
+          <w:rFonts w:cs="B Nazanin"/>
+          <w:rtl/>
+          <w:lang w:bidi="fa-IR"/>
+        </w:rPr>
+        <w:t xml:space="preserve"> </w:t>
+      </w:r>
+      <w:r>
+        <w:rPr>
+          <w:rFonts w:cs="B Nazanin" w:hint="cs"/>
+          <w:rtl/>
+          <w:lang w:bidi="fa-IR"/>
+        </w:rPr>
+        <w:t>یال</w:t>
+      </w:r>
+      <w:r>
+        <w:rPr>
+          <w:rFonts w:cs="B Nazanin"/>
+          <w:rtl/>
+          <w:lang w:bidi="fa-IR"/>
+        </w:rPr>
+        <w:t xml:space="preserve"> باق</w:t>
+      </w:r>
+      <w:r>
+        <w:rPr>
+          <w:rFonts w:cs="B Nazanin" w:hint="cs"/>
+          <w:rtl/>
+          <w:lang w:bidi="fa-IR"/>
+        </w:rPr>
+        <w:t>ی</w:t>
+      </w:r>
+      <w:r>
+        <w:rPr>
+          <w:rFonts w:cs="B Nazanin"/>
+          <w:rtl/>
+          <w:lang w:bidi="fa-IR"/>
+        </w:rPr>
+        <w:t xml:space="preserve"> مانده است.</w:t>
+      </w:r>
+      <w:r>
+        <w:rPr>
+          <w:rFonts w:cs="B Nazanin" w:hint="cs"/>
+          <w:rtl/>
+          <w:lang w:bidi="fa-IR"/>
+        </w:rPr>
+        <w:t xml:space="preserve"> </w:t>
+      </w:r>
+      <w:r>
+        <w:rPr>
+          <w:rFonts w:cs="B Nazanin"/>
+          <w:rtl/>
+          <w:lang w:bidi="fa-IR"/>
+        </w:rPr>
+        <w:t>ا</w:t>
+      </w:r>
+      <w:r>
+        <w:rPr>
+          <w:rFonts w:cs="B Nazanin" w:hint="cs"/>
+          <w:rtl/>
+          <w:lang w:bidi="fa-IR"/>
+        </w:rPr>
+        <w:t>ی</w:t>
+      </w:r>
+      <w:r>
+        <w:rPr>
+          <w:rFonts w:cs="B Nazanin" w:hint="eastAsia"/>
+          <w:rtl/>
+          <w:lang w:bidi="fa-IR"/>
+        </w:rPr>
+        <w:t>ن</w:t>
+      </w:r>
+      <w:r>
+        <w:rPr>
+          <w:rFonts w:cs="B Nazanin"/>
+          <w:rtl/>
+          <w:lang w:bidi="fa-IR"/>
+        </w:rPr>
+        <w:t xml:space="preserve"> </w:t>
+      </w:r>
+      <w:r>
+        <w:rPr>
+          <w:rFonts w:cs="B Nazanin" w:hint="cs"/>
+          <w:rtl/>
+          <w:lang w:bidi="fa-IR"/>
+        </w:rPr>
+        <w:t>7</w:t>
+      </w:r>
+      <w:r>
+        <w:rPr>
+          <w:rFonts w:cs="B Nazanin"/>
+          <w:rtl/>
+          <w:lang w:bidi="fa-IR"/>
+        </w:rPr>
+        <w:t xml:space="preserve"> </w:t>
+      </w:r>
+      <w:r>
+        <w:rPr>
+          <w:rFonts w:cs="B Nazanin" w:hint="cs"/>
+          <w:rtl/>
+          <w:lang w:bidi="fa-IR"/>
+        </w:rPr>
+        <w:t>یال</w:t>
+      </w:r>
+      <w:r>
+        <w:rPr>
+          <w:rFonts w:cs="B Nazanin"/>
+          <w:rtl/>
+          <w:lang w:bidi="fa-IR"/>
+        </w:rPr>
+        <w:t xml:space="preserve"> م</w:t>
+      </w:r>
+      <w:r>
+        <w:rPr>
+          <w:rFonts w:cs="B Nazanin" w:hint="cs"/>
+          <w:rtl/>
+          <w:lang w:bidi="fa-IR"/>
+        </w:rPr>
+        <w:t>ی</w:t>
+      </w:r>
+      <w:r>
+        <w:rPr>
+          <w:rFonts w:cs="B Nazanin"/>
+          <w:rtl/>
+          <w:lang w:bidi="fa-IR"/>
+        </w:rPr>
+        <w:t xml:space="preserve"> توانند ب</w:t>
+      </w:r>
+      <w:r>
+        <w:rPr>
+          <w:rFonts w:cs="B Nazanin" w:hint="cs"/>
+          <w:rtl/>
+          <w:lang w:bidi="fa-IR"/>
+        </w:rPr>
+        <w:t>ی</w:t>
+      </w:r>
+      <w:r>
+        <w:rPr>
+          <w:rFonts w:cs="B Nazanin" w:hint="eastAsia"/>
+          <w:rtl/>
+          <w:lang w:bidi="fa-IR"/>
+        </w:rPr>
+        <w:t>ن</w:t>
+      </w:r>
+      <w:r>
+        <w:rPr>
+          <w:rFonts w:cs="B Nazanin"/>
+          <w:rtl/>
+          <w:lang w:bidi="fa-IR"/>
+        </w:rPr>
+        <w:t xml:space="preserve"> هر 19 گره باق</w:t>
+      </w:r>
+      <w:r>
+        <w:rPr>
+          <w:rFonts w:cs="B Nazanin" w:hint="cs"/>
+          <w:rtl/>
+          <w:lang w:bidi="fa-IR"/>
+        </w:rPr>
+        <w:t>ی</w:t>
+      </w:r>
+      <w:r>
+        <w:rPr>
+          <w:rFonts w:cs="B Nazanin"/>
+          <w:rtl/>
+          <w:lang w:bidi="fa-IR"/>
+        </w:rPr>
+        <w:t xml:space="preserve"> مانده از گره</w:t>
+      </w:r>
+      <w:r>
+        <w:rPr>
+          <w:rFonts w:cs="B Nazanin" w:hint="cs"/>
+          <w:rtl/>
+          <w:lang w:bidi="fa-IR"/>
+        </w:rPr>
+        <w:t xml:space="preserve"> ها</w:t>
+      </w:r>
+      <w:r>
+        <w:rPr>
+          <w:rFonts w:cs="B Nazanin"/>
+          <w:rtl/>
+          <w:lang w:bidi="fa-IR"/>
+        </w:rPr>
+        <w:t xml:space="preserve"> قرار بگ</w:t>
+      </w:r>
+      <w:r>
+        <w:rPr>
+          <w:rFonts w:cs="B Nazanin" w:hint="cs"/>
+          <w:rtl/>
+          <w:lang w:bidi="fa-IR"/>
+        </w:rPr>
+        <w:t>ی</w:t>
+      </w:r>
+      <w:r>
+        <w:rPr>
+          <w:rFonts w:cs="B Nazanin" w:hint="eastAsia"/>
+          <w:rtl/>
+          <w:lang w:bidi="fa-IR"/>
+        </w:rPr>
+        <w:t>رند</w:t>
+      </w:r>
+      <w:r>
+        <w:rPr>
+          <w:rFonts w:cs="B Nazanin"/>
+          <w:rtl/>
+          <w:lang w:bidi="fa-IR"/>
+        </w:rPr>
+        <w:t>.</w:t>
+      </w:r>
+    </w:p>
+    <w:p>
+      <w:pPr>
+        <w:bidi/>
+        <w:spacing w:line="360" w:lineRule="auto"/>
+        <w:rPr>
+          <w:rFonts w:cs="B Nazanin"/>
+          <w:rtl/>
+          <w:lang w:bidi="fa-IR"/>
+        </w:rPr>
+      </w:pPr>
+      <w:r>
+        <w:rPr>
+          <w:rFonts w:cs="B Nazanin" w:hint="cs"/>
+          <w:rtl/>
+          <w:lang w:bidi="fa-IR"/>
+        </w:rPr>
+        <w:t xml:space="preserve">بنابراین احتمال یک لبه بین </w:t>
+      </w:r>
+      <w:r>
+        <w:rPr>
+          <w:rFonts w:cs="B Nazanin"/>
+          <w:lang w:bidi="fa-IR"/>
+        </w:rPr>
+        <w:t>z</w:t>
+      </w:r>
+      <w:r>
+        <w:rPr>
+          <w:rFonts w:cs="B Nazanin" w:hint="cs"/>
+          <w:rtl/>
+          <w:lang w:bidi="fa-IR"/>
+        </w:rPr>
+        <w:t xml:space="preserve"> و </w:t>
+      </w:r>
+      <w:r>
+        <w:rPr>
+          <w:rFonts w:cs="B Nazanin"/>
+          <w:lang w:bidi="fa-IR"/>
+        </w:rPr>
+        <w:t>y</w:t>
+      </w:r>
+      <w:r>
+        <w:rPr>
+          <w:rFonts w:cs="B Nazanin" w:hint="cs"/>
+          <w:rtl/>
+          <w:lang w:bidi="fa-IR"/>
+        </w:rPr>
+        <w:t xml:space="preserve"> برابر </w:t>
+      </w:r>
+      <w:r>
+        <w:rPr>
+          <w:rFonts w:cs="B Nazanin"/>
+          <w:lang w:bidi="fa-IR"/>
+        </w:rPr>
+        <w:t>7</w:t>
+      </w:r>
+      <w:r>
+        <w:rPr>
+          <w:rFonts w:cs="B Nazanin" w:hint="cs"/>
+          <w:rtl/>
+          <w:lang w:bidi="fa-IR"/>
+        </w:rPr>
+        <w:t xml:space="preserve"> تقسیم بر 19 که برابر 0.368 می شود است.</w:t>
+      </w:r>
+    </w:p>
+    <w:p>
+      <w:pPr>
+        <w:bidi/>
+        <w:spacing w:line="360" w:lineRule="auto"/>
+        <w:rPr>
+          <w:rFonts w:cs="B Nazanin"/>
+          <w:rtl/>
+          <w:lang w:bidi="fa-IR"/>
+        </w:rPr>
+      </w:pPr>
+      <w:r>
+        <w:rPr>
+          <w:rFonts w:cs="B Nazanin"/>
+          <w:rtl/>
+          <w:lang w:bidi="fa-IR"/>
+        </w:rPr>
+        <w:lastRenderedPageBreak/>
+        <w:t>حال با</w:t>
+      </w:r>
+      <w:r>
+        <w:rPr>
+          <w:rFonts w:cs="B Nazanin" w:hint="cs"/>
+          <w:rtl/>
+          <w:lang w:bidi="fa-IR"/>
+        </w:rPr>
+        <w:t>ی</w:t>
+      </w:r>
+      <w:r>
+        <w:rPr>
+          <w:rFonts w:cs="B Nazanin" w:hint="eastAsia"/>
+          <w:rtl/>
+          <w:lang w:bidi="fa-IR"/>
+        </w:rPr>
+        <w:t>د</w:t>
+      </w:r>
+      <w:r>
+        <w:rPr>
+          <w:rFonts w:cs="B Nazanin"/>
+          <w:rtl/>
+          <w:lang w:bidi="fa-IR"/>
+        </w:rPr>
+        <w:t xml:space="preserve"> ا</w:t>
+      </w:r>
+      <w:r>
+        <w:rPr>
+          <w:rFonts w:cs="B Nazanin" w:hint="cs"/>
+          <w:rtl/>
+          <w:lang w:bidi="fa-IR"/>
+        </w:rPr>
+        <w:t>ی</w:t>
+      </w:r>
+      <w:r>
+        <w:rPr>
+          <w:rFonts w:cs="B Nazanin" w:hint="eastAsia"/>
+          <w:rtl/>
+          <w:lang w:bidi="fa-IR"/>
+        </w:rPr>
+        <w:t>ن</w:t>
+      </w:r>
+      <w:r>
+        <w:rPr>
+          <w:rFonts w:cs="B Nazanin"/>
+          <w:rtl/>
+          <w:lang w:bidi="fa-IR"/>
+        </w:rPr>
+        <w:t xml:space="preserve"> احتمال را محاسبه کن</w:t>
+      </w:r>
+      <w:r>
+        <w:rPr>
+          <w:rFonts w:cs="B Nazanin" w:hint="cs"/>
+          <w:rtl/>
+          <w:lang w:bidi="fa-IR"/>
+        </w:rPr>
+        <w:t>ی</w:t>
+      </w:r>
+      <w:r>
+        <w:rPr>
+          <w:rFonts w:cs="B Nazanin" w:hint="eastAsia"/>
+          <w:rtl/>
+          <w:lang w:bidi="fa-IR"/>
+        </w:rPr>
+        <w:t>م</w:t>
+      </w:r>
+      <w:r>
+        <w:rPr>
+          <w:rFonts w:cs="B Nazanin"/>
+          <w:rtl/>
+          <w:lang w:bidi="fa-IR"/>
+        </w:rPr>
+        <w:t xml:space="preserve"> که لبه (</w:t>
+      </w:r>
+      <w:r>
+        <w:rPr>
+          <w:rFonts w:cs="B Nazanin"/>
+          <w:lang w:bidi="fa-IR"/>
+        </w:rPr>
+        <w:t xml:space="preserve">Y </w:t>
+      </w:r>
+      <w:r>
+        <w:rPr>
+          <w:rFonts w:cs="B Nazanin"/>
+          <w:rtl/>
+          <w:lang w:bidi="fa-IR"/>
+        </w:rPr>
+        <w:t xml:space="preserve">، </w:t>
+      </w:r>
+      <w:r>
+        <w:rPr>
+          <w:rFonts w:cs="B Nazanin"/>
+          <w:lang w:bidi="fa-IR"/>
+        </w:rPr>
+        <w:t>Z</w:t>
+      </w:r>
+      <w:r>
+        <w:rPr>
+          <w:rFonts w:cs="B Nazanin"/>
+          <w:rtl/>
+          <w:lang w:bidi="fa-IR"/>
+        </w:rPr>
+        <w:t>) در شکل 10.1 وجود داشته باشد ، با توجه به ا</w:t>
+      </w:r>
+      <w:r>
+        <w:rPr>
+          <w:rFonts w:cs="B Nazanin" w:hint="cs"/>
+          <w:rtl/>
+          <w:lang w:bidi="fa-IR"/>
+        </w:rPr>
+        <w:t>ی</w:t>
+      </w:r>
+      <w:r>
+        <w:rPr>
+          <w:rFonts w:cs="B Nazanin" w:hint="eastAsia"/>
+          <w:rtl/>
+          <w:lang w:bidi="fa-IR"/>
+        </w:rPr>
+        <w:t>نکه</w:t>
+      </w:r>
+      <w:r>
+        <w:rPr>
+          <w:rFonts w:cs="B Nazanin"/>
+          <w:rtl/>
+          <w:lang w:bidi="fa-IR"/>
+        </w:rPr>
+        <w:t xml:space="preserve"> لبه ها (</w:t>
+      </w:r>
+      <w:r>
+        <w:rPr>
+          <w:rFonts w:cs="B Nazanin"/>
+          <w:lang w:bidi="fa-IR"/>
+        </w:rPr>
+        <w:t xml:space="preserve">X </w:t>
+      </w:r>
+      <w:r>
+        <w:rPr>
+          <w:rFonts w:cs="B Nazanin"/>
+          <w:rtl/>
+          <w:lang w:bidi="fa-IR"/>
+        </w:rPr>
+        <w:t xml:space="preserve">، </w:t>
+      </w:r>
+      <w:r>
+        <w:rPr>
+          <w:rFonts w:cs="B Nazanin"/>
+          <w:lang w:bidi="fa-IR"/>
+        </w:rPr>
+        <w:t>Y</w:t>
+      </w:r>
+      <w:r>
+        <w:rPr>
+          <w:rFonts w:cs="B Nazanin"/>
+          <w:rtl/>
+          <w:lang w:bidi="fa-IR"/>
+        </w:rPr>
+        <w:t>) و (</w:t>
+      </w:r>
+      <w:r>
+        <w:rPr>
+          <w:rFonts w:cs="B Nazanin"/>
+          <w:lang w:bidi="fa-IR"/>
+        </w:rPr>
+        <w:t xml:space="preserve">X </w:t>
+      </w:r>
+      <w:r>
+        <w:rPr>
+          <w:rFonts w:cs="B Nazanin"/>
+          <w:rtl/>
+          <w:lang w:bidi="fa-IR"/>
+        </w:rPr>
+        <w:t xml:space="preserve">، </w:t>
+      </w:r>
+      <w:r>
+        <w:rPr>
+          <w:rFonts w:cs="B Nazanin"/>
+          <w:lang w:bidi="fa-IR"/>
+        </w:rPr>
+        <w:t>Z</w:t>
+      </w:r>
+      <w:r>
+        <w:rPr>
+          <w:rFonts w:cs="B Nazanin"/>
+          <w:rtl/>
+          <w:lang w:bidi="fa-IR"/>
+        </w:rPr>
+        <w:t>) وجود دارند.</w:t>
+      </w:r>
+      <w:r>
+        <w:rPr>
+          <w:rFonts w:cs="B Nazanin" w:hint="cs"/>
+          <w:rtl/>
+          <w:lang w:bidi="fa-IR"/>
+        </w:rPr>
+        <w:t xml:space="preserve"> </w:t>
+      </w:r>
+      <w:r>
+        <w:rPr>
+          <w:rFonts w:cs="B Nazanin"/>
+          <w:rtl/>
+          <w:lang w:bidi="fa-IR"/>
+        </w:rPr>
+        <w:t>آنچه در واقع با</w:t>
+      </w:r>
+      <w:r>
+        <w:rPr>
+          <w:rFonts w:cs="B Nazanin" w:hint="cs"/>
+          <w:rtl/>
+          <w:lang w:bidi="fa-IR"/>
+        </w:rPr>
+        <w:t>ی</w:t>
+      </w:r>
+      <w:r>
+        <w:rPr>
+          <w:rFonts w:cs="B Nazanin" w:hint="eastAsia"/>
+          <w:rtl/>
+          <w:lang w:bidi="fa-IR"/>
+        </w:rPr>
+        <w:t>د</w:t>
+      </w:r>
+      <w:r>
+        <w:rPr>
+          <w:rFonts w:cs="B Nazanin"/>
+          <w:rtl/>
+          <w:lang w:bidi="fa-IR"/>
+        </w:rPr>
+        <w:t xml:space="preserve"> حساب کن</w:t>
+      </w:r>
+      <w:r>
+        <w:rPr>
+          <w:rFonts w:cs="B Nazanin" w:hint="cs"/>
+          <w:rtl/>
+          <w:lang w:bidi="fa-IR"/>
+        </w:rPr>
+        <w:t>ی</w:t>
+      </w:r>
+      <w:r>
+        <w:rPr>
+          <w:rFonts w:cs="B Nazanin" w:hint="eastAsia"/>
+          <w:rtl/>
+          <w:lang w:bidi="fa-IR"/>
+        </w:rPr>
+        <w:t>م</w:t>
+      </w:r>
+      <w:r>
+        <w:rPr>
+          <w:rFonts w:cs="B Nazanin"/>
+          <w:rtl/>
+          <w:lang w:bidi="fa-IR"/>
+        </w:rPr>
+        <w:t xml:space="preserve"> ، جفت گره ها</w:t>
+      </w:r>
+      <w:r>
+        <w:rPr>
+          <w:rFonts w:cs="B Nazanin" w:hint="cs"/>
+          <w:rtl/>
+          <w:lang w:bidi="fa-IR"/>
+        </w:rPr>
+        <w:t>یی</w:t>
+      </w:r>
+      <w:r>
+        <w:rPr>
+          <w:rFonts w:cs="B Nazanin"/>
+          <w:rtl/>
+          <w:lang w:bidi="fa-IR"/>
+        </w:rPr>
+        <w:t xml:space="preserve"> است که م</w:t>
+      </w:r>
+      <w:r>
+        <w:rPr>
+          <w:rFonts w:cs="B Nazanin" w:hint="cs"/>
+          <w:rtl/>
+          <w:lang w:bidi="fa-IR"/>
+        </w:rPr>
+        <w:t>ی</w:t>
+      </w:r>
+      <w:r>
+        <w:rPr>
+          <w:rFonts w:cs="B Nazanin"/>
+          <w:rtl/>
+          <w:lang w:bidi="fa-IR"/>
+        </w:rPr>
+        <w:t xml:space="preserve"> توانند </w:t>
+      </w:r>
+      <w:r>
+        <w:rPr>
+          <w:rFonts w:cs="B Nazanin"/>
+          <w:lang w:bidi="fa-IR"/>
+        </w:rPr>
+        <w:t>Y</w:t>
+      </w:r>
+      <w:r>
+        <w:rPr>
+          <w:rFonts w:cs="B Nazanin"/>
+          <w:rtl/>
+          <w:lang w:bidi="fa-IR"/>
+        </w:rPr>
+        <w:t xml:space="preserve"> و </w:t>
+      </w:r>
+      <w:r>
+        <w:rPr>
+          <w:rFonts w:cs="B Nazanin"/>
+          <w:lang w:bidi="fa-IR"/>
+        </w:rPr>
+        <w:t>Z</w:t>
+      </w:r>
+      <w:r>
+        <w:rPr>
+          <w:rFonts w:cs="B Nazanin"/>
+          <w:rtl/>
+          <w:lang w:bidi="fa-IR"/>
+        </w:rPr>
+        <w:t xml:space="preserve"> باشند ، بدون ا</w:t>
+      </w:r>
+      <w:r>
+        <w:rPr>
+          <w:rFonts w:cs="B Nazanin" w:hint="cs"/>
+          <w:rtl/>
+          <w:lang w:bidi="fa-IR"/>
+        </w:rPr>
+        <w:t>ی</w:t>
+      </w:r>
+      <w:r>
+        <w:rPr>
+          <w:rFonts w:cs="B Nazanin" w:hint="eastAsia"/>
+          <w:rtl/>
+          <w:lang w:bidi="fa-IR"/>
+        </w:rPr>
+        <w:t>نکه</w:t>
+      </w:r>
+      <w:r>
+        <w:rPr>
+          <w:rFonts w:cs="B Nazanin"/>
+          <w:rtl/>
+          <w:lang w:bidi="fa-IR"/>
+        </w:rPr>
+        <w:t xml:space="preserve"> نگران</w:t>
+      </w:r>
+      <w:r>
+        <w:rPr>
+          <w:rFonts w:cs="B Nazanin" w:hint="cs"/>
+          <w:rtl/>
+          <w:lang w:bidi="fa-IR"/>
+        </w:rPr>
+        <w:t>ی</w:t>
+      </w:r>
+      <w:r>
+        <w:rPr>
+          <w:rFonts w:cs="B Nazanin"/>
+          <w:rtl/>
+          <w:lang w:bidi="fa-IR"/>
+        </w:rPr>
+        <w:t xml:space="preserve"> در مورد کدام گره </w:t>
+      </w:r>
+      <w:r>
+        <w:rPr>
+          <w:rFonts w:cs="B Nazanin"/>
+          <w:lang w:bidi="fa-IR"/>
+        </w:rPr>
+        <w:t>Y</w:t>
+      </w:r>
+      <w:r>
+        <w:rPr>
+          <w:rFonts w:cs="B Nazanin"/>
+          <w:rtl/>
+          <w:lang w:bidi="fa-IR"/>
+        </w:rPr>
+        <w:t xml:space="preserve"> باشد و کدام </w:t>
+      </w:r>
+      <w:r>
+        <w:rPr>
+          <w:rFonts w:cs="B Nazanin"/>
+          <w:lang w:bidi="fa-IR"/>
+        </w:rPr>
+        <w:t>Z</w:t>
+      </w:r>
+      <w:r>
+        <w:rPr>
+          <w:rFonts w:cs="B Nazanin"/>
+          <w:rtl/>
+          <w:lang w:bidi="fa-IR"/>
+        </w:rPr>
+        <w:t xml:space="preserve"> باشد.</w:t>
+      </w:r>
+      <w:r>
+        <w:rPr>
+          <w:rFonts w:cs="B Nazanin" w:hint="cs"/>
+          <w:rtl/>
+          <w:lang w:bidi="fa-IR"/>
+        </w:rPr>
+        <w:t xml:space="preserve"> </w:t>
+      </w:r>
+      <w:r>
+        <w:rPr>
+          <w:rFonts w:cs="B Nazanin"/>
+          <w:rtl/>
+          <w:lang w:bidi="fa-IR"/>
+        </w:rPr>
+        <w:t xml:space="preserve">اگر </w:t>
+      </w:r>
+      <w:r>
+        <w:rPr>
+          <w:rFonts w:cs="B Nazanin"/>
+          <w:lang w:bidi="fa-IR"/>
+        </w:rPr>
+        <w:t>X</w:t>
+      </w:r>
+      <w:r>
+        <w:rPr>
+          <w:rFonts w:cs="B Nazanin" w:hint="cs"/>
+          <w:rtl/>
+          <w:lang w:bidi="fa-IR"/>
+        </w:rPr>
+        <w:t xml:space="preserve"> </w:t>
+      </w:r>
+      <w:r>
+        <w:rPr>
+          <w:rFonts w:cs="B Nazanin"/>
+          <w:lang w:bidi="fa-IR"/>
+        </w:rPr>
+        <w:t>A</w:t>
+      </w:r>
+      <w:r>
+        <w:rPr>
+          <w:rFonts w:cs="B Nazanin"/>
+          <w:rtl/>
+          <w:lang w:bidi="fa-IR"/>
+        </w:rPr>
+        <w:t xml:space="preserve"> باشد ، با</w:t>
+      </w:r>
+      <w:r>
+        <w:rPr>
+          <w:rFonts w:cs="B Nazanin" w:hint="cs"/>
+          <w:rtl/>
+          <w:lang w:bidi="fa-IR"/>
+        </w:rPr>
+        <w:t>ی</w:t>
+      </w:r>
+      <w:r>
+        <w:rPr>
+          <w:rFonts w:cs="B Nazanin" w:hint="eastAsia"/>
+          <w:rtl/>
+          <w:lang w:bidi="fa-IR"/>
+        </w:rPr>
+        <w:t>د</w:t>
+      </w:r>
+      <w:r>
+        <w:rPr>
+          <w:rFonts w:cs="B Nazanin"/>
+          <w:rtl/>
+          <w:lang w:bidi="fa-IR"/>
+        </w:rPr>
+        <w:t xml:space="preserve"> </w:t>
+      </w:r>
+      <w:r>
+        <w:rPr>
+          <w:rFonts w:cs="B Nazanin"/>
+          <w:lang w:bidi="fa-IR"/>
+        </w:rPr>
+        <w:t>Y</w:t>
+      </w:r>
+      <w:r>
+        <w:rPr>
+          <w:rFonts w:cs="B Nazanin"/>
+          <w:rtl/>
+          <w:lang w:bidi="fa-IR"/>
+        </w:rPr>
+        <w:t xml:space="preserve"> و </w:t>
+      </w:r>
+      <w:r>
+        <w:rPr>
+          <w:rFonts w:cs="B Nazanin"/>
+          <w:lang w:bidi="fa-IR"/>
+        </w:rPr>
+        <w:t>Z</w:t>
+      </w:r>
+      <w:r>
+        <w:rPr>
+          <w:rFonts w:cs="B Nazanin"/>
+          <w:rtl/>
+          <w:lang w:bidi="fa-IR"/>
+        </w:rPr>
+        <w:t xml:space="preserve"> به ترت</w:t>
+      </w:r>
+      <w:r>
+        <w:rPr>
+          <w:rFonts w:cs="B Nazanin" w:hint="cs"/>
+          <w:rtl/>
+          <w:lang w:bidi="fa-IR"/>
+        </w:rPr>
+        <w:t>ی</w:t>
+      </w:r>
+      <w:r>
+        <w:rPr>
+          <w:rFonts w:cs="B Nazanin" w:hint="eastAsia"/>
+          <w:rtl/>
+          <w:lang w:bidi="fa-IR"/>
+        </w:rPr>
+        <w:t>ب</w:t>
+      </w:r>
+      <w:r>
+        <w:rPr>
+          <w:rFonts w:cs="B Nazanin"/>
+          <w:rtl/>
+          <w:lang w:bidi="fa-IR"/>
+        </w:rPr>
+        <w:t xml:space="preserve"> </w:t>
+      </w:r>
+      <w:r>
+        <w:rPr>
+          <w:rFonts w:cs="B Nazanin"/>
+          <w:lang w:bidi="fa-IR"/>
+        </w:rPr>
+        <w:t>B</w:t>
+      </w:r>
+      <w:r>
+        <w:rPr>
+          <w:rFonts w:cs="B Nazanin"/>
+          <w:rtl/>
+          <w:lang w:bidi="fa-IR"/>
+        </w:rPr>
+        <w:t xml:space="preserve"> و </w:t>
+      </w:r>
+      <w:r>
+        <w:rPr>
+          <w:rFonts w:cs="B Nazanin"/>
+          <w:lang w:bidi="fa-IR"/>
+        </w:rPr>
+        <w:t>C</w:t>
+      </w:r>
+      <w:r>
+        <w:rPr>
+          <w:rFonts w:cs="B Nazanin"/>
+          <w:rtl/>
+          <w:lang w:bidi="fa-IR"/>
+        </w:rPr>
+        <w:t xml:space="preserve"> باشند. از آنجا که لبه (</w:t>
+      </w:r>
+      <w:r>
+        <w:rPr>
+          <w:rFonts w:cs="B Nazanin"/>
+          <w:lang w:bidi="fa-IR"/>
+        </w:rPr>
+        <w:t xml:space="preserve">B </w:t>
+      </w:r>
+      <w:r>
+        <w:rPr>
+          <w:rFonts w:cs="B Nazanin"/>
+          <w:rtl/>
+          <w:lang w:bidi="fa-IR"/>
+        </w:rPr>
+        <w:t xml:space="preserve">، </w:t>
+      </w:r>
+      <w:r>
+        <w:rPr>
+          <w:rFonts w:cs="B Nazanin"/>
+          <w:lang w:bidi="fa-IR"/>
+        </w:rPr>
+        <w:t>C</w:t>
+      </w:r>
+      <w:r>
+        <w:rPr>
+          <w:rFonts w:cs="B Nazanin"/>
+          <w:rtl/>
+          <w:lang w:bidi="fa-IR"/>
+        </w:rPr>
+        <w:t xml:space="preserve">) وجود دارد ، </w:t>
+      </w:r>
+      <w:r>
+        <w:rPr>
+          <w:rFonts w:cs="B Nazanin"/>
+          <w:lang w:bidi="fa-IR"/>
+        </w:rPr>
+        <w:t>A</w:t>
+      </w:r>
+      <w:r>
+        <w:rPr>
+          <w:rFonts w:cs="B Nazanin"/>
+          <w:rtl/>
+          <w:lang w:bidi="fa-IR"/>
+        </w:rPr>
+        <w:t xml:space="preserve"> </w:t>
+      </w:r>
+      <w:r>
+        <w:rPr>
+          <w:rFonts w:cs="B Nazanin" w:hint="cs"/>
+          <w:rtl/>
+          <w:lang w:bidi="fa-IR"/>
+        </w:rPr>
+        <w:t>ی</w:t>
+      </w:r>
+      <w:r>
+        <w:rPr>
+          <w:rFonts w:cs="B Nazanin" w:hint="eastAsia"/>
+          <w:rtl/>
+          <w:lang w:bidi="fa-IR"/>
+        </w:rPr>
+        <w:t>ک</w:t>
+      </w:r>
+      <w:r>
+        <w:rPr>
+          <w:rFonts w:cs="B Nazanin"/>
+          <w:rtl/>
+          <w:lang w:bidi="fa-IR"/>
+        </w:rPr>
+        <w:t xml:space="preserve"> مثال مثبت (که در آن لبه وجود دارد) </w:t>
+      </w:r>
+      <w:r>
+        <w:rPr>
+          <w:rFonts w:cs="B Nazanin" w:hint="cs"/>
+          <w:rtl/>
+          <w:lang w:bidi="fa-IR"/>
+        </w:rPr>
+        <w:t xml:space="preserve">است </w:t>
+      </w:r>
+      <w:r>
+        <w:rPr>
+          <w:rFonts w:cs="B Nazanin"/>
+          <w:rtl/>
+          <w:lang w:bidi="fa-IR"/>
+        </w:rPr>
+        <w:t>و ه</w:t>
+      </w:r>
+      <w:r>
+        <w:rPr>
+          <w:rFonts w:cs="B Nazanin" w:hint="cs"/>
+          <w:rtl/>
+          <w:lang w:bidi="fa-IR"/>
+        </w:rPr>
+        <w:t>ی</w:t>
+      </w:r>
+      <w:r>
+        <w:rPr>
+          <w:rFonts w:cs="B Nazanin" w:hint="eastAsia"/>
+          <w:rtl/>
+          <w:lang w:bidi="fa-IR"/>
+        </w:rPr>
+        <w:t>چ</w:t>
+      </w:r>
+      <w:r>
+        <w:rPr>
+          <w:rFonts w:cs="B Nazanin"/>
+          <w:rtl/>
+          <w:lang w:bidi="fa-IR"/>
+        </w:rPr>
+        <w:t xml:space="preserve"> نمونه منف</w:t>
+      </w:r>
+      <w:r>
+        <w:rPr>
+          <w:rFonts w:cs="B Nazanin" w:hint="cs"/>
+          <w:rtl/>
+          <w:lang w:bidi="fa-IR"/>
+        </w:rPr>
+        <w:t>ی</w:t>
+      </w:r>
+      <w:r>
+        <w:rPr>
+          <w:rFonts w:cs="B Nazanin"/>
+          <w:rtl/>
+          <w:lang w:bidi="fa-IR"/>
+        </w:rPr>
+        <w:t xml:space="preserve"> (جا</w:t>
+      </w:r>
+      <w:r>
+        <w:rPr>
+          <w:rFonts w:cs="B Nazanin" w:hint="cs"/>
+          <w:rtl/>
+          <w:lang w:bidi="fa-IR"/>
+        </w:rPr>
+        <w:t>یی</w:t>
+      </w:r>
+      <w:r>
+        <w:rPr>
+          <w:rFonts w:cs="B Nazanin"/>
+          <w:rtl/>
+          <w:lang w:bidi="fa-IR"/>
+        </w:rPr>
+        <w:t xml:space="preserve"> که لبه وجود ندارد)</w:t>
+      </w:r>
+      <w:r>
+        <w:rPr>
+          <w:rFonts w:cs="B Nazanin" w:hint="cs"/>
+          <w:rtl/>
+          <w:lang w:bidi="fa-IR"/>
+        </w:rPr>
+        <w:t xml:space="preserve"> در آن نیست.</w:t>
+      </w:r>
+    </w:p>
+    <w:p>
+      <w:pPr>
+        <w:bidi/>
+        <w:spacing w:line="360" w:lineRule="auto"/>
+        <w:rPr>
+          <w:rFonts w:cs="B Nazanin" w:hint="cs"/>
+          <w:rtl/>
+          <w:lang w:bidi="fa-IR"/>
+        </w:rPr>
+      </w:pPr>
+      <w:r>
+        <w:rPr>
+          <w:rFonts w:cs="B Nazanin" w:hint="cs"/>
+          <w:rtl/>
+          <w:lang w:bidi="fa-IR"/>
+        </w:rPr>
+        <w:t xml:space="preserve">در </w:t>
+      </w:r>
+      <w:r>
+        <w:rPr>
+          <w:rFonts w:cs="B Nazanin"/>
+          <w:rtl/>
+          <w:lang w:bidi="fa-IR"/>
+        </w:rPr>
+        <w:t>موارد</w:t>
+      </w:r>
+      <w:r>
+        <w:rPr>
+          <w:rFonts w:cs="B Nazanin" w:hint="cs"/>
+          <w:rtl/>
+          <w:lang w:bidi="fa-IR"/>
+        </w:rPr>
+        <w:t>ی</w:t>
+      </w:r>
+      <w:r>
+        <w:rPr>
+          <w:rFonts w:cs="B Nazanin"/>
+          <w:rtl/>
+          <w:lang w:bidi="fa-IR"/>
+        </w:rPr>
+        <w:t xml:space="preserve"> که </w:t>
+      </w:r>
+      <w:r>
+        <w:rPr>
+          <w:rFonts w:cs="B Nazanin"/>
+          <w:lang w:bidi="fa-IR"/>
+        </w:rPr>
+        <w:t>X</w:t>
+      </w:r>
+      <w:r>
+        <w:rPr>
+          <w:rFonts w:cs="B Nazanin"/>
+          <w:rtl/>
+          <w:lang w:bidi="fa-IR"/>
+        </w:rPr>
+        <w:t xml:space="preserve"> </w:t>
+      </w:r>
+      <w:r>
+        <w:rPr>
+          <w:rFonts w:cs="B Nazanin" w:hint="cs"/>
+          <w:rtl/>
+          <w:lang w:bidi="fa-IR"/>
+        </w:rPr>
+        <w:t>به جای</w:t>
+      </w:r>
+      <w:r>
+        <w:rPr>
+          <w:rFonts w:cs="B Nazanin"/>
+          <w:rtl/>
+          <w:lang w:bidi="fa-IR"/>
+        </w:rPr>
+        <w:t xml:space="preserve"> </w:t>
+      </w:r>
+      <w:r>
+        <w:rPr>
+          <w:rFonts w:cs="B Nazanin"/>
+          <w:lang w:bidi="fa-IR"/>
+        </w:rPr>
+        <w:t xml:space="preserve">C </w:t>
+      </w:r>
+      <w:r>
+        <w:rPr>
+          <w:rFonts w:cs="B Nazanin"/>
+          <w:rtl/>
+          <w:lang w:bidi="fa-IR"/>
+        </w:rPr>
+        <w:t xml:space="preserve">، </w:t>
+      </w:r>
+      <w:r>
+        <w:rPr>
+          <w:rFonts w:cs="B Nazanin"/>
+          <w:lang w:bidi="fa-IR"/>
+        </w:rPr>
+        <w:t>E</w:t>
+      </w:r>
+      <w:r>
+        <w:rPr>
+          <w:rFonts w:cs="B Nazanin"/>
+          <w:rtl/>
+          <w:lang w:bidi="fa-IR"/>
+        </w:rPr>
+        <w:t xml:space="preserve"> </w:t>
+      </w:r>
+      <w:r>
+        <w:rPr>
+          <w:rFonts w:cs="B Nazanin" w:hint="cs"/>
+          <w:rtl/>
+          <w:lang w:bidi="fa-IR"/>
+        </w:rPr>
+        <w:t>ی</w:t>
+      </w:r>
+      <w:r>
+        <w:rPr>
+          <w:rFonts w:cs="B Nazanin" w:hint="eastAsia"/>
+          <w:rtl/>
+          <w:lang w:bidi="fa-IR"/>
+        </w:rPr>
+        <w:t>ا</w:t>
+      </w:r>
+      <w:r>
+        <w:rPr>
+          <w:rFonts w:cs="B Nazanin"/>
+          <w:rtl/>
+          <w:lang w:bidi="fa-IR"/>
+        </w:rPr>
+        <w:t xml:space="preserve"> </w:t>
+      </w:r>
+      <w:r>
+        <w:rPr>
+          <w:rFonts w:cs="B Nazanin"/>
+          <w:lang w:bidi="fa-IR"/>
+        </w:rPr>
+        <w:t>G</w:t>
+      </w:r>
+      <w:r>
+        <w:rPr>
+          <w:rFonts w:cs="B Nazanin"/>
+          <w:rtl/>
+          <w:lang w:bidi="fa-IR"/>
+        </w:rPr>
+        <w:t xml:space="preserve"> </w:t>
+      </w:r>
+      <w:r>
+        <w:rPr>
+          <w:rFonts w:cs="B Nazanin" w:hint="cs"/>
+          <w:rtl/>
+          <w:lang w:bidi="fa-IR"/>
+        </w:rPr>
+        <w:t>است نتایج یکسان است.</w:t>
+      </w:r>
+    </w:p>
+    <w:p>
+      <w:pPr>
+        <w:bidi/>
+        <w:spacing w:line="360" w:lineRule="auto"/>
+        <w:rPr>
+          <w:rFonts w:cs="B Nazanin"/>
+          <w:rtl/>
+          <w:lang w:bidi="fa-IR"/>
+        </w:rPr>
+      </w:pPr>
+      <w:r>
+        <w:rPr>
+          <w:rFonts w:cs="B Nazanin"/>
+          <w:rtl/>
+          <w:lang w:bidi="fa-IR"/>
+        </w:rPr>
+        <w:t xml:space="preserve">در هر حالت ، </w:t>
+      </w:r>
+      <w:r>
+        <w:rPr>
+          <w:rFonts w:cs="B Nazanin"/>
+          <w:lang w:bidi="fa-IR"/>
+        </w:rPr>
+        <w:t>X</w:t>
+      </w:r>
+      <w:r>
+        <w:rPr>
+          <w:rFonts w:cs="B Nazanin"/>
+          <w:rtl/>
+          <w:lang w:bidi="fa-IR"/>
+        </w:rPr>
+        <w:t xml:space="preserve"> فقط دو همسا</w:t>
+      </w:r>
+      <w:r>
+        <w:rPr>
+          <w:rFonts w:cs="B Nazanin" w:hint="cs"/>
+          <w:rtl/>
+          <w:lang w:bidi="fa-IR"/>
+        </w:rPr>
+        <w:t>ی</w:t>
+      </w:r>
+      <w:r>
+        <w:rPr>
+          <w:rFonts w:cs="B Nazanin" w:hint="eastAsia"/>
+          <w:rtl/>
+          <w:lang w:bidi="fa-IR"/>
+        </w:rPr>
+        <w:t>ه</w:t>
+      </w:r>
+      <w:r>
+        <w:rPr>
+          <w:rFonts w:cs="B Nazanin"/>
+          <w:rtl/>
+          <w:lang w:bidi="fa-IR"/>
+        </w:rPr>
+        <w:t xml:space="preserve"> دارد و لبه ب</w:t>
+      </w:r>
+      <w:r>
+        <w:rPr>
+          <w:rFonts w:cs="B Nazanin" w:hint="cs"/>
+          <w:rtl/>
+          <w:lang w:bidi="fa-IR"/>
+        </w:rPr>
+        <w:t>ی</w:t>
+      </w:r>
+      <w:r>
+        <w:rPr>
+          <w:rFonts w:cs="B Nazanin" w:hint="eastAsia"/>
+          <w:rtl/>
+          <w:lang w:bidi="fa-IR"/>
+        </w:rPr>
+        <w:t>ن</w:t>
+      </w:r>
+      <w:r>
+        <w:rPr>
+          <w:rFonts w:cs="B Nazanin"/>
+          <w:rtl/>
+          <w:lang w:bidi="fa-IR"/>
+        </w:rPr>
+        <w:t xml:space="preserve"> همسا</w:t>
+      </w:r>
+      <w:r>
+        <w:rPr>
+          <w:rFonts w:cs="B Nazanin" w:hint="cs"/>
+          <w:rtl/>
+          <w:lang w:bidi="fa-IR"/>
+        </w:rPr>
+        <w:t>ی</w:t>
+      </w:r>
+      <w:r>
+        <w:rPr>
+          <w:rFonts w:cs="B Nazanin" w:hint="eastAsia"/>
+          <w:rtl/>
+          <w:lang w:bidi="fa-IR"/>
+        </w:rPr>
+        <w:t>گان</w:t>
+      </w:r>
+      <w:r>
+        <w:rPr>
+          <w:rFonts w:cs="B Nazanin"/>
+          <w:rtl/>
+          <w:lang w:bidi="fa-IR"/>
+        </w:rPr>
+        <w:t xml:space="preserve"> وجود دارد. بنابرا</w:t>
+      </w:r>
+      <w:r>
+        <w:rPr>
+          <w:rFonts w:cs="B Nazanin" w:hint="cs"/>
+          <w:rtl/>
+          <w:lang w:bidi="fa-IR"/>
+        </w:rPr>
+        <w:t>ی</w:t>
+      </w:r>
+      <w:r>
+        <w:rPr>
+          <w:rFonts w:cs="B Nazanin" w:hint="eastAsia"/>
+          <w:rtl/>
+          <w:lang w:bidi="fa-IR"/>
+        </w:rPr>
+        <w:t>ن</w:t>
+      </w:r>
+      <w:r>
+        <w:rPr>
+          <w:rFonts w:cs="B Nazanin"/>
+          <w:rtl/>
+          <w:lang w:bidi="fa-IR"/>
+        </w:rPr>
+        <w:t xml:space="preserve"> ، ما تاکنون چهار نمونه مثبت و صفر مثال منف</w:t>
+      </w:r>
+      <w:r>
+        <w:rPr>
+          <w:rFonts w:cs="B Nazanin" w:hint="cs"/>
+          <w:rtl/>
+          <w:lang w:bidi="fa-IR"/>
+        </w:rPr>
+        <w:t>ی</w:t>
+      </w:r>
+      <w:r>
+        <w:rPr>
+          <w:rFonts w:cs="B Nazanin"/>
+          <w:rtl/>
+          <w:lang w:bidi="fa-IR"/>
+        </w:rPr>
+        <w:t xml:space="preserve"> را د</w:t>
+      </w:r>
+      <w:r>
+        <w:rPr>
+          <w:rFonts w:cs="B Nazanin" w:hint="cs"/>
+          <w:rtl/>
+          <w:lang w:bidi="fa-IR"/>
+        </w:rPr>
+        <w:t>ی</w:t>
+      </w:r>
+      <w:r>
+        <w:rPr>
+          <w:rFonts w:cs="B Nazanin" w:hint="eastAsia"/>
+          <w:rtl/>
+          <w:lang w:bidi="fa-IR"/>
+        </w:rPr>
+        <w:t>ده</w:t>
+      </w:r>
+      <w:r>
+        <w:rPr>
+          <w:rFonts w:cs="B Nazanin"/>
+          <w:rtl/>
+          <w:lang w:bidi="fa-IR"/>
+        </w:rPr>
+        <w:t xml:space="preserve"> ا</w:t>
+      </w:r>
+      <w:r>
+        <w:rPr>
+          <w:rFonts w:cs="B Nazanin" w:hint="cs"/>
+          <w:rtl/>
+          <w:lang w:bidi="fa-IR"/>
+        </w:rPr>
+        <w:t>ی</w:t>
+      </w:r>
+      <w:r>
+        <w:rPr>
+          <w:rFonts w:cs="B Nazanin" w:hint="eastAsia"/>
+          <w:rtl/>
+          <w:lang w:bidi="fa-IR"/>
+        </w:rPr>
+        <w:t>م</w:t>
+      </w:r>
+      <w:r>
+        <w:rPr>
+          <w:rFonts w:cs="B Nazanin"/>
+          <w:rtl/>
+          <w:lang w:bidi="fa-IR"/>
+        </w:rPr>
+        <w:t>.</w:t>
+      </w:r>
+    </w:p>
+    <w:p>
+      <w:pPr>
+        <w:bidi/>
+        <w:spacing w:line="360" w:lineRule="auto"/>
+        <w:rPr>
+          <w:rFonts w:cs="B Nazanin"/>
+          <w:rtl/>
+          <w:lang w:bidi="fa-IR"/>
+        </w:rPr>
+      </w:pPr>
+      <w:r>
+        <w:rPr>
+          <w:rFonts w:cs="B Nazanin"/>
+          <w:rtl/>
+          <w:lang w:bidi="fa-IR"/>
+        </w:rPr>
+        <w:t>حال ، در نظر بگ</w:t>
+      </w:r>
+      <w:r>
+        <w:rPr>
+          <w:rFonts w:cs="B Nazanin" w:hint="cs"/>
+          <w:rtl/>
+          <w:lang w:bidi="fa-IR"/>
+        </w:rPr>
+        <w:t>ی</w:t>
+      </w:r>
+      <w:r>
+        <w:rPr>
+          <w:rFonts w:cs="B Nazanin" w:hint="eastAsia"/>
+          <w:rtl/>
+          <w:lang w:bidi="fa-IR"/>
+        </w:rPr>
+        <w:t>ر</w:t>
+      </w:r>
+      <w:r>
+        <w:rPr>
+          <w:rFonts w:cs="B Nazanin" w:hint="cs"/>
+          <w:rtl/>
+          <w:lang w:bidi="fa-IR"/>
+        </w:rPr>
+        <w:t>ی</w:t>
+      </w:r>
+      <w:r>
+        <w:rPr>
+          <w:rFonts w:cs="B Nazanin" w:hint="eastAsia"/>
+          <w:rtl/>
+          <w:lang w:bidi="fa-IR"/>
+        </w:rPr>
+        <w:t>د</w:t>
+      </w:r>
+      <w:r>
+        <w:rPr>
+          <w:rFonts w:cs="B Nazanin"/>
+          <w:rtl/>
+          <w:lang w:bidi="fa-IR"/>
+        </w:rPr>
+        <w:t xml:space="preserve"> که </w:t>
+      </w:r>
+      <w:r>
+        <w:rPr>
+          <w:rFonts w:cs="B Nazanin"/>
+          <w:lang w:bidi="fa-IR"/>
+        </w:rPr>
+        <w:t>X = F. F</w:t>
+      </w:r>
+      <w:r>
+        <w:rPr>
+          <w:rFonts w:cs="B Nazanin"/>
+          <w:rtl/>
+          <w:lang w:bidi="fa-IR"/>
+        </w:rPr>
+        <w:t xml:space="preserve"> دارا</w:t>
+      </w:r>
+      <w:r>
+        <w:rPr>
+          <w:rFonts w:cs="B Nazanin" w:hint="cs"/>
+          <w:rtl/>
+          <w:lang w:bidi="fa-IR"/>
+        </w:rPr>
+        <w:t>ی</w:t>
+      </w:r>
+      <w:r>
+        <w:rPr>
+          <w:rFonts w:cs="B Nazanin"/>
+          <w:rtl/>
+          <w:lang w:bidi="fa-IR"/>
+        </w:rPr>
+        <w:t xml:space="preserve"> سه همسا</w:t>
+      </w:r>
+      <w:r>
+        <w:rPr>
+          <w:rFonts w:cs="B Nazanin" w:hint="cs"/>
+          <w:rtl/>
+          <w:lang w:bidi="fa-IR"/>
+        </w:rPr>
+        <w:t>ی</w:t>
+      </w:r>
+      <w:r>
+        <w:rPr>
+          <w:rFonts w:cs="B Nazanin" w:hint="eastAsia"/>
+          <w:rtl/>
+          <w:lang w:bidi="fa-IR"/>
+        </w:rPr>
+        <w:t>ه</w:t>
+      </w:r>
+      <w:r>
+        <w:rPr>
+          <w:rFonts w:cs="B Nazanin"/>
+          <w:rtl/>
+          <w:lang w:bidi="fa-IR"/>
+        </w:rPr>
+        <w:t xml:space="preserve"> ، </w:t>
+      </w:r>
+      <w:r>
+        <w:rPr>
+          <w:rFonts w:cs="B Nazanin"/>
+          <w:lang w:bidi="fa-IR"/>
+        </w:rPr>
+        <w:t xml:space="preserve">D </w:t>
+      </w:r>
+      <w:r>
+        <w:rPr>
+          <w:rFonts w:cs="B Nazanin"/>
+          <w:rtl/>
+          <w:lang w:bidi="fa-IR"/>
+        </w:rPr>
+        <w:t xml:space="preserve">، </w:t>
+      </w:r>
+      <w:r>
+        <w:rPr>
+          <w:rFonts w:cs="B Nazanin"/>
+          <w:lang w:bidi="fa-IR"/>
+        </w:rPr>
+        <w:t>E</w:t>
+      </w:r>
+      <w:r>
+        <w:rPr>
+          <w:rFonts w:cs="B Nazanin"/>
+          <w:rtl/>
+          <w:lang w:bidi="fa-IR"/>
+        </w:rPr>
+        <w:t xml:space="preserve"> و </w:t>
+      </w:r>
+      <w:r>
+        <w:rPr>
+          <w:rFonts w:cs="B Nazanin"/>
+          <w:lang w:bidi="fa-IR"/>
+        </w:rPr>
+        <w:t>G</w:t>
+      </w:r>
+      <w:r>
+        <w:rPr>
+          <w:rFonts w:cs="B Nazanin"/>
+          <w:rtl/>
+          <w:lang w:bidi="fa-IR"/>
+        </w:rPr>
+        <w:t xml:space="preserve"> است. لبه ها</w:t>
+      </w:r>
+      <w:r>
+        <w:rPr>
+          <w:rFonts w:cs="B Nazanin" w:hint="cs"/>
+          <w:rtl/>
+          <w:lang w:bidi="fa-IR"/>
+        </w:rPr>
+        <w:t>یی</w:t>
+      </w:r>
+      <w:r>
+        <w:rPr>
+          <w:rFonts w:cs="B Nazanin"/>
+          <w:rtl/>
+          <w:lang w:bidi="fa-IR"/>
+        </w:rPr>
+        <w:t xml:space="preserve"> ب</w:t>
+      </w:r>
+      <w:r>
+        <w:rPr>
+          <w:rFonts w:cs="B Nazanin" w:hint="cs"/>
+          <w:rtl/>
+          <w:lang w:bidi="fa-IR"/>
+        </w:rPr>
+        <w:t>ی</w:t>
+      </w:r>
+      <w:r>
+        <w:rPr>
+          <w:rFonts w:cs="B Nazanin" w:hint="eastAsia"/>
+          <w:rtl/>
+          <w:lang w:bidi="fa-IR"/>
+        </w:rPr>
+        <w:t>ن</w:t>
+      </w:r>
+      <w:r>
+        <w:rPr>
+          <w:rFonts w:cs="B Nazanin"/>
+          <w:rtl/>
+          <w:lang w:bidi="fa-IR"/>
+        </w:rPr>
+        <w:t xml:space="preserve"> دو سه جفت همسا</w:t>
+      </w:r>
+      <w:r>
+        <w:rPr>
+          <w:rFonts w:cs="B Nazanin" w:hint="cs"/>
+          <w:rtl/>
+          <w:lang w:bidi="fa-IR"/>
+        </w:rPr>
+        <w:t>ی</w:t>
+      </w:r>
+      <w:r>
+        <w:rPr>
+          <w:rFonts w:cs="B Nazanin" w:hint="eastAsia"/>
+          <w:rtl/>
+          <w:lang w:bidi="fa-IR"/>
+        </w:rPr>
+        <w:t>ه</w:t>
+      </w:r>
+      <w:r>
+        <w:rPr>
+          <w:rFonts w:cs="B Nazanin"/>
+          <w:rtl/>
+          <w:lang w:bidi="fa-IR"/>
+        </w:rPr>
+        <w:t xml:space="preserve"> وجود دارد ، اما ه</w:t>
+      </w:r>
+      <w:r>
+        <w:rPr>
+          <w:rFonts w:cs="B Nazanin" w:hint="cs"/>
+          <w:rtl/>
+          <w:lang w:bidi="fa-IR"/>
+        </w:rPr>
+        <w:t>ی</w:t>
+      </w:r>
+      <w:r>
+        <w:rPr>
+          <w:rFonts w:cs="B Nazanin" w:hint="eastAsia"/>
+          <w:rtl/>
+          <w:lang w:bidi="fa-IR"/>
+        </w:rPr>
+        <w:t>چ</w:t>
+      </w:r>
+      <w:r>
+        <w:rPr>
+          <w:rFonts w:cs="B Nazanin"/>
+          <w:rtl/>
+          <w:lang w:bidi="fa-IR"/>
+        </w:rPr>
+        <w:t xml:space="preserve"> لبه ا</w:t>
+      </w:r>
+      <w:r>
+        <w:rPr>
+          <w:rFonts w:cs="B Nazanin" w:hint="cs"/>
+          <w:rtl/>
+          <w:lang w:bidi="fa-IR"/>
+        </w:rPr>
+        <w:t>ی</w:t>
+      </w:r>
+      <w:r>
+        <w:rPr>
+          <w:rFonts w:cs="B Nazanin"/>
+          <w:rtl/>
+          <w:lang w:bidi="fa-IR"/>
+        </w:rPr>
+        <w:t xml:space="preserve"> ب</w:t>
+      </w:r>
+      <w:r>
+        <w:rPr>
+          <w:rFonts w:cs="B Nazanin" w:hint="cs"/>
+          <w:rtl/>
+          <w:lang w:bidi="fa-IR"/>
+        </w:rPr>
+        <w:t>ی</w:t>
+      </w:r>
+      <w:r>
+        <w:rPr>
+          <w:rFonts w:cs="B Nazanin" w:hint="eastAsia"/>
+          <w:rtl/>
+          <w:lang w:bidi="fa-IR"/>
+        </w:rPr>
+        <w:t>ن</w:t>
+      </w:r>
+      <w:r>
+        <w:rPr>
+          <w:rFonts w:cs="B Nazanin"/>
+          <w:rtl/>
+          <w:lang w:bidi="fa-IR"/>
+        </w:rPr>
+        <w:t xml:space="preserve"> </w:t>
+      </w:r>
+      <w:r>
+        <w:rPr>
+          <w:rFonts w:cs="B Nazanin"/>
+          <w:lang w:bidi="fa-IR"/>
+        </w:rPr>
+        <w:t>G</w:t>
+      </w:r>
+      <w:r>
+        <w:rPr>
+          <w:rFonts w:cs="B Nazanin"/>
+          <w:rtl/>
+          <w:lang w:bidi="fa-IR"/>
+        </w:rPr>
+        <w:t xml:space="preserve"> و </w:t>
+      </w:r>
+      <w:r>
+        <w:rPr>
+          <w:rFonts w:cs="B Nazanin"/>
+          <w:lang w:bidi="fa-IR"/>
+        </w:rPr>
+        <w:t>E</w:t>
+      </w:r>
+      <w:r>
+        <w:rPr>
+          <w:rFonts w:cs="B Nazanin"/>
+          <w:rtl/>
+          <w:lang w:bidi="fa-IR"/>
+        </w:rPr>
+        <w:t xml:space="preserve"> وجود ندارد. بنابرا</w:t>
+      </w:r>
+      <w:r>
+        <w:rPr>
+          <w:rFonts w:cs="B Nazanin" w:hint="cs"/>
+          <w:rtl/>
+          <w:lang w:bidi="fa-IR"/>
+        </w:rPr>
+        <w:t>ی</w:t>
+      </w:r>
+      <w:r>
+        <w:rPr>
+          <w:rFonts w:cs="B Nazanin" w:hint="eastAsia"/>
+          <w:rtl/>
+          <w:lang w:bidi="fa-IR"/>
+        </w:rPr>
+        <w:t>ن</w:t>
+      </w:r>
+      <w:r>
+        <w:rPr>
+          <w:rFonts w:cs="B Nazanin"/>
+          <w:rtl/>
+          <w:lang w:bidi="fa-IR"/>
+        </w:rPr>
+        <w:t xml:space="preserve"> ، ما دو نمونه مثبت د</w:t>
+      </w:r>
+      <w:r>
+        <w:rPr>
+          <w:rFonts w:cs="B Nazanin" w:hint="cs"/>
+          <w:rtl/>
+          <w:lang w:bidi="fa-IR"/>
+        </w:rPr>
+        <w:t>ی</w:t>
+      </w:r>
+      <w:r>
+        <w:rPr>
+          <w:rFonts w:cs="B Nazanin" w:hint="eastAsia"/>
+          <w:rtl/>
+          <w:lang w:bidi="fa-IR"/>
+        </w:rPr>
+        <w:t>گر</w:t>
+      </w:r>
+      <w:r>
+        <w:rPr>
+          <w:rFonts w:cs="B Nazanin"/>
+          <w:rtl/>
+          <w:lang w:bidi="fa-IR"/>
+        </w:rPr>
+        <w:t xml:space="preserve"> را م</w:t>
+      </w:r>
+      <w:r>
+        <w:rPr>
+          <w:rFonts w:cs="B Nazanin" w:hint="cs"/>
+          <w:rtl/>
+          <w:lang w:bidi="fa-IR"/>
+        </w:rPr>
+        <w:t>ی</w:t>
+      </w:r>
+      <w:r>
+        <w:rPr>
+          <w:rFonts w:cs="B Nazanin"/>
+          <w:rtl/>
+          <w:lang w:bidi="fa-IR"/>
+        </w:rPr>
+        <w:t xml:space="preserve"> ب</w:t>
+      </w:r>
+      <w:r>
+        <w:rPr>
+          <w:rFonts w:cs="B Nazanin" w:hint="cs"/>
+          <w:rtl/>
+          <w:lang w:bidi="fa-IR"/>
+        </w:rPr>
+        <w:t>ی</w:t>
+      </w:r>
+      <w:r>
+        <w:rPr>
+          <w:rFonts w:cs="B Nazanin" w:hint="eastAsia"/>
+          <w:rtl/>
+          <w:lang w:bidi="fa-IR"/>
+        </w:rPr>
+        <w:t>ن</w:t>
+      </w:r>
+      <w:r>
+        <w:rPr>
+          <w:rFonts w:cs="B Nazanin" w:hint="cs"/>
+          <w:rtl/>
+          <w:lang w:bidi="fa-IR"/>
+        </w:rPr>
+        <w:t>ی</w:t>
+      </w:r>
+      <w:r>
+        <w:rPr>
+          <w:rFonts w:cs="B Nazanin" w:hint="eastAsia"/>
+          <w:rtl/>
+          <w:lang w:bidi="fa-IR"/>
+        </w:rPr>
+        <w:t>م</w:t>
+      </w:r>
+      <w:r>
+        <w:rPr>
+          <w:rFonts w:cs="B Nazanin"/>
+          <w:rtl/>
+          <w:lang w:bidi="fa-IR"/>
+        </w:rPr>
+        <w:t xml:space="preserve"> و اول</w:t>
+      </w:r>
+      <w:r>
+        <w:rPr>
+          <w:rFonts w:cs="B Nazanin" w:hint="cs"/>
+          <w:rtl/>
+          <w:lang w:bidi="fa-IR"/>
+        </w:rPr>
+        <w:t>ی</w:t>
+      </w:r>
+      <w:r>
+        <w:rPr>
+          <w:rFonts w:cs="B Nazanin" w:hint="eastAsia"/>
+          <w:rtl/>
+          <w:lang w:bidi="fa-IR"/>
+        </w:rPr>
+        <w:t>ن</w:t>
+      </w:r>
+      <w:r>
+        <w:rPr>
+          <w:rFonts w:cs="B Nazanin"/>
+          <w:rtl/>
+          <w:lang w:bidi="fa-IR"/>
+        </w:rPr>
+        <w:t xml:space="preserve"> نمونه منف</w:t>
+      </w:r>
+      <w:r>
+        <w:rPr>
+          <w:rFonts w:cs="B Nazanin" w:hint="cs"/>
+          <w:rtl/>
+          <w:lang w:bidi="fa-IR"/>
+        </w:rPr>
+        <w:t>ی</w:t>
+      </w:r>
+      <w:r>
+        <w:rPr>
+          <w:rFonts w:cs="B Nazanin"/>
+          <w:rtl/>
+          <w:lang w:bidi="fa-IR"/>
+        </w:rPr>
+        <w:t xml:space="preserve"> خود را م</w:t>
+      </w:r>
+      <w:r>
+        <w:rPr>
+          <w:rFonts w:cs="B Nazanin" w:hint="cs"/>
+          <w:rtl/>
+          <w:lang w:bidi="fa-IR"/>
+        </w:rPr>
+        <w:t>ی</w:t>
+      </w:r>
+      <w:r>
+        <w:rPr>
+          <w:rFonts w:cs="B Nazanin"/>
+          <w:rtl/>
+          <w:lang w:bidi="fa-IR"/>
+        </w:rPr>
+        <w:t xml:space="preserve"> ب</w:t>
+      </w:r>
+      <w:r>
+        <w:rPr>
+          <w:rFonts w:cs="B Nazanin" w:hint="cs"/>
+          <w:rtl/>
+          <w:lang w:bidi="fa-IR"/>
+        </w:rPr>
+        <w:t>ی</w:t>
+      </w:r>
+      <w:r>
+        <w:rPr>
+          <w:rFonts w:cs="B Nazanin" w:hint="eastAsia"/>
+          <w:rtl/>
+          <w:lang w:bidi="fa-IR"/>
+        </w:rPr>
+        <w:t>ن</w:t>
+      </w:r>
+      <w:r>
+        <w:rPr>
+          <w:rFonts w:cs="B Nazanin" w:hint="cs"/>
+          <w:rtl/>
+          <w:lang w:bidi="fa-IR"/>
+        </w:rPr>
+        <w:t>ی</w:t>
+      </w:r>
+      <w:r>
+        <w:rPr>
+          <w:rFonts w:cs="B Nazanin" w:hint="eastAsia"/>
+          <w:rtl/>
+          <w:lang w:bidi="fa-IR"/>
+        </w:rPr>
+        <w:t>م</w:t>
+      </w:r>
+      <w:r>
+        <w:rPr>
+          <w:rFonts w:cs="B Nazanin"/>
+          <w:rtl/>
+          <w:lang w:bidi="fa-IR"/>
+        </w:rPr>
+        <w:t>.</w:t>
+      </w:r>
+    </w:p>
+    <w:p>
+      <w:pPr>
+        <w:bidi/>
+        <w:spacing w:line="360" w:lineRule="auto"/>
+        <w:rPr>
+          <w:rFonts w:cs="B Nazanin"/>
+          <w:rtl/>
+          <w:lang w:bidi="fa-IR"/>
+        </w:rPr>
+      </w:pPr>
+      <w:r>
+        <w:rPr>
+          <w:rFonts w:cs="B Nazanin"/>
+          <w:rtl/>
+          <w:lang w:bidi="fa-IR"/>
+        </w:rPr>
+        <w:t xml:space="preserve">اگر </w:t>
+      </w:r>
+      <w:r>
+        <w:rPr>
+          <w:rFonts w:cs="B Nazanin"/>
+          <w:lang w:bidi="fa-IR"/>
+        </w:rPr>
+        <w:t>X = B</w:t>
+      </w:r>
+      <w:r>
+        <w:rPr>
+          <w:rFonts w:cs="B Nazanin"/>
+          <w:rtl/>
+          <w:lang w:bidi="fa-IR"/>
+        </w:rPr>
+        <w:t xml:space="preserve"> ، دوباره سه همسا</w:t>
+      </w:r>
+      <w:r>
+        <w:rPr>
+          <w:rFonts w:cs="B Nazanin" w:hint="cs"/>
+          <w:rtl/>
+          <w:lang w:bidi="fa-IR"/>
+        </w:rPr>
+        <w:t>ی</w:t>
+      </w:r>
+      <w:r>
+        <w:rPr>
+          <w:rFonts w:cs="B Nazanin" w:hint="eastAsia"/>
+          <w:rtl/>
+          <w:lang w:bidi="fa-IR"/>
+        </w:rPr>
+        <w:t>ه</w:t>
+      </w:r>
+      <w:r>
+        <w:rPr>
+          <w:rFonts w:cs="B Nazanin"/>
+          <w:rtl/>
+          <w:lang w:bidi="fa-IR"/>
+        </w:rPr>
+        <w:t xml:space="preserve"> وجود دارد ، اما فقط </w:t>
+      </w:r>
+      <w:r>
+        <w:rPr>
+          <w:rFonts w:cs="B Nazanin" w:hint="cs"/>
+          <w:rtl/>
+          <w:lang w:bidi="fa-IR"/>
+        </w:rPr>
+        <w:t>ی</w:t>
+      </w:r>
+      <w:r>
+        <w:rPr>
+          <w:rFonts w:cs="B Nazanin" w:hint="eastAsia"/>
+          <w:rtl/>
+          <w:lang w:bidi="fa-IR"/>
+        </w:rPr>
+        <w:t>ک</w:t>
+      </w:r>
+      <w:r>
+        <w:rPr>
+          <w:rFonts w:cs="B Nazanin"/>
+          <w:rtl/>
+          <w:lang w:bidi="fa-IR"/>
+        </w:rPr>
+        <w:t xml:space="preserve"> جفت همسا</w:t>
+      </w:r>
+      <w:r>
+        <w:rPr>
+          <w:rFonts w:cs="B Nazanin" w:hint="cs"/>
+          <w:rtl/>
+          <w:lang w:bidi="fa-IR"/>
+        </w:rPr>
+        <w:t>ی</w:t>
+      </w:r>
+      <w:r>
+        <w:rPr>
+          <w:rFonts w:cs="B Nazanin" w:hint="eastAsia"/>
+          <w:rtl/>
+          <w:lang w:bidi="fa-IR"/>
+        </w:rPr>
+        <w:t>ه</w:t>
+      </w:r>
+      <w:r>
+        <w:rPr>
+          <w:rFonts w:cs="B Nazanin"/>
+          <w:rtl/>
+          <w:lang w:bidi="fa-IR"/>
+        </w:rPr>
+        <w:t xml:space="preserve"> ، </w:t>
+      </w:r>
+      <w:r>
+        <w:rPr>
+          <w:rFonts w:cs="B Nazanin"/>
+          <w:lang w:bidi="fa-IR"/>
+        </w:rPr>
+        <w:t>A</w:t>
+      </w:r>
+      <w:r>
+        <w:rPr>
+          <w:rFonts w:cs="B Nazanin"/>
+          <w:rtl/>
+          <w:lang w:bidi="fa-IR"/>
+        </w:rPr>
+        <w:t xml:space="preserve"> و </w:t>
+      </w:r>
+      <w:r>
+        <w:rPr>
+          <w:rFonts w:cs="B Nazanin"/>
+          <w:lang w:bidi="fa-IR"/>
+        </w:rPr>
+        <w:t>C</w:t>
+      </w:r>
+      <w:r>
+        <w:rPr>
+          <w:rFonts w:cs="B Nazanin"/>
+          <w:rtl/>
+          <w:lang w:bidi="fa-IR"/>
+        </w:rPr>
+        <w:t xml:space="preserve"> ، </w:t>
+      </w:r>
+      <w:r>
+        <w:rPr>
+          <w:rFonts w:cs="B Nazanin" w:hint="cs"/>
+          <w:rtl/>
+          <w:lang w:bidi="fa-IR"/>
+        </w:rPr>
+        <w:t>ی</w:t>
+      </w:r>
+      <w:r>
+        <w:rPr>
+          <w:rFonts w:cs="B Nazanin" w:hint="eastAsia"/>
+          <w:rtl/>
+          <w:lang w:bidi="fa-IR"/>
+        </w:rPr>
+        <w:t>ک</w:t>
+      </w:r>
+      <w:r>
+        <w:rPr>
+          <w:rFonts w:cs="B Nazanin"/>
+          <w:rtl/>
+          <w:lang w:bidi="fa-IR"/>
+        </w:rPr>
+        <w:t xml:space="preserve"> لبه دارند.</w:t>
+      </w:r>
+      <w:r>
+        <w:rPr>
+          <w:rFonts w:cs="B Nazanin" w:hint="cs"/>
+          <w:rtl/>
+          <w:lang w:bidi="fa-IR"/>
+        </w:rPr>
+        <w:t xml:space="preserve"> </w:t>
+      </w:r>
+      <w:r>
+        <w:rPr>
+          <w:rFonts w:cs="B Nazanin" w:hint="eastAsia"/>
+          <w:rtl/>
+          <w:lang w:bidi="fa-IR"/>
+        </w:rPr>
+        <w:t>بنابرا</w:t>
+      </w:r>
+      <w:r>
+        <w:rPr>
+          <w:rFonts w:cs="B Nazanin" w:hint="cs"/>
+          <w:rtl/>
+          <w:lang w:bidi="fa-IR"/>
+        </w:rPr>
+        <w:t>ی</w:t>
+      </w:r>
+      <w:r>
+        <w:rPr>
+          <w:rFonts w:cs="B Nazanin" w:hint="eastAsia"/>
+          <w:rtl/>
+          <w:lang w:bidi="fa-IR"/>
+        </w:rPr>
+        <w:t>ن</w:t>
+      </w:r>
+      <w:r>
+        <w:rPr>
+          <w:rFonts w:cs="B Nazanin"/>
+          <w:rtl/>
+          <w:lang w:bidi="fa-IR"/>
+        </w:rPr>
+        <w:t xml:space="preserve"> ، ما دو مثال منف</w:t>
+      </w:r>
+      <w:r>
+        <w:rPr>
+          <w:rFonts w:cs="B Nazanin" w:hint="cs"/>
+          <w:rtl/>
+          <w:lang w:bidi="fa-IR"/>
+        </w:rPr>
+        <w:t>ی</w:t>
+      </w:r>
+      <w:r>
+        <w:rPr>
+          <w:rFonts w:cs="B Nazanin"/>
+          <w:rtl/>
+          <w:lang w:bidi="fa-IR"/>
+        </w:rPr>
+        <w:t xml:space="preserve"> د</w:t>
+      </w:r>
+      <w:r>
+        <w:rPr>
+          <w:rFonts w:cs="B Nazanin" w:hint="cs"/>
+          <w:rtl/>
+          <w:lang w:bidi="fa-IR"/>
+        </w:rPr>
+        <w:t>ی</w:t>
+      </w:r>
+      <w:r>
+        <w:rPr>
+          <w:rFonts w:cs="B Nazanin" w:hint="eastAsia"/>
+          <w:rtl/>
+          <w:lang w:bidi="fa-IR"/>
+        </w:rPr>
+        <w:t>گر</w:t>
+      </w:r>
+      <w:r>
+        <w:rPr>
+          <w:rFonts w:cs="B Nazanin"/>
+          <w:rtl/>
+          <w:lang w:bidi="fa-IR"/>
+        </w:rPr>
+        <w:t xml:space="preserve"> ، و </w:t>
+      </w:r>
+      <w:r>
+        <w:rPr>
+          <w:rFonts w:cs="B Nazanin" w:hint="cs"/>
+          <w:rtl/>
+          <w:lang w:bidi="fa-IR"/>
+        </w:rPr>
+        <w:t>ی</w:t>
+      </w:r>
+      <w:r>
+        <w:rPr>
+          <w:rFonts w:cs="B Nazanin" w:hint="eastAsia"/>
+          <w:rtl/>
+          <w:lang w:bidi="fa-IR"/>
+        </w:rPr>
+        <w:t>ک</w:t>
+      </w:r>
+      <w:r>
+        <w:rPr>
+          <w:rFonts w:cs="B Nazanin"/>
+          <w:rtl/>
+          <w:lang w:bidi="fa-IR"/>
+        </w:rPr>
+        <w:t xml:space="preserve"> مثال مثبت ، برا</w:t>
+      </w:r>
+      <w:r>
+        <w:rPr>
+          <w:rFonts w:cs="B Nazanin" w:hint="cs"/>
+          <w:rtl/>
+          <w:lang w:bidi="fa-IR"/>
+        </w:rPr>
+        <w:t>ی</w:t>
+      </w:r>
+      <w:r>
+        <w:rPr>
+          <w:rFonts w:cs="B Nazanin"/>
+          <w:rtl/>
+          <w:lang w:bidi="fa-IR"/>
+        </w:rPr>
+        <w:t xml:space="preserve"> کل هفت مثبت و سه منف</w:t>
+      </w:r>
+      <w:r>
+        <w:rPr>
+          <w:rFonts w:cs="B Nazanin" w:hint="cs"/>
+          <w:rtl/>
+          <w:lang w:bidi="fa-IR"/>
+        </w:rPr>
+        <w:t>ی</w:t>
+      </w:r>
+      <w:r>
+        <w:rPr>
+          <w:rFonts w:cs="B Nazanin"/>
+          <w:rtl/>
+          <w:lang w:bidi="fa-IR"/>
+        </w:rPr>
+        <w:t xml:space="preserve"> دار</w:t>
+      </w:r>
+      <w:r>
+        <w:rPr>
+          <w:rFonts w:cs="B Nazanin" w:hint="cs"/>
+          <w:rtl/>
+          <w:lang w:bidi="fa-IR"/>
+        </w:rPr>
+        <w:t>ی</w:t>
+      </w:r>
+      <w:r>
+        <w:rPr>
+          <w:rFonts w:cs="B Nazanin" w:hint="eastAsia"/>
+          <w:rtl/>
+          <w:lang w:bidi="fa-IR"/>
+        </w:rPr>
+        <w:t>م</w:t>
+      </w:r>
+      <w:r>
+        <w:rPr>
+          <w:rFonts w:cs="B Nazanin"/>
+          <w:rtl/>
+          <w:lang w:bidi="fa-IR"/>
+        </w:rPr>
+        <w:t>.سرانجام ، وقت</w:t>
+      </w:r>
+      <w:r>
+        <w:rPr>
+          <w:rFonts w:cs="B Nazanin" w:hint="cs"/>
+          <w:rtl/>
+          <w:lang w:bidi="fa-IR"/>
+        </w:rPr>
+        <w:t>ی</w:t>
+      </w:r>
+      <w:r>
+        <w:rPr>
+          <w:rFonts w:cs="B Nazanin"/>
+          <w:rtl/>
+          <w:lang w:bidi="fa-IR"/>
+        </w:rPr>
+        <w:t xml:space="preserve"> </w:t>
+      </w:r>
+      <w:r>
+        <w:rPr>
+          <w:rFonts w:cs="B Nazanin"/>
+          <w:lang w:bidi="fa-IR"/>
+        </w:rPr>
+        <w:t>X = D</w:t>
+      </w:r>
+      <w:r>
+        <w:rPr>
+          <w:rFonts w:cs="B Nazanin"/>
+          <w:rtl/>
+          <w:lang w:bidi="fa-IR"/>
+        </w:rPr>
+        <w:t xml:space="preserve"> ، چهار همسا</w:t>
+      </w:r>
+      <w:r>
+        <w:rPr>
+          <w:rFonts w:cs="B Nazanin" w:hint="cs"/>
+          <w:rtl/>
+          <w:lang w:bidi="fa-IR"/>
+        </w:rPr>
+        <w:t>ی</w:t>
+      </w:r>
+      <w:r>
+        <w:rPr>
+          <w:rFonts w:cs="B Nazanin" w:hint="eastAsia"/>
+          <w:rtl/>
+          <w:lang w:bidi="fa-IR"/>
+        </w:rPr>
+        <w:t>ه</w:t>
+      </w:r>
+      <w:r>
+        <w:rPr>
+          <w:rFonts w:cs="B Nazanin"/>
+          <w:rtl/>
+          <w:lang w:bidi="fa-IR"/>
+        </w:rPr>
+        <w:t xml:space="preserve"> وجود دارد. از شش جفت همسا</w:t>
+      </w:r>
+      <w:r>
+        <w:rPr>
+          <w:rFonts w:cs="B Nazanin" w:hint="cs"/>
+          <w:rtl/>
+          <w:lang w:bidi="fa-IR"/>
+        </w:rPr>
+        <w:t>ی</w:t>
+      </w:r>
+      <w:r>
+        <w:rPr>
+          <w:rFonts w:cs="B Nazanin" w:hint="eastAsia"/>
+          <w:rtl/>
+          <w:lang w:bidi="fa-IR"/>
+        </w:rPr>
+        <w:t>ه</w:t>
+      </w:r>
+      <w:r>
+        <w:rPr>
+          <w:rFonts w:cs="B Nazanin"/>
+          <w:rtl/>
+          <w:lang w:bidi="fa-IR"/>
+        </w:rPr>
+        <w:t xml:space="preserve"> ، فقط دو نفر ب</w:t>
+      </w:r>
+      <w:r>
+        <w:rPr>
+          <w:rFonts w:cs="B Nazanin" w:hint="cs"/>
+          <w:rtl/>
+          <w:lang w:bidi="fa-IR"/>
+        </w:rPr>
+        <w:t>ی</w:t>
+      </w:r>
+      <w:r>
+        <w:rPr>
+          <w:rFonts w:cs="B Nazanin" w:hint="eastAsia"/>
+          <w:rtl/>
+          <w:lang w:bidi="fa-IR"/>
+        </w:rPr>
+        <w:t>ن</w:t>
+      </w:r>
+      <w:r>
+        <w:rPr>
+          <w:rFonts w:cs="B Nazanin"/>
+          <w:rtl/>
+          <w:lang w:bidi="fa-IR"/>
+        </w:rPr>
+        <w:t xml:space="preserve"> آنها لبه دارند.</w:t>
+      </w:r>
+    </w:p>
+    <w:p>
+      <w:pPr>
+        <w:bidi/>
+        <w:spacing w:line="360" w:lineRule="auto"/>
+        <w:rPr>
+          <w:rFonts w:cs="B Nazanin"/>
+          <w:rtl/>
+          <w:lang w:bidi="fa-IR"/>
+        </w:rPr>
+      </w:pPr>
+      <w:r>
+        <w:rPr>
+          <w:rFonts w:cs="B Nazanin"/>
+          <w:rtl/>
+          <w:lang w:bidi="fa-IR"/>
+        </w:rPr>
+        <w:t>بنابرا</w:t>
+      </w:r>
+      <w:r>
+        <w:rPr>
+          <w:rFonts w:cs="B Nazanin" w:hint="cs"/>
+          <w:rtl/>
+          <w:lang w:bidi="fa-IR"/>
+        </w:rPr>
+        <w:t>ی</w:t>
+      </w:r>
+      <w:r>
+        <w:rPr>
+          <w:rFonts w:cs="B Nazanin" w:hint="eastAsia"/>
+          <w:rtl/>
+          <w:lang w:bidi="fa-IR"/>
+        </w:rPr>
+        <w:t>ن</w:t>
+      </w:r>
+      <w:r>
+        <w:rPr>
+          <w:rFonts w:cs="B Nazanin"/>
+          <w:rtl/>
+          <w:lang w:bidi="fa-IR"/>
+        </w:rPr>
+        <w:t xml:space="preserve"> ، تعداد کل نمونه ها</w:t>
+      </w:r>
+      <w:r>
+        <w:rPr>
+          <w:rFonts w:cs="B Nazanin" w:hint="cs"/>
+          <w:rtl/>
+          <w:lang w:bidi="fa-IR"/>
+        </w:rPr>
+        <w:t>ی</w:t>
+      </w:r>
+      <w:r>
+        <w:rPr>
+          <w:rFonts w:cs="B Nazanin"/>
+          <w:rtl/>
+          <w:lang w:bidi="fa-IR"/>
+        </w:rPr>
+        <w:t xml:space="preserve"> مثبت </w:t>
+      </w:r>
+      <w:r>
+        <w:rPr>
+          <w:rFonts w:cs="B Nazanin" w:hint="cs"/>
+          <w:rtl/>
+          <w:lang w:bidi="fa-IR"/>
+        </w:rPr>
+        <w:t>9</w:t>
+      </w:r>
+      <w:r>
+        <w:rPr>
+          <w:rFonts w:cs="B Nazanin"/>
+          <w:rtl/>
+          <w:lang w:bidi="fa-IR"/>
+        </w:rPr>
+        <w:t xml:space="preserve"> و تعداد کل نمونه ها</w:t>
+      </w:r>
+      <w:r>
+        <w:rPr>
+          <w:rFonts w:cs="B Nazanin" w:hint="cs"/>
+          <w:rtl/>
+          <w:lang w:bidi="fa-IR"/>
+        </w:rPr>
+        <w:t>ی</w:t>
+      </w:r>
+      <w:r>
+        <w:rPr>
+          <w:rFonts w:cs="B Nazanin"/>
+          <w:rtl/>
+          <w:lang w:bidi="fa-IR"/>
+        </w:rPr>
+        <w:t xml:space="preserve"> منف</w:t>
+      </w:r>
+      <w:r>
+        <w:rPr>
+          <w:rFonts w:cs="B Nazanin" w:hint="cs"/>
+          <w:rtl/>
+          <w:lang w:bidi="fa-IR"/>
+        </w:rPr>
+        <w:t>ی</w:t>
+      </w:r>
+      <w:r>
+        <w:rPr>
+          <w:rFonts w:cs="B Nazanin"/>
+          <w:rtl/>
+          <w:lang w:bidi="fa-IR"/>
+        </w:rPr>
+        <w:t xml:space="preserve"> </w:t>
+      </w:r>
+      <w:r>
+        <w:rPr>
+          <w:rFonts w:cs="B Nazanin" w:hint="cs"/>
+          <w:rtl/>
+          <w:lang w:bidi="fa-IR"/>
+        </w:rPr>
+        <w:t>7</w:t>
+      </w:r>
+      <w:r>
+        <w:rPr>
+          <w:rFonts w:cs="B Nazanin"/>
+          <w:rtl/>
+          <w:lang w:bidi="fa-IR"/>
+        </w:rPr>
+        <w:t xml:space="preserve"> است.</w:t>
+      </w:r>
+      <w:r>
+        <w:rPr>
+          <w:rFonts w:cs="B Nazanin" w:hint="cs"/>
+          <w:rtl/>
+          <w:lang w:bidi="fa-IR"/>
+        </w:rPr>
+        <w:t xml:space="preserve"> در شکل 10.1 می بینیم که کسر ما برابر </w:t>
+      </w:r>
+      <w:r>
+        <w:rPr>
+          <w:rFonts w:cs="B Nazanin"/>
+          <w:lang w:bidi="fa-IR"/>
+        </w:rPr>
+        <w:t>9</w:t>
+      </w:r>
+      <w:r>
+        <w:rPr>
+          <w:rFonts w:cs="B Nazanin" w:hint="cs"/>
+          <w:rtl/>
+          <w:lang w:bidi="fa-IR"/>
+        </w:rPr>
+        <w:t xml:space="preserve"> تقسیم بر 16 است که در واقع برابر 0.563 می شود. این کسر </w:t>
+      </w:r>
+      <w:bookmarkStart w:id="0" w:name="_GoBack"/>
+      <w:bookmarkEnd w:id="0"/>
+      <w:r>
+        <w:rPr>
+          <w:rFonts w:cs="B Nazanin" w:hint="cs"/>
+          <w:rtl/>
+          <w:lang w:bidi="fa-IR"/>
+        </w:rPr>
+        <w:t>خیلی بیشتر از مقدار قابل انتظار ما که 0.368 است می باشد.</w:t>
+      </w:r>
+    </w:p>
+    <w:p>
+      <w:pPr>
+        <w:bidi/>
+        <w:spacing w:line="360" w:lineRule="auto"/>
+        <w:rPr>
+          <w:rFonts w:cs="B Nazanin"/>
+          <w:rtl/>
+          <w:lang w:bidi="fa-IR"/>
+        </w:rPr>
+      </w:pPr>
+      <w:r>
+        <w:rPr>
+          <w:rFonts w:cs="B Nazanin" w:hint="cs"/>
+          <w:rtl/>
+          <w:lang w:bidi="fa-IR"/>
+        </w:rPr>
+        <w:t xml:space="preserve">در نتیجه شکل 10.1 واقعا اصل </w:t>
+      </w:r>
+      <w:r>
+        <w:rPr>
+          <w:rFonts w:cs="B Nazanin"/>
+          <w:lang w:bidi="fa-IR"/>
+        </w:rPr>
+        <w:t>locality</w:t>
+      </w:r>
+      <w:r>
+        <w:rPr>
+          <w:rFonts w:cs="B Nazanin" w:hint="cs"/>
+          <w:rtl/>
+          <w:lang w:bidi="fa-IR"/>
+        </w:rPr>
+        <w:t xml:space="preserve"> در شبکه های اجتماعی را نشان می دهد.</w:t>
+      </w:r>
+    </w:p>
+    <w:p>
+      <w:pPr>
+        <w:bidi/>
+        <w:spacing w:line="360" w:lineRule="auto"/>
+        <w:rPr>
+          <w:rFonts w:cs="B Nazanin"/>
+          <w:rtl/>
+          <w:lang w:bidi="fa-IR"/>
+        </w:rPr>
+      </w:pPr>
+    </w:p>
+    <w:p>
+      <w:pPr>
+        <w:bidi/>
+        <w:spacing w:line="360" w:lineRule="auto"/>
+        <w:rPr>
+          <w:rFonts w:cs="B Nazanin"/>
+          <w:rtl/>
+          <w:lang w:bidi="fa-IR"/>
+        </w:rPr>
+      </w:pPr>
+    </w:p>
+    <w:p>
+      <w:pPr>
+        <w:bidi/>
+        <w:spacing w:line="360" w:lineRule="auto"/>
+        <w:rPr>
+          <w:rFonts w:cs="B Nazanin" w:hint="cs"/>
           <w:rtl/>
           <w:lang w:bidi="fa-IR"/>
         </w:rPr>
@@ -4520,6 +8130,16 @@
       <w:contextualSpacing/>
     </w:pPr>
   </w:style>
+  <w:style w:type="character" w:styleId="PlaceholderText">
+    <w:name w:val="Placeholder Text"/>
+    <w:basedOn w:val="DefaultParagraphFont"/>
+    <w:uiPriority w:val="99"/>
+    <w:semiHidden/>
+    <w:rsid w:val="0057620A"/>
+    <w:rPr>
+      <w:color w:val="808080"/>
+    </w:rPr>
+  </w:style>
 </w:styles>
 </file>
 

</xml_diff>

<commit_message>
10.1.3 Varieties of Social Networks
</commit_message>
<xml_diff>
--- a/[pdf][persian] chapter-10-Mining Social Network Graphs.docx
+++ b/[pdf][persian] chapter-10-Mining Social Network Graphs.docx
@@ -7401,17 +7401,7 @@
           <w:rtl/>
           <w:lang w:bidi="fa-IR"/>
         </w:rPr>
-        <w:t xml:space="preserve"> تقسیم بر 16 است که در واقع برابر 0.563 می شود. این کسر </w:t>
-      </w:r>
-      <w:bookmarkStart w:id="0" w:name="_GoBack"/>
-      <w:bookmarkEnd w:id="0"/>
-      <w:r>
-        <w:rPr>
-          <w:rFonts w:cs="B Nazanin" w:hint="cs"/>
-          <w:rtl/>
-          <w:lang w:bidi="fa-IR"/>
-        </w:rPr>
-        <w:t>خیلی بیشتر از مقدار قابل انتظار ما که 0.368 است می باشد.</w:t>
+        <w:t xml:space="preserve"> تقسیم بر 16 است که در واقع برابر 0.563 می شود. این کسر خیلی بیشتر از مقدار قابل انتظار ما که 0.368 است می باشد.</w:t>
       </w:r>
     </w:p>
     <w:p>
@@ -7469,6 +7459,4376 @@
           <w:lang w:bidi="fa-IR"/>
         </w:rPr>
       </w:pPr>
+      <w:r>
+        <w:rPr>
+          <w:rFonts w:cs="B Titr" w:hint="cs"/>
+          <w:sz w:val="40"/>
+          <w:szCs w:val="40"/>
+          <w:rtl/>
+          <w:lang w:bidi="fa-IR"/>
+        </w:rPr>
+        <w:t>10.1.3 انواع شبکه های اجتماعی</w:t>
+      </w:r>
+    </w:p>
+    <w:p>
+      <w:pPr>
+        <w:bidi/>
+        <w:spacing w:line="360" w:lineRule="auto"/>
+        <w:rPr>
+          <w:rFonts w:cs="B Nazanin"/>
+          <w:rtl/>
+          <w:lang w:bidi="fa-IR"/>
+        </w:rPr>
+      </w:pPr>
+      <w:r>
+        <w:rPr>
+          <w:rFonts w:cs="B Nazanin"/>
+          <w:rtl/>
+          <w:lang w:bidi="fa-IR"/>
+        </w:rPr>
+        <w:t>نمونه ها</w:t>
+      </w:r>
+      <w:r>
+        <w:rPr>
+          <w:rFonts w:cs="B Nazanin" w:hint="cs"/>
+          <w:rtl/>
+          <w:lang w:bidi="fa-IR"/>
+        </w:rPr>
+        <w:t>ی</w:t>
+      </w:r>
+      <w:r>
+        <w:rPr>
+          <w:rFonts w:cs="B Nazanin"/>
+          <w:rtl/>
+          <w:lang w:bidi="fa-IR"/>
+        </w:rPr>
+        <w:t xml:space="preserve"> ز</w:t>
+      </w:r>
+      <w:r>
+        <w:rPr>
+          <w:rFonts w:cs="B Nazanin" w:hint="cs"/>
+          <w:rtl/>
+          <w:lang w:bidi="fa-IR"/>
+        </w:rPr>
+        <w:t>ی</w:t>
+      </w:r>
+      <w:r>
+        <w:rPr>
+          <w:rFonts w:cs="B Nazanin" w:hint="eastAsia"/>
+          <w:rtl/>
+          <w:lang w:bidi="fa-IR"/>
+        </w:rPr>
+        <w:t>اد</w:t>
+      </w:r>
+      <w:r>
+        <w:rPr>
+          <w:rFonts w:cs="B Nazanin" w:hint="cs"/>
+          <w:rtl/>
+          <w:lang w:bidi="fa-IR"/>
+        </w:rPr>
+        <w:t>ی</w:t>
+      </w:r>
+      <w:r>
+        <w:rPr>
+          <w:rFonts w:cs="B Nazanin"/>
+          <w:rtl/>
+          <w:lang w:bidi="fa-IR"/>
+        </w:rPr>
+        <w:t xml:space="preserve"> از شبکه ها</w:t>
+      </w:r>
+      <w:r>
+        <w:rPr>
+          <w:rFonts w:cs="B Nazanin" w:hint="cs"/>
+          <w:rtl/>
+          <w:lang w:bidi="fa-IR"/>
+        </w:rPr>
+        <w:t>ی</w:t>
+      </w:r>
+      <w:r>
+        <w:rPr>
+          <w:rFonts w:cs="B Nazanin"/>
+          <w:rtl/>
+          <w:lang w:bidi="fa-IR"/>
+        </w:rPr>
+        <w:t xml:space="preserve"> اجتماع</w:t>
+      </w:r>
+      <w:r>
+        <w:rPr>
+          <w:rFonts w:cs="B Nazanin" w:hint="cs"/>
+          <w:rtl/>
+          <w:lang w:bidi="fa-IR"/>
+        </w:rPr>
+        <w:t>ی</w:t>
+      </w:r>
+      <w:r>
+        <w:rPr>
+          <w:rFonts w:cs="B Nazanin"/>
+          <w:rtl/>
+          <w:lang w:bidi="fa-IR"/>
+        </w:rPr>
+        <w:t xml:space="preserve"> </w:t>
+      </w:r>
+      <w:r>
+        <w:rPr>
+          <w:rFonts w:cs="B Nazanin" w:hint="cs"/>
+          <w:rtl/>
+          <w:lang w:bidi="fa-IR"/>
+        </w:rPr>
+        <w:t>وجود دارد که ماهیت دوستان ندارد.</w:t>
+      </w:r>
+      <w:r>
+        <w:rPr>
+          <w:rFonts w:cs="Arial" w:hint="cs"/>
+          <w:rtl/>
+          <w:lang w:bidi="fa-IR"/>
+        </w:rPr>
+        <w:t xml:space="preserve"> </w:t>
+      </w:r>
+      <w:r>
+        <w:rPr>
+          <w:rFonts w:cs="B Nazanin" w:hint="eastAsia"/>
+          <w:rtl/>
+          <w:lang w:bidi="fa-IR"/>
+        </w:rPr>
+        <w:t>در</w:t>
+      </w:r>
+      <w:r>
+        <w:rPr>
+          <w:rFonts w:cs="B Nazanin"/>
+          <w:rtl/>
+          <w:lang w:bidi="fa-IR"/>
+        </w:rPr>
+        <w:t xml:space="preserve"> ا</w:t>
+      </w:r>
+      <w:r>
+        <w:rPr>
+          <w:rFonts w:cs="B Nazanin" w:hint="cs"/>
+          <w:rtl/>
+          <w:lang w:bidi="fa-IR"/>
+        </w:rPr>
+        <w:t>ی</w:t>
+      </w:r>
+      <w:r>
+        <w:rPr>
+          <w:rFonts w:cs="B Nazanin" w:hint="eastAsia"/>
+          <w:rtl/>
+          <w:lang w:bidi="fa-IR"/>
+        </w:rPr>
+        <w:t>نجا</w:t>
+      </w:r>
+      <w:r>
+        <w:rPr>
+          <w:rFonts w:cs="B Nazanin"/>
+          <w:rtl/>
+          <w:lang w:bidi="fa-IR"/>
+        </w:rPr>
+        <w:t xml:space="preserve"> ، اجازه ده</w:t>
+      </w:r>
+      <w:r>
+        <w:rPr>
+          <w:rFonts w:cs="B Nazanin" w:hint="cs"/>
+          <w:rtl/>
+          <w:lang w:bidi="fa-IR"/>
+        </w:rPr>
+        <w:t>ی</w:t>
+      </w:r>
+      <w:r>
+        <w:rPr>
+          <w:rFonts w:cs="B Nazanin" w:hint="eastAsia"/>
+          <w:rtl/>
+          <w:lang w:bidi="fa-IR"/>
+        </w:rPr>
+        <w:t>د</w:t>
+      </w:r>
+      <w:r>
+        <w:rPr>
+          <w:rFonts w:cs="B Nazanin"/>
+          <w:rtl/>
+          <w:lang w:bidi="fa-IR"/>
+        </w:rPr>
+        <w:t xml:space="preserve"> تعداد</w:t>
+      </w:r>
+      <w:r>
+        <w:rPr>
+          <w:rFonts w:cs="B Nazanin" w:hint="cs"/>
+          <w:rtl/>
+          <w:lang w:bidi="fa-IR"/>
+        </w:rPr>
+        <w:t>ی</w:t>
+      </w:r>
+      <w:r>
+        <w:rPr>
+          <w:rFonts w:cs="B Nazanin"/>
+          <w:rtl/>
+          <w:lang w:bidi="fa-IR"/>
+        </w:rPr>
+        <w:t xml:space="preserve"> از نمونه ها</w:t>
+      </w:r>
+      <w:r>
+        <w:rPr>
+          <w:rFonts w:cs="B Nazanin" w:hint="cs"/>
+          <w:rtl/>
+          <w:lang w:bidi="fa-IR"/>
+        </w:rPr>
+        <w:t>ی</w:t>
+      </w:r>
+      <w:r>
+        <w:rPr>
+          <w:rFonts w:cs="B Nazanin"/>
+          <w:rtl/>
+          <w:lang w:bidi="fa-IR"/>
+        </w:rPr>
+        <w:t xml:space="preserve"> د</w:t>
+      </w:r>
+      <w:r>
+        <w:rPr>
+          <w:rFonts w:cs="B Nazanin" w:hint="cs"/>
+          <w:rtl/>
+          <w:lang w:bidi="fa-IR"/>
+        </w:rPr>
+        <w:t>ی</w:t>
+      </w:r>
+      <w:r>
+        <w:rPr>
+          <w:rFonts w:cs="B Nazanin" w:hint="eastAsia"/>
+          <w:rtl/>
+          <w:lang w:bidi="fa-IR"/>
+        </w:rPr>
+        <w:t>گر</w:t>
+      </w:r>
+      <w:r>
+        <w:rPr>
+          <w:rFonts w:cs="B Nazanin"/>
+          <w:rtl/>
+          <w:lang w:bidi="fa-IR"/>
+        </w:rPr>
+        <w:t xml:space="preserve"> شبکه ها</w:t>
+      </w:r>
+      <w:r>
+        <w:rPr>
+          <w:rFonts w:cs="B Nazanin" w:hint="cs"/>
+          <w:rtl/>
+          <w:lang w:bidi="fa-IR"/>
+        </w:rPr>
+        <w:t xml:space="preserve">ی اجتماعی که با اصل </w:t>
+      </w:r>
+      <w:r>
+        <w:rPr>
+          <w:rFonts w:cs="B Nazanin"/>
+          <w:lang w:bidi="fa-IR"/>
+        </w:rPr>
+        <w:t>locality</w:t>
+      </w:r>
+      <w:r>
+        <w:rPr>
+          <w:rFonts w:cs="B Nazanin"/>
+          <w:rtl/>
+          <w:lang w:bidi="fa-IR"/>
+        </w:rPr>
+        <w:t xml:space="preserve"> </w:t>
+      </w:r>
+      <w:r>
+        <w:rPr>
+          <w:rFonts w:cs="B Nazanin" w:hint="cs"/>
+          <w:rtl/>
+          <w:lang w:bidi="fa-IR"/>
+        </w:rPr>
+        <w:t xml:space="preserve"> روابط را نشان می دهند </w:t>
+      </w:r>
+      <w:r>
+        <w:rPr>
+          <w:rFonts w:cs="B Nazanin"/>
+          <w:rtl/>
+          <w:lang w:bidi="fa-IR"/>
+        </w:rPr>
+        <w:t>ذکر کن</w:t>
+      </w:r>
+      <w:r>
+        <w:rPr>
+          <w:rFonts w:cs="B Nazanin" w:hint="cs"/>
+          <w:rtl/>
+          <w:lang w:bidi="fa-IR"/>
+        </w:rPr>
+        <w:t>ی</w:t>
+      </w:r>
+      <w:r>
+        <w:rPr>
+          <w:rFonts w:cs="B Nazanin" w:hint="eastAsia"/>
+          <w:rtl/>
+          <w:lang w:bidi="fa-IR"/>
+        </w:rPr>
+        <w:t>م</w:t>
+      </w:r>
+      <w:r>
+        <w:rPr>
+          <w:rFonts w:cs="B Nazanin"/>
+          <w:rtl/>
+          <w:lang w:bidi="fa-IR"/>
+        </w:rPr>
+        <w:t>.</w:t>
+      </w:r>
+    </w:p>
+    <w:p>
+      <w:pPr>
+        <w:bidi/>
+        <w:spacing w:line="360" w:lineRule="auto"/>
+        <w:rPr>
+          <w:rFonts w:cs="B Nazanin"/>
+          <w:rtl/>
+          <w:lang w:bidi="fa-IR"/>
+        </w:rPr>
+      </w:pPr>
+    </w:p>
+    <w:p>
+      <w:pPr>
+        <w:bidi/>
+        <w:spacing w:line="360" w:lineRule="auto"/>
+        <w:rPr>
+          <w:rFonts w:cs="B Nazanin"/>
+          <w:rtl/>
+          <w:lang w:bidi="fa-IR"/>
+        </w:rPr>
+      </w:pPr>
+      <w:r>
+        <w:rPr>
+          <w:rFonts w:cs="B Nazanin"/>
+          <w:rtl/>
+          <w:lang w:bidi="fa-IR"/>
+        </w:rPr>
+        <w:t>شبکه ها</w:t>
+      </w:r>
+      <w:r>
+        <w:rPr>
+          <w:rFonts w:cs="B Nazanin" w:hint="cs"/>
+          <w:rtl/>
+          <w:lang w:bidi="fa-IR"/>
+        </w:rPr>
+        <w:t>ی</w:t>
+      </w:r>
+      <w:r>
+        <w:rPr>
+          <w:rFonts w:cs="B Nazanin"/>
+          <w:rtl/>
+          <w:lang w:bidi="fa-IR"/>
+        </w:rPr>
+        <w:t xml:space="preserve"> تلفن</w:t>
+      </w:r>
+    </w:p>
+    <w:p>
+      <w:pPr>
+        <w:bidi/>
+        <w:spacing w:line="360" w:lineRule="auto"/>
+        <w:rPr>
+          <w:rFonts w:cs="B Nazanin"/>
+          <w:rtl/>
+          <w:lang w:bidi="fa-IR"/>
+        </w:rPr>
+      </w:pPr>
+      <w:r>
+        <w:rPr>
+          <w:rFonts w:cs="B Nazanin"/>
+          <w:rtl/>
+          <w:lang w:bidi="fa-IR"/>
+        </w:rPr>
+        <w:t>در ا</w:t>
+      </w:r>
+      <w:r>
+        <w:rPr>
+          <w:rFonts w:cs="B Nazanin" w:hint="cs"/>
+          <w:rtl/>
+          <w:lang w:bidi="fa-IR"/>
+        </w:rPr>
+        <w:t>ی</w:t>
+      </w:r>
+      <w:r>
+        <w:rPr>
+          <w:rFonts w:cs="B Nazanin" w:hint="eastAsia"/>
+          <w:rtl/>
+          <w:lang w:bidi="fa-IR"/>
+        </w:rPr>
+        <w:t>نجا</w:t>
+      </w:r>
+      <w:r>
+        <w:rPr>
+          <w:rFonts w:cs="B Nazanin"/>
+          <w:rtl/>
+          <w:lang w:bidi="fa-IR"/>
+        </w:rPr>
+        <w:t xml:space="preserve"> گره ها شماره تلفن ها را نشان م</w:t>
+      </w:r>
+      <w:r>
+        <w:rPr>
+          <w:rFonts w:cs="B Nazanin" w:hint="cs"/>
+          <w:rtl/>
+          <w:lang w:bidi="fa-IR"/>
+        </w:rPr>
+        <w:t>ی</w:t>
+      </w:r>
+      <w:r>
+        <w:rPr>
+          <w:rFonts w:cs="B Nazanin"/>
+          <w:rtl/>
+          <w:lang w:bidi="fa-IR"/>
+        </w:rPr>
+        <w:t xml:space="preserve"> دهند ، که در واقع افراد هستند.</w:t>
+      </w:r>
+      <w:r>
+        <w:rPr>
+          <w:rFonts w:cs="B Nazanin" w:hint="cs"/>
+          <w:rtl/>
+          <w:lang w:bidi="fa-IR"/>
+        </w:rPr>
+        <w:t xml:space="preserve"> </w:t>
+      </w:r>
+      <w:r>
+        <w:rPr>
+          <w:rFonts w:cs="B Nazanin"/>
+          <w:rtl/>
+          <w:lang w:bidi="fa-IR"/>
+        </w:rPr>
+        <w:t>اگر در ط</w:t>
+      </w:r>
+      <w:r>
+        <w:rPr>
+          <w:rFonts w:cs="B Nazanin" w:hint="cs"/>
+          <w:rtl/>
+          <w:lang w:bidi="fa-IR"/>
+        </w:rPr>
+        <w:t>ی</w:t>
+      </w:r>
+      <w:r>
+        <w:rPr>
+          <w:rFonts w:cs="B Nazanin"/>
+          <w:rtl/>
+          <w:lang w:bidi="fa-IR"/>
+        </w:rPr>
+        <w:t xml:space="preserve"> مدت زمان مشخص</w:t>
+      </w:r>
+      <w:r>
+        <w:rPr>
+          <w:rFonts w:cs="B Nazanin" w:hint="cs"/>
+          <w:rtl/>
+          <w:lang w:bidi="fa-IR"/>
+        </w:rPr>
+        <w:t>ی</w:t>
+      </w:r>
+      <w:r>
+        <w:rPr>
+          <w:rFonts w:cs="B Nazanin"/>
+          <w:rtl/>
+          <w:lang w:bidi="fa-IR"/>
+        </w:rPr>
+        <w:t xml:space="preserve"> مانند ماه گذشته </w:t>
+      </w:r>
+      <w:r>
+        <w:rPr>
+          <w:rFonts w:cs="B Nazanin" w:hint="cs"/>
+          <w:rtl/>
+          <w:lang w:bidi="fa-IR"/>
+        </w:rPr>
+        <w:t>ی</w:t>
+      </w:r>
+      <w:r>
+        <w:rPr>
+          <w:rFonts w:cs="B Nazanin" w:hint="eastAsia"/>
+          <w:rtl/>
+          <w:lang w:bidi="fa-IR"/>
+        </w:rPr>
+        <w:t>ا</w:t>
+      </w:r>
+      <w:r>
+        <w:rPr>
+          <w:rFonts w:cs="B Nazanin" w:hint="cs"/>
+          <w:rtl/>
+          <w:lang w:bidi="fa-IR"/>
+        </w:rPr>
+        <w:t xml:space="preserve"> از ابتدا تا به حال </w:t>
+      </w:r>
+      <w:r>
+        <w:rPr>
+          <w:rFonts w:cs="B Nazanin"/>
+          <w:rtl/>
+          <w:lang w:bidi="fa-IR"/>
+        </w:rPr>
+        <w:t>ب</w:t>
+      </w:r>
+      <w:r>
+        <w:rPr>
+          <w:rFonts w:cs="B Nazanin" w:hint="cs"/>
+          <w:rtl/>
+          <w:lang w:bidi="fa-IR"/>
+        </w:rPr>
+        <w:t>ی</w:t>
+      </w:r>
+      <w:r>
+        <w:rPr>
+          <w:rFonts w:cs="B Nazanin" w:hint="eastAsia"/>
+          <w:rtl/>
+          <w:lang w:bidi="fa-IR"/>
+        </w:rPr>
+        <w:t>ن</w:t>
+      </w:r>
+      <w:r>
+        <w:rPr>
+          <w:rFonts w:cs="B Nazanin"/>
+          <w:rtl/>
+          <w:lang w:bidi="fa-IR"/>
+        </w:rPr>
+        <w:t xml:space="preserve"> ا</w:t>
+      </w:r>
+      <w:r>
+        <w:rPr>
+          <w:rFonts w:cs="B Nazanin" w:hint="cs"/>
+          <w:rtl/>
+          <w:lang w:bidi="fa-IR"/>
+        </w:rPr>
+        <w:t>ی</w:t>
+      </w:r>
+      <w:r>
+        <w:rPr>
+          <w:rFonts w:cs="B Nazanin" w:hint="eastAsia"/>
+          <w:rtl/>
+          <w:lang w:bidi="fa-IR"/>
+        </w:rPr>
+        <w:t>ن</w:t>
+      </w:r>
+      <w:r>
+        <w:rPr>
+          <w:rFonts w:cs="B Nazanin"/>
+          <w:rtl/>
+          <w:lang w:bidi="fa-IR"/>
+        </w:rPr>
+        <w:t xml:space="preserve"> تلفن</w:t>
+      </w:r>
+      <w:r>
+        <w:rPr>
+          <w:rFonts w:cs="B Nazanin" w:hint="cs"/>
+          <w:rtl/>
+          <w:lang w:bidi="fa-IR"/>
+        </w:rPr>
+        <w:t xml:space="preserve"> </w:t>
+      </w:r>
+      <w:r>
+        <w:rPr>
+          <w:rFonts w:cs="B Nazanin"/>
+          <w:rtl/>
+          <w:lang w:bidi="fa-IR"/>
+        </w:rPr>
+        <w:t>ها تماس برقرار شده باشد ب</w:t>
+      </w:r>
+      <w:r>
+        <w:rPr>
+          <w:rFonts w:cs="B Nazanin" w:hint="cs"/>
+          <w:rtl/>
+          <w:lang w:bidi="fa-IR"/>
+        </w:rPr>
+        <w:t>ی</w:t>
+      </w:r>
+      <w:r>
+        <w:rPr>
+          <w:rFonts w:cs="B Nazanin" w:hint="eastAsia"/>
+          <w:rtl/>
+          <w:lang w:bidi="fa-IR"/>
+        </w:rPr>
+        <w:t>ن</w:t>
+      </w:r>
+      <w:r>
+        <w:rPr>
+          <w:rFonts w:cs="B Nazanin"/>
+          <w:rtl/>
+          <w:lang w:bidi="fa-IR"/>
+        </w:rPr>
+        <w:t xml:space="preserve"> دو گره وجود دارد.</w:t>
+      </w:r>
+      <w:r>
+        <w:rPr>
+          <w:rFonts w:cs="B Nazanin" w:hint="cs"/>
+          <w:rtl/>
+          <w:lang w:bidi="fa-IR"/>
+        </w:rPr>
+        <w:t xml:space="preserve"> یال</w:t>
+      </w:r>
+      <w:r>
+        <w:rPr>
+          <w:rFonts w:cs="B Nazanin"/>
+          <w:rtl/>
+          <w:lang w:bidi="fa-IR"/>
+        </w:rPr>
+        <w:t xml:space="preserve"> ها را م</w:t>
+      </w:r>
+      <w:r>
+        <w:rPr>
+          <w:rFonts w:cs="B Nazanin" w:hint="cs"/>
+          <w:rtl/>
+          <w:lang w:bidi="fa-IR"/>
+        </w:rPr>
+        <w:t>ی</w:t>
+      </w:r>
+      <w:r>
+        <w:rPr>
+          <w:rFonts w:cs="B Nazanin"/>
+          <w:rtl/>
+          <w:lang w:bidi="fa-IR"/>
+        </w:rPr>
+        <w:t xml:space="preserve"> توان با تعداد تماس ها</w:t>
+      </w:r>
+      <w:r>
+        <w:rPr>
+          <w:rFonts w:cs="B Nazanin" w:hint="cs"/>
+          <w:rtl/>
+          <w:lang w:bidi="fa-IR"/>
+        </w:rPr>
+        <w:t>ی</w:t>
+      </w:r>
+      <w:r>
+        <w:rPr>
+          <w:rFonts w:cs="B Nazanin"/>
+          <w:rtl/>
+          <w:lang w:bidi="fa-IR"/>
+        </w:rPr>
+        <w:t xml:space="preserve"> انجام شده ب</w:t>
+      </w:r>
+      <w:r>
+        <w:rPr>
+          <w:rFonts w:cs="B Nazanin" w:hint="cs"/>
+          <w:rtl/>
+          <w:lang w:bidi="fa-IR"/>
+        </w:rPr>
+        <w:t>ی</w:t>
+      </w:r>
+      <w:r>
+        <w:rPr>
+          <w:rFonts w:cs="B Nazanin" w:hint="eastAsia"/>
+          <w:rtl/>
+          <w:lang w:bidi="fa-IR"/>
+        </w:rPr>
+        <w:t>ن</w:t>
+      </w:r>
+      <w:r>
+        <w:rPr>
+          <w:rFonts w:cs="B Nazanin"/>
+          <w:rtl/>
+          <w:lang w:bidi="fa-IR"/>
+        </w:rPr>
+        <w:t xml:space="preserve"> ا</w:t>
+      </w:r>
+      <w:r>
+        <w:rPr>
+          <w:rFonts w:cs="B Nazanin" w:hint="cs"/>
+          <w:rtl/>
+          <w:lang w:bidi="fa-IR"/>
+        </w:rPr>
+        <w:t>ی</w:t>
+      </w:r>
+      <w:r>
+        <w:rPr>
+          <w:rFonts w:cs="B Nazanin" w:hint="eastAsia"/>
+          <w:rtl/>
+          <w:lang w:bidi="fa-IR"/>
+        </w:rPr>
+        <w:t>ن</w:t>
+      </w:r>
+      <w:r>
+        <w:rPr>
+          <w:rFonts w:cs="B Nazanin"/>
+          <w:rtl/>
+          <w:lang w:bidi="fa-IR"/>
+        </w:rPr>
+        <w:t xml:space="preserve"> تلفن ها در طول دوره </w:t>
+      </w:r>
+      <w:r>
+        <w:rPr>
+          <w:rFonts w:cs="B Nazanin" w:hint="cs"/>
+          <w:rtl/>
+          <w:lang w:bidi="fa-IR"/>
+        </w:rPr>
+        <w:t xml:space="preserve">ی مشخص </w:t>
+      </w:r>
+      <w:r>
+        <w:rPr>
+          <w:rFonts w:cs="B Nazanin"/>
+          <w:rtl/>
+          <w:lang w:bidi="fa-IR"/>
+        </w:rPr>
+        <w:t>وزن داد.</w:t>
+      </w:r>
+      <w:r>
+        <w:rPr>
+          <w:rFonts w:cs="B Nazanin" w:hint="cs"/>
+          <w:rtl/>
+          <w:lang w:bidi="fa-IR"/>
+        </w:rPr>
+        <w:t xml:space="preserve"> </w:t>
+      </w:r>
+      <w:r>
+        <w:rPr>
+          <w:rFonts w:cs="B Nazanin"/>
+          <w:rtl/>
+          <w:lang w:bidi="fa-IR"/>
+        </w:rPr>
+        <w:t xml:space="preserve">جوامع در </w:t>
+      </w:r>
+      <w:r>
+        <w:rPr>
+          <w:rFonts w:cs="B Nazanin" w:hint="cs"/>
+          <w:rtl/>
+          <w:lang w:bidi="fa-IR"/>
+        </w:rPr>
+        <w:t>ی</w:t>
+      </w:r>
+      <w:r>
+        <w:rPr>
+          <w:rFonts w:cs="B Nazanin" w:hint="eastAsia"/>
+          <w:rtl/>
+          <w:lang w:bidi="fa-IR"/>
+        </w:rPr>
+        <w:t>ک</w:t>
+      </w:r>
+      <w:r>
+        <w:rPr>
+          <w:rFonts w:cs="B Nazanin"/>
+          <w:rtl/>
+          <w:lang w:bidi="fa-IR"/>
+        </w:rPr>
+        <w:t xml:space="preserve"> شبکه تلفن</w:t>
+      </w:r>
+      <w:r>
+        <w:rPr>
+          <w:rFonts w:cs="B Nazanin" w:hint="cs"/>
+          <w:rtl/>
+          <w:lang w:bidi="fa-IR"/>
+        </w:rPr>
+        <w:t>ی</w:t>
+      </w:r>
+      <w:r>
+        <w:rPr>
+          <w:rFonts w:cs="B Nazanin"/>
+          <w:rtl/>
+          <w:lang w:bidi="fa-IR"/>
+        </w:rPr>
+        <w:t xml:space="preserve"> از گروهها</w:t>
+      </w:r>
+      <w:r>
+        <w:rPr>
+          <w:rFonts w:cs="B Nazanin" w:hint="cs"/>
+          <w:rtl/>
+          <w:lang w:bidi="fa-IR"/>
+        </w:rPr>
+        <w:t>یی</w:t>
+      </w:r>
+      <w:r>
+        <w:rPr>
+          <w:rFonts w:cs="B Nazanin"/>
+          <w:rtl/>
+          <w:lang w:bidi="fa-IR"/>
+        </w:rPr>
+        <w:t xml:space="preserve"> تشک</w:t>
+      </w:r>
+      <w:r>
+        <w:rPr>
+          <w:rFonts w:cs="B Nazanin" w:hint="cs"/>
+          <w:rtl/>
+          <w:lang w:bidi="fa-IR"/>
+        </w:rPr>
+        <w:t>ی</w:t>
+      </w:r>
+      <w:r>
+        <w:rPr>
+          <w:rFonts w:cs="B Nazanin" w:hint="eastAsia"/>
+          <w:rtl/>
+          <w:lang w:bidi="fa-IR"/>
+        </w:rPr>
+        <w:t>ل</w:t>
+      </w:r>
+      <w:r>
+        <w:rPr>
+          <w:rFonts w:cs="B Nazanin"/>
+          <w:rtl/>
+          <w:lang w:bidi="fa-IR"/>
+        </w:rPr>
+        <w:t xml:space="preserve"> م</w:t>
+      </w:r>
+      <w:r>
+        <w:rPr>
+          <w:rFonts w:cs="B Nazanin" w:hint="cs"/>
+          <w:rtl/>
+          <w:lang w:bidi="fa-IR"/>
+        </w:rPr>
+        <w:t>ی</w:t>
+      </w:r>
+      <w:r>
+        <w:rPr>
+          <w:rFonts w:cs="B Nazanin"/>
+          <w:rtl/>
+          <w:lang w:bidi="fa-IR"/>
+        </w:rPr>
+        <w:t xml:space="preserve"> شوند که مرتباً ارتباط برقرار م</w:t>
+      </w:r>
+      <w:r>
+        <w:rPr>
+          <w:rFonts w:cs="B Nazanin" w:hint="cs"/>
+          <w:rtl/>
+          <w:lang w:bidi="fa-IR"/>
+        </w:rPr>
+        <w:t>ی</w:t>
+      </w:r>
+      <w:r>
+        <w:rPr>
+          <w:rFonts w:cs="B Nazanin"/>
+          <w:rtl/>
+          <w:lang w:bidi="fa-IR"/>
+        </w:rPr>
+        <w:t xml:space="preserve"> کنند: برا</w:t>
+      </w:r>
+      <w:r>
+        <w:rPr>
+          <w:rFonts w:cs="B Nazanin" w:hint="cs"/>
+          <w:rtl/>
+          <w:lang w:bidi="fa-IR"/>
+        </w:rPr>
+        <w:t>ی</w:t>
+      </w:r>
+      <w:r>
+        <w:rPr>
+          <w:rFonts w:cs="B Nazanin"/>
+          <w:rtl/>
+          <w:lang w:bidi="fa-IR"/>
+        </w:rPr>
+        <w:t xml:space="preserve"> مثال گروه ها</w:t>
+      </w:r>
+      <w:r>
+        <w:rPr>
+          <w:rFonts w:cs="B Nazanin" w:hint="cs"/>
+          <w:rtl/>
+          <w:lang w:bidi="fa-IR"/>
+        </w:rPr>
+        <w:t>یی</w:t>
+      </w:r>
+      <w:r>
+        <w:rPr>
+          <w:rFonts w:cs="B Nazanin"/>
+          <w:rtl/>
+          <w:lang w:bidi="fa-IR"/>
+        </w:rPr>
+        <w:t xml:space="preserve"> از دوستان ، اعضا</w:t>
+      </w:r>
+      <w:r>
+        <w:rPr>
+          <w:rFonts w:cs="B Nazanin" w:hint="cs"/>
+          <w:rtl/>
+          <w:lang w:bidi="fa-IR"/>
+        </w:rPr>
+        <w:t>ی</w:t>
+      </w:r>
+      <w:r>
+        <w:rPr>
+          <w:rFonts w:cs="B Nazanin"/>
+          <w:rtl/>
+          <w:lang w:bidi="fa-IR"/>
+        </w:rPr>
+        <w:t xml:space="preserve"> </w:t>
+      </w:r>
+      <w:r>
+        <w:rPr>
+          <w:rFonts w:cs="B Nazanin" w:hint="cs"/>
+          <w:rtl/>
+          <w:lang w:bidi="fa-IR"/>
+        </w:rPr>
+        <w:t>ی</w:t>
+      </w:r>
+      <w:r>
+        <w:rPr>
+          <w:rFonts w:cs="B Nazanin" w:hint="eastAsia"/>
+          <w:rtl/>
+          <w:lang w:bidi="fa-IR"/>
+        </w:rPr>
+        <w:t>ک</w:t>
+      </w:r>
+      <w:r>
+        <w:rPr>
+          <w:rFonts w:cs="B Nazanin"/>
+          <w:rtl/>
+          <w:lang w:bidi="fa-IR"/>
+        </w:rPr>
+        <w:t xml:space="preserve"> باشگاه </w:t>
+      </w:r>
+      <w:r>
+        <w:rPr>
+          <w:rFonts w:cs="B Nazanin" w:hint="cs"/>
+          <w:rtl/>
+          <w:lang w:bidi="fa-IR"/>
+        </w:rPr>
+        <w:t>ی</w:t>
+      </w:r>
+      <w:r>
+        <w:rPr>
+          <w:rFonts w:cs="B Nazanin" w:hint="eastAsia"/>
+          <w:rtl/>
+          <w:lang w:bidi="fa-IR"/>
+        </w:rPr>
+        <w:t>ا</w:t>
+      </w:r>
+      <w:r>
+        <w:rPr>
+          <w:rFonts w:cs="B Nazanin"/>
+          <w:rtl/>
+          <w:lang w:bidi="fa-IR"/>
+        </w:rPr>
+        <w:t xml:space="preserve"> افراد</w:t>
+      </w:r>
+      <w:r>
+        <w:rPr>
+          <w:rFonts w:cs="B Nazanin" w:hint="cs"/>
+          <w:rtl/>
+          <w:lang w:bidi="fa-IR"/>
+        </w:rPr>
+        <w:t>ی</w:t>
+      </w:r>
+      <w:r>
+        <w:rPr>
+          <w:rFonts w:cs="B Nazanin"/>
+          <w:rtl/>
+          <w:lang w:bidi="fa-IR"/>
+        </w:rPr>
+        <w:t xml:space="preserve"> که در همان شرکت کار م</w:t>
+      </w:r>
+      <w:r>
+        <w:rPr>
+          <w:rFonts w:cs="B Nazanin" w:hint="cs"/>
+          <w:rtl/>
+          <w:lang w:bidi="fa-IR"/>
+        </w:rPr>
+        <w:t>ی</w:t>
+      </w:r>
+      <w:r>
+        <w:rPr>
+          <w:rFonts w:cs="B Nazanin"/>
+          <w:rtl/>
+          <w:lang w:bidi="fa-IR"/>
+        </w:rPr>
+        <w:t xml:space="preserve"> کنند.</w:t>
+      </w:r>
+    </w:p>
+    <w:p>
+      <w:pPr>
+        <w:bidi/>
+        <w:spacing w:line="360" w:lineRule="auto"/>
+        <w:rPr>
+          <w:rFonts w:cs="B Nazanin"/>
+          <w:rtl/>
+          <w:lang w:bidi="fa-IR"/>
+        </w:rPr>
+      </w:pPr>
+    </w:p>
+    <w:p>
+      <w:pPr>
+        <w:bidi/>
+        <w:spacing w:line="360" w:lineRule="auto"/>
+        <w:rPr>
+          <w:rFonts w:cs="B Nazanin"/>
+          <w:rtl/>
+          <w:lang w:bidi="fa-IR"/>
+        </w:rPr>
+      </w:pPr>
+    </w:p>
+    <w:p>
+      <w:pPr>
+        <w:bidi/>
+        <w:spacing w:line="360" w:lineRule="auto"/>
+        <w:rPr>
+          <w:rFonts w:cs="B Nazanin" w:hint="cs"/>
+          <w:rtl/>
+          <w:lang w:bidi="fa-IR"/>
+        </w:rPr>
+      </w:pPr>
+      <w:r>
+        <w:rPr>
+          <w:rFonts w:cs="B Nazanin" w:hint="cs"/>
+          <w:rtl/>
+          <w:lang w:bidi="fa-IR"/>
+        </w:rPr>
+        <w:lastRenderedPageBreak/>
+        <w:t>شبکه های ایمیلی</w:t>
+      </w:r>
+    </w:p>
+    <w:p>
+      <w:pPr>
+        <w:bidi/>
+        <w:spacing w:line="360" w:lineRule="auto"/>
+        <w:rPr>
+          <w:rFonts w:cs="B Nazanin" w:hint="cs"/>
+          <w:rtl/>
+          <w:lang w:bidi="fa-IR"/>
+        </w:rPr>
+      </w:pPr>
+      <w:r>
+        <w:rPr>
+          <w:rFonts w:cs="B Nazanin" w:hint="cs"/>
+          <w:rtl/>
+          <w:lang w:bidi="fa-IR"/>
+        </w:rPr>
+        <w:t>در شبکه های ایمیلی گره ها آدرس ایمیل افراد را نشان می دهند. یال ها بیانگر وجود حداقل یک ایمیل بین دو آدرس ایمیل می باشد. از طرف دیگر ممکن است لبه ها در این نوع شبکه ها به صورت یک طرفه یا دوطرفه باشند. از نمایش هرزنامه به عنوان دوست در این شبکه ها خودداری می شود یا با رویکردی آدرس های ایمیل هرزنامه را با لبه های ضعیف و لبه های دیگر را با لبه های قوی تر نشان می دهیم.</w:t>
+      </w:r>
+    </w:p>
+    <w:p>
+      <w:pPr>
+        <w:bidi/>
+        <w:spacing w:line="360" w:lineRule="auto"/>
+        <w:rPr>
+          <w:rFonts w:cs="B Nazanin"/>
+          <w:rtl/>
+          <w:lang w:bidi="fa-IR"/>
+        </w:rPr>
+      </w:pPr>
+      <w:r>
+        <w:rPr>
+          <w:rFonts w:cs="B Nazanin"/>
+          <w:rtl/>
+          <w:lang w:bidi="fa-IR"/>
+        </w:rPr>
+        <w:t>اجتماعات</w:t>
+      </w:r>
+      <w:r>
+        <w:rPr>
+          <w:rFonts w:cs="B Nazanin" w:hint="cs"/>
+          <w:rtl/>
+          <w:lang w:bidi="fa-IR"/>
+        </w:rPr>
+        <w:t>ی</w:t>
+      </w:r>
+      <w:r>
+        <w:rPr>
+          <w:rFonts w:cs="B Nazanin"/>
+          <w:rtl/>
+          <w:lang w:bidi="fa-IR"/>
+        </w:rPr>
+        <w:t xml:space="preserve"> که در شبکه ها</w:t>
+      </w:r>
+      <w:r>
+        <w:rPr>
+          <w:rFonts w:cs="B Nazanin" w:hint="cs"/>
+          <w:rtl/>
+          <w:lang w:bidi="fa-IR"/>
+        </w:rPr>
+        <w:t>ی</w:t>
+      </w:r>
+      <w:r>
+        <w:rPr>
+          <w:rFonts w:cs="B Nazanin"/>
+          <w:rtl/>
+          <w:lang w:bidi="fa-IR"/>
+        </w:rPr>
+        <w:t xml:space="preserve"> ا</w:t>
+      </w:r>
+      <w:r>
+        <w:rPr>
+          <w:rFonts w:cs="B Nazanin" w:hint="cs"/>
+          <w:rtl/>
+          <w:lang w:bidi="fa-IR"/>
+        </w:rPr>
+        <w:t>ی</w:t>
+      </w:r>
+      <w:r>
+        <w:rPr>
+          <w:rFonts w:cs="B Nazanin" w:hint="eastAsia"/>
+          <w:rtl/>
+          <w:lang w:bidi="fa-IR"/>
+        </w:rPr>
+        <w:t>م</w:t>
+      </w:r>
+      <w:r>
+        <w:rPr>
+          <w:rFonts w:cs="B Nazanin" w:hint="cs"/>
+          <w:rtl/>
+          <w:lang w:bidi="fa-IR"/>
+        </w:rPr>
+        <w:t>ی</w:t>
+      </w:r>
+      <w:r>
+        <w:rPr>
+          <w:rFonts w:cs="B Nazanin" w:hint="eastAsia"/>
+          <w:rtl/>
+          <w:lang w:bidi="fa-IR"/>
+        </w:rPr>
+        <w:t>ل</w:t>
+      </w:r>
+      <w:r>
+        <w:rPr>
+          <w:rFonts w:cs="B Nazanin" w:hint="cs"/>
+          <w:rtl/>
+          <w:lang w:bidi="fa-IR"/>
+        </w:rPr>
+        <w:t>ی</w:t>
+      </w:r>
+      <w:r>
+        <w:rPr>
+          <w:rFonts w:cs="B Nazanin"/>
+          <w:rtl/>
+          <w:lang w:bidi="fa-IR"/>
+        </w:rPr>
+        <w:t xml:space="preserve"> مشاهده م</w:t>
+      </w:r>
+      <w:r>
+        <w:rPr>
+          <w:rFonts w:cs="B Nazanin" w:hint="cs"/>
+          <w:rtl/>
+          <w:lang w:bidi="fa-IR"/>
+        </w:rPr>
+        <w:t>ی</w:t>
+      </w:r>
+      <w:r>
+        <w:rPr>
+          <w:rFonts w:cs="B Nazanin"/>
+          <w:rtl/>
+          <w:lang w:bidi="fa-IR"/>
+        </w:rPr>
+        <w:t xml:space="preserve"> شود از همان گروه بند</w:t>
+      </w:r>
+      <w:r>
+        <w:rPr>
+          <w:rFonts w:cs="B Nazanin" w:hint="cs"/>
+          <w:rtl/>
+          <w:lang w:bidi="fa-IR"/>
+        </w:rPr>
+        <w:t>ی</w:t>
+      </w:r>
+      <w:r>
+        <w:rPr>
+          <w:rFonts w:cs="B Nazanin"/>
+          <w:rtl/>
+          <w:lang w:bidi="fa-IR"/>
+        </w:rPr>
+        <w:t xml:space="preserve"> ها</w:t>
+      </w:r>
+      <w:r>
+        <w:rPr>
+          <w:rFonts w:cs="B Nazanin" w:hint="cs"/>
+          <w:rtl/>
+          <w:lang w:bidi="fa-IR"/>
+        </w:rPr>
+        <w:t>یی</w:t>
+      </w:r>
+      <w:r>
+        <w:rPr>
+          <w:rFonts w:cs="B Nazanin"/>
+          <w:rtl/>
+          <w:lang w:bidi="fa-IR"/>
+        </w:rPr>
+        <w:t xml:space="preserve"> هستند که در ارتباط با شبکه ها</w:t>
+      </w:r>
+      <w:r>
+        <w:rPr>
+          <w:rFonts w:cs="B Nazanin" w:hint="cs"/>
+          <w:rtl/>
+          <w:lang w:bidi="fa-IR"/>
+        </w:rPr>
+        <w:t>ی</w:t>
+      </w:r>
+      <w:r>
+        <w:rPr>
+          <w:rFonts w:cs="B Nazanin"/>
+          <w:rtl/>
+          <w:lang w:bidi="fa-IR"/>
+        </w:rPr>
+        <w:t xml:space="preserve"> تلفن</w:t>
+      </w:r>
+      <w:r>
+        <w:rPr>
+          <w:rFonts w:cs="B Nazanin" w:hint="cs"/>
+          <w:rtl/>
+          <w:lang w:bidi="fa-IR"/>
+        </w:rPr>
+        <w:t>ی</w:t>
+      </w:r>
+      <w:r>
+        <w:rPr>
+          <w:rFonts w:cs="B Nazanin"/>
+          <w:rtl/>
+          <w:lang w:bidi="fa-IR"/>
+        </w:rPr>
+        <w:t xml:space="preserve"> از آنها </w:t>
+      </w:r>
+      <w:r>
+        <w:rPr>
+          <w:rFonts w:cs="B Nazanin" w:hint="cs"/>
+          <w:rtl/>
+          <w:lang w:bidi="fa-IR"/>
+        </w:rPr>
+        <w:t>ی</w:t>
+      </w:r>
+      <w:r>
+        <w:rPr>
+          <w:rFonts w:cs="B Nazanin" w:hint="eastAsia"/>
+          <w:rtl/>
+          <w:lang w:bidi="fa-IR"/>
+        </w:rPr>
+        <w:t>اد</w:t>
+      </w:r>
+      <w:r>
+        <w:rPr>
+          <w:rFonts w:cs="B Nazanin"/>
+          <w:rtl/>
+          <w:lang w:bidi="fa-IR"/>
+        </w:rPr>
+        <w:t xml:space="preserve"> کرد</w:t>
+      </w:r>
+      <w:r>
+        <w:rPr>
+          <w:rFonts w:cs="B Nazanin" w:hint="cs"/>
+          <w:rtl/>
+          <w:lang w:bidi="fa-IR"/>
+        </w:rPr>
+        <w:t>ی</w:t>
+      </w:r>
+      <w:r>
+        <w:rPr>
+          <w:rFonts w:cs="B Nazanin" w:hint="eastAsia"/>
+          <w:rtl/>
+          <w:lang w:bidi="fa-IR"/>
+        </w:rPr>
+        <w:t>م</w:t>
+      </w:r>
+      <w:r>
+        <w:rPr>
+          <w:rFonts w:cs="B Nazanin"/>
+          <w:rtl/>
+          <w:lang w:bidi="fa-IR"/>
+        </w:rPr>
+        <w:t>.</w:t>
+      </w:r>
+      <w:r>
+        <w:rPr>
+          <w:rFonts w:cs="B Nazanin" w:hint="cs"/>
+          <w:rtl/>
+          <w:lang w:bidi="fa-IR"/>
+        </w:rPr>
+        <w:t xml:space="preserve"> یک نوع دیگر برای مرتب سازی شبکه های ایمیلی از افرادی که از طریق تلفن های همراه متن های خود را می نویسند است.</w:t>
+      </w:r>
+    </w:p>
+    <w:p>
+      <w:pPr>
+        <w:bidi/>
+        <w:spacing w:line="360" w:lineRule="auto"/>
+        <w:rPr>
+          <w:rFonts w:cs="B Nazanin"/>
+          <w:rtl/>
+          <w:lang w:bidi="fa-IR"/>
+        </w:rPr>
+      </w:pPr>
+    </w:p>
+    <w:p>
+      <w:pPr>
+        <w:bidi/>
+        <w:spacing w:line="360" w:lineRule="auto"/>
+        <w:rPr>
+          <w:rFonts w:cs="B Nazanin" w:hint="cs"/>
+          <w:rtl/>
+          <w:lang w:bidi="fa-IR"/>
+        </w:rPr>
+      </w:pPr>
+      <w:r>
+        <w:rPr>
+          <w:rFonts w:cs="B Nazanin" w:hint="cs"/>
+          <w:rtl/>
+          <w:lang w:bidi="fa-IR"/>
+        </w:rPr>
+        <w:t>شبکه های همکاری</w:t>
+      </w:r>
+    </w:p>
+    <w:p>
+      <w:pPr>
+        <w:bidi/>
+        <w:spacing w:line="360" w:lineRule="auto"/>
+        <w:rPr>
+          <w:rFonts w:cs="B Nazanin"/>
+          <w:rtl/>
+          <w:lang w:bidi="fa-IR"/>
+        </w:rPr>
+      </w:pPr>
+      <w:r>
+        <w:rPr>
+          <w:rFonts w:cs="B Nazanin"/>
+          <w:rtl/>
+          <w:lang w:bidi="fa-IR"/>
+        </w:rPr>
+        <w:t>گره ها افراد</w:t>
+      </w:r>
+      <w:r>
+        <w:rPr>
+          <w:rFonts w:cs="B Nazanin" w:hint="cs"/>
+          <w:rtl/>
+          <w:lang w:bidi="fa-IR"/>
+        </w:rPr>
+        <w:t>ی</w:t>
+      </w:r>
+      <w:r>
+        <w:rPr>
+          <w:rFonts w:cs="B Nazanin"/>
+          <w:rtl/>
+          <w:lang w:bidi="fa-IR"/>
+        </w:rPr>
+        <w:t xml:space="preserve"> را نشان م</w:t>
+      </w:r>
+      <w:r>
+        <w:rPr>
+          <w:rFonts w:cs="B Nazanin" w:hint="cs"/>
+          <w:rtl/>
+          <w:lang w:bidi="fa-IR"/>
+        </w:rPr>
+        <w:t>ی</w:t>
+      </w:r>
+      <w:r>
+        <w:rPr>
+          <w:rFonts w:cs="B Nazanin"/>
+          <w:rtl/>
+          <w:lang w:bidi="fa-IR"/>
+        </w:rPr>
+        <w:t xml:space="preserve"> دهند که مقالات تحق</w:t>
+      </w:r>
+      <w:r>
+        <w:rPr>
+          <w:rFonts w:cs="B Nazanin" w:hint="cs"/>
+          <w:rtl/>
+          <w:lang w:bidi="fa-IR"/>
+        </w:rPr>
+        <w:t>ی</w:t>
+      </w:r>
+      <w:r>
+        <w:rPr>
+          <w:rFonts w:cs="B Nazanin" w:hint="eastAsia"/>
+          <w:rtl/>
+          <w:lang w:bidi="fa-IR"/>
+        </w:rPr>
+        <w:t>قات</w:t>
+      </w:r>
+      <w:r>
+        <w:rPr>
+          <w:rFonts w:cs="B Nazanin" w:hint="cs"/>
+          <w:rtl/>
+          <w:lang w:bidi="fa-IR"/>
+        </w:rPr>
+        <w:t>ی</w:t>
+      </w:r>
+      <w:r>
+        <w:rPr>
+          <w:rFonts w:cs="B Nazanin"/>
+          <w:rtl/>
+          <w:lang w:bidi="fa-IR"/>
+        </w:rPr>
+        <w:t xml:space="preserve"> را منتشر کرده اند. ب</w:t>
+      </w:r>
+      <w:r>
+        <w:rPr>
+          <w:rFonts w:cs="B Nazanin" w:hint="cs"/>
+          <w:rtl/>
+          <w:lang w:bidi="fa-IR"/>
+        </w:rPr>
+        <w:t>ی</w:t>
+      </w:r>
+      <w:r>
+        <w:rPr>
+          <w:rFonts w:cs="B Nazanin" w:hint="eastAsia"/>
+          <w:rtl/>
+          <w:lang w:bidi="fa-IR"/>
+        </w:rPr>
+        <w:t>ن</w:t>
+      </w:r>
+      <w:r>
+        <w:rPr>
+          <w:rFonts w:cs="B Nazanin"/>
+          <w:rtl/>
+          <w:lang w:bidi="fa-IR"/>
+        </w:rPr>
+        <w:t xml:space="preserve"> دو فرد که </w:t>
+      </w:r>
+      <w:r>
+        <w:rPr>
+          <w:rFonts w:cs="B Nazanin" w:hint="cs"/>
+          <w:rtl/>
+          <w:lang w:bidi="fa-IR"/>
+        </w:rPr>
+        <w:t>ی</w:t>
+      </w:r>
+      <w:r>
+        <w:rPr>
+          <w:rFonts w:cs="B Nazanin" w:hint="eastAsia"/>
+          <w:rtl/>
+          <w:lang w:bidi="fa-IR"/>
+        </w:rPr>
+        <w:t>ک</w:t>
+      </w:r>
+      <w:r>
+        <w:rPr>
+          <w:rFonts w:cs="B Nazanin"/>
+          <w:rtl/>
+          <w:lang w:bidi="fa-IR"/>
+        </w:rPr>
+        <w:t xml:space="preserve"> </w:t>
+      </w:r>
+      <w:r>
+        <w:rPr>
+          <w:rFonts w:cs="B Nazanin" w:hint="cs"/>
+          <w:rtl/>
+          <w:lang w:bidi="fa-IR"/>
+        </w:rPr>
+        <w:t>ی</w:t>
+      </w:r>
+      <w:r>
+        <w:rPr>
+          <w:rFonts w:cs="B Nazanin" w:hint="eastAsia"/>
+          <w:rtl/>
+          <w:lang w:bidi="fa-IR"/>
+        </w:rPr>
+        <w:t>ا</w:t>
+      </w:r>
+      <w:r>
+        <w:rPr>
+          <w:rFonts w:cs="B Nazanin"/>
+          <w:rtl/>
+          <w:lang w:bidi="fa-IR"/>
+        </w:rPr>
+        <w:t xml:space="preserve"> چند مقاله را به طور مشترک منتشر کرده اند ، </w:t>
+      </w:r>
+      <w:r>
+        <w:rPr>
+          <w:rFonts w:cs="B Nazanin" w:hint="cs"/>
+          <w:rtl/>
+          <w:lang w:bidi="fa-IR"/>
+        </w:rPr>
+        <w:t>لبه</w:t>
+      </w:r>
+      <w:r>
+        <w:rPr>
+          <w:rFonts w:cs="B Nazanin"/>
+          <w:rtl/>
+          <w:lang w:bidi="fa-IR"/>
+        </w:rPr>
+        <w:t xml:space="preserve"> وجود دارد.</w:t>
+      </w:r>
+      <w:r>
+        <w:rPr>
+          <w:rtl/>
+        </w:rPr>
+        <w:t xml:space="preserve"> </w:t>
+      </w:r>
+      <w:r>
+        <w:rPr>
+          <w:rFonts w:cs="B Nazanin"/>
+          <w:rtl/>
+          <w:lang w:bidi="fa-IR"/>
+        </w:rPr>
+        <w:t>به صورت اخت</w:t>
+      </w:r>
+      <w:r>
+        <w:rPr>
+          <w:rFonts w:cs="B Nazanin" w:hint="cs"/>
+          <w:rtl/>
+          <w:lang w:bidi="fa-IR"/>
+        </w:rPr>
+        <w:t>ی</w:t>
+      </w:r>
+      <w:r>
+        <w:rPr>
+          <w:rFonts w:cs="B Nazanin" w:hint="eastAsia"/>
+          <w:rtl/>
+          <w:lang w:bidi="fa-IR"/>
+        </w:rPr>
+        <w:t>ار</w:t>
+      </w:r>
+      <w:r>
+        <w:rPr>
+          <w:rFonts w:cs="B Nazanin" w:hint="cs"/>
+          <w:rtl/>
+          <w:lang w:bidi="fa-IR"/>
+        </w:rPr>
+        <w:t>ی</w:t>
+      </w:r>
+      <w:r>
+        <w:rPr>
+          <w:rFonts w:cs="B Nazanin"/>
+          <w:rtl/>
+          <w:lang w:bidi="fa-IR"/>
+        </w:rPr>
+        <w:t xml:space="preserve"> ، م</w:t>
+      </w:r>
+      <w:r>
+        <w:rPr>
+          <w:rFonts w:cs="B Nazanin" w:hint="cs"/>
+          <w:rtl/>
+          <w:lang w:bidi="fa-IR"/>
+        </w:rPr>
+        <w:t>ی</w:t>
+      </w:r>
+      <w:r>
+        <w:rPr>
+          <w:rFonts w:cs="B Nazanin"/>
+          <w:rtl/>
+          <w:lang w:bidi="fa-IR"/>
+        </w:rPr>
+        <w:t xml:space="preserve"> توان لبه ها را با تعداد انتشارات مشترک برچسب گذار</w:t>
+      </w:r>
+      <w:r>
+        <w:rPr>
+          <w:rFonts w:cs="B Nazanin" w:hint="cs"/>
+          <w:rtl/>
+          <w:lang w:bidi="fa-IR"/>
+        </w:rPr>
+        <w:t>ی</w:t>
+      </w:r>
+      <w:r>
+        <w:rPr>
+          <w:rFonts w:cs="B Nazanin"/>
+          <w:rtl/>
+          <w:lang w:bidi="fa-IR"/>
+        </w:rPr>
+        <w:t xml:space="preserve"> کرد.</w:t>
+      </w:r>
+      <w:r>
+        <w:t xml:space="preserve"> </w:t>
+      </w:r>
+      <w:r>
+        <w:rPr>
+          <w:rFonts w:cs="B Nazanin" w:hint="cs"/>
+          <w:rtl/>
+          <w:lang w:bidi="fa-IR"/>
+        </w:rPr>
+        <w:t>گروه</w:t>
+      </w:r>
+      <w:r>
+        <w:rPr>
+          <w:rFonts w:cs="B Nazanin"/>
+          <w:rtl/>
+          <w:lang w:bidi="fa-IR"/>
+        </w:rPr>
+        <w:t xml:space="preserve"> ها</w:t>
+      </w:r>
+      <w:r>
+        <w:rPr>
+          <w:rFonts w:cs="B Nazanin" w:hint="cs"/>
+          <w:rtl/>
+          <w:lang w:bidi="fa-IR"/>
+        </w:rPr>
+        <w:t>ی</w:t>
+      </w:r>
+      <w:r>
+        <w:rPr>
+          <w:rFonts w:cs="B Nazanin"/>
+          <w:rtl/>
+          <w:lang w:bidi="fa-IR"/>
+        </w:rPr>
+        <w:t xml:space="preserve"> ا</w:t>
+      </w:r>
+      <w:r>
+        <w:rPr>
+          <w:rFonts w:cs="B Nazanin" w:hint="cs"/>
+          <w:rtl/>
+          <w:lang w:bidi="fa-IR"/>
+        </w:rPr>
+        <w:t>ی</w:t>
+      </w:r>
+      <w:r>
+        <w:rPr>
+          <w:rFonts w:cs="B Nazanin" w:hint="eastAsia"/>
+          <w:rtl/>
+          <w:lang w:bidi="fa-IR"/>
+        </w:rPr>
+        <w:t>ن</w:t>
+      </w:r>
+      <w:r>
+        <w:rPr>
+          <w:rFonts w:cs="B Nazanin"/>
+          <w:rtl/>
+          <w:lang w:bidi="fa-IR"/>
+        </w:rPr>
+        <w:t xml:space="preserve"> </w:t>
+      </w:r>
+      <w:r>
+        <w:rPr>
+          <w:rFonts w:cs="B Nazanin" w:hint="cs"/>
+          <w:rtl/>
+          <w:lang w:bidi="fa-IR"/>
+        </w:rPr>
+        <w:t xml:space="preserve">نوع </w:t>
+      </w:r>
+      <w:r>
+        <w:rPr>
+          <w:rFonts w:cs="B Nazanin"/>
+          <w:rtl/>
+          <w:lang w:bidi="fa-IR"/>
+        </w:rPr>
+        <w:t>شبکه نو</w:t>
+      </w:r>
+      <w:r>
+        <w:rPr>
+          <w:rFonts w:cs="B Nazanin" w:hint="cs"/>
+          <w:rtl/>
+          <w:lang w:bidi="fa-IR"/>
+        </w:rPr>
+        <w:t>ی</w:t>
+      </w:r>
+      <w:r>
+        <w:rPr>
+          <w:rFonts w:cs="B Nazanin" w:hint="eastAsia"/>
+          <w:rtl/>
+          <w:lang w:bidi="fa-IR"/>
+        </w:rPr>
+        <w:t>سنده</w:t>
+      </w:r>
+      <w:r>
+        <w:rPr>
+          <w:rFonts w:cs="B Nazanin"/>
+          <w:rtl/>
+          <w:lang w:bidi="fa-IR"/>
+        </w:rPr>
+        <w:t xml:space="preserve"> ها</w:t>
+      </w:r>
+      <w:r>
+        <w:rPr>
+          <w:rFonts w:cs="B Nazanin" w:hint="cs"/>
+          <w:rtl/>
+          <w:lang w:bidi="fa-IR"/>
+        </w:rPr>
+        <w:t>یی</w:t>
+      </w:r>
+      <w:r>
+        <w:rPr>
+          <w:rFonts w:cs="B Nazanin"/>
+          <w:rtl/>
+          <w:lang w:bidi="fa-IR"/>
+        </w:rPr>
+        <w:t xml:space="preserve"> هستند که رو</w:t>
+      </w:r>
+      <w:r>
+        <w:rPr>
+          <w:rFonts w:cs="B Nazanin" w:hint="cs"/>
+          <w:rtl/>
+          <w:lang w:bidi="fa-IR"/>
+        </w:rPr>
+        <w:t>ی</w:t>
+      </w:r>
+      <w:r>
+        <w:rPr>
+          <w:rFonts w:cs="B Nazanin"/>
+          <w:rtl/>
+          <w:lang w:bidi="fa-IR"/>
+        </w:rPr>
+        <w:t xml:space="preserve"> </w:t>
+      </w:r>
+      <w:r>
+        <w:rPr>
+          <w:rFonts w:cs="B Nazanin" w:hint="cs"/>
+          <w:rtl/>
+          <w:lang w:bidi="fa-IR"/>
+        </w:rPr>
+        <w:t>ی</w:t>
+      </w:r>
+      <w:r>
+        <w:rPr>
+          <w:rFonts w:cs="B Nazanin" w:hint="eastAsia"/>
+          <w:rtl/>
+          <w:lang w:bidi="fa-IR"/>
+        </w:rPr>
+        <w:t>ک</w:t>
+      </w:r>
+      <w:r>
+        <w:rPr>
+          <w:rFonts w:cs="B Nazanin"/>
+          <w:rtl/>
+          <w:lang w:bidi="fa-IR"/>
+        </w:rPr>
+        <w:t xml:space="preserve"> موضوع خاص کار م</w:t>
+      </w:r>
+      <w:r>
+        <w:rPr>
+          <w:rFonts w:cs="B Nazanin" w:hint="cs"/>
+          <w:rtl/>
+          <w:lang w:bidi="fa-IR"/>
+        </w:rPr>
+        <w:t>ی</w:t>
+      </w:r>
+      <w:r>
+        <w:rPr>
+          <w:rFonts w:cs="B Nazanin"/>
+          <w:rtl/>
+          <w:lang w:bidi="fa-IR"/>
+        </w:rPr>
+        <w:t xml:space="preserve"> کنند.</w:t>
+      </w:r>
+      <w:r>
+        <w:rPr>
+          <w:rFonts w:cs="B Nazanin"/>
+          <w:rtl/>
+          <w:lang w:bidi="fa-IR"/>
+        </w:rPr>
+        <w:t xml:space="preserve"> نما</w:t>
+      </w:r>
+      <w:r>
+        <w:rPr>
+          <w:rFonts w:cs="B Nazanin" w:hint="cs"/>
+          <w:rtl/>
+          <w:lang w:bidi="fa-IR"/>
+        </w:rPr>
+        <w:t>ی</w:t>
+      </w:r>
+      <w:r>
+        <w:rPr>
+          <w:rFonts w:cs="B Nazanin"/>
+          <w:rtl/>
+          <w:lang w:bidi="fa-IR"/>
+        </w:rPr>
+        <w:t xml:space="preserve"> جا</w:t>
+      </w:r>
+      <w:r>
+        <w:rPr>
+          <w:rFonts w:cs="B Nazanin" w:hint="cs"/>
+          <w:rtl/>
+          <w:lang w:bidi="fa-IR"/>
+        </w:rPr>
+        <w:t>ی</w:t>
+      </w:r>
+      <w:r>
+        <w:rPr>
+          <w:rFonts w:cs="B Nazanin" w:hint="eastAsia"/>
+          <w:rtl/>
+          <w:lang w:bidi="fa-IR"/>
+        </w:rPr>
+        <w:t>گز</w:t>
+      </w:r>
+      <w:r>
+        <w:rPr>
+          <w:rFonts w:cs="B Nazanin" w:hint="cs"/>
+          <w:rtl/>
+          <w:lang w:bidi="fa-IR"/>
+        </w:rPr>
+        <w:t>ی</w:t>
+      </w:r>
+      <w:r>
+        <w:rPr>
+          <w:rFonts w:cs="B Nazanin" w:hint="eastAsia"/>
+          <w:rtl/>
+          <w:lang w:bidi="fa-IR"/>
+        </w:rPr>
+        <w:t>ن</w:t>
+      </w:r>
+      <w:r>
+        <w:rPr>
+          <w:rFonts w:cs="B Nazanin"/>
+          <w:rtl/>
+          <w:lang w:bidi="fa-IR"/>
+        </w:rPr>
+        <w:t xml:space="preserve"> از همان داده ها به عنوان گراف</w:t>
+      </w:r>
+      <w:r>
+        <w:rPr>
+          <w:rFonts w:cs="B Nazanin" w:hint="cs"/>
+          <w:rtl/>
+          <w:lang w:bidi="fa-IR"/>
+        </w:rPr>
+        <w:t>ی</w:t>
+      </w:r>
+      <w:r>
+        <w:rPr>
+          <w:rFonts w:cs="B Nazanin"/>
+          <w:rtl/>
+          <w:lang w:bidi="fa-IR"/>
+        </w:rPr>
+        <w:t xml:space="preserve"> است که در آن گره ها مقالات هستند. اگر حداقل </w:t>
+      </w:r>
+      <w:r>
+        <w:rPr>
+          <w:rFonts w:cs="B Nazanin" w:hint="cs"/>
+          <w:rtl/>
+          <w:lang w:bidi="fa-IR"/>
+        </w:rPr>
+        <w:t>ی</w:t>
+      </w:r>
+      <w:r>
+        <w:rPr>
+          <w:rFonts w:cs="B Nazanin" w:hint="eastAsia"/>
+          <w:rtl/>
+          <w:lang w:bidi="fa-IR"/>
+        </w:rPr>
+        <w:t>ک</w:t>
+      </w:r>
+      <w:r>
+        <w:rPr>
+          <w:rFonts w:cs="B Nazanin"/>
+          <w:rtl/>
+          <w:lang w:bidi="fa-IR"/>
+        </w:rPr>
+        <w:t xml:space="preserve"> نو</w:t>
+      </w:r>
+      <w:r>
+        <w:rPr>
+          <w:rFonts w:cs="B Nazanin" w:hint="cs"/>
+          <w:rtl/>
+          <w:lang w:bidi="fa-IR"/>
+        </w:rPr>
+        <w:t>ی</w:t>
+      </w:r>
+      <w:r>
+        <w:rPr>
+          <w:rFonts w:cs="B Nazanin" w:hint="eastAsia"/>
+          <w:rtl/>
+          <w:lang w:bidi="fa-IR"/>
+        </w:rPr>
+        <w:t>سنده</w:t>
+      </w:r>
+      <w:r>
+        <w:rPr>
+          <w:rFonts w:cs="B Nazanin"/>
+          <w:rtl/>
+          <w:lang w:bidi="fa-IR"/>
+        </w:rPr>
+        <w:t xml:space="preserve"> مشترک داشته باشند ، دو مقاله به </w:t>
+      </w:r>
+      <w:r>
+        <w:rPr>
+          <w:rFonts w:cs="B Nazanin" w:hint="cs"/>
+          <w:rtl/>
+          <w:lang w:bidi="fa-IR"/>
+        </w:rPr>
+        <w:t>ی</w:t>
+      </w:r>
+      <w:r>
+        <w:rPr>
+          <w:rFonts w:cs="B Nazanin" w:hint="eastAsia"/>
+          <w:rtl/>
+          <w:lang w:bidi="fa-IR"/>
+        </w:rPr>
+        <w:t>ک</w:t>
+      </w:r>
+      <w:r>
+        <w:rPr>
+          <w:rFonts w:cs="B Nazanin"/>
+          <w:rtl/>
+          <w:lang w:bidi="fa-IR"/>
+        </w:rPr>
+        <w:t xml:space="preserve"> لبه متصل م</w:t>
+      </w:r>
+      <w:r>
+        <w:rPr>
+          <w:rFonts w:cs="B Nazanin" w:hint="cs"/>
+          <w:rtl/>
+          <w:lang w:bidi="fa-IR"/>
+        </w:rPr>
+        <w:t>ی</w:t>
+      </w:r>
+      <w:r>
+        <w:rPr>
+          <w:rFonts w:cs="B Nazanin"/>
+          <w:rtl/>
+          <w:lang w:bidi="fa-IR"/>
+        </w:rPr>
+        <w:t xml:space="preserve"> شوند. اکنون ، </w:t>
+      </w:r>
+      <w:r>
+        <w:rPr>
+          <w:rFonts w:cs="B Nazanin" w:hint="cs"/>
+          <w:rtl/>
+          <w:lang w:bidi="fa-IR"/>
+        </w:rPr>
+        <w:t>گروه</w:t>
+      </w:r>
+      <w:r>
+        <w:rPr>
+          <w:rFonts w:cs="B Nazanin"/>
+          <w:rtl/>
+          <w:lang w:bidi="fa-IR"/>
+        </w:rPr>
+        <w:t xml:space="preserve"> ها</w:t>
+      </w:r>
+      <w:r>
+        <w:rPr>
+          <w:rFonts w:cs="B Nazanin" w:hint="cs"/>
+          <w:rtl/>
+          <w:lang w:bidi="fa-IR"/>
+        </w:rPr>
+        <w:t>یی</w:t>
+      </w:r>
+      <w:r>
+        <w:rPr>
+          <w:rFonts w:cs="B Nazanin"/>
+          <w:rtl/>
+          <w:lang w:bidi="fa-IR"/>
+        </w:rPr>
+        <w:t xml:space="preserve"> را تشک</w:t>
+      </w:r>
+      <w:r>
+        <w:rPr>
+          <w:rFonts w:cs="B Nazanin" w:hint="cs"/>
+          <w:rtl/>
+          <w:lang w:bidi="fa-IR"/>
+        </w:rPr>
+        <w:t>ی</w:t>
+      </w:r>
+      <w:r>
+        <w:rPr>
+          <w:rFonts w:cs="B Nazanin" w:hint="eastAsia"/>
+          <w:rtl/>
+          <w:lang w:bidi="fa-IR"/>
+        </w:rPr>
+        <w:t>ل</w:t>
+      </w:r>
+      <w:r>
+        <w:rPr>
+          <w:rFonts w:cs="B Nazanin"/>
+          <w:rtl/>
+          <w:lang w:bidi="fa-IR"/>
+        </w:rPr>
+        <w:t xml:space="preserve"> م</w:t>
+      </w:r>
+      <w:r>
+        <w:rPr>
+          <w:rFonts w:cs="B Nazanin" w:hint="cs"/>
+          <w:rtl/>
+          <w:lang w:bidi="fa-IR"/>
+        </w:rPr>
+        <w:t>ی</w:t>
+      </w:r>
+      <w:r>
+        <w:rPr>
+          <w:rFonts w:cs="B Nazanin"/>
+          <w:rtl/>
+          <w:lang w:bidi="fa-IR"/>
+        </w:rPr>
+        <w:t xml:space="preserve"> ده</w:t>
+      </w:r>
+      <w:r>
+        <w:rPr>
+          <w:rFonts w:cs="B Nazanin" w:hint="cs"/>
+          <w:rtl/>
+          <w:lang w:bidi="fa-IR"/>
+        </w:rPr>
+        <w:t>ی</w:t>
+      </w:r>
+      <w:r>
+        <w:rPr>
+          <w:rFonts w:cs="B Nazanin" w:hint="eastAsia"/>
+          <w:rtl/>
+          <w:lang w:bidi="fa-IR"/>
+        </w:rPr>
+        <w:t>م</w:t>
+      </w:r>
+      <w:r>
+        <w:rPr>
+          <w:rFonts w:cs="B Nazanin"/>
+          <w:rtl/>
+          <w:lang w:bidi="fa-IR"/>
+        </w:rPr>
+        <w:t xml:space="preserve"> که مجموعه ا</w:t>
+      </w:r>
+      <w:r>
+        <w:rPr>
+          <w:rFonts w:cs="B Nazanin" w:hint="cs"/>
+          <w:rtl/>
+          <w:lang w:bidi="fa-IR"/>
+        </w:rPr>
+        <w:t>ی</w:t>
+      </w:r>
+      <w:r>
+        <w:rPr>
+          <w:rFonts w:cs="B Nazanin"/>
+          <w:rtl/>
+          <w:lang w:bidi="fa-IR"/>
+        </w:rPr>
+        <w:t xml:space="preserve"> از مقالات در هم</w:t>
+      </w:r>
+      <w:r>
+        <w:rPr>
+          <w:rFonts w:cs="B Nazanin" w:hint="cs"/>
+          <w:rtl/>
+          <w:lang w:bidi="fa-IR"/>
+        </w:rPr>
+        <w:t>ی</w:t>
+      </w:r>
+      <w:r>
+        <w:rPr>
+          <w:rFonts w:cs="B Nazanin" w:hint="eastAsia"/>
+          <w:rtl/>
+          <w:lang w:bidi="fa-IR"/>
+        </w:rPr>
+        <w:t>ن</w:t>
+      </w:r>
+      <w:r>
+        <w:rPr>
+          <w:rFonts w:cs="B Nazanin"/>
+          <w:rtl/>
+          <w:lang w:bidi="fa-IR"/>
+        </w:rPr>
+        <w:t xml:space="preserve"> موضوع</w:t>
+      </w:r>
+      <w:r>
+        <w:rPr>
+          <w:rFonts w:cs="B Nazanin" w:hint="cs"/>
+          <w:rtl/>
+          <w:lang w:bidi="fa-IR"/>
+        </w:rPr>
+        <w:t xml:space="preserve"> را شامل</w:t>
+      </w:r>
+      <w:r>
+        <w:rPr>
+          <w:rFonts w:cs="B Nazanin"/>
+          <w:rtl/>
+          <w:lang w:bidi="fa-IR"/>
+        </w:rPr>
+        <w:t xml:space="preserve"> هستند.</w:t>
+      </w:r>
+    </w:p>
+    <w:p>
+      <w:pPr>
+        <w:bidi/>
+        <w:spacing w:line="360" w:lineRule="auto"/>
+        <w:rPr>
+          <w:rFonts w:cs="B Nazanin"/>
+          <w:rtl/>
+          <w:lang w:bidi="fa-IR"/>
+        </w:rPr>
+      </w:pPr>
+      <w:r>
+        <w:rPr>
+          <w:rFonts w:cs="B Nazanin"/>
+          <w:rtl/>
+          <w:lang w:bidi="fa-IR"/>
+        </w:rPr>
+        <w:t>چند</w:t>
+      </w:r>
+      <w:r>
+        <w:rPr>
+          <w:rFonts w:cs="B Nazanin" w:hint="cs"/>
+          <w:rtl/>
+          <w:lang w:bidi="fa-IR"/>
+        </w:rPr>
+        <w:t>ی</w:t>
+      </w:r>
+      <w:r>
+        <w:rPr>
+          <w:rFonts w:cs="B Nazanin" w:hint="eastAsia"/>
+          <w:rtl/>
+          <w:lang w:bidi="fa-IR"/>
+        </w:rPr>
+        <w:t>ن</w:t>
+      </w:r>
+      <w:r>
+        <w:rPr>
+          <w:rFonts w:cs="B Nazanin"/>
+          <w:rtl/>
+          <w:lang w:bidi="fa-IR"/>
+        </w:rPr>
+        <w:t xml:space="preserve"> نوع داده د</w:t>
+      </w:r>
+      <w:r>
+        <w:rPr>
+          <w:rFonts w:cs="B Nazanin" w:hint="cs"/>
+          <w:rtl/>
+          <w:lang w:bidi="fa-IR"/>
+        </w:rPr>
+        <w:t>ی</w:t>
+      </w:r>
+      <w:r>
+        <w:rPr>
+          <w:rFonts w:cs="B Nazanin" w:hint="eastAsia"/>
+          <w:rtl/>
+          <w:lang w:bidi="fa-IR"/>
+        </w:rPr>
+        <w:t>گر</w:t>
+      </w:r>
+      <w:r>
+        <w:rPr>
+          <w:rFonts w:cs="B Nazanin"/>
+          <w:rtl/>
+          <w:lang w:bidi="fa-IR"/>
+        </w:rPr>
+        <w:t xml:space="preserve"> وجود دارد که دو شبکه را به روش</w:t>
+      </w:r>
+      <w:r>
+        <w:rPr>
+          <w:rFonts w:cs="B Nazanin" w:hint="cs"/>
+          <w:rtl/>
+          <w:lang w:bidi="fa-IR"/>
+        </w:rPr>
+        <w:t>ی</w:t>
+      </w:r>
+      <w:r>
+        <w:rPr>
+          <w:rFonts w:cs="B Nazanin"/>
+          <w:rtl/>
+          <w:lang w:bidi="fa-IR"/>
+        </w:rPr>
+        <w:t xml:space="preserve"> مشابه </w:t>
+      </w:r>
+      <w:r>
+        <w:rPr>
+          <w:rFonts w:cs="B Nazanin" w:hint="cs"/>
+          <w:rtl/>
+          <w:lang w:bidi="fa-IR"/>
+        </w:rPr>
+        <w:t>ایجاد می کند.</w:t>
+      </w:r>
+    </w:p>
+    <w:p>
+      <w:pPr>
+        <w:bidi/>
+        <w:spacing w:line="360" w:lineRule="auto"/>
+        <w:rPr>
+          <w:rFonts w:cs="B Nazanin"/>
+          <w:lang w:bidi="fa-IR"/>
+        </w:rPr>
+      </w:pPr>
+      <w:r>
+        <w:rPr>
+          <w:rFonts w:cs="B Nazanin"/>
+          <w:rtl/>
+          <w:lang w:bidi="fa-IR"/>
+        </w:rPr>
+        <w:t>به عنوان مثال ، م</w:t>
+      </w:r>
+      <w:r>
+        <w:rPr>
+          <w:rFonts w:cs="B Nazanin" w:hint="cs"/>
+          <w:rtl/>
+          <w:lang w:bidi="fa-IR"/>
+        </w:rPr>
+        <w:t>ی</w:t>
+      </w:r>
+      <w:r>
+        <w:rPr>
+          <w:rFonts w:cs="B Nazanin"/>
+          <w:rtl/>
+          <w:lang w:bidi="fa-IR"/>
+        </w:rPr>
+        <w:t xml:space="preserve"> توان</w:t>
+      </w:r>
+      <w:r>
+        <w:rPr>
+          <w:rFonts w:cs="B Nazanin" w:hint="cs"/>
+          <w:rtl/>
+          <w:lang w:bidi="fa-IR"/>
+        </w:rPr>
+        <w:t>ی</w:t>
+      </w:r>
+      <w:r>
+        <w:rPr>
+          <w:rFonts w:cs="B Nazanin" w:hint="eastAsia"/>
+          <w:rtl/>
+          <w:lang w:bidi="fa-IR"/>
+        </w:rPr>
+        <w:t>م</w:t>
+      </w:r>
+      <w:r>
+        <w:rPr>
+          <w:rFonts w:cs="B Nazanin"/>
+          <w:rtl/>
+          <w:lang w:bidi="fa-IR"/>
+        </w:rPr>
+        <w:t xml:space="preserve"> به افراد</w:t>
+      </w:r>
+      <w:r>
+        <w:rPr>
+          <w:rFonts w:cs="B Nazanin" w:hint="cs"/>
+          <w:rtl/>
+          <w:lang w:bidi="fa-IR"/>
+        </w:rPr>
+        <w:t>ی</w:t>
+      </w:r>
+      <w:r>
+        <w:rPr>
+          <w:rFonts w:cs="B Nazanin"/>
+          <w:rtl/>
+          <w:lang w:bidi="fa-IR"/>
+        </w:rPr>
+        <w:t xml:space="preserve"> که مقالات و</w:t>
+      </w:r>
+      <w:r>
+        <w:rPr>
+          <w:rFonts w:cs="B Nazanin" w:hint="cs"/>
+          <w:rtl/>
+          <w:lang w:bidi="fa-IR"/>
+        </w:rPr>
+        <w:t>ی</w:t>
+      </w:r>
+      <w:r>
+        <w:rPr>
+          <w:rFonts w:cs="B Nazanin" w:hint="eastAsia"/>
+          <w:rtl/>
+          <w:lang w:bidi="fa-IR"/>
+        </w:rPr>
+        <w:t>ک</w:t>
+      </w:r>
+      <w:r>
+        <w:rPr>
+          <w:rFonts w:cs="B Nazanin" w:hint="cs"/>
+          <w:rtl/>
+          <w:lang w:bidi="fa-IR"/>
+        </w:rPr>
+        <w:t>ی</w:t>
+      </w:r>
+      <w:r>
+        <w:rPr>
+          <w:rFonts w:cs="B Nazanin"/>
+          <w:rtl/>
+          <w:lang w:bidi="fa-IR"/>
+        </w:rPr>
+        <w:t xml:space="preserve"> پد</w:t>
+      </w:r>
+      <w:r>
+        <w:rPr>
+          <w:rFonts w:cs="B Nazanin" w:hint="cs"/>
+          <w:rtl/>
+          <w:lang w:bidi="fa-IR"/>
+        </w:rPr>
+        <w:t>ی</w:t>
+      </w:r>
+      <w:r>
+        <w:rPr>
+          <w:rFonts w:cs="B Nazanin" w:hint="eastAsia"/>
+          <w:rtl/>
+          <w:lang w:bidi="fa-IR"/>
+        </w:rPr>
+        <w:t>ا</w:t>
+      </w:r>
+      <w:r>
+        <w:rPr>
+          <w:rFonts w:cs="B Nazanin" w:hint="cs"/>
+          <w:rtl/>
+          <w:lang w:bidi="fa-IR"/>
+        </w:rPr>
+        <w:t xml:space="preserve"> را برای بار اول منتشر می کنند</w:t>
+      </w:r>
+      <w:r>
+        <w:rPr>
+          <w:rFonts w:cs="B Nazanin"/>
+          <w:rtl/>
+          <w:lang w:bidi="fa-IR"/>
+        </w:rPr>
+        <w:t xml:space="preserve"> و</w:t>
+      </w:r>
+      <w:r>
+        <w:rPr>
+          <w:rFonts w:cs="B Nazanin" w:hint="cs"/>
+          <w:rtl/>
+          <w:lang w:bidi="fa-IR"/>
+        </w:rPr>
+        <w:t xml:space="preserve"> افرادی که</w:t>
+      </w:r>
+      <w:r>
+        <w:rPr>
+          <w:rFonts w:cs="B Nazanin"/>
+          <w:rtl/>
+          <w:lang w:bidi="fa-IR"/>
+        </w:rPr>
+        <w:t xml:space="preserve"> مقاله ها</w:t>
+      </w:r>
+      <w:r>
+        <w:rPr>
+          <w:rFonts w:cs="B Nazanin" w:hint="cs"/>
+          <w:rtl/>
+          <w:lang w:bidi="fa-IR"/>
+        </w:rPr>
+        <w:t>یی</w:t>
+      </w:r>
+      <w:r>
+        <w:rPr>
+          <w:rFonts w:cs="B Nazanin"/>
+          <w:rtl/>
+          <w:lang w:bidi="fa-IR"/>
+        </w:rPr>
+        <w:t xml:space="preserve"> را و</w:t>
+      </w:r>
+      <w:r>
+        <w:rPr>
+          <w:rFonts w:cs="B Nazanin" w:hint="cs"/>
+          <w:rtl/>
+          <w:lang w:bidi="fa-IR"/>
+        </w:rPr>
+        <w:t>ی</w:t>
+      </w:r>
+      <w:r>
+        <w:rPr>
+          <w:rFonts w:cs="B Nazanin" w:hint="eastAsia"/>
+          <w:rtl/>
+          <w:lang w:bidi="fa-IR"/>
+        </w:rPr>
+        <w:t>را</w:t>
+      </w:r>
+      <w:r>
+        <w:rPr>
+          <w:rFonts w:cs="B Nazanin" w:hint="cs"/>
+          <w:rtl/>
+          <w:lang w:bidi="fa-IR"/>
+        </w:rPr>
+        <w:t>ی</w:t>
+      </w:r>
+      <w:r>
+        <w:rPr>
+          <w:rFonts w:cs="B Nazanin" w:hint="eastAsia"/>
+          <w:rtl/>
+          <w:lang w:bidi="fa-IR"/>
+        </w:rPr>
+        <w:t>ش</w:t>
+      </w:r>
+      <w:r>
+        <w:rPr>
+          <w:rFonts w:cs="B Nazanin"/>
+          <w:rtl/>
+          <w:lang w:bidi="fa-IR"/>
+        </w:rPr>
+        <w:t xml:space="preserve"> م</w:t>
+      </w:r>
+      <w:r>
+        <w:rPr>
+          <w:rFonts w:cs="B Nazanin" w:hint="cs"/>
+          <w:rtl/>
+          <w:lang w:bidi="fa-IR"/>
+        </w:rPr>
+        <w:t>ی</w:t>
+      </w:r>
+      <w:r>
+        <w:rPr>
+          <w:rFonts w:cs="B Nazanin"/>
+          <w:rtl/>
+          <w:lang w:bidi="fa-IR"/>
+        </w:rPr>
+        <w:t xml:space="preserve"> کنند </w:t>
+      </w:r>
+      <w:r>
+        <w:rPr>
+          <w:rFonts w:cs="B Nazanin" w:hint="cs"/>
+          <w:rtl/>
+          <w:lang w:bidi="fa-IR"/>
+        </w:rPr>
+        <w:t>تقسیم کنیم.</w:t>
+      </w:r>
+      <w:r>
+        <w:rPr>
+          <w:rtl/>
+        </w:rPr>
+        <w:t xml:space="preserve"> </w:t>
+      </w:r>
+      <w:r>
+        <w:rPr>
+          <w:rFonts w:cs="B Nazanin"/>
+          <w:rtl/>
+          <w:lang w:bidi="fa-IR"/>
+        </w:rPr>
+        <w:t>اگر و</w:t>
+      </w:r>
+      <w:r>
+        <w:rPr>
+          <w:rFonts w:cs="B Nazanin" w:hint="cs"/>
+          <w:rtl/>
+          <w:lang w:bidi="fa-IR"/>
+        </w:rPr>
+        <w:t>ی</w:t>
+      </w:r>
+      <w:r>
+        <w:rPr>
+          <w:rFonts w:cs="B Nazanin" w:hint="eastAsia"/>
+          <w:rtl/>
+          <w:lang w:bidi="fa-IR"/>
+        </w:rPr>
+        <w:t>را</w:t>
+      </w:r>
+      <w:r>
+        <w:rPr>
+          <w:rFonts w:cs="B Nazanin" w:hint="cs"/>
+          <w:rtl/>
+          <w:lang w:bidi="fa-IR"/>
+        </w:rPr>
+        <w:t>ی</w:t>
+      </w:r>
+      <w:r>
+        <w:rPr>
+          <w:rFonts w:cs="B Nazanin" w:hint="eastAsia"/>
+          <w:rtl/>
+          <w:lang w:bidi="fa-IR"/>
+        </w:rPr>
+        <w:t>ش</w:t>
+      </w:r>
+      <w:r>
+        <w:rPr>
+          <w:rFonts w:cs="B Nazanin" w:hint="cs"/>
+          <w:rtl/>
+          <w:lang w:bidi="fa-IR"/>
+        </w:rPr>
+        <w:t xml:space="preserve"> یک</w:t>
+      </w:r>
+      <w:r>
+        <w:rPr>
+          <w:rFonts w:cs="B Nazanin"/>
+          <w:rtl/>
+          <w:lang w:bidi="fa-IR"/>
+        </w:rPr>
+        <w:t xml:space="preserve"> مقاله</w:t>
+      </w:r>
+      <w:r>
+        <w:rPr>
+          <w:rFonts w:cs="B Nazanin" w:hint="cs"/>
+          <w:rtl/>
+          <w:lang w:bidi="fa-IR"/>
+        </w:rPr>
+        <w:t xml:space="preserve"> به صورت</w:t>
+      </w:r>
+      <w:r>
+        <w:rPr>
+          <w:rFonts w:cs="B Nazanin"/>
+          <w:rtl/>
+          <w:lang w:bidi="fa-IR"/>
+        </w:rPr>
+        <w:t xml:space="preserve"> مشترک باشد ، دو </w:t>
+      </w:r>
+      <w:r>
+        <w:rPr>
+          <w:rFonts w:cs="B Nazanin" w:hint="cs"/>
+          <w:rtl/>
+          <w:lang w:bidi="fa-IR"/>
+        </w:rPr>
+        <w:t xml:space="preserve">گره </w:t>
+      </w:r>
+      <w:r>
+        <w:rPr>
+          <w:rFonts w:cs="B Nazanin"/>
+          <w:rtl/>
+          <w:lang w:bidi="fa-IR"/>
+        </w:rPr>
+        <w:t>و</w:t>
+      </w:r>
+      <w:r>
+        <w:rPr>
+          <w:rFonts w:cs="B Nazanin" w:hint="cs"/>
+          <w:rtl/>
+          <w:lang w:bidi="fa-IR"/>
+        </w:rPr>
+        <w:t>ی</w:t>
+      </w:r>
+      <w:r>
+        <w:rPr>
+          <w:rFonts w:cs="B Nazanin" w:hint="eastAsia"/>
+          <w:rtl/>
+          <w:lang w:bidi="fa-IR"/>
+        </w:rPr>
+        <w:t>را</w:t>
+      </w:r>
+      <w:r>
+        <w:rPr>
+          <w:rFonts w:cs="B Nazanin" w:hint="cs"/>
+          <w:rtl/>
+          <w:lang w:bidi="fa-IR"/>
+        </w:rPr>
+        <w:t>ی</w:t>
+      </w:r>
+      <w:r>
+        <w:rPr>
+          <w:rFonts w:cs="B Nazanin" w:hint="eastAsia"/>
+          <w:rtl/>
+          <w:lang w:bidi="fa-IR"/>
+        </w:rPr>
+        <w:t>شگر</w:t>
+      </w:r>
+      <w:r>
+        <w:rPr>
+          <w:rFonts w:cs="B Nazanin" w:hint="cs"/>
+          <w:rtl/>
+          <w:lang w:bidi="fa-IR"/>
+        </w:rPr>
+        <w:t xml:space="preserve"> به یکدیگر</w:t>
+      </w:r>
+      <w:r>
+        <w:rPr>
+          <w:rFonts w:cs="B Nazanin"/>
+          <w:rtl/>
+          <w:lang w:bidi="fa-IR"/>
+        </w:rPr>
+        <w:t xml:space="preserve"> متصل هستند.</w:t>
+      </w:r>
+      <w:r>
+        <w:rPr>
+          <w:rFonts w:cs="B Nazanin" w:hint="cs"/>
+          <w:rtl/>
+          <w:lang w:bidi="fa-IR"/>
+        </w:rPr>
+        <w:t xml:space="preserve"> </w:t>
+      </w:r>
+      <w:r>
+        <w:rPr>
+          <w:rFonts w:cs="B Nazanin"/>
+          <w:rtl/>
+          <w:lang w:bidi="fa-IR"/>
+        </w:rPr>
+        <w:t>گروه ها</w:t>
+      </w:r>
+      <w:r>
+        <w:rPr>
+          <w:rFonts w:cs="B Nazanin" w:hint="cs"/>
+          <w:rtl/>
+          <w:lang w:bidi="fa-IR"/>
+        </w:rPr>
+        <w:t>یی</w:t>
+      </w:r>
+      <w:r>
+        <w:rPr>
+          <w:rFonts w:cs="B Nazanin"/>
+          <w:rtl/>
+          <w:lang w:bidi="fa-IR"/>
+        </w:rPr>
+        <w:t xml:space="preserve"> از و</w:t>
+      </w:r>
+      <w:r>
+        <w:rPr>
+          <w:rFonts w:cs="B Nazanin" w:hint="cs"/>
+          <w:rtl/>
+          <w:lang w:bidi="fa-IR"/>
+        </w:rPr>
+        <w:t>ی</w:t>
+      </w:r>
+      <w:r>
+        <w:rPr>
+          <w:rFonts w:cs="B Nazanin" w:hint="eastAsia"/>
+          <w:rtl/>
+          <w:lang w:bidi="fa-IR"/>
+        </w:rPr>
+        <w:t>راستاران</w:t>
+      </w:r>
+      <w:r>
+        <w:rPr>
+          <w:rFonts w:cs="B Nazanin"/>
+          <w:rtl/>
+          <w:lang w:bidi="fa-IR"/>
+        </w:rPr>
+        <w:t xml:space="preserve"> </w:t>
+      </w:r>
+      <w:r>
+        <w:rPr>
+          <w:rFonts w:cs="B Nazanin" w:hint="cs"/>
+          <w:rtl/>
+          <w:lang w:bidi="fa-IR"/>
+        </w:rPr>
+        <w:t xml:space="preserve">که به صورت مشترک کار کرده اند را در یک دسته قرار می دهیم. </w:t>
+      </w:r>
+      <w:r>
+        <w:rPr>
+          <w:rFonts w:cs="B Nazanin"/>
+          <w:rtl/>
+          <w:lang w:bidi="fa-IR"/>
+        </w:rPr>
+        <w:t xml:space="preserve"> بطور مضاعف ، م</w:t>
+      </w:r>
+      <w:r>
+        <w:rPr>
+          <w:rFonts w:cs="B Nazanin" w:hint="cs"/>
+          <w:rtl/>
+          <w:lang w:bidi="fa-IR"/>
+        </w:rPr>
+        <w:t>ی</w:t>
+      </w:r>
+      <w:r>
+        <w:rPr>
+          <w:rFonts w:cs="B Nazanin"/>
+          <w:rtl/>
+          <w:lang w:bidi="fa-IR"/>
+        </w:rPr>
+        <w:t xml:space="preserve"> توان</w:t>
+      </w:r>
+      <w:r>
+        <w:rPr>
+          <w:rFonts w:cs="B Nazanin" w:hint="cs"/>
+          <w:rtl/>
+          <w:lang w:bidi="fa-IR"/>
+        </w:rPr>
+        <w:t>ی</w:t>
+      </w:r>
+      <w:r>
+        <w:rPr>
+          <w:rFonts w:cs="B Nazanin" w:hint="eastAsia"/>
+          <w:rtl/>
+          <w:lang w:bidi="fa-IR"/>
+        </w:rPr>
+        <w:t>م</w:t>
+      </w:r>
+      <w:r>
+        <w:rPr>
+          <w:rFonts w:cs="B Nazanin"/>
+          <w:rtl/>
+          <w:lang w:bidi="fa-IR"/>
+        </w:rPr>
+        <w:t xml:space="preserve"> شبکه ا</w:t>
+      </w:r>
+      <w:r>
+        <w:rPr>
+          <w:rFonts w:cs="B Nazanin" w:hint="cs"/>
+          <w:rtl/>
+          <w:lang w:bidi="fa-IR"/>
+        </w:rPr>
+        <w:t>ی</w:t>
+      </w:r>
+      <w:r>
+        <w:rPr>
+          <w:rFonts w:cs="B Nazanin"/>
+          <w:rtl/>
+          <w:lang w:bidi="fa-IR"/>
+        </w:rPr>
+        <w:t xml:space="preserve"> از مقالات بساز</w:t>
+      </w:r>
+      <w:r>
+        <w:rPr>
+          <w:rFonts w:cs="B Nazanin" w:hint="cs"/>
+          <w:rtl/>
+          <w:lang w:bidi="fa-IR"/>
+        </w:rPr>
+        <w:t>ی</w:t>
+      </w:r>
+      <w:r>
+        <w:rPr>
+          <w:rFonts w:cs="B Nazanin" w:hint="eastAsia"/>
+          <w:rtl/>
+          <w:lang w:bidi="fa-IR"/>
+        </w:rPr>
+        <w:t>م</w:t>
+      </w:r>
+      <w:r>
+        <w:rPr>
+          <w:rFonts w:cs="B Nazanin"/>
+          <w:rtl/>
+          <w:lang w:bidi="fa-IR"/>
+        </w:rPr>
+        <w:t xml:space="preserve"> و در صورت و</w:t>
+      </w:r>
+      <w:r>
+        <w:rPr>
+          <w:rFonts w:cs="B Nazanin" w:hint="cs"/>
+          <w:rtl/>
+          <w:lang w:bidi="fa-IR"/>
+        </w:rPr>
+        <w:t>ی</w:t>
+      </w:r>
+      <w:r>
+        <w:rPr>
+          <w:rFonts w:cs="B Nazanin" w:hint="eastAsia"/>
+          <w:rtl/>
+          <w:lang w:bidi="fa-IR"/>
+        </w:rPr>
+        <w:t>را</w:t>
+      </w:r>
+      <w:r>
+        <w:rPr>
+          <w:rFonts w:cs="B Nazanin" w:hint="cs"/>
+          <w:rtl/>
+          <w:lang w:bidi="fa-IR"/>
+        </w:rPr>
+        <w:t>ی</w:t>
+      </w:r>
+      <w:r>
+        <w:rPr>
+          <w:rFonts w:cs="B Nazanin" w:hint="eastAsia"/>
+          <w:rtl/>
+          <w:lang w:bidi="fa-IR"/>
+        </w:rPr>
+        <w:t>ش</w:t>
+      </w:r>
+      <w:r>
+        <w:rPr>
+          <w:rFonts w:cs="B Nazanin"/>
+          <w:rtl/>
+          <w:lang w:bidi="fa-IR"/>
+        </w:rPr>
+        <w:t xml:space="preserve"> آنها توسط همان شخص ، مقاله ها را وصل کن</w:t>
+      </w:r>
+      <w:r>
+        <w:rPr>
+          <w:rFonts w:cs="B Nazanin" w:hint="cs"/>
+          <w:rtl/>
+          <w:lang w:bidi="fa-IR"/>
+        </w:rPr>
+        <w:t>ی</w:t>
+      </w:r>
+      <w:r>
+        <w:rPr>
+          <w:rFonts w:cs="B Nazanin" w:hint="eastAsia"/>
+          <w:rtl/>
+          <w:lang w:bidi="fa-IR"/>
+        </w:rPr>
+        <w:t>م</w:t>
+      </w:r>
+      <w:r>
+        <w:rPr>
+          <w:rFonts w:cs="B Nazanin"/>
+          <w:rtl/>
+          <w:lang w:bidi="fa-IR"/>
+        </w:rPr>
+        <w:t>.</w:t>
+      </w:r>
+    </w:p>
+    <w:p>
+      <w:pPr>
+        <w:bidi/>
+        <w:spacing w:line="360" w:lineRule="auto"/>
+        <w:rPr>
+          <w:rFonts w:cs="B Nazanin"/>
+          <w:rtl/>
+          <w:lang w:bidi="fa-IR"/>
+        </w:rPr>
+      </w:pPr>
+      <w:r>
+        <w:rPr>
+          <w:rFonts w:cs="B Nazanin" w:hint="eastAsia"/>
+          <w:rtl/>
+          <w:lang w:bidi="fa-IR"/>
+        </w:rPr>
+        <w:t>در</w:t>
+      </w:r>
+      <w:r>
+        <w:rPr>
+          <w:rFonts w:cs="B Nazanin"/>
+          <w:rtl/>
+          <w:lang w:bidi="fa-IR"/>
+        </w:rPr>
+        <w:t xml:space="preserve"> ا</w:t>
+      </w:r>
+      <w:r>
+        <w:rPr>
+          <w:rFonts w:cs="B Nazanin" w:hint="cs"/>
+          <w:rtl/>
+          <w:lang w:bidi="fa-IR"/>
+        </w:rPr>
+        <w:t>ی</w:t>
+      </w:r>
+      <w:r>
+        <w:rPr>
+          <w:rFonts w:cs="B Nazanin" w:hint="eastAsia"/>
+          <w:rtl/>
+          <w:lang w:bidi="fa-IR"/>
+        </w:rPr>
+        <w:t>نجا</w:t>
+      </w:r>
+      <w:r>
+        <w:rPr>
+          <w:rFonts w:cs="B Nazanin"/>
+          <w:rtl/>
+          <w:lang w:bidi="fa-IR"/>
+        </w:rPr>
+        <w:t xml:space="preserve"> ، ما مقالات</w:t>
+      </w:r>
+      <w:r>
+        <w:rPr>
+          <w:rFonts w:cs="B Nazanin" w:hint="cs"/>
+          <w:rtl/>
+          <w:lang w:bidi="fa-IR"/>
+        </w:rPr>
+        <w:t>ی</w:t>
+      </w:r>
+      <w:r>
+        <w:rPr>
+          <w:rFonts w:cs="B Nazanin"/>
+          <w:rtl/>
+          <w:lang w:bidi="fa-IR"/>
+        </w:rPr>
+        <w:t xml:space="preserve"> را درمورد موضوعات مشابه </w:t>
+      </w:r>
+      <w:r>
+        <w:rPr>
+          <w:rFonts w:cs="B Nazanin" w:hint="cs"/>
+          <w:rtl/>
+          <w:lang w:bidi="fa-IR"/>
+        </w:rPr>
+        <w:t>ی</w:t>
+      </w:r>
+      <w:r>
+        <w:rPr>
+          <w:rFonts w:cs="B Nazanin" w:hint="eastAsia"/>
+          <w:rtl/>
+          <w:lang w:bidi="fa-IR"/>
+        </w:rPr>
+        <w:t>ا</w:t>
+      </w:r>
+      <w:r>
+        <w:rPr>
+          <w:rFonts w:cs="B Nazanin"/>
+          <w:rtl/>
+          <w:lang w:bidi="fa-IR"/>
+        </w:rPr>
+        <w:t xml:space="preserve"> مرتبط با هم جمع م</w:t>
+      </w:r>
+      <w:r>
+        <w:rPr>
+          <w:rFonts w:cs="B Nazanin" w:hint="cs"/>
+          <w:rtl/>
+          <w:lang w:bidi="fa-IR"/>
+        </w:rPr>
+        <w:t>ی</w:t>
+      </w:r>
+      <w:r>
+        <w:rPr>
+          <w:rFonts w:cs="B Nazanin"/>
+          <w:rtl/>
+          <w:lang w:bidi="fa-IR"/>
+        </w:rPr>
+        <w:t xml:space="preserve"> کن</w:t>
+      </w:r>
+      <w:r>
+        <w:rPr>
+          <w:rFonts w:cs="B Nazanin" w:hint="cs"/>
+          <w:rtl/>
+          <w:lang w:bidi="fa-IR"/>
+        </w:rPr>
+        <w:t>ی</w:t>
+      </w:r>
+      <w:r>
+        <w:rPr>
+          <w:rFonts w:cs="B Nazanin" w:hint="eastAsia"/>
+          <w:rtl/>
+          <w:lang w:bidi="fa-IR"/>
+        </w:rPr>
+        <w:t>م</w:t>
+      </w:r>
+      <w:r>
+        <w:rPr>
+          <w:rFonts w:cs="B Nazanin" w:hint="cs"/>
+          <w:rtl/>
+          <w:lang w:bidi="fa-IR"/>
+        </w:rPr>
+        <w:t>.</w:t>
+      </w:r>
+    </w:p>
+    <w:p>
+      <w:pPr>
+        <w:bidi/>
+        <w:spacing w:line="360" w:lineRule="auto"/>
+        <w:rPr>
+          <w:rFonts w:cs="B Nazanin"/>
+          <w:lang w:bidi="fa-IR"/>
+        </w:rPr>
+      </w:pPr>
+      <w:r>
+        <w:rPr>
+          <w:rFonts w:cs="B Nazanin"/>
+          <w:rtl/>
+          <w:lang w:bidi="fa-IR"/>
+        </w:rPr>
+        <w:t>در واقع ، داده ها</w:t>
+      </w:r>
+      <w:r>
+        <w:rPr>
+          <w:rFonts w:cs="B Nazanin" w:hint="cs"/>
+          <w:rtl/>
+          <w:lang w:bidi="fa-IR"/>
+        </w:rPr>
+        <w:t>ی</w:t>
+      </w:r>
+      <w:r>
+        <w:rPr>
+          <w:rFonts w:cs="B Nazanin"/>
+          <w:rtl/>
+          <w:lang w:bidi="fa-IR"/>
+        </w:rPr>
+        <w:t xml:space="preserve"> مربوط به همکار</w:t>
+      </w:r>
+      <w:r>
+        <w:rPr>
+          <w:rFonts w:cs="B Nazanin" w:hint="cs"/>
+          <w:rtl/>
+          <w:lang w:bidi="fa-IR"/>
+        </w:rPr>
+        <w:t>ی</w:t>
+      </w:r>
+      <w:r>
+        <w:rPr>
+          <w:rFonts w:cs="B Nazanin"/>
+          <w:rtl/>
+          <w:lang w:bidi="fa-IR"/>
+        </w:rPr>
+        <w:t xml:space="preserve"> ، همانطور که در فصل 9 مورد بحث قرار گرفت ، اغلب م</w:t>
+      </w:r>
+      <w:r>
+        <w:rPr>
+          <w:rFonts w:cs="B Nazanin" w:hint="cs"/>
+          <w:rtl/>
+          <w:lang w:bidi="fa-IR"/>
+        </w:rPr>
+        <w:t>ی</w:t>
+      </w:r>
+      <w:r>
+        <w:rPr>
+          <w:rFonts w:cs="B Nazanin"/>
+          <w:rtl/>
+          <w:lang w:bidi="fa-IR"/>
+        </w:rPr>
+        <w:t xml:space="preserve"> توانند به عنوان تشک</w:t>
+      </w:r>
+      <w:r>
+        <w:rPr>
+          <w:rFonts w:cs="B Nazanin" w:hint="cs"/>
+          <w:rtl/>
+          <w:lang w:bidi="fa-IR"/>
+        </w:rPr>
+        <w:t>ی</w:t>
+      </w:r>
+      <w:r>
+        <w:rPr>
+          <w:rFonts w:cs="B Nazanin" w:hint="eastAsia"/>
+          <w:rtl/>
+          <w:lang w:bidi="fa-IR"/>
+        </w:rPr>
+        <w:t>ل</w:t>
+      </w:r>
+      <w:r>
+        <w:rPr>
+          <w:rFonts w:cs="B Nazanin"/>
+          <w:rtl/>
+          <w:lang w:bidi="fa-IR"/>
+        </w:rPr>
+        <w:t xml:space="preserve"> </w:t>
+      </w:r>
+      <w:r>
+        <w:rPr>
+          <w:rFonts w:cs="B Nazanin" w:hint="cs"/>
+          <w:rtl/>
+          <w:lang w:bidi="fa-IR"/>
+        </w:rPr>
+        <w:t>ی</w:t>
+      </w:r>
+      <w:r>
+        <w:rPr>
+          <w:rFonts w:cs="B Nazanin" w:hint="eastAsia"/>
+          <w:rtl/>
+          <w:lang w:bidi="fa-IR"/>
+        </w:rPr>
+        <w:t>ک</w:t>
+      </w:r>
+      <w:r>
+        <w:rPr>
+          <w:rFonts w:cs="B Nazanin"/>
+          <w:rtl/>
+          <w:lang w:bidi="fa-IR"/>
+        </w:rPr>
+        <w:t xml:space="preserve"> جفت شبکه ، </w:t>
+      </w:r>
+      <w:r>
+        <w:rPr>
+          <w:rFonts w:cs="B Nazanin" w:hint="cs"/>
+          <w:rtl/>
+          <w:lang w:bidi="fa-IR"/>
+        </w:rPr>
+        <w:t>ی</w:t>
+      </w:r>
+      <w:r>
+        <w:rPr>
+          <w:rFonts w:cs="B Nazanin" w:hint="eastAsia"/>
+          <w:rtl/>
+          <w:lang w:bidi="fa-IR"/>
+        </w:rPr>
+        <w:t>ک</w:t>
+      </w:r>
+      <w:r>
+        <w:rPr>
+          <w:rFonts w:cs="B Nazanin" w:hint="cs"/>
+          <w:rtl/>
+          <w:lang w:bidi="fa-IR"/>
+        </w:rPr>
+        <w:t>ی</w:t>
+      </w:r>
+      <w:r>
+        <w:rPr>
+          <w:rFonts w:cs="B Nazanin"/>
+          <w:rtl/>
+          <w:lang w:bidi="fa-IR"/>
+        </w:rPr>
+        <w:t xml:space="preserve"> برا</w:t>
+      </w:r>
+      <w:r>
+        <w:rPr>
+          <w:rFonts w:cs="B Nazanin" w:hint="cs"/>
+          <w:rtl/>
+          <w:lang w:bidi="fa-IR"/>
+        </w:rPr>
+        <w:t>ی</w:t>
+      </w:r>
+      <w:r>
+        <w:rPr>
+          <w:rFonts w:cs="B Nazanin"/>
+          <w:rtl/>
+          <w:lang w:bidi="fa-IR"/>
+        </w:rPr>
+        <w:t xml:space="preserve"> مشتر</w:t>
+      </w:r>
+      <w:r>
+        <w:rPr>
+          <w:rFonts w:cs="B Nazanin" w:hint="cs"/>
+          <w:rtl/>
+          <w:lang w:bidi="fa-IR"/>
+        </w:rPr>
+        <w:t>ی</w:t>
+      </w:r>
+      <w:r>
+        <w:rPr>
+          <w:rFonts w:cs="B Nazanin" w:hint="eastAsia"/>
+          <w:rtl/>
+          <w:lang w:bidi="fa-IR"/>
+        </w:rPr>
+        <w:t>ان</w:t>
+      </w:r>
+      <w:r>
+        <w:rPr>
+          <w:rFonts w:cs="B Nazanin"/>
+          <w:rtl/>
+          <w:lang w:bidi="fa-IR"/>
+        </w:rPr>
+        <w:t xml:space="preserve"> و د</w:t>
+      </w:r>
+      <w:r>
+        <w:rPr>
+          <w:rFonts w:cs="B Nazanin" w:hint="cs"/>
+          <w:rtl/>
+          <w:lang w:bidi="fa-IR"/>
+        </w:rPr>
+        <w:t>ی</w:t>
+      </w:r>
+      <w:r>
+        <w:rPr>
+          <w:rFonts w:cs="B Nazanin" w:hint="eastAsia"/>
+          <w:rtl/>
+          <w:lang w:bidi="fa-IR"/>
+        </w:rPr>
+        <w:t>گر</w:t>
+      </w:r>
+      <w:r>
+        <w:rPr>
+          <w:rFonts w:cs="B Nazanin" w:hint="cs"/>
+          <w:rtl/>
+          <w:lang w:bidi="fa-IR"/>
+        </w:rPr>
+        <w:t>ی</w:t>
+      </w:r>
+      <w:r>
+        <w:rPr>
+          <w:rFonts w:cs="B Nazanin"/>
+          <w:rtl/>
+          <w:lang w:bidi="fa-IR"/>
+        </w:rPr>
+        <w:t xml:space="preserve"> برا</w:t>
+      </w:r>
+      <w:r>
+        <w:rPr>
+          <w:rFonts w:cs="B Nazanin" w:hint="cs"/>
+          <w:rtl/>
+          <w:lang w:bidi="fa-IR"/>
+        </w:rPr>
+        <w:t>ی</w:t>
+      </w:r>
+      <w:r>
+        <w:rPr>
+          <w:rFonts w:cs="B Nazanin"/>
+          <w:rtl/>
+          <w:lang w:bidi="fa-IR"/>
+        </w:rPr>
+        <w:t xml:space="preserve"> محصولات مشاهده شوند.</w:t>
+      </w:r>
+    </w:p>
+    <w:p>
+      <w:pPr>
+        <w:bidi/>
+        <w:spacing w:line="360" w:lineRule="auto"/>
+        <w:rPr>
+          <w:rFonts w:cs="B Nazanin"/>
+          <w:rtl/>
+          <w:lang w:bidi="fa-IR"/>
+        </w:rPr>
+      </w:pPr>
+      <w:r>
+        <w:rPr>
+          <w:rFonts w:cs="B Nazanin"/>
+          <w:rtl/>
+          <w:lang w:bidi="fa-IR"/>
+        </w:rPr>
+        <w:t>مشتر</w:t>
+      </w:r>
+      <w:r>
+        <w:rPr>
+          <w:rFonts w:cs="B Nazanin" w:hint="cs"/>
+          <w:rtl/>
+          <w:lang w:bidi="fa-IR"/>
+        </w:rPr>
+        <w:t>ی</w:t>
+      </w:r>
+      <w:r>
+        <w:rPr>
+          <w:rFonts w:cs="B Nazanin" w:hint="eastAsia"/>
+          <w:rtl/>
+          <w:lang w:bidi="fa-IR"/>
+        </w:rPr>
+        <w:t>ان</w:t>
+      </w:r>
+      <w:r>
+        <w:rPr>
+          <w:rFonts w:cs="B Nazanin" w:hint="cs"/>
+          <w:rtl/>
+          <w:lang w:bidi="fa-IR"/>
+        </w:rPr>
+        <w:t>ی</w:t>
+      </w:r>
+      <w:r>
+        <w:rPr>
+          <w:rFonts w:cs="B Nazanin"/>
+          <w:rtl/>
+          <w:lang w:bidi="fa-IR"/>
+        </w:rPr>
+        <w:t xml:space="preserve"> که کالاها</w:t>
+      </w:r>
+      <w:r>
+        <w:rPr>
+          <w:rFonts w:cs="B Nazanin" w:hint="cs"/>
+          <w:rtl/>
+          <w:lang w:bidi="fa-IR"/>
+        </w:rPr>
+        <w:t>ی</w:t>
+      </w:r>
+      <w:r>
+        <w:rPr>
+          <w:rFonts w:cs="B Nazanin"/>
+          <w:rtl/>
+          <w:lang w:bidi="fa-IR"/>
+        </w:rPr>
+        <w:t xml:space="preserve"> مشابه</w:t>
+      </w:r>
+      <w:r>
+        <w:rPr>
+          <w:rFonts w:cs="B Nazanin" w:hint="cs"/>
+          <w:rtl/>
+          <w:lang w:bidi="fa-IR"/>
+        </w:rPr>
+        <w:t>ی</w:t>
+      </w:r>
+      <w:r>
+        <w:rPr>
+          <w:rFonts w:cs="B Nazanin"/>
+          <w:rtl/>
+          <w:lang w:bidi="fa-IR"/>
+        </w:rPr>
+        <w:t xml:space="preserve"> را خر</w:t>
+      </w:r>
+      <w:r>
+        <w:rPr>
+          <w:rFonts w:cs="B Nazanin" w:hint="cs"/>
+          <w:rtl/>
+          <w:lang w:bidi="fa-IR"/>
+        </w:rPr>
+        <w:t>ی</w:t>
+      </w:r>
+      <w:r>
+        <w:rPr>
+          <w:rFonts w:cs="B Nazanin" w:hint="eastAsia"/>
+          <w:rtl/>
+          <w:lang w:bidi="fa-IR"/>
+        </w:rPr>
+        <w:t>دار</w:t>
+      </w:r>
+      <w:r>
+        <w:rPr>
+          <w:rFonts w:cs="B Nazanin" w:hint="cs"/>
+          <w:rtl/>
+          <w:lang w:bidi="fa-IR"/>
+        </w:rPr>
+        <w:t>ی</w:t>
+      </w:r>
+      <w:r>
+        <w:rPr>
+          <w:rFonts w:cs="B Nazanin"/>
+          <w:rtl/>
+          <w:lang w:bidi="fa-IR"/>
+        </w:rPr>
+        <w:t xml:space="preserve"> م</w:t>
+      </w:r>
+      <w:r>
+        <w:rPr>
+          <w:rFonts w:cs="B Nazanin" w:hint="cs"/>
+          <w:rtl/>
+          <w:lang w:bidi="fa-IR"/>
+        </w:rPr>
+        <w:t>ی</w:t>
+      </w:r>
+      <w:r>
+        <w:rPr>
+          <w:rFonts w:cs="B Nazanin"/>
+          <w:rtl/>
+          <w:lang w:bidi="fa-IR"/>
+        </w:rPr>
+        <w:t xml:space="preserve"> کنند ، به عنوان مثال ، کتاب ها</w:t>
+      </w:r>
+      <w:r>
+        <w:rPr>
+          <w:rFonts w:cs="B Nazanin" w:hint="cs"/>
+          <w:rtl/>
+          <w:lang w:bidi="fa-IR"/>
+        </w:rPr>
+        <w:t>ی</w:t>
+      </w:r>
+      <w:r>
+        <w:rPr>
+          <w:rFonts w:cs="B Nazanin"/>
+          <w:rtl/>
+          <w:lang w:bidi="fa-IR"/>
+        </w:rPr>
+        <w:t xml:space="preserve"> علم</w:t>
+      </w:r>
+      <w:r>
+        <w:rPr>
+          <w:rFonts w:cs="B Nazanin" w:hint="cs"/>
+          <w:rtl/>
+          <w:lang w:bidi="fa-IR"/>
+        </w:rPr>
+        <w:t>ی</w:t>
+      </w:r>
+      <w:r>
+        <w:rPr>
+          <w:rFonts w:cs="B Nazanin"/>
+          <w:rtl/>
+          <w:lang w:bidi="fa-IR"/>
+        </w:rPr>
+        <w:t xml:space="preserve"> تأ</w:t>
+      </w:r>
+      <w:r>
+        <w:rPr>
+          <w:rFonts w:cs="B Nazanin" w:hint="cs"/>
+          <w:rtl/>
+          <w:lang w:bidi="fa-IR"/>
+        </w:rPr>
+        <w:t>یی</w:t>
+      </w:r>
+      <w:r>
+        <w:rPr>
+          <w:rFonts w:cs="B Nazanin" w:hint="eastAsia"/>
+          <w:rtl/>
+          <w:lang w:bidi="fa-IR"/>
+        </w:rPr>
+        <w:t>د</w:t>
+      </w:r>
+      <w:r>
+        <w:rPr>
+          <w:rFonts w:cs="B Nazanin"/>
+          <w:rtl/>
+          <w:lang w:bidi="fa-IR"/>
+        </w:rPr>
+        <w:t xml:space="preserve"> م</w:t>
+      </w:r>
+      <w:r>
+        <w:rPr>
+          <w:rFonts w:cs="B Nazanin" w:hint="cs"/>
+          <w:rtl/>
+          <w:lang w:bidi="fa-IR"/>
+        </w:rPr>
+        <w:t>ی</w:t>
+      </w:r>
+      <w:r>
+        <w:rPr>
+          <w:rFonts w:cs="B Nazanin"/>
+          <w:rtl/>
+          <w:lang w:bidi="fa-IR"/>
+        </w:rPr>
+        <w:t xml:space="preserve"> کنند ، جوامع تشک</w:t>
+      </w:r>
+      <w:r>
+        <w:rPr>
+          <w:rFonts w:cs="B Nazanin" w:hint="cs"/>
+          <w:rtl/>
+          <w:lang w:bidi="fa-IR"/>
+        </w:rPr>
+        <w:t>ی</w:t>
+      </w:r>
+      <w:r>
+        <w:rPr>
+          <w:rFonts w:cs="B Nazanin" w:hint="eastAsia"/>
+          <w:rtl/>
+          <w:lang w:bidi="fa-IR"/>
+        </w:rPr>
+        <w:t>ل</w:t>
+      </w:r>
+      <w:r>
+        <w:rPr>
+          <w:rFonts w:cs="B Nazanin"/>
+          <w:rtl/>
+          <w:lang w:bidi="fa-IR"/>
+        </w:rPr>
+        <w:t xml:space="preserve"> م</w:t>
+      </w:r>
+      <w:r>
+        <w:rPr>
+          <w:rFonts w:cs="B Nazanin" w:hint="cs"/>
+          <w:rtl/>
+          <w:lang w:bidi="fa-IR"/>
+        </w:rPr>
+        <w:t>ی</w:t>
+      </w:r>
+      <w:r>
+        <w:rPr>
+          <w:rFonts w:cs="B Nazanin"/>
+          <w:rtl/>
+          <w:lang w:bidi="fa-IR"/>
+        </w:rPr>
+        <w:t xml:space="preserve"> دهند و بصورت دوگانه ، کالاها</w:t>
+      </w:r>
+      <w:r>
+        <w:rPr>
+          <w:rFonts w:cs="B Nazanin" w:hint="cs"/>
+          <w:rtl/>
+          <w:lang w:bidi="fa-IR"/>
+        </w:rPr>
+        <w:t>یی</w:t>
+      </w:r>
+      <w:r>
+        <w:rPr>
+          <w:rFonts w:cs="B Nazanin"/>
+          <w:rtl/>
+          <w:lang w:bidi="fa-IR"/>
+        </w:rPr>
+        <w:t xml:space="preserve"> که توسط همان مشتر</w:t>
+      </w:r>
+      <w:r>
+        <w:rPr>
+          <w:rFonts w:cs="B Nazanin" w:hint="cs"/>
+          <w:rtl/>
+          <w:lang w:bidi="fa-IR"/>
+        </w:rPr>
+        <w:t>ی</w:t>
+      </w:r>
+      <w:r>
+        <w:rPr>
+          <w:rFonts w:cs="B Nazanin" w:hint="eastAsia"/>
+          <w:rtl/>
+          <w:lang w:bidi="fa-IR"/>
+        </w:rPr>
+        <w:t>ان</w:t>
+      </w:r>
+      <w:r>
+        <w:rPr>
+          <w:rFonts w:cs="B Nazanin"/>
+          <w:rtl/>
+          <w:lang w:bidi="fa-IR"/>
+        </w:rPr>
+        <w:t xml:space="preserve"> خر</w:t>
+      </w:r>
+      <w:r>
+        <w:rPr>
+          <w:rFonts w:cs="B Nazanin" w:hint="cs"/>
+          <w:rtl/>
+          <w:lang w:bidi="fa-IR"/>
+        </w:rPr>
+        <w:t>ی</w:t>
+      </w:r>
+      <w:r>
+        <w:rPr>
+          <w:rFonts w:cs="B Nazanin" w:hint="eastAsia"/>
+          <w:rtl/>
+          <w:lang w:bidi="fa-IR"/>
+        </w:rPr>
+        <w:t>دار</w:t>
+      </w:r>
+      <w:r>
+        <w:rPr>
+          <w:rFonts w:cs="B Nazanin" w:hint="cs"/>
+          <w:rtl/>
+          <w:lang w:bidi="fa-IR"/>
+        </w:rPr>
+        <w:t>ی</w:t>
+      </w:r>
+      <w:r>
+        <w:rPr>
+          <w:rFonts w:cs="B Nazanin"/>
+          <w:rtl/>
+          <w:lang w:bidi="fa-IR"/>
+        </w:rPr>
+        <w:t xml:space="preserve"> م</w:t>
+      </w:r>
+      <w:r>
+        <w:rPr>
+          <w:rFonts w:cs="B Nazanin" w:hint="cs"/>
+          <w:rtl/>
+          <w:lang w:bidi="fa-IR"/>
+        </w:rPr>
+        <w:t>ی</w:t>
+      </w:r>
+      <w:r>
+        <w:rPr>
+          <w:rFonts w:cs="B Nazanin"/>
+          <w:rtl/>
+          <w:lang w:bidi="fa-IR"/>
+        </w:rPr>
+        <w:t xml:space="preserve"> شوند ، جوامع را تشک</w:t>
+      </w:r>
+      <w:r>
+        <w:rPr>
+          <w:rFonts w:cs="B Nazanin" w:hint="cs"/>
+          <w:rtl/>
+          <w:lang w:bidi="fa-IR"/>
+        </w:rPr>
+        <w:t>ی</w:t>
+      </w:r>
+      <w:r>
+        <w:rPr>
+          <w:rFonts w:cs="B Nazanin" w:hint="eastAsia"/>
+          <w:rtl/>
+          <w:lang w:bidi="fa-IR"/>
+        </w:rPr>
+        <w:t>ل</w:t>
+      </w:r>
+      <w:r>
+        <w:rPr>
+          <w:rFonts w:cs="B Nazanin"/>
+          <w:rtl/>
+          <w:lang w:bidi="fa-IR"/>
+        </w:rPr>
+        <w:t xml:space="preserve"> م</w:t>
+      </w:r>
+      <w:r>
+        <w:rPr>
+          <w:rFonts w:cs="B Nazanin" w:hint="cs"/>
+          <w:rtl/>
+          <w:lang w:bidi="fa-IR"/>
+        </w:rPr>
+        <w:t>ی</w:t>
+      </w:r>
+      <w:r>
+        <w:rPr>
+          <w:rFonts w:cs="B Nazanin"/>
+          <w:rtl/>
+          <w:lang w:bidi="fa-IR"/>
+        </w:rPr>
+        <w:t xml:space="preserve"> دهند</w:t>
+      </w:r>
+      <w:r>
+        <w:rPr>
+          <w:rFonts w:cs="B Nazanin" w:hint="cs"/>
+          <w:rtl/>
+          <w:lang w:bidi="fa-IR"/>
+        </w:rPr>
+        <w:t>؛</w:t>
+      </w:r>
+    </w:p>
+    <w:p>
+      <w:pPr>
+        <w:bidi/>
+        <w:spacing w:line="360" w:lineRule="auto"/>
+        <w:rPr>
+          <w:rFonts w:cs="B Nazanin"/>
+          <w:rtl/>
+          <w:lang w:bidi="fa-IR"/>
+        </w:rPr>
+      </w:pPr>
+      <w:r>
+        <w:rPr>
+          <w:rFonts w:cs="B Nazanin"/>
+          <w:rtl/>
+          <w:lang w:bidi="fa-IR"/>
+        </w:rPr>
+        <w:t>به عنوان مثال ، تمام کتاب ها</w:t>
+      </w:r>
+      <w:r>
+        <w:rPr>
+          <w:rFonts w:cs="B Nazanin" w:hint="cs"/>
+          <w:rtl/>
+          <w:lang w:bidi="fa-IR"/>
+        </w:rPr>
+        <w:t>ی</w:t>
+      </w:r>
+      <w:r>
+        <w:rPr>
+          <w:rFonts w:cs="B Nazanin"/>
+          <w:rtl/>
+          <w:lang w:bidi="fa-IR"/>
+        </w:rPr>
+        <w:t xml:space="preserve"> علم</w:t>
+      </w:r>
+      <w:r>
+        <w:rPr>
+          <w:rFonts w:cs="B Nazanin" w:hint="cs"/>
+          <w:rtl/>
+          <w:lang w:bidi="fa-IR"/>
+        </w:rPr>
+        <w:t>ی</w:t>
+      </w:r>
+      <w:r>
+        <w:rPr>
+          <w:rFonts w:cs="B Nazanin"/>
+          <w:rtl/>
+          <w:lang w:bidi="fa-IR"/>
+        </w:rPr>
+        <w:t xml:space="preserve"> تول</w:t>
+      </w:r>
+      <w:r>
+        <w:rPr>
+          <w:rFonts w:cs="B Nazanin" w:hint="cs"/>
+          <w:rtl/>
+          <w:lang w:bidi="fa-IR"/>
+        </w:rPr>
+        <w:t>ی</w:t>
+      </w:r>
+      <w:r>
+        <w:rPr>
+          <w:rFonts w:cs="B Nazanin" w:hint="eastAsia"/>
+          <w:rtl/>
+          <w:lang w:bidi="fa-IR"/>
+        </w:rPr>
+        <w:t>د</w:t>
+      </w:r>
+      <w:r>
+        <w:rPr>
+          <w:rFonts w:cs="B Nazanin" w:hint="cs"/>
+          <w:rtl/>
+          <w:lang w:bidi="fa-IR"/>
+        </w:rPr>
+        <w:t>ی</w:t>
+      </w:r>
+      <w:r>
+        <w:rPr>
+          <w:rFonts w:cs="B Nazanin"/>
+          <w:rtl/>
+          <w:lang w:bidi="fa-IR"/>
+        </w:rPr>
+        <w:t>.</w:t>
+      </w:r>
+    </w:p>
+    <w:p>
+      <w:pPr>
+        <w:bidi/>
+        <w:spacing w:line="360" w:lineRule="auto"/>
+        <w:rPr>
+          <w:rFonts w:cs="B Nazanin"/>
+          <w:rtl/>
+          <w:lang w:bidi="fa-IR"/>
+        </w:rPr>
+      </w:pPr>
+    </w:p>
+    <w:p>
+      <w:pPr>
+        <w:bidi/>
+        <w:spacing w:line="360" w:lineRule="auto"/>
+        <w:rPr>
+          <w:rFonts w:cs="B Nazanin"/>
+          <w:rtl/>
+          <w:lang w:bidi="fa-IR"/>
+        </w:rPr>
+      </w:pPr>
+      <w:r>
+        <w:rPr>
+          <w:rFonts w:cs="B Nazanin" w:hint="cs"/>
+          <w:rtl/>
+          <w:lang w:bidi="fa-IR"/>
+        </w:rPr>
+        <w:t>مثال های دیگر از گراف های شبکه های اجتماعی</w:t>
+      </w:r>
+    </w:p>
+    <w:p>
+      <w:pPr>
+        <w:bidi/>
+        <w:spacing w:line="360" w:lineRule="auto"/>
+        <w:rPr>
+          <w:rFonts w:cs="B Nazanin"/>
+          <w:lang w:bidi="fa-IR"/>
+        </w:rPr>
+      </w:pPr>
+      <w:r>
+        <w:rPr>
+          <w:rFonts w:cs="B Nazanin"/>
+          <w:rtl/>
+          <w:lang w:bidi="fa-IR"/>
+        </w:rPr>
+        <w:lastRenderedPageBreak/>
+        <w:t>بس</w:t>
+      </w:r>
+      <w:r>
+        <w:rPr>
+          <w:rFonts w:cs="B Nazanin" w:hint="cs"/>
+          <w:rtl/>
+          <w:lang w:bidi="fa-IR"/>
+        </w:rPr>
+        <w:t>ی</w:t>
+      </w:r>
+      <w:r>
+        <w:rPr>
+          <w:rFonts w:cs="B Nazanin" w:hint="eastAsia"/>
+          <w:rtl/>
+          <w:lang w:bidi="fa-IR"/>
+        </w:rPr>
+        <w:t>ار</w:t>
+      </w:r>
+      <w:r>
+        <w:rPr>
+          <w:rFonts w:cs="B Nazanin" w:hint="cs"/>
+          <w:rtl/>
+          <w:lang w:bidi="fa-IR"/>
+        </w:rPr>
+        <w:t>ی</w:t>
+      </w:r>
+      <w:r>
+        <w:rPr>
+          <w:rFonts w:cs="B Nazanin"/>
+          <w:rtl/>
+          <w:lang w:bidi="fa-IR"/>
+        </w:rPr>
+        <w:t xml:space="preserve"> از پد</w:t>
+      </w:r>
+      <w:r>
+        <w:rPr>
+          <w:rFonts w:cs="B Nazanin" w:hint="cs"/>
+          <w:rtl/>
+          <w:lang w:bidi="fa-IR"/>
+        </w:rPr>
+        <w:t>ی</w:t>
+      </w:r>
+      <w:r>
+        <w:rPr>
+          <w:rFonts w:cs="B Nazanin" w:hint="eastAsia"/>
+          <w:rtl/>
+          <w:lang w:bidi="fa-IR"/>
+        </w:rPr>
+        <w:t>ده</w:t>
+      </w:r>
+      <w:r>
+        <w:rPr>
+          <w:rFonts w:cs="B Nazanin"/>
+          <w:rtl/>
+          <w:lang w:bidi="fa-IR"/>
+        </w:rPr>
+        <w:t xml:space="preserve"> ها</w:t>
+      </w:r>
+      <w:r>
+        <w:rPr>
+          <w:rFonts w:cs="B Nazanin" w:hint="cs"/>
+          <w:rtl/>
+          <w:lang w:bidi="fa-IR"/>
+        </w:rPr>
+        <w:t>ی</w:t>
+      </w:r>
+      <w:r>
+        <w:rPr>
+          <w:rFonts w:cs="B Nazanin"/>
+          <w:rtl/>
+          <w:lang w:bidi="fa-IR"/>
+        </w:rPr>
+        <w:t xml:space="preserve"> د</w:t>
+      </w:r>
+      <w:r>
+        <w:rPr>
+          <w:rFonts w:cs="B Nazanin" w:hint="cs"/>
+          <w:rtl/>
+          <w:lang w:bidi="fa-IR"/>
+        </w:rPr>
+        <w:t>ی</w:t>
+      </w:r>
+      <w:r>
+        <w:rPr>
+          <w:rFonts w:cs="B Nazanin" w:hint="eastAsia"/>
+          <w:rtl/>
+          <w:lang w:bidi="fa-IR"/>
+        </w:rPr>
+        <w:t>گر</w:t>
+      </w:r>
+      <w:r>
+        <w:rPr>
+          <w:rFonts w:cs="B Nazanin"/>
+          <w:rtl/>
+          <w:lang w:bidi="fa-IR"/>
+        </w:rPr>
+        <w:t xml:space="preserve"> </w:t>
+      </w:r>
+      <w:r>
+        <w:rPr>
+          <w:rFonts w:cs="B Nazanin" w:hint="cs"/>
+          <w:rtl/>
+          <w:lang w:bidi="fa-IR"/>
+        </w:rPr>
+        <w:t>گراف هایی ا</w:t>
+      </w:r>
+      <w:r>
+        <w:rPr>
+          <w:rFonts w:cs="B Nazanin"/>
+          <w:rtl/>
+          <w:lang w:bidi="fa-IR"/>
+        </w:rPr>
+        <w:t xml:space="preserve"> ا</w:t>
+      </w:r>
+      <w:r>
+        <w:rPr>
+          <w:rFonts w:cs="B Nazanin" w:hint="cs"/>
+          <w:rtl/>
+          <w:lang w:bidi="fa-IR"/>
+        </w:rPr>
+        <w:t>ی</w:t>
+      </w:r>
+      <w:r>
+        <w:rPr>
+          <w:rFonts w:cs="B Nazanin" w:hint="eastAsia"/>
+          <w:rtl/>
+          <w:lang w:bidi="fa-IR"/>
+        </w:rPr>
+        <w:t>جاد</w:t>
+      </w:r>
+      <w:r>
+        <w:rPr>
+          <w:rFonts w:cs="B Nazanin"/>
+          <w:rtl/>
+          <w:lang w:bidi="fa-IR"/>
+        </w:rPr>
+        <w:t xml:space="preserve"> م</w:t>
+      </w:r>
+      <w:r>
+        <w:rPr>
+          <w:rFonts w:cs="B Nazanin" w:hint="cs"/>
+          <w:rtl/>
+          <w:lang w:bidi="fa-IR"/>
+        </w:rPr>
+        <w:t>ی</w:t>
+      </w:r>
+      <w:r>
+        <w:rPr>
+          <w:rFonts w:cs="B Nazanin"/>
+          <w:rtl/>
+          <w:lang w:bidi="fa-IR"/>
+        </w:rPr>
+        <w:t xml:space="preserve"> کنند که چ</w:t>
+      </w:r>
+      <w:r>
+        <w:rPr>
+          <w:rFonts w:cs="B Nazanin" w:hint="cs"/>
+          <w:rtl/>
+          <w:lang w:bidi="fa-IR"/>
+        </w:rPr>
+        <w:t>ی</w:t>
+      </w:r>
+      <w:r>
+        <w:rPr>
+          <w:rFonts w:cs="B Nazanin" w:hint="eastAsia"/>
+          <w:rtl/>
+          <w:lang w:bidi="fa-IR"/>
+        </w:rPr>
+        <w:t>ز</w:t>
+      </w:r>
+      <w:r>
+        <w:rPr>
+          <w:rFonts w:cs="B Nazanin" w:hint="cs"/>
+          <w:rtl/>
+          <w:lang w:bidi="fa-IR"/>
+        </w:rPr>
+        <w:t>ی</w:t>
+      </w:r>
+      <w:r>
+        <w:rPr>
+          <w:rFonts w:cs="B Nazanin"/>
+          <w:rtl/>
+          <w:lang w:bidi="fa-IR"/>
+        </w:rPr>
+        <w:t xml:space="preserve"> شب</w:t>
+      </w:r>
+      <w:r>
+        <w:rPr>
+          <w:rFonts w:cs="B Nazanin" w:hint="cs"/>
+          <w:rtl/>
+          <w:lang w:bidi="fa-IR"/>
+        </w:rPr>
+        <w:t>ی</w:t>
+      </w:r>
+      <w:r>
+        <w:rPr>
+          <w:rFonts w:cs="B Nazanin" w:hint="eastAsia"/>
+          <w:rtl/>
+          <w:lang w:bidi="fa-IR"/>
+        </w:rPr>
+        <w:t>ه</w:t>
+      </w:r>
+      <w:r>
+        <w:rPr>
+          <w:rFonts w:cs="B Nazanin"/>
+          <w:rtl/>
+          <w:lang w:bidi="fa-IR"/>
+        </w:rPr>
+        <w:t xml:space="preserve"> به </w:t>
+      </w:r>
+      <w:r>
+        <w:rPr>
+          <w:rFonts w:cs="B Nazanin" w:hint="cs"/>
+          <w:rtl/>
+          <w:lang w:bidi="fa-IR"/>
+        </w:rPr>
+        <w:t>گراف های شبکه های</w:t>
+      </w:r>
+      <w:r>
+        <w:rPr>
+          <w:rFonts w:cs="B Nazanin"/>
+          <w:rtl/>
+          <w:lang w:bidi="fa-IR"/>
+        </w:rPr>
+        <w:t xml:space="preserve"> اجتماع</w:t>
+      </w:r>
+      <w:r>
+        <w:rPr>
+          <w:rFonts w:cs="B Nazanin" w:hint="cs"/>
+          <w:rtl/>
+          <w:lang w:bidi="fa-IR"/>
+        </w:rPr>
+        <w:t>ی</w:t>
+      </w:r>
+      <w:r>
+        <w:rPr>
+          <w:rFonts w:cs="B Nazanin"/>
+          <w:rtl/>
+          <w:lang w:bidi="fa-IR"/>
+        </w:rPr>
+        <w:t xml:space="preserve"> است ، به خصوص نما</w:t>
+      </w:r>
+      <w:r>
+        <w:rPr>
+          <w:rFonts w:cs="B Nazanin" w:hint="cs"/>
+          <w:rtl/>
+          <w:lang w:bidi="fa-IR"/>
+        </w:rPr>
+        <w:t>ی</w:t>
+      </w:r>
+      <w:r>
+        <w:rPr>
+          <w:rFonts w:cs="B Nazanin" w:hint="eastAsia"/>
+          <w:rtl/>
+          <w:lang w:bidi="fa-IR"/>
+        </w:rPr>
+        <w:t>ش</w:t>
+      </w:r>
+      <w:r>
+        <w:rPr>
+          <w:rFonts w:cs="B Nazanin"/>
+          <w:rtl/>
+          <w:lang w:bidi="fa-IR"/>
+        </w:rPr>
+        <w:t xml:space="preserve"> م</w:t>
+      </w:r>
+      <w:r>
+        <w:rPr>
+          <w:rFonts w:cs="B Nazanin" w:hint="cs"/>
+          <w:rtl/>
+          <w:lang w:bidi="fa-IR"/>
+        </w:rPr>
+        <w:t>حلیت ها</w:t>
+      </w:r>
+      <w:r>
+        <w:rPr>
+          <w:rFonts w:cs="B Nazanin"/>
+          <w:rtl/>
+          <w:lang w:bidi="fa-IR"/>
+        </w:rPr>
+        <w:t>.</w:t>
+      </w:r>
+    </w:p>
+    <w:p>
+      <w:pPr>
+        <w:bidi/>
+        <w:spacing w:line="360" w:lineRule="auto"/>
+        <w:rPr>
+          <w:rFonts w:cs="B Nazanin" w:hint="cs"/>
+          <w:rtl/>
+          <w:lang w:bidi="fa-IR"/>
+        </w:rPr>
+      </w:pPr>
+      <w:r>
+        <w:rPr>
+          <w:rFonts w:cs="B Nazanin"/>
+          <w:rtl/>
+          <w:lang w:bidi="fa-IR"/>
+        </w:rPr>
+        <w:t>مثالها</w:t>
+      </w:r>
+      <w:r>
+        <w:rPr>
+          <w:rFonts w:cs="B Nazanin" w:hint="cs"/>
+          <w:rtl/>
+          <w:lang w:bidi="fa-IR"/>
+        </w:rPr>
+        <w:t>ی این بخش</w:t>
+      </w:r>
+      <w:r>
+        <w:rPr>
+          <w:rFonts w:cs="B Nazanin"/>
+          <w:rtl/>
+          <w:lang w:bidi="fa-IR"/>
+        </w:rPr>
+        <w:t xml:space="preserve"> عبارتند از: شبکه ها</w:t>
+      </w:r>
+      <w:r>
+        <w:rPr>
+          <w:rFonts w:cs="B Nazanin" w:hint="cs"/>
+          <w:rtl/>
+          <w:lang w:bidi="fa-IR"/>
+        </w:rPr>
+        <w:t>ی</w:t>
+      </w:r>
+      <w:r>
+        <w:rPr>
+          <w:rFonts w:cs="B Nazanin"/>
+          <w:rtl/>
+          <w:lang w:bidi="fa-IR"/>
+        </w:rPr>
+        <w:t xml:space="preserve"> اطلاعات</w:t>
+      </w:r>
+      <w:r>
+        <w:rPr>
+          <w:rFonts w:cs="B Nazanin" w:hint="cs"/>
+          <w:rtl/>
+          <w:lang w:bidi="fa-IR"/>
+        </w:rPr>
+        <w:t>ی</w:t>
+      </w:r>
+      <w:r>
+        <w:rPr>
+          <w:rFonts w:cs="B Nazanin"/>
+          <w:rtl/>
+          <w:lang w:bidi="fa-IR"/>
+        </w:rPr>
+        <w:t xml:space="preserve"> (اسناد ، </w:t>
+      </w:r>
+      <w:r>
+        <w:rPr>
+          <w:rFonts w:cs="B Nazanin" w:hint="cs"/>
+          <w:rtl/>
+          <w:lang w:bidi="fa-IR"/>
+        </w:rPr>
+        <w:t>گراف های در بستر</w:t>
+      </w:r>
+      <w:r>
+        <w:rPr>
+          <w:rFonts w:cs="B Nazanin"/>
+          <w:rtl/>
+          <w:lang w:bidi="fa-IR"/>
+        </w:rPr>
+        <w:t xml:space="preserve"> وب ، ثبت اختراعات) ، شبکه ها</w:t>
+      </w:r>
+      <w:r>
+        <w:rPr>
+          <w:rFonts w:cs="B Nazanin" w:hint="cs"/>
+          <w:rtl/>
+          <w:lang w:bidi="fa-IR"/>
+        </w:rPr>
+        <w:t>ی</w:t>
+      </w:r>
+      <w:r>
+        <w:rPr>
+          <w:rFonts w:cs="B Nazanin"/>
+          <w:rtl/>
+          <w:lang w:bidi="fa-IR"/>
+        </w:rPr>
+        <w:t xml:space="preserve"> ز</w:t>
+      </w:r>
+      <w:r>
+        <w:rPr>
+          <w:rFonts w:cs="B Nazanin" w:hint="cs"/>
+          <w:rtl/>
+          <w:lang w:bidi="fa-IR"/>
+        </w:rPr>
+        <w:t>ی</w:t>
+      </w:r>
+      <w:r>
+        <w:rPr>
+          <w:rFonts w:cs="B Nazanin" w:hint="eastAsia"/>
+          <w:rtl/>
+          <w:lang w:bidi="fa-IR"/>
+        </w:rPr>
+        <w:t>رساخت</w:t>
+      </w:r>
+      <w:r>
+        <w:rPr>
+          <w:rFonts w:cs="B Nazanin" w:hint="cs"/>
+          <w:rtl/>
+          <w:lang w:bidi="fa-IR"/>
+        </w:rPr>
+        <w:t>ی</w:t>
+      </w:r>
+      <w:r>
+        <w:rPr>
+          <w:rFonts w:cs="B Nazanin"/>
+          <w:rtl/>
+          <w:lang w:bidi="fa-IR"/>
+        </w:rPr>
+        <w:t xml:space="preserve"> (جاده ها ، هواپ</w:t>
+      </w:r>
+      <w:r>
+        <w:rPr>
+          <w:rFonts w:cs="B Nazanin" w:hint="cs"/>
+          <w:rtl/>
+          <w:lang w:bidi="fa-IR"/>
+        </w:rPr>
+        <w:t>ی</w:t>
+      </w:r>
+      <w:r>
+        <w:rPr>
+          <w:rFonts w:cs="B Nazanin" w:hint="eastAsia"/>
+          <w:rtl/>
+          <w:lang w:bidi="fa-IR"/>
+        </w:rPr>
+        <w:t>ماها</w:t>
+      </w:r>
+      <w:r>
+        <w:rPr>
+          <w:rFonts w:cs="B Nazanin"/>
+          <w:rtl/>
+          <w:lang w:bidi="fa-IR"/>
+        </w:rPr>
+        <w:t xml:space="preserve"> ، لوله ها</w:t>
+      </w:r>
+      <w:r>
+        <w:rPr>
+          <w:rFonts w:cs="B Nazanin" w:hint="cs"/>
+          <w:rtl/>
+          <w:lang w:bidi="fa-IR"/>
+        </w:rPr>
+        <w:t>ی</w:t>
+      </w:r>
+      <w:r>
+        <w:rPr>
+          <w:rFonts w:cs="B Nazanin"/>
+          <w:rtl/>
+          <w:lang w:bidi="fa-IR"/>
+        </w:rPr>
+        <w:t xml:space="preserve"> آب ، ن</w:t>
+      </w:r>
+      <w:r>
+        <w:rPr>
+          <w:rFonts w:cs="B Nazanin" w:hint="cs"/>
+          <w:rtl/>
+          <w:lang w:bidi="fa-IR"/>
+        </w:rPr>
+        <w:t>ی</w:t>
+      </w:r>
+      <w:r>
+        <w:rPr>
+          <w:rFonts w:cs="B Nazanin" w:hint="eastAsia"/>
+          <w:rtl/>
+          <w:lang w:bidi="fa-IR"/>
+        </w:rPr>
+        <w:t>روگاهها</w:t>
+      </w:r>
+      <w:r>
+        <w:rPr>
+          <w:rFonts w:cs="B Nazanin"/>
+          <w:rtl/>
+          <w:lang w:bidi="fa-IR"/>
+        </w:rPr>
+        <w:t>) ، شبکه ها</w:t>
+      </w:r>
+      <w:r>
+        <w:rPr>
+          <w:rFonts w:cs="B Nazanin" w:hint="cs"/>
+          <w:rtl/>
+          <w:lang w:bidi="fa-IR"/>
+        </w:rPr>
+        <w:t>ی</w:t>
+      </w:r>
+      <w:r>
+        <w:rPr>
+          <w:rFonts w:cs="B Nazanin"/>
+          <w:rtl/>
+          <w:lang w:bidi="fa-IR"/>
+        </w:rPr>
+        <w:t xml:space="preserve"> ب</w:t>
+      </w:r>
+      <w:r>
+        <w:rPr>
+          <w:rFonts w:cs="B Nazanin" w:hint="cs"/>
+          <w:rtl/>
+          <w:lang w:bidi="fa-IR"/>
+        </w:rPr>
+        <w:t>ی</w:t>
+      </w:r>
+      <w:r>
+        <w:rPr>
+          <w:rFonts w:cs="B Nazanin" w:hint="eastAsia"/>
+          <w:rtl/>
+          <w:lang w:bidi="fa-IR"/>
+        </w:rPr>
+        <w:t>ولوژ</w:t>
+      </w:r>
+      <w:r>
+        <w:rPr>
+          <w:rFonts w:cs="B Nazanin" w:hint="cs"/>
+          <w:rtl/>
+          <w:lang w:bidi="fa-IR"/>
+        </w:rPr>
+        <w:t>ی</w:t>
+      </w:r>
+      <w:r>
+        <w:rPr>
+          <w:rFonts w:cs="B Nazanin" w:hint="eastAsia"/>
+          <w:rtl/>
+          <w:lang w:bidi="fa-IR"/>
+        </w:rPr>
+        <w:t>ک</w:t>
+      </w:r>
+      <w:r>
+        <w:rPr>
+          <w:rFonts w:cs="B Nazanin" w:hint="cs"/>
+          <w:rtl/>
+          <w:lang w:bidi="fa-IR"/>
+        </w:rPr>
+        <w:t>ی</w:t>
+      </w:r>
+      <w:r>
+        <w:rPr>
+          <w:rFonts w:cs="B Nazanin"/>
+          <w:rtl/>
+          <w:lang w:bidi="fa-IR"/>
+        </w:rPr>
+        <w:t xml:space="preserve"> (ژن ها ، پروتئ</w:t>
+      </w:r>
+      <w:r>
+        <w:rPr>
+          <w:rFonts w:cs="B Nazanin" w:hint="cs"/>
+          <w:rtl/>
+          <w:lang w:bidi="fa-IR"/>
+        </w:rPr>
+        <w:t>ی</w:t>
+      </w:r>
+      <w:r>
+        <w:rPr>
+          <w:rFonts w:cs="B Nazanin" w:hint="eastAsia"/>
+          <w:rtl/>
+          <w:lang w:bidi="fa-IR"/>
+        </w:rPr>
+        <w:t>ن</w:t>
+      </w:r>
+      <w:r>
+        <w:rPr>
+          <w:rFonts w:cs="B Nazanin"/>
+          <w:rtl/>
+          <w:lang w:bidi="fa-IR"/>
+        </w:rPr>
+        <w:t xml:space="preserve"> ها ، شبکه ها</w:t>
+      </w:r>
+      <w:r>
+        <w:rPr>
+          <w:rFonts w:cs="B Nazanin" w:hint="cs"/>
+          <w:rtl/>
+          <w:lang w:bidi="fa-IR"/>
+        </w:rPr>
+        <w:t>ی</w:t>
+      </w:r>
+      <w:r>
+        <w:rPr>
+          <w:rFonts w:cs="B Nazanin"/>
+          <w:rtl/>
+          <w:lang w:bidi="fa-IR"/>
+        </w:rPr>
+        <w:t xml:space="preserve"> غذا</w:t>
+      </w:r>
+      <w:r>
+        <w:rPr>
+          <w:rFonts w:cs="B Nazanin" w:hint="cs"/>
+          <w:rtl/>
+          <w:lang w:bidi="fa-IR"/>
+        </w:rPr>
+        <w:t>یی</w:t>
+      </w:r>
+      <w:r>
+        <w:rPr>
+          <w:rFonts w:cs="B Nazanin"/>
+          <w:rtl/>
+          <w:lang w:bidi="fa-IR"/>
+        </w:rPr>
+        <w:t xml:space="preserve"> ح</w:t>
+      </w:r>
+      <w:r>
+        <w:rPr>
+          <w:rFonts w:cs="B Nazanin" w:hint="cs"/>
+          <w:rtl/>
+          <w:lang w:bidi="fa-IR"/>
+        </w:rPr>
+        <w:t>ی</w:t>
+      </w:r>
+      <w:r>
+        <w:rPr>
+          <w:rFonts w:cs="B Nazanin" w:hint="eastAsia"/>
+          <w:rtl/>
+          <w:lang w:bidi="fa-IR"/>
+        </w:rPr>
+        <w:t>وانات</w:t>
+      </w:r>
+      <w:r>
+        <w:rPr>
+          <w:rFonts w:cs="B Nazanin"/>
+          <w:rtl/>
+          <w:lang w:bidi="fa-IR"/>
+        </w:rPr>
+        <w:t xml:space="preserve"> که </w:t>
+      </w:r>
+      <w:r>
+        <w:rPr>
+          <w:rFonts w:cs="B Nazanin" w:hint="cs"/>
+          <w:rtl/>
+          <w:lang w:bidi="fa-IR"/>
+        </w:rPr>
+        <w:t>ی</w:t>
+      </w:r>
+      <w:r>
+        <w:rPr>
+          <w:rFonts w:cs="B Nazanin" w:hint="eastAsia"/>
+          <w:rtl/>
+          <w:lang w:bidi="fa-IR"/>
+        </w:rPr>
+        <w:t>کد</w:t>
+      </w:r>
+      <w:r>
+        <w:rPr>
+          <w:rFonts w:cs="B Nazanin" w:hint="cs"/>
+          <w:rtl/>
+          <w:lang w:bidi="fa-IR"/>
+        </w:rPr>
+        <w:t>ی</w:t>
+      </w:r>
+      <w:r>
+        <w:rPr>
+          <w:rFonts w:cs="B Nazanin" w:hint="eastAsia"/>
+          <w:rtl/>
+          <w:lang w:bidi="fa-IR"/>
+        </w:rPr>
+        <w:t>گر</w:t>
+      </w:r>
+      <w:r>
+        <w:rPr>
+          <w:rFonts w:cs="B Nazanin"/>
+          <w:rtl/>
+          <w:lang w:bidi="fa-IR"/>
+        </w:rPr>
+        <w:t xml:space="preserve"> را م</w:t>
+      </w:r>
+      <w:r>
+        <w:rPr>
+          <w:rFonts w:cs="B Nazanin" w:hint="cs"/>
+          <w:rtl/>
+          <w:lang w:bidi="fa-IR"/>
+        </w:rPr>
+        <w:t>ی</w:t>
+      </w:r>
+      <w:r>
+        <w:rPr>
+          <w:rFonts w:cs="B Nazanin"/>
+          <w:rtl/>
+          <w:lang w:bidi="fa-IR"/>
+        </w:rPr>
+        <w:t xml:space="preserve"> خورند) و همچن</w:t>
+      </w:r>
+      <w:r>
+        <w:rPr>
+          <w:rFonts w:cs="B Nazanin" w:hint="cs"/>
+          <w:rtl/>
+          <w:lang w:bidi="fa-IR"/>
+        </w:rPr>
+        <w:t>ی</w:t>
+      </w:r>
+      <w:r>
+        <w:rPr>
+          <w:rFonts w:cs="B Nazanin" w:hint="eastAsia"/>
+          <w:rtl/>
+          <w:lang w:bidi="fa-IR"/>
+        </w:rPr>
+        <w:t>ن</w:t>
+      </w:r>
+      <w:r>
+        <w:rPr>
+          <w:rFonts w:cs="B Nazanin"/>
+          <w:rtl/>
+          <w:lang w:bidi="fa-IR"/>
+        </w:rPr>
+        <w:t xml:space="preserve"> انواع د</w:t>
+      </w:r>
+      <w:r>
+        <w:rPr>
+          <w:rFonts w:cs="B Nazanin" w:hint="cs"/>
+          <w:rtl/>
+          <w:lang w:bidi="fa-IR"/>
+        </w:rPr>
+        <w:t>ی</w:t>
+      </w:r>
+      <w:r>
+        <w:rPr>
+          <w:rFonts w:cs="B Nazanin" w:hint="eastAsia"/>
+          <w:rtl/>
+          <w:lang w:bidi="fa-IR"/>
+        </w:rPr>
+        <w:t>گر</w:t>
+      </w:r>
+      <w:r>
+        <w:rPr>
+          <w:rFonts w:cs="B Nazanin"/>
+          <w:rtl/>
+          <w:lang w:bidi="fa-IR"/>
+        </w:rPr>
+        <w:t xml:space="preserve"> ، </w:t>
+      </w:r>
+      <w:r>
+        <w:rPr>
+          <w:rFonts w:cs="B Nazanin" w:hint="eastAsia"/>
+          <w:rtl/>
+          <w:lang w:bidi="fa-IR"/>
+        </w:rPr>
+        <w:t>مانند</w:t>
+      </w:r>
+      <w:r>
+        <w:rPr>
+          <w:rFonts w:cs="B Nazanin"/>
+          <w:rtl/>
+          <w:lang w:bidi="fa-IR"/>
+        </w:rPr>
+        <w:t xml:space="preserve"> شبکه ها</w:t>
+      </w:r>
+      <w:r>
+        <w:rPr>
+          <w:rFonts w:cs="B Nazanin" w:hint="cs"/>
+          <w:rtl/>
+          <w:lang w:bidi="fa-IR"/>
+        </w:rPr>
+        <w:t>ی</w:t>
+      </w:r>
+      <w:r>
+        <w:rPr>
+          <w:rFonts w:cs="B Nazanin"/>
+          <w:rtl/>
+          <w:lang w:bidi="fa-IR"/>
+        </w:rPr>
+        <w:t xml:space="preserve"> خر</w:t>
+      </w:r>
+      <w:r>
+        <w:rPr>
+          <w:rFonts w:cs="B Nazanin" w:hint="cs"/>
+          <w:rtl/>
+          <w:lang w:bidi="fa-IR"/>
+        </w:rPr>
+        <w:t>ی</w:t>
+      </w:r>
+      <w:r>
+        <w:rPr>
+          <w:rFonts w:cs="B Nazanin" w:hint="eastAsia"/>
+          <w:rtl/>
+          <w:lang w:bidi="fa-IR"/>
+        </w:rPr>
+        <w:t>د</w:t>
+      </w:r>
+      <w:r>
+        <w:rPr>
+          <w:rFonts w:cs="B Nazanin"/>
+          <w:rtl/>
+          <w:lang w:bidi="fa-IR"/>
+        </w:rPr>
+        <w:t xml:space="preserve"> محصول (به عنوان مثال ، </w:t>
+      </w:r>
+      <w:r>
+        <w:rPr>
+          <w:rFonts w:cs="B Nazanin"/>
+          <w:lang w:bidi="fa-IR"/>
+        </w:rPr>
+        <w:t>Groupon</w:t>
+      </w:r>
+      <w:r>
+        <w:rPr>
+          <w:rFonts w:cs="B Nazanin"/>
+          <w:rtl/>
+          <w:lang w:bidi="fa-IR"/>
+        </w:rPr>
+        <w:t>).</w:t>
+      </w:r>
+      <w:bookmarkStart w:id="0" w:name="_GoBack"/>
+      <w:bookmarkEnd w:id="0"/>
     </w:p>
     <w:p>
       <w:pPr>

</xml_diff>

<commit_message>
10.1.4 Graphs With Several Node Types
</commit_message>
<xml_diff>
--- a/[pdf][persian] chapter-10-Mining Social Network Graphs.docx
+++ b/[pdf][persian] chapter-10-Mining Social Network Graphs.docx
@@ -11319,7 +11319,7 @@
         <w:bidi/>
         <w:spacing w:line="360" w:lineRule="auto"/>
         <w:rPr>
-          <w:rFonts w:cs="B Nazanin" w:hint="cs"/>
+          <w:rFonts w:cs="B Nazanin"/>
           <w:rtl/>
           <w:lang w:bidi="fa-IR"/>
         </w:rPr>
@@ -11827,8 +11827,6 @@
         </w:rPr>
         <w:t>).</w:t>
       </w:r>
-      <w:bookmarkStart w:id="0" w:name="_GoBack"/>
-      <w:bookmarkEnd w:id="0"/>
     </w:p>
     <w:p>
       <w:pPr>
@@ -11840,6 +11838,1563 @@
           <w:lang w:bidi="fa-IR"/>
         </w:rPr>
       </w:pPr>
+    </w:p>
+    <w:p>
+      <w:pPr>
+        <w:bidi/>
+        <w:spacing w:line="360" w:lineRule="auto"/>
+        <w:rPr>
+          <w:rFonts w:cs="B Titr"/>
+          <w:sz w:val="40"/>
+          <w:szCs w:val="40"/>
+          <w:rtl/>
+          <w:lang w:bidi="fa-IR"/>
+        </w:rPr>
+      </w:pPr>
+      <w:r>
+        <w:rPr>
+          <w:rFonts w:cs="B Titr" w:hint="cs"/>
+          <w:sz w:val="40"/>
+          <w:szCs w:val="40"/>
+          <w:rtl/>
+          <w:lang w:bidi="fa-IR"/>
+        </w:rPr>
+        <w:t xml:space="preserve">10.1.4 گراف ها دارای چندین نوع گره </w:t>
+      </w:r>
+    </w:p>
+    <w:p>
+      <w:pPr>
+        <w:bidi/>
+        <w:spacing w:line="360" w:lineRule="auto"/>
+        <w:rPr>
+          <w:rFonts w:cs="B Nazanin"/>
+          <w:rtl/>
+          <w:lang w:bidi="fa-IR"/>
+        </w:rPr>
+      </w:pPr>
+      <w:r>
+        <w:rPr>
+          <w:rFonts w:cs="B Nazanin"/>
+          <w:rtl/>
+          <w:lang w:bidi="fa-IR"/>
+        </w:rPr>
+        <w:t>پد</w:t>
+      </w:r>
+      <w:r>
+        <w:rPr>
+          <w:rFonts w:cs="B Nazanin" w:hint="cs"/>
+          <w:rtl/>
+          <w:lang w:bidi="fa-IR"/>
+        </w:rPr>
+        <w:t>ی</w:t>
+      </w:r>
+      <w:r>
+        <w:rPr>
+          <w:rFonts w:cs="B Nazanin" w:hint="eastAsia"/>
+          <w:rtl/>
+          <w:lang w:bidi="fa-IR"/>
+        </w:rPr>
+        <w:t>ده</w:t>
+      </w:r>
+      <w:r>
+        <w:rPr>
+          <w:rFonts w:cs="B Nazanin"/>
+          <w:rtl/>
+          <w:lang w:bidi="fa-IR"/>
+        </w:rPr>
+        <w:t xml:space="preserve"> ها</w:t>
+      </w:r>
+      <w:r>
+        <w:rPr>
+          <w:rFonts w:cs="B Nazanin" w:hint="cs"/>
+          <w:rtl/>
+          <w:lang w:bidi="fa-IR"/>
+        </w:rPr>
+        <w:t>ی</w:t>
+      </w:r>
+      <w:r>
+        <w:rPr>
+          <w:rFonts w:cs="B Nazanin"/>
+          <w:rtl/>
+          <w:lang w:bidi="fa-IR"/>
+        </w:rPr>
+        <w:t xml:space="preserve"> اجتماع</w:t>
+      </w:r>
+      <w:r>
+        <w:rPr>
+          <w:rFonts w:cs="B Nazanin" w:hint="cs"/>
+          <w:rtl/>
+          <w:lang w:bidi="fa-IR"/>
+        </w:rPr>
+        <w:t>ی</w:t>
+      </w:r>
+      <w:r>
+        <w:rPr>
+          <w:rFonts w:cs="B Nazanin"/>
+          <w:rtl/>
+          <w:lang w:bidi="fa-IR"/>
+        </w:rPr>
+        <w:t xml:space="preserve"> د</w:t>
+      </w:r>
+      <w:r>
+        <w:rPr>
+          <w:rFonts w:cs="B Nazanin" w:hint="cs"/>
+          <w:rtl/>
+          <w:lang w:bidi="fa-IR"/>
+        </w:rPr>
+        <w:t>ی</w:t>
+      </w:r>
+      <w:r>
+        <w:rPr>
+          <w:rFonts w:cs="B Nazanin" w:hint="eastAsia"/>
+          <w:rtl/>
+          <w:lang w:bidi="fa-IR"/>
+        </w:rPr>
+        <w:t>گر</w:t>
+      </w:r>
+      <w:r>
+        <w:rPr>
+          <w:rFonts w:cs="B Nazanin" w:hint="cs"/>
+          <w:rtl/>
+          <w:lang w:bidi="fa-IR"/>
+        </w:rPr>
+        <w:t>ی</w:t>
+      </w:r>
+      <w:r>
+        <w:rPr>
+          <w:rFonts w:cs="B Nazanin"/>
+          <w:rtl/>
+          <w:lang w:bidi="fa-IR"/>
+        </w:rPr>
+        <w:t xml:space="preserve"> وجود دارند که </w:t>
+      </w:r>
+      <w:r>
+        <w:rPr>
+          <w:rFonts w:cs="B Nazanin" w:hint="cs"/>
+          <w:rtl/>
+          <w:lang w:bidi="fa-IR"/>
+        </w:rPr>
+        <w:t>موجودیت های</w:t>
+      </w:r>
+      <w:r>
+        <w:rPr>
+          <w:rFonts w:cs="B Nazanin"/>
+          <w:rtl/>
+          <w:lang w:bidi="fa-IR"/>
+        </w:rPr>
+        <w:t xml:space="preserve"> مختلف</w:t>
+      </w:r>
+      <w:r>
+        <w:rPr>
+          <w:rFonts w:cs="B Nazanin" w:hint="cs"/>
+          <w:rtl/>
+          <w:lang w:bidi="fa-IR"/>
+        </w:rPr>
+        <w:t>ی</w:t>
+      </w:r>
+      <w:r>
+        <w:rPr>
+          <w:rFonts w:cs="B Nazanin"/>
+          <w:rtl/>
+          <w:lang w:bidi="fa-IR"/>
+        </w:rPr>
+        <w:t xml:space="preserve"> را درگ</w:t>
+      </w:r>
+      <w:r>
+        <w:rPr>
+          <w:rFonts w:cs="B Nazanin" w:hint="cs"/>
+          <w:rtl/>
+          <w:lang w:bidi="fa-IR"/>
+        </w:rPr>
+        <w:t>ی</w:t>
+      </w:r>
+      <w:r>
+        <w:rPr>
+          <w:rFonts w:cs="B Nazanin" w:hint="eastAsia"/>
+          <w:rtl/>
+          <w:lang w:bidi="fa-IR"/>
+        </w:rPr>
+        <w:t>ر</w:t>
+      </w:r>
+      <w:r>
+        <w:rPr>
+          <w:rFonts w:cs="B Nazanin"/>
+          <w:rtl/>
+          <w:lang w:bidi="fa-IR"/>
+        </w:rPr>
+        <w:t xml:space="preserve"> م</w:t>
+      </w:r>
+      <w:r>
+        <w:rPr>
+          <w:rFonts w:cs="B Nazanin" w:hint="cs"/>
+          <w:rtl/>
+          <w:lang w:bidi="fa-IR"/>
+        </w:rPr>
+        <w:t>ی</w:t>
+      </w:r>
+      <w:r>
+        <w:rPr>
+          <w:rFonts w:cs="B Nazanin"/>
+          <w:rtl/>
+          <w:lang w:bidi="fa-IR"/>
+        </w:rPr>
+        <w:t xml:space="preserve"> کنند.</w:t>
+      </w:r>
+      <w:r>
+        <w:rPr>
+          <w:rFonts w:cs="B Nazanin" w:hint="cs"/>
+          <w:rtl/>
+          <w:lang w:bidi="fa-IR"/>
+        </w:rPr>
+        <w:t xml:space="preserve"> </w:t>
+      </w:r>
+      <w:r>
+        <w:rPr>
+          <w:rFonts w:cs="B Nazanin"/>
+          <w:rtl/>
+          <w:lang w:bidi="fa-IR"/>
+        </w:rPr>
+        <w:t>تحت عنوان "شبکه ها</w:t>
+      </w:r>
+      <w:r>
+        <w:rPr>
+          <w:rFonts w:cs="B Nazanin" w:hint="cs"/>
+          <w:rtl/>
+          <w:lang w:bidi="fa-IR"/>
+        </w:rPr>
+        <w:t>ی</w:t>
+      </w:r>
+      <w:r>
+        <w:rPr>
+          <w:rFonts w:cs="B Nazanin"/>
+          <w:rtl/>
+          <w:lang w:bidi="fa-IR"/>
+        </w:rPr>
+        <w:t xml:space="preserve"> همکار</w:t>
+      </w:r>
+      <w:r>
+        <w:rPr>
+          <w:rFonts w:cs="B Nazanin" w:hint="cs"/>
+          <w:rtl/>
+          <w:lang w:bidi="fa-IR"/>
+        </w:rPr>
+        <w:t>ی</w:t>
+      </w:r>
+      <w:r>
+        <w:rPr>
+          <w:rFonts w:cs="B Nazanin"/>
+          <w:rtl/>
+          <w:lang w:bidi="fa-IR"/>
+        </w:rPr>
+        <w:t>" ، انواع مختلف</w:t>
+      </w:r>
+      <w:r>
+        <w:rPr>
+          <w:rFonts w:cs="B Nazanin" w:hint="cs"/>
+          <w:rtl/>
+          <w:lang w:bidi="fa-IR"/>
+        </w:rPr>
+        <w:t>ی</w:t>
+      </w:r>
+      <w:r>
+        <w:rPr>
+          <w:rFonts w:cs="B Nazanin"/>
+          <w:rtl/>
+          <w:lang w:bidi="fa-IR"/>
+        </w:rPr>
+        <w:t xml:space="preserve"> از </w:t>
+      </w:r>
+      <w:r>
+        <w:rPr>
+          <w:rFonts w:cs="B Nazanin" w:hint="cs"/>
+          <w:rtl/>
+          <w:lang w:bidi="fa-IR"/>
+        </w:rPr>
+        <w:t>گراف ها</w:t>
+      </w:r>
+      <w:r>
+        <w:rPr>
+          <w:rFonts w:cs="B Nazanin"/>
+          <w:rtl/>
+          <w:lang w:bidi="fa-IR"/>
+        </w:rPr>
+        <w:t xml:space="preserve"> که از دو نوع گره واقعاً </w:t>
+      </w:r>
+      <w:r>
+        <w:rPr>
+          <w:rFonts w:cs="B Nazanin" w:hint="cs"/>
+          <w:rtl/>
+          <w:lang w:bidi="fa-IR"/>
+        </w:rPr>
+        <w:t>تشکیل شده اند را دیده ایم.</w:t>
+      </w:r>
+    </w:p>
+    <w:p>
+      <w:pPr>
+        <w:bidi/>
+        <w:spacing w:line="360" w:lineRule="auto"/>
+        <w:rPr>
+          <w:rFonts w:cs="B Nazanin"/>
+          <w:rtl/>
+          <w:lang w:bidi="fa-IR"/>
+        </w:rPr>
+      </w:pPr>
+      <w:r>
+        <w:rPr>
+          <w:rFonts w:cs="B Nazanin"/>
+          <w:rtl/>
+          <w:lang w:bidi="fa-IR"/>
+        </w:rPr>
+        <w:t>شبکه ها</w:t>
+      </w:r>
+      <w:r>
+        <w:rPr>
+          <w:rFonts w:cs="B Nazanin" w:hint="cs"/>
+          <w:rtl/>
+          <w:lang w:bidi="fa-IR"/>
+        </w:rPr>
+        <w:t>ی</w:t>
+      </w:r>
+      <w:r>
+        <w:rPr>
+          <w:rFonts w:cs="B Nazanin"/>
+          <w:rtl/>
+          <w:lang w:bidi="fa-IR"/>
+        </w:rPr>
+        <w:t xml:space="preserve"> نو</w:t>
+      </w:r>
+      <w:r>
+        <w:rPr>
+          <w:rFonts w:cs="B Nazanin" w:hint="cs"/>
+          <w:rtl/>
+          <w:lang w:bidi="fa-IR"/>
+        </w:rPr>
+        <w:t>ی</w:t>
+      </w:r>
+      <w:r>
+        <w:rPr>
+          <w:rFonts w:cs="B Nazanin" w:hint="eastAsia"/>
+          <w:rtl/>
+          <w:lang w:bidi="fa-IR"/>
+        </w:rPr>
+        <w:t>سندگ</w:t>
+      </w:r>
+      <w:r>
+        <w:rPr>
+          <w:rFonts w:cs="B Nazanin" w:hint="cs"/>
+          <w:rtl/>
+          <w:lang w:bidi="fa-IR"/>
+        </w:rPr>
+        <w:t>ی</w:t>
+      </w:r>
+      <w:r>
+        <w:rPr>
+          <w:rFonts w:cs="B Nazanin"/>
+          <w:rtl/>
+          <w:lang w:bidi="fa-IR"/>
+        </w:rPr>
+        <w:t xml:space="preserve"> م</w:t>
+      </w:r>
+      <w:r>
+        <w:rPr>
+          <w:rFonts w:cs="B Nazanin" w:hint="cs"/>
+          <w:rtl/>
+          <w:lang w:bidi="fa-IR"/>
+        </w:rPr>
+        <w:t>ی</w:t>
+      </w:r>
+      <w:r>
+        <w:rPr>
+          <w:rFonts w:cs="B Nazanin"/>
+          <w:rtl/>
+          <w:lang w:bidi="fa-IR"/>
+        </w:rPr>
+        <w:t xml:space="preserve"> توانند گره ها</w:t>
+      </w:r>
+      <w:r>
+        <w:rPr>
+          <w:rFonts w:cs="B Nazanin" w:hint="cs"/>
+          <w:rtl/>
+          <w:lang w:bidi="fa-IR"/>
+        </w:rPr>
+        <w:t>ی</w:t>
+      </w:r>
+      <w:r>
+        <w:rPr>
+          <w:rFonts w:cs="B Nazanin"/>
+          <w:rtl/>
+          <w:lang w:bidi="fa-IR"/>
+        </w:rPr>
+        <w:t xml:space="preserve"> نو</w:t>
+      </w:r>
+      <w:r>
+        <w:rPr>
+          <w:rFonts w:cs="B Nazanin" w:hint="cs"/>
+          <w:rtl/>
+          <w:lang w:bidi="fa-IR"/>
+        </w:rPr>
+        <w:t>ی</w:t>
+      </w:r>
+      <w:r>
+        <w:rPr>
+          <w:rFonts w:cs="B Nazanin" w:hint="eastAsia"/>
+          <w:rtl/>
+          <w:lang w:bidi="fa-IR"/>
+        </w:rPr>
+        <w:t>سنده</w:t>
+      </w:r>
+      <w:r>
+        <w:rPr>
+          <w:rFonts w:cs="B Nazanin"/>
+          <w:rtl/>
+          <w:lang w:bidi="fa-IR"/>
+        </w:rPr>
+        <w:t xml:space="preserve"> و گره ها</w:t>
+      </w:r>
+      <w:r>
+        <w:rPr>
+          <w:rFonts w:cs="B Nazanin" w:hint="cs"/>
+          <w:rtl/>
+          <w:lang w:bidi="fa-IR"/>
+        </w:rPr>
+        <w:t>ی</w:t>
+      </w:r>
+      <w:r>
+        <w:rPr>
+          <w:rFonts w:cs="B Nazanin"/>
+          <w:rtl/>
+          <w:lang w:bidi="fa-IR"/>
+        </w:rPr>
+        <w:t xml:space="preserve"> کاغذ را </w:t>
+      </w:r>
+      <w:r>
+        <w:rPr>
+          <w:rFonts w:cs="B Nazanin" w:hint="cs"/>
+          <w:rtl/>
+          <w:lang w:bidi="fa-IR"/>
+        </w:rPr>
+        <w:t>تشکیل دهند.</w:t>
+      </w:r>
+      <w:r>
+        <w:t xml:space="preserve"> </w:t>
+      </w:r>
+      <w:r>
+        <w:rPr>
+          <w:rFonts w:cs="B Nazanin"/>
+          <w:rtl/>
+          <w:lang w:bidi="fa-IR"/>
+        </w:rPr>
+        <w:t>در بحث بالا ، ما با از ب</w:t>
+      </w:r>
+      <w:r>
+        <w:rPr>
+          <w:rFonts w:cs="B Nazanin" w:hint="cs"/>
+          <w:rtl/>
+          <w:lang w:bidi="fa-IR"/>
+        </w:rPr>
+        <w:t>ی</w:t>
+      </w:r>
+      <w:r>
+        <w:rPr>
+          <w:rFonts w:cs="B Nazanin" w:hint="eastAsia"/>
+          <w:rtl/>
+          <w:lang w:bidi="fa-IR"/>
+        </w:rPr>
+        <w:t>ن</w:t>
+      </w:r>
+      <w:r>
+        <w:rPr>
+          <w:rFonts w:cs="B Nazanin"/>
+          <w:rtl/>
+          <w:lang w:bidi="fa-IR"/>
+        </w:rPr>
+        <w:t xml:space="preserve"> بردن گره ها</w:t>
+      </w:r>
+      <w:r>
+        <w:rPr>
+          <w:rFonts w:cs="B Nazanin" w:hint="cs"/>
+          <w:rtl/>
+          <w:lang w:bidi="fa-IR"/>
+        </w:rPr>
+        <w:t>ی</w:t>
+      </w:r>
+      <w:r>
+        <w:rPr>
+          <w:rFonts w:cs="B Nazanin"/>
+          <w:rtl/>
+          <w:lang w:bidi="fa-IR"/>
+        </w:rPr>
+        <w:t xml:space="preserve"> </w:t>
+      </w:r>
+      <w:r>
+        <w:rPr>
+          <w:rFonts w:cs="B Nazanin" w:hint="cs"/>
+          <w:rtl/>
+          <w:lang w:bidi="fa-IR"/>
+        </w:rPr>
+        <w:t>ی</w:t>
+      </w:r>
+      <w:r>
+        <w:rPr>
+          <w:rFonts w:cs="B Nazanin" w:hint="eastAsia"/>
+          <w:rtl/>
+          <w:lang w:bidi="fa-IR"/>
+        </w:rPr>
+        <w:t>ک</w:t>
+      </w:r>
+      <w:r>
+        <w:rPr>
+          <w:rFonts w:cs="B Nazanin" w:hint="cs"/>
+          <w:rtl/>
+          <w:lang w:bidi="fa-IR"/>
+        </w:rPr>
+        <w:t>ی</w:t>
+      </w:r>
+      <w:r>
+        <w:rPr>
+          <w:rFonts w:cs="B Nazanin"/>
+          <w:rtl/>
+          <w:lang w:bidi="fa-IR"/>
+        </w:rPr>
+        <w:t xml:space="preserve"> از ا</w:t>
+      </w:r>
+      <w:r>
+        <w:rPr>
+          <w:rFonts w:cs="B Nazanin" w:hint="cs"/>
+          <w:rtl/>
+          <w:lang w:bidi="fa-IR"/>
+        </w:rPr>
+        <w:t>ی</w:t>
+      </w:r>
+      <w:r>
+        <w:rPr>
+          <w:rFonts w:cs="B Nazanin" w:hint="eastAsia"/>
+          <w:rtl/>
+          <w:lang w:bidi="fa-IR"/>
+        </w:rPr>
+        <w:t>ن</w:t>
+      </w:r>
+      <w:r>
+        <w:rPr>
+          <w:rFonts w:cs="B Nazanin"/>
+          <w:rtl/>
+          <w:lang w:bidi="fa-IR"/>
+        </w:rPr>
+        <w:t xml:space="preserve"> دو نوع ، دو شبکه اجتماع</w:t>
+      </w:r>
+      <w:r>
+        <w:rPr>
+          <w:rFonts w:cs="B Nazanin" w:hint="cs"/>
+          <w:rtl/>
+          <w:lang w:bidi="fa-IR"/>
+        </w:rPr>
+        <w:t>ی</w:t>
+      </w:r>
+      <w:r>
+        <w:rPr>
+          <w:rFonts w:cs="B Nazanin"/>
+          <w:rtl/>
+          <w:lang w:bidi="fa-IR"/>
+        </w:rPr>
+        <w:t xml:space="preserve"> ا</w:t>
+      </w:r>
+      <w:r>
+        <w:rPr>
+          <w:rFonts w:cs="B Nazanin" w:hint="cs"/>
+          <w:rtl/>
+          <w:lang w:bidi="fa-IR"/>
+        </w:rPr>
+        <w:t>ی</w:t>
+      </w:r>
+      <w:r>
+        <w:rPr>
+          <w:rFonts w:cs="B Nazanin" w:hint="eastAsia"/>
+          <w:rtl/>
+          <w:lang w:bidi="fa-IR"/>
+        </w:rPr>
+        <w:t>جاد</w:t>
+      </w:r>
+      <w:r>
+        <w:rPr>
+          <w:rFonts w:cs="B Nazanin"/>
+          <w:rtl/>
+          <w:lang w:bidi="fa-IR"/>
+        </w:rPr>
+        <w:t xml:space="preserve"> کرد</w:t>
+      </w:r>
+      <w:r>
+        <w:rPr>
+          <w:rFonts w:cs="B Nazanin" w:hint="cs"/>
+          <w:rtl/>
+          <w:lang w:bidi="fa-IR"/>
+        </w:rPr>
+        <w:t>ی</w:t>
+      </w:r>
+      <w:r>
+        <w:rPr>
+          <w:rFonts w:cs="B Nazanin" w:hint="eastAsia"/>
+          <w:rtl/>
+          <w:lang w:bidi="fa-IR"/>
+        </w:rPr>
+        <w:t>م</w:t>
+      </w:r>
+      <w:r>
+        <w:rPr>
+          <w:rFonts w:cs="B Nazanin"/>
+          <w:rtl/>
+          <w:lang w:bidi="fa-IR"/>
+        </w:rPr>
+        <w:t xml:space="preserve"> اما لازم ن</w:t>
+      </w:r>
+      <w:r>
+        <w:rPr>
+          <w:rFonts w:cs="B Nazanin" w:hint="cs"/>
+          <w:rtl/>
+          <w:lang w:bidi="fa-IR"/>
+        </w:rPr>
+        <w:t>ی</w:t>
+      </w:r>
+      <w:r>
+        <w:rPr>
+          <w:rFonts w:cs="B Nazanin" w:hint="eastAsia"/>
+          <w:rtl/>
+          <w:lang w:bidi="fa-IR"/>
+        </w:rPr>
+        <w:t>ست</w:t>
+      </w:r>
+      <w:r>
+        <w:rPr>
+          <w:rFonts w:cs="B Nazanin"/>
+          <w:rtl/>
+          <w:lang w:bidi="fa-IR"/>
+        </w:rPr>
+        <w:t xml:space="preserve"> ا</w:t>
+      </w:r>
+      <w:r>
+        <w:rPr>
+          <w:rFonts w:cs="B Nazanin" w:hint="cs"/>
+          <w:rtl/>
+          <w:lang w:bidi="fa-IR"/>
+        </w:rPr>
+        <w:t>ی</w:t>
+      </w:r>
+      <w:r>
+        <w:rPr>
+          <w:rFonts w:cs="B Nazanin" w:hint="eastAsia"/>
+          <w:rtl/>
+          <w:lang w:bidi="fa-IR"/>
+        </w:rPr>
+        <w:t>ن</w:t>
+      </w:r>
+      <w:r>
+        <w:rPr>
+          <w:rFonts w:cs="B Nazanin"/>
+          <w:rtl/>
+          <w:lang w:bidi="fa-IR"/>
+        </w:rPr>
+        <w:t xml:space="preserve"> کار را انجام ده</w:t>
+      </w:r>
+      <w:r>
+        <w:rPr>
+          <w:rFonts w:cs="B Nazanin" w:hint="cs"/>
+          <w:rtl/>
+          <w:lang w:bidi="fa-IR"/>
+        </w:rPr>
+        <w:t>ی</w:t>
+      </w:r>
+      <w:r>
+        <w:rPr>
+          <w:rFonts w:cs="B Nazanin" w:hint="eastAsia"/>
+          <w:rtl/>
+          <w:lang w:bidi="fa-IR"/>
+        </w:rPr>
+        <w:t>م</w:t>
+      </w:r>
+      <w:r>
+        <w:rPr>
+          <w:rFonts w:cs="B Nazanin"/>
+          <w:rtl/>
+          <w:lang w:bidi="fa-IR"/>
+        </w:rPr>
+        <w:t>. ما م</w:t>
+      </w:r>
+      <w:r>
+        <w:rPr>
+          <w:rFonts w:cs="B Nazanin" w:hint="cs"/>
+          <w:rtl/>
+          <w:lang w:bidi="fa-IR"/>
+        </w:rPr>
+        <w:t>ی</w:t>
+      </w:r>
+      <w:r>
+        <w:rPr>
+          <w:rFonts w:cs="B Nazanin"/>
+          <w:rtl/>
+          <w:lang w:bidi="fa-IR"/>
+        </w:rPr>
+        <w:t xml:space="preserve"> توان</w:t>
+      </w:r>
+      <w:r>
+        <w:rPr>
+          <w:rFonts w:cs="B Nazanin" w:hint="cs"/>
+          <w:rtl/>
+          <w:lang w:bidi="fa-IR"/>
+        </w:rPr>
+        <w:t>ی</w:t>
+      </w:r>
+      <w:r>
+        <w:rPr>
+          <w:rFonts w:cs="B Nazanin" w:hint="eastAsia"/>
+          <w:rtl/>
+          <w:lang w:bidi="fa-IR"/>
+        </w:rPr>
+        <w:t>م</w:t>
+      </w:r>
+      <w:r>
+        <w:rPr>
+          <w:rFonts w:cs="B Nazanin"/>
+          <w:rtl/>
+          <w:lang w:bidi="fa-IR"/>
+        </w:rPr>
+        <w:t xml:space="preserve"> به طور کل</w:t>
+      </w:r>
+      <w:r>
+        <w:rPr>
+          <w:rFonts w:cs="B Nazanin" w:hint="cs"/>
+          <w:rtl/>
+          <w:lang w:bidi="fa-IR"/>
+        </w:rPr>
+        <w:t>ی</w:t>
+      </w:r>
+      <w:r>
+        <w:rPr>
+          <w:rFonts w:cs="B Nazanin"/>
+          <w:rtl/>
+          <w:lang w:bidi="fa-IR"/>
+        </w:rPr>
+        <w:t xml:space="preserve"> به ساختار فکر کن</w:t>
+      </w:r>
+      <w:r>
+        <w:rPr>
+          <w:rFonts w:cs="B Nazanin" w:hint="cs"/>
+          <w:rtl/>
+          <w:lang w:bidi="fa-IR"/>
+        </w:rPr>
+        <w:t>ی</w:t>
+      </w:r>
+      <w:r>
+        <w:rPr>
+          <w:rFonts w:cs="B Nazanin" w:hint="eastAsia"/>
+          <w:rtl/>
+          <w:lang w:bidi="fa-IR"/>
+        </w:rPr>
+        <w:t>م</w:t>
+      </w:r>
+      <w:r>
+        <w:rPr>
+          <w:rFonts w:cs="B Nazanin" w:hint="cs"/>
+          <w:rtl/>
+          <w:lang w:bidi="fa-IR"/>
+        </w:rPr>
+        <w:t>.</w:t>
+      </w:r>
+    </w:p>
+    <w:p>
+      <w:pPr>
+        <w:bidi/>
+        <w:spacing w:line="360" w:lineRule="auto"/>
+        <w:rPr>
+          <w:rFonts w:cs="B Nazanin"/>
+          <w:lang w:bidi="fa-IR"/>
+        </w:rPr>
+      </w:pPr>
+      <w:r>
+        <w:rPr>
+          <w:rFonts w:cs="B Nazanin"/>
+          <w:rtl/>
+          <w:lang w:bidi="fa-IR"/>
+        </w:rPr>
+        <w:t>به عنوان مثال پ</w:t>
+      </w:r>
+      <w:r>
+        <w:rPr>
+          <w:rFonts w:cs="B Nazanin" w:hint="cs"/>
+          <w:rtl/>
+          <w:lang w:bidi="fa-IR"/>
+        </w:rPr>
+        <w:t>ی</w:t>
+      </w:r>
+      <w:r>
+        <w:rPr>
+          <w:rFonts w:cs="B Nazanin" w:hint="eastAsia"/>
+          <w:rtl/>
+          <w:lang w:bidi="fa-IR"/>
+        </w:rPr>
+        <w:t>چ</w:t>
+      </w:r>
+      <w:r>
+        <w:rPr>
+          <w:rFonts w:cs="B Nazanin" w:hint="cs"/>
+          <w:rtl/>
+          <w:lang w:bidi="fa-IR"/>
+        </w:rPr>
+        <w:t>ی</w:t>
+      </w:r>
+      <w:r>
+        <w:rPr>
+          <w:rFonts w:cs="B Nazanin" w:hint="eastAsia"/>
+          <w:rtl/>
+          <w:lang w:bidi="fa-IR"/>
+        </w:rPr>
+        <w:t>ده</w:t>
+      </w:r>
+      <w:r>
+        <w:rPr>
+          <w:rFonts w:cs="B Nazanin"/>
+          <w:rtl/>
+          <w:lang w:bidi="fa-IR"/>
+        </w:rPr>
+        <w:t xml:space="preserve"> تر ، کاربران در سا</w:t>
+      </w:r>
+      <w:r>
+        <w:rPr>
+          <w:rFonts w:cs="B Nazanin" w:hint="cs"/>
+          <w:rtl/>
+          <w:lang w:bidi="fa-IR"/>
+        </w:rPr>
+        <w:t>ی</w:t>
+      </w:r>
+      <w:r>
+        <w:rPr>
+          <w:rFonts w:cs="B Nazanin" w:hint="eastAsia"/>
+          <w:rtl/>
+          <w:lang w:bidi="fa-IR"/>
+        </w:rPr>
+        <w:t>ت</w:t>
+      </w:r>
+      <w:r>
+        <w:rPr>
+          <w:rFonts w:cs="B Nazanin" w:hint="cs"/>
+          <w:rtl/>
+          <w:lang w:bidi="fa-IR"/>
+        </w:rPr>
+        <w:t>ی</w:t>
+      </w:r>
+      <w:r>
+        <w:rPr>
+          <w:rFonts w:cs="B Nazanin"/>
+          <w:rtl/>
+          <w:lang w:bidi="fa-IR"/>
+        </w:rPr>
+        <w:t xml:space="preserve"> مانند </w:t>
+      </w:r>
+      <w:r>
+        <w:rPr>
+          <w:rFonts w:cs="B Nazanin"/>
+          <w:lang w:bidi="fa-IR"/>
+        </w:rPr>
+        <w:t>del.icio.us</w:t>
+      </w:r>
+      <w:r>
+        <w:rPr>
+          <w:rFonts w:cs="B Nazanin"/>
+          <w:rtl/>
+          <w:lang w:bidi="fa-IR"/>
+        </w:rPr>
+        <w:t xml:space="preserve"> برچسب ها را در صفحات وب قرار م</w:t>
+      </w:r>
+      <w:r>
+        <w:rPr>
+          <w:rFonts w:cs="B Nazanin" w:hint="cs"/>
+          <w:rtl/>
+          <w:lang w:bidi="fa-IR"/>
+        </w:rPr>
+        <w:t>ی</w:t>
+      </w:r>
+      <w:r>
+        <w:rPr>
+          <w:rFonts w:cs="B Nazanin"/>
+          <w:rtl/>
+          <w:lang w:bidi="fa-IR"/>
+        </w:rPr>
+        <w:t xml:space="preserve"> دهند.</w:t>
+      </w:r>
+      <w:r>
+        <w:rPr>
+          <w:rFonts w:cs="B Nazanin" w:hint="cs"/>
+          <w:rtl/>
+          <w:lang w:bidi="fa-IR"/>
+        </w:rPr>
+        <w:t xml:space="preserve"> </w:t>
+      </w:r>
+      <w:r>
+        <w:rPr>
+          <w:rFonts w:cs="B Nazanin"/>
+          <w:rtl/>
+          <w:lang w:bidi="fa-IR"/>
+        </w:rPr>
+        <w:t>بنابرا</w:t>
+      </w:r>
+      <w:r>
+        <w:rPr>
+          <w:rFonts w:cs="B Nazanin" w:hint="cs"/>
+          <w:rtl/>
+          <w:lang w:bidi="fa-IR"/>
+        </w:rPr>
+        <w:t>ی</w:t>
+      </w:r>
+      <w:r>
+        <w:rPr>
+          <w:rFonts w:cs="B Nazanin" w:hint="eastAsia"/>
+          <w:rtl/>
+          <w:lang w:bidi="fa-IR"/>
+        </w:rPr>
+        <w:t>ن</w:t>
+      </w:r>
+      <w:r>
+        <w:rPr>
+          <w:rFonts w:cs="B Nazanin"/>
+          <w:rtl/>
+          <w:lang w:bidi="fa-IR"/>
+        </w:rPr>
+        <w:t xml:space="preserve"> سه نوع مختلف موجود</w:t>
+      </w:r>
+      <w:r>
+        <w:rPr>
+          <w:rFonts w:cs="B Nazanin" w:hint="cs"/>
+          <w:rtl/>
+          <w:lang w:bidi="fa-IR"/>
+        </w:rPr>
+        <w:t>ی</w:t>
+      </w:r>
+      <w:r>
+        <w:rPr>
+          <w:rFonts w:cs="B Nazanin" w:hint="eastAsia"/>
+          <w:rtl/>
+          <w:lang w:bidi="fa-IR"/>
+        </w:rPr>
+        <w:t>ت</w:t>
+      </w:r>
+      <w:r>
+        <w:rPr>
+          <w:rFonts w:cs="B Nazanin"/>
+          <w:rtl/>
+          <w:lang w:bidi="fa-IR"/>
+        </w:rPr>
+        <w:t xml:space="preserve"> وجود دارد: کاربران ، برچسب ها و صفحات. ممکن است فکر کن</w:t>
+      </w:r>
+      <w:r>
+        <w:rPr>
+          <w:rFonts w:cs="B Nazanin" w:hint="cs"/>
+          <w:rtl/>
+          <w:lang w:bidi="fa-IR"/>
+        </w:rPr>
+        <w:t>ی</w:t>
+      </w:r>
+      <w:r>
+        <w:rPr>
+          <w:rFonts w:cs="B Nazanin" w:hint="eastAsia"/>
+          <w:rtl/>
+          <w:lang w:bidi="fa-IR"/>
+        </w:rPr>
+        <w:t>م</w:t>
+      </w:r>
+      <w:r>
+        <w:rPr>
+          <w:rFonts w:cs="B Nazanin"/>
+          <w:rtl/>
+          <w:lang w:bidi="fa-IR"/>
+        </w:rPr>
+        <w:t xml:space="preserve"> اگر تما</w:t>
+      </w:r>
+      <w:r>
+        <w:rPr>
+          <w:rFonts w:cs="B Nazanin" w:hint="cs"/>
+          <w:rtl/>
+          <w:lang w:bidi="fa-IR"/>
+        </w:rPr>
+        <w:t>ی</w:t>
+      </w:r>
+      <w:r>
+        <w:rPr>
+          <w:rFonts w:cs="B Nazanin" w:hint="eastAsia"/>
+          <w:rtl/>
+          <w:lang w:bidi="fa-IR"/>
+        </w:rPr>
+        <w:t>ل</w:t>
+      </w:r>
+      <w:r>
+        <w:rPr>
+          <w:rFonts w:cs="B Nazanin"/>
+          <w:rtl/>
+          <w:lang w:bidi="fa-IR"/>
+        </w:rPr>
+        <w:t xml:space="preserve"> به استفاده از همان برچسب ها به طور مکرر </w:t>
+      </w:r>
+      <w:r>
+        <w:rPr>
+          <w:rFonts w:cs="B Nazanin" w:hint="cs"/>
+          <w:rtl/>
+          <w:lang w:bidi="fa-IR"/>
+        </w:rPr>
+        <w:t>ی</w:t>
+      </w:r>
+      <w:r>
+        <w:rPr>
+          <w:rFonts w:cs="B Nazanin" w:hint="eastAsia"/>
+          <w:rtl/>
+          <w:lang w:bidi="fa-IR"/>
+        </w:rPr>
+        <w:t>ا</w:t>
+      </w:r>
+      <w:r>
+        <w:rPr>
+          <w:rFonts w:cs="B Nazanin"/>
+          <w:rtl/>
+          <w:lang w:bidi="fa-IR"/>
+        </w:rPr>
+        <w:t xml:space="preserve"> اگر تما</w:t>
+      </w:r>
+      <w:r>
+        <w:rPr>
+          <w:rFonts w:cs="B Nazanin" w:hint="cs"/>
+          <w:rtl/>
+          <w:lang w:bidi="fa-IR"/>
+        </w:rPr>
+        <w:t>ی</w:t>
+      </w:r>
+      <w:r>
+        <w:rPr>
+          <w:rFonts w:cs="B Nazanin" w:hint="eastAsia"/>
+          <w:rtl/>
+          <w:lang w:bidi="fa-IR"/>
+        </w:rPr>
+        <w:t>ل</w:t>
+      </w:r>
+      <w:r>
+        <w:rPr>
+          <w:rFonts w:cs="B Nazanin"/>
+          <w:rtl/>
+          <w:lang w:bidi="fa-IR"/>
+        </w:rPr>
+        <w:t xml:space="preserve"> به برچسب زدن به همان صفحات دارند ، کاربران به نوع</w:t>
+      </w:r>
+      <w:r>
+        <w:rPr>
+          <w:rFonts w:cs="B Nazanin" w:hint="cs"/>
+          <w:rtl/>
+          <w:lang w:bidi="fa-IR"/>
+        </w:rPr>
+        <w:t>ی</w:t>
+      </w:r>
+      <w:r>
+        <w:rPr>
+          <w:rFonts w:cs="B Nazanin" w:hint="cs"/>
+          <w:rtl/>
+          <w:lang w:bidi="fa-IR"/>
+        </w:rPr>
+        <w:t xml:space="preserve"> به یکدیگر</w:t>
+      </w:r>
+      <w:r>
+        <w:rPr>
+          <w:rFonts w:cs="B Nazanin"/>
+          <w:rtl/>
+          <w:lang w:bidi="fa-IR"/>
+        </w:rPr>
+        <w:t xml:space="preserve"> متصل شد</w:t>
+      </w:r>
+      <w:r>
+        <w:rPr>
+          <w:rFonts w:cs="B Nazanin" w:hint="cs"/>
+          <w:rtl/>
+          <w:lang w:bidi="fa-IR"/>
+        </w:rPr>
+        <w:t xml:space="preserve">ه اند. </w:t>
+      </w:r>
+      <w:r>
+        <w:rPr>
+          <w:rFonts w:cs="B Nazanin"/>
+          <w:rtl/>
+          <w:lang w:bidi="fa-IR"/>
+        </w:rPr>
+        <w:t xml:space="preserve">به طور مشابه ، برچسب ها </w:t>
+      </w:r>
+      <w:r>
+        <w:rPr>
+          <w:rFonts w:cs="B Nazanin"/>
+          <w:rtl/>
+          <w:lang w:bidi="fa-IR"/>
+        </w:rPr>
+        <w:t xml:space="preserve">اگر در همان صفحات ظاهر شوند </w:t>
+      </w:r>
+      <w:r>
+        <w:rPr>
+          <w:rFonts w:cs="B Nazanin"/>
+          <w:rtl/>
+          <w:lang w:bidi="fa-IR"/>
+        </w:rPr>
+        <w:t>م</w:t>
+      </w:r>
+      <w:r>
+        <w:rPr>
+          <w:rFonts w:cs="B Nazanin" w:hint="cs"/>
+          <w:rtl/>
+          <w:lang w:bidi="fa-IR"/>
+        </w:rPr>
+        <w:t>ی</w:t>
+      </w:r>
+      <w:r>
+        <w:rPr>
+          <w:rFonts w:cs="B Nazanin"/>
+          <w:rtl/>
+          <w:lang w:bidi="fa-IR"/>
+        </w:rPr>
+        <w:t xml:space="preserve"> توانند مرتبط باشند</w:t>
+      </w:r>
+      <w:r>
+        <w:rPr>
+          <w:rFonts w:cs="B Nazanin" w:hint="cs"/>
+          <w:rtl/>
+          <w:lang w:bidi="fa-IR"/>
+        </w:rPr>
+        <w:t xml:space="preserve">؛ </w:t>
+      </w:r>
+      <w:r>
+        <w:rPr>
+          <w:rFonts w:cs="B Nazanin" w:hint="cs"/>
+          <w:rtl/>
+          <w:lang w:bidi="fa-IR"/>
+        </w:rPr>
+        <w:t>ی</w:t>
+      </w:r>
+      <w:r>
+        <w:rPr>
+          <w:rFonts w:cs="B Nazanin" w:hint="eastAsia"/>
+          <w:rtl/>
+          <w:lang w:bidi="fa-IR"/>
+        </w:rPr>
+        <w:t>ا</w:t>
+      </w:r>
+      <w:r>
+        <w:rPr>
+          <w:rFonts w:cs="B Nazanin" w:hint="cs"/>
+          <w:rtl/>
+          <w:lang w:bidi="fa-IR"/>
+        </w:rPr>
+        <w:t xml:space="preserve"> اگر برچسب ها</w:t>
+      </w:r>
+      <w:r>
+        <w:rPr>
+          <w:rFonts w:cs="B Nazanin"/>
+          <w:rtl/>
+          <w:lang w:bidi="fa-IR"/>
+        </w:rPr>
+        <w:t xml:space="preserve"> توسط </w:t>
+      </w:r>
+      <w:r>
+        <w:rPr>
+          <w:rFonts w:cs="B Nazanin" w:hint="cs"/>
+          <w:rtl/>
+          <w:lang w:bidi="fa-IR"/>
+        </w:rPr>
+        <w:t>کاربران زیادی استفاده شود</w:t>
+      </w:r>
+      <w:r>
+        <w:rPr>
+          <w:rFonts w:cs="B Nazanin"/>
+          <w:rtl/>
+          <w:lang w:bidi="fa-IR"/>
+        </w:rPr>
+        <w:t xml:space="preserve"> ممکن است صفحات مشابه به نظر برسند.</w:t>
+      </w:r>
+    </w:p>
+    <w:p>
+      <w:pPr>
+        <w:bidi/>
+        <w:spacing w:line="360" w:lineRule="auto"/>
+        <w:rPr>
+          <w:rFonts w:cs="B Nazanin" w:hint="cs"/>
+          <w:rtl/>
+          <w:lang w:bidi="fa-IR"/>
+        </w:rPr>
+      </w:pPr>
+      <w:r>
+        <w:rPr>
+          <w:rFonts w:cs="B Nazanin" w:hint="cs"/>
+          <w:rtl/>
+          <w:lang w:bidi="fa-IR"/>
+        </w:rPr>
+        <w:t xml:space="preserve">یک روش طبیعی برای نمایش چنین اطلاعاتی است که به عنوان گراف </w:t>
+      </w:r>
+      <w:r>
+        <w:rPr>
+          <w:rFonts w:cs="B Nazanin"/>
+          <w:lang w:bidi="fa-IR"/>
+        </w:rPr>
+        <w:t>k-partite</w:t>
+      </w:r>
+      <w:r>
+        <w:rPr>
+          <w:rFonts w:cs="B Nazanin" w:hint="cs"/>
+          <w:rtl/>
+          <w:lang w:bidi="fa-IR"/>
+        </w:rPr>
+        <w:t xml:space="preserve"> شناخته می شود؛</w:t>
+      </w:r>
+      <w:r>
+        <w:rPr>
+          <w:rFonts w:cs="B Nazanin" w:hint="cs"/>
+          <w:rtl/>
+          <w:lang w:bidi="fa-IR"/>
+        </w:rPr>
+        <w:t xml:space="preserve"> که </w:t>
+      </w:r>
+      <w:r>
+        <w:rPr>
+          <w:rFonts w:cs="B Nazanin"/>
+          <w:lang w:bidi="fa-IR"/>
+        </w:rPr>
+        <w:t>k</w:t>
+      </w:r>
+      <w:r>
+        <w:rPr>
+          <w:rFonts w:cs="B Nazanin" w:hint="cs"/>
+          <w:rtl/>
+          <w:lang w:bidi="fa-IR"/>
+        </w:rPr>
+        <w:t xml:space="preserve"> همیشه بزرگتر از 1 است. در بهش 8.3 گرافی دارای </w:t>
+      </w:r>
+      <w:r>
+        <w:rPr>
+          <w:rFonts w:cs="B Nazanin"/>
+          <w:lang w:bidi="fa-IR"/>
+        </w:rPr>
+        <w:t>k=2</w:t>
+      </w:r>
+      <w:r>
+        <w:rPr>
+          <w:rFonts w:cs="B Nazanin" w:hint="cs"/>
+          <w:rtl/>
+          <w:lang w:bidi="fa-IR"/>
+        </w:rPr>
+        <w:t xml:space="preserve"> را مشاهده کرده ایم. به طور کلی یک نمودار </w:t>
+      </w:r>
+      <w:r>
+        <w:rPr>
+          <w:rFonts w:cs="B Nazanin"/>
+          <w:lang w:bidi="fa-IR"/>
+        </w:rPr>
+        <w:t>k-partite</w:t>
+      </w:r>
+      <w:r>
+        <w:rPr>
+          <w:rFonts w:cs="B Nazanin" w:hint="cs"/>
+          <w:rtl/>
+          <w:lang w:bidi="fa-IR"/>
+        </w:rPr>
+        <w:t xml:space="preserve"> از مجموعه گره هایی با </w:t>
+      </w:r>
+      <w:r>
+        <w:rPr>
+          <w:rFonts w:cs="B Nazanin"/>
+          <w:lang w:bidi="fa-IR"/>
+        </w:rPr>
+        <w:t>k</w:t>
+      </w:r>
+      <w:r>
+        <w:rPr>
+          <w:rFonts w:cs="B Nazanin" w:hint="cs"/>
+          <w:rtl/>
+          <w:lang w:bidi="fa-IR"/>
+        </w:rPr>
+        <w:t xml:space="preserve"> جداکننده تشکیل شده است که بین گره های یک گروه هیچ یالی وجود ندارد.</w:t>
+      </w:r>
+    </w:p>
+    <w:p>
+      <w:pPr>
+        <w:bidi/>
+        <w:spacing w:line="360" w:lineRule="auto"/>
+        <w:rPr>
+          <w:rFonts w:cs="B Nazanin"/>
+          <w:rtl/>
+          <w:lang w:bidi="fa-IR"/>
+        </w:rPr>
+      </w:pPr>
+    </w:p>
+    <w:p>
+      <w:pPr>
+        <w:bidi/>
+        <w:spacing w:line="360" w:lineRule="auto"/>
+        <w:rPr>
+          <w:rFonts w:cs="B Nazanin"/>
+          <w:rtl/>
+          <w:lang w:bidi="fa-IR"/>
+        </w:rPr>
+      </w:pPr>
+      <w:r>
+        <w:rPr>
+          <w:rFonts w:cs="B Nazanin" w:hint="cs"/>
+          <w:rtl/>
+          <w:lang w:bidi="fa-IR"/>
+        </w:rPr>
+        <w:t xml:space="preserve">مثال 10.2 : شکل 10.2 نمونه ای از یک گراف </w:t>
+      </w:r>
+      <w:r>
+        <w:rPr>
+          <w:rFonts w:cs="B Nazanin"/>
+          <w:lang w:bidi="fa-IR"/>
+        </w:rPr>
+        <w:t>k-partite</w:t>
+      </w:r>
+      <w:r>
+        <w:rPr>
+          <w:rFonts w:cs="B Nazanin" w:hint="cs"/>
+          <w:rtl/>
+          <w:lang w:bidi="fa-IR"/>
+        </w:rPr>
+        <w:t xml:space="preserve"> است که مقدار </w:t>
+      </w:r>
+      <w:r>
+        <w:rPr>
+          <w:rFonts w:cs="B Nazanin"/>
+          <w:lang w:bidi="fa-IR"/>
+        </w:rPr>
+        <w:t>k = 3</w:t>
+      </w:r>
+      <w:r>
+        <w:rPr>
+          <w:rFonts w:cs="B Nazanin" w:hint="cs"/>
+          <w:rtl/>
+          <w:lang w:bidi="fa-IR"/>
+        </w:rPr>
+        <w:t xml:space="preserve"> است. سه نوع گره وجود دارد: گره کاربران را در این گراف با </w:t>
+      </w:r>
+      <w:r>
+        <w:rPr>
+          <w:rFonts w:cs="B Nazanin"/>
+          <w:lang w:bidi="fa-IR"/>
+        </w:rPr>
+        <w:t>{U1, U2}</w:t>
+      </w:r>
+      <w:r>
+        <w:rPr>
+          <w:rFonts w:cs="B Nazanin" w:hint="cs"/>
+          <w:rtl/>
+          <w:lang w:bidi="fa-IR"/>
+        </w:rPr>
+        <w:t xml:space="preserve"> و گره برچسب ها را با </w:t>
+      </w:r>
+      <w:r>
+        <w:rPr>
+          <w:rFonts w:cs="B Nazanin"/>
+          <w:lang w:bidi="fa-IR"/>
+        </w:rPr>
+        <w:t>{T1, T2, T3, T4}</w:t>
+      </w:r>
+      <w:r>
+        <w:rPr>
+          <w:rFonts w:cs="B Nazanin" w:hint="cs"/>
+          <w:rtl/>
+          <w:lang w:bidi="fa-IR"/>
+        </w:rPr>
+        <w:t xml:space="preserve"> و گره صفخات وب را با </w:t>
+      </w:r>
+      <w:r>
+        <w:rPr>
+          <w:rFonts w:cs="B Nazanin"/>
+          <w:lang w:bidi="fa-IR"/>
+        </w:rPr>
+        <w:t>{W1, W2, W3}</w:t>
+      </w:r>
+      <w:r>
+        <w:rPr>
+          <w:rFonts w:cs="B Nazanin" w:hint="cs"/>
+          <w:rtl/>
+          <w:lang w:bidi="fa-IR"/>
+        </w:rPr>
+        <w:t xml:space="preserve"> نمایش می دهیم. توجه کنید تمام یال ها بین دو مجموعه مختلف متصل هستند.</w:t>
+      </w:r>
+    </w:p>
+    <w:p>
+      <w:pPr>
+        <w:bidi/>
+        <w:spacing w:line="360" w:lineRule="auto"/>
+        <w:rPr>
+          <w:rFonts w:cs="B Nazanin" w:hint="cs"/>
+          <w:rtl/>
+          <w:lang w:bidi="fa-IR"/>
+        </w:rPr>
+      </w:pPr>
+      <w:r>
+        <w:rPr>
+          <w:rFonts w:cs="B Nazanin" w:hint="cs"/>
+          <w:rtl/>
+          <w:lang w:bidi="fa-IR"/>
+        </w:rPr>
+        <w:t xml:space="preserve">ممکن است حس کنید این نمودار اطلاعاتی در مورد سه نوع موجودیت را نشان می دهد. به عنوان مثال لبه ی </w:t>
+      </w:r>
+      <w:r>
+        <w:rPr>
+          <w:rFonts w:cs="B Nazanin"/>
+          <w:lang w:bidi="fa-IR"/>
+        </w:rPr>
+        <w:t>(U1, T2)</w:t>
+      </w:r>
+      <w:r>
+        <w:rPr>
+          <w:rFonts w:cs="B Nazanin" w:hint="cs"/>
+          <w:rtl/>
+          <w:lang w:bidi="fa-IR"/>
+        </w:rPr>
+        <w:t xml:space="preserve"> به این معنی است که کاربر </w:t>
+      </w:r>
+      <w:r>
+        <w:rPr>
+          <w:rFonts w:cs="B Nazanin"/>
+          <w:lang w:bidi="fa-IR"/>
+        </w:rPr>
+        <w:t>U1</w:t>
+      </w:r>
+      <w:r>
+        <w:rPr>
+          <w:rFonts w:cs="B Nazanin" w:hint="cs"/>
+          <w:rtl/>
+          <w:lang w:bidi="fa-IR"/>
+        </w:rPr>
+        <w:t xml:space="preserve"> برچسب </w:t>
+      </w:r>
+      <w:r>
+        <w:rPr>
+          <w:rFonts w:cs="B Nazanin"/>
+          <w:lang w:bidi="fa-IR"/>
+        </w:rPr>
+        <w:t>T2</w:t>
+      </w:r>
+      <w:r>
+        <w:rPr>
+          <w:rFonts w:cs="B Nazanin" w:hint="cs"/>
+          <w:rtl/>
+          <w:lang w:bidi="fa-IR"/>
+        </w:rPr>
+        <w:t xml:space="preserve"> را حداقل در یک صفحه ی وب قرار داده است.</w:t>
+      </w:r>
+    </w:p>
+    <w:p>
+      <w:pPr>
+        <w:bidi/>
+        <w:spacing w:line="360" w:lineRule="auto"/>
+        <w:rPr>
+          <w:rFonts w:cs="B Nazanin" w:hint="cs"/>
+          <w:rtl/>
+          <w:lang w:bidi="fa-IR"/>
+        </w:rPr>
+      </w:pPr>
+      <w:r>
+        <w:rPr>
+          <w:rFonts w:cs="B Nazanin" w:hint="cs"/>
+          <w:rtl/>
+          <w:lang w:bidi="fa-IR"/>
+        </w:rPr>
+        <w:t>توجه کنید که گراف جزئیاتی را که می تواند مهم باشد را به ما نمی گوید. به عنوان مثال برای نمایش اینکه چه کسی چنین برچسبی را در این صفحه قرار داده است نیاز به نمایش پیچیده تری مانند روابط موجود در بانک های اطلاعاتی سه ستونه نیاز داریم.</w:t>
+      </w:r>
+    </w:p>
+    <w:p>
+      <w:pPr>
+        <w:bidi/>
+        <w:spacing w:line="360" w:lineRule="auto"/>
+        <w:jc w:val="center"/>
+        <w:rPr>
+          <w:rFonts w:cs="B Nazanin"/>
+          <w:rtl/>
+          <w:lang w:bidi="fa-IR"/>
+        </w:rPr>
+      </w:pPr>
+      <w:r>
+        <w:rPr>
+          <w:rFonts w:cs="B Nazanin"/>
+          <w:lang w:bidi="fa-IR"/>
+        </w:rPr>
+        <w:lastRenderedPageBreak/>
+        <w:pict>
+          <v:shape id="_x0000_i1030" type="#_x0000_t75" style="width:252.6pt;height:348pt">
+            <v:imagedata r:id="rId6" o:title="fig2"/>
+          </v:shape>
+        </w:pict>
+      </w:r>
+    </w:p>
+    <w:p>
+      <w:pPr>
+        <w:bidi/>
+        <w:spacing w:line="360" w:lineRule="auto"/>
+        <w:jc w:val="center"/>
+        <w:rPr>
+          <w:rFonts w:cs="B Nazanin" w:hint="cs"/>
+          <w:rtl/>
+          <w:lang w:bidi="fa-IR"/>
+        </w:rPr>
+      </w:pPr>
+      <w:r>
+        <w:rPr>
+          <w:rFonts w:cs="B Nazanin" w:hint="cs"/>
+          <w:rtl/>
+          <w:lang w:bidi="fa-IR"/>
+        </w:rPr>
+        <w:t xml:space="preserve">شکل 10.2 : نمودار </w:t>
+      </w:r>
+      <w:r>
+        <w:rPr>
+          <w:rFonts w:cs="B Nazanin"/>
+          <w:lang w:bidi="fa-IR"/>
+        </w:rPr>
+        <w:t>k-partite</w:t>
+      </w:r>
+      <w:r>
+        <w:rPr>
+          <w:rFonts w:cs="B Nazanin" w:hint="cs"/>
+          <w:rtl/>
+          <w:lang w:bidi="fa-IR"/>
+        </w:rPr>
+        <w:t xml:space="preserve"> با مقدار </w:t>
+      </w:r>
+      <w:r>
+        <w:rPr>
+          <w:rFonts w:cs="B Nazanin"/>
+          <w:lang w:bidi="fa-IR"/>
+        </w:rPr>
+        <w:t>k=3</w:t>
+      </w:r>
+      <w:r>
+        <w:rPr>
+          <w:rFonts w:cs="B Nazanin" w:hint="cs"/>
+          <w:rtl/>
+          <w:lang w:bidi="fa-IR"/>
+        </w:rPr>
+        <w:t xml:space="preserve"> برای نمایش کاربران، برچسب ها و صفحات وب</w:t>
+      </w:r>
+    </w:p>
+    <w:p>
+      <w:pPr>
+        <w:bidi/>
+        <w:spacing w:line="360" w:lineRule="auto"/>
+        <w:rPr>
+          <w:rFonts w:cs="B Nazanin"/>
+          <w:rtl/>
+          <w:lang w:bidi="fa-IR"/>
+        </w:rPr>
+      </w:pPr>
+    </w:p>
+    <w:p>
+      <w:pPr>
+        <w:bidi/>
+        <w:spacing w:line="360" w:lineRule="auto"/>
+        <w:rPr>
+          <w:rFonts w:cs="B Nazanin" w:hint="cs"/>
+          <w:rtl/>
+          <w:lang w:bidi="fa-IR"/>
+        </w:rPr>
+      </w:pPr>
+      <w:bookmarkStart w:id="0" w:name="_GoBack"/>
+      <w:bookmarkEnd w:id="0"/>
     </w:p>
     <w:sectPr>
       <w:pgSz w:w="11900" w:h="16840"/>

</xml_diff>

<commit_message>
10.1.5 Exercises for Section 10.1
</commit_message>
<xml_diff>
--- a/[pdf][persian] chapter-10-Mining Social Network Graphs.docx
+++ b/[pdf][persian] chapter-10-Mining Social Network Graphs.docx
@@ -13388,11 +13388,1939 @@
         <w:bidi/>
         <w:spacing w:line="360" w:lineRule="auto"/>
         <w:rPr>
-          <w:rFonts w:cs="B Nazanin" w:hint="cs"/>
-          <w:rtl/>
+          <w:rFonts w:cs="B Titr"/>
+          <w:sz w:val="40"/>
+          <w:szCs w:val="40"/>
           <w:lang w:bidi="fa-IR"/>
         </w:rPr>
       </w:pPr>
+      <w:r>
+        <w:rPr>
+          <w:rFonts w:cs="B Titr" w:hint="cs"/>
+          <w:sz w:val="40"/>
+          <w:szCs w:val="40"/>
+          <w:rtl/>
+          <w:lang w:bidi="fa-IR"/>
+        </w:rPr>
+        <w:t>10.1.5 تمرینات مربوط به بخش 10.1</w:t>
+      </w:r>
+    </w:p>
+    <w:p>
+      <w:pPr>
+        <w:bidi/>
+        <w:spacing w:line="360" w:lineRule="auto"/>
+        <w:rPr>
+          <w:rFonts w:cs="B Nazanin"/>
+          <w:rtl/>
+          <w:lang w:bidi="fa-IR"/>
+        </w:rPr>
+      </w:pPr>
+      <w:r>
+        <w:rPr>
+          <w:rFonts w:cs="B Nazanin" w:hint="cs"/>
+          <w:rtl/>
+          <w:lang w:bidi="fa-IR"/>
+        </w:rPr>
+        <w:t xml:space="preserve">تمرین 10.1. : لبه های گراف </w:t>
+      </w:r>
+      <w:r>
+        <w:rPr>
+          <w:rFonts w:cs="B Nazanin"/>
+          <w:lang w:bidi="fa-IR"/>
+        </w:rPr>
+        <w:t>G</w:t>
+      </w:r>
+      <w:r>
+        <w:rPr>
+          <w:rFonts w:cs="B Nazanin" w:hint="cs"/>
+          <w:rtl/>
+          <w:lang w:bidi="fa-IR"/>
+        </w:rPr>
+        <w:t xml:space="preserve"> را به عنوان گره های </w:t>
+      </w:r>
+      <w:r>
+        <w:rPr>
+          <w:rFonts w:cs="B Nazanin"/>
+          <w:lang w:bidi="fa-IR"/>
+        </w:rPr>
+        <w:t>G’</w:t>
+      </w:r>
+      <w:r>
+        <w:rPr>
+          <w:rFonts w:cs="B Nazanin" w:hint="cs"/>
+          <w:rtl/>
+          <w:lang w:bidi="fa-IR"/>
+        </w:rPr>
+        <w:t xml:space="preserve"> در نظر می گیریم. </w:t>
+      </w:r>
+    </w:p>
+    <w:p>
+      <w:pPr>
+        <w:pStyle w:val="ListParagraph"/>
+        <w:numPr>
+          <w:ilvl w:val="0"/>
+          <w:numId w:val="3"/>
+        </w:numPr>
+        <w:bidi/>
+        <w:spacing w:line="360" w:lineRule="auto"/>
+        <w:rPr>
+          <w:rFonts w:cs="B Nazanin"/>
+          <w:lang w:bidi="fa-IR"/>
+        </w:rPr>
+      </w:pPr>
+      <w:r>
+        <w:rPr>
+          <w:rFonts w:cs="B Nazanin"/>
+          <w:rtl/>
+          <w:lang w:bidi="fa-IR"/>
+        </w:rPr>
+        <w:t>اگر (</w:t>
+      </w:r>
+      <w:r>
+        <w:rPr>
+          <w:rFonts w:cs="B Nazanin"/>
+          <w:lang w:bidi="fa-IR"/>
+        </w:rPr>
+        <w:t xml:space="preserve">X </w:t>
+      </w:r>
+      <w:r>
+        <w:rPr>
+          <w:rFonts w:cs="B Nazanin"/>
+          <w:rtl/>
+          <w:lang w:bidi="fa-IR"/>
+        </w:rPr>
+        <w:t xml:space="preserve">، </w:t>
+      </w:r>
+      <w:r>
+        <w:rPr>
+          <w:rFonts w:cs="B Nazanin"/>
+          <w:lang w:bidi="fa-IR"/>
+        </w:rPr>
+        <w:t>Y</w:t>
+      </w:r>
+      <w:r>
+        <w:rPr>
+          <w:rFonts w:cs="B Nazanin"/>
+          <w:rtl/>
+          <w:lang w:bidi="fa-IR"/>
+        </w:rPr>
+        <w:t xml:space="preserve">) </w:t>
+      </w:r>
+      <w:r>
+        <w:rPr>
+          <w:rFonts w:cs="B Nazanin" w:hint="cs"/>
+          <w:rtl/>
+          <w:lang w:bidi="fa-IR"/>
+        </w:rPr>
+        <w:t>یالی از گراف</w:t>
+      </w:r>
+      <w:r>
+        <w:rPr>
+          <w:rFonts w:cs="B Nazanin"/>
+          <w:rtl/>
+          <w:lang w:bidi="fa-IR"/>
+        </w:rPr>
+        <w:t xml:space="preserve"> </w:t>
+      </w:r>
+      <w:r>
+        <w:rPr>
+          <w:rFonts w:cs="B Nazanin"/>
+          <w:lang w:bidi="fa-IR"/>
+        </w:rPr>
+        <w:t>G</w:t>
+      </w:r>
+      <w:r>
+        <w:rPr>
+          <w:rFonts w:cs="B Nazanin"/>
+          <w:rtl/>
+          <w:lang w:bidi="fa-IR"/>
+        </w:rPr>
+        <w:t xml:space="preserve"> باشد ، </w:t>
+      </w:r>
+      <w:r>
+        <w:rPr>
+          <w:rFonts w:cs="B Nazanin"/>
+          <w:lang w:bidi="fa-IR"/>
+        </w:rPr>
+        <w:t>XY</w:t>
+      </w:r>
+      <w:r>
+        <w:rPr>
+          <w:rFonts w:cs="B Nazanin"/>
+          <w:rtl/>
+          <w:lang w:bidi="fa-IR"/>
+        </w:rPr>
+        <w:t xml:space="preserve"> ، نما</w:t>
+      </w:r>
+      <w:r>
+        <w:rPr>
+          <w:rFonts w:cs="B Nazanin" w:hint="cs"/>
+          <w:rtl/>
+          <w:lang w:bidi="fa-IR"/>
+        </w:rPr>
+        <w:t>ی</w:t>
+      </w:r>
+      <w:r>
+        <w:rPr>
+          <w:rFonts w:cs="B Nazanin" w:hint="eastAsia"/>
+          <w:rtl/>
+          <w:lang w:bidi="fa-IR"/>
+        </w:rPr>
+        <w:t>انگر</w:t>
+      </w:r>
+      <w:r>
+        <w:rPr>
+          <w:rFonts w:cs="B Nazanin"/>
+          <w:rtl/>
+          <w:lang w:bidi="fa-IR"/>
+        </w:rPr>
+        <w:t xml:space="preserve"> مجموعه ا</w:t>
+      </w:r>
+      <w:r>
+        <w:rPr>
+          <w:rFonts w:cs="B Nazanin" w:hint="cs"/>
+          <w:rtl/>
+          <w:lang w:bidi="fa-IR"/>
+        </w:rPr>
+        <w:t>ی</w:t>
+      </w:r>
+      <w:r>
+        <w:rPr>
+          <w:rFonts w:cs="B Nazanin"/>
+          <w:rtl/>
+          <w:lang w:bidi="fa-IR"/>
+        </w:rPr>
+        <w:t xml:space="preserve"> هماهنگ</w:t>
+      </w:r>
+      <w:r>
+        <w:rPr>
+          <w:rFonts w:cs="B Nazanin" w:hint="cs"/>
+          <w:rtl/>
+          <w:lang w:bidi="fa-IR"/>
+        </w:rPr>
+        <w:t xml:space="preserve"> از</w:t>
+      </w:r>
+      <w:r>
+        <w:rPr>
+          <w:rFonts w:cs="B Nazanin"/>
+          <w:rtl/>
+          <w:lang w:bidi="fa-IR"/>
+        </w:rPr>
+        <w:t xml:space="preserve"> </w:t>
+      </w:r>
+      <w:r>
+        <w:rPr>
+          <w:rFonts w:cs="B Nazanin"/>
+          <w:lang w:bidi="fa-IR"/>
+        </w:rPr>
+        <w:t>X</w:t>
+      </w:r>
+      <w:r>
+        <w:rPr>
+          <w:rFonts w:cs="B Nazanin"/>
+          <w:rtl/>
+          <w:lang w:bidi="fa-IR"/>
+        </w:rPr>
+        <w:t xml:space="preserve"> و </w:t>
+      </w:r>
+      <w:r>
+        <w:rPr>
+          <w:rFonts w:cs="B Nazanin"/>
+          <w:lang w:bidi="fa-IR"/>
+        </w:rPr>
+        <w:t>Y</w:t>
+      </w:r>
+      <w:r>
+        <w:rPr>
+          <w:rFonts w:cs="B Nazanin"/>
+          <w:rtl/>
+          <w:lang w:bidi="fa-IR"/>
+        </w:rPr>
+        <w:t xml:space="preserve"> گره ا</w:t>
+      </w:r>
+      <w:r>
+        <w:rPr>
+          <w:rFonts w:cs="B Nazanin" w:hint="cs"/>
+          <w:rtl/>
+          <w:lang w:bidi="fa-IR"/>
+        </w:rPr>
+        <w:t>ی</w:t>
+      </w:r>
+      <w:r>
+        <w:rPr>
+          <w:rFonts w:cs="B Nazanin"/>
+          <w:rtl/>
+          <w:lang w:bidi="fa-IR"/>
+        </w:rPr>
+        <w:t xml:space="preserve"> از</w:t>
+      </w:r>
+      <w:r>
+        <w:rPr>
+          <w:rFonts w:cs="B Nazanin" w:hint="cs"/>
+          <w:rtl/>
+          <w:lang w:bidi="fa-IR"/>
+        </w:rPr>
+        <w:t xml:space="preserve"> گراف</w:t>
+      </w:r>
+      <w:r>
+        <w:rPr>
+          <w:rFonts w:cs="B Nazanin"/>
+          <w:rtl/>
+          <w:lang w:bidi="fa-IR"/>
+        </w:rPr>
+        <w:t xml:space="preserve"> </w:t>
+      </w:r>
+      <w:r>
+        <w:rPr>
+          <w:rFonts w:cs="B Nazanin"/>
+          <w:lang w:bidi="fa-IR"/>
+        </w:rPr>
+        <w:t>G</w:t>
+      </w:r>
+      <w:r>
+        <w:rPr>
+          <w:rFonts w:cs="B Nazanin"/>
+          <w:lang w:bidi="fa-IR"/>
+        </w:rPr>
+        <w:t>’</w:t>
+      </w:r>
+      <w:r>
+        <w:rPr>
+          <w:rFonts w:cs="B Nazanin"/>
+          <w:rtl/>
+          <w:lang w:bidi="fa-IR"/>
+        </w:rPr>
+        <w:t xml:space="preserve"> است. توجه داشته باش</w:t>
+      </w:r>
+      <w:r>
+        <w:rPr>
+          <w:rFonts w:cs="B Nazanin" w:hint="cs"/>
+          <w:rtl/>
+          <w:lang w:bidi="fa-IR"/>
+        </w:rPr>
+        <w:t>ی</w:t>
+      </w:r>
+      <w:r>
+        <w:rPr>
+          <w:rFonts w:cs="B Nazanin" w:hint="eastAsia"/>
+          <w:rtl/>
+          <w:lang w:bidi="fa-IR"/>
+        </w:rPr>
+        <w:t>د</w:t>
+      </w:r>
+      <w:r>
+        <w:rPr>
+          <w:rFonts w:cs="B Nazanin"/>
+          <w:rtl/>
+          <w:lang w:bidi="fa-IR"/>
+        </w:rPr>
+        <w:t xml:space="preserve"> که </w:t>
+      </w:r>
+      <w:r>
+        <w:rPr>
+          <w:rFonts w:cs="B Nazanin"/>
+          <w:lang w:bidi="fa-IR"/>
+        </w:rPr>
+        <w:t>XY</w:t>
+      </w:r>
+      <w:r>
+        <w:rPr>
+          <w:rFonts w:cs="B Nazanin"/>
+          <w:rtl/>
+          <w:lang w:bidi="fa-IR"/>
+        </w:rPr>
+        <w:t xml:space="preserve"> و </w:t>
+      </w:r>
+      <w:r>
+        <w:rPr>
+          <w:rFonts w:cs="B Nazanin"/>
+          <w:lang w:bidi="fa-IR"/>
+        </w:rPr>
+        <w:t>Y X</w:t>
+      </w:r>
+      <w:r>
+        <w:rPr>
+          <w:rFonts w:cs="B Nazanin"/>
+          <w:rtl/>
+          <w:lang w:bidi="fa-IR"/>
+        </w:rPr>
+        <w:t xml:space="preserve"> </w:t>
+      </w:r>
+      <w:r>
+        <w:rPr>
+          <w:rFonts w:cs="B Nazanin" w:hint="cs"/>
+          <w:rtl/>
+          <w:lang w:bidi="fa-IR"/>
+        </w:rPr>
+        <w:t>ی</w:t>
+      </w:r>
+      <w:r>
+        <w:rPr>
+          <w:rFonts w:cs="B Nazanin" w:hint="eastAsia"/>
+          <w:rtl/>
+          <w:lang w:bidi="fa-IR"/>
+        </w:rPr>
+        <w:t>ک</w:t>
+      </w:r>
+      <w:r>
+        <w:rPr>
+          <w:rFonts w:cs="B Nazanin"/>
+          <w:rtl/>
+          <w:lang w:bidi="fa-IR"/>
+        </w:rPr>
+        <w:t xml:space="preserve"> گره </w:t>
+      </w:r>
+      <w:r>
+        <w:rPr>
+          <w:rFonts w:cs="B Nazanin"/>
+          <w:lang w:bidi="fa-IR"/>
+        </w:rPr>
+        <w:t>G’</w:t>
+      </w:r>
+      <w:r>
+        <w:rPr>
+          <w:rFonts w:cs="B Nazanin"/>
+          <w:rtl/>
+          <w:lang w:bidi="fa-IR"/>
+        </w:rPr>
+        <w:t xml:space="preserve"> را نشان م</w:t>
+      </w:r>
+      <w:r>
+        <w:rPr>
+          <w:rFonts w:cs="B Nazanin" w:hint="cs"/>
+          <w:rtl/>
+          <w:lang w:bidi="fa-IR"/>
+        </w:rPr>
+        <w:t>ی</w:t>
+      </w:r>
+      <w:r>
+        <w:rPr>
+          <w:rFonts w:cs="B Nazanin"/>
+          <w:rtl/>
+          <w:lang w:bidi="fa-IR"/>
+        </w:rPr>
+        <w:t xml:space="preserve"> دهند ، و نه دو گره مختلف.</w:t>
+      </w:r>
+    </w:p>
+    <w:p>
+      <w:pPr>
+        <w:pStyle w:val="ListParagraph"/>
+        <w:numPr>
+          <w:ilvl w:val="0"/>
+          <w:numId w:val="3"/>
+        </w:numPr>
+        <w:bidi/>
+        <w:spacing w:line="360" w:lineRule="auto"/>
+        <w:rPr>
+          <w:rFonts w:cs="B Nazanin"/>
+          <w:lang w:bidi="fa-IR"/>
+        </w:rPr>
+      </w:pPr>
+      <w:r>
+        <w:rPr>
+          <w:rFonts w:cs="B Nazanin"/>
+          <w:rtl/>
+          <w:lang w:bidi="fa-IR"/>
+        </w:rPr>
+        <w:t>اگر (</w:t>
+      </w:r>
+      <w:r>
+        <w:rPr>
+          <w:rFonts w:cs="B Nazanin"/>
+          <w:lang w:bidi="fa-IR"/>
+        </w:rPr>
+        <w:t xml:space="preserve">X </w:t>
+      </w:r>
+      <w:r>
+        <w:rPr>
+          <w:rFonts w:cs="B Nazanin"/>
+          <w:rtl/>
+          <w:lang w:bidi="fa-IR"/>
+        </w:rPr>
+        <w:t xml:space="preserve">، </w:t>
+      </w:r>
+      <w:r>
+        <w:rPr>
+          <w:rFonts w:cs="B Nazanin"/>
+          <w:lang w:bidi="fa-IR"/>
+        </w:rPr>
+        <w:t>Y</w:t>
+      </w:r>
+      <w:r>
+        <w:rPr>
+          <w:rFonts w:cs="B Nazanin"/>
+          <w:rtl/>
+          <w:lang w:bidi="fa-IR"/>
+        </w:rPr>
+        <w:t>) و (</w:t>
+      </w:r>
+      <w:r>
+        <w:rPr>
+          <w:rFonts w:cs="B Nazanin"/>
+          <w:lang w:bidi="fa-IR"/>
+        </w:rPr>
+        <w:t xml:space="preserve">X </w:t>
+      </w:r>
+      <w:r>
+        <w:rPr>
+          <w:rFonts w:cs="B Nazanin"/>
+          <w:rtl/>
+          <w:lang w:bidi="fa-IR"/>
+        </w:rPr>
+        <w:t xml:space="preserve">، </w:t>
+      </w:r>
+      <w:r>
+        <w:rPr>
+          <w:rFonts w:cs="B Nazanin"/>
+          <w:lang w:bidi="fa-IR"/>
+        </w:rPr>
+        <w:t>Z</w:t>
+      </w:r>
+      <w:r>
+        <w:rPr>
+          <w:rFonts w:cs="B Nazanin"/>
+          <w:rtl/>
+          <w:lang w:bidi="fa-IR"/>
+        </w:rPr>
+        <w:t>) لبه ها</w:t>
+      </w:r>
+      <w:r>
+        <w:rPr>
+          <w:rFonts w:cs="B Nazanin" w:hint="cs"/>
+          <w:rtl/>
+          <w:lang w:bidi="fa-IR"/>
+        </w:rPr>
+        <w:t>ی</w:t>
+      </w:r>
+      <w:r>
+        <w:rPr>
+          <w:rFonts w:cs="B Nazanin"/>
+          <w:lang w:bidi="fa-IR"/>
+        </w:rPr>
+        <w:t xml:space="preserve"> </w:t>
+      </w:r>
+      <w:r>
+        <w:rPr>
+          <w:rFonts w:cs="B Nazanin" w:hint="cs"/>
+          <w:rtl/>
+          <w:lang w:bidi="fa-IR"/>
+        </w:rPr>
+        <w:t>گراف</w:t>
+      </w:r>
+      <w:r>
+        <w:rPr>
+          <w:rFonts w:cs="B Nazanin"/>
+          <w:rtl/>
+          <w:lang w:bidi="fa-IR"/>
+        </w:rPr>
+        <w:t xml:space="preserve"> </w:t>
+      </w:r>
+      <w:r>
+        <w:rPr>
+          <w:rFonts w:cs="B Nazanin"/>
+          <w:lang w:bidi="fa-IR"/>
+        </w:rPr>
+        <w:t>G</w:t>
+      </w:r>
+      <w:r>
+        <w:rPr>
+          <w:rFonts w:cs="B Nazanin"/>
+          <w:rtl/>
+          <w:lang w:bidi="fa-IR"/>
+        </w:rPr>
+        <w:t xml:space="preserve"> باشند ، در</w:t>
+      </w:r>
+      <w:r>
+        <w:rPr>
+          <w:rFonts w:cs="B Nazanin" w:hint="cs"/>
+          <w:rtl/>
+          <w:lang w:bidi="fa-IR"/>
+        </w:rPr>
+        <w:t xml:space="preserve"> گراف</w:t>
+      </w:r>
+      <w:r>
+        <w:rPr>
+          <w:rFonts w:cs="B Nazanin"/>
+          <w:rtl/>
+          <w:lang w:bidi="fa-IR"/>
+        </w:rPr>
+        <w:t xml:space="preserve"> </w:t>
+      </w:r>
+      <w:r>
+        <w:rPr>
+          <w:rFonts w:cs="B Nazanin"/>
+          <w:lang w:bidi="fa-IR"/>
+        </w:rPr>
+        <w:t>G</w:t>
+      </w:r>
+      <w:r>
+        <w:rPr>
+          <w:rFonts w:cs="B Nazanin"/>
+          <w:lang w:bidi="fa-IR"/>
+        </w:rPr>
+        <w:t>’</w:t>
+      </w:r>
+      <w:r>
+        <w:rPr>
+          <w:rFonts w:cs="B Nazanin"/>
+          <w:rtl/>
+          <w:lang w:bidi="fa-IR"/>
+        </w:rPr>
+        <w:t xml:space="preserve"> </w:t>
+      </w:r>
+      <w:r>
+        <w:rPr>
+          <w:rFonts w:cs="B Nazanin" w:hint="cs"/>
+          <w:rtl/>
+          <w:lang w:bidi="fa-IR"/>
+        </w:rPr>
+        <w:t>ی</w:t>
+      </w:r>
+      <w:r>
+        <w:rPr>
+          <w:rFonts w:cs="B Nazanin" w:hint="eastAsia"/>
+          <w:rtl/>
+          <w:lang w:bidi="fa-IR"/>
+        </w:rPr>
+        <w:t>ک</w:t>
+      </w:r>
+      <w:r>
+        <w:rPr>
+          <w:rFonts w:cs="B Nazanin"/>
+          <w:rtl/>
+          <w:lang w:bidi="fa-IR"/>
+        </w:rPr>
+        <w:t xml:space="preserve"> لبه ب</w:t>
+      </w:r>
+      <w:r>
+        <w:rPr>
+          <w:rFonts w:cs="B Nazanin" w:hint="cs"/>
+          <w:rtl/>
+          <w:lang w:bidi="fa-IR"/>
+        </w:rPr>
+        <w:t>ی</w:t>
+      </w:r>
+      <w:r>
+        <w:rPr>
+          <w:rFonts w:cs="B Nazanin" w:hint="eastAsia"/>
+          <w:rtl/>
+          <w:lang w:bidi="fa-IR"/>
+        </w:rPr>
+        <w:t>ن</w:t>
+      </w:r>
+      <w:r>
+        <w:rPr>
+          <w:rFonts w:cs="B Nazanin"/>
+          <w:rtl/>
+          <w:lang w:bidi="fa-IR"/>
+        </w:rPr>
+        <w:t xml:space="preserve"> </w:t>
+      </w:r>
+      <w:r>
+        <w:rPr>
+          <w:rFonts w:cs="B Nazanin"/>
+          <w:lang w:bidi="fa-IR"/>
+        </w:rPr>
+        <w:t>XY</w:t>
+      </w:r>
+      <w:r>
+        <w:rPr>
+          <w:rFonts w:cs="B Nazanin"/>
+          <w:rtl/>
+          <w:lang w:bidi="fa-IR"/>
+        </w:rPr>
+        <w:t xml:space="preserve"> و </w:t>
+      </w:r>
+      <w:r>
+        <w:rPr>
+          <w:rFonts w:cs="B Nazanin"/>
+          <w:lang w:bidi="fa-IR"/>
+        </w:rPr>
+        <w:t>XZ</w:t>
+      </w:r>
+      <w:r>
+        <w:rPr>
+          <w:rFonts w:cs="B Nazanin"/>
+          <w:rtl/>
+          <w:lang w:bidi="fa-IR"/>
+        </w:rPr>
+        <w:t xml:space="preserve"> وجود دارد. اگر گره ها</w:t>
+      </w:r>
+      <w:r>
+        <w:rPr>
+          <w:rFonts w:cs="B Nazanin" w:hint="cs"/>
+          <w:rtl/>
+          <w:lang w:bidi="fa-IR"/>
+        </w:rPr>
+        <w:t>ی</w:t>
+      </w:r>
+      <w:r>
+        <w:rPr>
+          <w:rFonts w:cs="B Nazanin"/>
+          <w:rtl/>
+          <w:lang w:bidi="fa-IR"/>
+        </w:rPr>
+        <w:t xml:space="preserve"> </w:t>
+      </w:r>
+      <w:r>
+        <w:rPr>
+          <w:rFonts w:cs="B Nazanin"/>
+          <w:lang w:bidi="fa-IR"/>
+        </w:rPr>
+        <w:t>G</w:t>
+      </w:r>
+      <w:r>
+        <w:rPr>
+          <w:rFonts w:cs="B Nazanin"/>
+          <w:lang w:bidi="fa-IR"/>
+        </w:rPr>
+        <w:t>’</w:t>
+      </w:r>
+      <w:r>
+        <w:rPr>
+          <w:rFonts w:cs="B Nazanin"/>
+          <w:rtl/>
+          <w:lang w:bidi="fa-IR"/>
+        </w:rPr>
+        <w:t xml:space="preserve"> که ا</w:t>
+      </w:r>
+      <w:r>
+        <w:rPr>
+          <w:rFonts w:cs="B Nazanin" w:hint="cs"/>
+          <w:rtl/>
+          <w:lang w:bidi="fa-IR"/>
+        </w:rPr>
+        <w:t>ی</w:t>
+      </w:r>
+      <w:r>
+        <w:rPr>
+          <w:rFonts w:cs="B Nazanin" w:hint="eastAsia"/>
+          <w:rtl/>
+          <w:lang w:bidi="fa-IR"/>
+        </w:rPr>
+        <w:t>ن</w:t>
+      </w:r>
+      <w:r>
+        <w:rPr>
+          <w:rFonts w:cs="B Nazanin"/>
+          <w:rtl/>
+          <w:lang w:bidi="fa-IR"/>
+        </w:rPr>
+        <w:t xml:space="preserve"> گره ها نما</w:t>
+      </w:r>
+      <w:r>
+        <w:rPr>
+          <w:rFonts w:cs="B Nazanin" w:hint="cs"/>
+          <w:rtl/>
+          <w:lang w:bidi="fa-IR"/>
+        </w:rPr>
+        <w:t>ی</w:t>
+      </w:r>
+      <w:r>
+        <w:rPr>
+          <w:rFonts w:cs="B Nazanin" w:hint="eastAsia"/>
+          <w:rtl/>
+          <w:lang w:bidi="fa-IR"/>
+        </w:rPr>
+        <w:t>ان</w:t>
+      </w:r>
+      <w:r>
+        <w:rPr>
+          <w:rFonts w:cs="B Nazanin"/>
+          <w:rtl/>
+          <w:lang w:bidi="fa-IR"/>
+        </w:rPr>
+        <w:t xml:space="preserve"> هستند دارا</w:t>
+      </w:r>
+      <w:r>
+        <w:rPr>
+          <w:rFonts w:cs="B Nazanin" w:hint="cs"/>
+          <w:rtl/>
+          <w:lang w:bidi="fa-IR"/>
+        </w:rPr>
+        <w:t>ی</w:t>
+      </w:r>
+      <w:r>
+        <w:rPr>
+          <w:rFonts w:cs="B Nazanin"/>
+          <w:rtl/>
+          <w:lang w:bidi="fa-IR"/>
+        </w:rPr>
+        <w:t xml:space="preserve"> </w:t>
+      </w:r>
+      <w:r>
+        <w:rPr>
+          <w:rFonts w:cs="B Nazanin" w:hint="cs"/>
+          <w:rtl/>
+          <w:lang w:bidi="fa-IR"/>
+        </w:rPr>
+        <w:t>ی</w:t>
+      </w:r>
+      <w:r>
+        <w:rPr>
+          <w:rFonts w:cs="B Nazanin" w:hint="eastAsia"/>
+          <w:rtl/>
+          <w:lang w:bidi="fa-IR"/>
+        </w:rPr>
+        <w:t>ک</w:t>
+      </w:r>
+      <w:r>
+        <w:rPr>
+          <w:rFonts w:cs="B Nazanin"/>
+          <w:rtl/>
+          <w:lang w:bidi="fa-IR"/>
+        </w:rPr>
+        <w:t xml:space="preserve"> گره (از </w:t>
+      </w:r>
+      <w:r>
+        <w:rPr>
+          <w:rFonts w:cs="B Nazanin"/>
+          <w:lang w:bidi="fa-IR"/>
+        </w:rPr>
+        <w:t>G</w:t>
+      </w:r>
+      <w:r>
+        <w:rPr>
+          <w:rFonts w:cs="B Nazanin"/>
+          <w:rtl/>
+          <w:lang w:bidi="fa-IR"/>
+        </w:rPr>
+        <w:t>) مشترک هستند ، گره ها</w:t>
+      </w:r>
+      <w:r>
+        <w:rPr>
+          <w:rFonts w:cs="B Nazanin" w:hint="cs"/>
+          <w:rtl/>
+          <w:lang w:bidi="fa-IR"/>
+        </w:rPr>
+        <w:t>ی</w:t>
+      </w:r>
+      <w:r>
+        <w:rPr>
+          <w:rFonts w:cs="B Nazanin"/>
+          <w:rtl/>
+          <w:lang w:bidi="fa-IR"/>
+        </w:rPr>
+        <w:t xml:space="preserve"> </w:t>
+      </w:r>
+      <w:r>
+        <w:rPr>
+          <w:rFonts w:cs="B Nazanin"/>
+          <w:lang w:bidi="fa-IR"/>
+        </w:rPr>
+        <w:t>G’</w:t>
+      </w:r>
+      <w:r>
+        <w:rPr>
+          <w:rFonts w:cs="B Nazanin"/>
+          <w:rtl/>
+          <w:lang w:bidi="fa-IR"/>
+        </w:rPr>
+        <w:t xml:space="preserve"> </w:t>
+      </w:r>
+      <w:r>
+        <w:rPr>
+          <w:rFonts w:cs="B Nazanin" w:hint="cs"/>
+          <w:rtl/>
+          <w:lang w:bidi="fa-IR"/>
+        </w:rPr>
+        <w:t>بی</w:t>
+      </w:r>
+      <w:r>
+        <w:rPr>
+          <w:rFonts w:cs="B Nazanin" w:hint="eastAsia"/>
+          <w:rtl/>
+          <w:lang w:bidi="fa-IR"/>
+        </w:rPr>
+        <w:t>ن</w:t>
+      </w:r>
+      <w:r>
+        <w:rPr>
+          <w:rFonts w:cs="B Nazanin"/>
+          <w:rtl/>
+          <w:lang w:bidi="fa-IR"/>
+        </w:rPr>
+        <w:t xml:space="preserve"> آنها </w:t>
+      </w:r>
+      <w:r>
+        <w:rPr>
+          <w:rFonts w:cs="B Nazanin" w:hint="cs"/>
+          <w:rtl/>
+          <w:lang w:bidi="fa-IR"/>
+        </w:rPr>
+        <w:t>یال دارد</w:t>
+      </w:r>
+      <w:r>
+        <w:rPr>
+          <w:rFonts w:cs="B Nazanin"/>
+          <w:rtl/>
+          <w:lang w:bidi="fa-IR"/>
+        </w:rPr>
+        <w:t>.</w:t>
+      </w:r>
+    </w:p>
+    <w:p>
+      <w:pPr>
+        <w:bidi/>
+        <w:spacing w:line="360" w:lineRule="auto"/>
+        <w:ind w:left="360"/>
+        <w:rPr>
+          <w:rFonts w:cs="B Nazanin"/>
+          <w:rtl/>
+          <w:lang w:bidi="fa-IR"/>
+        </w:rPr>
+      </w:pPr>
+    </w:p>
+    <w:p>
+      <w:pPr>
+        <w:pStyle w:val="ListParagraph"/>
+        <w:numPr>
+          <w:ilvl w:val="0"/>
+          <w:numId w:val="4"/>
+        </w:numPr>
+        <w:bidi/>
+        <w:spacing w:line="360" w:lineRule="auto"/>
+        <w:rPr>
+          <w:rFonts w:cs="B Nazanin"/>
+          <w:lang w:bidi="fa-IR"/>
+        </w:rPr>
+      </w:pPr>
+      <w:r>
+        <w:rPr>
+          <w:rFonts w:cs="B Nazanin"/>
+          <w:rtl/>
+          <w:lang w:bidi="fa-IR"/>
+        </w:rPr>
+        <w:t>اگر ساخت</w:t>
+      </w:r>
+      <w:r>
+        <w:rPr>
+          <w:rFonts w:cs="B Nazanin" w:hint="cs"/>
+          <w:rtl/>
+          <w:lang w:bidi="fa-IR"/>
+        </w:rPr>
+        <w:t xml:space="preserve"> گراف را به صورت </w:t>
+      </w:r>
+      <w:r>
+        <w:rPr>
+          <w:rFonts w:cs="B Nazanin"/>
+          <w:rtl/>
+          <w:lang w:bidi="fa-IR"/>
+        </w:rPr>
+        <w:t>دوتا</w:t>
+      </w:r>
+      <w:r>
+        <w:rPr>
+          <w:rFonts w:cs="B Nazanin" w:hint="cs"/>
+          <w:rtl/>
+          <w:lang w:bidi="fa-IR"/>
+        </w:rPr>
+        <w:t>یی</w:t>
+      </w:r>
+      <w:r>
+        <w:rPr>
+          <w:rFonts w:cs="B Nazanin"/>
+          <w:rtl/>
+          <w:lang w:bidi="fa-IR"/>
+        </w:rPr>
+        <w:t xml:space="preserve"> را در شبکه ا</w:t>
+      </w:r>
+      <w:r>
+        <w:rPr>
+          <w:rFonts w:cs="B Nazanin" w:hint="cs"/>
+          <w:rtl/>
+          <w:lang w:bidi="fa-IR"/>
+        </w:rPr>
+        <w:t>ی</w:t>
+      </w:r>
+      <w:r>
+        <w:rPr>
+          <w:rFonts w:cs="B Nazanin"/>
+          <w:rtl/>
+          <w:lang w:bidi="fa-IR"/>
+        </w:rPr>
+        <w:t xml:space="preserve"> از دوستان بکار گ</w:t>
+      </w:r>
+      <w:r>
+        <w:rPr>
+          <w:rFonts w:cs="B Nazanin" w:hint="cs"/>
+          <w:rtl/>
+          <w:lang w:bidi="fa-IR"/>
+        </w:rPr>
+        <w:t>ی</w:t>
+      </w:r>
+      <w:r>
+        <w:rPr>
+          <w:rFonts w:cs="B Nazanin" w:hint="eastAsia"/>
+          <w:rtl/>
+          <w:lang w:bidi="fa-IR"/>
+        </w:rPr>
+        <w:t>ر</w:t>
+      </w:r>
+      <w:r>
+        <w:rPr>
+          <w:rFonts w:cs="B Nazanin" w:hint="cs"/>
+          <w:rtl/>
+          <w:lang w:bidi="fa-IR"/>
+        </w:rPr>
+        <w:t>ی</w:t>
+      </w:r>
+      <w:r>
+        <w:rPr>
+          <w:rFonts w:cs="B Nazanin" w:hint="eastAsia"/>
+          <w:rtl/>
+          <w:lang w:bidi="fa-IR"/>
+        </w:rPr>
+        <w:t>م</w:t>
+      </w:r>
+      <w:r>
+        <w:rPr>
+          <w:rFonts w:cs="B Nazanin"/>
+          <w:rtl/>
+          <w:lang w:bidi="fa-IR"/>
+        </w:rPr>
+        <w:t xml:space="preserve"> ، تعب</w:t>
+      </w:r>
+      <w:r>
+        <w:rPr>
+          <w:rFonts w:cs="B Nazanin" w:hint="cs"/>
+          <w:rtl/>
+          <w:lang w:bidi="fa-IR"/>
+        </w:rPr>
+        <w:t>ی</w:t>
+      </w:r>
+      <w:r>
+        <w:rPr>
+          <w:rFonts w:cs="B Nazanin" w:hint="eastAsia"/>
+          <w:rtl/>
+          <w:lang w:bidi="fa-IR"/>
+        </w:rPr>
+        <w:t>ر</w:t>
+      </w:r>
+      <w:r>
+        <w:rPr>
+          <w:rFonts w:cs="B Nazanin"/>
+          <w:rtl/>
+          <w:lang w:bidi="fa-IR"/>
+        </w:rPr>
+        <w:t xml:space="preserve"> لبه ها</w:t>
+      </w:r>
+      <w:r>
+        <w:rPr>
+          <w:rFonts w:cs="B Nazanin" w:hint="cs"/>
+          <w:rtl/>
+          <w:lang w:bidi="fa-IR"/>
+        </w:rPr>
+        <w:t>ی</w:t>
+      </w:r>
+      <w:r>
+        <w:rPr>
+          <w:rFonts w:cs="B Nazanin"/>
+          <w:rtl/>
+          <w:lang w:bidi="fa-IR"/>
+        </w:rPr>
+        <w:t xml:space="preserve"> نمودار نت</w:t>
+      </w:r>
+      <w:r>
+        <w:rPr>
+          <w:rFonts w:cs="B Nazanin" w:hint="cs"/>
+          <w:rtl/>
+          <w:lang w:bidi="fa-IR"/>
+        </w:rPr>
+        <w:t>ی</w:t>
+      </w:r>
+      <w:r>
+        <w:rPr>
+          <w:rFonts w:cs="B Nazanin" w:hint="eastAsia"/>
+          <w:rtl/>
+          <w:lang w:bidi="fa-IR"/>
+        </w:rPr>
+        <w:t>جه</w:t>
+      </w:r>
+      <w:r>
+        <w:rPr>
+          <w:rFonts w:cs="B Nazanin"/>
+          <w:rtl/>
+          <w:lang w:bidi="fa-IR"/>
+        </w:rPr>
+        <w:t xml:space="preserve"> چ</w:t>
+      </w:r>
+      <w:r>
+        <w:rPr>
+          <w:rFonts w:cs="B Nazanin" w:hint="cs"/>
+          <w:rtl/>
+          <w:lang w:bidi="fa-IR"/>
+        </w:rPr>
+        <w:t>ی</w:t>
+      </w:r>
+      <w:r>
+        <w:rPr>
+          <w:rFonts w:cs="B Nazanin" w:hint="eastAsia"/>
+          <w:rtl/>
+          <w:lang w:bidi="fa-IR"/>
+        </w:rPr>
+        <w:t>ست؟</w:t>
+      </w:r>
+    </w:p>
+    <w:p>
+      <w:pPr>
+        <w:pStyle w:val="ListParagraph"/>
+        <w:numPr>
+          <w:ilvl w:val="0"/>
+          <w:numId w:val="4"/>
+        </w:numPr>
+        <w:bidi/>
+        <w:spacing w:line="360" w:lineRule="auto"/>
+        <w:rPr>
+          <w:rFonts w:cs="B Nazanin" w:hint="cs"/>
+          <w:lang w:bidi="fa-IR"/>
+        </w:rPr>
+      </w:pPr>
+      <w:r>
+        <w:rPr>
+          <w:rFonts w:cs="B Nazanin" w:hint="cs"/>
+          <w:rtl/>
+          <w:lang w:bidi="fa-IR"/>
+        </w:rPr>
+        <w:t>ساخت دوتایی را در گراف شکل 10.1 اعمال کنید.</w:t>
+      </w:r>
+    </w:p>
+    <w:p>
+      <w:pPr>
+        <w:pStyle w:val="ListParagraph"/>
+        <w:numPr>
+          <w:ilvl w:val="0"/>
+          <w:numId w:val="4"/>
+        </w:numPr>
+        <w:bidi/>
+        <w:spacing w:line="360" w:lineRule="auto"/>
+        <w:rPr>
+          <w:rFonts w:cs="B Nazanin"/>
+          <w:lang w:bidi="fa-IR"/>
+        </w:rPr>
+      </w:pPr>
+      <w:r>
+        <w:rPr>
+          <w:rFonts w:cs="B Nazanin"/>
+          <w:rtl/>
+          <w:lang w:bidi="fa-IR"/>
+        </w:rPr>
+        <w:t xml:space="preserve">درجه گره </w:t>
+      </w:r>
+      <w:r>
+        <w:rPr>
+          <w:rFonts w:cs="B Nazanin"/>
+          <w:lang w:bidi="fa-IR"/>
+        </w:rPr>
+        <w:t>XY</w:t>
+      </w:r>
+      <w:r>
+        <w:rPr>
+          <w:rFonts w:cs="B Nazanin"/>
+          <w:rtl/>
+          <w:lang w:bidi="fa-IR"/>
+        </w:rPr>
+        <w:t xml:space="preserve"> در</w:t>
+      </w:r>
+      <w:r>
+        <w:rPr>
+          <w:rFonts w:cs="B Nazanin" w:hint="cs"/>
+          <w:rtl/>
+          <w:lang w:bidi="fa-IR"/>
+        </w:rPr>
+        <w:t xml:space="preserve"> گراف</w:t>
+      </w:r>
+      <w:r>
+        <w:rPr>
+          <w:rFonts w:cs="B Nazanin"/>
+          <w:rtl/>
+          <w:lang w:bidi="fa-IR"/>
+        </w:rPr>
+        <w:t xml:space="preserve"> </w:t>
+      </w:r>
+      <w:r>
+        <w:rPr>
+          <w:rFonts w:cs="B Nazanin"/>
+          <w:lang w:bidi="fa-IR"/>
+        </w:rPr>
+        <w:t>G</w:t>
+      </w:r>
+      <w:r>
+        <w:rPr>
+          <w:rFonts w:cs="B Nazanin"/>
+          <w:lang w:bidi="fa-IR"/>
+        </w:rPr>
+        <w:t>’</w:t>
+      </w:r>
+      <w:r>
+        <w:rPr>
+          <w:rFonts w:cs="B Nazanin"/>
+          <w:rtl/>
+          <w:lang w:bidi="fa-IR"/>
+        </w:rPr>
+        <w:t xml:space="preserve"> چگونه با درجه </w:t>
+      </w:r>
+      <w:r>
+        <w:rPr>
+          <w:rFonts w:cs="B Nazanin"/>
+          <w:lang w:bidi="fa-IR"/>
+        </w:rPr>
+        <w:t>X</w:t>
+      </w:r>
+      <w:r>
+        <w:rPr>
+          <w:rFonts w:cs="B Nazanin"/>
+          <w:rtl/>
+          <w:lang w:bidi="fa-IR"/>
+        </w:rPr>
+        <w:t xml:space="preserve"> و </w:t>
+      </w:r>
+      <w:r>
+        <w:rPr>
+          <w:rFonts w:cs="B Nazanin"/>
+          <w:lang w:bidi="fa-IR"/>
+        </w:rPr>
+        <w:t>Y</w:t>
+      </w:r>
+      <w:r>
+        <w:rPr>
+          <w:rFonts w:cs="B Nazanin"/>
+          <w:rtl/>
+          <w:lang w:bidi="fa-IR"/>
+        </w:rPr>
+        <w:t xml:space="preserve"> در</w:t>
+      </w:r>
+      <w:r>
+        <w:rPr>
+          <w:rFonts w:cs="B Nazanin" w:hint="cs"/>
+          <w:rtl/>
+          <w:lang w:bidi="fa-IR"/>
+        </w:rPr>
+        <w:t xml:space="preserve"> گراف</w:t>
+      </w:r>
+      <w:r>
+        <w:rPr>
+          <w:rFonts w:cs="B Nazanin"/>
+          <w:rtl/>
+          <w:lang w:bidi="fa-IR"/>
+        </w:rPr>
+        <w:t xml:space="preserve"> </w:t>
+      </w:r>
+      <w:r>
+        <w:rPr>
+          <w:rFonts w:cs="B Nazanin"/>
+          <w:lang w:bidi="fa-IR"/>
+        </w:rPr>
+        <w:t>G</w:t>
+      </w:r>
+      <w:r>
+        <w:rPr>
+          <w:rFonts w:cs="B Nazanin"/>
+          <w:rtl/>
+          <w:lang w:bidi="fa-IR"/>
+        </w:rPr>
+        <w:t xml:space="preserve"> ارتباط دارد؟</w:t>
+      </w:r>
+    </w:p>
+    <w:p>
+      <w:pPr>
+        <w:pStyle w:val="ListParagraph"/>
+        <w:numPr>
+          <w:ilvl w:val="0"/>
+          <w:numId w:val="4"/>
+        </w:numPr>
+        <w:bidi/>
+        <w:spacing w:line="360" w:lineRule="auto"/>
+        <w:rPr>
+          <w:rFonts w:cs="B Nazanin"/>
+          <w:lang w:bidi="fa-IR"/>
+        </w:rPr>
+      </w:pPr>
+      <w:r>
+        <w:rPr>
+          <w:rFonts w:cs="B Nazanin"/>
+          <w:rtl/>
+          <w:lang w:bidi="fa-IR"/>
+        </w:rPr>
+        <w:t>تعداد لبه ها</w:t>
+      </w:r>
+      <w:r>
+        <w:rPr>
+          <w:rFonts w:cs="B Nazanin" w:hint="cs"/>
+          <w:rtl/>
+          <w:lang w:bidi="fa-IR"/>
+        </w:rPr>
+        <w:t>ی</w:t>
+      </w:r>
+      <w:r>
+        <w:rPr>
+          <w:rFonts w:cs="B Nazanin" w:hint="cs"/>
+          <w:rtl/>
+          <w:lang w:bidi="fa-IR"/>
+        </w:rPr>
+        <w:t xml:space="preserve"> گراف</w:t>
+      </w:r>
+      <w:r>
+        <w:rPr>
+          <w:rFonts w:cs="B Nazanin"/>
+          <w:rtl/>
+          <w:lang w:bidi="fa-IR"/>
+        </w:rPr>
+        <w:t xml:space="preserve"> </w:t>
+      </w:r>
+      <w:r>
+        <w:rPr>
+          <w:rFonts w:cs="B Nazanin"/>
+          <w:lang w:bidi="fa-IR"/>
+        </w:rPr>
+        <w:t>G</w:t>
+      </w:r>
+      <w:r>
+        <w:rPr>
+          <w:rFonts w:cs="B Nazanin"/>
+          <w:lang w:bidi="fa-IR"/>
+        </w:rPr>
+        <w:t>’</w:t>
+      </w:r>
+      <w:r>
+        <w:rPr>
+          <w:rFonts w:cs="B Nazanin"/>
+          <w:rtl/>
+          <w:lang w:bidi="fa-IR"/>
+        </w:rPr>
+        <w:t xml:space="preserve"> </w:t>
+      </w:r>
+      <w:r>
+        <w:rPr>
+          <w:rFonts w:cs="B Nazanin" w:hint="cs"/>
+          <w:rtl/>
+          <w:lang w:bidi="fa-IR"/>
+        </w:rPr>
+        <w:t>مربوط</w:t>
+      </w:r>
+      <w:r>
+        <w:rPr>
+          <w:rFonts w:cs="B Nazanin"/>
+          <w:rtl/>
+          <w:lang w:bidi="fa-IR"/>
+        </w:rPr>
+        <w:t xml:space="preserve"> </w:t>
+      </w:r>
+      <w:r>
+        <w:rPr>
+          <w:rFonts w:cs="B Nazanin" w:hint="cs"/>
+          <w:rtl/>
+          <w:lang w:bidi="fa-IR"/>
+        </w:rPr>
+        <w:t>به</w:t>
+      </w:r>
+      <w:r>
+        <w:rPr>
+          <w:rFonts w:cs="B Nazanin"/>
+          <w:rtl/>
+          <w:lang w:bidi="fa-IR"/>
+        </w:rPr>
+        <w:t xml:space="preserve"> </w:t>
+      </w:r>
+      <w:r>
+        <w:rPr>
+          <w:rFonts w:cs="B Nazanin" w:hint="cs"/>
+          <w:rtl/>
+          <w:lang w:bidi="fa-IR"/>
+        </w:rPr>
+        <w:t>درجه</w:t>
+      </w:r>
+      <w:r>
+        <w:rPr>
+          <w:rFonts w:cs="B Nazanin"/>
+          <w:rtl/>
+          <w:lang w:bidi="fa-IR"/>
+        </w:rPr>
+        <w:t xml:space="preserve"> </w:t>
+      </w:r>
+      <w:r>
+        <w:rPr>
+          <w:rFonts w:cs="B Nazanin" w:hint="cs"/>
+          <w:rtl/>
+          <w:lang w:bidi="fa-IR"/>
+        </w:rPr>
+        <w:t>گره</w:t>
+      </w:r>
+      <w:r>
+        <w:rPr>
+          <w:rFonts w:cs="B Nazanin"/>
+          <w:rtl/>
+          <w:lang w:bidi="fa-IR"/>
+        </w:rPr>
+        <w:t xml:space="preserve"> </w:t>
+      </w:r>
+      <w:r>
+        <w:rPr>
+          <w:rFonts w:cs="B Nazanin" w:hint="cs"/>
+          <w:rtl/>
+          <w:lang w:bidi="fa-IR"/>
+        </w:rPr>
+        <w:t>های</w:t>
+      </w:r>
+      <w:r>
+        <w:rPr>
+          <w:rFonts w:cs="B Nazanin" w:hint="cs"/>
+          <w:rtl/>
+          <w:lang w:bidi="fa-IR"/>
+        </w:rPr>
+        <w:t xml:space="preserve"> گراف</w:t>
+      </w:r>
+      <w:r>
+        <w:rPr>
+          <w:rFonts w:cs="B Nazanin"/>
+          <w:rtl/>
+          <w:lang w:bidi="fa-IR"/>
+        </w:rPr>
+        <w:t xml:space="preserve"> </w:t>
+      </w:r>
+      <w:r>
+        <w:rPr>
+          <w:rFonts w:cs="B Nazanin"/>
+          <w:lang w:bidi="fa-IR"/>
+        </w:rPr>
+        <w:t>G</w:t>
+      </w:r>
+      <w:r>
+        <w:rPr>
+          <w:rFonts w:cs="B Nazanin"/>
+          <w:rtl/>
+          <w:lang w:bidi="fa-IR"/>
+        </w:rPr>
+        <w:t xml:space="preserve"> توسط </w:t>
+      </w:r>
+      <w:r>
+        <w:rPr>
+          <w:rFonts w:cs="B Nazanin" w:hint="cs"/>
+          <w:rtl/>
+          <w:lang w:bidi="fa-IR"/>
+        </w:rPr>
+        <w:t>ی</w:t>
+      </w:r>
+      <w:r>
+        <w:rPr>
+          <w:rFonts w:cs="B Nazanin" w:hint="eastAsia"/>
+          <w:rtl/>
+          <w:lang w:bidi="fa-IR"/>
+        </w:rPr>
+        <w:t>ک</w:t>
+      </w:r>
+      <w:r>
+        <w:rPr>
+          <w:rFonts w:cs="B Nazanin"/>
+          <w:rtl/>
+          <w:lang w:bidi="fa-IR"/>
+        </w:rPr>
+        <w:t xml:space="preserve"> فرمول خاص است. آن فرمول را کشف کن</w:t>
+      </w:r>
+      <w:r>
+        <w:rPr>
+          <w:rFonts w:cs="B Nazanin" w:hint="cs"/>
+          <w:rtl/>
+          <w:lang w:bidi="fa-IR"/>
+        </w:rPr>
+        <w:t>ی</w:t>
+      </w:r>
+      <w:r>
+        <w:rPr>
+          <w:rFonts w:cs="B Nazanin" w:hint="eastAsia"/>
+          <w:rtl/>
+          <w:lang w:bidi="fa-IR"/>
+        </w:rPr>
+        <w:t>د</w:t>
+      </w:r>
+      <w:r>
+        <w:rPr>
+          <w:rFonts w:cs="B Nazanin"/>
+          <w:rtl/>
+          <w:lang w:bidi="fa-IR"/>
+        </w:rPr>
+        <w:t>.</w:t>
+      </w:r>
+    </w:p>
+    <w:p>
+      <w:pPr>
+        <w:pStyle w:val="ListParagraph"/>
+        <w:numPr>
+          <w:ilvl w:val="0"/>
+          <w:numId w:val="4"/>
+        </w:numPr>
+        <w:bidi/>
+        <w:spacing w:line="360" w:lineRule="auto"/>
+        <w:rPr>
+          <w:rFonts w:cs="B Nazanin" w:hint="cs"/>
+          <w:rtl/>
+          <w:lang w:bidi="fa-IR"/>
+        </w:rPr>
+      </w:pPr>
+      <w:r>
+        <w:rPr>
+          <w:rFonts w:cs="B Nazanin" w:hint="cs"/>
+          <w:rtl/>
+          <w:lang w:bidi="fa-IR"/>
+        </w:rPr>
+        <w:lastRenderedPageBreak/>
+        <w:t>آنچه ما آنرا به عنوان دوگان نامیدیم در واقع یک دوتایی واقعی نیست؛</w:t>
+      </w:r>
+      <w:r>
+        <w:rPr>
+          <w:rFonts w:cs="B Nazanin"/>
+          <w:rtl/>
+          <w:lang w:bidi="fa-IR"/>
+        </w:rPr>
+        <w:t xml:space="preserve"> ز</w:t>
+      </w:r>
+      <w:r>
+        <w:rPr>
+          <w:rFonts w:cs="B Nazanin" w:hint="cs"/>
+          <w:rtl/>
+          <w:lang w:bidi="fa-IR"/>
+        </w:rPr>
+        <w:t>ی</w:t>
+      </w:r>
+      <w:r>
+        <w:rPr>
+          <w:rFonts w:cs="B Nazanin" w:hint="eastAsia"/>
+          <w:rtl/>
+          <w:lang w:bidi="fa-IR"/>
+        </w:rPr>
+        <w:t>را</w:t>
+      </w:r>
+      <w:r>
+        <w:rPr>
+          <w:rFonts w:cs="B Nazanin"/>
+          <w:rtl/>
+          <w:lang w:bidi="fa-IR"/>
+        </w:rPr>
+        <w:t xml:space="preserve"> استفاده از </w:t>
+      </w:r>
+      <w:r>
+        <w:rPr>
+          <w:rFonts w:cs="B Nazanin" w:hint="cs"/>
+          <w:rtl/>
+          <w:lang w:bidi="fa-IR"/>
+        </w:rPr>
+        <w:t xml:space="preserve">این روش </w:t>
+      </w:r>
+      <w:r>
+        <w:rPr>
+          <w:rFonts w:cs="B Nazanin"/>
+          <w:rtl/>
+          <w:lang w:bidi="fa-IR"/>
+        </w:rPr>
+        <w:t>ساخت</w:t>
+      </w:r>
+      <w:r>
+        <w:rPr>
+          <w:rFonts w:cs="B Nazanin" w:hint="cs"/>
+          <w:rtl/>
+          <w:lang w:bidi="fa-IR"/>
+        </w:rPr>
+        <w:t xml:space="preserve">ن گراف در گراف </w:t>
+      </w:r>
+      <w:r>
+        <w:rPr>
+          <w:rFonts w:cs="B Nazanin"/>
+          <w:lang w:bidi="fa-IR"/>
+        </w:rPr>
+        <w:t>G’</w:t>
+      </w:r>
+      <w:r>
+        <w:rPr>
+          <w:rFonts w:cs="B Nazanin" w:hint="cs"/>
+          <w:rtl/>
+          <w:lang w:bidi="fa-IR"/>
+        </w:rPr>
+        <w:t xml:space="preserve"> </w:t>
+      </w:r>
+      <w:r>
+        <w:rPr>
+          <w:rFonts w:cs="B Nazanin"/>
+          <w:rtl/>
+          <w:lang w:bidi="fa-IR"/>
+        </w:rPr>
+        <w:t xml:space="preserve">لزوماً </w:t>
+      </w:r>
+      <w:r>
+        <w:rPr>
+          <w:rFonts w:cs="B Nazanin" w:hint="cs"/>
+          <w:rtl/>
+          <w:lang w:bidi="fa-IR"/>
+        </w:rPr>
+        <w:t>ی</w:t>
+      </w:r>
+      <w:r>
+        <w:rPr>
+          <w:rFonts w:cs="B Nazanin" w:hint="eastAsia"/>
+          <w:rtl/>
+          <w:lang w:bidi="fa-IR"/>
+        </w:rPr>
+        <w:t>ک</w:t>
+      </w:r>
+      <w:r>
+        <w:rPr>
+          <w:rFonts w:cs="B Nazanin"/>
+          <w:rtl/>
+          <w:lang w:bidi="fa-IR"/>
+        </w:rPr>
+        <w:t xml:space="preserve"> ا</w:t>
+      </w:r>
+      <w:r>
+        <w:rPr>
+          <w:rFonts w:cs="B Nazanin" w:hint="cs"/>
+          <w:rtl/>
+          <w:lang w:bidi="fa-IR"/>
+        </w:rPr>
+        <w:t>ی</w:t>
+      </w:r>
+      <w:r>
+        <w:rPr>
+          <w:rFonts w:cs="B Nazanin" w:hint="eastAsia"/>
+          <w:rtl/>
+          <w:lang w:bidi="fa-IR"/>
+        </w:rPr>
+        <w:t>زومورف</w:t>
+      </w:r>
+      <w:r>
+        <w:rPr>
+          <w:rFonts w:cs="B Nazanin"/>
+          <w:rtl/>
+          <w:lang w:bidi="fa-IR"/>
+        </w:rPr>
+        <w:t xml:space="preserve"> گراف</w:t>
+      </w:r>
+      <w:r>
+        <w:rPr>
+          <w:rFonts w:cs="B Nazanin"/>
+          <w:rtl/>
+          <w:lang w:bidi="fa-IR"/>
+        </w:rPr>
+        <w:t xml:space="preserve"> </w:t>
+      </w:r>
+      <w:r>
+        <w:rPr>
+          <w:rFonts w:cs="B Nazanin"/>
+          <w:lang w:bidi="fa-IR"/>
+        </w:rPr>
+        <w:t>G</w:t>
+      </w:r>
+      <w:r>
+        <w:rPr>
+          <w:rFonts w:cs="B Nazanin" w:hint="cs"/>
+          <w:rtl/>
+          <w:lang w:bidi="fa-IR"/>
+        </w:rPr>
+        <w:t xml:space="preserve"> می دهد. یک نمون</w:t>
+      </w:r>
+      <w:r>
+        <w:rPr>
+          <w:rFonts w:cs="B Nazanin"/>
+          <w:rtl/>
+          <w:lang w:bidi="fa-IR"/>
+        </w:rPr>
+        <w:t xml:space="preserve">ه از </w:t>
+      </w:r>
+      <w:r>
+        <w:rPr>
+          <w:rFonts w:cs="B Nazanin" w:hint="cs"/>
+          <w:rtl/>
+          <w:lang w:bidi="fa-IR"/>
+        </w:rPr>
+        <w:t>گراف</w:t>
+      </w:r>
+      <w:r>
+        <w:rPr>
+          <w:rFonts w:cs="B Nazanin"/>
+          <w:rtl/>
+          <w:lang w:bidi="fa-IR"/>
+        </w:rPr>
+        <w:t xml:space="preserve"> </w:t>
+      </w:r>
+      <w:r>
+        <w:rPr>
+          <w:rFonts w:cs="B Nazanin"/>
+          <w:lang w:bidi="fa-IR"/>
+        </w:rPr>
+        <w:t>G</w:t>
+      </w:r>
+      <w:r>
+        <w:rPr>
+          <w:rFonts w:cs="B Nazanin"/>
+          <w:rtl/>
+          <w:lang w:bidi="fa-IR"/>
+        </w:rPr>
+        <w:t xml:space="preserve"> را بده</w:t>
+      </w:r>
+      <w:r>
+        <w:rPr>
+          <w:rFonts w:cs="B Nazanin" w:hint="cs"/>
+          <w:rtl/>
+          <w:lang w:bidi="fa-IR"/>
+        </w:rPr>
+        <w:t>ی</w:t>
+      </w:r>
+      <w:r>
+        <w:rPr>
+          <w:rFonts w:cs="B Nazanin" w:hint="eastAsia"/>
+          <w:rtl/>
+          <w:lang w:bidi="fa-IR"/>
+        </w:rPr>
+        <w:t>د</w:t>
+      </w:r>
+      <w:r>
+        <w:rPr>
+          <w:rFonts w:cs="B Nazanin"/>
+          <w:rtl/>
+          <w:lang w:bidi="fa-IR"/>
+        </w:rPr>
+        <w:t xml:space="preserve"> که در آن دوتا</w:t>
+      </w:r>
+      <w:r>
+        <w:rPr>
+          <w:rFonts w:cs="B Nazanin" w:hint="cs"/>
+          <w:rtl/>
+          <w:lang w:bidi="fa-IR"/>
+        </w:rPr>
+        <w:t>یی</w:t>
+      </w:r>
+      <w:r>
+        <w:rPr>
+          <w:rFonts w:cs="B Nazanin"/>
+          <w:rtl/>
+          <w:lang w:bidi="fa-IR"/>
+        </w:rPr>
+        <w:t xml:space="preserve"> از </w:t>
+      </w:r>
+      <w:r>
+        <w:rPr>
+          <w:rFonts w:cs="B Nazanin"/>
+          <w:lang w:bidi="fa-IR"/>
+        </w:rPr>
+        <w:t>G’</w:t>
+      </w:r>
+      <w:r>
+        <w:rPr>
+          <w:rFonts w:cs="B Nazanin"/>
+          <w:rtl/>
+          <w:lang w:bidi="fa-IR"/>
+        </w:rPr>
+        <w:t xml:space="preserve"> </w:t>
+      </w:r>
+      <w:r>
+        <w:rPr>
+          <w:rFonts w:cs="B Nazanin" w:hint="cs"/>
+          <w:rtl/>
+          <w:lang w:bidi="fa-IR"/>
+        </w:rPr>
+        <w:t>از</w:t>
+      </w:r>
+      <w:r>
+        <w:rPr>
+          <w:rFonts w:cs="B Nazanin"/>
+          <w:rtl/>
+          <w:lang w:bidi="fa-IR"/>
+        </w:rPr>
+        <w:t xml:space="preserve"> </w:t>
+      </w:r>
+      <w:r>
+        <w:rPr>
+          <w:rFonts w:cs="B Nazanin" w:hint="cs"/>
+          <w:rtl/>
+          <w:lang w:bidi="fa-IR"/>
+        </w:rPr>
+        <w:t>نظر</w:t>
+      </w:r>
+      <w:r>
+        <w:rPr>
+          <w:rFonts w:cs="B Nazanin" w:hint="cs"/>
+          <w:rtl/>
+          <w:lang w:bidi="fa-IR"/>
+        </w:rPr>
+        <w:t xml:space="preserve"> گراف</w:t>
+      </w:r>
+      <w:r>
+        <w:rPr>
+          <w:rFonts w:cs="B Nazanin"/>
+          <w:rtl/>
+          <w:lang w:bidi="fa-IR"/>
+        </w:rPr>
+        <w:t xml:space="preserve"> </w:t>
+      </w:r>
+      <w:r>
+        <w:rPr>
+          <w:rFonts w:cs="B Nazanin"/>
+          <w:lang w:bidi="fa-IR"/>
+        </w:rPr>
+        <w:t>G</w:t>
+      </w:r>
+      <w:r>
+        <w:rPr>
+          <w:rFonts w:cs="B Nazanin"/>
+          <w:rtl/>
+          <w:lang w:bidi="fa-IR"/>
+        </w:rPr>
+        <w:t xml:space="preserve"> ا</w:t>
+      </w:r>
+      <w:r>
+        <w:rPr>
+          <w:rFonts w:cs="B Nazanin" w:hint="cs"/>
+          <w:rtl/>
+          <w:lang w:bidi="fa-IR"/>
+        </w:rPr>
+        <w:t>ی</w:t>
+      </w:r>
+      <w:r>
+        <w:rPr>
+          <w:rFonts w:cs="B Nazanin" w:hint="eastAsia"/>
+          <w:rtl/>
+          <w:lang w:bidi="fa-IR"/>
+        </w:rPr>
+        <w:t>زومورف</w:t>
+      </w:r>
+      <w:r>
+        <w:rPr>
+          <w:rFonts w:cs="B Nazanin"/>
+          <w:rtl/>
+          <w:lang w:bidi="fa-IR"/>
+        </w:rPr>
+        <w:t xml:space="preserve"> است و مثال د</w:t>
+      </w:r>
+      <w:r>
+        <w:rPr>
+          <w:rFonts w:cs="B Nazanin" w:hint="cs"/>
+          <w:rtl/>
+          <w:lang w:bidi="fa-IR"/>
+        </w:rPr>
+        <w:t>ی</w:t>
+      </w:r>
+      <w:r>
+        <w:rPr>
+          <w:rFonts w:cs="B Nazanin" w:hint="eastAsia"/>
+          <w:rtl/>
+          <w:lang w:bidi="fa-IR"/>
+        </w:rPr>
+        <w:t>گر</w:t>
+      </w:r>
+      <w:r>
+        <w:rPr>
+          <w:rFonts w:cs="B Nazanin" w:hint="cs"/>
+          <w:rtl/>
+          <w:lang w:bidi="fa-IR"/>
+        </w:rPr>
+        <w:t>ی</w:t>
+      </w:r>
+      <w:r>
+        <w:rPr>
+          <w:rFonts w:cs="B Nazanin" w:hint="cs"/>
+          <w:rtl/>
+          <w:lang w:bidi="fa-IR"/>
+        </w:rPr>
+        <w:t xml:space="preserve"> هم بدهید</w:t>
+      </w:r>
+      <w:r>
+        <w:rPr>
+          <w:rFonts w:cs="B Nazanin"/>
+          <w:rtl/>
+          <w:lang w:bidi="fa-IR"/>
+        </w:rPr>
+        <w:t xml:space="preserve"> که در آن </w:t>
+      </w:r>
+      <w:r>
+        <w:rPr>
+          <w:rFonts w:cs="B Nazanin" w:hint="cs"/>
+          <w:rtl/>
+          <w:lang w:bidi="fa-IR"/>
+        </w:rPr>
+        <w:t>گراف</w:t>
+      </w:r>
+      <w:r>
+        <w:rPr>
+          <w:rFonts w:cs="B Nazanin"/>
+          <w:lang w:bidi="fa-IR"/>
+        </w:rPr>
+        <w:t>G</w:t>
+      </w:r>
+      <w:r>
+        <w:rPr>
+          <w:rFonts w:cs="B Nazanin"/>
+          <w:lang w:bidi="fa-IR"/>
+        </w:rPr>
+        <w:t>’</w:t>
+      </w:r>
+      <w:r>
+        <w:rPr>
+          <w:rFonts w:cs="B Nazanin"/>
+          <w:lang w:bidi="fa-IR"/>
+        </w:rPr>
+        <w:t xml:space="preserve"> </w:t>
+      </w:r>
+      <w:r>
+        <w:rPr>
+          <w:rFonts w:cs="B Nazanin" w:hint="cs"/>
+          <w:rtl/>
+          <w:lang w:bidi="fa-IR"/>
+        </w:rPr>
+        <w:t xml:space="preserve"> </w:t>
+      </w:r>
+      <w:r>
+        <w:rPr>
+          <w:rFonts w:cs="B Nazanin"/>
+          <w:rtl/>
+          <w:lang w:bidi="fa-IR"/>
+        </w:rPr>
+        <w:t xml:space="preserve">از نظر </w:t>
+      </w:r>
+      <w:r>
+        <w:rPr>
+          <w:rFonts w:cs="B Nazanin"/>
+          <w:lang w:bidi="fa-IR"/>
+        </w:rPr>
+        <w:t xml:space="preserve">G </w:t>
+      </w:r>
+      <w:r>
+        <w:rPr>
+          <w:rFonts w:cs="B Nazanin" w:hint="cs"/>
+          <w:rtl/>
+          <w:lang w:bidi="fa-IR"/>
+        </w:rPr>
+        <w:t xml:space="preserve"> ایزومورف </w:t>
+      </w:r>
+      <w:r>
+        <w:rPr>
+          <w:rFonts w:cs="B Nazanin"/>
+          <w:rtl/>
+          <w:lang w:bidi="fa-IR"/>
+        </w:rPr>
+        <w:t>ن</w:t>
+      </w:r>
+      <w:r>
+        <w:rPr>
+          <w:rFonts w:cs="B Nazanin" w:hint="cs"/>
+          <w:rtl/>
+          <w:lang w:bidi="fa-IR"/>
+        </w:rPr>
+        <w:t>ی</w:t>
+      </w:r>
+      <w:r>
+        <w:rPr>
+          <w:rFonts w:cs="B Nazanin" w:hint="eastAsia"/>
+          <w:rtl/>
+          <w:lang w:bidi="fa-IR"/>
+        </w:rPr>
+        <w:t>ست</w:t>
+      </w:r>
+      <w:r>
+        <w:rPr>
+          <w:rFonts w:cs="B Nazanin" w:hint="cs"/>
+          <w:rtl/>
+          <w:lang w:bidi="fa-IR"/>
+        </w:rPr>
+        <w:t>.</w:t>
+      </w:r>
       <w:bookmarkStart w:id="0" w:name="_GoBack"/>
       <w:bookmarkEnd w:id="0"/>
     </w:p>
@@ -13608,11 +15536,192 @@
       </w:rPr>
     </w:lvl>
   </w:abstractNum>
+  <w:abstractNum w:abstractNumId="2" w15:restartNumberingAfterBreak="0">
+    <w:nsid w:val="4F2E4FE6"/>
+    <w:multiLevelType w:val="hybridMultilevel"/>
+    <w:tmpl w:val="D1E49AD6"/>
+    <w:lvl w:ilvl="0" w:tplc="0409000F">
+      <w:start w:val="1"/>
+      <w:numFmt w:val="decimal"/>
+      <w:lvlText w:val="%1."/>
+      <w:lvlJc w:val="left"/>
+      <w:pPr>
+        <w:ind w:left="720" w:hanging="360"/>
+      </w:pPr>
+      <w:rPr>
+        <w:rFonts w:hint="default"/>
+      </w:rPr>
+    </w:lvl>
+    <w:lvl w:ilvl="1" w:tplc="04090019" w:tentative="1">
+      <w:start w:val="1"/>
+      <w:numFmt w:val="lowerLetter"/>
+      <w:lvlText w:val="%2."/>
+      <w:lvlJc w:val="left"/>
+      <w:pPr>
+        <w:ind w:left="1440" w:hanging="360"/>
+      </w:pPr>
+    </w:lvl>
+    <w:lvl w:ilvl="2" w:tplc="0409001B" w:tentative="1">
+      <w:start w:val="1"/>
+      <w:numFmt w:val="lowerRoman"/>
+      <w:lvlText w:val="%3."/>
+      <w:lvlJc w:val="right"/>
+      <w:pPr>
+        <w:ind w:left="2160" w:hanging="180"/>
+      </w:pPr>
+    </w:lvl>
+    <w:lvl w:ilvl="3" w:tplc="0409000F" w:tentative="1">
+      <w:start w:val="1"/>
+      <w:numFmt w:val="decimal"/>
+      <w:lvlText w:val="%4."/>
+      <w:lvlJc w:val="left"/>
+      <w:pPr>
+        <w:ind w:left="2880" w:hanging="360"/>
+      </w:pPr>
+    </w:lvl>
+    <w:lvl w:ilvl="4" w:tplc="04090019" w:tentative="1">
+      <w:start w:val="1"/>
+      <w:numFmt w:val="lowerLetter"/>
+      <w:lvlText w:val="%5."/>
+      <w:lvlJc w:val="left"/>
+      <w:pPr>
+        <w:ind w:left="3600" w:hanging="360"/>
+      </w:pPr>
+    </w:lvl>
+    <w:lvl w:ilvl="5" w:tplc="0409001B" w:tentative="1">
+      <w:start w:val="1"/>
+      <w:numFmt w:val="lowerRoman"/>
+      <w:lvlText w:val="%6."/>
+      <w:lvlJc w:val="right"/>
+      <w:pPr>
+        <w:ind w:left="4320" w:hanging="180"/>
+      </w:pPr>
+    </w:lvl>
+    <w:lvl w:ilvl="6" w:tplc="0409000F" w:tentative="1">
+      <w:start w:val="1"/>
+      <w:numFmt w:val="decimal"/>
+      <w:lvlText w:val="%7."/>
+      <w:lvlJc w:val="left"/>
+      <w:pPr>
+        <w:ind w:left="5040" w:hanging="360"/>
+      </w:pPr>
+    </w:lvl>
+    <w:lvl w:ilvl="7" w:tplc="04090019" w:tentative="1">
+      <w:start w:val="1"/>
+      <w:numFmt w:val="lowerLetter"/>
+      <w:lvlText w:val="%8."/>
+      <w:lvlJc w:val="left"/>
+      <w:pPr>
+        <w:ind w:left="5760" w:hanging="360"/>
+      </w:pPr>
+    </w:lvl>
+    <w:lvl w:ilvl="8" w:tplc="0409001B" w:tentative="1">
+      <w:start w:val="1"/>
+      <w:numFmt w:val="lowerRoman"/>
+      <w:lvlText w:val="%9."/>
+      <w:lvlJc w:val="right"/>
+      <w:pPr>
+        <w:ind w:left="6480" w:hanging="180"/>
+      </w:pPr>
+    </w:lvl>
+  </w:abstractNum>
+  <w:abstractNum w:abstractNumId="3" w15:restartNumberingAfterBreak="0">
+    <w:nsid w:val="7EF6787E"/>
+    <w:multiLevelType w:val="hybridMultilevel"/>
+    <w:tmpl w:val="A2A621D2"/>
+    <w:lvl w:ilvl="0" w:tplc="04090017">
+      <w:start w:val="1"/>
+      <w:numFmt w:val="lowerLetter"/>
+      <w:lvlText w:val="%1)"/>
+      <w:lvlJc w:val="left"/>
+      <w:pPr>
+        <w:ind w:left="1080" w:hanging="360"/>
+      </w:pPr>
+    </w:lvl>
+    <w:lvl w:ilvl="1" w:tplc="04090019" w:tentative="1">
+      <w:start w:val="1"/>
+      <w:numFmt w:val="lowerLetter"/>
+      <w:lvlText w:val="%2."/>
+      <w:lvlJc w:val="left"/>
+      <w:pPr>
+        <w:ind w:left="1800" w:hanging="360"/>
+      </w:pPr>
+    </w:lvl>
+    <w:lvl w:ilvl="2" w:tplc="0409001B" w:tentative="1">
+      <w:start w:val="1"/>
+      <w:numFmt w:val="lowerRoman"/>
+      <w:lvlText w:val="%3."/>
+      <w:lvlJc w:val="right"/>
+      <w:pPr>
+        <w:ind w:left="2520" w:hanging="180"/>
+      </w:pPr>
+    </w:lvl>
+    <w:lvl w:ilvl="3" w:tplc="0409000F" w:tentative="1">
+      <w:start w:val="1"/>
+      <w:numFmt w:val="decimal"/>
+      <w:lvlText w:val="%4."/>
+      <w:lvlJc w:val="left"/>
+      <w:pPr>
+        <w:ind w:left="3240" w:hanging="360"/>
+      </w:pPr>
+    </w:lvl>
+    <w:lvl w:ilvl="4" w:tplc="04090019" w:tentative="1">
+      <w:start w:val="1"/>
+      <w:numFmt w:val="lowerLetter"/>
+      <w:lvlText w:val="%5."/>
+      <w:lvlJc w:val="left"/>
+      <w:pPr>
+        <w:ind w:left="3960" w:hanging="360"/>
+      </w:pPr>
+    </w:lvl>
+    <w:lvl w:ilvl="5" w:tplc="0409001B" w:tentative="1">
+      <w:start w:val="1"/>
+      <w:numFmt w:val="lowerRoman"/>
+      <w:lvlText w:val="%6."/>
+      <w:lvlJc w:val="right"/>
+      <w:pPr>
+        <w:ind w:left="4680" w:hanging="180"/>
+      </w:pPr>
+    </w:lvl>
+    <w:lvl w:ilvl="6" w:tplc="0409000F" w:tentative="1">
+      <w:start w:val="1"/>
+      <w:numFmt w:val="decimal"/>
+      <w:lvlText w:val="%7."/>
+      <w:lvlJc w:val="left"/>
+      <w:pPr>
+        <w:ind w:left="5400" w:hanging="360"/>
+      </w:pPr>
+    </w:lvl>
+    <w:lvl w:ilvl="7" w:tplc="04090019" w:tentative="1">
+      <w:start w:val="1"/>
+      <w:numFmt w:val="lowerLetter"/>
+      <w:lvlText w:val="%8."/>
+      <w:lvlJc w:val="left"/>
+      <w:pPr>
+        <w:ind w:left="6120" w:hanging="360"/>
+      </w:pPr>
+    </w:lvl>
+    <w:lvl w:ilvl="8" w:tplc="0409001B" w:tentative="1">
+      <w:start w:val="1"/>
+      <w:numFmt w:val="lowerRoman"/>
+      <w:lvlText w:val="%9."/>
+      <w:lvlJc w:val="right"/>
+      <w:pPr>
+        <w:ind w:left="6840" w:hanging="180"/>
+      </w:pPr>
+    </w:lvl>
+  </w:abstractNum>
   <w:num w:numId="1">
     <w:abstractNumId w:val="1"/>
   </w:num>
   <w:num w:numId="2">
     <w:abstractNumId w:val="0"/>
+  </w:num>
+  <w:num w:numId="3">
+    <w:abstractNumId w:val="2"/>
+  </w:num>
+  <w:num w:numId="4">
+    <w:abstractNumId w:val="3"/>
   </w:num>
 </w:numbering>
 </file>

</xml_diff>

<commit_message>
10.2 Clustering of Social-Network Graphs
</commit_message>
<xml_diff>
--- a/[pdf][persian] chapter-10-Mining Social Network Graphs.docx
+++ b/[pdf][persian] chapter-10-Mining Social Network Graphs.docx
@@ -14852,8 +14852,7 @@
         <w:bidi/>
         <w:spacing w:line="360" w:lineRule="auto"/>
         <w:rPr>
-          <w:rFonts w:cs="B Nazanin" w:hint="cs"/>
-          <w:rtl/>
+          <w:rFonts w:cs="B Nazanin"/>
           <w:lang w:bidi="fa-IR"/>
         </w:rPr>
       </w:pPr>
@@ -15320,6 +15319,627 @@
           <w:lang w:bidi="fa-IR"/>
         </w:rPr>
         <w:t>.</w:t>
+      </w:r>
+    </w:p>
+    <w:p>
+      <w:pPr>
+        <w:bidi/>
+        <w:spacing w:line="360" w:lineRule="auto"/>
+        <w:rPr>
+          <w:rFonts w:cs="B Nazanin"/>
+          <w:rtl/>
+          <w:lang w:bidi="fa-IR"/>
+        </w:rPr>
+      </w:pPr>
+    </w:p>
+    <w:p>
+      <w:pPr>
+        <w:bidi/>
+        <w:spacing w:line="360" w:lineRule="auto"/>
+        <w:rPr>
+          <w:rFonts w:cs="B Titr"/>
+          <w:sz w:val="40"/>
+          <w:szCs w:val="40"/>
+          <w:rtl/>
+          <w:lang w:bidi="fa-IR"/>
+        </w:rPr>
+      </w:pPr>
+      <w:r>
+        <w:rPr>
+          <w:rFonts w:cs="B Titr" w:hint="cs"/>
+          <w:sz w:val="40"/>
+          <w:szCs w:val="40"/>
+          <w:rtl/>
+          <w:lang w:bidi="fa-IR"/>
+        </w:rPr>
+        <w:t>10.2 خوشه بندی گراف شبکه های اجتماعی</w:t>
+      </w:r>
+    </w:p>
+    <w:p>
+      <w:pPr>
+        <w:bidi/>
+        <w:spacing w:line="360" w:lineRule="auto"/>
+        <w:rPr>
+          <w:rFonts w:cs="B Nazanin" w:hint="cs"/>
+          <w:rtl/>
+          <w:lang w:bidi="fa-IR"/>
+        </w:rPr>
+      </w:pPr>
+      <w:r>
+        <w:rPr>
+          <w:rFonts w:cs="B Nazanin"/>
+          <w:rtl/>
+          <w:lang w:bidi="fa-IR"/>
+        </w:rPr>
+        <w:t>جنبه مهم شبکه ها</w:t>
+      </w:r>
+      <w:r>
+        <w:rPr>
+          <w:rFonts w:cs="B Nazanin" w:hint="cs"/>
+          <w:rtl/>
+          <w:lang w:bidi="fa-IR"/>
+        </w:rPr>
+        <w:t>ی</w:t>
+      </w:r>
+      <w:r>
+        <w:rPr>
+          <w:rFonts w:cs="B Nazanin"/>
+          <w:rtl/>
+          <w:lang w:bidi="fa-IR"/>
+        </w:rPr>
+        <w:t xml:space="preserve"> اجتماع</w:t>
+      </w:r>
+      <w:r>
+        <w:rPr>
+          <w:rFonts w:cs="B Nazanin" w:hint="cs"/>
+          <w:rtl/>
+          <w:lang w:bidi="fa-IR"/>
+        </w:rPr>
+        <w:t>ی</w:t>
+      </w:r>
+      <w:r>
+        <w:rPr>
+          <w:rFonts w:cs="B Nazanin"/>
+          <w:rtl/>
+          <w:lang w:bidi="fa-IR"/>
+        </w:rPr>
+        <w:t xml:space="preserve"> ا</w:t>
+      </w:r>
+      <w:r>
+        <w:rPr>
+          <w:rFonts w:cs="B Nazanin" w:hint="cs"/>
+          <w:rtl/>
+          <w:lang w:bidi="fa-IR"/>
+        </w:rPr>
+        <w:t>ی</w:t>
+      </w:r>
+      <w:r>
+        <w:rPr>
+          <w:rFonts w:cs="B Nazanin" w:hint="eastAsia"/>
+          <w:rtl/>
+          <w:lang w:bidi="fa-IR"/>
+        </w:rPr>
+        <w:t>ن</w:t>
+      </w:r>
+      <w:r>
+        <w:rPr>
+          <w:rFonts w:cs="B Nazanin"/>
+          <w:rtl/>
+          <w:lang w:bidi="fa-IR"/>
+        </w:rPr>
+        <w:t xml:space="preserve"> است که آنها حاو</w:t>
+      </w:r>
+      <w:r>
+        <w:rPr>
+          <w:rFonts w:cs="B Nazanin" w:hint="cs"/>
+          <w:rtl/>
+          <w:lang w:bidi="fa-IR"/>
+        </w:rPr>
+        <w:t>ی</w:t>
+      </w:r>
+      <w:r>
+        <w:rPr>
+          <w:rFonts w:cs="B Nazanin"/>
+          <w:rtl/>
+          <w:lang w:bidi="fa-IR"/>
+        </w:rPr>
+        <w:t xml:space="preserve"> جوامع موجودات</w:t>
+      </w:r>
+      <w:r>
+        <w:rPr>
+          <w:rFonts w:cs="B Nazanin" w:hint="cs"/>
+          <w:rtl/>
+          <w:lang w:bidi="fa-IR"/>
+        </w:rPr>
+        <w:t>ی</w:t>
+      </w:r>
+      <w:r>
+        <w:rPr>
+          <w:rFonts w:cs="B Nazanin"/>
+          <w:rtl/>
+          <w:lang w:bidi="fa-IR"/>
+        </w:rPr>
+        <w:t xml:space="preserve"> هستند که توسط بس</w:t>
+      </w:r>
+      <w:r>
+        <w:rPr>
+          <w:rFonts w:cs="B Nazanin" w:hint="cs"/>
+          <w:rtl/>
+          <w:lang w:bidi="fa-IR"/>
+        </w:rPr>
+        <w:t>ی</w:t>
+      </w:r>
+      <w:r>
+        <w:rPr>
+          <w:rFonts w:cs="B Nazanin" w:hint="eastAsia"/>
+          <w:rtl/>
+          <w:lang w:bidi="fa-IR"/>
+        </w:rPr>
+        <w:t>ار</w:t>
+      </w:r>
+      <w:r>
+        <w:rPr>
+          <w:rFonts w:cs="B Nazanin" w:hint="cs"/>
+          <w:rtl/>
+          <w:lang w:bidi="fa-IR"/>
+        </w:rPr>
+        <w:t>ی</w:t>
+      </w:r>
+      <w:r>
+        <w:rPr>
+          <w:rFonts w:cs="B Nazanin"/>
+          <w:rtl/>
+          <w:lang w:bidi="fa-IR"/>
+        </w:rPr>
+        <w:t xml:space="preserve"> از لبه ها به هم وصل م</w:t>
+      </w:r>
+      <w:r>
+        <w:rPr>
+          <w:rFonts w:cs="B Nazanin" w:hint="cs"/>
+          <w:rtl/>
+          <w:lang w:bidi="fa-IR"/>
+        </w:rPr>
+        <w:t>ی</w:t>
+      </w:r>
+      <w:r>
+        <w:rPr>
+          <w:rFonts w:cs="B Nazanin"/>
+          <w:rtl/>
+          <w:lang w:bidi="fa-IR"/>
+        </w:rPr>
+        <w:t xml:space="preserve"> شوند. به عنوان مثال ، ا</w:t>
+      </w:r>
+      <w:r>
+        <w:rPr>
+          <w:rFonts w:cs="B Nazanin" w:hint="cs"/>
+          <w:rtl/>
+          <w:lang w:bidi="fa-IR"/>
+        </w:rPr>
+        <w:t>ی</w:t>
+      </w:r>
+      <w:r>
+        <w:rPr>
+          <w:rFonts w:cs="B Nazanin" w:hint="eastAsia"/>
+          <w:rtl/>
+          <w:lang w:bidi="fa-IR"/>
+        </w:rPr>
+        <w:t>نها</w:t>
+      </w:r>
+      <w:r>
+        <w:rPr>
+          <w:rFonts w:cs="B Nazanin"/>
+          <w:rtl/>
+          <w:lang w:bidi="fa-IR"/>
+        </w:rPr>
+        <w:t xml:space="preserve"> با گروه</w:t>
+      </w:r>
+      <w:r>
+        <w:rPr>
+          <w:rFonts w:cs="B Nazanin" w:hint="cs"/>
+          <w:rtl/>
+          <w:lang w:bidi="fa-IR"/>
+        </w:rPr>
+        <w:t>ی</w:t>
+      </w:r>
+      <w:r>
+        <w:rPr>
+          <w:rFonts w:cs="B Nazanin"/>
+          <w:rtl/>
+          <w:lang w:bidi="fa-IR"/>
+        </w:rPr>
+        <w:t xml:space="preserve"> از دوستان در مدرسه </w:t>
+      </w:r>
+      <w:r>
+        <w:rPr>
+          <w:rFonts w:cs="B Nazanin" w:hint="cs"/>
+          <w:rtl/>
+          <w:lang w:bidi="fa-IR"/>
+        </w:rPr>
+        <w:t>ی</w:t>
+      </w:r>
+      <w:r>
+        <w:rPr>
+          <w:rFonts w:cs="B Nazanin" w:hint="eastAsia"/>
+          <w:rtl/>
+          <w:lang w:bidi="fa-IR"/>
+        </w:rPr>
+        <w:t>ا</w:t>
+      </w:r>
+      <w:r>
+        <w:rPr>
+          <w:rFonts w:cs="B Nazanin"/>
+          <w:rtl/>
+          <w:lang w:bidi="fa-IR"/>
+        </w:rPr>
+        <w:t xml:space="preserve"> گروهها</w:t>
+      </w:r>
+      <w:r>
+        <w:rPr>
+          <w:rFonts w:cs="B Nazanin" w:hint="cs"/>
+          <w:rtl/>
+          <w:lang w:bidi="fa-IR"/>
+        </w:rPr>
+        <w:t>یی</w:t>
+      </w:r>
+      <w:r>
+        <w:rPr>
+          <w:rFonts w:cs="B Nazanin"/>
+          <w:rtl/>
+          <w:lang w:bidi="fa-IR"/>
+        </w:rPr>
+        <w:t xml:space="preserve"> از محققان علاقمند به همان موضوع مطابقت دارد.</w:t>
+      </w:r>
+      <w:r>
+        <w:rPr>
+          <w:rFonts w:cs="B Nazanin" w:hint="cs"/>
+          <w:rtl/>
+          <w:lang w:bidi="fa-IR"/>
+        </w:rPr>
+        <w:t xml:space="preserve"> </w:t>
+      </w:r>
+      <w:r>
+        <w:rPr>
+          <w:rFonts w:cs="B Nazanin" w:hint="eastAsia"/>
+          <w:rtl/>
+          <w:lang w:bidi="fa-IR"/>
+        </w:rPr>
+        <w:t>در</w:t>
+      </w:r>
+      <w:r>
+        <w:rPr>
+          <w:rFonts w:cs="B Nazanin"/>
+          <w:rtl/>
+          <w:lang w:bidi="fa-IR"/>
+        </w:rPr>
+        <w:t xml:space="preserve"> ا</w:t>
+      </w:r>
+      <w:r>
+        <w:rPr>
+          <w:rFonts w:cs="B Nazanin" w:hint="cs"/>
+          <w:rtl/>
+          <w:lang w:bidi="fa-IR"/>
+        </w:rPr>
+        <w:t>ی</w:t>
+      </w:r>
+      <w:r>
+        <w:rPr>
+          <w:rFonts w:cs="B Nazanin" w:hint="eastAsia"/>
+          <w:rtl/>
+          <w:lang w:bidi="fa-IR"/>
+        </w:rPr>
+        <w:t>ن</w:t>
+      </w:r>
+      <w:r>
+        <w:rPr>
+          <w:rFonts w:cs="B Nazanin"/>
+          <w:rtl/>
+          <w:lang w:bidi="fa-IR"/>
+        </w:rPr>
+        <w:t xml:space="preserve"> بخش ، خوشه بند</w:t>
+      </w:r>
+      <w:r>
+        <w:rPr>
+          <w:rFonts w:cs="B Nazanin" w:hint="cs"/>
+          <w:rtl/>
+          <w:lang w:bidi="fa-IR"/>
+        </w:rPr>
+        <w:t>ی</w:t>
+      </w:r>
+      <w:r>
+        <w:rPr>
+          <w:rFonts w:cs="B Nazanin"/>
+          <w:rtl/>
+          <w:lang w:bidi="fa-IR"/>
+        </w:rPr>
+        <w:t xml:space="preserve"> نمودار را به عنوان راه</w:t>
+      </w:r>
+      <w:r>
+        <w:rPr>
+          <w:rFonts w:cs="B Nazanin" w:hint="cs"/>
+          <w:rtl/>
+          <w:lang w:bidi="fa-IR"/>
+        </w:rPr>
+        <w:t>ی</w:t>
+      </w:r>
+      <w:r>
+        <w:rPr>
+          <w:rFonts w:cs="B Nazanin"/>
+          <w:rtl/>
+          <w:lang w:bidi="fa-IR"/>
+        </w:rPr>
+        <w:t xml:space="preserve"> برا</w:t>
+      </w:r>
+      <w:r>
+        <w:rPr>
+          <w:rFonts w:cs="B Nazanin" w:hint="cs"/>
+          <w:rtl/>
+          <w:lang w:bidi="fa-IR"/>
+        </w:rPr>
+        <w:t>ی</w:t>
+      </w:r>
+      <w:r>
+        <w:rPr>
+          <w:rFonts w:cs="B Nazanin"/>
+          <w:rtl/>
+          <w:lang w:bidi="fa-IR"/>
+        </w:rPr>
+        <w:t xml:space="preserve"> شناسا</w:t>
+      </w:r>
+      <w:r>
+        <w:rPr>
+          <w:rFonts w:cs="B Nazanin" w:hint="cs"/>
+          <w:rtl/>
+          <w:lang w:bidi="fa-IR"/>
+        </w:rPr>
+        <w:t>یی</w:t>
+      </w:r>
+      <w:r>
+        <w:rPr>
+          <w:rFonts w:cs="B Nazanin"/>
+          <w:rtl/>
+          <w:lang w:bidi="fa-IR"/>
+        </w:rPr>
+        <w:t xml:space="preserve"> جوامع در نظر م</w:t>
+      </w:r>
+      <w:r>
+        <w:rPr>
+          <w:rFonts w:cs="B Nazanin" w:hint="cs"/>
+          <w:rtl/>
+          <w:lang w:bidi="fa-IR"/>
+        </w:rPr>
+        <w:t>ی</w:t>
+      </w:r>
+      <w:r>
+        <w:rPr>
+          <w:rFonts w:cs="B Nazanin"/>
+          <w:rtl/>
+          <w:lang w:bidi="fa-IR"/>
+        </w:rPr>
+        <w:t xml:space="preserve"> گ</w:t>
+      </w:r>
+      <w:r>
+        <w:rPr>
+          <w:rFonts w:cs="B Nazanin" w:hint="cs"/>
+          <w:rtl/>
+          <w:lang w:bidi="fa-IR"/>
+        </w:rPr>
+        <w:t>ی</w:t>
+      </w:r>
+      <w:r>
+        <w:rPr>
+          <w:rFonts w:cs="B Nazanin" w:hint="eastAsia"/>
+          <w:rtl/>
+          <w:lang w:bidi="fa-IR"/>
+        </w:rPr>
+        <w:t>ر</w:t>
+      </w:r>
+      <w:r>
+        <w:rPr>
+          <w:rFonts w:cs="B Nazanin" w:hint="cs"/>
+          <w:rtl/>
+          <w:lang w:bidi="fa-IR"/>
+        </w:rPr>
+        <w:t>ی</w:t>
+      </w:r>
+      <w:r>
+        <w:rPr>
+          <w:rFonts w:cs="B Nazanin" w:hint="eastAsia"/>
+          <w:rtl/>
+          <w:lang w:bidi="fa-IR"/>
+        </w:rPr>
+        <w:t>م</w:t>
+      </w:r>
+      <w:r>
+        <w:rPr>
+          <w:rFonts w:cs="B Nazanin"/>
+          <w:rtl/>
+          <w:lang w:bidi="fa-IR"/>
+        </w:rPr>
+        <w:t>.</w:t>
+      </w:r>
+      <w:r>
+        <w:rPr>
+          <w:rFonts w:cs="B Nazanin" w:hint="cs"/>
+          <w:rtl/>
+          <w:lang w:bidi="fa-IR"/>
+        </w:rPr>
+        <w:t xml:space="preserve"> </w:t>
+      </w:r>
+      <w:r>
+        <w:rPr>
+          <w:rFonts w:cs="B Nazanin" w:hint="eastAsia"/>
+          <w:rtl/>
+          <w:lang w:bidi="fa-IR"/>
+        </w:rPr>
+        <w:t>به</w:t>
+      </w:r>
+      <w:r>
+        <w:rPr>
+          <w:rFonts w:cs="B Nazanin"/>
+          <w:rtl/>
+          <w:lang w:bidi="fa-IR"/>
+        </w:rPr>
+        <w:t xml:space="preserve"> نظر م</w:t>
+      </w:r>
+      <w:r>
+        <w:rPr>
+          <w:rFonts w:cs="B Nazanin" w:hint="cs"/>
+          <w:rtl/>
+          <w:lang w:bidi="fa-IR"/>
+        </w:rPr>
+        <w:t>ی</w:t>
+      </w:r>
+      <w:r>
+        <w:rPr>
+          <w:rFonts w:cs="B Nazanin"/>
+          <w:rtl/>
+          <w:lang w:bidi="fa-IR"/>
+        </w:rPr>
+        <w:t xml:space="preserve"> رسد که تکن</w:t>
+      </w:r>
+      <w:r>
+        <w:rPr>
+          <w:rFonts w:cs="B Nazanin" w:hint="cs"/>
+          <w:rtl/>
+          <w:lang w:bidi="fa-IR"/>
+        </w:rPr>
+        <w:t>ی</w:t>
+      </w:r>
+      <w:r>
+        <w:rPr>
+          <w:rFonts w:cs="B Nazanin" w:hint="eastAsia"/>
+          <w:rtl/>
+          <w:lang w:bidi="fa-IR"/>
+        </w:rPr>
+        <w:t>ک</w:t>
+      </w:r>
+      <w:r>
+        <w:rPr>
+          <w:rFonts w:cs="B Nazanin"/>
+          <w:rtl/>
+          <w:lang w:bidi="fa-IR"/>
+        </w:rPr>
+        <w:t xml:space="preserve"> ها</w:t>
+      </w:r>
+      <w:r>
+        <w:rPr>
+          <w:rFonts w:cs="B Nazanin" w:hint="cs"/>
+          <w:rtl/>
+          <w:lang w:bidi="fa-IR"/>
+        </w:rPr>
+        <w:t>یی</w:t>
+      </w:r>
+      <w:r>
+        <w:rPr>
+          <w:rFonts w:cs="B Nazanin"/>
+          <w:rtl/>
+          <w:lang w:bidi="fa-IR"/>
+        </w:rPr>
+        <w:t xml:space="preserve"> که در فصل 7 آموخته ا</w:t>
+      </w:r>
+      <w:r>
+        <w:rPr>
+          <w:rFonts w:cs="B Nazanin" w:hint="cs"/>
+          <w:rtl/>
+          <w:lang w:bidi="fa-IR"/>
+        </w:rPr>
+        <w:t>ی</w:t>
+      </w:r>
+      <w:r>
+        <w:rPr>
+          <w:rFonts w:cs="B Nazanin" w:hint="eastAsia"/>
+          <w:rtl/>
+          <w:lang w:bidi="fa-IR"/>
+        </w:rPr>
+        <w:t>م</w:t>
+      </w:r>
+      <w:r>
+        <w:rPr>
+          <w:rFonts w:cs="B Nazanin"/>
+          <w:rtl/>
+          <w:lang w:bidi="fa-IR"/>
+        </w:rPr>
+        <w:t xml:space="preserve"> ، معمولاً برا</w:t>
+      </w:r>
+      <w:r>
+        <w:rPr>
+          <w:rFonts w:cs="B Nazanin" w:hint="cs"/>
+          <w:rtl/>
+          <w:lang w:bidi="fa-IR"/>
+        </w:rPr>
+        <w:t>ی</w:t>
+      </w:r>
+      <w:r>
+        <w:rPr>
+          <w:rFonts w:cs="B Nazanin"/>
+          <w:rtl/>
+          <w:lang w:bidi="fa-IR"/>
+        </w:rPr>
+        <w:t xml:space="preserve"> مشکل خوشه بند</w:t>
+      </w:r>
+      <w:r>
+        <w:rPr>
+          <w:rFonts w:cs="B Nazanin" w:hint="cs"/>
+          <w:rtl/>
+          <w:lang w:bidi="fa-IR"/>
+        </w:rPr>
+        <w:t>ی</w:t>
+      </w:r>
+      <w:r>
+        <w:rPr>
+          <w:rFonts w:cs="B Nazanin"/>
+          <w:rtl/>
+          <w:lang w:bidi="fa-IR"/>
+        </w:rPr>
+        <w:t xml:space="preserve"> نمودارها</w:t>
+      </w:r>
+      <w:r>
+        <w:rPr>
+          <w:rFonts w:cs="B Nazanin" w:hint="cs"/>
+          <w:rtl/>
+          <w:lang w:bidi="fa-IR"/>
+        </w:rPr>
+        <w:t>ی</w:t>
+      </w:r>
+      <w:r>
+        <w:rPr>
+          <w:rFonts w:cs="B Nazanin"/>
+          <w:rtl/>
+          <w:lang w:bidi="fa-IR"/>
+        </w:rPr>
+        <w:t xml:space="preserve"> شبکه ها</w:t>
+      </w:r>
+      <w:r>
+        <w:rPr>
+          <w:rFonts w:cs="B Nazanin" w:hint="cs"/>
+          <w:rtl/>
+          <w:lang w:bidi="fa-IR"/>
+        </w:rPr>
+        <w:t>ی</w:t>
+      </w:r>
+      <w:r>
+        <w:rPr>
+          <w:rFonts w:cs="B Nazanin"/>
+          <w:rtl/>
+          <w:lang w:bidi="fa-IR"/>
+        </w:rPr>
+        <w:t xml:space="preserve"> اجتماع</w:t>
+      </w:r>
+      <w:r>
+        <w:rPr>
+          <w:rFonts w:cs="B Nazanin" w:hint="cs"/>
+          <w:rtl/>
+          <w:lang w:bidi="fa-IR"/>
+        </w:rPr>
+        <w:t>ی</w:t>
+      </w:r>
+      <w:r>
+        <w:rPr>
+          <w:rFonts w:cs="B Nazanin"/>
+          <w:rtl/>
+          <w:lang w:bidi="fa-IR"/>
+        </w:rPr>
+        <w:t xml:space="preserve"> نامناسب است.</w:t>
       </w:r>
       <w:bookmarkStart w:id="0" w:name="_GoBack"/>
       <w:bookmarkEnd w:id="0"/>

</xml_diff>

<commit_message>
10.2.1 Distance Measures for Social-Network Graphs
</commit_message>
<xml_diff>
--- a/[pdf][persian] chapter-10-Mining Social Network Graphs.docx
+++ b/[pdf][persian] chapter-10-Mining Social Network Graphs.docx
@@ -15360,7 +15360,7 @@
         <w:bidi/>
         <w:spacing w:line="360" w:lineRule="auto"/>
         <w:rPr>
-          <w:rFonts w:cs="B Nazanin" w:hint="cs"/>
+          <w:rFonts w:cs="B Nazanin"/>
           <w:rtl/>
           <w:lang w:bidi="fa-IR"/>
         </w:rPr>
@@ -15940,6 +15940,1284 @@
           <w:lang w:bidi="fa-IR"/>
         </w:rPr>
         <w:t xml:space="preserve"> نامناسب است.</w:t>
+      </w:r>
+    </w:p>
+    <w:p>
+      <w:pPr>
+        <w:bidi/>
+        <w:spacing w:line="360" w:lineRule="auto"/>
+        <w:rPr>
+          <w:rFonts w:cs="B Nazanin"/>
+          <w:rtl/>
+          <w:lang w:bidi="fa-IR"/>
+        </w:rPr>
+      </w:pPr>
+    </w:p>
+    <w:p>
+      <w:pPr>
+        <w:bidi/>
+        <w:spacing w:line="360" w:lineRule="auto"/>
+        <w:rPr>
+          <w:rFonts w:cs="B Titr"/>
+          <w:sz w:val="40"/>
+          <w:szCs w:val="40"/>
+          <w:rtl/>
+          <w:lang w:bidi="fa-IR"/>
+        </w:rPr>
+      </w:pPr>
+      <w:r>
+        <w:rPr>
+          <w:rFonts w:cs="B Titr" w:hint="cs"/>
+          <w:sz w:val="40"/>
+          <w:szCs w:val="40"/>
+          <w:rtl/>
+          <w:lang w:bidi="fa-IR"/>
+        </w:rPr>
+        <w:t>10.2.1 معیار فاصله در گراف شبکه های اجتماعی</w:t>
+      </w:r>
+    </w:p>
+    <w:p>
+      <w:pPr>
+        <w:bidi/>
+        <w:spacing w:line="360" w:lineRule="auto"/>
+        <w:rPr>
+          <w:rFonts w:cs="B Nazanin"/>
+          <w:rtl/>
+          <w:lang w:bidi="fa-IR"/>
+        </w:rPr>
+      </w:pPr>
+      <w:r>
+        <w:rPr>
+          <w:rFonts w:cs="B Nazanin"/>
+          <w:rtl/>
+          <w:lang w:bidi="fa-IR"/>
+        </w:rPr>
+        <w:t>اگر بخواه</w:t>
+      </w:r>
+      <w:r>
+        <w:rPr>
+          <w:rFonts w:cs="B Nazanin" w:hint="cs"/>
+          <w:rtl/>
+          <w:lang w:bidi="fa-IR"/>
+        </w:rPr>
+        <w:t>ی</w:t>
+      </w:r>
+      <w:r>
+        <w:rPr>
+          <w:rFonts w:cs="B Nazanin" w:hint="eastAsia"/>
+          <w:rtl/>
+          <w:lang w:bidi="fa-IR"/>
+        </w:rPr>
+        <w:t>م</w:t>
+      </w:r>
+      <w:r>
+        <w:rPr>
+          <w:rFonts w:cs="B Nazanin"/>
+          <w:rtl/>
+          <w:lang w:bidi="fa-IR"/>
+        </w:rPr>
+        <w:t xml:space="preserve"> از تکن</w:t>
+      </w:r>
+      <w:r>
+        <w:rPr>
+          <w:rFonts w:cs="B Nazanin" w:hint="cs"/>
+          <w:rtl/>
+          <w:lang w:bidi="fa-IR"/>
+        </w:rPr>
+        <w:t>ی</w:t>
+      </w:r>
+      <w:r>
+        <w:rPr>
+          <w:rFonts w:cs="B Nazanin" w:hint="eastAsia"/>
+          <w:rtl/>
+          <w:lang w:bidi="fa-IR"/>
+        </w:rPr>
+        <w:t>ک</w:t>
+      </w:r>
+      <w:r>
+        <w:rPr>
+          <w:rFonts w:cs="B Nazanin"/>
+          <w:rtl/>
+          <w:lang w:bidi="fa-IR"/>
+        </w:rPr>
+        <w:t xml:space="preserve"> ها</w:t>
+      </w:r>
+      <w:r>
+        <w:rPr>
+          <w:rFonts w:cs="B Nazanin" w:hint="cs"/>
+          <w:rtl/>
+          <w:lang w:bidi="fa-IR"/>
+        </w:rPr>
+        <w:t>ی</w:t>
+      </w:r>
+      <w:r>
+        <w:rPr>
+          <w:rFonts w:cs="B Nazanin"/>
+          <w:rtl/>
+          <w:lang w:bidi="fa-IR"/>
+        </w:rPr>
+        <w:t xml:space="preserve"> خوشه بند</w:t>
+      </w:r>
+      <w:r>
+        <w:rPr>
+          <w:rFonts w:cs="B Nazanin" w:hint="cs"/>
+          <w:rtl/>
+          <w:lang w:bidi="fa-IR"/>
+        </w:rPr>
+        <w:t>ی</w:t>
+      </w:r>
+      <w:r>
+        <w:rPr>
+          <w:rFonts w:cs="B Nazanin"/>
+          <w:rtl/>
+          <w:lang w:bidi="fa-IR"/>
+        </w:rPr>
+        <w:t xml:space="preserve"> استاندارد در </w:t>
+      </w:r>
+      <w:r>
+        <w:rPr>
+          <w:rFonts w:cs="B Nazanin" w:hint="cs"/>
+          <w:rtl/>
+          <w:lang w:bidi="fa-IR"/>
+        </w:rPr>
+        <w:t>ی</w:t>
+      </w:r>
+      <w:r>
+        <w:rPr>
+          <w:rFonts w:cs="B Nazanin" w:hint="eastAsia"/>
+          <w:rtl/>
+          <w:lang w:bidi="fa-IR"/>
+        </w:rPr>
+        <w:t>ک</w:t>
+      </w:r>
+      <w:r>
+        <w:rPr>
+          <w:rFonts w:cs="B Nazanin"/>
+          <w:rtl/>
+          <w:lang w:bidi="fa-IR"/>
+        </w:rPr>
+        <w:t xml:space="preserve"> </w:t>
+      </w:r>
+      <w:r>
+        <w:rPr>
+          <w:rFonts w:cs="B Nazanin" w:hint="cs"/>
+          <w:rtl/>
+          <w:lang w:bidi="fa-IR"/>
+        </w:rPr>
+        <w:t>گراف</w:t>
+      </w:r>
+      <w:r>
+        <w:rPr>
+          <w:rFonts w:cs="B Nazanin"/>
+          <w:rtl/>
+          <w:lang w:bidi="fa-IR"/>
+        </w:rPr>
+        <w:t xml:space="preserve"> شبکه ها</w:t>
+      </w:r>
+      <w:r>
+        <w:rPr>
+          <w:rFonts w:cs="B Nazanin" w:hint="cs"/>
+          <w:rtl/>
+          <w:lang w:bidi="fa-IR"/>
+        </w:rPr>
+        <w:t>ی</w:t>
+      </w:r>
+      <w:r>
+        <w:rPr>
+          <w:rFonts w:cs="B Nazanin"/>
+          <w:rtl/>
+          <w:lang w:bidi="fa-IR"/>
+        </w:rPr>
+        <w:t xml:space="preserve"> اجتماع</w:t>
+      </w:r>
+      <w:r>
+        <w:rPr>
+          <w:rFonts w:cs="B Nazanin" w:hint="cs"/>
+          <w:rtl/>
+          <w:lang w:bidi="fa-IR"/>
+        </w:rPr>
+        <w:t>ی</w:t>
+      </w:r>
+      <w:r>
+        <w:rPr>
+          <w:rFonts w:cs="B Nazanin"/>
+          <w:rtl/>
+          <w:lang w:bidi="fa-IR"/>
+        </w:rPr>
+        <w:t xml:space="preserve"> استفاده کن</w:t>
+      </w:r>
+      <w:r>
+        <w:rPr>
+          <w:rFonts w:cs="B Nazanin" w:hint="cs"/>
+          <w:rtl/>
+          <w:lang w:bidi="fa-IR"/>
+        </w:rPr>
+        <w:t>ی</w:t>
+      </w:r>
+      <w:r>
+        <w:rPr>
+          <w:rFonts w:cs="B Nazanin" w:hint="eastAsia"/>
+          <w:rtl/>
+          <w:lang w:bidi="fa-IR"/>
+        </w:rPr>
+        <w:t>م</w:t>
+      </w:r>
+      <w:r>
+        <w:rPr>
+          <w:rFonts w:cs="B Nazanin"/>
+          <w:rtl/>
+          <w:lang w:bidi="fa-IR"/>
+        </w:rPr>
+        <w:t xml:space="preserve"> ، اول</w:t>
+      </w:r>
+      <w:r>
+        <w:rPr>
+          <w:rFonts w:cs="B Nazanin" w:hint="cs"/>
+          <w:rtl/>
+          <w:lang w:bidi="fa-IR"/>
+        </w:rPr>
+        <w:t>ی</w:t>
+      </w:r>
+      <w:r>
+        <w:rPr>
+          <w:rFonts w:cs="B Nazanin" w:hint="eastAsia"/>
+          <w:rtl/>
+          <w:lang w:bidi="fa-IR"/>
+        </w:rPr>
+        <w:t>ن</w:t>
+      </w:r>
+      <w:r>
+        <w:rPr>
+          <w:rFonts w:cs="B Nazanin"/>
+          <w:rtl/>
+          <w:lang w:bidi="fa-IR"/>
+        </w:rPr>
+        <w:t xml:space="preserve"> گام ما تع</w:t>
+      </w:r>
+      <w:r>
+        <w:rPr>
+          <w:rFonts w:cs="B Nazanin" w:hint="cs"/>
+          <w:rtl/>
+          <w:lang w:bidi="fa-IR"/>
+        </w:rPr>
+        <w:t>یی</w:t>
+      </w:r>
+      <w:r>
+        <w:rPr>
+          <w:rFonts w:cs="B Nazanin" w:hint="eastAsia"/>
+          <w:rtl/>
+          <w:lang w:bidi="fa-IR"/>
+        </w:rPr>
+        <w:t>ن</w:t>
+      </w:r>
+      <w:r>
+        <w:rPr>
+          <w:rFonts w:cs="B Nazanin"/>
+          <w:rtl/>
+          <w:lang w:bidi="fa-IR"/>
+        </w:rPr>
+        <w:t xml:space="preserve"> </w:t>
+      </w:r>
+      <w:r>
+        <w:rPr>
+          <w:rFonts w:cs="B Nazanin" w:hint="cs"/>
+          <w:rtl/>
+          <w:lang w:bidi="fa-IR"/>
+        </w:rPr>
+        <w:t>ی</w:t>
+      </w:r>
+      <w:r>
+        <w:rPr>
+          <w:rFonts w:cs="B Nazanin" w:hint="eastAsia"/>
+          <w:rtl/>
+          <w:lang w:bidi="fa-IR"/>
+        </w:rPr>
+        <w:t>ک</w:t>
+      </w:r>
+      <w:r>
+        <w:rPr>
+          <w:rFonts w:cs="B Nazanin"/>
+          <w:rtl/>
+          <w:lang w:bidi="fa-IR"/>
+        </w:rPr>
+        <w:t xml:space="preserve"> </w:t>
+      </w:r>
+      <w:r>
+        <w:rPr>
+          <w:rFonts w:cs="B Nazanin" w:hint="cs"/>
+          <w:rtl/>
+          <w:lang w:bidi="fa-IR"/>
+        </w:rPr>
+        <w:t xml:space="preserve">روش </w:t>
+      </w:r>
+      <w:r>
+        <w:rPr>
+          <w:rFonts w:cs="B Nazanin"/>
+          <w:rtl/>
+          <w:lang w:bidi="fa-IR"/>
+        </w:rPr>
+        <w:t>اندازه گ</w:t>
+      </w:r>
+      <w:r>
+        <w:rPr>
+          <w:rFonts w:cs="B Nazanin" w:hint="cs"/>
+          <w:rtl/>
+          <w:lang w:bidi="fa-IR"/>
+        </w:rPr>
+        <w:t>ی</w:t>
+      </w:r>
+      <w:r>
+        <w:rPr>
+          <w:rFonts w:cs="B Nazanin" w:hint="eastAsia"/>
+          <w:rtl/>
+          <w:lang w:bidi="fa-IR"/>
+        </w:rPr>
+        <w:t>ر</w:t>
+      </w:r>
+      <w:r>
+        <w:rPr>
+          <w:rFonts w:cs="B Nazanin" w:hint="cs"/>
+          <w:rtl/>
+          <w:lang w:bidi="fa-IR"/>
+        </w:rPr>
+        <w:t>ی</w:t>
+      </w:r>
+      <w:r>
+        <w:rPr>
+          <w:rFonts w:cs="B Nazanin"/>
+          <w:rtl/>
+          <w:lang w:bidi="fa-IR"/>
+        </w:rPr>
+        <w:t xml:space="preserve"> فاصله است. هنگام</w:t>
+      </w:r>
+      <w:r>
+        <w:rPr>
+          <w:rFonts w:cs="B Nazanin" w:hint="cs"/>
+          <w:rtl/>
+          <w:lang w:bidi="fa-IR"/>
+        </w:rPr>
+        <w:t>ی</w:t>
+      </w:r>
+      <w:r>
+        <w:rPr>
+          <w:rFonts w:cs="B Nazanin"/>
+          <w:rtl/>
+          <w:lang w:bidi="fa-IR"/>
+        </w:rPr>
+        <w:t xml:space="preserve"> که </w:t>
+      </w:r>
+      <w:r>
+        <w:rPr>
+          <w:rFonts w:cs="B Nazanin" w:hint="cs"/>
+          <w:rtl/>
+          <w:lang w:bidi="fa-IR"/>
+        </w:rPr>
+        <w:t>یال</w:t>
+      </w:r>
+      <w:r>
+        <w:rPr>
+          <w:rFonts w:cs="B Nazanin"/>
+          <w:rtl/>
+          <w:lang w:bidi="fa-IR"/>
+        </w:rPr>
+        <w:t xml:space="preserve"> ها</w:t>
+      </w:r>
+      <w:r>
+        <w:rPr>
+          <w:rFonts w:cs="B Nazanin" w:hint="cs"/>
+          <w:rtl/>
+          <w:lang w:bidi="fa-IR"/>
+        </w:rPr>
+        <w:t>ی</w:t>
+      </w:r>
+      <w:r>
+        <w:rPr>
+          <w:rFonts w:cs="B Nazanin"/>
+          <w:rtl/>
+          <w:lang w:bidi="fa-IR"/>
+        </w:rPr>
+        <w:t xml:space="preserve"> نمودار دارا</w:t>
+      </w:r>
+      <w:r>
+        <w:rPr>
+          <w:rFonts w:cs="B Nazanin" w:hint="cs"/>
+          <w:rtl/>
+          <w:lang w:bidi="fa-IR"/>
+        </w:rPr>
+        <w:t>ی</w:t>
+      </w:r>
+      <w:r>
+        <w:rPr>
+          <w:rFonts w:cs="B Nazanin"/>
+          <w:rtl/>
+          <w:lang w:bidi="fa-IR"/>
+        </w:rPr>
+        <w:t xml:space="preserve"> برچسب هستند ، ا</w:t>
+      </w:r>
+      <w:r>
+        <w:rPr>
+          <w:rFonts w:cs="B Nazanin" w:hint="cs"/>
+          <w:rtl/>
+          <w:lang w:bidi="fa-IR"/>
+        </w:rPr>
+        <w:t>ی</w:t>
+      </w:r>
+      <w:r>
+        <w:rPr>
+          <w:rFonts w:cs="B Nazanin" w:hint="eastAsia"/>
+          <w:rtl/>
+          <w:lang w:bidi="fa-IR"/>
+        </w:rPr>
+        <w:t>ن</w:t>
+      </w:r>
+      <w:r>
+        <w:rPr>
+          <w:rFonts w:cs="B Nazanin"/>
+          <w:rtl/>
+          <w:lang w:bidi="fa-IR"/>
+        </w:rPr>
+        <w:t xml:space="preserve"> برچسب ها بسته به آنچه که آنها نشان م</w:t>
+      </w:r>
+      <w:r>
+        <w:rPr>
+          <w:rFonts w:cs="B Nazanin" w:hint="cs"/>
+          <w:rtl/>
+          <w:lang w:bidi="fa-IR"/>
+        </w:rPr>
+        <w:t>ی</w:t>
+      </w:r>
+      <w:r>
+        <w:rPr>
+          <w:rFonts w:cs="B Nazanin"/>
+          <w:rtl/>
+          <w:lang w:bidi="fa-IR"/>
+        </w:rPr>
+        <w:t xml:space="preserve"> دهند ، م</w:t>
+      </w:r>
+      <w:r>
+        <w:rPr>
+          <w:rFonts w:cs="B Nazanin" w:hint="cs"/>
+          <w:rtl/>
+          <w:lang w:bidi="fa-IR"/>
+        </w:rPr>
+        <w:t>ی</w:t>
+      </w:r>
+      <w:r>
+        <w:rPr>
+          <w:rFonts w:cs="B Nazanin"/>
+          <w:rtl/>
+          <w:lang w:bidi="fa-IR"/>
+        </w:rPr>
+        <w:t xml:space="preserve"> توانند به عنوان اندازه گ</w:t>
+      </w:r>
+      <w:r>
+        <w:rPr>
+          <w:rFonts w:cs="B Nazanin" w:hint="cs"/>
+          <w:rtl/>
+          <w:lang w:bidi="fa-IR"/>
+        </w:rPr>
+        <w:t>ی</w:t>
+      </w:r>
+      <w:r>
+        <w:rPr>
+          <w:rFonts w:cs="B Nazanin" w:hint="eastAsia"/>
+          <w:rtl/>
+          <w:lang w:bidi="fa-IR"/>
+        </w:rPr>
+        <w:t>ر</w:t>
+      </w:r>
+      <w:r>
+        <w:rPr>
+          <w:rFonts w:cs="B Nazanin" w:hint="cs"/>
+          <w:rtl/>
+          <w:lang w:bidi="fa-IR"/>
+        </w:rPr>
+        <w:t>ی</w:t>
+      </w:r>
+      <w:r>
+        <w:rPr>
+          <w:rFonts w:cs="B Nazanin"/>
+          <w:rtl/>
+          <w:lang w:bidi="fa-IR"/>
+        </w:rPr>
+        <w:t xml:space="preserve"> فاصله قابل استفاده باشند.</w:t>
+      </w:r>
+      <w:r>
+        <w:rPr>
+          <w:rFonts w:cs="B Nazanin" w:hint="cs"/>
+          <w:rtl/>
+          <w:lang w:bidi="fa-IR"/>
+        </w:rPr>
+        <w:t xml:space="preserve"> </w:t>
+      </w:r>
+      <w:r>
+        <w:rPr>
+          <w:rFonts w:cs="B Nazanin" w:hint="eastAsia"/>
+          <w:rtl/>
+          <w:lang w:bidi="fa-IR"/>
+        </w:rPr>
+        <w:t>اما</w:t>
+      </w:r>
+      <w:r>
+        <w:rPr>
+          <w:rFonts w:cs="B Nazanin"/>
+          <w:rtl/>
+          <w:lang w:bidi="fa-IR"/>
+        </w:rPr>
+        <w:t xml:space="preserve"> هنگام</w:t>
+      </w:r>
+      <w:r>
+        <w:rPr>
+          <w:rFonts w:cs="B Nazanin" w:hint="cs"/>
+          <w:rtl/>
+          <w:lang w:bidi="fa-IR"/>
+        </w:rPr>
+        <w:t>ی</w:t>
+      </w:r>
+      <w:r>
+        <w:rPr>
+          <w:rFonts w:cs="B Nazanin"/>
+          <w:rtl/>
+          <w:lang w:bidi="fa-IR"/>
+        </w:rPr>
+        <w:t xml:space="preserve"> که لبه ها بدون برچسب هستند ، مانند نمودار «دوستان» ، برا</w:t>
+      </w:r>
+      <w:r>
+        <w:rPr>
+          <w:rFonts w:cs="B Nazanin" w:hint="cs"/>
+          <w:rtl/>
+          <w:lang w:bidi="fa-IR"/>
+        </w:rPr>
+        <w:t>ی</w:t>
+      </w:r>
+      <w:r>
+        <w:rPr>
+          <w:rFonts w:cs="B Nazanin"/>
+          <w:rtl/>
+          <w:lang w:bidi="fa-IR"/>
+        </w:rPr>
+        <w:t xml:space="preserve"> تع</w:t>
+      </w:r>
+      <w:r>
+        <w:rPr>
+          <w:rFonts w:cs="B Nazanin" w:hint="cs"/>
+          <w:rtl/>
+          <w:lang w:bidi="fa-IR"/>
+        </w:rPr>
+        <w:t>یی</w:t>
+      </w:r>
+      <w:r>
+        <w:rPr>
+          <w:rFonts w:cs="B Nazanin" w:hint="eastAsia"/>
+          <w:rtl/>
+          <w:lang w:bidi="fa-IR"/>
+        </w:rPr>
+        <w:t>ن</w:t>
+      </w:r>
+      <w:r>
+        <w:rPr>
+          <w:rFonts w:cs="B Nazanin"/>
+          <w:rtl/>
+          <w:lang w:bidi="fa-IR"/>
+        </w:rPr>
+        <w:t xml:space="preserve"> فاصله</w:t>
+      </w:r>
+      <w:r>
+        <w:rPr>
+          <w:rFonts w:cs="B Nazanin" w:hint="cs"/>
+          <w:rtl/>
+          <w:lang w:bidi="fa-IR"/>
+        </w:rPr>
+        <w:t xml:space="preserve"> ی</w:t>
+      </w:r>
+      <w:r>
+        <w:rPr>
+          <w:rFonts w:cs="B Nazanin"/>
+          <w:rtl/>
+          <w:lang w:bidi="fa-IR"/>
+        </w:rPr>
+        <w:t xml:space="preserve"> مناسب ، کار ز</w:t>
+      </w:r>
+      <w:r>
+        <w:rPr>
+          <w:rFonts w:cs="B Nazanin" w:hint="cs"/>
+          <w:rtl/>
+          <w:lang w:bidi="fa-IR"/>
+        </w:rPr>
+        <w:t>ی</w:t>
+      </w:r>
+      <w:r>
+        <w:rPr>
+          <w:rFonts w:cs="B Nazanin" w:hint="eastAsia"/>
+          <w:rtl/>
+          <w:lang w:bidi="fa-IR"/>
+        </w:rPr>
+        <w:t>اد</w:t>
+      </w:r>
+      <w:r>
+        <w:rPr>
+          <w:rFonts w:cs="B Nazanin" w:hint="cs"/>
+          <w:rtl/>
+          <w:lang w:bidi="fa-IR"/>
+        </w:rPr>
+        <w:t>ی</w:t>
+      </w:r>
+      <w:r>
+        <w:rPr>
+          <w:rFonts w:cs="B Nazanin"/>
+          <w:rtl/>
+          <w:lang w:bidi="fa-IR"/>
+        </w:rPr>
+        <w:t xml:space="preserve"> نم</w:t>
+      </w:r>
+      <w:r>
+        <w:rPr>
+          <w:rFonts w:cs="B Nazanin" w:hint="cs"/>
+          <w:rtl/>
+          <w:lang w:bidi="fa-IR"/>
+        </w:rPr>
+        <w:t>ی</w:t>
+      </w:r>
+      <w:r>
+        <w:rPr>
+          <w:rFonts w:cs="B Nazanin"/>
+          <w:rtl/>
+          <w:lang w:bidi="fa-IR"/>
+        </w:rPr>
+        <w:t xml:space="preserve"> توان انجام داد.</w:t>
+      </w:r>
+    </w:p>
+    <w:p>
+      <w:pPr>
+        <w:bidi/>
+        <w:spacing w:line="360" w:lineRule="auto"/>
+        <w:rPr>
+          <w:rFonts w:cs="B Nazanin"/>
+          <w:rtl/>
+          <w:lang w:bidi="fa-IR"/>
+        </w:rPr>
+      </w:pPr>
+      <w:r>
+        <w:rPr>
+          <w:rFonts w:cs="B Nazanin" w:hint="cs"/>
+          <w:rtl/>
+          <w:lang w:bidi="fa-IR"/>
+        </w:rPr>
+        <w:t>اولین فرض ما این است که در نظر بگیریم گره ها نزدیک هستند و اگر یالی بین آنها باید یا نباشد دارای یک فاصله ی معین است.</w:t>
+      </w:r>
+      <w:r>
+        <w:rPr>
+          <w:rtl/>
+        </w:rPr>
+        <w:t xml:space="preserve"> </w:t>
+      </w:r>
+      <w:r>
+        <w:rPr>
+          <w:rFonts w:cs="B Nazanin"/>
+          <w:rtl/>
+          <w:lang w:bidi="fa-IR"/>
+        </w:rPr>
+        <w:t>بنابرا</w:t>
+      </w:r>
+      <w:r>
+        <w:rPr>
+          <w:rFonts w:cs="B Nazanin" w:hint="cs"/>
+          <w:rtl/>
+          <w:lang w:bidi="fa-IR"/>
+        </w:rPr>
+        <w:t>ی</w:t>
+      </w:r>
+      <w:r>
+        <w:rPr>
+          <w:rFonts w:cs="B Nazanin" w:hint="eastAsia"/>
+          <w:rtl/>
+          <w:lang w:bidi="fa-IR"/>
+        </w:rPr>
+        <w:t>ن</w:t>
+      </w:r>
+      <w:r>
+        <w:rPr>
+          <w:rFonts w:cs="B Nazanin"/>
+          <w:rtl/>
+          <w:lang w:bidi="fa-IR"/>
+        </w:rPr>
+        <w:t xml:space="preserve"> ، م</w:t>
+      </w:r>
+      <w:r>
+        <w:rPr>
+          <w:rFonts w:cs="B Nazanin" w:hint="cs"/>
+          <w:rtl/>
+          <w:lang w:bidi="fa-IR"/>
+        </w:rPr>
+        <w:t>ی</w:t>
+      </w:r>
+      <w:r>
+        <w:rPr>
+          <w:rFonts w:cs="B Nazanin"/>
+          <w:rtl/>
+          <w:lang w:bidi="fa-IR"/>
+        </w:rPr>
+        <w:t xml:space="preserve"> توان گفت که </w:t>
+      </w:r>
+      <w:r>
+        <w:rPr>
+          <w:rFonts w:cs="B Nazanin" w:hint="cs"/>
+          <w:rtl/>
+          <w:lang w:bidi="fa-IR"/>
+        </w:rPr>
+        <w:t xml:space="preserve">فاصله </w:t>
+      </w:r>
+      <w:r>
+        <w:rPr>
+          <w:rFonts w:cs="B Nazanin"/>
+          <w:lang w:bidi="fa-IR"/>
+        </w:rPr>
+        <w:t>d(</w:t>
+      </w:r>
+      <w:proofErr w:type="spellStart"/>
+      <w:r>
+        <w:rPr>
+          <w:rFonts w:cs="B Nazanin"/>
+          <w:lang w:bidi="fa-IR"/>
+        </w:rPr>
+        <w:t>x,y</w:t>
+      </w:r>
+      <w:proofErr w:type="spellEnd"/>
+      <w:r>
+        <w:rPr>
+          <w:rFonts w:cs="B Nazanin"/>
+          <w:lang w:bidi="fa-IR"/>
+        </w:rPr>
+        <w:t>)</w:t>
+      </w:r>
+      <w:r>
+        <w:rPr>
+          <w:rFonts w:cs="B Nazanin"/>
+          <w:rtl/>
+          <w:lang w:bidi="fa-IR"/>
+        </w:rPr>
+        <w:t xml:space="preserve"> در صورت وجود لبه (</w:t>
+      </w:r>
+      <w:r>
+        <w:rPr>
+          <w:rFonts w:cs="B Nazanin"/>
+          <w:lang w:bidi="fa-IR"/>
+        </w:rPr>
+        <w:t xml:space="preserve">x </w:t>
+      </w:r>
+      <w:r>
+        <w:rPr>
+          <w:rFonts w:cs="B Nazanin"/>
+          <w:rtl/>
+          <w:lang w:bidi="fa-IR"/>
+        </w:rPr>
+        <w:t xml:space="preserve">، </w:t>
+      </w:r>
+      <w:r>
+        <w:rPr>
+          <w:rFonts w:cs="B Nazanin"/>
+          <w:lang w:bidi="fa-IR"/>
+        </w:rPr>
+        <w:t>y</w:t>
+      </w:r>
+      <w:r>
+        <w:rPr>
+          <w:rFonts w:cs="B Nazanin"/>
+          <w:rtl/>
+          <w:lang w:bidi="fa-IR"/>
+        </w:rPr>
+        <w:t xml:space="preserve">) </w:t>
+      </w:r>
+      <w:r>
+        <w:rPr>
+          <w:rFonts w:cs="B Nazanin" w:hint="cs"/>
+          <w:rtl/>
+          <w:lang w:bidi="fa-IR"/>
+        </w:rPr>
+        <w:t>1 است و</w:t>
+      </w:r>
+      <w:r>
+        <w:rPr>
+          <w:rFonts w:cs="B Nazanin"/>
+          <w:rtl/>
+          <w:lang w:bidi="fa-IR"/>
+        </w:rPr>
+        <w:t xml:space="preserve"> در صورت </w:t>
+      </w:r>
+      <w:r>
+        <w:rPr>
+          <w:rFonts w:cs="B Nazanin" w:hint="cs"/>
+          <w:rtl/>
+          <w:lang w:bidi="fa-IR"/>
+        </w:rPr>
+        <w:t xml:space="preserve">عدم </w:t>
+      </w:r>
+      <w:r>
+        <w:rPr>
+          <w:rFonts w:cs="B Nazanin"/>
+          <w:rtl/>
+          <w:lang w:bidi="fa-IR"/>
+        </w:rPr>
+        <w:t>وجود چن</w:t>
+      </w:r>
+      <w:r>
+        <w:rPr>
+          <w:rFonts w:cs="B Nazanin" w:hint="cs"/>
+          <w:rtl/>
+          <w:lang w:bidi="fa-IR"/>
+        </w:rPr>
+        <w:t>ی</w:t>
+      </w:r>
+      <w:r>
+        <w:rPr>
+          <w:rFonts w:cs="B Nazanin" w:hint="eastAsia"/>
+          <w:rtl/>
+          <w:lang w:bidi="fa-IR"/>
+        </w:rPr>
+        <w:t>ن</w:t>
+      </w:r>
+      <w:r>
+        <w:rPr>
+          <w:rFonts w:cs="B Nazanin"/>
+          <w:rtl/>
+          <w:lang w:bidi="fa-IR"/>
+        </w:rPr>
+        <w:t xml:space="preserve"> لبه ا</w:t>
+      </w:r>
+      <w:r>
+        <w:rPr>
+          <w:rFonts w:cs="B Nazanin" w:hint="cs"/>
+          <w:rtl/>
+          <w:lang w:bidi="fa-IR"/>
+        </w:rPr>
+        <w:t>ی</w:t>
+      </w:r>
+      <w:r>
+        <w:rPr>
+          <w:rFonts w:cs="B Nazanin"/>
+          <w:rtl/>
+          <w:lang w:bidi="fa-IR"/>
+        </w:rPr>
+        <w:t xml:space="preserve"> 0 است.</w:t>
+      </w:r>
+      <w:r>
+        <w:rPr>
+          <w:rFonts w:cs="B Nazanin" w:hint="cs"/>
+          <w:rtl/>
+          <w:lang w:bidi="fa-IR"/>
+        </w:rPr>
+        <w:t xml:space="preserve"> ما می توانیم از دو مقدار دیگری مثل 1 و </w:t>
+      </w:r>
+      <w:r>
+        <w:rPr>
+          <w:lang w:bidi="fa-IR"/>
+        </w:rPr>
+        <w:t>∞</w:t>
+      </w:r>
+      <w:r>
+        <w:rPr>
+          <w:rFonts w:cs="B Nazanin" w:hint="cs"/>
+          <w:rtl/>
+          <w:lang w:bidi="fa-IR"/>
+        </w:rPr>
+        <w:t xml:space="preserve"> استفاده کنیم تا زمانی که فاصله لبه ها به هم نزدیک تر باشد.</w:t>
+      </w:r>
+    </w:p>
+    <w:p>
+      <w:pPr>
+        <w:bidi/>
+        <w:spacing w:line="360" w:lineRule="auto"/>
+        <w:rPr>
+          <w:rFonts w:cs="B Nazanin" w:hint="cs"/>
+          <w:rtl/>
+          <w:lang w:bidi="fa-IR"/>
+        </w:rPr>
+      </w:pPr>
+      <w:r>
+        <w:rPr>
+          <w:rFonts w:cs="B Nazanin" w:hint="cs"/>
+          <w:rtl/>
+          <w:lang w:bidi="fa-IR"/>
+        </w:rPr>
+        <w:t xml:space="preserve">هیچ یک از معیارهای بررسی فاصله با دو ارزش 0 و 1 یا 0 و </w:t>
+      </w:r>
+      <w:r>
+        <w:rPr>
+          <w:rtl/>
+          <w:lang w:bidi="fa-IR"/>
+        </w:rPr>
+        <w:t>∞</w:t>
+      </w:r>
+      <w:r>
+        <w:rPr>
+          <w:rFonts w:cs="B Nazanin" w:hint="cs"/>
+          <w:rtl/>
+          <w:lang w:bidi="fa-IR"/>
+        </w:rPr>
+        <w:t xml:space="preserve"> یک معیار واقعی و درست برای فاصله نیست. دلیل این امر این است که در هنگام اتصال مثلثی بین گره ها این مقدار فاصله بین دو گره نقض می شود.</w:t>
+      </w:r>
+      <w:r>
+        <w:rPr>
+          <w:rFonts w:hint="cs"/>
+          <w:rtl/>
+        </w:rPr>
+        <w:t xml:space="preserve"> </w:t>
+      </w:r>
+      <w:r>
+        <w:rPr>
+          <w:rFonts w:cs="B Nazanin" w:hint="cs"/>
+          <w:rtl/>
+          <w:lang w:bidi="fa-IR"/>
+        </w:rPr>
+        <w:t>ی</w:t>
+      </w:r>
+      <w:r>
+        <w:rPr>
+          <w:rFonts w:cs="B Nazanin" w:hint="eastAsia"/>
+          <w:rtl/>
+          <w:lang w:bidi="fa-IR"/>
+        </w:rPr>
+        <w:t>عن</w:t>
+      </w:r>
+      <w:r>
+        <w:rPr>
+          <w:rFonts w:cs="B Nazanin" w:hint="cs"/>
+          <w:rtl/>
+          <w:lang w:bidi="fa-IR"/>
+        </w:rPr>
+        <w:t>ی</w:t>
+      </w:r>
+      <w:r>
+        <w:rPr>
+          <w:rFonts w:cs="B Nazanin"/>
+          <w:rtl/>
+          <w:lang w:bidi="fa-IR"/>
+        </w:rPr>
+        <w:t xml:space="preserve"> اگر لبه ها</w:t>
+      </w:r>
+      <w:r>
+        <w:rPr>
+          <w:rFonts w:cs="B Nazanin" w:hint="cs"/>
+          <w:rtl/>
+          <w:lang w:bidi="fa-IR"/>
+        </w:rPr>
+        <w:t>ی</w:t>
+      </w:r>
+      <w:r>
+        <w:rPr>
+          <w:rFonts w:cs="B Nazanin"/>
+          <w:rtl/>
+          <w:lang w:bidi="fa-IR"/>
+        </w:rPr>
+        <w:t xml:space="preserve"> (</w:t>
+      </w:r>
+      <w:r>
+        <w:rPr>
+          <w:rFonts w:cs="B Nazanin"/>
+          <w:lang w:bidi="fa-IR"/>
+        </w:rPr>
+        <w:t xml:space="preserve">A </w:t>
+      </w:r>
+      <w:r>
+        <w:rPr>
+          <w:rFonts w:cs="B Nazanin"/>
+          <w:rtl/>
+          <w:lang w:bidi="fa-IR"/>
+        </w:rPr>
+        <w:t xml:space="preserve">، </w:t>
+      </w:r>
+      <w:r>
+        <w:rPr>
+          <w:rFonts w:cs="B Nazanin"/>
+          <w:lang w:bidi="fa-IR"/>
+        </w:rPr>
+        <w:t>B</w:t>
+      </w:r>
+      <w:r>
+        <w:rPr>
+          <w:rFonts w:cs="B Nazanin"/>
+          <w:rtl/>
+          <w:lang w:bidi="fa-IR"/>
+        </w:rPr>
+        <w:t>) و (</w:t>
+      </w:r>
+      <w:r>
+        <w:rPr>
+          <w:rFonts w:cs="B Nazanin"/>
+          <w:lang w:bidi="fa-IR"/>
+        </w:rPr>
+        <w:t xml:space="preserve">B </w:t>
+      </w:r>
+      <w:r>
+        <w:rPr>
+          <w:rFonts w:cs="B Nazanin"/>
+          <w:rtl/>
+          <w:lang w:bidi="fa-IR"/>
+        </w:rPr>
+        <w:t xml:space="preserve">، </w:t>
+      </w:r>
+      <w:r>
+        <w:rPr>
+          <w:rFonts w:cs="B Nazanin"/>
+          <w:lang w:bidi="fa-IR"/>
+        </w:rPr>
+        <w:t>C</w:t>
+      </w:r>
+      <w:r>
+        <w:rPr>
+          <w:rFonts w:cs="B Nazanin"/>
+          <w:rtl/>
+          <w:lang w:bidi="fa-IR"/>
+        </w:rPr>
+        <w:t>) وجود داشته باشد ، اما ه</w:t>
+      </w:r>
+      <w:r>
+        <w:rPr>
+          <w:rFonts w:cs="B Nazanin" w:hint="cs"/>
+          <w:rtl/>
+          <w:lang w:bidi="fa-IR"/>
+        </w:rPr>
+        <w:t>ی</w:t>
+      </w:r>
+      <w:r>
+        <w:rPr>
+          <w:rFonts w:cs="B Nazanin" w:hint="eastAsia"/>
+          <w:rtl/>
+          <w:lang w:bidi="fa-IR"/>
+        </w:rPr>
+        <w:t>چ</w:t>
+      </w:r>
+      <w:r>
+        <w:rPr>
+          <w:rFonts w:cs="B Nazanin"/>
+          <w:rtl/>
+          <w:lang w:bidi="fa-IR"/>
+        </w:rPr>
+        <w:t xml:space="preserve"> لبه ا</w:t>
+      </w:r>
+      <w:r>
+        <w:rPr>
+          <w:rFonts w:cs="B Nazanin" w:hint="cs"/>
+          <w:rtl/>
+          <w:lang w:bidi="fa-IR"/>
+        </w:rPr>
+        <w:t>ی</w:t>
+      </w:r>
+      <w:r>
+        <w:rPr>
+          <w:rFonts w:cs="B Nazanin"/>
+          <w:rtl/>
+          <w:lang w:bidi="fa-IR"/>
+        </w:rPr>
+        <w:t xml:space="preserve"> (</w:t>
+      </w:r>
+      <w:r>
+        <w:rPr>
+          <w:rFonts w:cs="B Nazanin"/>
+          <w:lang w:bidi="fa-IR"/>
+        </w:rPr>
+        <w:t xml:space="preserve">A </w:t>
+      </w:r>
+      <w:r>
+        <w:rPr>
+          <w:rFonts w:cs="B Nazanin"/>
+          <w:rtl/>
+          <w:lang w:bidi="fa-IR"/>
+        </w:rPr>
+        <w:t xml:space="preserve">، </w:t>
+      </w:r>
+      <w:r>
+        <w:rPr>
+          <w:rFonts w:cs="B Nazanin"/>
+          <w:lang w:bidi="fa-IR"/>
+        </w:rPr>
+        <w:t>C</w:t>
+      </w:r>
+      <w:r>
+        <w:rPr>
+          <w:rFonts w:cs="B Nazanin"/>
+          <w:rtl/>
+          <w:lang w:bidi="fa-IR"/>
+        </w:rPr>
+        <w:t>) وجود ندارد ، در ا</w:t>
+      </w:r>
+      <w:r>
+        <w:rPr>
+          <w:rFonts w:cs="B Nazanin" w:hint="cs"/>
+          <w:rtl/>
+          <w:lang w:bidi="fa-IR"/>
+        </w:rPr>
+        <w:t>ی</w:t>
+      </w:r>
+      <w:r>
+        <w:rPr>
+          <w:rFonts w:cs="B Nazanin" w:hint="eastAsia"/>
+          <w:rtl/>
+          <w:lang w:bidi="fa-IR"/>
+        </w:rPr>
+        <w:t>ن</w:t>
+      </w:r>
+      <w:r>
+        <w:rPr>
+          <w:rFonts w:cs="B Nazanin"/>
+          <w:rtl/>
+          <w:lang w:bidi="fa-IR"/>
+        </w:rPr>
+        <w:t xml:space="preserve"> صورت فاصله از </w:t>
+      </w:r>
+      <w:r>
+        <w:rPr>
+          <w:rFonts w:cs="B Nazanin"/>
+          <w:lang w:bidi="fa-IR"/>
+        </w:rPr>
+        <w:t>A</w:t>
+      </w:r>
+      <w:r>
+        <w:rPr>
+          <w:rFonts w:cs="B Nazanin"/>
+          <w:rtl/>
+          <w:lang w:bidi="fa-IR"/>
+        </w:rPr>
+        <w:t xml:space="preserve"> تا </w:t>
+      </w:r>
+      <w:r>
+        <w:rPr>
+          <w:rFonts w:cs="B Nazanin"/>
+          <w:lang w:bidi="fa-IR"/>
+        </w:rPr>
+        <w:t>C</w:t>
+      </w:r>
+      <w:r>
+        <w:rPr>
+          <w:rFonts w:cs="B Nazanin"/>
+          <w:rtl/>
+          <w:lang w:bidi="fa-IR"/>
+        </w:rPr>
+        <w:t xml:space="preserve"> از مجموع مسافت ها</w:t>
+      </w:r>
+      <w:r>
+        <w:rPr>
+          <w:rFonts w:cs="B Nazanin" w:hint="cs"/>
+          <w:rtl/>
+          <w:lang w:bidi="fa-IR"/>
+        </w:rPr>
+        <w:t>ی</w:t>
+      </w:r>
+      <w:r>
+        <w:rPr>
+          <w:rFonts w:cs="B Nazanin"/>
+          <w:rtl/>
+          <w:lang w:bidi="fa-IR"/>
+        </w:rPr>
+        <w:t xml:space="preserve"> </w:t>
+      </w:r>
+      <w:r>
+        <w:rPr>
+          <w:rFonts w:cs="B Nazanin"/>
+          <w:lang w:bidi="fa-IR"/>
+        </w:rPr>
+        <w:t>A</w:t>
+      </w:r>
+      <w:r>
+        <w:rPr>
+          <w:rFonts w:cs="B Nazanin"/>
+          <w:rtl/>
+          <w:lang w:bidi="fa-IR"/>
+        </w:rPr>
+        <w:t xml:space="preserve"> تا </w:t>
+      </w:r>
+      <w:r>
+        <w:rPr>
+          <w:rFonts w:cs="B Nazanin"/>
+          <w:lang w:bidi="fa-IR"/>
+        </w:rPr>
+        <w:t>B</w:t>
+      </w:r>
+      <w:r>
+        <w:rPr>
+          <w:rFonts w:cs="B Nazanin"/>
+          <w:rtl/>
+          <w:lang w:bidi="fa-IR"/>
+        </w:rPr>
+        <w:t xml:space="preserve"> از </w:t>
+      </w:r>
+      <w:r>
+        <w:rPr>
+          <w:rFonts w:cs="B Nazanin"/>
+          <w:lang w:bidi="fa-IR"/>
+        </w:rPr>
+        <w:t>C</w:t>
+      </w:r>
+      <w:r>
+        <w:rPr>
+          <w:rFonts w:cs="B Nazanin"/>
+          <w:rtl/>
+          <w:lang w:bidi="fa-IR"/>
+        </w:rPr>
+        <w:t xml:space="preserve"> ب</w:t>
+      </w:r>
+      <w:r>
+        <w:rPr>
+          <w:rFonts w:cs="B Nazanin" w:hint="cs"/>
+          <w:rtl/>
+          <w:lang w:bidi="fa-IR"/>
+        </w:rPr>
+        <w:t>ی</w:t>
+      </w:r>
+      <w:r>
+        <w:rPr>
+          <w:rFonts w:cs="B Nazanin" w:hint="eastAsia"/>
+          <w:rtl/>
+          <w:lang w:bidi="fa-IR"/>
+        </w:rPr>
+        <w:t>شتر</w:t>
+      </w:r>
+      <w:r>
+        <w:rPr>
+          <w:rFonts w:cs="B Nazanin"/>
+          <w:rtl/>
+          <w:lang w:bidi="fa-IR"/>
+        </w:rPr>
+        <w:t xml:space="preserve"> م</w:t>
+      </w:r>
+      <w:r>
+        <w:rPr>
+          <w:rFonts w:cs="B Nazanin" w:hint="cs"/>
+          <w:rtl/>
+          <w:lang w:bidi="fa-IR"/>
+        </w:rPr>
+        <w:t>ی</w:t>
+      </w:r>
+      <w:r>
+        <w:rPr>
+          <w:rFonts w:cs="B Nazanin"/>
+          <w:rtl/>
+          <w:lang w:bidi="fa-IR"/>
+        </w:rPr>
+        <w:t xml:space="preserve"> شود.</w:t>
+      </w:r>
+      <w:r>
+        <w:rPr>
+          <w:rFonts w:cs="B Nazanin" w:hint="cs"/>
+          <w:rtl/>
+          <w:lang w:bidi="fa-IR"/>
+        </w:rPr>
+        <w:t xml:space="preserve"> می توانیم برای این مشکل فاصله ی تا یک لبه را به طور مستقیم 1 در نظر بگیریم و برای </w:t>
+      </w:r>
+      <w:r>
+        <w:rPr>
+          <w:rFonts w:cs="B Nazanin"/>
+          <w:lang w:bidi="fa-IR"/>
+        </w:rPr>
+        <w:t>missing edge</w:t>
+      </w:r>
+      <w:r>
+        <w:rPr>
+          <w:rFonts w:cs="B Nazanin" w:hint="cs"/>
+          <w:rtl/>
+          <w:lang w:bidi="fa-IR"/>
+        </w:rPr>
+        <w:t xml:space="preserve"> ها از فاصله ی 1.5 استفاده کنیم که اینکار مشکل بالا را حل می کند اما مشکل توابع محاسبه ی فاصله به نابرابری مثلثی محدود نمی شود که در بخش بعدی این موضوع را خواهیم دید.</w:t>
       </w:r>
       <w:bookmarkStart w:id="0" w:name="_GoBack"/>
       <w:bookmarkEnd w:id="0"/>

</xml_diff>

<commit_message>
10.2.6 Exercises for Section 10.2
</commit_message>
<xml_diff>
--- a/[pdf][persian] chapter-10-Mining Social Network Graphs.docx
+++ b/[pdf][persian] chapter-10-Mining Social Network Graphs.docx
@@ -39701,8 +39701,6 @@
               </w:rPr>
               <w:t>.</w:t>
             </w:r>
-            <w:bookmarkStart w:id="0" w:name="_GoBack"/>
-            <w:bookmarkEnd w:id="0"/>
           </w:p>
         </w:tc>
       </w:tr>
@@ -39734,11 +39732,847 @@
         <w:bidi/>
         <w:spacing w:line="360" w:lineRule="auto"/>
         <w:rPr>
-          <w:rFonts w:cs="B Nazanin"/>
+          <w:rFonts w:cs="B Titr" w:hint="cs"/>
+          <w:sz w:val="40"/>
+          <w:szCs w:val="40"/>
           <w:rtl/>
           <w:lang w:bidi="fa-IR"/>
         </w:rPr>
       </w:pPr>
+      <w:r>
+        <w:rPr>
+          <w:rFonts w:cs="B Titr" w:hint="cs"/>
+          <w:sz w:val="40"/>
+          <w:szCs w:val="40"/>
+          <w:rtl/>
+          <w:lang w:bidi="fa-IR"/>
+        </w:rPr>
+        <w:t>10.2.6 تمرین های بخش 10.2</w:t>
+      </w:r>
+    </w:p>
+    <w:p>
+      <w:pPr>
+        <w:bidi/>
+        <w:spacing w:line="360" w:lineRule="auto"/>
+        <w:rPr>
+          <w:rFonts w:cs="B Nazanin"/>
+          <w:rtl/>
+          <w:lang w:bidi="fa-IR"/>
+        </w:rPr>
+      </w:pPr>
+      <w:r>
+        <w:rPr>
+          <w:rFonts w:cs="B Nazanin" w:hint="cs"/>
+          <w:rtl/>
+          <w:lang w:bidi="fa-IR"/>
+        </w:rPr>
+        <w:t xml:space="preserve">تمرین 10.2.1 : </w:t>
+      </w:r>
+      <w:r>
+        <w:rPr>
+          <w:rFonts w:cs="B Nazanin"/>
+          <w:rtl/>
+          <w:lang w:bidi="fa-IR"/>
+        </w:rPr>
+        <w:t>شکل 10.9 نمونه ا</w:t>
+      </w:r>
+      <w:r>
+        <w:rPr>
+          <w:rFonts w:cs="B Nazanin" w:hint="cs"/>
+          <w:rtl/>
+          <w:lang w:bidi="fa-IR"/>
+        </w:rPr>
+        <w:t>ی</w:t>
+      </w:r>
+      <w:r>
+        <w:rPr>
+          <w:rFonts w:cs="B Nazanin"/>
+          <w:rtl/>
+          <w:lang w:bidi="fa-IR"/>
+        </w:rPr>
+        <w:t xml:space="preserve"> از </w:t>
+      </w:r>
+      <w:r>
+        <w:rPr>
+          <w:rFonts w:cs="B Nazanin" w:hint="cs"/>
+          <w:rtl/>
+          <w:lang w:bidi="fa-IR"/>
+        </w:rPr>
+        <w:t>گراف</w:t>
+      </w:r>
+      <w:r>
+        <w:rPr>
+          <w:rFonts w:cs="B Nazanin"/>
+          <w:rtl/>
+          <w:lang w:bidi="fa-IR"/>
+        </w:rPr>
+        <w:t xml:space="preserve"> شبکه ها</w:t>
+      </w:r>
+      <w:r>
+        <w:rPr>
+          <w:rFonts w:cs="B Nazanin" w:hint="cs"/>
+          <w:rtl/>
+          <w:lang w:bidi="fa-IR"/>
+        </w:rPr>
+        <w:t>ی</w:t>
+      </w:r>
+      <w:r>
+        <w:rPr>
+          <w:rFonts w:cs="B Nazanin"/>
+          <w:rtl/>
+          <w:lang w:bidi="fa-IR"/>
+        </w:rPr>
+        <w:t xml:space="preserve"> اجتماع</w:t>
+      </w:r>
+      <w:r>
+        <w:rPr>
+          <w:rFonts w:cs="B Nazanin" w:hint="cs"/>
+          <w:rtl/>
+          <w:lang w:bidi="fa-IR"/>
+        </w:rPr>
+        <w:t>ی</w:t>
+      </w:r>
+      <w:r>
+        <w:rPr>
+          <w:rFonts w:cs="B Nazanin"/>
+          <w:rtl/>
+          <w:lang w:bidi="fa-IR"/>
+        </w:rPr>
+        <w:t xml:space="preserve"> است. از روش </w:t>
+      </w:r>
+      <w:r>
+        <w:rPr>
+          <w:rFonts w:cs="B Nazanin"/>
+          <w:lang w:bidi="fa-IR"/>
+        </w:rPr>
+        <w:t>Girvan-Newman</w:t>
+      </w:r>
+      <w:r>
+        <w:rPr>
+          <w:rFonts w:cs="B Nazanin"/>
+          <w:rtl/>
+          <w:lang w:bidi="fa-IR"/>
+        </w:rPr>
+        <w:t xml:space="preserve"> استفاده کن</w:t>
+      </w:r>
+      <w:r>
+        <w:rPr>
+          <w:rFonts w:cs="B Nazanin" w:hint="cs"/>
+          <w:rtl/>
+          <w:lang w:bidi="fa-IR"/>
+        </w:rPr>
+        <w:t>ی</w:t>
+      </w:r>
+      <w:r>
+        <w:rPr>
+          <w:rFonts w:cs="B Nazanin" w:hint="eastAsia"/>
+          <w:rtl/>
+          <w:lang w:bidi="fa-IR"/>
+        </w:rPr>
+        <w:t>د</w:t>
+      </w:r>
+      <w:r>
+        <w:rPr>
+          <w:rFonts w:cs="B Nazanin"/>
+          <w:rtl/>
+          <w:lang w:bidi="fa-IR"/>
+        </w:rPr>
+        <w:t xml:space="preserve"> تا تعداد کوتاهتر</w:t>
+      </w:r>
+      <w:r>
+        <w:rPr>
+          <w:rFonts w:cs="B Nazanin" w:hint="cs"/>
+          <w:rtl/>
+          <w:lang w:bidi="fa-IR"/>
+        </w:rPr>
+        <w:t>ی</w:t>
+      </w:r>
+      <w:r>
+        <w:rPr>
+          <w:rFonts w:cs="B Nazanin" w:hint="eastAsia"/>
+          <w:rtl/>
+          <w:lang w:bidi="fa-IR"/>
+        </w:rPr>
+        <w:t>ن</w:t>
+      </w:r>
+      <w:r>
+        <w:rPr>
+          <w:rFonts w:cs="B Nazanin"/>
+          <w:rtl/>
+          <w:lang w:bidi="fa-IR"/>
+        </w:rPr>
+        <w:t xml:space="preserve"> مس</w:t>
+      </w:r>
+      <w:r>
+        <w:rPr>
+          <w:rFonts w:cs="B Nazanin" w:hint="cs"/>
+          <w:rtl/>
+          <w:lang w:bidi="fa-IR"/>
+        </w:rPr>
+        <w:t>ی</w:t>
+      </w:r>
+      <w:r>
+        <w:rPr>
+          <w:rFonts w:cs="B Nazanin" w:hint="eastAsia"/>
+          <w:rtl/>
+          <w:lang w:bidi="fa-IR"/>
+        </w:rPr>
+        <w:t>رها</w:t>
+      </w:r>
+      <w:r>
+        <w:rPr>
+          <w:rFonts w:cs="B Nazanin" w:hint="cs"/>
+          <w:rtl/>
+          <w:lang w:bidi="fa-IR"/>
+        </w:rPr>
+        <w:t>ی</w:t>
+      </w:r>
+      <w:r>
+        <w:rPr>
+          <w:rFonts w:cs="B Nazanin"/>
+          <w:rtl/>
+          <w:lang w:bidi="fa-IR"/>
+        </w:rPr>
+        <w:t xml:space="preserve"> هر کدام از گره ها</w:t>
+      </w:r>
+      <w:r>
+        <w:rPr>
+          <w:rFonts w:cs="B Nazanin" w:hint="cs"/>
+          <w:rtl/>
+          <w:lang w:bidi="fa-IR"/>
+        </w:rPr>
+        <w:t>ی</w:t>
+      </w:r>
+      <w:r>
+        <w:rPr>
+          <w:rFonts w:cs="B Nazanin"/>
+          <w:rtl/>
+          <w:lang w:bidi="fa-IR"/>
+        </w:rPr>
+        <w:t xml:space="preserve"> ز</w:t>
+      </w:r>
+      <w:r>
+        <w:rPr>
+          <w:rFonts w:cs="B Nazanin" w:hint="cs"/>
+          <w:rtl/>
+          <w:lang w:bidi="fa-IR"/>
+        </w:rPr>
+        <w:t>ی</w:t>
+      </w:r>
+      <w:r>
+        <w:rPr>
+          <w:rFonts w:cs="B Nazanin" w:hint="eastAsia"/>
+          <w:rtl/>
+          <w:lang w:bidi="fa-IR"/>
+        </w:rPr>
+        <w:t>ر</w:t>
+      </w:r>
+      <w:r>
+        <w:rPr>
+          <w:rFonts w:cs="B Nazanin"/>
+          <w:rtl/>
+          <w:lang w:bidi="fa-IR"/>
+        </w:rPr>
+        <w:t xml:space="preserve"> را که از هر </w:t>
+      </w:r>
+      <w:r>
+        <w:rPr>
+          <w:rFonts w:cs="B Nazanin" w:hint="cs"/>
+          <w:rtl/>
+          <w:lang w:bidi="fa-IR"/>
+        </w:rPr>
+        <w:t>ی</w:t>
+      </w:r>
+      <w:r>
+        <w:rPr>
+          <w:rFonts w:cs="B Nazanin" w:hint="eastAsia"/>
+          <w:rtl/>
+          <w:lang w:bidi="fa-IR"/>
+        </w:rPr>
+        <w:t>ک</w:t>
+      </w:r>
+      <w:r>
+        <w:rPr>
+          <w:rFonts w:cs="B Nazanin"/>
+          <w:rtl/>
+          <w:lang w:bidi="fa-IR"/>
+        </w:rPr>
+        <w:t xml:space="preserve"> از لبه ها عبور م</w:t>
+      </w:r>
+      <w:r>
+        <w:rPr>
+          <w:rFonts w:cs="B Nazanin" w:hint="cs"/>
+          <w:rtl/>
+          <w:lang w:bidi="fa-IR"/>
+        </w:rPr>
+        <w:t>ی</w:t>
+      </w:r>
+      <w:r>
+        <w:rPr>
+          <w:rFonts w:cs="B Nazanin"/>
+          <w:rtl/>
+          <w:lang w:bidi="fa-IR"/>
+        </w:rPr>
+        <w:t xml:space="preserve"> کند ، تع</w:t>
+      </w:r>
+      <w:r>
+        <w:rPr>
+          <w:rFonts w:cs="B Nazanin" w:hint="cs"/>
+          <w:rtl/>
+          <w:lang w:bidi="fa-IR"/>
+        </w:rPr>
+        <w:t>یی</w:t>
+      </w:r>
+      <w:r>
+        <w:rPr>
+          <w:rFonts w:cs="B Nazanin" w:hint="eastAsia"/>
+          <w:rtl/>
+          <w:lang w:bidi="fa-IR"/>
+        </w:rPr>
+        <w:t>ن</w:t>
+      </w:r>
+      <w:r>
+        <w:rPr>
+          <w:rFonts w:cs="B Nazanin"/>
+          <w:rtl/>
+          <w:lang w:bidi="fa-IR"/>
+        </w:rPr>
+        <w:t xml:space="preserve"> کن</w:t>
+      </w:r>
+      <w:r>
+        <w:rPr>
+          <w:rFonts w:cs="B Nazanin" w:hint="cs"/>
+          <w:rtl/>
+          <w:lang w:bidi="fa-IR"/>
+        </w:rPr>
+        <w:t>ی</w:t>
+      </w:r>
+      <w:r>
+        <w:rPr>
+          <w:rFonts w:cs="B Nazanin" w:hint="eastAsia"/>
+          <w:rtl/>
+          <w:lang w:bidi="fa-IR"/>
+        </w:rPr>
+        <w:t>د</w:t>
+      </w:r>
+      <w:r>
+        <w:rPr>
+          <w:rFonts w:cs="B Nazanin"/>
+          <w:rtl/>
+          <w:lang w:bidi="fa-IR"/>
+        </w:rPr>
+        <w:t>.</w:t>
+      </w:r>
+    </w:p>
+    <w:p>
+      <w:pPr>
+        <w:pStyle w:val="ListParagraph"/>
+        <w:numPr>
+          <w:ilvl w:val="0"/>
+          <w:numId w:val="6"/>
+        </w:numPr>
+        <w:bidi/>
+        <w:spacing w:line="360" w:lineRule="auto"/>
+        <w:rPr>
+          <w:rFonts w:cs="B Nazanin"/>
+          <w:lang w:bidi="fa-IR"/>
+        </w:rPr>
+      </w:pPr>
+      <w:r>
+        <w:rPr>
+          <w:rFonts w:cs="B Nazanin"/>
+          <w:lang w:bidi="fa-IR"/>
+        </w:rPr>
+        <w:t>A</w:t>
+      </w:r>
+    </w:p>
+    <w:p>
+      <w:pPr>
+        <w:pStyle w:val="ListParagraph"/>
+        <w:numPr>
+          <w:ilvl w:val="0"/>
+          <w:numId w:val="6"/>
+        </w:numPr>
+        <w:bidi/>
+        <w:spacing w:line="360" w:lineRule="auto"/>
+        <w:rPr>
+          <w:rFonts w:cs="B Nazanin"/>
+          <w:lang w:bidi="fa-IR"/>
+        </w:rPr>
+      </w:pPr>
+      <w:r>
+        <w:rPr>
+          <w:rFonts w:cs="B Nazanin"/>
+          <w:lang w:bidi="fa-IR"/>
+        </w:rPr>
+        <w:t>B</w:t>
+      </w:r>
+    </w:p>
+    <w:p>
+      <w:pPr>
+        <w:bidi/>
+        <w:spacing w:line="360" w:lineRule="auto"/>
+        <w:rPr>
+          <w:rFonts w:cs="B Nazanin"/>
+          <w:lang w:bidi="fa-IR"/>
+        </w:rPr>
+      </w:pPr>
+    </w:p>
+    <w:p>
+      <w:pPr>
+        <w:bidi/>
+        <w:spacing w:line="360" w:lineRule="auto"/>
+        <w:jc w:val="center"/>
+        <w:rPr>
+          <w:rFonts w:cs="B Nazanin"/>
+          <w:lang w:bidi="fa-IR"/>
+        </w:rPr>
+      </w:pPr>
+      <w:r>
+        <w:rPr>
+          <w:rFonts w:cs="B Nazanin"/>
+          <w:lang w:bidi="fa-IR"/>
+        </w:rPr>
+        <w:lastRenderedPageBreak/>
+        <w:pict>
+          <v:shape id="_x0000_i1039" type="#_x0000_t75" style="width:352.2pt;height:326.4pt">
+            <v:imagedata r:id="rId13" o:title="fig9"/>
+          </v:shape>
+        </w:pict>
+      </w:r>
+    </w:p>
+    <w:p>
+      <w:pPr>
+        <w:bidi/>
+        <w:spacing w:line="360" w:lineRule="auto"/>
+        <w:jc w:val="center"/>
+        <w:rPr>
+          <w:rFonts w:cs="B Nazanin" w:hint="cs"/>
+          <w:rtl/>
+          <w:lang w:bidi="fa-IR"/>
+        </w:rPr>
+      </w:pPr>
+      <w:r>
+        <w:rPr>
+          <w:rFonts w:cs="B Nazanin" w:hint="cs"/>
+          <w:rtl/>
+          <w:lang w:bidi="fa-IR"/>
+        </w:rPr>
+        <w:t>شکل 10.9 : گراف مربوط به تمرین</w:t>
+      </w:r>
+    </w:p>
+    <w:p>
+      <w:pPr>
+        <w:bidi/>
+        <w:spacing w:line="360" w:lineRule="auto"/>
+        <w:jc w:val="center"/>
+        <w:rPr>
+          <w:rFonts w:cs="B Nazanin"/>
+          <w:rtl/>
+          <w:lang w:bidi="fa-IR"/>
+        </w:rPr>
+      </w:pPr>
+    </w:p>
+    <w:p>
+      <w:pPr>
+        <w:bidi/>
+        <w:spacing w:line="360" w:lineRule="auto"/>
+        <w:rPr>
+          <w:rFonts w:cs="B Nazanin"/>
+          <w:lang w:bidi="fa-IR"/>
+        </w:rPr>
+      </w:pPr>
+      <w:r>
+        <w:rPr>
+          <w:rFonts w:cs="B Nazanin" w:hint="cs"/>
+          <w:rtl/>
+          <w:lang w:bidi="fa-IR"/>
+        </w:rPr>
+        <w:t xml:space="preserve">تمرین 10.2.2 : </w:t>
+      </w:r>
+      <w:r>
+        <w:rPr>
+          <w:rFonts w:cs="B Nazanin"/>
+          <w:rtl/>
+          <w:lang w:bidi="fa-IR"/>
+        </w:rPr>
+        <w:t>با استفاده از تقارن ، محاسبات تمر</w:t>
+      </w:r>
+      <w:r>
+        <w:rPr>
+          <w:rFonts w:cs="B Nazanin" w:hint="cs"/>
+          <w:rtl/>
+          <w:lang w:bidi="fa-IR"/>
+        </w:rPr>
+        <w:t>ی</w:t>
+      </w:r>
+      <w:r>
+        <w:rPr>
+          <w:rFonts w:cs="B Nazanin" w:hint="eastAsia"/>
+          <w:rtl/>
+          <w:lang w:bidi="fa-IR"/>
+        </w:rPr>
+        <w:t>ن</w:t>
+      </w:r>
+      <w:r>
+        <w:rPr>
+          <w:rFonts w:cs="B Nazanin"/>
+          <w:rtl/>
+          <w:lang w:bidi="fa-IR"/>
+        </w:rPr>
+        <w:t xml:space="preserve"> 10.2.1</w:t>
+      </w:r>
+      <w:r>
+        <w:rPr>
+          <w:rFonts w:cs="B Nazanin" w:hint="cs"/>
+          <w:rtl/>
+          <w:lang w:bidi="fa-IR"/>
+        </w:rPr>
+        <w:t xml:space="preserve"> ،</w:t>
+      </w:r>
+      <w:r>
+        <w:rPr>
+          <w:rFonts w:cs="B Nazanin"/>
+          <w:rtl/>
+          <w:lang w:bidi="fa-IR"/>
+        </w:rPr>
+        <w:t xml:space="preserve"> تمام موارد لازم برا</w:t>
+      </w:r>
+      <w:r>
+        <w:rPr>
+          <w:rFonts w:cs="B Nazanin" w:hint="cs"/>
+          <w:rtl/>
+          <w:lang w:bidi="fa-IR"/>
+        </w:rPr>
+        <w:t>ی</w:t>
+      </w:r>
+      <w:r>
+        <w:rPr>
+          <w:rFonts w:cs="B Nazanin"/>
+          <w:rtl/>
+          <w:lang w:bidi="fa-IR"/>
+        </w:rPr>
+        <w:t xml:space="preserve"> محاسبه فاصله ب</w:t>
+      </w:r>
+      <w:r>
+        <w:rPr>
+          <w:rFonts w:cs="B Nazanin" w:hint="cs"/>
+          <w:rtl/>
+          <w:lang w:bidi="fa-IR"/>
+        </w:rPr>
+        <w:t>ی</w:t>
+      </w:r>
+      <w:r>
+        <w:rPr>
+          <w:rFonts w:cs="B Nazanin" w:hint="eastAsia"/>
+          <w:rtl/>
+          <w:lang w:bidi="fa-IR"/>
+        </w:rPr>
+        <w:t>ن</w:t>
+      </w:r>
+      <w:r>
+        <w:rPr>
+          <w:rFonts w:cs="B Nazanin"/>
+          <w:rtl/>
+          <w:lang w:bidi="fa-IR"/>
+        </w:rPr>
+        <w:t xml:space="preserve"> هر لبه است</w:t>
+      </w:r>
+      <w:r>
+        <w:rPr>
+          <w:rFonts w:cs="B Nazanin" w:hint="cs"/>
+          <w:rtl/>
+          <w:lang w:bidi="fa-IR"/>
+        </w:rPr>
+        <w:t xml:space="preserve"> این </w:t>
+      </w:r>
+      <w:r>
+        <w:rPr>
+          <w:rFonts w:cs="B Nazanin"/>
+          <w:rtl/>
+          <w:lang w:bidi="fa-IR"/>
+        </w:rPr>
+        <w:t>محاسب</w:t>
+      </w:r>
+      <w:r>
+        <w:rPr>
+          <w:rFonts w:cs="B Nazanin" w:hint="cs"/>
+          <w:rtl/>
+          <w:lang w:bidi="fa-IR"/>
+        </w:rPr>
+        <w:t>ات</w:t>
+      </w:r>
+      <w:r>
+        <w:rPr>
+          <w:rFonts w:cs="B Nazanin"/>
+          <w:rtl/>
+          <w:lang w:bidi="fa-IR"/>
+        </w:rPr>
+        <w:t xml:space="preserve"> را انجام ده</w:t>
+      </w:r>
+      <w:r>
+        <w:rPr>
+          <w:rFonts w:cs="B Nazanin" w:hint="cs"/>
+          <w:rtl/>
+          <w:lang w:bidi="fa-IR"/>
+        </w:rPr>
+        <w:t>ی</w:t>
+      </w:r>
+      <w:r>
+        <w:rPr>
+          <w:rFonts w:cs="B Nazanin" w:hint="eastAsia"/>
+          <w:rtl/>
+          <w:lang w:bidi="fa-IR"/>
+        </w:rPr>
+        <w:t>د</w:t>
+      </w:r>
+      <w:r>
+        <w:rPr>
+          <w:rFonts w:cs="B Nazanin"/>
+          <w:rtl/>
+          <w:lang w:bidi="fa-IR"/>
+        </w:rPr>
+        <w:t>.</w:t>
+      </w:r>
+    </w:p>
+    <w:p>
+      <w:pPr>
+        <w:bidi/>
+        <w:spacing w:line="360" w:lineRule="auto"/>
+        <w:rPr>
+          <w:rFonts w:cs="B Nazanin"/>
+          <w:lang w:bidi="fa-IR"/>
+        </w:rPr>
+      </w:pPr>
+    </w:p>
+    <w:p>
+      <w:pPr>
+        <w:bidi/>
+        <w:spacing w:line="360" w:lineRule="auto"/>
+        <w:rPr>
+          <w:rFonts w:cs="B Nazanin" w:hint="cs"/>
+          <w:rtl/>
+          <w:lang w:bidi="fa-IR"/>
+        </w:rPr>
+      </w:pPr>
+      <w:r>
+        <w:rPr>
+          <w:rFonts w:cs="B Nazanin" w:hint="eastAsia"/>
+          <w:rtl/>
+          <w:lang w:bidi="fa-IR"/>
+        </w:rPr>
+        <w:t>تمر</w:t>
+      </w:r>
+      <w:r>
+        <w:rPr>
+          <w:rFonts w:cs="B Nazanin" w:hint="cs"/>
+          <w:rtl/>
+          <w:lang w:bidi="fa-IR"/>
+        </w:rPr>
+        <w:t>ی</w:t>
+      </w:r>
+      <w:r>
+        <w:rPr>
+          <w:rFonts w:cs="B Nazanin" w:hint="eastAsia"/>
+          <w:rtl/>
+          <w:lang w:bidi="fa-IR"/>
+        </w:rPr>
+        <w:t>ن</w:t>
+      </w:r>
+      <w:r>
+        <w:rPr>
+          <w:rFonts w:cs="B Nazanin"/>
+          <w:rtl/>
+          <w:lang w:bidi="fa-IR"/>
+        </w:rPr>
+        <w:t xml:space="preserve"> 10.2.3:</w:t>
+      </w:r>
+      <w:r>
+        <w:rPr>
+          <w:rFonts w:cs="B Nazanin" w:hint="cs"/>
+          <w:rtl/>
+          <w:lang w:bidi="fa-IR"/>
+        </w:rPr>
+        <w:t xml:space="preserve"> </w:t>
+      </w:r>
+      <w:r>
+        <w:rPr>
+          <w:rFonts w:cs="B Nazanin" w:hint="eastAsia"/>
+          <w:rtl/>
+          <w:lang w:bidi="fa-IR"/>
+        </w:rPr>
+        <w:t>با</w:t>
+      </w:r>
+      <w:r>
+        <w:rPr>
+          <w:rFonts w:cs="B Nazanin"/>
+          <w:rtl/>
+          <w:lang w:bidi="fa-IR"/>
+        </w:rPr>
+        <w:t xml:space="preserve"> استفاده از مقاد</w:t>
+      </w:r>
+      <w:r>
+        <w:rPr>
+          <w:rFonts w:cs="B Nazanin" w:hint="cs"/>
+          <w:rtl/>
+          <w:lang w:bidi="fa-IR"/>
+        </w:rPr>
+        <w:t>ی</w:t>
+      </w:r>
+      <w:r>
+        <w:rPr>
+          <w:rFonts w:cs="B Nazanin" w:hint="eastAsia"/>
+          <w:rtl/>
+          <w:lang w:bidi="fa-IR"/>
+        </w:rPr>
+        <w:t>ر</w:t>
+      </w:r>
+      <w:r>
+        <w:rPr>
+          <w:rFonts w:cs="B Nazanin"/>
+          <w:rtl/>
+          <w:lang w:bidi="fa-IR"/>
+        </w:rPr>
+        <w:t xml:space="preserve"> فاصله از </w:t>
+      </w:r>
+      <w:r>
+        <w:rPr>
+          <w:rFonts w:cs="B Nazanin" w:hint="cs"/>
+          <w:rtl/>
+          <w:lang w:bidi="fa-IR"/>
+        </w:rPr>
+        <w:t>روش</w:t>
+      </w:r>
+      <w:r>
+        <w:rPr>
+          <w:rFonts w:cs="B Nazanin"/>
+          <w:rtl/>
+          <w:lang w:bidi="fa-IR"/>
+        </w:rPr>
+        <w:t xml:space="preserve"> 10.2.2 ، نامزدها</w:t>
+      </w:r>
+      <w:r>
+        <w:rPr>
+          <w:rFonts w:cs="B Nazanin" w:hint="cs"/>
+          <w:rtl/>
+          <w:lang w:bidi="fa-IR"/>
+        </w:rPr>
+        <w:t>ی</w:t>
+      </w:r>
+      <w:r>
+        <w:rPr>
+          <w:rFonts w:cs="B Nazanin"/>
+          <w:rtl/>
+          <w:lang w:bidi="fa-IR"/>
+        </w:rPr>
+        <w:t xml:space="preserve"> معقول را برا</w:t>
+      </w:r>
+      <w:r>
+        <w:rPr>
+          <w:rFonts w:cs="B Nazanin" w:hint="cs"/>
+          <w:rtl/>
+          <w:lang w:bidi="fa-IR"/>
+        </w:rPr>
+        <w:t>ی</w:t>
+      </w:r>
+      <w:r>
+        <w:rPr>
+          <w:rFonts w:cs="B Nazanin"/>
+          <w:rtl/>
+          <w:lang w:bidi="fa-IR"/>
+        </w:rPr>
+        <w:t xml:space="preserve"> جوام</w:t>
+      </w:r>
+      <w:bookmarkStart w:id="0" w:name="_GoBack"/>
+      <w:bookmarkEnd w:id="0"/>
+      <w:r>
+        <w:rPr>
+          <w:rFonts w:cs="B Nazanin"/>
+          <w:rtl/>
+          <w:lang w:bidi="fa-IR"/>
+        </w:rPr>
+        <w:t>ع در شکل 10.9 با حذف تمام لبه ها با فاصله بالا</w:t>
+      </w:r>
+      <w:r>
+        <w:rPr>
+          <w:rFonts w:cs="B Nazanin" w:hint="cs"/>
+          <w:rtl/>
+          <w:lang w:bidi="fa-IR"/>
+        </w:rPr>
+        <w:t>ی</w:t>
+      </w:r>
+      <w:r>
+        <w:rPr>
+          <w:rFonts w:cs="B Nazanin"/>
+          <w:rtl/>
+          <w:lang w:bidi="fa-IR"/>
+        </w:rPr>
+        <w:t xml:space="preserve"> برخ</w:t>
+      </w:r>
+      <w:r>
+        <w:rPr>
+          <w:rFonts w:cs="B Nazanin" w:hint="cs"/>
+          <w:rtl/>
+          <w:lang w:bidi="fa-IR"/>
+        </w:rPr>
+        <w:t>ی</w:t>
+      </w:r>
+      <w:r>
+        <w:rPr>
+          <w:rFonts w:cs="B Nazanin"/>
+          <w:rtl/>
+          <w:lang w:bidi="fa-IR"/>
+        </w:rPr>
+        <w:t xml:space="preserve"> از آستانه تع</w:t>
+      </w:r>
+      <w:r>
+        <w:rPr>
+          <w:rFonts w:cs="B Nazanin" w:hint="cs"/>
+          <w:rtl/>
+          <w:lang w:bidi="fa-IR"/>
+        </w:rPr>
+        <w:t>یی</w:t>
+      </w:r>
+      <w:r>
+        <w:rPr>
+          <w:rFonts w:cs="B Nazanin" w:hint="eastAsia"/>
+          <w:rtl/>
+          <w:lang w:bidi="fa-IR"/>
+        </w:rPr>
+        <w:t>ن</w:t>
+      </w:r>
+      <w:r>
+        <w:rPr>
+          <w:rFonts w:cs="B Nazanin"/>
+          <w:rtl/>
+          <w:lang w:bidi="fa-IR"/>
+        </w:rPr>
+        <w:t xml:space="preserve"> کن</w:t>
+      </w:r>
+      <w:r>
+        <w:rPr>
+          <w:rFonts w:cs="B Nazanin" w:hint="cs"/>
+          <w:rtl/>
+          <w:lang w:bidi="fa-IR"/>
+        </w:rPr>
+        <w:t>ی</w:t>
+      </w:r>
+      <w:r>
+        <w:rPr>
+          <w:rFonts w:cs="B Nazanin" w:hint="eastAsia"/>
+          <w:rtl/>
+          <w:lang w:bidi="fa-IR"/>
+        </w:rPr>
+        <w:t>د</w:t>
+      </w:r>
+      <w:r>
+        <w:rPr>
+          <w:rFonts w:cs="B Nazanin"/>
+          <w:rtl/>
+          <w:lang w:bidi="fa-IR"/>
+        </w:rPr>
+        <w:t>.</w:t>
+      </w:r>
     </w:p>
     <w:sectPr>
       <w:pgSz w:w="11900" w:h="16840"/>
@@ -39929,6 +40763,95 @@
     </w:lvl>
   </w:abstractNum>
   <w:abstractNum w:abstractNumId="2" w15:restartNumberingAfterBreak="0">
+    <w:nsid w:val="32C73FA9"/>
+    <w:multiLevelType w:val="hybridMultilevel"/>
+    <w:tmpl w:val="4CFCEA2E"/>
+    <w:lvl w:ilvl="0" w:tplc="04090019">
+      <w:start w:val="1"/>
+      <w:numFmt w:val="lowerLetter"/>
+      <w:lvlText w:val="%1."/>
+      <w:lvlJc w:val="left"/>
+      <w:pPr>
+        <w:ind w:left="720" w:hanging="360"/>
+      </w:pPr>
+      <w:rPr>
+        <w:rFonts w:hint="default"/>
+      </w:rPr>
+    </w:lvl>
+    <w:lvl w:ilvl="1" w:tplc="04090019" w:tentative="1">
+      <w:start w:val="1"/>
+      <w:numFmt w:val="lowerLetter"/>
+      <w:lvlText w:val="%2."/>
+      <w:lvlJc w:val="left"/>
+      <w:pPr>
+        <w:ind w:left="1440" w:hanging="360"/>
+      </w:pPr>
+    </w:lvl>
+    <w:lvl w:ilvl="2" w:tplc="0409001B" w:tentative="1">
+      <w:start w:val="1"/>
+      <w:numFmt w:val="lowerRoman"/>
+      <w:lvlText w:val="%3."/>
+      <w:lvlJc w:val="right"/>
+      <w:pPr>
+        <w:ind w:left="2160" w:hanging="180"/>
+      </w:pPr>
+    </w:lvl>
+    <w:lvl w:ilvl="3" w:tplc="0409000F" w:tentative="1">
+      <w:start w:val="1"/>
+      <w:numFmt w:val="decimal"/>
+      <w:lvlText w:val="%4."/>
+      <w:lvlJc w:val="left"/>
+      <w:pPr>
+        <w:ind w:left="2880" w:hanging="360"/>
+      </w:pPr>
+    </w:lvl>
+    <w:lvl w:ilvl="4" w:tplc="04090019" w:tentative="1">
+      <w:start w:val="1"/>
+      <w:numFmt w:val="lowerLetter"/>
+      <w:lvlText w:val="%5."/>
+      <w:lvlJc w:val="left"/>
+      <w:pPr>
+        <w:ind w:left="3600" w:hanging="360"/>
+      </w:pPr>
+    </w:lvl>
+    <w:lvl w:ilvl="5" w:tplc="0409001B" w:tentative="1">
+      <w:start w:val="1"/>
+      <w:numFmt w:val="lowerRoman"/>
+      <w:lvlText w:val="%6."/>
+      <w:lvlJc w:val="right"/>
+      <w:pPr>
+        <w:ind w:left="4320" w:hanging="180"/>
+      </w:pPr>
+    </w:lvl>
+    <w:lvl w:ilvl="6" w:tplc="0409000F" w:tentative="1">
+      <w:start w:val="1"/>
+      <w:numFmt w:val="decimal"/>
+      <w:lvlText w:val="%7."/>
+      <w:lvlJc w:val="left"/>
+      <w:pPr>
+        <w:ind w:left="5040" w:hanging="360"/>
+      </w:pPr>
+    </w:lvl>
+    <w:lvl w:ilvl="7" w:tplc="04090019" w:tentative="1">
+      <w:start w:val="1"/>
+      <w:numFmt w:val="lowerLetter"/>
+      <w:lvlText w:val="%8."/>
+      <w:lvlJc w:val="left"/>
+      <w:pPr>
+        <w:ind w:left="5760" w:hanging="360"/>
+      </w:pPr>
+    </w:lvl>
+    <w:lvl w:ilvl="8" w:tplc="0409001B" w:tentative="1">
+      <w:start w:val="1"/>
+      <w:numFmt w:val="lowerRoman"/>
+      <w:lvlText w:val="%9."/>
+      <w:lvlJc w:val="right"/>
+      <w:pPr>
+        <w:ind w:left="6480" w:hanging="180"/>
+      </w:pPr>
+    </w:lvl>
+  </w:abstractNum>
+  <w:abstractNum w:abstractNumId="3" w15:restartNumberingAfterBreak="0">
     <w:nsid w:val="418A196B"/>
     <w:multiLevelType w:val="hybridMultilevel"/>
     <w:tmpl w:val="2D349FDC"/>
@@ -40041,7 +40964,7 @@
       </w:rPr>
     </w:lvl>
   </w:abstractNum>
-  <w:abstractNum w:abstractNumId="3" w15:restartNumberingAfterBreak="0">
+  <w:abstractNum w:abstractNumId="4" w15:restartNumberingAfterBreak="0">
     <w:nsid w:val="4F2E4FE6"/>
     <w:multiLevelType w:val="hybridMultilevel"/>
     <w:tmpl w:val="D1E49AD6"/>
@@ -40130,7 +41053,7 @@
       </w:pPr>
     </w:lvl>
   </w:abstractNum>
-  <w:abstractNum w:abstractNumId="4" w15:restartNumberingAfterBreak="0">
+  <w:abstractNum w:abstractNumId="5" w15:restartNumberingAfterBreak="0">
     <w:nsid w:val="7EF6787E"/>
     <w:multiLevelType w:val="hybridMultilevel"/>
     <w:tmpl w:val="A2A621D2"/>
@@ -40217,19 +41140,22 @@
     </w:lvl>
   </w:abstractNum>
   <w:num w:numId="1">
-    <w:abstractNumId w:val="2"/>
+    <w:abstractNumId w:val="3"/>
   </w:num>
   <w:num w:numId="2">
     <w:abstractNumId w:val="1"/>
   </w:num>
   <w:num w:numId="3">
-    <w:abstractNumId w:val="3"/>
+    <w:abstractNumId w:val="4"/>
   </w:num>
   <w:num w:numId="4">
-    <w:abstractNumId w:val="4"/>
+    <w:abstractNumId w:val="5"/>
   </w:num>
   <w:num w:numId="5">
     <w:abstractNumId w:val="0"/>
+  </w:num>
+  <w:num w:numId="6">
+    <w:abstractNumId w:val="2"/>
   </w:num>
 </w:numbering>
 </file>

</xml_diff>

<commit_message>
10.3.2 Complete Bipartite Graphs
</commit_message>
<xml_diff>
--- a/[pdf][persian] chapter-10-Mining Social Network Graphs.docx
+++ b/[pdf][persian] chapter-10-Mining Social Network Graphs.docx
@@ -43055,7 +43055,7 @@
         <w:bidi/>
         <w:spacing w:line="360" w:lineRule="auto"/>
         <w:rPr>
-          <w:rFonts w:cs="B Nazanin" w:hint="cs"/>
+          <w:rFonts w:cs="B Nazanin"/>
           <w:rtl/>
           <w:lang w:bidi="fa-IR"/>
         </w:rPr>
@@ -43575,9 +43575,3820 @@
           <w:lang w:bidi="fa-IR"/>
         </w:rPr>
         <w:t>.</w:t>
+      </w:r>
+    </w:p>
+    <w:p>
+      <w:pPr>
+        <w:bidi/>
+        <w:spacing w:line="360" w:lineRule="auto"/>
+        <w:rPr>
+          <w:rFonts w:cs="B Nazanin"/>
+          <w:rtl/>
+          <w:lang w:bidi="fa-IR"/>
+        </w:rPr>
+      </w:pPr>
+    </w:p>
+    <w:p>
+      <w:pPr>
+        <w:bidi/>
+        <w:spacing w:line="360" w:lineRule="auto"/>
+        <w:rPr>
+          <w:rFonts w:cs="B Titr"/>
+          <w:sz w:val="40"/>
+          <w:szCs w:val="40"/>
+          <w:rtl/>
+          <w:lang w:bidi="fa-IR"/>
+        </w:rPr>
+      </w:pPr>
+      <w:r>
+        <w:rPr>
+          <w:rFonts w:cs="B Titr" w:hint="cs"/>
+          <w:sz w:val="40"/>
+          <w:szCs w:val="40"/>
+          <w:rtl/>
+          <w:lang w:bidi="fa-IR"/>
+        </w:rPr>
+        <w:t>10.3.2 گراف های دوبخشی کامل</w:t>
+      </w:r>
+    </w:p>
+    <w:p>
+      <w:pPr>
+        <w:bidi/>
+        <w:spacing w:line="360" w:lineRule="auto"/>
+        <w:rPr>
+          <w:rFonts w:cs="B Nazanin"/>
+          <w:lang w:bidi="fa-IR"/>
+        </w:rPr>
+      </w:pPr>
+      <w:r>
+        <w:rPr>
+          <w:rFonts w:cs="B Nazanin"/>
+          <w:rtl/>
+          <w:lang w:bidi="fa-IR"/>
+        </w:rPr>
+        <w:t xml:space="preserve">بحث </w:t>
+      </w:r>
+      <w:r>
+        <w:rPr>
+          <w:rFonts w:cs="B Nazanin" w:hint="cs"/>
+          <w:rtl/>
+          <w:lang w:bidi="fa-IR"/>
+        </w:rPr>
+        <w:t>گراف های</w:t>
+      </w:r>
+      <w:r>
+        <w:rPr>
+          <w:rFonts w:cs="B Nazanin"/>
+          <w:rtl/>
+          <w:lang w:bidi="fa-IR"/>
+        </w:rPr>
+        <w:t xml:space="preserve"> دو طرفه را از بخش 8.3 به </w:t>
+      </w:r>
+      <w:r>
+        <w:rPr>
+          <w:rFonts w:cs="B Nazanin" w:hint="cs"/>
+          <w:rtl/>
+          <w:lang w:bidi="fa-IR"/>
+        </w:rPr>
+        <w:t>ی</w:t>
+      </w:r>
+      <w:r>
+        <w:rPr>
+          <w:rFonts w:cs="B Nazanin" w:hint="eastAsia"/>
+          <w:rtl/>
+          <w:lang w:bidi="fa-IR"/>
+        </w:rPr>
+        <w:t>اد</w:t>
+      </w:r>
+      <w:r>
+        <w:rPr>
+          <w:rFonts w:cs="B Nazanin"/>
+          <w:rtl/>
+          <w:lang w:bidi="fa-IR"/>
+        </w:rPr>
+        <w:t xml:space="preserve"> ب</w:t>
+      </w:r>
+      <w:r>
+        <w:rPr>
+          <w:rFonts w:cs="B Nazanin" w:hint="cs"/>
+          <w:rtl/>
+          <w:lang w:bidi="fa-IR"/>
+        </w:rPr>
+        <w:t>ی</w:t>
+      </w:r>
+      <w:r>
+        <w:rPr>
+          <w:rFonts w:cs="B Nazanin" w:hint="eastAsia"/>
+          <w:rtl/>
+          <w:lang w:bidi="fa-IR"/>
+        </w:rPr>
+        <w:t>اور</w:t>
+      </w:r>
+      <w:r>
+        <w:rPr>
+          <w:rFonts w:cs="B Nazanin" w:hint="cs"/>
+          <w:rtl/>
+          <w:lang w:bidi="fa-IR"/>
+        </w:rPr>
+        <w:t>ی</w:t>
+      </w:r>
+      <w:r>
+        <w:rPr>
+          <w:rFonts w:cs="B Nazanin" w:hint="eastAsia"/>
+          <w:rtl/>
+          <w:lang w:bidi="fa-IR"/>
+        </w:rPr>
+        <w:t>د</w:t>
+      </w:r>
+      <w:r>
+        <w:rPr>
+          <w:rFonts w:cs="B Nazanin"/>
+          <w:rtl/>
+          <w:lang w:bidi="fa-IR"/>
+        </w:rPr>
+        <w:t>.</w:t>
+      </w:r>
+      <w:r>
+        <w:rPr>
+          <w:rFonts w:cs="B Nazanin" w:hint="cs"/>
+          <w:rtl/>
+          <w:lang w:bidi="fa-IR"/>
+        </w:rPr>
+        <w:t xml:space="preserve"> </w:t>
+      </w:r>
+      <w:r>
+        <w:rPr>
+          <w:rFonts w:cs="B Nazanin" w:hint="cs"/>
+          <w:rtl/>
+          <w:lang w:bidi="fa-IR"/>
+        </w:rPr>
+        <w:t>ی</w:t>
+      </w:r>
+      <w:r>
+        <w:rPr>
+          <w:rFonts w:cs="B Nazanin" w:hint="eastAsia"/>
+          <w:rtl/>
+          <w:lang w:bidi="fa-IR"/>
+        </w:rPr>
+        <w:t>ک</w:t>
+      </w:r>
+      <w:r>
+        <w:rPr>
+          <w:rFonts w:cs="B Nazanin"/>
+          <w:rtl/>
+          <w:lang w:bidi="fa-IR"/>
+        </w:rPr>
+        <w:t xml:space="preserve"> </w:t>
+      </w:r>
+      <w:r>
+        <w:rPr>
+          <w:rFonts w:cs="B Nazanin" w:hint="cs"/>
+          <w:rtl/>
+          <w:lang w:bidi="fa-IR"/>
+        </w:rPr>
+        <w:t>گراف</w:t>
+      </w:r>
+      <w:r>
+        <w:rPr>
+          <w:rFonts w:cs="B Nazanin"/>
+          <w:rtl/>
+          <w:lang w:bidi="fa-IR"/>
+        </w:rPr>
+        <w:t xml:space="preserve"> کامل دو طرفه از گره ها</w:t>
+      </w:r>
+      <w:r>
+        <w:rPr>
+          <w:rFonts w:cs="B Nazanin" w:hint="cs"/>
+          <w:rtl/>
+          <w:lang w:bidi="fa-IR"/>
+        </w:rPr>
+        <w:t>ی</w:t>
+      </w:r>
+      <w:r>
+        <w:rPr>
+          <w:rFonts w:cs="B Nazanin"/>
+          <w:rtl/>
+          <w:lang w:bidi="fa-IR"/>
+        </w:rPr>
+        <w:t xml:space="preserve"> </w:t>
+      </w:r>
+      <w:r>
+        <w:rPr>
+          <w:rFonts w:cs="B Nazanin"/>
+          <w:lang w:bidi="fa-IR"/>
+        </w:rPr>
+        <w:t>s</w:t>
+      </w:r>
+      <w:r>
+        <w:rPr>
+          <w:rFonts w:cs="B Nazanin"/>
+          <w:rtl/>
+          <w:lang w:bidi="fa-IR"/>
+        </w:rPr>
+        <w:t xml:space="preserve"> در </w:t>
+      </w:r>
+      <w:r>
+        <w:rPr>
+          <w:rFonts w:cs="B Nazanin" w:hint="cs"/>
+          <w:rtl/>
+          <w:lang w:bidi="fa-IR"/>
+        </w:rPr>
+        <w:t>ی</w:t>
+      </w:r>
+      <w:r>
+        <w:rPr>
+          <w:rFonts w:cs="B Nazanin" w:hint="eastAsia"/>
+          <w:rtl/>
+          <w:lang w:bidi="fa-IR"/>
+        </w:rPr>
+        <w:t>ک</w:t>
+      </w:r>
+      <w:r>
+        <w:rPr>
+          <w:rFonts w:cs="B Nazanin"/>
+          <w:rtl/>
+          <w:lang w:bidi="fa-IR"/>
+        </w:rPr>
+        <w:t xml:space="preserve"> طرف و گره ها</w:t>
+      </w:r>
+      <w:r>
+        <w:rPr>
+          <w:rFonts w:cs="B Nazanin" w:hint="cs"/>
+          <w:rtl/>
+          <w:lang w:bidi="fa-IR"/>
+        </w:rPr>
+        <w:t>ی</w:t>
+      </w:r>
+      <w:r>
+        <w:rPr>
+          <w:rFonts w:cs="B Nazanin"/>
+          <w:rtl/>
+          <w:lang w:bidi="fa-IR"/>
+        </w:rPr>
+        <w:t xml:space="preserve"> </w:t>
+      </w:r>
+      <w:r>
+        <w:rPr>
+          <w:rFonts w:cs="B Nazanin"/>
+          <w:lang w:bidi="fa-IR"/>
+        </w:rPr>
+        <w:t>t</w:t>
+      </w:r>
+      <w:r>
+        <w:rPr>
+          <w:rFonts w:cs="B Nazanin"/>
+          <w:rtl/>
+          <w:lang w:bidi="fa-IR"/>
+        </w:rPr>
+        <w:t xml:space="preserve"> در طرف د</w:t>
+      </w:r>
+      <w:r>
+        <w:rPr>
+          <w:rFonts w:cs="B Nazanin" w:hint="cs"/>
+          <w:rtl/>
+          <w:lang w:bidi="fa-IR"/>
+        </w:rPr>
+        <w:t>ی</w:t>
+      </w:r>
+      <w:r>
+        <w:rPr>
+          <w:rFonts w:cs="B Nazanin" w:hint="eastAsia"/>
+          <w:rtl/>
+          <w:lang w:bidi="fa-IR"/>
+        </w:rPr>
+        <w:t>گر</w:t>
+      </w:r>
+      <w:r>
+        <w:rPr>
+          <w:rFonts w:cs="B Nazanin"/>
+          <w:rtl/>
+          <w:lang w:bidi="fa-IR"/>
+        </w:rPr>
+        <w:t xml:space="preserve"> تشک</w:t>
+      </w:r>
+      <w:r>
+        <w:rPr>
+          <w:rFonts w:cs="B Nazanin" w:hint="cs"/>
+          <w:rtl/>
+          <w:lang w:bidi="fa-IR"/>
+        </w:rPr>
+        <w:t>ی</w:t>
+      </w:r>
+      <w:r>
+        <w:rPr>
+          <w:rFonts w:cs="B Nazanin" w:hint="eastAsia"/>
+          <w:rtl/>
+          <w:lang w:bidi="fa-IR"/>
+        </w:rPr>
+        <w:t>ل</w:t>
+      </w:r>
+      <w:r>
+        <w:rPr>
+          <w:rFonts w:cs="B Nazanin"/>
+          <w:rtl/>
+          <w:lang w:bidi="fa-IR"/>
+        </w:rPr>
+        <w:t xml:space="preserve"> شده است که تمام لبه ها</w:t>
+      </w:r>
+      <w:r>
+        <w:rPr>
+          <w:rFonts w:cs="B Nazanin" w:hint="cs"/>
+          <w:rtl/>
+          <w:lang w:bidi="fa-IR"/>
+        </w:rPr>
+        <w:t>ی</w:t>
+      </w:r>
+      <w:r>
+        <w:rPr>
+          <w:rFonts w:cs="B Nazanin"/>
+          <w:rtl/>
+          <w:lang w:bidi="fa-IR"/>
+        </w:rPr>
+        <w:t xml:space="preserve"> ممکن ب</w:t>
+      </w:r>
+      <w:r>
+        <w:rPr>
+          <w:rFonts w:cs="B Nazanin" w:hint="cs"/>
+          <w:rtl/>
+          <w:lang w:bidi="fa-IR"/>
+        </w:rPr>
+        <w:t>ی</w:t>
+      </w:r>
+      <w:r>
+        <w:rPr>
+          <w:rFonts w:cs="B Nazanin" w:hint="eastAsia"/>
+          <w:rtl/>
+          <w:lang w:bidi="fa-IR"/>
+        </w:rPr>
+        <w:t>ن</w:t>
+      </w:r>
+      <w:r>
+        <w:rPr>
+          <w:rFonts w:cs="B Nazanin"/>
+          <w:rtl/>
+          <w:lang w:bidi="fa-IR"/>
+        </w:rPr>
+        <w:t xml:space="preserve"> گره ها</w:t>
+      </w:r>
+      <w:r>
+        <w:rPr>
+          <w:rFonts w:cs="B Nazanin" w:hint="cs"/>
+          <w:rtl/>
+          <w:lang w:bidi="fa-IR"/>
+        </w:rPr>
+        <w:t>ی</w:t>
+      </w:r>
+      <w:r>
+        <w:rPr>
+          <w:rFonts w:cs="B Nazanin"/>
+          <w:rtl/>
+          <w:lang w:bidi="fa-IR"/>
+        </w:rPr>
+        <w:t xml:space="preserve"> </w:t>
+      </w:r>
+      <w:r>
+        <w:rPr>
+          <w:rFonts w:cs="B Nazanin" w:hint="cs"/>
+          <w:rtl/>
+          <w:lang w:bidi="fa-IR"/>
+        </w:rPr>
+        <w:t>ی</w:t>
+      </w:r>
+      <w:r>
+        <w:rPr>
+          <w:rFonts w:cs="B Nazanin" w:hint="eastAsia"/>
+          <w:rtl/>
+          <w:lang w:bidi="fa-IR"/>
+        </w:rPr>
+        <w:t>ک</w:t>
+      </w:r>
+      <w:r>
+        <w:rPr>
+          <w:rFonts w:cs="B Nazanin"/>
+          <w:rtl/>
+          <w:lang w:bidi="fa-IR"/>
+        </w:rPr>
+        <w:t xml:space="preserve"> طرف و طرف د</w:t>
+      </w:r>
+      <w:r>
+        <w:rPr>
+          <w:rFonts w:cs="B Nazanin" w:hint="cs"/>
+          <w:rtl/>
+          <w:lang w:bidi="fa-IR"/>
+        </w:rPr>
+        <w:t>ی</w:t>
+      </w:r>
+      <w:r>
+        <w:rPr>
+          <w:rFonts w:cs="B Nazanin" w:hint="eastAsia"/>
+          <w:rtl/>
+          <w:lang w:bidi="fa-IR"/>
+        </w:rPr>
+        <w:t>گر</w:t>
+      </w:r>
+      <w:r>
+        <w:rPr>
+          <w:rFonts w:cs="B Nazanin"/>
+          <w:rtl/>
+          <w:lang w:bidi="fa-IR"/>
+        </w:rPr>
+        <w:t xml:space="preserve"> موجود است.</w:t>
+      </w:r>
+      <w:r>
+        <w:rPr>
+          <w:rFonts w:cs="B Nazanin" w:hint="cs"/>
+          <w:rtl/>
+          <w:lang w:bidi="fa-IR"/>
+        </w:rPr>
+        <w:t xml:space="preserve"> </w:t>
+      </w:r>
+      <w:r>
+        <w:rPr>
+          <w:rFonts w:cs="B Nazanin" w:hint="eastAsia"/>
+          <w:rtl/>
+          <w:lang w:bidi="fa-IR"/>
+        </w:rPr>
+        <w:t>ما</w:t>
+      </w:r>
+      <w:r>
+        <w:rPr>
+          <w:rFonts w:cs="B Nazanin"/>
+          <w:rtl/>
+          <w:lang w:bidi="fa-IR"/>
+        </w:rPr>
+        <w:t xml:space="preserve"> ا</w:t>
+      </w:r>
+      <w:r>
+        <w:rPr>
+          <w:rFonts w:cs="B Nazanin" w:hint="cs"/>
+          <w:rtl/>
+          <w:lang w:bidi="fa-IR"/>
+        </w:rPr>
+        <w:t>ی</w:t>
+      </w:r>
+      <w:r>
+        <w:rPr>
+          <w:rFonts w:cs="B Nazanin" w:hint="eastAsia"/>
+          <w:rtl/>
+          <w:lang w:bidi="fa-IR"/>
+        </w:rPr>
+        <w:t>ن</w:t>
+      </w:r>
+      <w:r>
+        <w:rPr>
+          <w:rFonts w:cs="B Nazanin"/>
+          <w:rtl/>
+          <w:lang w:bidi="fa-IR"/>
+        </w:rPr>
+        <w:t xml:space="preserve"> </w:t>
+      </w:r>
+      <w:r>
+        <w:rPr>
+          <w:rFonts w:cs="B Nazanin" w:hint="cs"/>
+          <w:rtl/>
+          <w:lang w:bidi="fa-IR"/>
+        </w:rPr>
+        <w:t>گراف</w:t>
+      </w:r>
+      <w:r>
+        <w:rPr>
+          <w:rFonts w:cs="B Nazanin"/>
+          <w:rtl/>
+          <w:lang w:bidi="fa-IR"/>
+        </w:rPr>
+        <w:t xml:space="preserve"> را توسط</w:t>
+      </w:r>
+      <m:oMath>
+        <m:sSub>
+          <m:sSubPr>
+            <m:ctrlPr>
+              <w:rPr>
+                <w:rFonts w:ascii="Cambria Math" w:hAnsi="Cambria Math" w:cs="B Nazanin"/>
+                <w:lang w:bidi="fa-IR"/>
+              </w:rPr>
+            </m:ctrlPr>
+          </m:sSubPr>
+          <m:e>
+            <m:r>
+              <m:rPr>
+                <m:sty m:val="p"/>
+              </m:rPr>
+              <w:rPr>
+                <w:rFonts w:ascii="Cambria Math" w:hAnsi="Cambria Math" w:cs="B Nazanin"/>
+                <w:lang w:bidi="fa-IR"/>
+              </w:rPr>
+              <m:t>K</m:t>
+            </m:r>
+          </m:e>
+          <m:sub>
+            <m:r>
+              <m:rPr>
+                <m:sty m:val="p"/>
+              </m:rPr>
+              <w:rPr>
+                <w:rFonts w:ascii="Cambria Math" w:hAnsi="Cambria Math" w:cs="B Nazanin"/>
+                <w:lang w:bidi="fa-IR"/>
+              </w:rPr>
+              <m:t>s,t</m:t>
+            </m:r>
+          </m:sub>
+        </m:sSub>
+      </m:oMath>
+      <w:r>
+        <w:rPr>
+          <w:rFonts w:cs="B Nazanin"/>
+          <w:rtl/>
+          <w:lang w:bidi="fa-IR"/>
+        </w:rPr>
+        <w:t xml:space="preserve"> نشان م</w:t>
+      </w:r>
+      <w:r>
+        <w:rPr>
+          <w:rFonts w:cs="B Nazanin" w:hint="cs"/>
+          <w:rtl/>
+          <w:lang w:bidi="fa-IR"/>
+        </w:rPr>
+        <w:t>ی</w:t>
+      </w:r>
+      <w:r>
+        <w:rPr>
+          <w:rFonts w:cs="B Nazanin"/>
+          <w:rtl/>
+          <w:lang w:bidi="fa-IR"/>
+        </w:rPr>
+        <w:t xml:space="preserve"> ده</w:t>
+      </w:r>
+      <w:r>
+        <w:rPr>
+          <w:rFonts w:cs="B Nazanin" w:hint="cs"/>
+          <w:rtl/>
+          <w:lang w:bidi="fa-IR"/>
+        </w:rPr>
+        <w:t>ی</w:t>
+      </w:r>
+      <w:r>
+        <w:rPr>
+          <w:rFonts w:cs="B Nazanin" w:hint="eastAsia"/>
+          <w:rtl/>
+          <w:lang w:bidi="fa-IR"/>
+        </w:rPr>
+        <w:t>م</w:t>
+      </w:r>
+      <w:r>
+        <w:rPr>
+          <w:rFonts w:cs="B Nazanin"/>
+          <w:rtl/>
+          <w:lang w:bidi="fa-IR"/>
+        </w:rPr>
+        <w:t>. شما با</w:t>
+      </w:r>
+      <w:r>
+        <w:rPr>
+          <w:rFonts w:cs="B Nazanin" w:hint="cs"/>
+          <w:rtl/>
+          <w:lang w:bidi="fa-IR"/>
+        </w:rPr>
+        <w:t>ی</w:t>
+      </w:r>
+      <w:r>
+        <w:rPr>
+          <w:rFonts w:cs="B Nazanin" w:hint="eastAsia"/>
+          <w:rtl/>
+          <w:lang w:bidi="fa-IR"/>
+        </w:rPr>
+        <w:t>د</w:t>
+      </w:r>
+      <w:r>
+        <w:rPr>
+          <w:rFonts w:cs="B Nazanin"/>
+          <w:rtl/>
+          <w:lang w:bidi="fa-IR"/>
+        </w:rPr>
+        <w:t xml:space="preserve"> ق</w:t>
+      </w:r>
+      <w:r>
+        <w:rPr>
+          <w:rFonts w:cs="B Nazanin" w:hint="cs"/>
+          <w:rtl/>
+          <w:lang w:bidi="fa-IR"/>
+        </w:rPr>
+        <w:t>ی</w:t>
+      </w:r>
+      <w:r>
+        <w:rPr>
+          <w:rFonts w:cs="B Nazanin" w:hint="eastAsia"/>
+          <w:rtl/>
+          <w:lang w:bidi="fa-IR"/>
+        </w:rPr>
+        <w:t>اس</w:t>
+      </w:r>
+      <w:r>
+        <w:rPr>
+          <w:rFonts w:cs="B Nazanin"/>
+          <w:rtl/>
+          <w:lang w:bidi="fa-IR"/>
+        </w:rPr>
+        <w:t xml:space="preserve"> ب</w:t>
+      </w:r>
+      <w:r>
+        <w:rPr>
+          <w:rFonts w:cs="B Nazanin" w:hint="cs"/>
+          <w:rtl/>
+          <w:lang w:bidi="fa-IR"/>
+        </w:rPr>
+        <w:t>ی</w:t>
+      </w:r>
+      <w:r>
+        <w:rPr>
+          <w:rFonts w:cs="B Nazanin" w:hint="eastAsia"/>
+          <w:rtl/>
+          <w:lang w:bidi="fa-IR"/>
+        </w:rPr>
+        <w:t>ن</w:t>
+      </w:r>
+      <w:r>
+        <w:rPr>
+          <w:rFonts w:cs="B Nazanin"/>
+          <w:rtl/>
+          <w:lang w:bidi="fa-IR"/>
+        </w:rPr>
+        <w:t xml:space="preserve"> </w:t>
+      </w:r>
+      <w:r>
+        <w:rPr>
+          <w:rFonts w:cs="B Nazanin" w:hint="cs"/>
+          <w:rtl/>
+          <w:lang w:bidi="fa-IR"/>
+        </w:rPr>
+        <w:t>گراف های</w:t>
+      </w:r>
+      <w:r>
+        <w:rPr>
+          <w:rFonts w:cs="B Nazanin"/>
+          <w:rtl/>
+          <w:lang w:bidi="fa-IR"/>
+        </w:rPr>
+        <w:t xml:space="preserve"> کامل دو طرفه را به عنوان ز</w:t>
+      </w:r>
+      <w:r>
+        <w:rPr>
+          <w:rFonts w:cs="B Nazanin" w:hint="cs"/>
+          <w:rtl/>
+          <w:lang w:bidi="fa-IR"/>
+        </w:rPr>
+        <w:t>ی</w:t>
+      </w:r>
+      <w:r>
+        <w:rPr>
+          <w:rFonts w:cs="B Nazanin" w:hint="eastAsia"/>
+          <w:rtl/>
+          <w:lang w:bidi="fa-IR"/>
+        </w:rPr>
+        <w:t>رگراف</w:t>
+      </w:r>
+      <w:r>
+        <w:rPr>
+          <w:rFonts w:cs="B Nazanin"/>
+          <w:rtl/>
+          <w:lang w:bidi="fa-IR"/>
+        </w:rPr>
+        <w:t xml:space="preserve"> نمودارها</w:t>
+      </w:r>
+      <w:r>
+        <w:rPr>
+          <w:rFonts w:cs="B Nazanin" w:hint="cs"/>
+          <w:rtl/>
+          <w:lang w:bidi="fa-IR"/>
+        </w:rPr>
+        <w:t>ی</w:t>
+      </w:r>
+      <w:r>
+        <w:rPr>
+          <w:rFonts w:cs="B Nazanin"/>
+          <w:rtl/>
+          <w:lang w:bidi="fa-IR"/>
+        </w:rPr>
+        <w:t xml:space="preserve"> دو طرفه کل</w:t>
+      </w:r>
+      <w:r>
+        <w:rPr>
+          <w:rFonts w:cs="B Nazanin" w:hint="cs"/>
+          <w:rtl/>
+          <w:lang w:bidi="fa-IR"/>
+        </w:rPr>
+        <w:t>ی</w:t>
+      </w:r>
+      <w:r>
+        <w:rPr>
+          <w:rFonts w:cs="B Nazanin"/>
+          <w:rtl/>
+          <w:lang w:bidi="fa-IR"/>
+        </w:rPr>
+        <w:t xml:space="preserve"> و کل</w:t>
+      </w:r>
+      <w:r>
+        <w:rPr>
+          <w:rFonts w:cs="B Nazanin" w:hint="cs"/>
+          <w:rtl/>
+          <w:lang w:bidi="fa-IR"/>
+        </w:rPr>
+        <w:t>ی</w:t>
+      </w:r>
+      <w:r>
+        <w:rPr>
+          <w:rFonts w:cs="B Nazanin" w:hint="eastAsia"/>
+          <w:rtl/>
+          <w:lang w:bidi="fa-IR"/>
+        </w:rPr>
+        <w:t>شه</w:t>
+      </w:r>
+      <w:r>
+        <w:rPr>
+          <w:rFonts w:cs="B Nazanin"/>
+          <w:rtl/>
+          <w:lang w:bidi="fa-IR"/>
+        </w:rPr>
+        <w:t xml:space="preserve"> ها به عنوان ز</w:t>
+      </w:r>
+      <w:r>
+        <w:rPr>
+          <w:rFonts w:cs="B Nazanin" w:hint="cs"/>
+          <w:rtl/>
+          <w:lang w:bidi="fa-IR"/>
+        </w:rPr>
+        <w:t>ی</w:t>
+      </w:r>
+      <w:r>
+        <w:rPr>
+          <w:rFonts w:cs="B Nazanin" w:hint="eastAsia"/>
+          <w:rtl/>
+          <w:lang w:bidi="fa-IR"/>
+        </w:rPr>
+        <w:t>رگرافها</w:t>
+      </w:r>
+      <w:r>
+        <w:rPr>
+          <w:rFonts w:cs="B Nazanin" w:hint="cs"/>
+          <w:rtl/>
+          <w:lang w:bidi="fa-IR"/>
+        </w:rPr>
+        <w:t>ی</w:t>
+      </w:r>
+      <w:r>
+        <w:rPr>
+          <w:rFonts w:cs="B Nazanin"/>
+          <w:rtl/>
+          <w:lang w:bidi="fa-IR"/>
+        </w:rPr>
+        <w:t xml:space="preserve"> نمودارها</w:t>
+      </w:r>
+      <w:r>
+        <w:rPr>
+          <w:rFonts w:cs="B Nazanin" w:hint="cs"/>
+          <w:rtl/>
+          <w:lang w:bidi="fa-IR"/>
+        </w:rPr>
+        <w:t>ی</w:t>
+      </w:r>
+      <w:r>
+        <w:rPr>
+          <w:rFonts w:cs="B Nazanin"/>
+          <w:rtl/>
+          <w:lang w:bidi="fa-IR"/>
+        </w:rPr>
+        <w:t xml:space="preserve"> کل</w:t>
+      </w:r>
+      <w:r>
+        <w:rPr>
+          <w:rFonts w:cs="B Nazanin" w:hint="cs"/>
+          <w:rtl/>
+          <w:lang w:bidi="fa-IR"/>
+        </w:rPr>
+        <w:t>ی</w:t>
+      </w:r>
+      <w:r>
+        <w:rPr>
+          <w:rFonts w:cs="B Nazanin"/>
+          <w:rtl/>
+          <w:lang w:bidi="fa-IR"/>
+        </w:rPr>
+        <w:t xml:space="preserve"> ترس</w:t>
+      </w:r>
+      <w:r>
+        <w:rPr>
+          <w:rFonts w:cs="B Nazanin" w:hint="cs"/>
+          <w:rtl/>
+          <w:lang w:bidi="fa-IR"/>
+        </w:rPr>
+        <w:t>ی</w:t>
+      </w:r>
+      <w:r>
+        <w:rPr>
+          <w:rFonts w:cs="B Nazanin" w:hint="eastAsia"/>
+          <w:rtl/>
+          <w:lang w:bidi="fa-IR"/>
+        </w:rPr>
+        <w:t>م</w:t>
+      </w:r>
+      <w:r>
+        <w:rPr>
+          <w:rFonts w:cs="B Nazanin"/>
+          <w:rtl/>
+          <w:lang w:bidi="fa-IR"/>
+        </w:rPr>
+        <w:t xml:space="preserve"> کن</w:t>
+      </w:r>
+      <w:r>
+        <w:rPr>
+          <w:rFonts w:cs="B Nazanin" w:hint="cs"/>
+          <w:rtl/>
+          <w:lang w:bidi="fa-IR"/>
+        </w:rPr>
+        <w:t>ی</w:t>
+      </w:r>
+      <w:r>
+        <w:rPr>
+          <w:rFonts w:cs="B Nazanin" w:hint="eastAsia"/>
+          <w:rtl/>
+          <w:lang w:bidi="fa-IR"/>
+        </w:rPr>
+        <w:t>د</w:t>
+      </w:r>
+      <w:r>
+        <w:rPr>
+          <w:rFonts w:cs="B Nazanin"/>
+          <w:rtl/>
+          <w:lang w:bidi="fa-IR"/>
+        </w:rPr>
+        <w:t>.</w:t>
+      </w:r>
+    </w:p>
+    <w:p>
+      <w:pPr>
+        <w:bidi/>
+        <w:spacing w:line="360" w:lineRule="auto"/>
+        <w:rPr>
+          <w:rFonts w:cs="B Nazanin"/>
+          <w:rtl/>
+          <w:lang w:bidi="fa-IR"/>
+        </w:rPr>
+      </w:pPr>
+      <w:r>
+        <w:rPr>
+          <w:rFonts w:cs="B Nazanin" w:hint="eastAsia"/>
+          <w:rtl/>
+          <w:lang w:bidi="fa-IR"/>
+        </w:rPr>
+        <w:t>در</w:t>
+      </w:r>
+      <w:r>
+        <w:rPr>
+          <w:rFonts w:cs="B Nazanin"/>
+          <w:rtl/>
+          <w:lang w:bidi="fa-IR"/>
+        </w:rPr>
+        <w:t xml:space="preserve"> حق</w:t>
+      </w:r>
+      <w:r>
+        <w:rPr>
+          <w:rFonts w:cs="B Nazanin" w:hint="cs"/>
+          <w:rtl/>
+          <w:lang w:bidi="fa-IR"/>
+        </w:rPr>
+        <w:t>ی</w:t>
+      </w:r>
+      <w:r>
+        <w:rPr>
+          <w:rFonts w:cs="B Nazanin" w:hint="eastAsia"/>
+          <w:rtl/>
+          <w:lang w:bidi="fa-IR"/>
+        </w:rPr>
+        <w:t>قت</w:t>
+      </w:r>
+      <w:r>
+        <w:rPr>
+          <w:rFonts w:cs="B Nazanin"/>
+          <w:rtl/>
+          <w:lang w:bidi="fa-IR"/>
+        </w:rPr>
+        <w:t xml:space="preserve"> ، غالباً به کل</w:t>
+      </w:r>
+      <w:r>
+        <w:rPr>
+          <w:rFonts w:cs="B Nazanin" w:hint="cs"/>
+          <w:rtl/>
+          <w:lang w:bidi="fa-IR"/>
+        </w:rPr>
+        <w:t>ی</w:t>
+      </w:r>
+      <w:r>
+        <w:rPr>
+          <w:rFonts w:cs="B Nazanin" w:hint="eastAsia"/>
+          <w:rtl/>
+          <w:lang w:bidi="fa-IR"/>
+        </w:rPr>
+        <w:t>شه</w:t>
+      </w:r>
+      <w:r>
+        <w:rPr>
+          <w:rFonts w:cs="B Nazanin"/>
+          <w:rtl/>
+          <w:lang w:bidi="fa-IR"/>
+        </w:rPr>
+        <w:t xml:space="preserve"> گره ها</w:t>
+      </w:r>
+      <w:r>
+        <w:rPr>
+          <w:rFonts w:cs="B Nazanin" w:hint="cs"/>
+          <w:rtl/>
+          <w:lang w:bidi="fa-IR"/>
+        </w:rPr>
+        <w:t>ی</w:t>
+      </w:r>
+      <w:r>
+        <w:rPr>
+          <w:rFonts w:cs="B Nazanin"/>
+          <w:rtl/>
+          <w:lang w:bidi="fa-IR"/>
+        </w:rPr>
+        <w:t xml:space="preserve"> </w:t>
+      </w:r>
+      <w:r>
+        <w:rPr>
+          <w:rFonts w:cs="B Nazanin"/>
+          <w:lang w:bidi="fa-IR"/>
+        </w:rPr>
+        <w:t>s</w:t>
+      </w:r>
+      <w:r>
+        <w:rPr>
+          <w:rFonts w:cs="B Nazanin"/>
+          <w:rtl/>
+          <w:lang w:bidi="fa-IR"/>
+        </w:rPr>
+        <w:t xml:space="preserve"> به عنوان نمودار کامل</w:t>
+      </w:r>
+      <w:r>
+        <w:rPr>
+          <w:rFonts w:cs="B Nazanin" w:hint="cs"/>
+          <w:rtl/>
+          <w:lang w:bidi="fa-IR"/>
+        </w:rPr>
+        <w:t>ی</w:t>
+      </w:r>
+      <w:r>
+        <w:rPr>
+          <w:rFonts w:cs="B Nazanin"/>
+          <w:rtl/>
+          <w:lang w:bidi="fa-IR"/>
+        </w:rPr>
+        <w:t xml:space="preserve"> گفته م</w:t>
+      </w:r>
+      <w:r>
+        <w:rPr>
+          <w:rFonts w:cs="B Nazanin" w:hint="cs"/>
+          <w:rtl/>
+          <w:lang w:bidi="fa-IR"/>
+        </w:rPr>
+        <w:t>ی</w:t>
+      </w:r>
+      <w:r>
+        <w:rPr>
+          <w:rFonts w:cs="B Nazanin"/>
+          <w:rtl/>
+          <w:lang w:bidi="fa-IR"/>
+        </w:rPr>
+        <w:t xml:space="preserve"> شود و </w:t>
+      </w:r>
+      <w:r>
+        <w:rPr>
+          <w:rFonts w:cs="B Nazanin"/>
+          <w:lang w:bidi="fa-IR"/>
+        </w:rPr>
+        <w:t>Ks</w:t>
+      </w:r>
+      <w:r>
+        <w:rPr>
+          <w:rFonts w:cs="B Nazanin"/>
+          <w:rtl/>
+          <w:lang w:bidi="fa-IR"/>
+        </w:rPr>
+        <w:t xml:space="preserve"> را نشان م</w:t>
+      </w:r>
+      <w:r>
+        <w:rPr>
+          <w:rFonts w:cs="B Nazanin" w:hint="cs"/>
+          <w:rtl/>
+          <w:lang w:bidi="fa-IR"/>
+        </w:rPr>
+        <w:t>ی</w:t>
+      </w:r>
+      <w:r>
+        <w:rPr>
+          <w:rFonts w:cs="B Nazanin"/>
+          <w:rtl/>
+          <w:lang w:bidi="fa-IR"/>
+        </w:rPr>
+        <w:t xml:space="preserve"> دهد ، در حال</w:t>
+      </w:r>
+      <w:r>
+        <w:rPr>
+          <w:rFonts w:cs="B Nazanin" w:hint="cs"/>
+          <w:rtl/>
+          <w:lang w:bidi="fa-IR"/>
+        </w:rPr>
+        <w:t>ی</w:t>
+      </w:r>
+      <w:r>
+        <w:rPr>
+          <w:rFonts w:cs="B Nazanin"/>
+          <w:rtl/>
+          <w:lang w:bidi="fa-IR"/>
+        </w:rPr>
+        <w:t xml:space="preserve"> که </w:t>
+      </w:r>
+      <w:r>
+        <w:rPr>
+          <w:rFonts w:cs="B Nazanin" w:hint="cs"/>
+          <w:rtl/>
+          <w:lang w:bidi="fa-IR"/>
+        </w:rPr>
+        <w:t>ی</w:t>
+      </w:r>
+      <w:r>
+        <w:rPr>
+          <w:rFonts w:cs="B Nazanin" w:hint="eastAsia"/>
+          <w:rtl/>
+          <w:lang w:bidi="fa-IR"/>
+        </w:rPr>
+        <w:t>ک</w:t>
+      </w:r>
+      <w:r>
+        <w:rPr>
+          <w:rFonts w:cs="B Nazanin"/>
+          <w:rtl/>
+          <w:lang w:bidi="fa-IR"/>
+        </w:rPr>
+        <w:t xml:space="preserve"> ز</w:t>
+      </w:r>
+      <w:r>
+        <w:rPr>
+          <w:rFonts w:cs="B Nazanin" w:hint="cs"/>
+          <w:rtl/>
+          <w:lang w:bidi="fa-IR"/>
+        </w:rPr>
+        <w:t>ی</w:t>
+      </w:r>
+      <w:r>
+        <w:rPr>
+          <w:rFonts w:cs="B Nazanin" w:hint="eastAsia"/>
+          <w:rtl/>
+          <w:lang w:bidi="fa-IR"/>
+        </w:rPr>
+        <w:t>رگراف</w:t>
+      </w:r>
+      <w:r>
+        <w:rPr>
+          <w:rFonts w:cs="B Nazanin"/>
+          <w:rtl/>
+          <w:lang w:bidi="fa-IR"/>
+        </w:rPr>
+        <w:t xml:space="preserve"> کامل دو طرفه گاه</w:t>
+      </w:r>
+      <w:r>
+        <w:rPr>
+          <w:rFonts w:cs="B Nazanin" w:hint="cs"/>
+          <w:rtl/>
+          <w:lang w:bidi="fa-IR"/>
+        </w:rPr>
+        <w:t>ی</w:t>
+      </w:r>
+      <w:r>
+        <w:rPr>
+          <w:rFonts w:cs="B Nazanin"/>
+          <w:rtl/>
+          <w:lang w:bidi="fa-IR"/>
+        </w:rPr>
+        <w:t xml:space="preserve"> اوقات </w:t>
+      </w:r>
+      <w:r>
+        <w:rPr>
+          <w:rFonts w:cs="B Nazanin" w:hint="cs"/>
+          <w:rtl/>
+          <w:lang w:bidi="fa-IR"/>
+        </w:rPr>
+        <w:t>ی</w:t>
+      </w:r>
+      <w:r>
+        <w:rPr>
+          <w:rFonts w:cs="B Nazanin" w:hint="eastAsia"/>
+          <w:rtl/>
+          <w:lang w:bidi="fa-IR"/>
+        </w:rPr>
+        <w:t>ک</w:t>
+      </w:r>
+      <w:r>
+        <w:rPr>
+          <w:rFonts w:cs="B Nazanin"/>
+          <w:rtl/>
+          <w:lang w:bidi="fa-IR"/>
+        </w:rPr>
+        <w:t xml:space="preserve"> </w:t>
+      </w:r>
+      <w:r>
+        <w:rPr>
+          <w:rFonts w:cs="B Nazanin"/>
+          <w:lang w:bidi="fa-IR"/>
+        </w:rPr>
+        <w:t>bi</w:t>
+      </w:r>
+      <w:r>
+        <w:rPr>
+          <w:rFonts w:cs="B Nazanin"/>
+          <w:lang w:bidi="fa-IR"/>
+        </w:rPr>
+        <w:t>clique</w:t>
+      </w:r>
+      <w:r>
+        <w:rPr>
+          <w:rFonts w:cs="B Nazanin"/>
+          <w:rtl/>
+          <w:lang w:bidi="fa-IR"/>
+        </w:rPr>
+        <w:t xml:space="preserve"> خوانده م</w:t>
+      </w:r>
+      <w:r>
+        <w:rPr>
+          <w:rFonts w:cs="B Nazanin" w:hint="cs"/>
+          <w:rtl/>
+          <w:lang w:bidi="fa-IR"/>
+        </w:rPr>
+        <w:t>ی</w:t>
+      </w:r>
+      <w:r>
+        <w:rPr>
+          <w:rFonts w:cs="B Nazanin"/>
+          <w:rtl/>
+          <w:lang w:bidi="fa-IR"/>
+        </w:rPr>
+        <w:t xml:space="preserve"> شود.</w:t>
+      </w:r>
+    </w:p>
+    <w:p>
+      <w:pPr>
+        <w:bidi/>
+        <w:spacing w:line="360" w:lineRule="auto"/>
+        <w:rPr>
+          <w:rFonts w:cs="B Nazanin"/>
+          <w:rtl/>
+          <w:lang w:bidi="fa-IR"/>
+        </w:rPr>
+      </w:pPr>
+      <w:r>
+        <w:rPr>
+          <w:rFonts w:cs="B Nazanin"/>
+          <w:rtl/>
+          <w:lang w:bidi="fa-IR"/>
+        </w:rPr>
+        <w:t>در حال</w:t>
+      </w:r>
+      <w:r>
+        <w:rPr>
+          <w:rFonts w:cs="B Nazanin" w:hint="cs"/>
+          <w:rtl/>
+          <w:lang w:bidi="fa-IR"/>
+        </w:rPr>
+        <w:t>ی</w:t>
+      </w:r>
+      <w:r>
+        <w:rPr>
+          <w:rFonts w:cs="B Nazanin"/>
+          <w:rtl/>
+          <w:lang w:bidi="fa-IR"/>
+        </w:rPr>
+        <w:t xml:space="preserve"> که همانطور که در مثال 10.10 د</w:t>
+      </w:r>
+      <w:r>
+        <w:rPr>
+          <w:rFonts w:cs="B Nazanin" w:hint="cs"/>
+          <w:rtl/>
+          <w:lang w:bidi="fa-IR"/>
+        </w:rPr>
+        <w:t>ی</w:t>
+      </w:r>
+      <w:r>
+        <w:rPr>
+          <w:rFonts w:cs="B Nazanin" w:hint="eastAsia"/>
+          <w:rtl/>
+          <w:lang w:bidi="fa-IR"/>
+        </w:rPr>
+        <w:t>د</w:t>
+      </w:r>
+      <w:r>
+        <w:rPr>
+          <w:rFonts w:cs="B Nazanin" w:hint="cs"/>
+          <w:rtl/>
+          <w:lang w:bidi="fa-IR"/>
+        </w:rPr>
+        <w:t>ی</w:t>
+      </w:r>
+      <w:r>
+        <w:rPr>
+          <w:rFonts w:cs="B Nazanin" w:hint="eastAsia"/>
+          <w:rtl/>
+          <w:lang w:bidi="fa-IR"/>
+        </w:rPr>
+        <w:t>م</w:t>
+      </w:r>
+      <w:r>
+        <w:rPr>
+          <w:rFonts w:cs="B Nazanin"/>
+          <w:rtl/>
+          <w:lang w:bidi="fa-IR"/>
+        </w:rPr>
+        <w:t xml:space="preserve"> ، نم</w:t>
+      </w:r>
+      <w:r>
+        <w:rPr>
+          <w:rFonts w:cs="B Nazanin" w:hint="cs"/>
+          <w:rtl/>
+          <w:lang w:bidi="fa-IR"/>
+        </w:rPr>
+        <w:t>ی</w:t>
+      </w:r>
+      <w:r>
+        <w:rPr>
+          <w:rFonts w:cs="B Nazanin"/>
+          <w:rtl/>
+          <w:lang w:bidi="fa-IR"/>
+        </w:rPr>
+        <w:t xml:space="preserve"> توان تضم</w:t>
+      </w:r>
+      <w:r>
+        <w:rPr>
+          <w:rFonts w:cs="B Nazanin" w:hint="cs"/>
+          <w:rtl/>
+          <w:lang w:bidi="fa-IR"/>
+        </w:rPr>
+        <w:t>ی</w:t>
+      </w:r>
+      <w:r>
+        <w:rPr>
+          <w:rFonts w:cs="B Nazanin" w:hint="eastAsia"/>
+          <w:rtl/>
+          <w:lang w:bidi="fa-IR"/>
+        </w:rPr>
+        <w:t>ن</w:t>
+      </w:r>
+      <w:r>
+        <w:rPr>
+          <w:rFonts w:cs="B Nazanin"/>
+          <w:rtl/>
+          <w:lang w:bidi="fa-IR"/>
+        </w:rPr>
+        <w:t xml:space="preserve"> کرد که </w:t>
+      </w:r>
+      <w:r>
+        <w:rPr>
+          <w:rFonts w:cs="B Nazanin" w:hint="cs"/>
+          <w:rtl/>
+          <w:lang w:bidi="fa-IR"/>
+        </w:rPr>
+        <w:t>ی</w:t>
+      </w:r>
+      <w:r>
+        <w:rPr>
+          <w:rFonts w:cs="B Nazanin" w:hint="eastAsia"/>
+          <w:rtl/>
+          <w:lang w:bidi="fa-IR"/>
+        </w:rPr>
+        <w:t>ک</w:t>
+      </w:r>
+      <w:r>
+        <w:rPr>
+          <w:rFonts w:cs="B Nazanin"/>
+          <w:rtl/>
+          <w:lang w:bidi="fa-IR"/>
+        </w:rPr>
+        <w:t xml:space="preserve"> گراف با بس</w:t>
+      </w:r>
+      <w:r>
+        <w:rPr>
+          <w:rFonts w:cs="B Nazanin" w:hint="cs"/>
+          <w:rtl/>
+          <w:lang w:bidi="fa-IR"/>
+        </w:rPr>
+        <w:t>ی</w:t>
+      </w:r>
+      <w:r>
+        <w:rPr>
+          <w:rFonts w:cs="B Nazanin" w:hint="eastAsia"/>
+          <w:rtl/>
+          <w:lang w:bidi="fa-IR"/>
+        </w:rPr>
+        <w:t>ار</w:t>
+      </w:r>
+      <w:r>
+        <w:rPr>
+          <w:rFonts w:cs="B Nazanin" w:hint="cs"/>
+          <w:rtl/>
+          <w:lang w:bidi="fa-IR"/>
+        </w:rPr>
+        <w:t>ی</w:t>
+      </w:r>
+      <w:r>
+        <w:rPr>
+          <w:rFonts w:cs="B Nazanin"/>
+          <w:rtl/>
+          <w:lang w:bidi="fa-IR"/>
+        </w:rPr>
+        <w:t xml:space="preserve"> از لبه ها لزوماً دارا</w:t>
+      </w:r>
+      <w:r>
+        <w:rPr>
+          <w:rFonts w:cs="B Nazanin" w:hint="cs"/>
+          <w:rtl/>
+          <w:lang w:bidi="fa-IR"/>
+        </w:rPr>
+        <w:t>ی</w:t>
+      </w:r>
+      <w:r>
+        <w:rPr>
+          <w:rFonts w:cs="B Nazanin"/>
+          <w:rtl/>
+          <w:lang w:bidi="fa-IR"/>
+        </w:rPr>
+        <w:t xml:space="preserve"> </w:t>
+      </w:r>
+      <w:r>
+        <w:rPr>
+          <w:rFonts w:cs="B Nazanin" w:hint="cs"/>
+          <w:rtl/>
+          <w:lang w:bidi="fa-IR"/>
+        </w:rPr>
+        <w:t>ی</w:t>
+      </w:r>
+      <w:r>
+        <w:rPr>
+          <w:rFonts w:cs="B Nazanin" w:hint="eastAsia"/>
+          <w:rtl/>
+          <w:lang w:bidi="fa-IR"/>
+        </w:rPr>
+        <w:t>ک</w:t>
+      </w:r>
+      <w:r>
+        <w:rPr>
+          <w:rFonts w:cs="B Nazanin"/>
+          <w:rtl/>
+          <w:lang w:bidi="fa-IR"/>
+        </w:rPr>
+        <w:t xml:space="preserve"> </w:t>
+      </w:r>
+      <w:r>
+        <w:rPr>
+          <w:rFonts w:cs="B Nazanin"/>
+          <w:lang w:bidi="fa-IR"/>
+        </w:rPr>
+        <w:t>clique</w:t>
+      </w:r>
+      <w:r>
+        <w:rPr>
+          <w:rFonts w:cs="B Nazanin"/>
+          <w:rtl/>
+          <w:lang w:bidi="fa-IR"/>
+        </w:rPr>
+        <w:t xml:space="preserve"> </w:t>
+      </w:r>
+      <w:r>
+        <w:rPr>
+          <w:rFonts w:cs="B Nazanin"/>
+          <w:rtl/>
+          <w:lang w:bidi="fa-IR"/>
+        </w:rPr>
+        <w:t>بزرگ است ، م</w:t>
+      </w:r>
+      <w:r>
+        <w:rPr>
+          <w:rFonts w:cs="B Nazanin" w:hint="cs"/>
+          <w:rtl/>
+          <w:lang w:bidi="fa-IR"/>
+        </w:rPr>
+        <w:t>ی</w:t>
+      </w:r>
+      <w:r>
+        <w:rPr>
+          <w:rFonts w:cs="B Nazanin"/>
+          <w:rtl/>
+          <w:lang w:bidi="fa-IR"/>
+        </w:rPr>
+        <w:t xml:space="preserve"> توان تضم</w:t>
+      </w:r>
+      <w:r>
+        <w:rPr>
+          <w:rFonts w:cs="B Nazanin" w:hint="cs"/>
+          <w:rtl/>
+          <w:lang w:bidi="fa-IR"/>
+        </w:rPr>
+        <w:t>ی</w:t>
+      </w:r>
+      <w:r>
+        <w:rPr>
+          <w:rFonts w:cs="B Nazanin" w:hint="eastAsia"/>
+          <w:rtl/>
+          <w:lang w:bidi="fa-IR"/>
+        </w:rPr>
+        <w:t>ن</w:t>
+      </w:r>
+      <w:r>
+        <w:rPr>
+          <w:rFonts w:cs="B Nazanin"/>
+          <w:rtl/>
+          <w:lang w:bidi="fa-IR"/>
+        </w:rPr>
+        <w:t xml:space="preserve"> کرد که </w:t>
+      </w:r>
+      <w:r>
+        <w:rPr>
+          <w:rFonts w:cs="B Nazanin" w:hint="cs"/>
+          <w:rtl/>
+          <w:lang w:bidi="fa-IR"/>
+        </w:rPr>
+        <w:t>ی</w:t>
+      </w:r>
+      <w:r>
+        <w:rPr>
+          <w:rFonts w:cs="B Nazanin" w:hint="eastAsia"/>
+          <w:rtl/>
+          <w:lang w:bidi="fa-IR"/>
+        </w:rPr>
+        <w:t>ک</w:t>
+      </w:r>
+      <w:r>
+        <w:rPr>
+          <w:rFonts w:cs="B Nazanin"/>
+          <w:rtl/>
+          <w:lang w:bidi="fa-IR"/>
+        </w:rPr>
+        <w:t xml:space="preserve"> نمودار دو طرفه با بس</w:t>
+      </w:r>
+      <w:r>
+        <w:rPr>
+          <w:rFonts w:cs="B Nazanin" w:hint="cs"/>
+          <w:rtl/>
+          <w:lang w:bidi="fa-IR"/>
+        </w:rPr>
+        <w:t>ی</w:t>
+      </w:r>
+      <w:r>
+        <w:rPr>
+          <w:rFonts w:cs="B Nazanin" w:hint="eastAsia"/>
+          <w:rtl/>
+          <w:lang w:bidi="fa-IR"/>
+        </w:rPr>
+        <w:t>ار</w:t>
+      </w:r>
+      <w:r>
+        <w:rPr>
+          <w:rFonts w:cs="B Nazanin" w:hint="cs"/>
+          <w:rtl/>
+          <w:lang w:bidi="fa-IR"/>
+        </w:rPr>
+        <w:t>ی</w:t>
+      </w:r>
+      <w:r>
+        <w:rPr>
+          <w:rFonts w:cs="B Nazanin"/>
+          <w:rtl/>
+          <w:lang w:bidi="fa-IR"/>
+        </w:rPr>
+        <w:t xml:space="preserve"> از لبه ها دارا</w:t>
+      </w:r>
+      <w:r>
+        <w:rPr>
+          <w:rFonts w:cs="B Nazanin" w:hint="cs"/>
+          <w:rtl/>
+          <w:lang w:bidi="fa-IR"/>
+        </w:rPr>
+        <w:t>ی</w:t>
+      </w:r>
+      <w:r>
+        <w:rPr>
+          <w:rFonts w:cs="B Nazanin"/>
+          <w:rtl/>
+          <w:lang w:bidi="fa-IR"/>
+        </w:rPr>
+        <w:t xml:space="preserve"> </w:t>
+      </w:r>
+      <w:r>
+        <w:rPr>
+          <w:rFonts w:cs="B Nazanin" w:hint="cs"/>
+          <w:rtl/>
+          <w:lang w:bidi="fa-IR"/>
+        </w:rPr>
+        <w:t>ی</w:t>
+      </w:r>
+      <w:r>
+        <w:rPr>
+          <w:rFonts w:cs="B Nazanin" w:hint="eastAsia"/>
+          <w:rtl/>
+          <w:lang w:bidi="fa-IR"/>
+        </w:rPr>
+        <w:t>ک</w:t>
+      </w:r>
+      <w:r>
+        <w:rPr>
+          <w:rFonts w:cs="B Nazanin"/>
+          <w:rtl/>
+          <w:lang w:bidi="fa-IR"/>
+        </w:rPr>
+        <w:t xml:space="preserve"> ز</w:t>
+      </w:r>
+      <w:r>
+        <w:rPr>
+          <w:rFonts w:cs="B Nazanin" w:hint="cs"/>
+          <w:rtl/>
+          <w:lang w:bidi="fa-IR"/>
+        </w:rPr>
+        <w:t>ی</w:t>
+      </w:r>
+      <w:r>
+        <w:rPr>
+          <w:rFonts w:cs="B Nazanin" w:hint="eastAsia"/>
+          <w:rtl/>
+          <w:lang w:bidi="fa-IR"/>
+        </w:rPr>
+        <w:t>رگراف</w:t>
+      </w:r>
+      <w:r>
+        <w:rPr>
+          <w:rFonts w:cs="B Nazanin"/>
+          <w:rtl/>
+          <w:lang w:bidi="fa-IR"/>
+        </w:rPr>
+        <w:t xml:space="preserve"> کامل دو طرفه کامل است.</w:t>
+      </w:r>
+    </w:p>
+    <w:p>
+      <w:pPr>
+        <w:bidi/>
+        <w:spacing w:line="360" w:lineRule="auto"/>
+        <w:rPr>
+          <w:rFonts w:cs="B Nazanin"/>
+          <w:lang w:bidi="fa-IR"/>
+        </w:rPr>
+      </w:pPr>
+      <w:r>
+        <w:rPr>
+          <w:rFonts w:cs="B Nazanin"/>
+          <w:rtl/>
+          <w:lang w:bidi="fa-IR"/>
+        </w:rPr>
+        <w:t>ما م</w:t>
+      </w:r>
+      <w:r>
+        <w:rPr>
+          <w:rFonts w:cs="B Nazanin" w:hint="cs"/>
+          <w:rtl/>
+          <w:lang w:bidi="fa-IR"/>
+        </w:rPr>
+        <w:t>ی</w:t>
+      </w:r>
+      <w:r>
+        <w:rPr>
+          <w:rFonts w:cs="B Nazanin"/>
+          <w:rtl/>
+          <w:lang w:bidi="fa-IR"/>
+        </w:rPr>
+        <w:t xml:space="preserve"> توان</w:t>
+      </w:r>
+      <w:r>
+        <w:rPr>
+          <w:rFonts w:cs="B Nazanin" w:hint="cs"/>
+          <w:rtl/>
+          <w:lang w:bidi="fa-IR"/>
+        </w:rPr>
+        <w:t>ی</w:t>
+      </w:r>
+      <w:r>
+        <w:rPr>
+          <w:rFonts w:cs="B Nazanin" w:hint="eastAsia"/>
+          <w:rtl/>
+          <w:lang w:bidi="fa-IR"/>
+        </w:rPr>
+        <w:t>م</w:t>
+      </w:r>
+      <w:r>
+        <w:rPr>
+          <w:rFonts w:cs="B Nazanin"/>
+          <w:rtl/>
+          <w:lang w:bidi="fa-IR"/>
+        </w:rPr>
+        <w:t xml:space="preserve"> </w:t>
+      </w:r>
+      <w:r>
+        <w:rPr>
+          <w:rFonts w:cs="B Nazanin" w:hint="cs"/>
+          <w:rtl/>
+          <w:lang w:bidi="fa-IR"/>
+        </w:rPr>
+        <w:t>ی</w:t>
+      </w:r>
+      <w:r>
+        <w:rPr>
+          <w:rFonts w:cs="B Nazanin" w:hint="eastAsia"/>
+          <w:rtl/>
+          <w:lang w:bidi="fa-IR"/>
+        </w:rPr>
+        <w:t>ک</w:t>
+      </w:r>
+      <w:r>
+        <w:rPr>
+          <w:rFonts w:cs="B Nazanin"/>
+          <w:rtl/>
+          <w:lang w:bidi="fa-IR"/>
+        </w:rPr>
+        <w:t xml:space="preserve"> ز</w:t>
+      </w:r>
+      <w:r>
+        <w:rPr>
+          <w:rFonts w:cs="B Nazanin" w:hint="cs"/>
+          <w:rtl/>
+          <w:lang w:bidi="fa-IR"/>
+        </w:rPr>
+        <w:t>ی</w:t>
+      </w:r>
+      <w:r>
+        <w:rPr>
+          <w:rFonts w:cs="B Nazanin" w:hint="eastAsia"/>
+          <w:rtl/>
+          <w:lang w:bidi="fa-IR"/>
+        </w:rPr>
+        <w:t>رگراف</w:t>
+      </w:r>
+      <w:r>
+        <w:rPr>
+          <w:rFonts w:cs="B Nazanin"/>
+          <w:rtl/>
+          <w:lang w:bidi="fa-IR"/>
+        </w:rPr>
+        <w:t xml:space="preserve"> کامل دو طرفه (</w:t>
+      </w:r>
+      <w:r>
+        <w:rPr>
+          <w:rFonts w:cs="B Nazanin" w:hint="cs"/>
+          <w:rtl/>
+          <w:lang w:bidi="fa-IR"/>
+        </w:rPr>
+        <w:t>ی</w:t>
+      </w:r>
+      <w:r>
+        <w:rPr>
+          <w:rFonts w:cs="B Nazanin" w:hint="eastAsia"/>
+          <w:rtl/>
+          <w:lang w:bidi="fa-IR"/>
+        </w:rPr>
+        <w:t>ا</w:t>
+      </w:r>
+      <w:r>
+        <w:rPr>
+          <w:rFonts w:cs="B Nazanin" w:hint="cs"/>
+          <w:rtl/>
+          <w:lang w:bidi="fa-IR"/>
+        </w:rPr>
+        <w:t xml:space="preserve"> یک</w:t>
+      </w:r>
+      <w:r>
+        <w:rPr>
+          <w:rFonts w:cs="B Nazanin"/>
+          <w:rtl/>
+          <w:lang w:bidi="fa-IR"/>
+        </w:rPr>
+        <w:t xml:space="preserve"> </w:t>
+      </w:r>
+      <w:r>
+        <w:rPr>
+          <w:rFonts w:cs="B Nazanin"/>
+          <w:lang w:bidi="fa-IR"/>
+        </w:rPr>
+        <w:t>clique</w:t>
+      </w:r>
+      <w:r>
+        <w:rPr>
+          <w:rFonts w:cs="B Nazanin" w:hint="cs"/>
+          <w:rtl/>
+          <w:lang w:bidi="fa-IR"/>
+        </w:rPr>
+        <w:t xml:space="preserve"> </w:t>
+      </w:r>
+      <w:r>
+        <w:rPr>
+          <w:rFonts w:cs="B Nazanin"/>
+          <w:rtl/>
+          <w:lang w:bidi="fa-IR"/>
+        </w:rPr>
+        <w:t xml:space="preserve">اگر </w:t>
+      </w:r>
+      <w:r>
+        <w:rPr>
+          <w:rFonts w:cs="B Nazanin" w:hint="cs"/>
+          <w:rtl/>
+          <w:lang w:bidi="fa-IR"/>
+        </w:rPr>
+        <w:t>ی</w:t>
+      </w:r>
+      <w:r>
+        <w:rPr>
+          <w:rFonts w:cs="B Nazanin" w:hint="eastAsia"/>
+          <w:rtl/>
+          <w:lang w:bidi="fa-IR"/>
+        </w:rPr>
+        <w:t>ک</w:t>
+      </w:r>
+      <w:r>
+        <w:rPr>
+          <w:rFonts w:cs="B Nazanin"/>
+          <w:rtl/>
+          <w:lang w:bidi="fa-IR"/>
+        </w:rPr>
+        <w:t xml:space="preserve"> مورد بزرگ را کشف کرد</w:t>
+      </w:r>
+      <w:r>
+        <w:rPr>
+          <w:rFonts w:cs="B Nazanin" w:hint="cs"/>
+          <w:rtl/>
+          <w:lang w:bidi="fa-IR"/>
+        </w:rPr>
+        <w:t>ی</w:t>
+      </w:r>
+      <w:r>
+        <w:rPr>
+          <w:rFonts w:cs="B Nazanin" w:hint="eastAsia"/>
+          <w:rtl/>
+          <w:lang w:bidi="fa-IR"/>
+        </w:rPr>
+        <w:t>م</w:t>
+      </w:r>
+      <w:r>
+        <w:rPr>
+          <w:rFonts w:cs="B Nazanin"/>
+          <w:rtl/>
+          <w:lang w:bidi="fa-IR"/>
+        </w:rPr>
+        <w:t xml:space="preserve">) به عنوان هسته </w:t>
+      </w:r>
+      <w:r>
+        <w:rPr>
+          <w:rFonts w:cs="B Nazanin" w:hint="cs"/>
+          <w:rtl/>
+          <w:lang w:bidi="fa-IR"/>
+        </w:rPr>
+        <w:t>ی</w:t>
+      </w:r>
+      <w:r>
+        <w:rPr>
+          <w:rFonts w:cs="B Nazanin" w:hint="eastAsia"/>
+          <w:rtl/>
+          <w:lang w:bidi="fa-IR"/>
+        </w:rPr>
+        <w:t>ک</w:t>
+      </w:r>
+      <w:r>
+        <w:rPr>
+          <w:rFonts w:cs="B Nazanin"/>
+          <w:rtl/>
+          <w:lang w:bidi="fa-IR"/>
+        </w:rPr>
+        <w:t xml:space="preserve"> جامعه در نظر بگ</w:t>
+      </w:r>
+      <w:r>
+        <w:rPr>
+          <w:rFonts w:cs="B Nazanin" w:hint="cs"/>
+          <w:rtl/>
+          <w:lang w:bidi="fa-IR"/>
+        </w:rPr>
+        <w:t>ی</w:t>
+      </w:r>
+      <w:r>
+        <w:rPr>
+          <w:rFonts w:cs="B Nazanin" w:hint="eastAsia"/>
+          <w:rtl/>
+          <w:lang w:bidi="fa-IR"/>
+        </w:rPr>
+        <w:t>ر</w:t>
+      </w:r>
+      <w:r>
+        <w:rPr>
+          <w:rFonts w:cs="B Nazanin" w:hint="cs"/>
+          <w:rtl/>
+          <w:lang w:bidi="fa-IR"/>
+        </w:rPr>
+        <w:t>ی</w:t>
+      </w:r>
+      <w:r>
+        <w:rPr>
+          <w:rFonts w:cs="B Nazanin" w:hint="eastAsia"/>
+          <w:rtl/>
+          <w:lang w:bidi="fa-IR"/>
+        </w:rPr>
+        <w:t>م</w:t>
+      </w:r>
+      <w:r>
+        <w:rPr>
+          <w:rFonts w:cs="B Nazanin"/>
+          <w:rtl/>
+          <w:lang w:bidi="fa-IR"/>
+        </w:rPr>
+        <w:t xml:space="preserve"> و گره ها</w:t>
+      </w:r>
+      <w:r>
+        <w:rPr>
+          <w:rFonts w:cs="B Nazanin" w:hint="cs"/>
+          <w:rtl/>
+          <w:lang w:bidi="fa-IR"/>
+        </w:rPr>
+        <w:t>یی</w:t>
+      </w:r>
+      <w:r>
+        <w:rPr>
+          <w:rFonts w:cs="B Nazanin"/>
+          <w:rtl/>
+          <w:lang w:bidi="fa-IR"/>
+        </w:rPr>
+        <w:t xml:space="preserve"> با لبه ها</w:t>
+      </w:r>
+      <w:r>
+        <w:rPr>
+          <w:rFonts w:cs="B Nazanin" w:hint="cs"/>
+          <w:rtl/>
+          <w:lang w:bidi="fa-IR"/>
+        </w:rPr>
+        <w:t>ی</w:t>
+      </w:r>
+      <w:r>
+        <w:rPr>
+          <w:rFonts w:cs="B Nazanin"/>
+          <w:rtl/>
+          <w:lang w:bidi="fa-IR"/>
+        </w:rPr>
+        <w:t xml:space="preserve"> ز</w:t>
+      </w:r>
+      <w:r>
+        <w:rPr>
+          <w:rFonts w:cs="B Nazanin" w:hint="cs"/>
+          <w:rtl/>
+          <w:lang w:bidi="fa-IR"/>
+        </w:rPr>
+        <w:t>ی</w:t>
+      </w:r>
+      <w:r>
+        <w:rPr>
+          <w:rFonts w:cs="B Nazanin" w:hint="eastAsia"/>
+          <w:rtl/>
+          <w:lang w:bidi="fa-IR"/>
+        </w:rPr>
+        <w:t>اد</w:t>
+      </w:r>
+      <w:r>
+        <w:rPr>
+          <w:rFonts w:cs="B Nazanin" w:hint="cs"/>
+          <w:rtl/>
+          <w:lang w:bidi="fa-IR"/>
+        </w:rPr>
+        <w:t>ی</w:t>
+      </w:r>
+      <w:r>
+        <w:rPr>
+          <w:rFonts w:cs="B Nazanin"/>
+          <w:rtl/>
+          <w:lang w:bidi="fa-IR"/>
+        </w:rPr>
+        <w:t xml:space="preserve"> به اعضا</w:t>
+      </w:r>
+      <w:r>
+        <w:rPr>
+          <w:rFonts w:cs="B Nazanin" w:hint="cs"/>
+          <w:rtl/>
+          <w:lang w:bidi="fa-IR"/>
+        </w:rPr>
+        <w:t>ی</w:t>
+      </w:r>
+      <w:r>
+        <w:rPr>
+          <w:rFonts w:cs="B Nazanin"/>
+          <w:rtl/>
+          <w:lang w:bidi="fa-IR"/>
+        </w:rPr>
+        <w:t xml:space="preserve"> موجود در جامعه اضافه کن</w:t>
+      </w:r>
+      <w:r>
+        <w:rPr>
+          <w:rFonts w:cs="B Nazanin" w:hint="cs"/>
+          <w:rtl/>
+          <w:lang w:bidi="fa-IR"/>
+        </w:rPr>
+        <w:t>ی</w:t>
+      </w:r>
+      <w:r>
+        <w:rPr>
+          <w:rFonts w:cs="B Nazanin" w:hint="eastAsia"/>
+          <w:rtl/>
+          <w:lang w:bidi="fa-IR"/>
+        </w:rPr>
+        <w:t>م</w:t>
+      </w:r>
+      <w:r>
+        <w:rPr>
+          <w:rFonts w:cs="B Nazanin"/>
+          <w:rtl/>
+          <w:lang w:bidi="fa-IR"/>
+        </w:rPr>
+        <w:t>.</w:t>
+      </w:r>
+    </w:p>
+    <w:p>
+      <w:pPr>
+        <w:bidi/>
+        <w:spacing w:line="360" w:lineRule="auto"/>
+        <w:rPr>
+          <w:rFonts w:cs="B Nazanin"/>
+          <w:lang w:bidi="fa-IR"/>
+        </w:rPr>
+      </w:pPr>
+    </w:p>
+    <w:p>
+      <w:pPr>
+        <w:bidi/>
+        <w:spacing w:line="360" w:lineRule="auto"/>
+        <w:rPr>
+          <w:rFonts w:cs="B Nazanin"/>
+          <w:lang w:bidi="fa-IR"/>
+        </w:rPr>
+      </w:pPr>
+      <w:r>
+        <w:rPr>
+          <w:rFonts w:cs="B Nazanin" w:hint="eastAsia"/>
+          <w:rtl/>
+          <w:lang w:bidi="fa-IR"/>
+        </w:rPr>
+        <w:t>اگر</w:t>
+      </w:r>
+      <w:r>
+        <w:rPr>
+          <w:rFonts w:cs="B Nazanin"/>
+          <w:rtl/>
+          <w:lang w:bidi="fa-IR"/>
+        </w:rPr>
+        <w:t xml:space="preserve"> خود </w:t>
+      </w:r>
+      <w:r>
+        <w:rPr>
+          <w:rFonts w:cs="B Nazanin" w:hint="cs"/>
+          <w:rtl/>
+          <w:lang w:bidi="fa-IR"/>
+        </w:rPr>
+        <w:t>گراف</w:t>
+      </w:r>
+      <w:r>
+        <w:rPr>
+          <w:rFonts w:cs="B Nazanin"/>
+          <w:rtl/>
+          <w:lang w:bidi="fa-IR"/>
+        </w:rPr>
+        <w:t xml:space="preserve"> همانطور که در بخش 10.1.4 مورد بحث قرار گرفته است </w:t>
+      </w:r>
+      <w:r>
+        <w:rPr>
+          <w:rFonts w:cs="B Nazanin"/>
+          <w:lang w:bidi="fa-IR"/>
+        </w:rPr>
+        <w:t>k-partite</w:t>
+      </w:r>
+      <w:r>
+        <w:rPr>
+          <w:rFonts w:cs="B Nazanin"/>
+          <w:rtl/>
+          <w:lang w:bidi="fa-IR"/>
+        </w:rPr>
+        <w:t xml:space="preserve"> باشد ، م</w:t>
+      </w:r>
+      <w:r>
+        <w:rPr>
+          <w:rFonts w:cs="B Nazanin" w:hint="cs"/>
+          <w:rtl/>
+          <w:lang w:bidi="fa-IR"/>
+        </w:rPr>
+        <w:t>ی</w:t>
+      </w:r>
+      <w:r>
+        <w:rPr>
+          <w:rFonts w:cs="B Nazanin"/>
+          <w:rtl/>
+          <w:lang w:bidi="fa-IR"/>
+        </w:rPr>
+        <w:t xml:space="preserve"> توان گره ها</w:t>
+      </w:r>
+      <w:r>
+        <w:rPr>
+          <w:rFonts w:cs="B Nazanin" w:hint="cs"/>
+          <w:rtl/>
+          <w:lang w:bidi="fa-IR"/>
+        </w:rPr>
+        <w:t>یی</w:t>
+      </w:r>
+      <w:r>
+        <w:rPr>
+          <w:rFonts w:cs="B Nazanin"/>
+          <w:rtl/>
+          <w:lang w:bidi="fa-IR"/>
+        </w:rPr>
+        <w:t xml:space="preserve"> از دو نوع و لبه ها</w:t>
+      </w:r>
+      <w:r>
+        <w:rPr>
+          <w:rFonts w:cs="B Nazanin" w:hint="cs"/>
+          <w:rtl/>
+          <w:lang w:bidi="fa-IR"/>
+        </w:rPr>
+        <w:t>ی</w:t>
+      </w:r>
+      <w:r>
+        <w:rPr>
+          <w:rFonts w:cs="B Nazanin"/>
+          <w:rtl/>
+          <w:lang w:bidi="fa-IR"/>
+        </w:rPr>
+        <w:t xml:space="preserve"> ب</w:t>
+      </w:r>
+      <w:r>
+        <w:rPr>
+          <w:rFonts w:cs="B Nazanin" w:hint="cs"/>
+          <w:rtl/>
+          <w:lang w:bidi="fa-IR"/>
+        </w:rPr>
+        <w:t>ی</w:t>
+      </w:r>
+      <w:r>
+        <w:rPr>
+          <w:rFonts w:cs="B Nazanin" w:hint="eastAsia"/>
+          <w:rtl/>
+          <w:lang w:bidi="fa-IR"/>
+        </w:rPr>
+        <w:t>ن</w:t>
+      </w:r>
+      <w:r>
+        <w:rPr>
+          <w:rFonts w:cs="B Nazanin"/>
+          <w:rtl/>
+          <w:lang w:bidi="fa-IR"/>
+        </w:rPr>
+        <w:t xml:space="preserve"> آنها را در نظر گرفت تا </w:t>
+      </w:r>
+      <w:r>
+        <w:rPr>
+          <w:rFonts w:cs="B Nazanin" w:hint="cs"/>
+          <w:rtl/>
+          <w:lang w:bidi="fa-IR"/>
+        </w:rPr>
+        <w:t>ی</w:t>
+      </w:r>
+      <w:r>
+        <w:rPr>
+          <w:rFonts w:cs="B Nazanin" w:hint="eastAsia"/>
+          <w:rtl/>
+          <w:lang w:bidi="fa-IR"/>
+        </w:rPr>
+        <w:t>ک</w:t>
+      </w:r>
+      <w:r>
+        <w:rPr>
+          <w:rFonts w:cs="B Nazanin"/>
+          <w:rtl/>
+          <w:lang w:bidi="fa-IR"/>
+        </w:rPr>
+        <w:t xml:space="preserve"> </w:t>
+      </w:r>
+      <w:r>
+        <w:rPr>
+          <w:rFonts w:cs="B Nazanin" w:hint="cs"/>
+          <w:rtl/>
+          <w:lang w:bidi="fa-IR"/>
+        </w:rPr>
+        <w:t>گراف</w:t>
+      </w:r>
+      <w:r>
+        <w:rPr>
+          <w:rFonts w:cs="B Nazanin"/>
+          <w:rtl/>
+          <w:lang w:bidi="fa-IR"/>
+        </w:rPr>
+        <w:t xml:space="preserve"> دو بخش</w:t>
+      </w:r>
+      <w:r>
+        <w:rPr>
+          <w:rFonts w:cs="B Nazanin" w:hint="cs"/>
+          <w:rtl/>
+          <w:lang w:bidi="fa-IR"/>
+        </w:rPr>
+        <w:t>ی</w:t>
+      </w:r>
+      <w:r>
+        <w:rPr>
+          <w:rFonts w:cs="B Nazanin"/>
+          <w:rtl/>
+          <w:lang w:bidi="fa-IR"/>
+        </w:rPr>
+        <w:t xml:space="preserve"> ا</w:t>
+      </w:r>
+      <w:r>
+        <w:rPr>
+          <w:rFonts w:cs="B Nazanin" w:hint="cs"/>
+          <w:rtl/>
+          <w:lang w:bidi="fa-IR"/>
+        </w:rPr>
+        <w:t>ی</w:t>
+      </w:r>
+      <w:r>
+        <w:rPr>
+          <w:rFonts w:cs="B Nazanin" w:hint="eastAsia"/>
+          <w:rtl/>
+          <w:lang w:bidi="fa-IR"/>
+        </w:rPr>
+        <w:t>جاد</w:t>
+      </w:r>
+      <w:r>
+        <w:rPr>
+          <w:rFonts w:cs="B Nazanin"/>
+          <w:rtl/>
+          <w:lang w:bidi="fa-IR"/>
+        </w:rPr>
+        <w:t xml:space="preserve"> کن</w:t>
+      </w:r>
+      <w:r>
+        <w:rPr>
+          <w:rFonts w:cs="B Nazanin" w:hint="cs"/>
+          <w:rtl/>
+          <w:lang w:bidi="fa-IR"/>
+        </w:rPr>
+        <w:t>ی</w:t>
+      </w:r>
+      <w:r>
+        <w:rPr>
+          <w:rFonts w:cs="B Nazanin" w:hint="eastAsia"/>
+          <w:rtl/>
+          <w:lang w:bidi="fa-IR"/>
+        </w:rPr>
+        <w:t>م</w:t>
+      </w:r>
+      <w:r>
+        <w:rPr>
+          <w:rFonts w:cs="B Nazanin"/>
+          <w:rtl/>
+          <w:lang w:bidi="fa-IR"/>
+        </w:rPr>
+        <w:t>. در ا</w:t>
+      </w:r>
+      <w:r>
+        <w:rPr>
+          <w:rFonts w:cs="B Nazanin" w:hint="cs"/>
+          <w:rtl/>
+          <w:lang w:bidi="fa-IR"/>
+        </w:rPr>
+        <w:t>ی</w:t>
+      </w:r>
+      <w:r>
+        <w:rPr>
+          <w:rFonts w:cs="B Nazanin" w:hint="eastAsia"/>
+          <w:rtl/>
+          <w:lang w:bidi="fa-IR"/>
+        </w:rPr>
+        <w:t>ن</w:t>
+      </w:r>
+      <w:r>
+        <w:rPr>
+          <w:rFonts w:cs="B Nazanin"/>
+          <w:rtl/>
+          <w:lang w:bidi="fa-IR"/>
+        </w:rPr>
+        <w:t xml:space="preserve"> </w:t>
+      </w:r>
+      <w:r>
+        <w:rPr>
+          <w:rFonts w:cs="B Nazanin" w:hint="cs"/>
+          <w:rtl/>
+          <w:lang w:bidi="fa-IR"/>
+        </w:rPr>
+        <w:t>گراف</w:t>
+      </w:r>
+      <w:r>
+        <w:rPr>
+          <w:rFonts w:cs="B Nazanin"/>
+          <w:rtl/>
+          <w:lang w:bidi="fa-IR"/>
+        </w:rPr>
+        <w:t xml:space="preserve"> دو بخش</w:t>
+      </w:r>
+      <w:r>
+        <w:rPr>
+          <w:rFonts w:cs="B Nazanin" w:hint="cs"/>
+          <w:rtl/>
+          <w:lang w:bidi="fa-IR"/>
+        </w:rPr>
+        <w:t>ی</w:t>
+      </w:r>
+      <w:r>
+        <w:rPr>
+          <w:rFonts w:cs="B Nazanin"/>
+          <w:rtl/>
+          <w:lang w:bidi="fa-IR"/>
+        </w:rPr>
+        <w:t xml:space="preserve"> ، ما م</w:t>
+      </w:r>
+      <w:r>
+        <w:rPr>
+          <w:rFonts w:cs="B Nazanin" w:hint="cs"/>
+          <w:rtl/>
+          <w:lang w:bidi="fa-IR"/>
+        </w:rPr>
+        <w:t>ی</w:t>
+      </w:r>
+      <w:r>
+        <w:rPr>
+          <w:rFonts w:cs="B Nazanin"/>
+          <w:rtl/>
+          <w:lang w:bidi="fa-IR"/>
+        </w:rPr>
+        <w:t xml:space="preserve"> توان</w:t>
+      </w:r>
+      <w:r>
+        <w:rPr>
+          <w:rFonts w:cs="B Nazanin" w:hint="cs"/>
+          <w:rtl/>
+          <w:lang w:bidi="fa-IR"/>
+        </w:rPr>
+        <w:t>ی</w:t>
+      </w:r>
+      <w:r>
+        <w:rPr>
+          <w:rFonts w:cs="B Nazanin" w:hint="eastAsia"/>
+          <w:rtl/>
+          <w:lang w:bidi="fa-IR"/>
+        </w:rPr>
+        <w:t>م</w:t>
+      </w:r>
+      <w:r>
+        <w:rPr>
+          <w:rFonts w:cs="B Nazanin"/>
+          <w:rtl/>
+          <w:lang w:bidi="fa-IR"/>
+        </w:rPr>
+        <w:t xml:space="preserve"> برا</w:t>
+      </w:r>
+      <w:r>
+        <w:rPr>
+          <w:rFonts w:cs="B Nazanin" w:hint="cs"/>
+          <w:rtl/>
+          <w:lang w:bidi="fa-IR"/>
+        </w:rPr>
+        <w:t>ی</w:t>
+      </w:r>
+      <w:r>
+        <w:rPr>
+          <w:rFonts w:cs="B Nazanin"/>
+          <w:rtl/>
+          <w:lang w:bidi="fa-IR"/>
+        </w:rPr>
+        <w:t xml:space="preserve"> ز</w:t>
+      </w:r>
+      <w:r>
+        <w:rPr>
+          <w:rFonts w:cs="B Nazanin" w:hint="cs"/>
+          <w:rtl/>
+          <w:lang w:bidi="fa-IR"/>
+        </w:rPr>
+        <w:t>ی</w:t>
+      </w:r>
+      <w:r>
+        <w:rPr>
+          <w:rFonts w:cs="B Nazanin" w:hint="eastAsia"/>
+          <w:rtl/>
+          <w:lang w:bidi="fa-IR"/>
+        </w:rPr>
+        <w:t>رگرافها</w:t>
+      </w:r>
+      <w:r>
+        <w:rPr>
+          <w:rFonts w:cs="B Nazanin" w:hint="cs"/>
+          <w:rtl/>
+          <w:lang w:bidi="fa-IR"/>
+        </w:rPr>
+        <w:t>ی</w:t>
+      </w:r>
+      <w:r>
+        <w:rPr>
+          <w:rFonts w:cs="B Nazanin"/>
+          <w:rtl/>
+          <w:lang w:bidi="fa-IR"/>
+        </w:rPr>
+        <w:t xml:space="preserve"> کاملاً دو طرفه به عنوان هسته جوامع جستجو کن</w:t>
+      </w:r>
+      <w:r>
+        <w:rPr>
+          <w:rFonts w:cs="B Nazanin" w:hint="cs"/>
+          <w:rtl/>
+          <w:lang w:bidi="fa-IR"/>
+        </w:rPr>
+        <w:t>ی</w:t>
+      </w:r>
+      <w:r>
+        <w:rPr>
+          <w:rFonts w:cs="B Nazanin" w:hint="eastAsia"/>
+          <w:rtl/>
+          <w:lang w:bidi="fa-IR"/>
+        </w:rPr>
+        <w:t>م</w:t>
+      </w:r>
+      <w:r>
+        <w:rPr>
+          <w:rFonts w:cs="B Nazanin"/>
+          <w:rtl/>
+          <w:lang w:bidi="fa-IR"/>
+        </w:rPr>
+        <w:t>.</w:t>
+      </w:r>
+    </w:p>
+    <w:p>
+      <w:pPr>
+        <w:bidi/>
+        <w:spacing w:line="360" w:lineRule="auto"/>
+        <w:rPr>
+          <w:rFonts w:cs="B Nazanin"/>
+          <w:lang w:bidi="fa-IR"/>
+        </w:rPr>
+      </w:pPr>
+      <w:r>
+        <w:rPr>
+          <w:rFonts w:cs="B Nazanin"/>
+          <w:rtl/>
+          <w:lang w:bidi="fa-IR"/>
+        </w:rPr>
+        <w:t>به عنوان مثال ، در مثال 10.2 ، ما م</w:t>
+      </w:r>
+      <w:r>
+        <w:rPr>
+          <w:rFonts w:cs="B Nazanin" w:hint="cs"/>
+          <w:rtl/>
+          <w:lang w:bidi="fa-IR"/>
+        </w:rPr>
+        <w:t>ی</w:t>
+      </w:r>
+      <w:r>
+        <w:rPr>
+          <w:rFonts w:cs="B Nazanin"/>
+          <w:rtl/>
+          <w:lang w:bidi="fa-IR"/>
+        </w:rPr>
+        <w:t xml:space="preserve"> توان</w:t>
+      </w:r>
+      <w:r>
+        <w:rPr>
+          <w:rFonts w:cs="B Nazanin" w:hint="cs"/>
+          <w:rtl/>
+          <w:lang w:bidi="fa-IR"/>
+        </w:rPr>
+        <w:t>ی</w:t>
+      </w:r>
+      <w:r>
+        <w:rPr>
+          <w:rFonts w:cs="B Nazanin" w:hint="eastAsia"/>
+          <w:rtl/>
+          <w:lang w:bidi="fa-IR"/>
+        </w:rPr>
+        <w:t>م</w:t>
+      </w:r>
+      <w:r>
+        <w:rPr>
+          <w:rFonts w:cs="B Nazanin"/>
+          <w:rtl/>
+          <w:lang w:bidi="fa-IR"/>
+        </w:rPr>
+        <w:t xml:space="preserve"> بر رو</w:t>
+      </w:r>
+      <w:r>
+        <w:rPr>
+          <w:rFonts w:cs="B Nazanin" w:hint="cs"/>
+          <w:rtl/>
+          <w:lang w:bidi="fa-IR"/>
+        </w:rPr>
+        <w:t>ی</w:t>
+      </w:r>
+      <w:r>
+        <w:rPr>
+          <w:rFonts w:cs="B Nazanin"/>
+          <w:rtl/>
+          <w:lang w:bidi="fa-IR"/>
+        </w:rPr>
+        <w:t xml:space="preserve"> برچسب</w:t>
+      </w:r>
+      <w:r>
+        <w:rPr>
+          <w:rFonts w:cs="B Nazanin" w:hint="cs"/>
+          <w:rtl/>
+          <w:lang w:bidi="fa-IR"/>
+        </w:rPr>
+        <w:t xml:space="preserve"> </w:t>
+      </w:r>
+      <w:r>
+        <w:rPr>
+          <w:rFonts w:cs="B Nazanin"/>
+          <w:rtl/>
+          <w:lang w:bidi="fa-IR"/>
+        </w:rPr>
+        <w:t>ها و گره ها</w:t>
+      </w:r>
+      <w:r>
+        <w:rPr>
+          <w:rFonts w:cs="B Nazanin" w:hint="cs"/>
+          <w:rtl/>
+          <w:lang w:bidi="fa-IR"/>
+        </w:rPr>
+        <w:t>ی</w:t>
+      </w:r>
+      <w:r>
+        <w:rPr>
+          <w:rFonts w:cs="B Nazanin"/>
+          <w:rtl/>
+          <w:lang w:bidi="fa-IR"/>
+        </w:rPr>
+        <w:t xml:space="preserve"> صفحه از گراف</w:t>
+      </w:r>
+      <w:r>
+        <w:rPr>
+          <w:rFonts w:cs="B Nazanin" w:hint="cs"/>
+          <w:rtl/>
+          <w:lang w:bidi="fa-IR"/>
+        </w:rPr>
+        <w:t>ی</w:t>
+      </w:r>
+      <w:r>
+        <w:rPr>
+          <w:rFonts w:cs="B Nazanin" w:hint="eastAsia"/>
+          <w:rtl/>
+          <w:lang w:bidi="fa-IR"/>
+        </w:rPr>
+        <w:t>ک</w:t>
+      </w:r>
+      <w:r>
+        <w:rPr>
+          <w:rFonts w:cs="B Nazanin" w:hint="cs"/>
+          <w:rtl/>
+          <w:lang w:bidi="fa-IR"/>
+        </w:rPr>
+        <w:t>ی</w:t>
+      </w:r>
+      <w:r>
+        <w:rPr>
+          <w:rFonts w:cs="B Nazanin"/>
+          <w:rtl/>
+          <w:lang w:bidi="fa-IR"/>
+        </w:rPr>
+        <w:t xml:space="preserve"> مانند شکل 10.2 تمرکز کن</w:t>
+      </w:r>
+      <w:r>
+        <w:rPr>
+          <w:rFonts w:cs="B Nazanin" w:hint="cs"/>
+          <w:rtl/>
+          <w:lang w:bidi="fa-IR"/>
+        </w:rPr>
+        <w:t>ی</w:t>
+      </w:r>
+      <w:r>
+        <w:rPr>
+          <w:rFonts w:cs="B Nazanin" w:hint="eastAsia"/>
+          <w:rtl/>
+          <w:lang w:bidi="fa-IR"/>
+        </w:rPr>
+        <w:t>م</w:t>
+      </w:r>
+      <w:r>
+        <w:rPr>
+          <w:rFonts w:cs="B Nazanin"/>
+          <w:rtl/>
+          <w:lang w:bidi="fa-IR"/>
+        </w:rPr>
+        <w:t xml:space="preserve"> و سع</w:t>
+      </w:r>
+      <w:r>
+        <w:rPr>
+          <w:rFonts w:cs="B Nazanin" w:hint="cs"/>
+          <w:rtl/>
+          <w:lang w:bidi="fa-IR"/>
+        </w:rPr>
+        <w:t>ی</w:t>
+      </w:r>
+      <w:r>
+        <w:rPr>
+          <w:rFonts w:cs="B Nazanin"/>
+          <w:rtl/>
+          <w:lang w:bidi="fa-IR"/>
+        </w:rPr>
+        <w:t xml:space="preserve"> کن</w:t>
+      </w:r>
+      <w:r>
+        <w:rPr>
+          <w:rFonts w:cs="B Nazanin" w:hint="cs"/>
+          <w:rtl/>
+          <w:lang w:bidi="fa-IR"/>
+        </w:rPr>
+        <w:t>ی</w:t>
+      </w:r>
+      <w:r>
+        <w:rPr>
+          <w:rFonts w:cs="B Nazanin" w:hint="eastAsia"/>
+          <w:rtl/>
+          <w:lang w:bidi="fa-IR"/>
+        </w:rPr>
+        <w:t>م</w:t>
+      </w:r>
+      <w:r>
+        <w:rPr>
+          <w:rFonts w:cs="B Nazanin"/>
+          <w:rtl/>
+          <w:lang w:bidi="fa-IR"/>
+        </w:rPr>
+        <w:t xml:space="preserve"> </w:t>
+      </w:r>
+      <w:r>
+        <w:rPr>
+          <w:rFonts w:cs="B Nazanin" w:hint="cs"/>
+          <w:rtl/>
+          <w:lang w:bidi="fa-IR"/>
+        </w:rPr>
+        <w:t>مجموعه</w:t>
+      </w:r>
+      <w:r>
+        <w:rPr>
+          <w:rFonts w:cs="B Nazanin"/>
+          <w:rtl/>
+          <w:lang w:bidi="fa-IR"/>
+        </w:rPr>
+        <w:t xml:space="preserve"> ها</w:t>
+      </w:r>
+      <w:r>
+        <w:rPr>
+          <w:rFonts w:cs="B Nazanin" w:hint="cs"/>
+          <w:rtl/>
+          <w:lang w:bidi="fa-IR"/>
+        </w:rPr>
+        <w:t>ی</w:t>
+      </w:r>
+      <w:r>
+        <w:rPr>
+          <w:rFonts w:cs="B Nazanin"/>
+          <w:rtl/>
+          <w:lang w:bidi="fa-IR"/>
+        </w:rPr>
+        <w:t xml:space="preserve"> برچسب ها و صفحات وب را ا</w:t>
+      </w:r>
+      <w:r>
+        <w:rPr>
+          <w:rFonts w:cs="B Nazanin" w:hint="cs"/>
+          <w:rtl/>
+          <w:lang w:bidi="fa-IR"/>
+        </w:rPr>
+        <w:t>ی</w:t>
+      </w:r>
+      <w:r>
+        <w:rPr>
+          <w:rFonts w:cs="B Nazanin" w:hint="eastAsia"/>
+          <w:rtl/>
+          <w:lang w:bidi="fa-IR"/>
+        </w:rPr>
+        <w:t>جاد</w:t>
+      </w:r>
+      <w:r>
+        <w:rPr>
+          <w:rFonts w:cs="B Nazanin"/>
+          <w:rtl/>
+          <w:lang w:bidi="fa-IR"/>
+        </w:rPr>
+        <w:t xml:space="preserve"> کن</w:t>
+      </w:r>
+      <w:r>
+        <w:rPr>
+          <w:rFonts w:cs="B Nazanin" w:hint="cs"/>
+          <w:rtl/>
+          <w:lang w:bidi="fa-IR"/>
+        </w:rPr>
+        <w:t>ی</w:t>
+      </w:r>
+      <w:r>
+        <w:rPr>
+          <w:rFonts w:cs="B Nazanin" w:hint="eastAsia"/>
+          <w:rtl/>
+          <w:lang w:bidi="fa-IR"/>
+        </w:rPr>
+        <w:t>م</w:t>
+      </w:r>
+      <w:r>
+        <w:rPr>
+          <w:rFonts w:cs="B Nazanin"/>
+          <w:rtl/>
+          <w:lang w:bidi="fa-IR"/>
+        </w:rPr>
+        <w:t>.</w:t>
+      </w:r>
+    </w:p>
+    <w:p>
+      <w:pPr>
+        <w:bidi/>
+        <w:spacing w:line="360" w:lineRule="auto"/>
+        <w:rPr>
+          <w:rFonts w:cs="B Nazanin"/>
+          <w:rtl/>
+          <w:lang w:bidi="fa-IR"/>
+        </w:rPr>
+      </w:pPr>
+      <w:r>
+        <w:rPr>
+          <w:rFonts w:cs="B Nazanin" w:hint="eastAsia"/>
+          <w:rtl/>
+          <w:lang w:bidi="fa-IR"/>
+        </w:rPr>
+        <w:t>چن</w:t>
+      </w:r>
+      <w:r>
+        <w:rPr>
+          <w:rFonts w:cs="B Nazanin" w:hint="cs"/>
+          <w:rtl/>
+          <w:lang w:bidi="fa-IR"/>
+        </w:rPr>
+        <w:t>ی</w:t>
+      </w:r>
+      <w:r>
+        <w:rPr>
+          <w:rFonts w:cs="B Nazanin" w:hint="eastAsia"/>
+          <w:rtl/>
+          <w:lang w:bidi="fa-IR"/>
+        </w:rPr>
+        <w:t>ن</w:t>
+      </w:r>
+      <w:r>
+        <w:rPr>
+          <w:rFonts w:cs="B Nazanin"/>
+          <w:rtl/>
+          <w:lang w:bidi="fa-IR"/>
+        </w:rPr>
+        <w:t xml:space="preserve"> جامعه ا</w:t>
+      </w:r>
+      <w:r>
+        <w:rPr>
+          <w:rFonts w:cs="B Nazanin" w:hint="cs"/>
+          <w:rtl/>
+          <w:lang w:bidi="fa-IR"/>
+        </w:rPr>
+        <w:t>ی</w:t>
+      </w:r>
+      <w:r>
+        <w:rPr>
+          <w:rFonts w:cs="B Nazanin"/>
+          <w:rtl/>
+          <w:lang w:bidi="fa-IR"/>
+        </w:rPr>
+        <w:t xml:space="preserve"> از برچسب ها و صفحات مربوطه تشک</w:t>
+      </w:r>
+      <w:r>
+        <w:rPr>
+          <w:rFonts w:cs="B Nazanin" w:hint="cs"/>
+          <w:rtl/>
+          <w:lang w:bidi="fa-IR"/>
+        </w:rPr>
+        <w:t>ی</w:t>
+      </w:r>
+      <w:r>
+        <w:rPr>
+          <w:rFonts w:cs="B Nazanin" w:hint="eastAsia"/>
+          <w:rtl/>
+          <w:lang w:bidi="fa-IR"/>
+        </w:rPr>
+        <w:t>ل</w:t>
+      </w:r>
+      <w:r>
+        <w:rPr>
+          <w:rFonts w:cs="B Nazanin"/>
+          <w:rtl/>
+          <w:lang w:bidi="fa-IR"/>
+        </w:rPr>
+        <w:t xml:space="preserve"> م</w:t>
+      </w:r>
+      <w:r>
+        <w:rPr>
+          <w:rFonts w:cs="B Nazanin" w:hint="cs"/>
+          <w:rtl/>
+          <w:lang w:bidi="fa-IR"/>
+        </w:rPr>
+        <w:t>ی</w:t>
+      </w:r>
+      <w:r>
+        <w:rPr>
+          <w:rFonts w:cs="B Nazanin"/>
+          <w:rtl/>
+          <w:lang w:bidi="fa-IR"/>
+        </w:rPr>
+        <w:t xml:space="preserve"> شود که مستحق بس</w:t>
+      </w:r>
+      <w:r>
+        <w:rPr>
+          <w:rFonts w:cs="B Nazanin" w:hint="cs"/>
+          <w:rtl/>
+          <w:lang w:bidi="fa-IR"/>
+        </w:rPr>
+        <w:t>ی</w:t>
+      </w:r>
+      <w:r>
+        <w:rPr>
+          <w:rFonts w:cs="B Nazanin" w:hint="eastAsia"/>
+          <w:rtl/>
+          <w:lang w:bidi="fa-IR"/>
+        </w:rPr>
+        <w:t>ار</w:t>
+      </w:r>
+      <w:r>
+        <w:rPr>
+          <w:rFonts w:cs="B Nazanin" w:hint="cs"/>
+          <w:rtl/>
+          <w:lang w:bidi="fa-IR"/>
+        </w:rPr>
+        <w:t>ی</w:t>
+      </w:r>
+      <w:r>
+        <w:rPr>
+          <w:rFonts w:cs="B Nazanin"/>
+          <w:rtl/>
+          <w:lang w:bidi="fa-IR"/>
+        </w:rPr>
+        <w:t xml:space="preserve"> از ا</w:t>
+      </w:r>
+      <w:r>
+        <w:rPr>
+          <w:rFonts w:cs="B Nazanin" w:hint="cs"/>
+          <w:rtl/>
+          <w:lang w:bidi="fa-IR"/>
+        </w:rPr>
+        <w:t>ی</w:t>
+      </w:r>
+      <w:r>
+        <w:rPr>
+          <w:rFonts w:cs="B Nazanin" w:hint="eastAsia"/>
+          <w:rtl/>
+          <w:lang w:bidi="fa-IR"/>
+        </w:rPr>
+        <w:t>ن</w:t>
+      </w:r>
+      <w:r>
+        <w:rPr>
+          <w:rFonts w:cs="B Nazanin"/>
+          <w:rtl/>
+          <w:lang w:bidi="fa-IR"/>
+        </w:rPr>
+        <w:t xml:space="preserve"> برچسب ها هستند.</w:t>
       </w:r>
       <w:bookmarkStart w:id="0" w:name="_GoBack"/>
       <w:bookmarkEnd w:id="0"/>
+    </w:p>
+    <w:p>
+      <w:pPr>
+        <w:bidi/>
+        <w:spacing w:line="360" w:lineRule="auto"/>
+        <w:rPr>
+          <w:rFonts w:cs="B Nazanin"/>
+          <w:lang w:bidi="fa-IR"/>
+        </w:rPr>
+      </w:pPr>
+      <w:r>
+        <w:rPr>
+          <w:rFonts w:cs="B Nazanin"/>
+          <w:rtl/>
+          <w:lang w:bidi="fa-IR"/>
+        </w:rPr>
+        <w:t>با ا</w:t>
+      </w:r>
+      <w:r>
+        <w:rPr>
+          <w:rFonts w:cs="B Nazanin" w:hint="cs"/>
+          <w:rtl/>
+          <w:lang w:bidi="fa-IR"/>
+        </w:rPr>
+        <w:t>ی</w:t>
+      </w:r>
+      <w:r>
+        <w:rPr>
+          <w:rFonts w:cs="B Nazanin" w:hint="eastAsia"/>
+          <w:rtl/>
+          <w:lang w:bidi="fa-IR"/>
+        </w:rPr>
+        <w:t>ن</w:t>
+      </w:r>
+      <w:r>
+        <w:rPr>
+          <w:rFonts w:cs="B Nazanin"/>
+          <w:rtl/>
+          <w:lang w:bidi="fa-IR"/>
+        </w:rPr>
+        <w:t xml:space="preserve"> حال ، ما همچن</w:t>
+      </w:r>
+      <w:r>
+        <w:rPr>
+          <w:rFonts w:cs="B Nazanin" w:hint="cs"/>
+          <w:rtl/>
+          <w:lang w:bidi="fa-IR"/>
+        </w:rPr>
+        <w:t>ی</w:t>
+      </w:r>
+      <w:r>
+        <w:rPr>
+          <w:rFonts w:cs="B Nazanin" w:hint="eastAsia"/>
+          <w:rtl/>
+          <w:lang w:bidi="fa-IR"/>
+        </w:rPr>
+        <w:t>ن</w:t>
+      </w:r>
+      <w:r>
+        <w:rPr>
+          <w:rFonts w:cs="B Nazanin"/>
+          <w:rtl/>
+          <w:lang w:bidi="fa-IR"/>
+        </w:rPr>
+        <w:t xml:space="preserve"> م</w:t>
+      </w:r>
+      <w:r>
+        <w:rPr>
+          <w:rFonts w:cs="B Nazanin" w:hint="cs"/>
+          <w:rtl/>
+          <w:lang w:bidi="fa-IR"/>
+        </w:rPr>
+        <w:t>ی</w:t>
+      </w:r>
+      <w:r>
+        <w:rPr>
+          <w:rFonts w:cs="B Nazanin"/>
+          <w:rtl/>
+          <w:lang w:bidi="fa-IR"/>
+        </w:rPr>
+        <w:t xml:space="preserve"> توان</w:t>
+      </w:r>
+      <w:r>
+        <w:rPr>
+          <w:rFonts w:cs="B Nazanin" w:hint="cs"/>
+          <w:rtl/>
+          <w:lang w:bidi="fa-IR"/>
+        </w:rPr>
+        <w:t>ی</w:t>
+      </w:r>
+      <w:r>
+        <w:rPr>
+          <w:rFonts w:cs="B Nazanin" w:hint="eastAsia"/>
+          <w:rtl/>
+          <w:lang w:bidi="fa-IR"/>
+        </w:rPr>
+        <w:t>م</w:t>
+      </w:r>
+      <w:r>
+        <w:rPr>
+          <w:rFonts w:cs="B Nazanin"/>
+          <w:rtl/>
+          <w:lang w:bidi="fa-IR"/>
+        </w:rPr>
+        <w:t xml:space="preserve"> از ز</w:t>
+      </w:r>
+      <w:r>
+        <w:rPr>
+          <w:rFonts w:cs="B Nazanin" w:hint="cs"/>
+          <w:rtl/>
+          <w:lang w:bidi="fa-IR"/>
+        </w:rPr>
+        <w:t>ی</w:t>
+      </w:r>
+      <w:r>
+        <w:rPr>
+          <w:rFonts w:cs="B Nazanin" w:hint="eastAsia"/>
+          <w:rtl/>
+          <w:lang w:bidi="fa-IR"/>
+        </w:rPr>
+        <w:t>رگراف</w:t>
+      </w:r>
+      <w:r>
+        <w:rPr>
+          <w:rFonts w:cs="B Nazanin" w:hint="cs"/>
+          <w:rtl/>
+          <w:lang w:bidi="fa-IR"/>
+        </w:rPr>
+        <w:t xml:space="preserve"> </w:t>
+      </w:r>
+      <w:r>
+        <w:rPr>
+          <w:rFonts w:cs="B Nazanin" w:hint="eastAsia"/>
+          <w:rtl/>
+          <w:lang w:bidi="fa-IR"/>
+        </w:rPr>
+        <w:t>ها</w:t>
+      </w:r>
+      <w:r>
+        <w:rPr>
+          <w:rFonts w:cs="B Nazanin" w:hint="cs"/>
+          <w:rtl/>
+          <w:lang w:bidi="fa-IR"/>
+        </w:rPr>
+        <w:t>ی</w:t>
+      </w:r>
+      <w:r>
+        <w:rPr>
+          <w:rFonts w:cs="B Nazanin"/>
+          <w:rtl/>
+          <w:lang w:bidi="fa-IR"/>
+        </w:rPr>
+        <w:t xml:space="preserve"> کاملاً دو بخش</w:t>
+      </w:r>
+      <w:r>
+        <w:rPr>
+          <w:rFonts w:cs="B Nazanin" w:hint="cs"/>
+          <w:rtl/>
+          <w:lang w:bidi="fa-IR"/>
+        </w:rPr>
+        <w:t>ی</w:t>
+      </w:r>
+      <w:r>
+        <w:rPr>
+          <w:rFonts w:cs="B Nazanin"/>
+          <w:rtl/>
+          <w:lang w:bidi="fa-IR"/>
+        </w:rPr>
+        <w:t xml:space="preserve"> برا</w:t>
+      </w:r>
+      <w:r>
+        <w:rPr>
+          <w:rFonts w:cs="B Nazanin" w:hint="cs"/>
+          <w:rtl/>
+          <w:lang w:bidi="fa-IR"/>
+        </w:rPr>
+        <w:t>ی</w:t>
+      </w:r>
+      <w:r>
+        <w:rPr>
+          <w:rFonts w:cs="B Nazanin"/>
+          <w:rtl/>
+          <w:lang w:bidi="fa-IR"/>
+        </w:rPr>
+        <w:t xml:space="preserve"> نما</w:t>
+      </w:r>
+      <w:r>
+        <w:rPr>
+          <w:rFonts w:cs="B Nazanin" w:hint="cs"/>
+          <w:rtl/>
+          <w:lang w:bidi="fa-IR"/>
+        </w:rPr>
+        <w:t>ی</w:t>
+      </w:r>
+      <w:r>
+        <w:rPr>
+          <w:rFonts w:cs="B Nazanin" w:hint="eastAsia"/>
+          <w:rtl/>
+          <w:lang w:bidi="fa-IR"/>
+        </w:rPr>
+        <w:t>ش</w:t>
+      </w:r>
+      <w:r>
+        <w:rPr>
+          <w:rFonts w:cs="B Nazanin"/>
+          <w:rtl/>
+          <w:lang w:bidi="fa-IR"/>
+        </w:rPr>
+        <w:t xml:space="preserve"> اجتماع در </w:t>
+      </w:r>
+      <w:r>
+        <w:rPr>
+          <w:rFonts w:cs="B Nazanin" w:hint="cs"/>
+          <w:rtl/>
+          <w:lang w:bidi="fa-IR"/>
+        </w:rPr>
+        <w:t>گراف های</w:t>
+      </w:r>
+      <w:r>
+        <w:rPr>
+          <w:rFonts w:cs="B Nazanin"/>
+          <w:rtl/>
+          <w:lang w:bidi="fa-IR"/>
+        </w:rPr>
+        <w:t xml:space="preserve"> معمول</w:t>
+      </w:r>
+      <w:r>
+        <w:rPr>
+          <w:rFonts w:cs="B Nazanin" w:hint="cs"/>
+          <w:rtl/>
+          <w:lang w:bidi="fa-IR"/>
+        </w:rPr>
+        <w:t>ی</w:t>
+      </w:r>
+      <w:r>
+        <w:rPr>
+          <w:rFonts w:cs="B Nazanin"/>
+          <w:rtl/>
+          <w:lang w:bidi="fa-IR"/>
+        </w:rPr>
+        <w:t xml:space="preserve"> استفاده کن</w:t>
+      </w:r>
+      <w:r>
+        <w:rPr>
+          <w:rFonts w:cs="B Nazanin" w:hint="cs"/>
+          <w:rtl/>
+          <w:lang w:bidi="fa-IR"/>
+        </w:rPr>
+        <w:t>ی</w:t>
+      </w:r>
+      <w:r>
+        <w:rPr>
+          <w:rFonts w:cs="B Nazanin" w:hint="eastAsia"/>
+          <w:rtl/>
+          <w:lang w:bidi="fa-IR"/>
+        </w:rPr>
+        <w:t>م</w:t>
+      </w:r>
+      <w:r>
+        <w:rPr>
+          <w:rFonts w:cs="B Nazanin"/>
+          <w:rtl/>
+          <w:lang w:bidi="fa-IR"/>
+        </w:rPr>
+        <w:t xml:space="preserve"> که گره ها همه از </w:t>
+      </w:r>
+      <w:r>
+        <w:rPr>
+          <w:rFonts w:cs="B Nazanin" w:hint="cs"/>
+          <w:rtl/>
+          <w:lang w:bidi="fa-IR"/>
+        </w:rPr>
+        <w:t>ی</w:t>
+      </w:r>
+      <w:r>
+        <w:rPr>
+          <w:rFonts w:cs="B Nazanin" w:hint="eastAsia"/>
+          <w:rtl/>
+          <w:lang w:bidi="fa-IR"/>
+        </w:rPr>
+        <w:t>ک</w:t>
+      </w:r>
+      <w:r>
+        <w:rPr>
+          <w:rFonts w:cs="B Nazanin"/>
+          <w:rtl/>
+          <w:lang w:bidi="fa-IR"/>
+        </w:rPr>
+        <w:t xml:space="preserve"> نوع هستند.</w:t>
+      </w:r>
+    </w:p>
+    <w:p>
+      <w:pPr>
+        <w:bidi/>
+        <w:spacing w:line="360" w:lineRule="auto"/>
+        <w:rPr>
+          <w:rFonts w:cs="B Nazanin"/>
+          <w:lang w:bidi="fa-IR"/>
+        </w:rPr>
+      </w:pPr>
+      <w:r>
+        <w:rPr>
+          <w:rFonts w:cs="B Nazanin" w:hint="eastAsia"/>
+          <w:rtl/>
+          <w:lang w:bidi="fa-IR"/>
+        </w:rPr>
+        <w:t>گره</w:t>
+      </w:r>
+      <w:r>
+        <w:rPr>
+          <w:rFonts w:cs="B Nazanin"/>
+          <w:rtl/>
+          <w:lang w:bidi="fa-IR"/>
+        </w:rPr>
+        <w:t xml:space="preserve"> ها را بطور تصادف</w:t>
+      </w:r>
+      <w:r>
+        <w:rPr>
+          <w:rFonts w:cs="B Nazanin" w:hint="cs"/>
+          <w:rtl/>
+          <w:lang w:bidi="fa-IR"/>
+        </w:rPr>
+        <w:t>ی</w:t>
+      </w:r>
+      <w:r>
+        <w:rPr>
+          <w:rFonts w:cs="B Nazanin"/>
+          <w:rtl/>
+          <w:lang w:bidi="fa-IR"/>
+        </w:rPr>
+        <w:t xml:space="preserve"> به دو گروه مساو</w:t>
+      </w:r>
+      <w:r>
+        <w:rPr>
+          <w:rFonts w:cs="B Nazanin" w:hint="cs"/>
+          <w:rtl/>
+          <w:lang w:bidi="fa-IR"/>
+        </w:rPr>
+        <w:t>ی</w:t>
+      </w:r>
+      <w:r>
+        <w:rPr>
+          <w:rFonts w:cs="B Nazanin"/>
+          <w:rtl/>
+          <w:lang w:bidi="fa-IR"/>
+        </w:rPr>
+        <w:t xml:space="preserve"> تقس</w:t>
+      </w:r>
+      <w:r>
+        <w:rPr>
+          <w:rFonts w:cs="B Nazanin" w:hint="cs"/>
+          <w:rtl/>
+          <w:lang w:bidi="fa-IR"/>
+        </w:rPr>
+        <w:t>ی</w:t>
+      </w:r>
+      <w:r>
+        <w:rPr>
+          <w:rFonts w:cs="B Nazanin" w:hint="eastAsia"/>
+          <w:rtl/>
+          <w:lang w:bidi="fa-IR"/>
+        </w:rPr>
+        <w:t>م</w:t>
+      </w:r>
+      <w:r>
+        <w:rPr>
+          <w:rFonts w:cs="B Nazanin"/>
+          <w:rtl/>
+          <w:lang w:bidi="fa-IR"/>
+        </w:rPr>
+        <w:t xml:space="preserve"> کن</w:t>
+      </w:r>
+      <w:r>
+        <w:rPr>
+          <w:rFonts w:cs="B Nazanin" w:hint="cs"/>
+          <w:rtl/>
+          <w:lang w:bidi="fa-IR"/>
+        </w:rPr>
+        <w:t>ی</w:t>
+      </w:r>
+      <w:r>
+        <w:rPr>
+          <w:rFonts w:cs="B Nazanin" w:hint="eastAsia"/>
+          <w:rtl/>
+          <w:lang w:bidi="fa-IR"/>
+        </w:rPr>
+        <w:t>د</w:t>
+      </w:r>
+      <w:r>
+        <w:rPr>
+          <w:rFonts w:cs="B Nazanin"/>
+          <w:rtl/>
+          <w:lang w:bidi="fa-IR"/>
+        </w:rPr>
+        <w:t>.</w:t>
+      </w:r>
+    </w:p>
+    <w:p>
+      <w:pPr>
+        <w:bidi/>
+        <w:spacing w:line="360" w:lineRule="auto"/>
+        <w:rPr>
+          <w:rFonts w:cs="B Nazanin"/>
+          <w:lang w:bidi="fa-IR"/>
+        </w:rPr>
+      </w:pPr>
+      <w:r>
+        <w:rPr>
+          <w:rFonts w:cs="B Nazanin"/>
+          <w:rtl/>
+          <w:lang w:bidi="fa-IR"/>
+        </w:rPr>
+        <w:t xml:space="preserve"> اگر جامعه ا</w:t>
+      </w:r>
+      <w:r>
+        <w:rPr>
+          <w:rFonts w:cs="B Nazanin" w:hint="cs"/>
+          <w:rtl/>
+          <w:lang w:bidi="fa-IR"/>
+        </w:rPr>
+        <w:t>ی</w:t>
+      </w:r>
+      <w:r>
+        <w:rPr>
+          <w:rFonts w:cs="B Nazanin"/>
+          <w:rtl/>
+          <w:lang w:bidi="fa-IR"/>
+        </w:rPr>
+        <w:t xml:space="preserve"> وجود داشته باشد ، انتظار دار</w:t>
+      </w:r>
+      <w:r>
+        <w:rPr>
+          <w:rFonts w:cs="B Nazanin" w:hint="cs"/>
+          <w:rtl/>
+          <w:lang w:bidi="fa-IR"/>
+        </w:rPr>
+        <w:t>ی</w:t>
+      </w:r>
+      <w:r>
+        <w:rPr>
+          <w:rFonts w:cs="B Nazanin" w:hint="eastAsia"/>
+          <w:rtl/>
+          <w:lang w:bidi="fa-IR"/>
+        </w:rPr>
+        <w:t>م</w:t>
+      </w:r>
+      <w:r>
+        <w:rPr>
+          <w:rFonts w:cs="B Nazanin"/>
+          <w:rtl/>
+          <w:lang w:bidi="fa-IR"/>
+        </w:rPr>
+        <w:t xml:space="preserve"> تقر</w:t>
+      </w:r>
+      <w:r>
+        <w:rPr>
+          <w:rFonts w:cs="B Nazanin" w:hint="cs"/>
+          <w:rtl/>
+          <w:lang w:bidi="fa-IR"/>
+        </w:rPr>
+        <w:t>ی</w:t>
+      </w:r>
+      <w:r>
+        <w:rPr>
+          <w:rFonts w:cs="B Nazanin" w:hint="eastAsia"/>
+          <w:rtl/>
+          <w:lang w:bidi="fa-IR"/>
+        </w:rPr>
+        <w:t>باً</w:t>
+      </w:r>
+      <w:r>
+        <w:rPr>
+          <w:rFonts w:cs="B Nazanin"/>
+          <w:rtl/>
+          <w:lang w:bidi="fa-IR"/>
+        </w:rPr>
+        <w:t xml:space="preserve"> ن</w:t>
+      </w:r>
+      <w:r>
+        <w:rPr>
+          <w:rFonts w:cs="B Nazanin" w:hint="cs"/>
+          <w:rtl/>
+          <w:lang w:bidi="fa-IR"/>
+        </w:rPr>
+        <w:t>ی</w:t>
+      </w:r>
+      <w:r>
+        <w:rPr>
+          <w:rFonts w:cs="B Nazanin" w:hint="eastAsia"/>
+          <w:rtl/>
+          <w:lang w:bidi="fa-IR"/>
+        </w:rPr>
+        <w:t>م</w:t>
+      </w:r>
+      <w:r>
+        <w:rPr>
+          <w:rFonts w:cs="B Nazanin" w:hint="cs"/>
+          <w:rtl/>
+          <w:lang w:bidi="fa-IR"/>
+        </w:rPr>
+        <w:t>ی</w:t>
+      </w:r>
+      <w:r>
+        <w:rPr>
+          <w:rFonts w:cs="B Nazanin"/>
+          <w:rtl/>
+          <w:lang w:bidi="fa-IR"/>
+        </w:rPr>
+        <w:t xml:space="preserve"> از گره ها</w:t>
+      </w:r>
+      <w:r>
+        <w:rPr>
+          <w:rFonts w:cs="B Nazanin" w:hint="cs"/>
+          <w:rtl/>
+          <w:lang w:bidi="fa-IR"/>
+        </w:rPr>
+        <w:t>ی</w:t>
+      </w:r>
+      <w:r>
+        <w:rPr>
+          <w:rFonts w:cs="B Nazanin"/>
+          <w:rtl/>
+          <w:lang w:bidi="fa-IR"/>
+        </w:rPr>
+        <w:t xml:space="preserve"> آن در هر گروه قرار بگ</w:t>
+      </w:r>
+      <w:r>
+        <w:rPr>
+          <w:rFonts w:cs="B Nazanin" w:hint="cs"/>
+          <w:rtl/>
+          <w:lang w:bidi="fa-IR"/>
+        </w:rPr>
+        <w:t>ی</w:t>
+      </w:r>
+      <w:r>
+        <w:rPr>
+          <w:rFonts w:cs="B Nazanin" w:hint="eastAsia"/>
+          <w:rtl/>
+          <w:lang w:bidi="fa-IR"/>
+        </w:rPr>
+        <w:t>رد</w:t>
+      </w:r>
+      <w:r>
+        <w:rPr>
+          <w:rFonts w:cs="B Nazanin"/>
+          <w:rtl/>
+          <w:lang w:bidi="fa-IR"/>
+        </w:rPr>
+        <w:t xml:space="preserve"> و ما انتظار دار</w:t>
+      </w:r>
+      <w:r>
+        <w:rPr>
+          <w:rFonts w:cs="B Nazanin" w:hint="cs"/>
+          <w:rtl/>
+          <w:lang w:bidi="fa-IR"/>
+        </w:rPr>
+        <w:t>ی</w:t>
+      </w:r>
+      <w:r>
+        <w:rPr>
+          <w:rFonts w:cs="B Nazanin" w:hint="eastAsia"/>
+          <w:rtl/>
+          <w:lang w:bidi="fa-IR"/>
+        </w:rPr>
+        <w:t>م</w:t>
+      </w:r>
+      <w:r>
+        <w:rPr>
+          <w:rFonts w:cs="B Nazanin"/>
+          <w:rtl/>
+          <w:lang w:bidi="fa-IR"/>
+        </w:rPr>
+        <w:t xml:space="preserve"> که حدود ن</w:t>
+      </w:r>
+      <w:r>
+        <w:rPr>
+          <w:rFonts w:cs="B Nazanin" w:hint="cs"/>
+          <w:rtl/>
+          <w:lang w:bidi="fa-IR"/>
+        </w:rPr>
+        <w:t>ی</w:t>
+      </w:r>
+      <w:r>
+        <w:rPr>
+          <w:rFonts w:cs="B Nazanin" w:hint="eastAsia"/>
+          <w:rtl/>
+          <w:lang w:bidi="fa-IR"/>
+        </w:rPr>
+        <w:t>م</w:t>
+      </w:r>
+      <w:r>
+        <w:rPr>
+          <w:rFonts w:cs="B Nazanin" w:hint="cs"/>
+          <w:rtl/>
+          <w:lang w:bidi="fa-IR"/>
+        </w:rPr>
+        <w:t>ی</w:t>
+      </w:r>
+      <w:r>
+        <w:rPr>
+          <w:rFonts w:cs="B Nazanin"/>
+          <w:rtl/>
+          <w:lang w:bidi="fa-IR"/>
+        </w:rPr>
+        <w:t xml:space="preserve"> از لبه ها</w:t>
+      </w:r>
+      <w:r>
+        <w:rPr>
+          <w:rFonts w:cs="B Nazanin" w:hint="cs"/>
+          <w:rtl/>
+          <w:lang w:bidi="fa-IR"/>
+        </w:rPr>
+        <w:t>ی</w:t>
+      </w:r>
+      <w:r>
+        <w:rPr>
+          <w:rFonts w:cs="B Nazanin"/>
+          <w:rtl/>
+          <w:lang w:bidi="fa-IR"/>
+        </w:rPr>
+        <w:t xml:space="preserve"> آن ب</w:t>
+      </w:r>
+      <w:r>
+        <w:rPr>
+          <w:rFonts w:cs="B Nazanin" w:hint="cs"/>
+          <w:rtl/>
+          <w:lang w:bidi="fa-IR"/>
+        </w:rPr>
+        <w:t>ی</w:t>
+      </w:r>
+      <w:r>
+        <w:rPr>
+          <w:rFonts w:cs="B Nazanin" w:hint="eastAsia"/>
+          <w:rtl/>
+          <w:lang w:bidi="fa-IR"/>
+        </w:rPr>
+        <w:t>ن</w:t>
+      </w:r>
+      <w:r>
+        <w:rPr>
+          <w:rFonts w:cs="B Nazanin"/>
+          <w:rtl/>
+          <w:lang w:bidi="fa-IR"/>
+        </w:rPr>
+        <w:t xml:space="preserve"> گروه ها قرار بگ</w:t>
+      </w:r>
+      <w:r>
+        <w:rPr>
+          <w:rFonts w:cs="B Nazanin" w:hint="cs"/>
+          <w:rtl/>
+          <w:lang w:bidi="fa-IR"/>
+        </w:rPr>
+        <w:t>ی</w:t>
+      </w:r>
+      <w:r>
+        <w:rPr>
+          <w:rFonts w:cs="B Nazanin" w:hint="eastAsia"/>
+          <w:rtl/>
+          <w:lang w:bidi="fa-IR"/>
+        </w:rPr>
+        <w:t>رد</w:t>
+      </w:r>
+      <w:r>
+        <w:rPr>
+          <w:rFonts w:cs="B Nazanin"/>
+          <w:rtl/>
+          <w:lang w:bidi="fa-IR"/>
+        </w:rPr>
+        <w:t>.</w:t>
+      </w:r>
+    </w:p>
+    <w:p>
+      <w:pPr>
+        <w:bidi/>
+        <w:spacing w:line="360" w:lineRule="auto"/>
+        <w:rPr>
+          <w:rFonts w:cs="B Nazanin"/>
+          <w:lang w:bidi="fa-IR"/>
+        </w:rPr>
+      </w:pPr>
+      <w:r>
+        <w:rPr>
+          <w:rFonts w:cs="B Nazanin" w:hint="eastAsia"/>
+          <w:rtl/>
+          <w:lang w:bidi="fa-IR"/>
+        </w:rPr>
+        <w:t>بنابرا</w:t>
+      </w:r>
+      <w:r>
+        <w:rPr>
+          <w:rFonts w:cs="B Nazanin" w:hint="cs"/>
+          <w:rtl/>
+          <w:lang w:bidi="fa-IR"/>
+        </w:rPr>
+        <w:t>ی</w:t>
+      </w:r>
+      <w:r>
+        <w:rPr>
+          <w:rFonts w:cs="B Nazanin" w:hint="eastAsia"/>
+          <w:rtl/>
+          <w:lang w:bidi="fa-IR"/>
+        </w:rPr>
+        <w:t>ن</w:t>
+      </w:r>
+      <w:r>
+        <w:rPr>
+          <w:rFonts w:cs="B Nazanin"/>
+          <w:rtl/>
+          <w:lang w:bidi="fa-IR"/>
+        </w:rPr>
+        <w:t xml:space="preserve"> ، ما هنوز </w:t>
+      </w:r>
+      <w:r>
+        <w:rPr>
+          <w:rFonts w:cs="B Nazanin" w:hint="cs"/>
+          <w:rtl/>
+          <w:lang w:bidi="fa-IR"/>
+        </w:rPr>
+        <w:t>ی</w:t>
+      </w:r>
+      <w:r>
+        <w:rPr>
+          <w:rFonts w:cs="B Nazanin" w:hint="eastAsia"/>
+          <w:rtl/>
+          <w:lang w:bidi="fa-IR"/>
+        </w:rPr>
+        <w:t>ک</w:t>
+      </w:r>
+      <w:r>
+        <w:rPr>
+          <w:rFonts w:cs="B Nazanin"/>
+          <w:rtl/>
+          <w:lang w:bidi="fa-IR"/>
+        </w:rPr>
+        <w:t xml:space="preserve"> فرصت منطق</w:t>
+      </w:r>
+      <w:r>
+        <w:rPr>
+          <w:rFonts w:cs="B Nazanin" w:hint="cs"/>
+          <w:rtl/>
+          <w:lang w:bidi="fa-IR"/>
+        </w:rPr>
+        <w:t>ی</w:t>
+      </w:r>
+      <w:r>
+        <w:rPr>
+          <w:rFonts w:cs="B Nazanin"/>
+          <w:rtl/>
+          <w:lang w:bidi="fa-IR"/>
+        </w:rPr>
+        <w:t xml:space="preserve"> برا</w:t>
+      </w:r>
+      <w:r>
+        <w:rPr>
+          <w:rFonts w:cs="B Nazanin" w:hint="cs"/>
+          <w:rtl/>
+          <w:lang w:bidi="fa-IR"/>
+        </w:rPr>
+        <w:t>ی</w:t>
+      </w:r>
+      <w:r>
+        <w:rPr>
+          <w:rFonts w:cs="B Nazanin"/>
+          <w:rtl/>
+          <w:lang w:bidi="fa-IR"/>
+        </w:rPr>
+        <w:t xml:space="preserve"> شناسا</w:t>
+      </w:r>
+      <w:r>
+        <w:rPr>
+          <w:rFonts w:cs="B Nazanin" w:hint="cs"/>
+          <w:rtl/>
+          <w:lang w:bidi="fa-IR"/>
+        </w:rPr>
+        <w:t>یی</w:t>
+      </w:r>
+      <w:r>
+        <w:rPr>
+          <w:rFonts w:cs="B Nazanin"/>
+          <w:rtl/>
+          <w:lang w:bidi="fa-IR"/>
+        </w:rPr>
+        <w:t xml:space="preserve"> </w:t>
+      </w:r>
+      <w:r>
+        <w:rPr>
+          <w:rFonts w:cs="B Nazanin" w:hint="cs"/>
+          <w:rtl/>
+          <w:lang w:bidi="fa-IR"/>
+        </w:rPr>
+        <w:t>ی</w:t>
+      </w:r>
+      <w:r>
+        <w:rPr>
+          <w:rFonts w:cs="B Nazanin" w:hint="eastAsia"/>
+          <w:rtl/>
+          <w:lang w:bidi="fa-IR"/>
+        </w:rPr>
+        <w:t>ک</w:t>
+      </w:r>
+      <w:r>
+        <w:rPr>
+          <w:rFonts w:cs="B Nazanin"/>
+          <w:rtl/>
+          <w:lang w:bidi="fa-IR"/>
+        </w:rPr>
+        <w:t xml:space="preserve"> ز</w:t>
+      </w:r>
+      <w:r>
+        <w:rPr>
+          <w:rFonts w:cs="B Nazanin" w:hint="cs"/>
+          <w:rtl/>
+          <w:lang w:bidi="fa-IR"/>
+        </w:rPr>
+        <w:t>ی</w:t>
+      </w:r>
+      <w:r>
+        <w:rPr>
+          <w:rFonts w:cs="B Nazanin" w:hint="eastAsia"/>
+          <w:rtl/>
+          <w:lang w:bidi="fa-IR"/>
+        </w:rPr>
+        <w:t>رگراف</w:t>
+      </w:r>
+      <w:r>
+        <w:rPr>
+          <w:rFonts w:cs="B Nazanin"/>
+          <w:rtl/>
+          <w:lang w:bidi="fa-IR"/>
+        </w:rPr>
+        <w:t xml:space="preserve"> کامل کامل دو طرفه در جامعه دار</w:t>
+      </w:r>
+      <w:r>
+        <w:rPr>
+          <w:rFonts w:cs="B Nazanin" w:hint="cs"/>
+          <w:rtl/>
+          <w:lang w:bidi="fa-IR"/>
+        </w:rPr>
+        <w:t>ی</w:t>
+      </w:r>
+      <w:r>
+        <w:rPr>
+          <w:rFonts w:cs="B Nazanin" w:hint="eastAsia"/>
+          <w:rtl/>
+          <w:lang w:bidi="fa-IR"/>
+        </w:rPr>
+        <w:t>م</w:t>
+      </w:r>
+      <w:r>
+        <w:rPr>
+          <w:rFonts w:cs="B Nazanin"/>
+          <w:rtl/>
+          <w:lang w:bidi="fa-IR"/>
+        </w:rPr>
+        <w:t>.</w:t>
+      </w:r>
+    </w:p>
+    <w:p>
+      <w:pPr>
+        <w:bidi/>
+        <w:spacing w:line="360" w:lineRule="auto"/>
+        <w:rPr>
+          <w:rFonts w:cs="B Nazanin" w:hint="cs"/>
+          <w:rtl/>
+          <w:lang w:bidi="fa-IR"/>
+        </w:rPr>
+      </w:pPr>
+      <w:r>
+        <w:rPr>
+          <w:rFonts w:cs="B Nazanin" w:hint="eastAsia"/>
+          <w:rtl/>
+          <w:lang w:bidi="fa-IR"/>
+        </w:rPr>
+        <w:t>به</w:t>
+      </w:r>
+      <w:r>
+        <w:rPr>
+          <w:rFonts w:cs="B Nazanin"/>
+          <w:rtl/>
+          <w:lang w:bidi="fa-IR"/>
+        </w:rPr>
+        <w:t xml:space="preserve"> ا</w:t>
+      </w:r>
+      <w:r>
+        <w:rPr>
+          <w:rFonts w:cs="B Nazanin" w:hint="cs"/>
+          <w:rtl/>
+          <w:lang w:bidi="fa-IR"/>
+        </w:rPr>
+        <w:t>ی</w:t>
+      </w:r>
+      <w:r>
+        <w:rPr>
+          <w:rFonts w:cs="B Nazanin" w:hint="eastAsia"/>
+          <w:rtl/>
+          <w:lang w:bidi="fa-IR"/>
+        </w:rPr>
+        <w:t>ن</w:t>
+      </w:r>
+      <w:r>
+        <w:rPr>
+          <w:rFonts w:cs="B Nazanin"/>
+          <w:rtl/>
+          <w:lang w:bidi="fa-IR"/>
+        </w:rPr>
+        <w:t xml:space="preserve"> هسته م</w:t>
+      </w:r>
+      <w:r>
+        <w:rPr>
+          <w:rFonts w:cs="B Nazanin" w:hint="cs"/>
+          <w:rtl/>
+          <w:lang w:bidi="fa-IR"/>
+        </w:rPr>
+        <w:t>ی</w:t>
+      </w:r>
+      <w:r>
+        <w:rPr>
+          <w:rFonts w:cs="B Nazanin"/>
+          <w:rtl/>
+          <w:lang w:bidi="fa-IR"/>
+        </w:rPr>
+        <w:t xml:space="preserve"> توان گره ها</w:t>
+      </w:r>
+      <w:r>
+        <w:rPr>
+          <w:rFonts w:cs="B Nazanin" w:hint="cs"/>
+          <w:rtl/>
+          <w:lang w:bidi="fa-IR"/>
+        </w:rPr>
+        <w:t>یی</w:t>
+      </w:r>
+      <w:r>
+        <w:rPr>
+          <w:rFonts w:cs="B Nazanin"/>
+          <w:rtl/>
+          <w:lang w:bidi="fa-IR"/>
+        </w:rPr>
+        <w:t xml:space="preserve"> از هر دو گروه اضافه کرد ، در صورت</w:t>
+      </w:r>
+      <w:r>
+        <w:rPr>
+          <w:rFonts w:cs="B Nazanin" w:hint="cs"/>
+          <w:rtl/>
+          <w:lang w:bidi="fa-IR"/>
+        </w:rPr>
+        <w:t>ی</w:t>
+      </w:r>
+      <w:r>
+        <w:rPr>
+          <w:rFonts w:cs="B Nazanin"/>
+          <w:rtl/>
+          <w:lang w:bidi="fa-IR"/>
+        </w:rPr>
+        <w:t xml:space="preserve"> که دارا</w:t>
+      </w:r>
+      <w:r>
+        <w:rPr>
+          <w:rFonts w:cs="B Nazanin" w:hint="cs"/>
+          <w:rtl/>
+          <w:lang w:bidi="fa-IR"/>
+        </w:rPr>
+        <w:t>ی</w:t>
+      </w:r>
+      <w:r>
+        <w:rPr>
+          <w:rFonts w:cs="B Nazanin"/>
+          <w:rtl/>
+          <w:lang w:bidi="fa-IR"/>
+        </w:rPr>
+        <w:t xml:space="preserve"> لبه ها</w:t>
+      </w:r>
+      <w:r>
+        <w:rPr>
+          <w:rFonts w:cs="B Nazanin" w:hint="cs"/>
+          <w:rtl/>
+          <w:lang w:bidi="fa-IR"/>
+        </w:rPr>
+        <w:t>یی</w:t>
+      </w:r>
+      <w:r>
+        <w:rPr>
+          <w:rFonts w:cs="B Nazanin"/>
+          <w:rtl/>
+          <w:lang w:bidi="fa-IR"/>
+        </w:rPr>
+        <w:t xml:space="preserve"> در بس</w:t>
+      </w:r>
+      <w:r>
+        <w:rPr>
+          <w:rFonts w:cs="B Nazanin" w:hint="cs"/>
+          <w:rtl/>
+          <w:lang w:bidi="fa-IR"/>
+        </w:rPr>
+        <w:t>ی</w:t>
+      </w:r>
+      <w:r>
+        <w:rPr>
+          <w:rFonts w:cs="B Nazanin" w:hint="eastAsia"/>
+          <w:rtl/>
+          <w:lang w:bidi="fa-IR"/>
+        </w:rPr>
+        <w:t>ار</w:t>
+      </w:r>
+      <w:r>
+        <w:rPr>
+          <w:rFonts w:cs="B Nazanin" w:hint="cs"/>
+          <w:rtl/>
+          <w:lang w:bidi="fa-IR"/>
+        </w:rPr>
+        <w:t>ی</w:t>
+      </w:r>
+      <w:r>
+        <w:rPr>
+          <w:rFonts w:cs="B Nazanin"/>
+          <w:rtl/>
+          <w:lang w:bidi="fa-IR"/>
+        </w:rPr>
+        <w:t xml:space="preserve"> از گره ها</w:t>
+      </w:r>
+      <w:r>
+        <w:rPr>
+          <w:rFonts w:cs="B Nazanin" w:hint="cs"/>
+          <w:rtl/>
+          <w:lang w:bidi="fa-IR"/>
+        </w:rPr>
+        <w:t>یی</w:t>
+      </w:r>
+      <w:r>
+        <w:rPr>
+          <w:rFonts w:cs="B Nazanin"/>
+          <w:rtl/>
+          <w:lang w:bidi="fa-IR"/>
+        </w:rPr>
+        <w:t xml:space="preserve"> هستند که قبلاً متعلق به جامعه هستند.</w:t>
+      </w:r>
     </w:p>
     <w:sectPr>
       <w:pgSz w:w="11900" w:h="16840"/>

</xml_diff>

<commit_message>
10.3.3 Finding Complete Bipartite Subgraphs
</commit_message>
<xml_diff>
--- a/[pdf][persian] chapter-10-Mining Social Network Graphs.docx
+++ b/[pdf][persian] chapter-10-Mining Social Network Graphs.docx
@@ -46352,8 +46352,6 @@
         </w:rPr>
         <w:t xml:space="preserve"> برچسب ها هستند.</w:t>
       </w:r>
-      <w:bookmarkStart w:id="0" w:name="_GoBack"/>
-      <w:bookmarkEnd w:id="0"/>
     </w:p>
     <w:p>
       <w:pPr>
@@ -47216,7 +47214,7 @@
         <w:bidi/>
         <w:spacing w:line="360" w:lineRule="auto"/>
         <w:rPr>
-          <w:rFonts w:cs="B Nazanin" w:hint="cs"/>
+          <w:rFonts w:cs="B Nazanin"/>
           <w:rtl/>
           <w:lang w:bidi="fa-IR"/>
         </w:rPr>
@@ -47389,6 +47387,2840 @@
         </w:rPr>
         <w:t xml:space="preserve"> هستند که قبلاً متعلق به جامعه هستند.</w:t>
       </w:r>
+    </w:p>
+    <w:p>
+      <w:pPr>
+        <w:bidi/>
+        <w:spacing w:line="360" w:lineRule="auto"/>
+        <w:rPr>
+          <w:rFonts w:cs="B Nazanin"/>
+          <w:rtl/>
+          <w:lang w:bidi="fa-IR"/>
+        </w:rPr>
+      </w:pPr>
+    </w:p>
+    <w:p>
+      <w:pPr>
+        <w:bidi/>
+        <w:spacing w:line="360" w:lineRule="auto"/>
+        <w:rPr>
+          <w:rFonts w:cs="B Titr"/>
+          <w:sz w:val="40"/>
+          <w:szCs w:val="40"/>
+          <w:rtl/>
+          <w:lang w:bidi="fa-IR"/>
+        </w:rPr>
+      </w:pPr>
+      <w:r>
+        <w:rPr>
+          <w:rFonts w:cs="B Titr" w:hint="cs"/>
+          <w:sz w:val="40"/>
+          <w:szCs w:val="40"/>
+          <w:rtl/>
+          <w:lang w:bidi="fa-IR"/>
+        </w:rPr>
+        <w:t>10.3.3 پیداکردن زیرگراف های کامل دوبخشی</w:t>
+      </w:r>
+    </w:p>
+    <w:p>
+      <w:pPr>
+        <w:bidi/>
+        <w:spacing w:line="360" w:lineRule="auto"/>
+        <w:rPr>
+          <w:rFonts w:cs="B Nazanin"/>
+          <w:lang w:bidi="fa-IR"/>
+        </w:rPr>
+      </w:pPr>
+      <w:r>
+        <w:rPr>
+          <w:rFonts w:cs="B Nazanin"/>
+          <w:rtl/>
+          <w:lang w:bidi="fa-IR"/>
+        </w:rPr>
+        <w:t>فرض کن</w:t>
+      </w:r>
+      <w:r>
+        <w:rPr>
+          <w:rFonts w:cs="B Nazanin" w:hint="cs"/>
+          <w:rtl/>
+          <w:lang w:bidi="fa-IR"/>
+        </w:rPr>
+        <w:t>ی</w:t>
+      </w:r>
+      <w:r>
+        <w:rPr>
+          <w:rFonts w:cs="B Nazanin" w:hint="eastAsia"/>
+          <w:rtl/>
+          <w:lang w:bidi="fa-IR"/>
+        </w:rPr>
+        <w:t>د</w:t>
+      </w:r>
+      <w:r>
+        <w:rPr>
+          <w:rFonts w:cs="B Nazanin"/>
+          <w:rtl/>
+          <w:lang w:bidi="fa-IR"/>
+        </w:rPr>
+        <w:t xml:space="preserve"> به ما </w:t>
+      </w:r>
+      <w:r>
+        <w:rPr>
+          <w:rFonts w:cs="B Nazanin" w:hint="cs"/>
+          <w:rtl/>
+          <w:lang w:bidi="fa-IR"/>
+        </w:rPr>
+        <w:t>ی</w:t>
+      </w:r>
+      <w:r>
+        <w:rPr>
+          <w:rFonts w:cs="B Nazanin" w:hint="eastAsia"/>
+          <w:rtl/>
+          <w:lang w:bidi="fa-IR"/>
+        </w:rPr>
+        <w:t>ک</w:t>
+      </w:r>
+      <w:r>
+        <w:rPr>
+          <w:rFonts w:cs="B Nazanin"/>
+          <w:rtl/>
+          <w:lang w:bidi="fa-IR"/>
+        </w:rPr>
+        <w:t xml:space="preserve"> نمودار بزرگ دو طرفه </w:t>
+      </w:r>
+      <w:r>
+        <w:rPr>
+          <w:rFonts w:cs="B Nazanin"/>
+          <w:lang w:bidi="fa-IR"/>
+        </w:rPr>
+        <w:t>G</w:t>
+      </w:r>
+      <w:r>
+        <w:rPr>
+          <w:rFonts w:cs="B Nazanin"/>
+          <w:rtl/>
+          <w:lang w:bidi="fa-IR"/>
+        </w:rPr>
+        <w:t xml:space="preserve"> داده شده است ، و ما م</w:t>
+      </w:r>
+      <w:r>
+        <w:rPr>
+          <w:rFonts w:cs="B Nazanin" w:hint="cs"/>
+          <w:rtl/>
+          <w:lang w:bidi="fa-IR"/>
+        </w:rPr>
+        <w:t>ی</w:t>
+      </w:r>
+      <w:r>
+        <w:rPr>
+          <w:rFonts w:cs="B Nazanin"/>
+          <w:rtl/>
+          <w:lang w:bidi="fa-IR"/>
+        </w:rPr>
+        <w:t xml:space="preserve"> خواه</w:t>
+      </w:r>
+      <w:r>
+        <w:rPr>
+          <w:rFonts w:cs="B Nazanin" w:hint="cs"/>
+          <w:rtl/>
+          <w:lang w:bidi="fa-IR"/>
+        </w:rPr>
+        <w:t>ی</w:t>
+      </w:r>
+      <w:r>
+        <w:rPr>
+          <w:rFonts w:cs="B Nazanin" w:hint="eastAsia"/>
+          <w:rtl/>
+          <w:lang w:bidi="fa-IR"/>
+        </w:rPr>
+        <w:t>م</w:t>
+      </w:r>
+      <w:r>
+        <w:rPr>
+          <w:rFonts w:cs="B Nazanin"/>
+          <w:rtl/>
+          <w:lang w:bidi="fa-IR"/>
+        </w:rPr>
+        <w:t xml:space="preserve"> نمونه ها</w:t>
+      </w:r>
+      <w:r>
+        <w:rPr>
+          <w:rFonts w:cs="B Nazanin" w:hint="cs"/>
+          <w:rtl/>
+          <w:lang w:bidi="fa-IR"/>
+        </w:rPr>
+        <w:t>ی</w:t>
+      </w:r>
+      <w:r>
+        <w:rPr>
+          <w:rFonts w:cs="B Nazanin"/>
+          <w:rtl/>
+          <w:lang w:bidi="fa-IR"/>
+        </w:rPr>
+        <w:t xml:space="preserve"> </w:t>
+      </w:r>
+      <m:oMath>
+        <m:sSub>
+          <m:sSubPr>
+            <m:ctrlPr>
+              <w:rPr>
+                <w:rFonts w:ascii="Cambria Math" w:hAnsi="Cambria Math" w:cs="B Nazanin"/>
+                <w:lang w:bidi="fa-IR"/>
+              </w:rPr>
+            </m:ctrlPr>
+          </m:sSubPr>
+          <m:e>
+            <m:r>
+              <m:rPr>
+                <m:sty m:val="p"/>
+              </m:rPr>
+              <w:rPr>
+                <w:rFonts w:ascii="Cambria Math" w:hAnsi="Cambria Math" w:cs="B Nazanin"/>
+                <w:lang w:bidi="fa-IR"/>
+              </w:rPr>
+              <m:t>K</m:t>
+            </m:r>
+          </m:e>
+          <m:sub>
+            <m:r>
+              <m:rPr>
+                <m:sty m:val="p"/>
+              </m:rPr>
+              <w:rPr>
+                <w:rFonts w:ascii="Cambria Math" w:hAnsi="Cambria Math" w:cs="B Nazanin"/>
+                <w:lang w:bidi="fa-IR"/>
+              </w:rPr>
+              <m:t>s,t</m:t>
+            </m:r>
+          </m:sub>
+        </m:sSub>
+      </m:oMath>
+      <w:r>
+        <w:rPr>
+          <w:rFonts w:cs="B Nazanin"/>
+          <w:rtl/>
+          <w:lang w:bidi="fa-IR"/>
+        </w:rPr>
+        <w:t>را در درون خود قرار ده</w:t>
+      </w:r>
+      <w:r>
+        <w:rPr>
+          <w:rFonts w:cs="B Nazanin" w:hint="cs"/>
+          <w:rtl/>
+          <w:lang w:bidi="fa-IR"/>
+        </w:rPr>
+        <w:t>ی</w:t>
+      </w:r>
+      <w:r>
+        <w:rPr>
+          <w:rFonts w:cs="B Nazanin" w:hint="eastAsia"/>
+          <w:rtl/>
+          <w:lang w:bidi="fa-IR"/>
+        </w:rPr>
+        <w:t>م</w:t>
+      </w:r>
+      <w:r>
+        <w:rPr>
+          <w:rFonts w:cs="B Nazanin"/>
+          <w:rtl/>
+          <w:lang w:bidi="fa-IR"/>
+        </w:rPr>
+        <w:t>.</w:t>
+      </w:r>
+      <w:r>
+        <w:rPr>
+          <w:rFonts w:cs="B Nazanin" w:hint="cs"/>
+          <w:rtl/>
+          <w:lang w:bidi="fa-IR"/>
+        </w:rPr>
+        <w:t xml:space="preserve"> </w:t>
+      </w:r>
+      <w:r>
+        <w:rPr>
+          <w:rFonts w:cs="B Nazanin" w:hint="eastAsia"/>
+          <w:rtl/>
+          <w:lang w:bidi="fa-IR"/>
+        </w:rPr>
+        <w:t>م</w:t>
+      </w:r>
+      <w:r>
+        <w:rPr>
+          <w:rFonts w:cs="B Nazanin" w:hint="cs"/>
+          <w:rtl/>
+          <w:lang w:bidi="fa-IR"/>
+        </w:rPr>
+        <w:t>ی</w:t>
+      </w:r>
+      <w:r>
+        <w:rPr>
+          <w:rFonts w:cs="B Nazanin"/>
+          <w:rtl/>
+          <w:lang w:bidi="fa-IR"/>
+        </w:rPr>
+        <w:t xml:space="preserve"> توان مشکل در بروز نمونه ها</w:t>
+      </w:r>
+      <w:r>
+        <w:rPr>
+          <w:rFonts w:cs="B Nazanin" w:hint="cs"/>
+          <w:rtl/>
+          <w:lang w:bidi="fa-IR"/>
+        </w:rPr>
+        <w:t>ی</w:t>
+      </w:r>
+      <w:r>
+        <w:rPr>
+          <w:rFonts w:cs="B Nazanin"/>
+          <w:rtl/>
+          <w:lang w:bidi="fa-IR"/>
+        </w:rPr>
+        <w:t xml:space="preserve"> </w:t>
+      </w:r>
+      <m:oMath>
+        <m:sSub>
+          <m:sSubPr>
+            <m:ctrlPr>
+              <w:rPr>
+                <w:rFonts w:ascii="Cambria Math" w:hAnsi="Cambria Math" w:cs="B Nazanin"/>
+                <w:lang w:bidi="fa-IR"/>
+              </w:rPr>
+            </m:ctrlPr>
+          </m:sSubPr>
+          <m:e>
+            <m:r>
+              <m:rPr>
+                <m:sty m:val="p"/>
+              </m:rPr>
+              <w:rPr>
+                <w:rFonts w:ascii="Cambria Math" w:hAnsi="Cambria Math" w:cs="B Nazanin"/>
+                <w:lang w:bidi="fa-IR"/>
+              </w:rPr>
+              <m:t>K</m:t>
+            </m:r>
+          </m:e>
+          <m:sub>
+            <m:r>
+              <m:rPr>
+                <m:sty m:val="p"/>
+              </m:rPr>
+              <w:rPr>
+                <w:rFonts w:ascii="Cambria Math" w:hAnsi="Cambria Math" w:cs="B Nazanin"/>
+                <w:lang w:bidi="fa-IR"/>
+              </w:rPr>
+              <m:t>s,t</m:t>
+            </m:r>
+          </m:sub>
+        </m:sSub>
+      </m:oMath>
+      <w:r>
+        <w:rPr>
+          <w:rFonts w:cs="B Nazanin"/>
+          <w:rtl/>
+          <w:lang w:bidi="fa-IR"/>
+        </w:rPr>
+        <w:t xml:space="preserve">در </w:t>
+      </w:r>
+      <w:r>
+        <w:rPr>
+          <w:rFonts w:cs="B Nazanin"/>
+          <w:lang w:bidi="fa-IR"/>
+        </w:rPr>
+        <w:t>G</w:t>
+      </w:r>
+      <w:r>
+        <w:rPr>
+          <w:rFonts w:cs="B Nazanin"/>
+          <w:rtl/>
+          <w:lang w:bidi="fa-IR"/>
+        </w:rPr>
+        <w:t xml:space="preserve"> را به عنوان </w:t>
+      </w:r>
+      <w:r>
+        <w:rPr>
+          <w:rFonts w:cs="B Nazanin" w:hint="cs"/>
+          <w:rtl/>
+          <w:lang w:bidi="fa-IR"/>
+        </w:rPr>
+        <w:t>ی</w:t>
+      </w:r>
+      <w:r>
+        <w:rPr>
+          <w:rFonts w:cs="B Nazanin" w:hint="eastAsia"/>
+          <w:rtl/>
+          <w:lang w:bidi="fa-IR"/>
+        </w:rPr>
+        <w:t>ک</w:t>
+      </w:r>
+      <w:r>
+        <w:rPr>
+          <w:rFonts w:cs="B Nazanin" w:hint="cs"/>
+          <w:rtl/>
+          <w:lang w:bidi="fa-IR"/>
+        </w:rPr>
+        <w:t>ی</w:t>
+      </w:r>
+      <w:r>
+        <w:rPr>
+          <w:rFonts w:cs="B Nazanin"/>
+          <w:rtl/>
+          <w:lang w:bidi="fa-IR"/>
+        </w:rPr>
+        <w:t xml:space="preserve"> از موارد اقلام مکرر مشاهده کرد.</w:t>
+      </w:r>
+      <w:r>
+        <w:rPr>
+          <w:rFonts w:cs="B Nazanin" w:hint="cs"/>
+          <w:rtl/>
+          <w:lang w:bidi="fa-IR"/>
+        </w:rPr>
+        <w:t xml:space="preserve"> </w:t>
+      </w:r>
+      <w:r>
+        <w:rPr>
+          <w:rFonts w:cs="B Nazanin" w:hint="eastAsia"/>
+          <w:rtl/>
+          <w:lang w:bidi="fa-IR"/>
+        </w:rPr>
+        <w:t>برا</w:t>
+      </w:r>
+      <w:r>
+        <w:rPr>
+          <w:rFonts w:cs="B Nazanin" w:hint="cs"/>
+          <w:rtl/>
+          <w:lang w:bidi="fa-IR"/>
+        </w:rPr>
+        <w:t>ی</w:t>
+      </w:r>
+      <w:r>
+        <w:rPr>
+          <w:rFonts w:cs="B Nazanin"/>
+          <w:rtl/>
+          <w:lang w:bidi="fa-IR"/>
+        </w:rPr>
+        <w:t xml:space="preserve"> ا</w:t>
+      </w:r>
+      <w:r>
+        <w:rPr>
+          <w:rFonts w:cs="B Nazanin" w:hint="cs"/>
+          <w:rtl/>
+          <w:lang w:bidi="fa-IR"/>
+        </w:rPr>
+        <w:t>ی</w:t>
+      </w:r>
+      <w:r>
+        <w:rPr>
+          <w:rFonts w:cs="B Nazanin" w:hint="eastAsia"/>
+          <w:rtl/>
+          <w:lang w:bidi="fa-IR"/>
+        </w:rPr>
+        <w:t>ن</w:t>
+      </w:r>
+      <w:r>
+        <w:rPr>
+          <w:rFonts w:cs="B Nazanin"/>
+          <w:rtl/>
+          <w:lang w:bidi="fa-IR"/>
+        </w:rPr>
+        <w:t xml:space="preserve"> منظور ، بگذار</w:t>
+      </w:r>
+      <w:r>
+        <w:rPr>
+          <w:rFonts w:cs="B Nazanin" w:hint="cs"/>
+          <w:rtl/>
+          <w:lang w:bidi="fa-IR"/>
+        </w:rPr>
+        <w:t>ی</w:t>
+      </w:r>
+      <w:r>
+        <w:rPr>
+          <w:rFonts w:cs="B Nazanin" w:hint="eastAsia"/>
+          <w:rtl/>
+          <w:lang w:bidi="fa-IR"/>
+        </w:rPr>
+        <w:t>د</w:t>
+      </w:r>
+      <w:r>
+        <w:rPr>
+          <w:rFonts w:cs="B Nazanin"/>
+          <w:rtl/>
+          <w:lang w:bidi="fa-IR"/>
+        </w:rPr>
+        <w:t xml:space="preserve"> "موارد" گره ها</w:t>
+      </w:r>
+      <w:r>
+        <w:rPr>
+          <w:rFonts w:cs="B Nazanin" w:hint="cs"/>
+          <w:rtl/>
+          <w:lang w:bidi="fa-IR"/>
+        </w:rPr>
+        <w:t>یی</w:t>
+      </w:r>
+      <w:r>
+        <w:rPr>
+          <w:rFonts w:cs="B Nazanin"/>
+          <w:rtl/>
+          <w:lang w:bidi="fa-IR"/>
+        </w:rPr>
+        <w:t xml:space="preserve"> در </w:t>
+      </w:r>
+      <w:r>
+        <w:rPr>
+          <w:rFonts w:cs="B Nazanin" w:hint="cs"/>
+          <w:rtl/>
+          <w:lang w:bidi="fa-IR"/>
+        </w:rPr>
+        <w:t>ی</w:t>
+      </w:r>
+      <w:r>
+        <w:rPr>
+          <w:rFonts w:cs="B Nazanin" w:hint="eastAsia"/>
+          <w:rtl/>
+          <w:lang w:bidi="fa-IR"/>
+        </w:rPr>
+        <w:t>ک</w:t>
+      </w:r>
+      <w:r>
+        <w:rPr>
+          <w:rFonts w:cs="B Nazanin"/>
+          <w:rtl/>
+          <w:lang w:bidi="fa-IR"/>
+        </w:rPr>
+        <w:t xml:space="preserve"> طرف </w:t>
+      </w:r>
+      <w:r>
+        <w:rPr>
+          <w:rFonts w:cs="B Nazanin"/>
+          <w:lang w:bidi="fa-IR"/>
+        </w:rPr>
+        <w:t>G</w:t>
+      </w:r>
+      <w:r>
+        <w:rPr>
+          <w:rFonts w:cs="B Nazanin"/>
+          <w:rtl/>
+          <w:lang w:bidi="fa-IR"/>
+        </w:rPr>
+        <w:t xml:space="preserve"> باشند که ما آن را سمت چپ م</w:t>
+      </w:r>
+      <w:r>
+        <w:rPr>
+          <w:rFonts w:cs="B Nazanin" w:hint="cs"/>
+          <w:rtl/>
+          <w:lang w:bidi="fa-IR"/>
+        </w:rPr>
+        <w:t>ی</w:t>
+      </w:r>
+      <w:r>
+        <w:rPr>
+          <w:rFonts w:cs="B Nazanin"/>
+          <w:rtl/>
+          <w:lang w:bidi="fa-IR"/>
+        </w:rPr>
+        <w:t xml:space="preserve"> نام</w:t>
+      </w:r>
+      <w:r>
+        <w:rPr>
+          <w:rFonts w:cs="B Nazanin" w:hint="cs"/>
+          <w:rtl/>
+          <w:lang w:bidi="fa-IR"/>
+        </w:rPr>
+        <w:t>ی</w:t>
+      </w:r>
+      <w:r>
+        <w:rPr>
+          <w:rFonts w:cs="B Nazanin" w:hint="eastAsia"/>
+          <w:rtl/>
+          <w:lang w:bidi="fa-IR"/>
+        </w:rPr>
+        <w:t>م</w:t>
+      </w:r>
+      <w:r>
+        <w:rPr>
+          <w:rFonts w:cs="B Nazanin"/>
+          <w:rtl/>
+          <w:lang w:bidi="fa-IR"/>
+        </w:rPr>
+        <w:t>.</w:t>
+      </w:r>
+    </w:p>
+    <w:p>
+      <w:pPr>
+        <w:bidi/>
+        <w:spacing w:line="360" w:lineRule="auto"/>
+        <w:rPr>
+          <w:rFonts w:cs="B Nazanin"/>
+          <w:lang w:bidi="fa-IR"/>
+        </w:rPr>
+      </w:pPr>
+      <w:r>
+        <w:rPr>
+          <w:rFonts w:cs="B Nazanin" w:hint="eastAsia"/>
+          <w:rtl/>
+          <w:lang w:bidi="fa-IR"/>
+        </w:rPr>
+        <w:t>ما</w:t>
+      </w:r>
+      <w:r>
+        <w:rPr>
+          <w:rFonts w:cs="B Nazanin"/>
+          <w:rtl/>
+          <w:lang w:bidi="fa-IR"/>
+        </w:rPr>
+        <w:t xml:space="preserve"> فرض م</w:t>
+      </w:r>
+      <w:r>
+        <w:rPr>
+          <w:rFonts w:cs="B Nazanin" w:hint="cs"/>
+          <w:rtl/>
+          <w:lang w:bidi="fa-IR"/>
+        </w:rPr>
+        <w:t>ی</w:t>
+      </w:r>
+      <w:r>
+        <w:rPr>
+          <w:rFonts w:cs="B Nazanin"/>
+          <w:rtl/>
+          <w:lang w:bidi="fa-IR"/>
+        </w:rPr>
+        <w:t xml:space="preserve"> کن</w:t>
+      </w:r>
+      <w:r>
+        <w:rPr>
+          <w:rFonts w:cs="B Nazanin" w:hint="cs"/>
+          <w:rtl/>
+          <w:lang w:bidi="fa-IR"/>
+        </w:rPr>
+        <w:t>ی</w:t>
+      </w:r>
+      <w:r>
+        <w:rPr>
+          <w:rFonts w:cs="B Nazanin" w:hint="eastAsia"/>
+          <w:rtl/>
+          <w:lang w:bidi="fa-IR"/>
+        </w:rPr>
+        <w:t>م</w:t>
+      </w:r>
+      <w:r>
+        <w:rPr>
+          <w:rFonts w:cs="B Nazanin"/>
+          <w:rtl/>
+          <w:lang w:bidi="fa-IR"/>
+        </w:rPr>
+        <w:t xml:space="preserve"> که نمونه </w:t>
+      </w:r>
+      <m:oMath>
+        <m:sSub>
+          <m:sSubPr>
+            <m:ctrlPr>
+              <w:rPr>
+                <w:rFonts w:ascii="Cambria Math" w:hAnsi="Cambria Math" w:cs="B Nazanin"/>
+                <w:lang w:bidi="fa-IR"/>
+              </w:rPr>
+            </m:ctrlPr>
+          </m:sSubPr>
+          <m:e>
+            <m:r>
+              <m:rPr>
+                <m:sty m:val="p"/>
+              </m:rPr>
+              <w:rPr>
+                <w:rFonts w:ascii="Cambria Math" w:hAnsi="Cambria Math" w:cs="B Nazanin"/>
+                <w:lang w:bidi="fa-IR"/>
+              </w:rPr>
+              <m:t>K</m:t>
+            </m:r>
+          </m:e>
+          <m:sub>
+            <m:r>
+              <m:rPr>
+                <m:sty m:val="p"/>
+              </m:rPr>
+              <w:rPr>
+                <w:rFonts w:ascii="Cambria Math" w:hAnsi="Cambria Math" w:cs="B Nazanin"/>
+                <w:lang w:bidi="fa-IR"/>
+              </w:rPr>
+              <m:t>s,t</m:t>
+            </m:r>
+          </m:sub>
+        </m:sSub>
+      </m:oMath>
+      <w:r>
+        <w:rPr>
+          <w:rFonts w:cs="B Nazanin"/>
+          <w:rtl/>
+          <w:lang w:bidi="fa-IR"/>
+        </w:rPr>
+        <w:t>، ما به دنبال آن هست</w:t>
+      </w:r>
+      <w:r>
+        <w:rPr>
+          <w:rFonts w:cs="B Nazanin" w:hint="cs"/>
+          <w:rtl/>
+          <w:lang w:bidi="fa-IR"/>
+        </w:rPr>
+        <w:t>ی</w:t>
+      </w:r>
+      <w:r>
+        <w:rPr>
+          <w:rFonts w:cs="B Nazanin" w:hint="eastAsia"/>
+          <w:rtl/>
+          <w:lang w:bidi="fa-IR"/>
+        </w:rPr>
+        <w:t>م</w:t>
+      </w:r>
+      <w:r>
+        <w:rPr>
+          <w:rFonts w:cs="B Nazanin"/>
+          <w:rtl/>
+          <w:lang w:bidi="fa-IR"/>
+        </w:rPr>
+        <w:t xml:space="preserve"> گره ها</w:t>
+      </w:r>
+      <w:r>
+        <w:rPr>
+          <w:rFonts w:cs="B Nazanin" w:hint="cs"/>
+          <w:rtl/>
+          <w:lang w:bidi="fa-IR"/>
+        </w:rPr>
+        <w:t>ی</w:t>
+      </w:r>
+      <w:r>
+        <w:rPr>
+          <w:rFonts w:cs="B Nazanin"/>
+          <w:rtl/>
+          <w:lang w:bidi="fa-IR"/>
+        </w:rPr>
+        <w:t xml:space="preserve"> </w:t>
+      </w:r>
+      <w:r>
+        <w:rPr>
+          <w:rFonts w:cs="B Nazanin"/>
+          <w:lang w:bidi="fa-IR"/>
+        </w:rPr>
+        <w:t>t</w:t>
+      </w:r>
+      <w:r>
+        <w:rPr>
+          <w:rFonts w:cs="B Nazanin"/>
+          <w:rtl/>
+          <w:lang w:bidi="fa-IR"/>
+        </w:rPr>
+        <w:t xml:space="preserve"> در سمت چپ وجود داشته باشد ، و ما همچن</w:t>
+      </w:r>
+      <w:r>
+        <w:rPr>
+          <w:rFonts w:cs="B Nazanin" w:hint="cs"/>
+          <w:rtl/>
+          <w:lang w:bidi="fa-IR"/>
+        </w:rPr>
+        <w:t>ی</w:t>
+      </w:r>
+      <w:r>
+        <w:rPr>
+          <w:rFonts w:cs="B Nazanin" w:hint="eastAsia"/>
+          <w:rtl/>
+          <w:lang w:bidi="fa-IR"/>
+        </w:rPr>
+        <w:t>ن</w:t>
+      </w:r>
+      <w:r>
+        <w:rPr>
+          <w:rFonts w:cs="B Nazanin"/>
+          <w:rtl/>
+          <w:lang w:bidi="fa-IR"/>
+        </w:rPr>
+        <w:t xml:space="preserve"> برا</w:t>
+      </w:r>
+      <w:r>
+        <w:rPr>
+          <w:rFonts w:cs="B Nazanin" w:hint="cs"/>
+          <w:rtl/>
+          <w:lang w:bidi="fa-IR"/>
+        </w:rPr>
+        <w:t>ی</w:t>
+      </w:r>
+      <w:r>
+        <w:rPr>
+          <w:rFonts w:cs="B Nazanin"/>
+          <w:rtl/>
+          <w:lang w:bidi="fa-IR"/>
+        </w:rPr>
+        <w:t xml:space="preserve"> ا</w:t>
+      </w:r>
+      <w:r>
+        <w:rPr>
+          <w:rFonts w:cs="B Nazanin" w:hint="cs"/>
+          <w:rtl/>
+          <w:lang w:bidi="fa-IR"/>
+        </w:rPr>
+        <w:t>ی</w:t>
+      </w:r>
+      <w:r>
+        <w:rPr>
+          <w:rFonts w:cs="B Nazanin" w:hint="eastAsia"/>
+          <w:rtl/>
+          <w:lang w:bidi="fa-IR"/>
+        </w:rPr>
+        <w:t>ن</w:t>
+      </w:r>
+      <w:r>
+        <w:rPr>
+          <w:rFonts w:cs="B Nazanin"/>
+          <w:rtl/>
+          <w:lang w:bidi="fa-IR"/>
+        </w:rPr>
+        <w:t xml:space="preserve"> اطم</w:t>
+      </w:r>
+      <w:r>
+        <w:rPr>
+          <w:rFonts w:cs="B Nazanin" w:hint="cs"/>
+          <w:rtl/>
+          <w:lang w:bidi="fa-IR"/>
+        </w:rPr>
+        <w:t>ی</w:t>
+      </w:r>
+      <w:r>
+        <w:rPr>
+          <w:rFonts w:cs="B Nazanin" w:hint="eastAsia"/>
+          <w:rtl/>
+          <w:lang w:bidi="fa-IR"/>
+        </w:rPr>
+        <w:t>نان</w:t>
+      </w:r>
+      <w:r>
+        <w:rPr>
+          <w:rFonts w:cs="B Nazanin"/>
+          <w:rtl/>
+          <w:lang w:bidi="fa-IR"/>
+        </w:rPr>
+        <w:t xml:space="preserve"> را تصور خواه</w:t>
+      </w:r>
+      <w:r>
+        <w:rPr>
+          <w:rFonts w:cs="B Nazanin" w:hint="cs"/>
+          <w:rtl/>
+          <w:lang w:bidi="fa-IR"/>
+        </w:rPr>
+        <w:t>ی</w:t>
+      </w:r>
+      <w:r>
+        <w:rPr>
+          <w:rFonts w:cs="B Nazanin" w:hint="eastAsia"/>
+          <w:rtl/>
+          <w:lang w:bidi="fa-IR"/>
+        </w:rPr>
+        <w:t>م</w:t>
+      </w:r>
+      <w:r>
+        <w:rPr>
+          <w:rFonts w:cs="B Nazanin"/>
+          <w:rtl/>
+          <w:lang w:bidi="fa-IR"/>
+        </w:rPr>
+        <w:t xml:space="preserve"> کرد که ا</w:t>
+      </w:r>
+      <w:r>
+        <w:rPr>
+          <w:rFonts w:cs="B Nazanin" w:hint="cs"/>
+          <w:rtl/>
+          <w:lang w:bidi="fa-IR"/>
+        </w:rPr>
+        <w:t>ی</w:t>
+      </w:r>
+      <w:r>
+        <w:rPr>
+          <w:rFonts w:cs="B Nazanin" w:hint="eastAsia"/>
+          <w:rtl/>
+          <w:lang w:bidi="fa-IR"/>
+        </w:rPr>
+        <w:t>ن</w:t>
+      </w:r>
+      <w:r>
+        <w:rPr>
+          <w:rFonts w:cs="B Nazanin"/>
+          <w:rtl/>
+          <w:lang w:bidi="fa-IR"/>
+        </w:rPr>
+        <w:t xml:space="preserve"> و</w:t>
+      </w:r>
+      <w:r>
+        <w:rPr>
+          <w:rFonts w:cs="B Nazanin" w:hint="cs"/>
+          <w:rtl/>
+          <w:lang w:bidi="fa-IR"/>
+        </w:rPr>
+        <w:t>ی</w:t>
+      </w:r>
+      <w:r>
+        <w:rPr>
+          <w:rFonts w:cs="B Nazanin" w:hint="eastAsia"/>
+          <w:rtl/>
+          <w:lang w:bidi="fa-IR"/>
+        </w:rPr>
+        <w:t>ژگ</w:t>
+      </w:r>
+      <w:r>
+        <w:rPr>
+          <w:rFonts w:cs="B Nazanin" w:hint="cs"/>
+          <w:rtl/>
+          <w:lang w:bidi="fa-IR"/>
+        </w:rPr>
+        <w:t>ی</w:t>
+      </w:r>
+      <w:r>
+        <w:rPr>
+          <w:rFonts w:cs="B Nazanin"/>
+          <w:rtl/>
+          <w:lang w:bidi="fa-IR"/>
+        </w:rPr>
+        <w:t xml:space="preserve"> ها را داشته باشد. "سبدها</w:t>
+      </w:r>
+      <w:r>
+        <w:rPr>
+          <w:rFonts w:cs="B Nazanin" w:hint="cs"/>
+          <w:rtl/>
+          <w:lang w:bidi="fa-IR"/>
+        </w:rPr>
+        <w:t>ی</w:t>
+      </w:r>
+      <w:r>
+        <w:rPr>
+          <w:rFonts w:cs="B Nazanin"/>
+          <w:rtl/>
+          <w:lang w:bidi="fa-IR"/>
+        </w:rPr>
+        <w:t>" مربوط به گره ها</w:t>
+      </w:r>
+      <w:r>
+        <w:rPr>
+          <w:rFonts w:cs="B Nazanin" w:hint="cs"/>
+          <w:rtl/>
+          <w:lang w:bidi="fa-IR"/>
+        </w:rPr>
+        <w:t>ی</w:t>
+      </w:r>
+      <w:r>
+        <w:rPr>
+          <w:rFonts w:cs="B Nazanin"/>
+          <w:rtl/>
+          <w:lang w:bidi="fa-IR"/>
+        </w:rPr>
+        <w:t xml:space="preserve"> طرف د</w:t>
+      </w:r>
+      <w:r>
+        <w:rPr>
+          <w:rFonts w:cs="B Nazanin" w:hint="cs"/>
+          <w:rtl/>
+          <w:lang w:bidi="fa-IR"/>
+        </w:rPr>
+        <w:t>ی</w:t>
+      </w:r>
+      <w:r>
+        <w:rPr>
+          <w:rFonts w:cs="B Nazanin" w:hint="eastAsia"/>
+          <w:rtl/>
+          <w:lang w:bidi="fa-IR"/>
+        </w:rPr>
+        <w:t>گر</w:t>
+      </w:r>
+      <w:r>
+        <w:rPr>
+          <w:rFonts w:cs="B Nazanin"/>
+          <w:rtl/>
+          <w:lang w:bidi="fa-IR"/>
+        </w:rPr>
+        <w:t xml:space="preserve"> </w:t>
+      </w:r>
+      <w:r>
+        <w:rPr>
+          <w:rFonts w:cs="B Nazanin"/>
+          <w:lang w:bidi="fa-IR"/>
+        </w:rPr>
+        <w:t>G</w:t>
+      </w:r>
+      <w:r>
+        <w:rPr>
+          <w:rFonts w:cs="B Nazanin"/>
+          <w:rtl/>
+          <w:lang w:bidi="fa-IR"/>
+        </w:rPr>
+        <w:t xml:space="preserve"> (سمت راست) است. اعضا</w:t>
+      </w:r>
+      <w:r>
+        <w:rPr>
+          <w:rFonts w:cs="B Nazanin" w:hint="cs"/>
+          <w:rtl/>
+          <w:lang w:bidi="fa-IR"/>
+        </w:rPr>
+        <w:t>ی</w:t>
+      </w:r>
+      <w:r>
+        <w:rPr>
+          <w:rFonts w:cs="B Nazanin"/>
+          <w:rtl/>
+          <w:lang w:bidi="fa-IR"/>
+        </w:rPr>
+        <w:t xml:space="preserve"> سبد برا</w:t>
+      </w:r>
+      <w:r>
+        <w:rPr>
+          <w:rFonts w:cs="B Nazanin" w:hint="cs"/>
+          <w:rtl/>
+          <w:lang w:bidi="fa-IR"/>
+        </w:rPr>
+        <w:t>ی</w:t>
+      </w:r>
+      <w:r>
+        <w:rPr>
+          <w:rFonts w:cs="B Nazanin"/>
+          <w:rtl/>
+          <w:lang w:bidi="fa-IR"/>
+        </w:rPr>
+        <w:t xml:space="preserve"> گره </w:t>
+      </w:r>
+      <w:r>
+        <w:rPr>
+          <w:rFonts w:cs="B Nazanin"/>
+          <w:lang w:bidi="fa-IR"/>
+        </w:rPr>
+        <w:t>v</w:t>
+      </w:r>
+      <w:r>
+        <w:rPr>
+          <w:rFonts w:cs="B Nazanin"/>
+          <w:rtl/>
+          <w:lang w:bidi="fa-IR"/>
+        </w:rPr>
+        <w:t xml:space="preserve"> گره ها</w:t>
+      </w:r>
+      <w:r>
+        <w:rPr>
+          <w:rFonts w:cs="B Nazanin" w:hint="cs"/>
+          <w:rtl/>
+          <w:lang w:bidi="fa-IR"/>
+        </w:rPr>
+        <w:t>ی</w:t>
+      </w:r>
+      <w:r>
+        <w:rPr>
+          <w:rFonts w:cs="B Nazanin"/>
+          <w:rtl/>
+          <w:lang w:bidi="fa-IR"/>
+        </w:rPr>
+        <w:t xml:space="preserve"> سمت چپ است که </w:t>
+      </w:r>
+      <w:r>
+        <w:rPr>
+          <w:rFonts w:cs="B Nazanin"/>
+          <w:lang w:bidi="fa-IR"/>
+        </w:rPr>
+        <w:t>v</w:t>
+      </w:r>
+      <w:r>
+        <w:rPr>
+          <w:rFonts w:cs="B Nazanin"/>
+          <w:rtl/>
+          <w:lang w:bidi="fa-IR"/>
+        </w:rPr>
+        <w:t xml:space="preserve"> به آن وصل شده است.</w:t>
+      </w:r>
+      <w:r>
+        <w:rPr>
+          <w:rFonts w:cs="B Nazanin"/>
+          <w:lang w:bidi="fa-IR"/>
+        </w:rPr>
+        <w:t xml:space="preserve"> </w:t>
+      </w:r>
+      <w:r>
+        <w:rPr>
+          <w:rFonts w:cs="B Nazanin" w:hint="eastAsia"/>
+          <w:rtl/>
+          <w:lang w:bidi="fa-IR"/>
+        </w:rPr>
+        <w:t>سرانجام</w:t>
+      </w:r>
+      <w:r>
+        <w:rPr>
+          <w:rFonts w:cs="B Nazanin"/>
+          <w:rtl/>
+          <w:lang w:bidi="fa-IR"/>
+        </w:rPr>
+        <w:t xml:space="preserve"> ، اجازه ده</w:t>
+      </w:r>
+      <w:r>
+        <w:rPr>
+          <w:rFonts w:cs="B Nazanin" w:hint="cs"/>
+          <w:rtl/>
+          <w:lang w:bidi="fa-IR"/>
+        </w:rPr>
+        <w:t>ی</w:t>
+      </w:r>
+      <w:r>
+        <w:rPr>
+          <w:rFonts w:cs="B Nazanin" w:hint="eastAsia"/>
+          <w:rtl/>
+          <w:lang w:bidi="fa-IR"/>
+        </w:rPr>
+        <w:t>د</w:t>
+      </w:r>
+      <w:r>
+        <w:rPr>
+          <w:rFonts w:cs="B Nazanin"/>
+          <w:rtl/>
+          <w:lang w:bidi="fa-IR"/>
+        </w:rPr>
+        <w:t xml:space="preserve"> آستانه پشت</w:t>
+      </w:r>
+      <w:r>
+        <w:rPr>
+          <w:rFonts w:cs="B Nazanin" w:hint="cs"/>
+          <w:rtl/>
+          <w:lang w:bidi="fa-IR"/>
+        </w:rPr>
+        <w:t>ی</w:t>
+      </w:r>
+      <w:r>
+        <w:rPr>
+          <w:rFonts w:cs="B Nazanin" w:hint="eastAsia"/>
+          <w:rtl/>
+          <w:lang w:bidi="fa-IR"/>
+        </w:rPr>
+        <w:t>بان</w:t>
+      </w:r>
+      <w:r>
+        <w:rPr>
+          <w:rFonts w:cs="B Nazanin" w:hint="cs"/>
+          <w:rtl/>
+          <w:lang w:bidi="fa-IR"/>
+        </w:rPr>
+        <w:t>ی</w:t>
+      </w:r>
+      <w:r>
+        <w:rPr>
+          <w:rFonts w:cs="B Nazanin"/>
+          <w:rtl/>
+          <w:lang w:bidi="fa-IR"/>
+        </w:rPr>
+        <w:t xml:space="preserve"> </w:t>
+      </w:r>
+      <w:r>
+        <w:rPr>
+          <w:rFonts w:cs="B Nazanin"/>
+          <w:lang w:bidi="fa-IR"/>
+        </w:rPr>
+        <w:t>s</w:t>
+      </w:r>
+      <w:r>
+        <w:rPr>
+          <w:rFonts w:cs="B Nazanin"/>
+          <w:rtl/>
+          <w:lang w:bidi="fa-IR"/>
+        </w:rPr>
+        <w:t xml:space="preserve"> باشد ، تعداد گره ها</w:t>
+      </w:r>
+      <w:r>
+        <w:rPr>
+          <w:rFonts w:cs="B Nazanin" w:hint="cs"/>
+          <w:rtl/>
+          <w:lang w:bidi="fa-IR"/>
+        </w:rPr>
+        <w:t>یی</w:t>
+      </w:r>
+      <w:r>
+        <w:rPr>
+          <w:rFonts w:cs="B Nazanin"/>
+          <w:rtl/>
+          <w:lang w:bidi="fa-IR"/>
+        </w:rPr>
+        <w:t xml:space="preserve"> که به عنوان مثال </w:t>
+      </w:r>
+      <m:oMath>
+        <m:sSub>
+          <m:sSubPr>
+            <m:ctrlPr>
+              <w:rPr>
+                <w:rFonts w:ascii="Cambria Math" w:hAnsi="Cambria Math" w:cs="B Nazanin"/>
+                <w:lang w:bidi="fa-IR"/>
+              </w:rPr>
+            </m:ctrlPr>
+          </m:sSubPr>
+          <m:e>
+            <m:r>
+              <m:rPr>
+                <m:sty m:val="p"/>
+              </m:rPr>
+              <w:rPr>
+                <w:rFonts w:ascii="Cambria Math" w:hAnsi="Cambria Math" w:cs="B Nazanin"/>
+                <w:lang w:bidi="fa-IR"/>
+              </w:rPr>
+              <m:t>K</m:t>
+            </m:r>
+          </m:e>
+          <m:sub>
+            <m:r>
+              <m:rPr>
+                <m:sty m:val="p"/>
+              </m:rPr>
+              <w:rPr>
+                <w:rFonts w:ascii="Cambria Math" w:hAnsi="Cambria Math" w:cs="B Nazanin"/>
+                <w:lang w:bidi="fa-IR"/>
+              </w:rPr>
+              <m:t>s,t</m:t>
+            </m:r>
+          </m:sub>
+        </m:sSub>
+      </m:oMath>
+      <w:r>
+        <w:rPr>
+          <w:rFonts w:cs="B Nazanin"/>
+          <w:lang w:bidi="fa-IR"/>
+        </w:rPr>
+        <w:t xml:space="preserve"> </w:t>
+      </w:r>
+      <w:r>
+        <w:rPr>
+          <w:rFonts w:cs="B Nazanin"/>
+          <w:rtl/>
+          <w:lang w:bidi="fa-IR"/>
+        </w:rPr>
+        <w:t>در سمت راست دارند.</w:t>
+      </w:r>
+    </w:p>
+    <w:p>
+      <w:pPr>
+        <w:bidi/>
+        <w:spacing w:line="360" w:lineRule="auto"/>
+        <w:rPr>
+          <w:rFonts w:cs="B Nazanin"/>
+          <w:lang w:bidi="fa-IR"/>
+        </w:rPr>
+      </w:pPr>
+      <w:r>
+        <w:rPr>
+          <w:rFonts w:cs="B Nazanin"/>
+          <w:rtl/>
+          <w:lang w:bidi="fa-IR"/>
+        </w:rPr>
+        <w:t>اکنون م</w:t>
+      </w:r>
+      <w:r>
+        <w:rPr>
+          <w:rFonts w:cs="B Nazanin" w:hint="cs"/>
+          <w:rtl/>
+          <w:lang w:bidi="fa-IR"/>
+        </w:rPr>
+        <w:t>ی</w:t>
+      </w:r>
+      <w:r>
+        <w:rPr>
+          <w:rFonts w:cs="B Nazanin"/>
+          <w:rtl/>
+          <w:lang w:bidi="fa-IR"/>
+        </w:rPr>
+        <w:t xml:space="preserve"> توان</w:t>
+      </w:r>
+      <w:r>
+        <w:rPr>
+          <w:rFonts w:cs="B Nazanin" w:hint="cs"/>
+          <w:rtl/>
+          <w:lang w:bidi="fa-IR"/>
+        </w:rPr>
+        <w:t>ی</w:t>
+      </w:r>
+      <w:r>
+        <w:rPr>
+          <w:rFonts w:cs="B Nazanin" w:hint="eastAsia"/>
+          <w:rtl/>
+          <w:lang w:bidi="fa-IR"/>
+        </w:rPr>
+        <w:t>م</w:t>
+      </w:r>
+      <w:r>
+        <w:rPr>
+          <w:rFonts w:cs="B Nazanin"/>
+          <w:rtl/>
+          <w:lang w:bidi="fa-IR"/>
+        </w:rPr>
+        <w:t xml:space="preserve"> مسئله ا</w:t>
+      </w:r>
+      <w:r>
+        <w:rPr>
+          <w:rFonts w:cs="B Nazanin" w:hint="cs"/>
+          <w:rtl/>
+          <w:lang w:bidi="fa-IR"/>
+        </w:rPr>
+        <w:t>ی</w:t>
+      </w:r>
+      <w:r>
+        <w:rPr>
+          <w:rFonts w:cs="B Nazanin" w:hint="eastAsia"/>
+          <w:rtl/>
+          <w:lang w:bidi="fa-IR"/>
+        </w:rPr>
+        <w:t>جاد</w:t>
+      </w:r>
+      <w:r>
+        <w:rPr>
+          <w:rFonts w:cs="B Nazanin"/>
+          <w:rtl/>
+          <w:lang w:bidi="fa-IR"/>
+        </w:rPr>
+        <w:t xml:space="preserve"> نمونه ها</w:t>
+      </w:r>
+      <w:r>
+        <w:rPr>
+          <w:rFonts w:cs="B Nazanin" w:hint="cs"/>
+          <w:rtl/>
+          <w:lang w:bidi="fa-IR"/>
+        </w:rPr>
+        <w:t>ی</w:t>
+      </w:r>
+      <w:r>
+        <w:rPr>
+          <w:rFonts w:cs="B Nazanin"/>
+          <w:rtl/>
+          <w:lang w:bidi="fa-IR"/>
+        </w:rPr>
+        <w:t xml:space="preserve"> </w:t>
+      </w:r>
+      <m:oMath>
+        <m:sSub>
+          <m:sSubPr>
+            <m:ctrlPr>
+              <w:rPr>
+                <w:rFonts w:ascii="Cambria Math" w:hAnsi="Cambria Math" w:cs="B Nazanin"/>
+                <w:lang w:bidi="fa-IR"/>
+              </w:rPr>
+            </m:ctrlPr>
+          </m:sSubPr>
+          <m:e>
+            <m:r>
+              <m:rPr>
+                <m:sty m:val="p"/>
+              </m:rPr>
+              <w:rPr>
+                <w:rFonts w:ascii="Cambria Math" w:hAnsi="Cambria Math" w:cs="B Nazanin"/>
+                <w:lang w:bidi="fa-IR"/>
+              </w:rPr>
+              <m:t>K</m:t>
+            </m:r>
+          </m:e>
+          <m:sub>
+            <m:r>
+              <m:rPr>
+                <m:sty m:val="p"/>
+              </m:rPr>
+              <w:rPr>
+                <w:rFonts w:ascii="Cambria Math" w:hAnsi="Cambria Math" w:cs="B Nazanin"/>
+                <w:lang w:bidi="fa-IR"/>
+              </w:rPr>
+              <m:t>s,t</m:t>
+            </m:r>
+          </m:sub>
+        </m:sSub>
+      </m:oMath>
+      <w:r>
+        <w:rPr>
+          <w:rFonts w:cs="B Nazanin"/>
+          <w:rtl/>
+          <w:lang w:bidi="fa-IR"/>
+        </w:rPr>
+        <w:t>، مانند ا</w:t>
+      </w:r>
+      <w:r>
+        <w:rPr>
+          <w:rFonts w:cs="B Nazanin" w:hint="cs"/>
+          <w:rtl/>
+          <w:lang w:bidi="fa-IR"/>
+        </w:rPr>
+        <w:t>ی</w:t>
+      </w:r>
+      <w:r>
+        <w:rPr>
+          <w:rFonts w:cs="B Nazanin" w:hint="eastAsia"/>
+          <w:rtl/>
+          <w:lang w:bidi="fa-IR"/>
+        </w:rPr>
+        <w:t>جاد</w:t>
+      </w:r>
+      <w:r>
+        <w:rPr>
+          <w:rFonts w:cs="B Nazanin"/>
+          <w:rtl/>
+          <w:lang w:bidi="fa-IR"/>
+        </w:rPr>
+        <w:t xml:space="preserve"> آ</w:t>
+      </w:r>
+      <w:r>
+        <w:rPr>
+          <w:rFonts w:cs="B Nazanin" w:hint="cs"/>
+          <w:rtl/>
+          <w:lang w:bidi="fa-IR"/>
+        </w:rPr>
+        <w:t>ی</w:t>
+      </w:r>
+      <w:r>
+        <w:rPr>
+          <w:rFonts w:cs="B Nazanin" w:hint="eastAsia"/>
+          <w:rtl/>
+          <w:lang w:bidi="fa-IR"/>
+        </w:rPr>
+        <w:t>تم</w:t>
+      </w:r>
+      <w:r>
+        <w:rPr>
+          <w:rFonts w:cs="B Nazanin"/>
+          <w:rtl/>
+          <w:lang w:bidi="fa-IR"/>
+        </w:rPr>
+        <w:t xml:space="preserve"> ها</w:t>
+      </w:r>
+      <w:r>
+        <w:rPr>
+          <w:rFonts w:cs="B Nazanin" w:hint="cs"/>
+          <w:rtl/>
+          <w:lang w:bidi="fa-IR"/>
+        </w:rPr>
+        <w:t>ی</w:t>
+      </w:r>
+      <w:r>
+        <w:rPr>
+          <w:rFonts w:cs="B Nazanin"/>
+          <w:rtl/>
+          <w:lang w:bidi="fa-IR"/>
+        </w:rPr>
+        <w:t xml:space="preserve"> مکرر </w:t>
+      </w:r>
+      <w:r>
+        <w:rPr>
+          <w:rFonts w:cs="B Nazanin"/>
+          <w:lang w:bidi="fa-IR"/>
+        </w:rPr>
+        <w:t>F</w:t>
+      </w:r>
+      <w:r>
+        <w:rPr>
+          <w:rFonts w:cs="B Nazanin"/>
+          <w:rtl/>
+          <w:lang w:bidi="fa-IR"/>
+        </w:rPr>
+        <w:t xml:space="preserve"> با اندازه </w:t>
+      </w:r>
+      <w:r>
+        <w:rPr>
+          <w:rFonts w:cs="B Nazanin"/>
+          <w:lang w:bidi="fa-IR"/>
+        </w:rPr>
+        <w:t>t</w:t>
+      </w:r>
+      <w:r>
+        <w:rPr>
+          <w:rFonts w:cs="B Nazanin"/>
+          <w:rtl/>
+          <w:lang w:bidi="fa-IR"/>
+        </w:rPr>
+        <w:t xml:space="preserve"> را ب</w:t>
+      </w:r>
+      <w:r>
+        <w:rPr>
+          <w:rFonts w:cs="B Nazanin" w:hint="cs"/>
+          <w:rtl/>
+          <w:lang w:bidi="fa-IR"/>
+        </w:rPr>
+        <w:t>ی</w:t>
+      </w:r>
+      <w:r>
+        <w:rPr>
+          <w:rFonts w:cs="B Nazanin" w:hint="eastAsia"/>
+          <w:rtl/>
+          <w:lang w:bidi="fa-IR"/>
+        </w:rPr>
+        <w:t>ان</w:t>
+      </w:r>
+      <w:r>
+        <w:rPr>
+          <w:rFonts w:cs="B Nazanin"/>
+          <w:rtl/>
+          <w:lang w:bidi="fa-IR"/>
+        </w:rPr>
+        <w:t xml:space="preserve"> کن</w:t>
+      </w:r>
+      <w:r>
+        <w:rPr>
+          <w:rFonts w:cs="B Nazanin" w:hint="cs"/>
+          <w:rtl/>
+          <w:lang w:bidi="fa-IR"/>
+        </w:rPr>
+        <w:t>ی</w:t>
+      </w:r>
+      <w:r>
+        <w:rPr>
+          <w:rFonts w:cs="B Nazanin" w:hint="eastAsia"/>
+          <w:rtl/>
+          <w:lang w:bidi="fa-IR"/>
+        </w:rPr>
+        <w:t>م</w:t>
+      </w:r>
+      <w:r>
+        <w:rPr>
+          <w:rFonts w:cs="B Nazanin"/>
+          <w:rtl/>
+          <w:lang w:bidi="fa-IR"/>
+        </w:rPr>
+        <w:t>.</w:t>
+      </w:r>
+      <w:r>
+        <w:rPr>
+          <w:rFonts w:cs="B Nazanin"/>
+          <w:lang w:bidi="fa-IR"/>
+        </w:rPr>
+        <w:t xml:space="preserve"> </w:t>
+      </w:r>
+      <w:r>
+        <w:rPr>
+          <w:rFonts w:cs="B Nazanin" w:hint="cs"/>
+          <w:rtl/>
+          <w:lang w:bidi="fa-IR"/>
+        </w:rPr>
+        <w:t>ی</w:t>
+      </w:r>
+      <w:r>
+        <w:rPr>
+          <w:rFonts w:cs="B Nazanin" w:hint="eastAsia"/>
+          <w:rtl/>
+          <w:lang w:bidi="fa-IR"/>
+        </w:rPr>
+        <w:t>عن</w:t>
+      </w:r>
+      <w:r>
+        <w:rPr>
+          <w:rFonts w:cs="B Nazanin" w:hint="cs"/>
+          <w:rtl/>
+          <w:lang w:bidi="fa-IR"/>
+        </w:rPr>
+        <w:t>ی</w:t>
+      </w:r>
+      <w:r>
+        <w:rPr>
+          <w:rFonts w:cs="B Nazanin"/>
+          <w:rtl/>
+          <w:lang w:bidi="fa-IR"/>
+        </w:rPr>
+        <w:t xml:space="preserve"> اگر مجموعه ا</w:t>
+      </w:r>
+      <w:r>
+        <w:rPr>
+          <w:rFonts w:cs="B Nazanin" w:hint="cs"/>
+          <w:rtl/>
+          <w:lang w:bidi="fa-IR"/>
+        </w:rPr>
+        <w:t>ی</w:t>
+      </w:r>
+      <w:r>
+        <w:rPr>
+          <w:rFonts w:cs="B Nazanin"/>
+          <w:rtl/>
+          <w:lang w:bidi="fa-IR"/>
+        </w:rPr>
+        <w:t xml:space="preserve"> از گره ها</w:t>
+      </w:r>
+      <w:r>
+        <w:rPr>
+          <w:rFonts w:cs="B Nazanin" w:hint="cs"/>
+          <w:rtl/>
+          <w:lang w:bidi="fa-IR"/>
+        </w:rPr>
+        <w:t>ی</w:t>
+      </w:r>
+      <w:r>
+        <w:rPr>
+          <w:rFonts w:cs="B Nazanin"/>
+          <w:rtl/>
+          <w:lang w:bidi="fa-IR"/>
+        </w:rPr>
+        <w:t xml:space="preserve"> </w:t>
+      </w:r>
+      <w:r>
+        <w:rPr>
+          <w:rFonts w:cs="B Nazanin"/>
+          <w:lang w:bidi="fa-IR"/>
+        </w:rPr>
+        <w:t>t</w:t>
+      </w:r>
+      <w:r>
+        <w:rPr>
+          <w:rFonts w:cs="B Nazanin"/>
+          <w:rtl/>
+          <w:lang w:bidi="fa-IR"/>
+        </w:rPr>
+        <w:t xml:space="preserve"> در سمت چپ مکرر باشند ، پس از آن همه در حداقل سبد ها</w:t>
+      </w:r>
+      <w:r>
+        <w:rPr>
+          <w:rFonts w:cs="B Nazanin" w:hint="cs"/>
+          <w:rtl/>
+          <w:lang w:bidi="fa-IR"/>
+        </w:rPr>
+        <w:t>ی</w:t>
+      </w:r>
+      <w:r>
+        <w:rPr>
+          <w:rFonts w:cs="B Nazanin"/>
+          <w:rtl/>
+          <w:lang w:bidi="fa-IR"/>
+        </w:rPr>
+        <w:t xml:space="preserve"> </w:t>
+      </w:r>
+      <w:r>
+        <w:rPr>
+          <w:rFonts w:cs="B Nazanin"/>
+          <w:lang w:bidi="fa-IR"/>
+        </w:rPr>
+        <w:t>s</w:t>
+      </w:r>
+      <w:r>
+        <w:rPr>
+          <w:rFonts w:cs="B Nazanin"/>
+          <w:rtl/>
+          <w:lang w:bidi="fa-IR"/>
+        </w:rPr>
+        <w:t xml:space="preserve"> اتفاق م</w:t>
+      </w:r>
+      <w:r>
+        <w:rPr>
+          <w:rFonts w:cs="B Nazanin" w:hint="cs"/>
+          <w:rtl/>
+          <w:lang w:bidi="fa-IR"/>
+        </w:rPr>
+        <w:t>ی</w:t>
+      </w:r>
+      <w:r>
+        <w:rPr>
+          <w:rFonts w:cs="B Nazanin"/>
+          <w:rtl/>
+          <w:lang w:bidi="fa-IR"/>
+        </w:rPr>
+        <w:t xml:space="preserve"> افتند. اما سبدها گره ها</w:t>
+      </w:r>
+      <w:r>
+        <w:rPr>
+          <w:rFonts w:cs="B Nazanin" w:hint="cs"/>
+          <w:rtl/>
+          <w:lang w:bidi="fa-IR"/>
+        </w:rPr>
+        <w:t>یی</w:t>
+      </w:r>
+      <w:r>
+        <w:rPr>
+          <w:rFonts w:cs="B Nazanin"/>
+          <w:rtl/>
+          <w:lang w:bidi="fa-IR"/>
+        </w:rPr>
+        <w:t xml:space="preserve"> در سمت راست هستند.</w:t>
+      </w:r>
+      <w:r>
+        <w:rPr>
+          <w:rFonts w:cs="B Nazanin"/>
+          <w:lang w:bidi="fa-IR"/>
+        </w:rPr>
+        <w:t xml:space="preserve"> </w:t>
+      </w:r>
+      <w:r>
+        <w:rPr>
+          <w:rFonts w:cs="B Nazanin" w:hint="eastAsia"/>
+          <w:rtl/>
+          <w:lang w:bidi="fa-IR"/>
+        </w:rPr>
+        <w:t>هر</w:t>
+      </w:r>
+      <w:r>
+        <w:rPr>
+          <w:rFonts w:cs="B Nazanin"/>
+          <w:rtl/>
+          <w:lang w:bidi="fa-IR"/>
+        </w:rPr>
+        <w:t xml:space="preserve"> سبد </w:t>
+      </w:r>
+      <w:r>
+        <w:rPr>
+          <w:rFonts w:cs="B Nazanin"/>
+          <w:rtl/>
+          <w:lang w:bidi="fa-IR"/>
+        </w:rPr>
+        <w:lastRenderedPageBreak/>
+        <w:t>مطابق با گره ا</w:t>
+      </w:r>
+      <w:r>
+        <w:rPr>
+          <w:rFonts w:cs="B Nazanin" w:hint="cs"/>
+          <w:rtl/>
+          <w:lang w:bidi="fa-IR"/>
+        </w:rPr>
+        <w:t>ی</w:t>
+      </w:r>
+      <w:r>
+        <w:rPr>
+          <w:rFonts w:cs="B Nazanin"/>
+          <w:rtl/>
+          <w:lang w:bidi="fa-IR"/>
+        </w:rPr>
+        <w:t xml:space="preserve"> است که به تمام گره ها</w:t>
+      </w:r>
+      <w:r>
+        <w:rPr>
+          <w:rFonts w:cs="B Nazanin" w:hint="cs"/>
+          <w:rtl/>
+          <w:lang w:bidi="fa-IR"/>
+        </w:rPr>
+        <w:t>ی</w:t>
+      </w:r>
+      <w:r>
+        <w:rPr>
+          <w:rFonts w:cs="B Nazanin"/>
+          <w:rtl/>
+          <w:lang w:bidi="fa-IR"/>
+        </w:rPr>
+        <w:t xml:space="preserve"> </w:t>
+      </w:r>
+      <w:r>
+        <w:rPr>
+          <w:rFonts w:cs="B Nazanin"/>
+          <w:lang w:bidi="fa-IR"/>
+        </w:rPr>
+        <w:t>F</w:t>
+      </w:r>
+      <w:r>
+        <w:rPr>
+          <w:rFonts w:cs="B Nazanin"/>
+          <w:rtl/>
+          <w:lang w:bidi="fa-IR"/>
+        </w:rPr>
+        <w:t xml:space="preserve"> متصل شده است.</w:t>
+      </w:r>
+      <w:r>
+        <w:rPr>
+          <w:rFonts w:cs="B Nazanin"/>
+          <w:lang w:bidi="fa-IR"/>
+        </w:rPr>
+        <w:t xml:space="preserve"> </w:t>
+      </w:r>
+      <w:r>
+        <w:rPr>
+          <w:rFonts w:cs="B Nazanin" w:hint="eastAsia"/>
+          <w:rtl/>
+          <w:lang w:bidi="fa-IR"/>
+        </w:rPr>
+        <w:t>بنابرا</w:t>
+      </w:r>
+      <w:r>
+        <w:rPr>
+          <w:rFonts w:cs="B Nazanin" w:hint="cs"/>
+          <w:rtl/>
+          <w:lang w:bidi="fa-IR"/>
+        </w:rPr>
+        <w:t>ی</w:t>
+      </w:r>
+      <w:r>
+        <w:rPr>
+          <w:rFonts w:cs="B Nazanin" w:hint="eastAsia"/>
+          <w:rtl/>
+          <w:lang w:bidi="fa-IR"/>
+        </w:rPr>
+        <w:t>ن</w:t>
+      </w:r>
+      <w:r>
+        <w:rPr>
+          <w:rFonts w:cs="B Nazanin"/>
+          <w:rtl/>
+          <w:lang w:bidi="fa-IR"/>
+        </w:rPr>
+        <w:t xml:space="preserve"> ، آ</w:t>
+      </w:r>
+      <w:r>
+        <w:rPr>
+          <w:rFonts w:cs="B Nazanin" w:hint="cs"/>
+          <w:rtl/>
+          <w:lang w:bidi="fa-IR"/>
+        </w:rPr>
+        <w:t>ی</w:t>
+      </w:r>
+      <w:r>
+        <w:rPr>
+          <w:rFonts w:cs="B Nazanin" w:hint="eastAsia"/>
+          <w:rtl/>
+          <w:lang w:bidi="fa-IR"/>
+        </w:rPr>
+        <w:t>تم</w:t>
+      </w:r>
+      <w:r>
+        <w:rPr>
+          <w:rFonts w:cs="B Nazanin"/>
+          <w:rtl/>
+          <w:lang w:bidi="fa-IR"/>
+        </w:rPr>
+        <w:t xml:space="preserve"> ها</w:t>
+      </w:r>
+      <w:r>
+        <w:rPr>
+          <w:rFonts w:cs="B Nazanin" w:hint="cs"/>
+          <w:rtl/>
+          <w:lang w:bidi="fa-IR"/>
+        </w:rPr>
+        <w:t>ی</w:t>
+      </w:r>
+      <w:r>
+        <w:rPr>
+          <w:rFonts w:cs="B Nazanin"/>
+          <w:rtl/>
+          <w:lang w:bidi="fa-IR"/>
+        </w:rPr>
+        <w:t xml:space="preserve"> مکرر از اندازه و </w:t>
+      </w:r>
+      <w:r>
+        <w:rPr>
+          <w:rFonts w:cs="B Nazanin"/>
+          <w:lang w:bidi="fa-IR"/>
+        </w:rPr>
+        <w:t>t</w:t>
+      </w:r>
+      <w:r>
+        <w:rPr>
+          <w:rFonts w:cs="B Nazanin"/>
+          <w:rtl/>
+          <w:lang w:bidi="fa-IR"/>
+        </w:rPr>
+        <w:t xml:space="preserve"> از سبدها</w:t>
+      </w:r>
+      <w:r>
+        <w:rPr>
+          <w:rFonts w:cs="B Nazanin" w:hint="cs"/>
+          <w:rtl/>
+          <w:lang w:bidi="fa-IR"/>
+        </w:rPr>
+        <w:t>ی</w:t>
+      </w:r>
+      <w:r>
+        <w:rPr>
+          <w:rFonts w:cs="B Nazanin"/>
+          <w:rtl/>
+          <w:lang w:bidi="fa-IR"/>
+        </w:rPr>
+        <w:t xml:space="preserve"> که در آن همه موارد مشاهده م</w:t>
+      </w:r>
+      <w:r>
+        <w:rPr>
+          <w:rFonts w:cs="B Nazanin" w:hint="cs"/>
+          <w:rtl/>
+          <w:lang w:bidi="fa-IR"/>
+        </w:rPr>
+        <w:t>ی</w:t>
+      </w:r>
+      <w:r>
+        <w:rPr>
+          <w:rFonts w:cs="B Nazanin"/>
+          <w:rtl/>
+          <w:lang w:bidi="fa-IR"/>
+        </w:rPr>
+        <w:t xml:space="preserve"> شود نمونه ا</w:t>
+      </w:r>
+      <w:r>
+        <w:rPr>
+          <w:rFonts w:cs="B Nazanin" w:hint="cs"/>
+          <w:rtl/>
+          <w:lang w:bidi="fa-IR"/>
+        </w:rPr>
+        <w:t>ی</w:t>
+      </w:r>
+      <w:r>
+        <w:rPr>
+          <w:rFonts w:cs="B Nazanin"/>
+          <w:rtl/>
+          <w:lang w:bidi="fa-IR"/>
+        </w:rPr>
+        <w:t xml:space="preserve"> از </w:t>
+      </w:r>
+      <m:oMath>
+        <m:sSub>
+          <m:sSubPr>
+            <m:ctrlPr>
+              <w:rPr>
+                <w:rFonts w:ascii="Cambria Math" w:hAnsi="Cambria Math" w:cs="B Nazanin"/>
+                <w:lang w:bidi="fa-IR"/>
+              </w:rPr>
+            </m:ctrlPr>
+          </m:sSubPr>
+          <m:e>
+            <m:r>
+              <m:rPr>
+                <m:sty m:val="p"/>
+              </m:rPr>
+              <w:rPr>
+                <w:rFonts w:ascii="Cambria Math" w:hAnsi="Cambria Math" w:cs="B Nazanin"/>
+                <w:lang w:bidi="fa-IR"/>
+              </w:rPr>
+              <m:t>K</m:t>
+            </m:r>
+          </m:e>
+          <m:sub>
+            <m:r>
+              <m:rPr>
+                <m:sty m:val="p"/>
+              </m:rPr>
+              <w:rPr>
+                <w:rFonts w:ascii="Cambria Math" w:hAnsi="Cambria Math" w:cs="B Nazanin"/>
+                <w:lang w:bidi="fa-IR"/>
+              </w:rPr>
+              <m:t>s,t</m:t>
+            </m:r>
+          </m:sub>
+        </m:sSub>
+      </m:oMath>
+      <w:r>
+        <w:rPr>
+          <w:rFonts w:cs="B Nazanin"/>
+          <w:lang w:bidi="fa-IR"/>
+        </w:rPr>
+        <w:t xml:space="preserve"> </w:t>
+      </w:r>
+      <w:r>
+        <w:rPr>
+          <w:rFonts w:cs="B Nazanin"/>
+          <w:rtl/>
+          <w:lang w:bidi="fa-IR"/>
+        </w:rPr>
+        <w:t>است.</w:t>
+      </w:r>
+    </w:p>
+    <w:p>
+      <w:pPr>
+        <w:bidi/>
+        <w:spacing w:line="360" w:lineRule="auto"/>
+        <w:rPr>
+          <w:rFonts w:cs="B Nazanin"/>
+          <w:rtl/>
+          <w:lang w:bidi="fa-IR"/>
+        </w:rPr>
+      </w:pPr>
+    </w:p>
+    <w:p>
+      <w:pPr>
+        <w:bidi/>
+        <w:spacing w:line="360" w:lineRule="auto"/>
+        <w:rPr>
+          <w:rFonts w:cs="B Nazanin" w:hint="cs"/>
+          <w:rtl/>
+          <w:lang w:bidi="fa-IR"/>
+        </w:rPr>
+      </w:pPr>
+      <w:r>
+        <w:rPr>
+          <w:rFonts w:cs="B Nazanin" w:hint="cs"/>
+          <w:rtl/>
+          <w:lang w:bidi="fa-IR"/>
+        </w:rPr>
+        <w:t xml:space="preserve">مثال 10.11 : </w:t>
+      </w:r>
+      <w:r>
+        <w:rPr>
+          <w:rFonts w:cs="B Nazanin"/>
+          <w:rtl/>
+          <w:lang w:bidi="fa-IR"/>
+        </w:rPr>
+        <w:t>نمودار دو بخش</w:t>
+      </w:r>
+      <w:r>
+        <w:rPr>
+          <w:rFonts w:cs="B Nazanin" w:hint="cs"/>
+          <w:rtl/>
+          <w:lang w:bidi="fa-IR"/>
+        </w:rPr>
+        <w:t>ی</w:t>
+      </w:r>
+      <w:r>
+        <w:rPr>
+          <w:rFonts w:cs="B Nazanin"/>
+          <w:rtl/>
+          <w:lang w:bidi="fa-IR"/>
+        </w:rPr>
+        <w:t xml:space="preserve"> شکل 8.1 را </w:t>
+      </w:r>
+      <w:r>
+        <w:rPr>
+          <w:rFonts w:cs="B Nazanin" w:hint="cs"/>
+          <w:rtl/>
+          <w:lang w:bidi="fa-IR"/>
+        </w:rPr>
+        <w:t>به یاد بیاورید؛</w:t>
+      </w:r>
+      <w:r>
+        <w:rPr>
+          <w:rFonts w:cs="B Nazanin"/>
+          <w:rtl/>
+          <w:lang w:bidi="fa-IR"/>
+        </w:rPr>
+        <w:t>در ا</w:t>
+      </w:r>
+      <w:r>
+        <w:rPr>
+          <w:rFonts w:cs="B Nazanin" w:hint="cs"/>
+          <w:rtl/>
+          <w:lang w:bidi="fa-IR"/>
+        </w:rPr>
+        <w:t>ی</w:t>
+      </w:r>
+      <w:r>
+        <w:rPr>
+          <w:rFonts w:cs="B Nazanin" w:hint="eastAsia"/>
+          <w:rtl/>
+          <w:lang w:bidi="fa-IR"/>
+        </w:rPr>
+        <w:t>نجا</w:t>
+      </w:r>
+      <w:r>
+        <w:rPr>
+          <w:rFonts w:cs="B Nazanin"/>
+          <w:rtl/>
+          <w:lang w:bidi="fa-IR"/>
+        </w:rPr>
+        <w:t xml:space="preserve"> مثل شکل 10.10 </w:t>
+      </w:r>
+      <w:r>
+        <w:rPr>
+          <w:rFonts w:cs="B Nazanin" w:hint="cs"/>
+          <w:rtl/>
+          <w:lang w:bidi="fa-IR"/>
+        </w:rPr>
+        <w:t xml:space="preserve">آن را </w:t>
+      </w:r>
+      <w:r>
+        <w:rPr>
+          <w:rFonts w:cs="B Nazanin"/>
+          <w:rtl/>
+          <w:lang w:bidi="fa-IR"/>
+        </w:rPr>
+        <w:t>تکرار م</w:t>
+      </w:r>
+      <w:r>
+        <w:rPr>
+          <w:rFonts w:cs="B Nazanin" w:hint="cs"/>
+          <w:rtl/>
+          <w:lang w:bidi="fa-IR"/>
+        </w:rPr>
+        <w:t>ی</w:t>
+      </w:r>
+      <w:r>
+        <w:rPr>
+          <w:rFonts w:cs="B Nazanin"/>
+          <w:rtl/>
+          <w:lang w:bidi="fa-IR"/>
+        </w:rPr>
+        <w:t xml:space="preserve"> کن</w:t>
+      </w:r>
+      <w:r>
+        <w:rPr>
+          <w:rFonts w:cs="B Nazanin" w:hint="cs"/>
+          <w:rtl/>
+          <w:lang w:bidi="fa-IR"/>
+        </w:rPr>
+        <w:t>ی</w:t>
+      </w:r>
+      <w:r>
+        <w:rPr>
+          <w:rFonts w:cs="B Nazanin" w:hint="eastAsia"/>
+          <w:rtl/>
+          <w:lang w:bidi="fa-IR"/>
+        </w:rPr>
+        <w:t>م</w:t>
+      </w:r>
+      <w:r>
+        <w:rPr>
+          <w:rFonts w:cs="B Nazanin"/>
+          <w:rtl/>
+          <w:lang w:bidi="fa-IR"/>
+        </w:rPr>
+        <w:t>. سمت چپ گره ها {1،2،3،4} و سمت راست {</w:t>
+      </w:r>
+      <w:r>
+        <w:rPr>
+          <w:rFonts w:cs="B Nazanin"/>
+          <w:lang w:bidi="fa-IR"/>
+        </w:rPr>
+        <w:t xml:space="preserve">a </w:t>
+      </w:r>
+      <w:r>
+        <w:rPr>
+          <w:rFonts w:cs="B Nazanin"/>
+          <w:rtl/>
+          <w:lang w:bidi="fa-IR"/>
+        </w:rPr>
+        <w:t xml:space="preserve">، </w:t>
+      </w:r>
+      <w:r>
+        <w:rPr>
+          <w:rFonts w:cs="B Nazanin"/>
+          <w:lang w:bidi="fa-IR"/>
+        </w:rPr>
+        <w:t xml:space="preserve">b </w:t>
+      </w:r>
+      <w:r>
+        <w:rPr>
+          <w:rFonts w:cs="B Nazanin"/>
+          <w:rtl/>
+          <w:lang w:bidi="fa-IR"/>
+        </w:rPr>
+        <w:t xml:space="preserve">، </w:t>
+      </w:r>
+      <w:r>
+        <w:rPr>
+          <w:rFonts w:cs="B Nazanin"/>
+          <w:lang w:bidi="fa-IR"/>
+        </w:rPr>
+        <w:t xml:space="preserve">c </w:t>
+      </w:r>
+      <w:r>
+        <w:rPr>
+          <w:rFonts w:cs="B Nazanin"/>
+          <w:rtl/>
+          <w:lang w:bidi="fa-IR"/>
+        </w:rPr>
+        <w:t xml:space="preserve">، </w:t>
+      </w:r>
+      <w:r>
+        <w:rPr>
+          <w:rFonts w:cs="B Nazanin"/>
+          <w:lang w:bidi="fa-IR"/>
+        </w:rPr>
+        <w:t>d</w:t>
+      </w:r>
+      <w:r>
+        <w:rPr>
+          <w:rFonts w:cs="B Nazanin"/>
+          <w:rtl/>
+          <w:lang w:bidi="fa-IR"/>
+        </w:rPr>
+        <w:t xml:space="preserve"> </w:t>
+      </w:r>
+      <w:r>
+        <w:rPr>
+          <w:rFonts w:cs="B Nazanin"/>
+          <w:lang w:bidi="fa-IR"/>
+        </w:rPr>
+        <w:t>{</w:t>
+      </w:r>
+      <w:r>
+        <w:rPr>
+          <w:rFonts w:cs="B Nazanin" w:hint="cs"/>
+          <w:rtl/>
+          <w:lang w:bidi="fa-IR"/>
+        </w:rPr>
+        <w:t xml:space="preserve"> </w:t>
+      </w:r>
+      <w:r>
+        <w:rPr>
+          <w:rFonts w:cs="B Nazanin"/>
+          <w:rtl/>
+          <w:lang w:bidi="fa-IR"/>
+        </w:rPr>
+        <w:t>است. دسته دوم سبدها هستند ، بنابرا</w:t>
+      </w:r>
+      <w:r>
+        <w:rPr>
+          <w:rFonts w:cs="B Nazanin" w:hint="cs"/>
+          <w:rtl/>
+          <w:lang w:bidi="fa-IR"/>
+        </w:rPr>
+        <w:t>ی</w:t>
+      </w:r>
+      <w:r>
+        <w:rPr>
+          <w:rFonts w:cs="B Nazanin" w:hint="eastAsia"/>
+          <w:rtl/>
+          <w:lang w:bidi="fa-IR"/>
+        </w:rPr>
+        <w:t>ن</w:t>
+      </w:r>
+      <w:r>
+        <w:rPr>
+          <w:rFonts w:cs="B Nazanin"/>
+          <w:rtl/>
+          <w:lang w:bidi="fa-IR"/>
+        </w:rPr>
+        <w:t xml:space="preserve"> سبد مجموعه ا</w:t>
+      </w:r>
+      <w:r>
+        <w:rPr>
+          <w:rFonts w:cs="B Nazanin" w:hint="cs"/>
+          <w:rtl/>
+          <w:lang w:bidi="fa-IR"/>
+        </w:rPr>
+        <w:t>ی</w:t>
+      </w:r>
+      <w:r>
+        <w:rPr>
+          <w:rFonts w:cs="B Nazanin"/>
+          <w:rtl/>
+          <w:lang w:bidi="fa-IR"/>
+        </w:rPr>
+        <w:t xml:space="preserve"> از "موارد" 1 و 4 است</w:t>
+      </w:r>
+      <w:r>
+        <w:rPr>
+          <w:rFonts w:cs="B Nazanin" w:hint="cs"/>
+          <w:rtl/>
+          <w:lang w:bidi="fa-IR"/>
+        </w:rPr>
+        <w:t>.</w:t>
+      </w:r>
+    </w:p>
+    <w:p>
+      <w:pPr>
+        <w:spacing w:line="360" w:lineRule="auto"/>
+        <w:rPr>
+          <w:rFonts w:cs="B Nazanin"/>
+          <w:rtl/>
+          <w:lang w:bidi="fa-IR"/>
+        </w:rPr>
+      </w:pPr>
+      <w:r>
+        <w:rPr>
+          <w:rFonts w:cs="B Nazanin"/>
+          <w:lang w:bidi="fa-IR"/>
+        </w:rPr>
+        <w:t>a</w:t>
+      </w:r>
+      <w:r>
+        <w:rPr>
+          <w:rFonts w:cs="B Nazanin"/>
+          <w:rtl/>
+          <w:lang w:bidi="fa-IR"/>
+        </w:rPr>
+        <w:t xml:space="preserve"> = {1</w:t>
+      </w:r>
+      <w:proofErr w:type="gramStart"/>
+      <w:r>
+        <w:rPr>
+          <w:rFonts w:cs="B Nazanin"/>
+          <w:rtl/>
+          <w:lang w:bidi="fa-IR"/>
+        </w:rPr>
+        <w:t>,4</w:t>
+      </w:r>
+      <w:proofErr w:type="gramEnd"/>
+      <w:r>
+        <w:rPr>
+          <w:rFonts w:cs="B Nazanin"/>
+          <w:rtl/>
+          <w:lang w:bidi="fa-IR"/>
+        </w:rPr>
+        <w:t>}</w:t>
+      </w:r>
+    </w:p>
+    <w:p>
+      <w:pPr>
+        <w:spacing w:line="360" w:lineRule="auto"/>
+        <w:rPr>
+          <w:rFonts w:cs="B Nazanin"/>
+          <w:rtl/>
+          <w:lang w:bidi="fa-IR"/>
+        </w:rPr>
+      </w:pPr>
+      <w:r>
+        <w:rPr>
+          <w:rFonts w:cs="B Nazanin"/>
+          <w:lang w:bidi="fa-IR"/>
+        </w:rPr>
+        <w:t>b</w:t>
+      </w:r>
+      <w:r>
+        <w:rPr>
+          <w:rFonts w:cs="B Nazanin"/>
+          <w:rtl/>
+          <w:lang w:bidi="fa-IR"/>
+        </w:rPr>
+        <w:t xml:space="preserve"> = {2</w:t>
+      </w:r>
+      <w:proofErr w:type="gramStart"/>
+      <w:r>
+        <w:rPr>
+          <w:rFonts w:cs="B Nazanin"/>
+          <w:rtl/>
+          <w:lang w:bidi="fa-IR"/>
+        </w:rPr>
+        <w:t>,3</w:t>
+      </w:r>
+      <w:proofErr w:type="gramEnd"/>
+      <w:r>
+        <w:rPr>
+          <w:rFonts w:cs="B Nazanin"/>
+          <w:rtl/>
+          <w:lang w:bidi="fa-IR"/>
+        </w:rPr>
+        <w:t>}</w:t>
+      </w:r>
+    </w:p>
+    <w:p>
+      <w:pPr>
+        <w:spacing w:line="360" w:lineRule="auto"/>
+        <w:rPr>
+          <w:rFonts w:cs="B Nazanin"/>
+          <w:rtl/>
+          <w:lang w:bidi="fa-IR"/>
+        </w:rPr>
+      </w:pPr>
+      <w:r>
+        <w:rPr>
+          <w:rFonts w:cs="B Nazanin"/>
+          <w:lang w:bidi="fa-IR"/>
+        </w:rPr>
+        <w:t>c</w:t>
+      </w:r>
+      <w:r>
+        <w:rPr>
+          <w:rFonts w:cs="B Nazanin"/>
+          <w:rtl/>
+          <w:lang w:bidi="fa-IR"/>
+        </w:rPr>
+        <w:t xml:space="preserve"> </w:t>
+      </w:r>
+      <w:proofErr w:type="gramStart"/>
+      <w:r>
+        <w:rPr>
+          <w:rFonts w:cs="B Nazanin"/>
+          <w:rtl/>
+          <w:lang w:bidi="fa-IR"/>
+        </w:rPr>
+        <w:t>={</w:t>
+      </w:r>
+      <w:proofErr w:type="gramEnd"/>
+      <w:r>
+        <w:rPr>
+          <w:rFonts w:cs="B Nazanin"/>
+          <w:rtl/>
+          <w:lang w:bidi="fa-IR"/>
+        </w:rPr>
+        <w:t>1}</w:t>
+      </w:r>
+    </w:p>
+    <w:p>
+      <w:pPr>
+        <w:spacing w:line="360" w:lineRule="auto"/>
+        <w:rPr>
+          <w:rFonts w:cs="B Nazanin"/>
+          <w:rtl/>
+          <w:lang w:bidi="fa-IR"/>
+        </w:rPr>
+      </w:pPr>
+      <w:r>
+        <w:rPr>
+          <w:rFonts w:cs="B Nazanin"/>
+          <w:lang w:bidi="fa-IR"/>
+        </w:rPr>
+        <w:t>d</w:t>
+      </w:r>
+      <w:r>
+        <w:rPr>
+          <w:rFonts w:cs="B Nazanin"/>
+          <w:rtl/>
+          <w:lang w:bidi="fa-IR"/>
+        </w:rPr>
+        <w:t xml:space="preserve"> = {3}</w:t>
+      </w:r>
+    </w:p>
+    <w:p>
+      <w:pPr>
+        <w:bidi/>
+        <w:spacing w:line="360" w:lineRule="auto"/>
+        <w:rPr>
+          <w:rFonts w:cs="B Nazanin"/>
+          <w:rtl/>
+          <w:lang w:bidi="fa-IR"/>
+        </w:rPr>
+      </w:pPr>
+    </w:p>
+    <w:p>
+      <w:pPr>
+        <w:bidi/>
+        <w:spacing w:line="360" w:lineRule="auto"/>
+        <w:rPr>
+          <w:rFonts w:cs="B Nazanin"/>
+          <w:rtl/>
+          <w:lang w:bidi="fa-IR"/>
+        </w:rPr>
+      </w:pPr>
+      <w:r>
+        <w:rPr>
+          <w:rFonts w:cs="B Nazanin"/>
+          <w:lang w:bidi="fa-IR"/>
+        </w:rPr>
+        <w:pict>
+          <v:shape id="_x0000_i1040" type="#_x0000_t75" style="width:354pt;height:376.2pt">
+            <v:imagedata r:id="rId14" o:title="fig10"/>
+          </v:shape>
+        </w:pict>
+      </w:r>
+    </w:p>
+    <w:p>
+      <w:pPr>
+        <w:bidi/>
+        <w:spacing w:line="360" w:lineRule="auto"/>
+        <w:jc w:val="center"/>
+        <w:rPr>
+          <w:rFonts w:cs="B Nazanin"/>
+          <w:rtl/>
+          <w:lang w:bidi="fa-IR"/>
+        </w:rPr>
+      </w:pPr>
+      <w:r>
+        <w:rPr>
+          <w:rFonts w:cs="B Nazanin" w:hint="cs"/>
+          <w:rtl/>
+          <w:lang w:bidi="fa-IR"/>
+        </w:rPr>
+        <w:t>شکل 10.10 : گراف دوبخشی برگفته شده از شکل 8.1</w:t>
+      </w:r>
+    </w:p>
+    <w:p>
+      <w:pPr>
+        <w:bidi/>
+        <w:spacing w:line="360" w:lineRule="auto"/>
+        <w:jc w:val="center"/>
+        <w:rPr>
+          <w:rFonts w:cs="B Nazanin"/>
+          <w:rtl/>
+          <w:lang w:bidi="fa-IR"/>
+        </w:rPr>
+      </w:pPr>
+    </w:p>
+    <w:p>
+      <w:pPr>
+        <w:bidi/>
+        <w:spacing w:line="360" w:lineRule="auto"/>
+        <w:rPr>
+          <w:rFonts w:cs="B Nazanin"/>
+          <w:rtl/>
+          <w:lang w:bidi="fa-IR"/>
+        </w:rPr>
+      </w:pPr>
+      <w:r>
+        <w:rPr>
+          <w:rFonts w:cs="B Nazanin"/>
+          <w:rtl/>
+          <w:lang w:bidi="fa-IR"/>
+        </w:rPr>
+        <w:lastRenderedPageBreak/>
+        <w:t xml:space="preserve">اگر </w:t>
+      </w:r>
+      <w:r>
+        <w:rPr>
+          <w:rFonts w:cs="B Nazanin"/>
+          <w:lang w:bidi="fa-IR"/>
+        </w:rPr>
+        <w:t>s = 2</w:t>
+      </w:r>
+      <w:r>
+        <w:rPr>
+          <w:rFonts w:cs="B Nazanin"/>
+          <w:rtl/>
+          <w:lang w:bidi="fa-IR"/>
+        </w:rPr>
+        <w:t xml:space="preserve"> و </w:t>
+      </w:r>
+      <w:r>
+        <w:rPr>
+          <w:rFonts w:cs="B Nazanin"/>
+          <w:lang w:bidi="fa-IR"/>
+        </w:rPr>
+        <w:t>t = 1</w:t>
+      </w:r>
+      <w:r>
+        <w:rPr>
+          <w:rFonts w:cs="B Nazanin"/>
+          <w:rtl/>
+          <w:lang w:bidi="fa-IR"/>
+        </w:rPr>
+        <w:t xml:space="preserve"> ، با</w:t>
+      </w:r>
+      <w:r>
+        <w:rPr>
+          <w:rFonts w:cs="B Nazanin" w:hint="cs"/>
+          <w:rtl/>
+          <w:lang w:bidi="fa-IR"/>
+        </w:rPr>
+        <w:t>ی</w:t>
+      </w:r>
+      <w:r>
+        <w:rPr>
+          <w:rFonts w:cs="B Nazanin" w:hint="eastAsia"/>
+          <w:rtl/>
+          <w:lang w:bidi="fa-IR"/>
+        </w:rPr>
+        <w:t>د</w:t>
+      </w:r>
+      <w:r>
+        <w:rPr>
+          <w:rFonts w:cs="B Nazanin"/>
+          <w:rtl/>
+          <w:lang w:bidi="fa-IR"/>
+        </w:rPr>
+        <w:t xml:space="preserve"> وسا</w:t>
+      </w:r>
+      <w:r>
+        <w:rPr>
+          <w:rFonts w:cs="B Nazanin" w:hint="cs"/>
+          <w:rtl/>
+          <w:lang w:bidi="fa-IR"/>
+        </w:rPr>
+        <w:t>ی</w:t>
+      </w:r>
+      <w:r>
+        <w:rPr>
+          <w:rFonts w:cs="B Nazanin" w:hint="eastAsia"/>
+          <w:rtl/>
+          <w:lang w:bidi="fa-IR"/>
+        </w:rPr>
+        <w:t>ل</w:t>
+      </w:r>
+      <w:r>
+        <w:rPr>
+          <w:rFonts w:cs="B Nazanin"/>
+          <w:rtl/>
+          <w:lang w:bidi="fa-IR"/>
+        </w:rPr>
+        <w:t xml:space="preserve"> اندازه 1 را انتخاب کن</w:t>
+      </w:r>
+      <w:r>
+        <w:rPr>
+          <w:rFonts w:cs="B Nazanin" w:hint="cs"/>
+          <w:rtl/>
+          <w:lang w:bidi="fa-IR"/>
+        </w:rPr>
+        <w:t>ی</w:t>
+      </w:r>
+      <w:r>
+        <w:rPr>
+          <w:rFonts w:cs="B Nazanin" w:hint="eastAsia"/>
+          <w:rtl/>
+          <w:lang w:bidi="fa-IR"/>
+        </w:rPr>
+        <w:t>م</w:t>
+      </w:r>
+      <w:r>
+        <w:rPr>
+          <w:rFonts w:cs="B Nazanin"/>
+          <w:rtl/>
+          <w:lang w:bidi="fa-IR"/>
+        </w:rPr>
+        <w:t xml:space="preserve"> که حداقل در دو سبد وجود داشته باشد. {1} </w:t>
+      </w:r>
+      <w:r>
+        <w:rPr>
+          <w:rFonts w:cs="B Nazanin" w:hint="cs"/>
+          <w:rtl/>
+          <w:lang w:bidi="fa-IR"/>
+        </w:rPr>
+        <w:t>ی</w:t>
+      </w:r>
+      <w:r>
+        <w:rPr>
+          <w:rFonts w:cs="B Nazanin" w:hint="eastAsia"/>
+          <w:rtl/>
+          <w:lang w:bidi="fa-IR"/>
+        </w:rPr>
+        <w:t>ک</w:t>
+      </w:r>
+      <w:r>
+        <w:rPr>
+          <w:rFonts w:cs="B Nazanin" w:hint="cs"/>
+          <w:rtl/>
+          <w:lang w:bidi="fa-IR"/>
+        </w:rPr>
+        <w:t>ی</w:t>
+      </w:r>
+      <w:r>
+        <w:rPr>
+          <w:rFonts w:cs="B Nazanin"/>
+          <w:rtl/>
+          <w:lang w:bidi="fa-IR"/>
+        </w:rPr>
+        <w:t xml:space="preserve"> از ا</w:t>
+      </w:r>
+      <w:r>
+        <w:rPr>
+          <w:rFonts w:cs="B Nazanin" w:hint="cs"/>
+          <w:rtl/>
+          <w:lang w:bidi="fa-IR"/>
+        </w:rPr>
+        <w:t>ی</w:t>
+      </w:r>
+      <w:r>
+        <w:rPr>
+          <w:rFonts w:cs="B Nazanin" w:hint="eastAsia"/>
+          <w:rtl/>
+          <w:lang w:bidi="fa-IR"/>
+        </w:rPr>
+        <w:t>ن</w:t>
+      </w:r>
+      <w:r>
+        <w:rPr>
+          <w:rFonts w:cs="B Nazanin"/>
+          <w:rtl/>
+          <w:lang w:bidi="fa-IR"/>
+        </w:rPr>
+        <w:t xml:space="preserve"> موارد است و </w:t>
+      </w:r>
+      <w:r>
+        <w:rPr>
+          <w:rFonts w:cs="B Nazanin"/>
+          <w:rtl/>
+          <w:lang w:bidi="fa-IR"/>
+        </w:rPr>
+        <w:t xml:space="preserve"> {3}</w:t>
+      </w:r>
+      <w:r>
+        <w:rPr>
+          <w:rFonts w:cs="B Nazanin" w:hint="cs"/>
+          <w:rtl/>
+          <w:lang w:bidi="fa-IR"/>
+        </w:rPr>
+        <w:t xml:space="preserve"> </w:t>
+      </w:r>
+      <w:r>
+        <w:rPr>
+          <w:rFonts w:cs="B Nazanin"/>
+          <w:rtl/>
+          <w:lang w:bidi="fa-IR"/>
+        </w:rPr>
+        <w:t>د</w:t>
+      </w:r>
+      <w:r>
+        <w:rPr>
+          <w:rFonts w:cs="B Nazanin" w:hint="cs"/>
+          <w:rtl/>
+          <w:lang w:bidi="fa-IR"/>
+        </w:rPr>
+        <w:t>ی</w:t>
+      </w:r>
+      <w:r>
+        <w:rPr>
+          <w:rFonts w:cs="B Nazanin" w:hint="eastAsia"/>
+          <w:rtl/>
+          <w:lang w:bidi="fa-IR"/>
+        </w:rPr>
+        <w:t>گر</w:t>
+      </w:r>
+      <w:r>
+        <w:rPr>
+          <w:rFonts w:cs="B Nazanin"/>
+          <w:rtl/>
+          <w:lang w:bidi="fa-IR"/>
+        </w:rPr>
+        <w:t>.</w:t>
+      </w:r>
+      <w:r>
+        <w:rPr>
+          <w:rFonts w:cs="B Nazanin" w:hint="eastAsia"/>
+          <w:rtl/>
+          <w:lang w:bidi="fa-IR"/>
+        </w:rPr>
+        <w:t>با</w:t>
+      </w:r>
+      <w:r>
+        <w:rPr>
+          <w:rFonts w:cs="B Nazanin"/>
+          <w:rtl/>
+          <w:lang w:bidi="fa-IR"/>
+        </w:rPr>
+        <w:t xml:space="preserve"> ا</w:t>
+      </w:r>
+      <w:r>
+        <w:rPr>
+          <w:rFonts w:cs="B Nazanin" w:hint="cs"/>
+          <w:rtl/>
+          <w:lang w:bidi="fa-IR"/>
+        </w:rPr>
+        <w:t>ی</w:t>
+      </w:r>
+      <w:r>
+        <w:rPr>
+          <w:rFonts w:cs="B Nazanin" w:hint="eastAsia"/>
+          <w:rtl/>
+          <w:lang w:bidi="fa-IR"/>
+        </w:rPr>
+        <w:t>ن</w:t>
+      </w:r>
+      <w:r>
+        <w:rPr>
+          <w:rFonts w:cs="B Nazanin"/>
+          <w:rtl/>
+          <w:lang w:bidi="fa-IR"/>
+        </w:rPr>
+        <w:t xml:space="preserve"> حال ، در ا</w:t>
+      </w:r>
+      <w:r>
+        <w:rPr>
+          <w:rFonts w:cs="B Nazanin" w:hint="cs"/>
+          <w:rtl/>
+          <w:lang w:bidi="fa-IR"/>
+        </w:rPr>
+        <w:t>ی</w:t>
+      </w:r>
+      <w:r>
+        <w:rPr>
+          <w:rFonts w:cs="B Nazanin" w:hint="eastAsia"/>
+          <w:rtl/>
+          <w:lang w:bidi="fa-IR"/>
+        </w:rPr>
+        <w:t>ن</w:t>
+      </w:r>
+      <w:r>
+        <w:rPr>
+          <w:rFonts w:cs="B Nazanin"/>
+          <w:rtl/>
+          <w:lang w:bidi="fa-IR"/>
+        </w:rPr>
+        <w:t xml:space="preserve"> مثال کوچک ه</w:t>
+      </w:r>
+      <w:r>
+        <w:rPr>
+          <w:rFonts w:cs="B Nazanin" w:hint="cs"/>
+          <w:rtl/>
+          <w:lang w:bidi="fa-IR"/>
+        </w:rPr>
+        <w:t>ی</w:t>
+      </w:r>
+      <w:r>
+        <w:rPr>
+          <w:rFonts w:cs="B Nazanin" w:hint="eastAsia"/>
+          <w:rtl/>
+          <w:lang w:bidi="fa-IR"/>
+        </w:rPr>
+        <w:t>چ</w:t>
+      </w:r>
+      <w:r>
+        <w:rPr>
+          <w:rFonts w:cs="B Nazanin"/>
+          <w:rtl/>
+          <w:lang w:bidi="fa-IR"/>
+        </w:rPr>
+        <w:t xml:space="preserve"> آ</w:t>
+      </w:r>
+      <w:r>
+        <w:rPr>
+          <w:rFonts w:cs="B Nazanin" w:hint="cs"/>
+          <w:rtl/>
+          <w:lang w:bidi="fa-IR"/>
+        </w:rPr>
+        <w:t>ی</w:t>
+      </w:r>
+      <w:r>
+        <w:rPr>
+          <w:rFonts w:cs="B Nazanin" w:hint="eastAsia"/>
+          <w:rtl/>
+          <w:lang w:bidi="fa-IR"/>
+        </w:rPr>
+        <w:t>تم</w:t>
+      </w:r>
+      <w:r>
+        <w:rPr>
+          <w:rFonts w:cs="B Nazanin" w:hint="cs"/>
+          <w:rtl/>
+          <w:lang w:bidi="fa-IR"/>
+        </w:rPr>
+        <w:t>ی</w:t>
+      </w:r>
+      <w:r>
+        <w:rPr>
+          <w:rFonts w:cs="B Nazanin"/>
+          <w:rtl/>
+          <w:lang w:bidi="fa-IR"/>
+        </w:rPr>
+        <w:t xml:space="preserve"> برا</w:t>
+      </w:r>
+      <w:r>
+        <w:rPr>
+          <w:rFonts w:cs="B Nazanin" w:hint="cs"/>
+          <w:rtl/>
+          <w:lang w:bidi="fa-IR"/>
+        </w:rPr>
+        <w:t>ی</w:t>
+      </w:r>
+      <w:r>
+        <w:rPr>
+          <w:rFonts w:cs="B Nazanin"/>
+          <w:rtl/>
+          <w:lang w:bidi="fa-IR"/>
+        </w:rPr>
+        <w:t xml:space="preserve"> مقاد</w:t>
+      </w:r>
+      <w:r>
+        <w:rPr>
+          <w:rFonts w:cs="B Nazanin" w:hint="cs"/>
+          <w:rtl/>
+          <w:lang w:bidi="fa-IR"/>
+        </w:rPr>
+        <w:t>ی</w:t>
+      </w:r>
+      <w:r>
+        <w:rPr>
+          <w:rFonts w:cs="B Nazanin" w:hint="eastAsia"/>
+          <w:rtl/>
+          <w:lang w:bidi="fa-IR"/>
+        </w:rPr>
+        <w:t>ر</w:t>
+      </w:r>
+      <w:r>
+        <w:rPr>
+          <w:rFonts w:cs="B Nazanin"/>
+          <w:rtl/>
+          <w:lang w:bidi="fa-IR"/>
+        </w:rPr>
+        <w:t xml:space="preserve"> بزرگتر و جالب تر از </w:t>
+      </w:r>
+      <w:r>
+        <w:rPr>
+          <w:rFonts w:cs="B Nazanin"/>
+          <w:lang w:bidi="fa-IR"/>
+        </w:rPr>
+        <w:t>s</w:t>
+      </w:r>
+      <w:r>
+        <w:rPr>
+          <w:rFonts w:cs="B Nazanin"/>
+          <w:rtl/>
+          <w:lang w:bidi="fa-IR"/>
+        </w:rPr>
+        <w:t xml:space="preserve"> و </w:t>
+      </w:r>
+      <w:r>
+        <w:rPr>
+          <w:rFonts w:cs="B Nazanin"/>
+          <w:lang w:bidi="fa-IR"/>
+        </w:rPr>
+        <w:t>t</w:t>
+      </w:r>
+      <w:r>
+        <w:rPr>
+          <w:rFonts w:cs="B Nazanin"/>
+          <w:rtl/>
+          <w:lang w:bidi="fa-IR"/>
+        </w:rPr>
+        <w:t xml:space="preserve"> وجود ندارد ، مانند </w:t>
+      </w:r>
+      <w:r>
+        <w:rPr>
+          <w:rFonts w:cs="B Nazanin"/>
+          <w:lang w:bidi="fa-IR"/>
+        </w:rPr>
+        <w:t>s = t = 2</w:t>
+      </w:r>
+      <w:r>
+        <w:rPr>
+          <w:rFonts w:cs="B Nazanin"/>
+          <w:rtl/>
+          <w:lang w:bidi="fa-IR"/>
+        </w:rPr>
+        <w:t>.</w:t>
+      </w:r>
+      <w:bookmarkStart w:id="0" w:name="_GoBack"/>
+      <w:bookmarkEnd w:id="0"/>
     </w:p>
     <w:sectPr>
       <w:pgSz w:w="11900" w:h="16840"/>

</xml_diff>

<commit_message>
10.3.5 Exercises for Section 10.
</commit_message>
<xml_diff>
--- a/[pdf][persian] chapter-10-Mining Social Network Graphs.docx
+++ b/[pdf][persian] chapter-10-Mining Social Network Graphs.docx
@@ -49739,6 +49739,7 @@
       <w:pPr>
         <w:bidi/>
         <w:spacing w:line="360" w:lineRule="auto"/>
+        <w:jc w:val="center"/>
         <w:rPr>
           <w:rFonts w:cs="B Nazanin"/>
           <w:rtl/>
@@ -49795,7 +49796,6 @@
         <w:spacing w:line="360" w:lineRule="auto"/>
         <w:rPr>
           <w:rFonts w:cs="B Nazanin"/>
-          <w:rtl/>
           <w:lang w:bidi="fa-IR"/>
         </w:rPr>
       </w:pPr>
@@ -50219,8 +50219,3383 @@
         </w:rPr>
         <w:t>.</w:t>
       </w:r>
+    </w:p>
+    <w:p>
+      <w:pPr>
+        <w:bidi/>
+        <w:spacing w:line="360" w:lineRule="auto"/>
+        <w:rPr>
+          <w:rFonts w:cs="B Nazanin"/>
+          <w:lang w:bidi="fa-IR"/>
+        </w:rPr>
+      </w:pPr>
+    </w:p>
+    <w:p>
+      <w:pPr>
+        <w:bidi/>
+        <w:spacing w:line="360" w:lineRule="auto"/>
+        <w:rPr>
+          <w:rFonts w:cs="B Titr"/>
+          <w:sz w:val="40"/>
+          <w:szCs w:val="40"/>
+          <w:rtl/>
+          <w:lang w:bidi="fa-IR"/>
+        </w:rPr>
+      </w:pPr>
+      <w:r>
+        <w:rPr>
+          <w:rFonts w:cs="B Titr"/>
+          <w:sz w:val="40"/>
+          <w:szCs w:val="40"/>
+          <w:lang w:bidi="fa-IR"/>
+        </w:rPr>
+        <w:t xml:space="preserve">10.3.4 </w:t>
+      </w:r>
+      <w:r>
+        <w:rPr>
+          <w:rFonts w:cs="B Titr"/>
+          <w:sz w:val="40"/>
+          <w:szCs w:val="40"/>
+          <w:rtl/>
+          <w:lang w:bidi="fa-IR"/>
+        </w:rPr>
+        <w:t>چرا نمودارها</w:t>
+      </w:r>
+      <w:r>
+        <w:rPr>
+          <w:rFonts w:cs="B Titr" w:hint="cs"/>
+          <w:sz w:val="40"/>
+          <w:szCs w:val="40"/>
+          <w:rtl/>
+          <w:lang w:bidi="fa-IR"/>
+        </w:rPr>
+        <w:t>ی</w:t>
+      </w:r>
+      <w:r>
+        <w:rPr>
+          <w:rFonts w:cs="B Titr"/>
+          <w:sz w:val="40"/>
+          <w:szCs w:val="40"/>
+          <w:rtl/>
+          <w:lang w:bidi="fa-IR"/>
+        </w:rPr>
+        <w:t xml:space="preserve"> دو</w:t>
+      </w:r>
+      <w:r>
+        <w:rPr>
+          <w:rFonts w:cs="B Titr" w:hint="cs"/>
+          <w:sz w:val="40"/>
+          <w:szCs w:val="40"/>
+          <w:rtl/>
+          <w:lang w:bidi="fa-IR"/>
+        </w:rPr>
+        <w:t xml:space="preserve">بخشی </w:t>
+      </w:r>
+      <w:r>
+        <w:rPr>
+          <w:rFonts w:cs="B Titr"/>
+          <w:sz w:val="40"/>
+          <w:szCs w:val="40"/>
+          <w:rtl/>
+          <w:lang w:bidi="fa-IR"/>
+        </w:rPr>
+        <w:t>کامل با</w:t>
+      </w:r>
+      <w:r>
+        <w:rPr>
+          <w:rFonts w:cs="B Titr" w:hint="cs"/>
+          <w:sz w:val="40"/>
+          <w:szCs w:val="40"/>
+          <w:rtl/>
+          <w:lang w:bidi="fa-IR"/>
+        </w:rPr>
+        <w:t>ی</w:t>
+      </w:r>
+      <w:r>
+        <w:rPr>
+          <w:rFonts w:cs="B Titr" w:hint="eastAsia"/>
+          <w:sz w:val="40"/>
+          <w:szCs w:val="40"/>
+          <w:rtl/>
+          <w:lang w:bidi="fa-IR"/>
+        </w:rPr>
+        <w:t>د</w:t>
+      </w:r>
+      <w:r>
+        <w:rPr>
+          <w:rFonts w:cs="B Titr"/>
+          <w:sz w:val="40"/>
+          <w:szCs w:val="40"/>
+          <w:rtl/>
+          <w:lang w:bidi="fa-IR"/>
+        </w:rPr>
+        <w:t xml:space="preserve"> وجود داشته باشد</w:t>
+      </w:r>
+    </w:p>
+    <w:p>
+      <w:pPr>
+        <w:bidi/>
+        <w:spacing w:line="360" w:lineRule="auto"/>
+        <w:rPr>
+          <w:rFonts w:cs="B Nazanin"/>
+          <w:lang w:bidi="fa-IR"/>
+        </w:rPr>
+      </w:pPr>
+      <w:r>
+        <w:rPr>
+          <w:rFonts w:cs="B Nazanin"/>
+          <w:rtl/>
+          <w:lang w:bidi="fa-IR"/>
+        </w:rPr>
+        <w:t>حال ما با</w:t>
+      </w:r>
+      <w:r>
+        <w:rPr>
+          <w:rFonts w:cs="B Nazanin" w:hint="cs"/>
+          <w:rtl/>
+          <w:lang w:bidi="fa-IR"/>
+        </w:rPr>
+        <w:t>ی</w:t>
+      </w:r>
+      <w:r>
+        <w:rPr>
+          <w:rFonts w:cs="B Nazanin" w:hint="eastAsia"/>
+          <w:rtl/>
+          <w:lang w:bidi="fa-IR"/>
+        </w:rPr>
+        <w:t>د</w:t>
+      </w:r>
+      <w:r>
+        <w:rPr>
+          <w:rFonts w:cs="B Nazanin"/>
+          <w:rtl/>
+          <w:lang w:bidi="fa-IR"/>
+        </w:rPr>
+        <w:t xml:space="preserve"> به ا</w:t>
+      </w:r>
+      <w:r>
+        <w:rPr>
+          <w:rFonts w:cs="B Nazanin" w:hint="cs"/>
+          <w:rtl/>
+          <w:lang w:bidi="fa-IR"/>
+        </w:rPr>
+        <w:t>ی</w:t>
+      </w:r>
+      <w:r>
+        <w:rPr>
+          <w:rFonts w:cs="B Nazanin" w:hint="eastAsia"/>
+          <w:rtl/>
+          <w:lang w:bidi="fa-IR"/>
+        </w:rPr>
+        <w:t>ن</w:t>
+      </w:r>
+      <w:r>
+        <w:rPr>
+          <w:rFonts w:cs="B Nazanin"/>
+          <w:rtl/>
+          <w:lang w:bidi="fa-IR"/>
+        </w:rPr>
+        <w:t xml:space="preserve"> موضوع بپرداز</w:t>
+      </w:r>
+      <w:r>
+        <w:rPr>
+          <w:rFonts w:cs="B Nazanin" w:hint="cs"/>
+          <w:rtl/>
+          <w:lang w:bidi="fa-IR"/>
+        </w:rPr>
+        <w:t>ی</w:t>
+      </w:r>
+      <w:r>
+        <w:rPr>
+          <w:rFonts w:cs="B Nazanin" w:hint="eastAsia"/>
+          <w:rtl/>
+          <w:lang w:bidi="fa-IR"/>
+        </w:rPr>
+        <w:t>م</w:t>
+      </w:r>
+      <w:r>
+        <w:rPr>
+          <w:rFonts w:cs="B Nazanin"/>
+          <w:rtl/>
+          <w:lang w:bidi="fa-IR"/>
+        </w:rPr>
+        <w:t xml:space="preserve"> که نشان ده</w:t>
+      </w:r>
+      <w:r>
+        <w:rPr>
+          <w:rFonts w:cs="B Nazanin" w:hint="cs"/>
+          <w:rtl/>
+          <w:lang w:bidi="fa-IR"/>
+        </w:rPr>
+        <w:t>ی</w:t>
+      </w:r>
+      <w:r>
+        <w:rPr>
+          <w:rFonts w:cs="B Nazanin" w:hint="eastAsia"/>
+          <w:rtl/>
+          <w:lang w:bidi="fa-IR"/>
+        </w:rPr>
+        <w:t>م</w:t>
+      </w:r>
+      <w:r>
+        <w:rPr>
+          <w:rFonts w:cs="B Nazanin"/>
+          <w:rtl/>
+          <w:lang w:bidi="fa-IR"/>
+        </w:rPr>
+        <w:t xml:space="preserve"> که هر نمودار دو طرفه با کسر</w:t>
+      </w:r>
+      <w:r>
+        <w:rPr>
+          <w:rFonts w:cs="B Nazanin" w:hint="cs"/>
+          <w:rtl/>
+          <w:lang w:bidi="fa-IR"/>
+        </w:rPr>
+        <w:t>ی</w:t>
+      </w:r>
+      <w:r>
+        <w:rPr>
+          <w:rFonts w:cs="B Nazanin"/>
+          <w:rtl/>
+          <w:lang w:bidi="fa-IR"/>
+        </w:rPr>
+        <w:t xml:space="preserve"> مناسب از لبه ها</w:t>
+      </w:r>
+      <w:r>
+        <w:rPr>
+          <w:rFonts w:cs="B Nazanin" w:hint="cs"/>
+          <w:rtl/>
+          <w:lang w:bidi="fa-IR"/>
+        </w:rPr>
+        <w:t>ی</w:t>
+      </w:r>
+      <w:r>
+        <w:rPr>
+          <w:rFonts w:cs="B Nazanin"/>
+          <w:rtl/>
+          <w:lang w:bidi="fa-IR"/>
+        </w:rPr>
+        <w:t xml:space="preserve"> موجود نمونه ا</w:t>
+      </w:r>
+      <w:r>
+        <w:rPr>
+          <w:rFonts w:cs="B Nazanin" w:hint="cs"/>
+          <w:rtl/>
+          <w:lang w:bidi="fa-IR"/>
+        </w:rPr>
+        <w:t>ی</w:t>
+      </w:r>
+      <w:r>
+        <w:rPr>
+          <w:rFonts w:cs="B Nazanin"/>
+          <w:rtl/>
+          <w:lang w:bidi="fa-IR"/>
+        </w:rPr>
+        <w:t xml:space="preserve"> از </w:t>
+      </w:r>
+      <m:oMath>
+        <m:sSub>
+          <m:sSubPr>
+            <m:ctrlPr>
+              <w:rPr>
+                <w:rFonts w:ascii="Cambria Math" w:hAnsi="Cambria Math" w:cs="B Nazanin"/>
+                <w:lang w:bidi="fa-IR"/>
+              </w:rPr>
+            </m:ctrlPr>
+          </m:sSubPr>
+          <m:e>
+            <m:r>
+              <m:rPr>
+                <m:sty m:val="p"/>
+              </m:rPr>
+              <w:rPr>
+                <w:rFonts w:ascii="Cambria Math" w:hAnsi="Cambria Math" w:cs="B Nazanin"/>
+                <w:lang w:bidi="fa-IR"/>
+              </w:rPr>
+              <m:t>K</m:t>
+            </m:r>
+          </m:e>
+          <m:sub>
+            <m:r>
+              <m:rPr>
+                <m:sty m:val="p"/>
+              </m:rPr>
+              <w:rPr>
+                <w:rFonts w:ascii="Cambria Math" w:hAnsi="Cambria Math" w:cs="B Nazanin"/>
+                <w:lang w:bidi="fa-IR"/>
+              </w:rPr>
+              <m:t>s,t</m:t>
+            </m:r>
+          </m:sub>
+        </m:sSub>
+      </m:oMath>
+      <w:r>
+        <w:rPr>
+          <w:rFonts w:cs="B Nazanin" w:hint="cs"/>
+          <w:rtl/>
+          <w:lang w:bidi="fa-IR"/>
+        </w:rPr>
+        <w:t xml:space="preserve"> </w:t>
+      </w:r>
+      <w:r>
+        <w:rPr>
+          <w:rFonts w:cs="B Nazanin"/>
+          <w:rtl/>
+          <w:lang w:bidi="fa-IR"/>
+        </w:rPr>
+        <w:t>دارد.  در شکل ز</w:t>
+      </w:r>
+      <w:r>
+        <w:rPr>
+          <w:rFonts w:cs="B Nazanin" w:hint="cs"/>
+          <w:rtl/>
+          <w:lang w:bidi="fa-IR"/>
+        </w:rPr>
+        <w:t>ی</w:t>
+      </w:r>
+      <w:r>
+        <w:rPr>
+          <w:rFonts w:cs="B Nazanin" w:hint="eastAsia"/>
+          <w:rtl/>
+          <w:lang w:bidi="fa-IR"/>
+        </w:rPr>
+        <w:t>ر</w:t>
+      </w:r>
+      <w:r>
+        <w:rPr>
+          <w:rFonts w:cs="B Nazanin"/>
+          <w:rtl/>
+          <w:lang w:bidi="fa-IR"/>
+        </w:rPr>
+        <w:t xml:space="preserve"> فرض کن</w:t>
+      </w:r>
+      <w:r>
+        <w:rPr>
+          <w:rFonts w:cs="B Nazanin" w:hint="cs"/>
+          <w:rtl/>
+          <w:lang w:bidi="fa-IR"/>
+        </w:rPr>
+        <w:t>ی</w:t>
+      </w:r>
+      <w:r>
+        <w:rPr>
+          <w:rFonts w:cs="B Nazanin" w:hint="eastAsia"/>
+          <w:rtl/>
+          <w:lang w:bidi="fa-IR"/>
+        </w:rPr>
+        <w:t>د</w:t>
+      </w:r>
+      <w:r>
+        <w:rPr>
+          <w:rFonts w:cs="B Nazanin"/>
+          <w:rtl/>
+          <w:lang w:bidi="fa-IR"/>
+        </w:rPr>
+        <w:t xml:space="preserve"> که نمودار </w:t>
+      </w:r>
+      <w:r>
+        <w:rPr>
+          <w:rFonts w:cs="B Nazanin"/>
+          <w:lang w:bidi="fa-IR"/>
+        </w:rPr>
+        <w:t>G</w:t>
+      </w:r>
+      <w:r>
+        <w:rPr>
+          <w:rFonts w:cs="B Nazanin"/>
+          <w:rtl/>
+          <w:lang w:bidi="fa-IR"/>
+        </w:rPr>
+        <w:t xml:space="preserve"> دارا</w:t>
+      </w:r>
+      <w:r>
+        <w:rPr>
+          <w:rFonts w:cs="B Nazanin" w:hint="cs"/>
+          <w:rtl/>
+          <w:lang w:bidi="fa-IR"/>
+        </w:rPr>
+        <w:t>ی</w:t>
+      </w:r>
+      <w:r>
+        <w:rPr>
+          <w:rFonts w:cs="B Nazanin"/>
+          <w:rtl/>
+          <w:lang w:bidi="fa-IR"/>
+        </w:rPr>
+        <w:t xml:space="preserve"> گره ها</w:t>
+      </w:r>
+      <w:r>
+        <w:rPr>
+          <w:rFonts w:cs="B Nazanin" w:hint="cs"/>
+          <w:rtl/>
+          <w:lang w:bidi="fa-IR"/>
+        </w:rPr>
+        <w:t>یی</w:t>
+      </w:r>
+      <w:r>
+        <w:rPr>
+          <w:rFonts w:cs="B Nazanin"/>
+          <w:rtl/>
+          <w:lang w:bidi="fa-IR"/>
+        </w:rPr>
+        <w:t xml:space="preserve"> در سمت چپ و </w:t>
+      </w:r>
+      <w:r>
+        <w:rPr>
+          <w:rFonts w:cs="B Nazanin" w:hint="cs"/>
+          <w:rtl/>
+          <w:lang w:bidi="fa-IR"/>
+        </w:rPr>
+        <w:t>ی</w:t>
+      </w:r>
+      <w:r>
+        <w:rPr>
+          <w:rFonts w:cs="B Nazanin" w:hint="eastAsia"/>
+          <w:rtl/>
+          <w:lang w:bidi="fa-IR"/>
+        </w:rPr>
+        <w:t>ک</w:t>
+      </w:r>
+      <w:r>
+        <w:rPr>
+          <w:rFonts w:cs="B Nazanin"/>
+          <w:rtl/>
+          <w:lang w:bidi="fa-IR"/>
+        </w:rPr>
+        <w:t xml:space="preserve"> گره د</w:t>
+      </w:r>
+      <w:r>
+        <w:rPr>
+          <w:rFonts w:cs="B Nazanin" w:hint="cs"/>
+          <w:rtl/>
+          <w:lang w:bidi="fa-IR"/>
+        </w:rPr>
+        <w:t>ی</w:t>
+      </w:r>
+      <w:r>
+        <w:rPr>
+          <w:rFonts w:cs="B Nazanin" w:hint="eastAsia"/>
+          <w:rtl/>
+          <w:lang w:bidi="fa-IR"/>
+        </w:rPr>
+        <w:t>گر</w:t>
+      </w:r>
+      <w:r>
+        <w:rPr>
+          <w:rFonts w:cs="B Nazanin"/>
+          <w:rtl/>
+          <w:lang w:bidi="fa-IR"/>
+        </w:rPr>
+        <w:t xml:space="preserve"> در سمت راست است.</w:t>
+      </w:r>
+    </w:p>
+    <w:p>
+      <w:pPr>
+        <w:bidi/>
+        <w:spacing w:line="360" w:lineRule="auto"/>
+        <w:rPr>
+          <w:rFonts w:cs="B Nazanin"/>
+          <w:rtl/>
+          <w:lang w:bidi="fa-IR"/>
+        </w:rPr>
+      </w:pPr>
+      <w:r>
+        <w:rPr>
+          <w:rFonts w:cs="B Nazanin" w:hint="eastAsia"/>
+          <w:rtl/>
+          <w:lang w:bidi="fa-IR"/>
+        </w:rPr>
+        <w:t>فرض</w:t>
+      </w:r>
+      <w:r>
+        <w:rPr>
+          <w:rFonts w:cs="B Nazanin"/>
+          <w:rtl/>
+          <w:lang w:bidi="fa-IR"/>
+        </w:rPr>
+        <w:t xml:space="preserve"> کن</w:t>
+      </w:r>
+      <w:r>
+        <w:rPr>
+          <w:rFonts w:cs="B Nazanin" w:hint="cs"/>
+          <w:rtl/>
+          <w:lang w:bidi="fa-IR"/>
+        </w:rPr>
+        <w:t>ی</w:t>
+      </w:r>
+      <w:r>
+        <w:rPr>
+          <w:rFonts w:cs="B Nazanin" w:hint="eastAsia"/>
+          <w:rtl/>
+          <w:lang w:bidi="fa-IR"/>
+        </w:rPr>
+        <w:t>د</w:t>
+      </w:r>
+      <w:r>
+        <w:rPr>
+          <w:rFonts w:cs="B Nazanin"/>
+          <w:rtl/>
+          <w:lang w:bidi="fa-IR"/>
+        </w:rPr>
+        <w:t xml:space="preserve"> که دو طرف تعداد گره ها</w:t>
+      </w:r>
+      <w:r>
+        <w:rPr>
+          <w:rFonts w:cs="B Nazanin" w:hint="cs"/>
+          <w:rtl/>
+          <w:lang w:bidi="fa-IR"/>
+        </w:rPr>
+        <w:t>ی</w:t>
+      </w:r>
+      <w:r>
+        <w:rPr>
+          <w:rFonts w:cs="B Nazanin"/>
+          <w:rtl/>
+          <w:lang w:bidi="fa-IR"/>
+        </w:rPr>
+        <w:t xml:space="preserve"> </w:t>
+      </w:r>
+      <w:r>
+        <w:rPr>
+          <w:rFonts w:cs="B Nazanin" w:hint="cs"/>
+          <w:rtl/>
+          <w:lang w:bidi="fa-IR"/>
+        </w:rPr>
+        <w:t>ی</w:t>
+      </w:r>
+      <w:r>
+        <w:rPr>
+          <w:rFonts w:cs="B Nazanin" w:hint="eastAsia"/>
+          <w:rtl/>
+          <w:lang w:bidi="fa-IR"/>
+        </w:rPr>
+        <w:t>کسان</w:t>
+      </w:r>
+      <w:r>
+        <w:rPr>
+          <w:rFonts w:cs="B Nazanin" w:hint="cs"/>
+          <w:rtl/>
+          <w:lang w:bidi="fa-IR"/>
+        </w:rPr>
+        <w:t>ی</w:t>
+      </w:r>
+      <w:r>
+        <w:rPr>
+          <w:rFonts w:cs="B Nazanin"/>
+          <w:rtl/>
+          <w:lang w:bidi="fa-IR"/>
+        </w:rPr>
+        <w:t xml:space="preserve"> دارند ، محاسبه را ساده م</w:t>
+      </w:r>
+      <w:r>
+        <w:rPr>
+          <w:rFonts w:cs="B Nazanin" w:hint="cs"/>
+          <w:rtl/>
+          <w:lang w:bidi="fa-IR"/>
+        </w:rPr>
+        <w:t>ی</w:t>
+      </w:r>
+      <w:r>
+        <w:rPr>
+          <w:rFonts w:cs="B Nazanin"/>
+          <w:rtl/>
+          <w:lang w:bidi="fa-IR"/>
+        </w:rPr>
+        <w:t xml:space="preserve"> کند ، اما آرگومان به هر طرف اندازه م</w:t>
+      </w:r>
+      <w:r>
+        <w:rPr>
+          <w:rFonts w:cs="B Nazanin" w:hint="cs"/>
+          <w:rtl/>
+          <w:lang w:bidi="fa-IR"/>
+        </w:rPr>
+        <w:t>ی</w:t>
+      </w:r>
+      <w:r>
+        <w:rPr>
+          <w:rFonts w:cs="B Nazanin"/>
+          <w:rtl/>
+          <w:lang w:bidi="fa-IR"/>
+        </w:rPr>
+        <w:t xml:space="preserve"> گ</w:t>
+      </w:r>
+      <w:r>
+        <w:rPr>
+          <w:rFonts w:cs="B Nazanin" w:hint="cs"/>
+          <w:rtl/>
+          <w:lang w:bidi="fa-IR"/>
+        </w:rPr>
+        <w:t>ی</w:t>
+      </w:r>
+      <w:r>
+        <w:rPr>
+          <w:rFonts w:cs="B Nazanin" w:hint="eastAsia"/>
+          <w:rtl/>
+          <w:lang w:bidi="fa-IR"/>
+        </w:rPr>
+        <w:t>رد</w:t>
+      </w:r>
+      <w:r>
+        <w:rPr>
+          <w:rFonts w:cs="B Nazanin"/>
+          <w:rtl/>
+          <w:lang w:bidi="fa-IR"/>
+        </w:rPr>
+        <w:t>.</w:t>
+      </w:r>
+      <w:r>
+        <w:rPr>
+          <w:rFonts w:cs="B Nazanin" w:hint="cs"/>
+          <w:rtl/>
+          <w:lang w:bidi="fa-IR"/>
+        </w:rPr>
+        <w:t xml:space="preserve"> </w:t>
+      </w:r>
+      <w:r>
+        <w:rPr>
+          <w:rFonts w:cs="B Nazanin" w:hint="eastAsia"/>
+          <w:rtl/>
+          <w:lang w:bidi="fa-IR"/>
+        </w:rPr>
+        <w:t>سرانجام</w:t>
+      </w:r>
+      <w:r>
+        <w:rPr>
+          <w:rFonts w:cs="B Nazanin"/>
+          <w:rtl/>
+          <w:lang w:bidi="fa-IR"/>
+        </w:rPr>
+        <w:t xml:space="preserve"> ، بگذار</w:t>
+      </w:r>
+      <w:r>
+        <w:rPr>
+          <w:rFonts w:cs="B Nazanin" w:hint="cs"/>
+          <w:rtl/>
+          <w:lang w:bidi="fa-IR"/>
+        </w:rPr>
+        <w:t>ی</w:t>
+      </w:r>
+      <w:r>
+        <w:rPr>
+          <w:rFonts w:cs="B Nazanin" w:hint="eastAsia"/>
+          <w:rtl/>
+          <w:lang w:bidi="fa-IR"/>
+        </w:rPr>
+        <w:t>د</w:t>
+      </w:r>
+      <w:r>
+        <w:rPr>
+          <w:rFonts w:cs="B Nazanin"/>
+          <w:rtl/>
+          <w:lang w:bidi="fa-IR"/>
+        </w:rPr>
+        <w:t xml:space="preserve"> </w:t>
+      </w:r>
+      <w:r>
+        <w:rPr>
+          <w:rFonts w:cs="B Nazanin"/>
+          <w:lang w:bidi="fa-IR"/>
+        </w:rPr>
+        <w:t>d</w:t>
+      </w:r>
+      <w:r>
+        <w:rPr>
+          <w:rFonts w:cs="B Nazanin"/>
+          <w:rtl/>
+          <w:lang w:bidi="fa-IR"/>
+        </w:rPr>
+        <w:t xml:space="preserve"> درجه متوسط همه گره ها باشد.</w:t>
+      </w:r>
+    </w:p>
+    <w:p>
+      <w:pPr>
+        <w:bidi/>
+        <w:spacing w:line="360" w:lineRule="auto"/>
+        <w:rPr>
+          <w:rFonts w:cs="B Nazanin"/>
+          <w:lang w:bidi="fa-IR"/>
+        </w:rPr>
+      </w:pPr>
+      <w:r>
+        <w:rPr>
+          <w:rFonts w:cs="B Nazanin"/>
+          <w:rtl/>
+          <w:lang w:bidi="fa-IR"/>
+        </w:rPr>
+        <w:t>ا</w:t>
+      </w:r>
+      <w:r>
+        <w:rPr>
+          <w:rFonts w:cs="B Nazanin" w:hint="cs"/>
+          <w:rtl/>
+          <w:lang w:bidi="fa-IR"/>
+        </w:rPr>
+        <w:t>ی</w:t>
+      </w:r>
+      <w:r>
+        <w:rPr>
+          <w:rFonts w:cs="B Nazanin" w:hint="eastAsia"/>
+          <w:rtl/>
+          <w:lang w:bidi="fa-IR"/>
+        </w:rPr>
+        <w:t>ن</w:t>
+      </w:r>
+      <w:r>
+        <w:rPr>
+          <w:rFonts w:cs="B Nazanin"/>
+          <w:rtl/>
+          <w:lang w:bidi="fa-IR"/>
+        </w:rPr>
+        <w:t xml:space="preserve"> استدلال شامل شمارش تعداد موارد مکرر اندازه </w:t>
+      </w:r>
+      <w:r>
+        <w:rPr>
+          <w:rFonts w:cs="B Nazanin"/>
+          <w:lang w:bidi="fa-IR"/>
+        </w:rPr>
+        <w:t>t</w:t>
+      </w:r>
+      <w:r>
+        <w:rPr>
+          <w:rFonts w:cs="B Nazanin"/>
+          <w:rtl/>
+          <w:lang w:bidi="fa-IR"/>
+        </w:rPr>
+        <w:t xml:space="preserve"> است که </w:t>
+      </w:r>
+      <w:r>
+        <w:rPr>
+          <w:rFonts w:cs="B Nazanin" w:hint="cs"/>
+          <w:rtl/>
+          <w:lang w:bidi="fa-IR"/>
+        </w:rPr>
+        <w:t>ی</w:t>
+      </w:r>
+      <w:r>
+        <w:rPr>
+          <w:rFonts w:cs="B Nazanin" w:hint="eastAsia"/>
+          <w:rtl/>
+          <w:lang w:bidi="fa-IR"/>
+        </w:rPr>
+        <w:t>ک</w:t>
+      </w:r>
+      <w:r>
+        <w:rPr>
+          <w:rFonts w:cs="B Nazanin"/>
+          <w:rtl/>
+          <w:lang w:bidi="fa-IR"/>
+        </w:rPr>
+        <w:t xml:space="preserve"> سبد با آ</w:t>
+      </w:r>
+      <w:r>
+        <w:rPr>
+          <w:rFonts w:cs="B Nazanin" w:hint="cs"/>
+          <w:rtl/>
+          <w:lang w:bidi="fa-IR"/>
+        </w:rPr>
+        <w:t>ی</w:t>
+      </w:r>
+      <w:r>
+        <w:rPr>
+          <w:rFonts w:cs="B Nazanin" w:hint="eastAsia"/>
+          <w:rtl/>
+          <w:lang w:bidi="fa-IR"/>
+        </w:rPr>
+        <w:t>تم</w:t>
+      </w:r>
+      <w:r>
+        <w:rPr>
+          <w:rFonts w:cs="B Nazanin"/>
+          <w:rtl/>
+          <w:lang w:bidi="fa-IR"/>
+        </w:rPr>
+        <w:t xml:space="preserve"> </w:t>
+      </w:r>
+      <w:r>
+        <w:rPr>
+          <w:rFonts w:cs="B Nazanin"/>
+          <w:lang w:bidi="fa-IR"/>
+        </w:rPr>
+        <w:t>d</w:t>
+      </w:r>
+      <w:r>
+        <w:rPr>
+          <w:rFonts w:cs="B Nazanin"/>
+          <w:rtl/>
+          <w:lang w:bidi="fa-IR"/>
+        </w:rPr>
+        <w:t xml:space="preserve"> به آن کمک م</w:t>
+      </w:r>
+      <w:r>
+        <w:rPr>
+          <w:rFonts w:cs="B Nazanin" w:hint="cs"/>
+          <w:rtl/>
+          <w:lang w:bidi="fa-IR"/>
+        </w:rPr>
+        <w:t>ی</w:t>
+      </w:r>
+      <w:r>
+        <w:rPr>
+          <w:rFonts w:cs="B Nazanin"/>
+          <w:rtl/>
+          <w:lang w:bidi="fa-IR"/>
+        </w:rPr>
+        <w:t xml:space="preserve"> کند. وقت</w:t>
+      </w:r>
+      <w:r>
+        <w:rPr>
+          <w:rFonts w:cs="B Nazanin" w:hint="cs"/>
+          <w:rtl/>
+          <w:lang w:bidi="fa-IR"/>
+        </w:rPr>
+        <w:t>ی</w:t>
+      </w:r>
+      <w:r>
+        <w:rPr>
+          <w:rFonts w:cs="B Nazanin"/>
+          <w:rtl/>
+          <w:lang w:bidi="fa-IR"/>
+        </w:rPr>
+        <w:t xml:space="preserve"> ا</w:t>
+      </w:r>
+      <w:r>
+        <w:rPr>
+          <w:rFonts w:cs="B Nazanin" w:hint="cs"/>
+          <w:rtl/>
+          <w:lang w:bidi="fa-IR"/>
+        </w:rPr>
+        <w:t>ی</w:t>
+      </w:r>
+      <w:r>
+        <w:rPr>
+          <w:rFonts w:cs="B Nazanin" w:hint="eastAsia"/>
+          <w:rtl/>
+          <w:lang w:bidi="fa-IR"/>
+        </w:rPr>
+        <w:t>ن</w:t>
+      </w:r>
+      <w:r>
+        <w:rPr>
+          <w:rFonts w:cs="B Nazanin"/>
+          <w:rtl/>
+          <w:lang w:bidi="fa-IR"/>
+        </w:rPr>
+        <w:t xml:space="preserve"> عدد را از همه گره ها در سمت راست جمع کن</w:t>
+      </w:r>
+      <w:r>
+        <w:rPr>
+          <w:rFonts w:cs="B Nazanin" w:hint="cs"/>
+          <w:rtl/>
+          <w:lang w:bidi="fa-IR"/>
+        </w:rPr>
+        <w:t>ی</w:t>
+      </w:r>
+      <w:r>
+        <w:rPr>
+          <w:rFonts w:cs="B Nazanin" w:hint="eastAsia"/>
+          <w:rtl/>
+          <w:lang w:bidi="fa-IR"/>
+        </w:rPr>
+        <w:t>م</w:t>
+      </w:r>
+      <w:r>
+        <w:rPr>
+          <w:rFonts w:cs="B Nazanin"/>
+          <w:rtl/>
+          <w:lang w:bidi="fa-IR"/>
+        </w:rPr>
+        <w:t xml:space="preserve"> ، فرکانس کل همه ز</w:t>
+      </w:r>
+      <w:r>
+        <w:rPr>
+          <w:rFonts w:cs="B Nazanin" w:hint="cs"/>
+          <w:rtl/>
+          <w:lang w:bidi="fa-IR"/>
+        </w:rPr>
+        <w:t>ی</w:t>
+      </w:r>
+      <w:r>
+        <w:rPr>
+          <w:rFonts w:cs="B Nazanin" w:hint="eastAsia"/>
+          <w:rtl/>
+          <w:lang w:bidi="fa-IR"/>
+        </w:rPr>
+        <w:t>ر</w:t>
+      </w:r>
+      <w:r>
+        <w:rPr>
+          <w:rFonts w:cs="B Nazanin"/>
+          <w:rtl/>
+          <w:lang w:bidi="fa-IR"/>
+        </w:rPr>
+        <w:t xml:space="preserve"> مجموعه ها</w:t>
+      </w:r>
+      <w:r>
+        <w:rPr>
+          <w:rFonts w:cs="B Nazanin" w:hint="cs"/>
+          <w:rtl/>
+          <w:lang w:bidi="fa-IR"/>
+        </w:rPr>
+        <w:t>ی</w:t>
+      </w:r>
+      <w:r>
+        <w:rPr>
+          <w:rFonts w:cs="B Nazanin"/>
+          <w:rtl/>
+          <w:lang w:bidi="fa-IR"/>
+        </w:rPr>
+        <w:t xml:space="preserve"> اندازه </w:t>
+      </w:r>
+      <w:r>
+        <w:rPr>
+          <w:rFonts w:cs="B Nazanin"/>
+          <w:lang w:bidi="fa-IR"/>
+        </w:rPr>
+        <w:t>t</w:t>
+      </w:r>
+      <w:r>
+        <w:rPr>
+          <w:rFonts w:cs="B Nazanin"/>
+          <w:rtl/>
+          <w:lang w:bidi="fa-IR"/>
+        </w:rPr>
+        <w:t xml:space="preserve"> را در سمت چپ م</w:t>
+      </w:r>
+      <w:r>
+        <w:rPr>
+          <w:rFonts w:cs="B Nazanin" w:hint="cs"/>
+          <w:rtl/>
+          <w:lang w:bidi="fa-IR"/>
+        </w:rPr>
+        <w:t>ی</w:t>
+      </w:r>
+      <w:r>
+        <w:rPr>
+          <w:rFonts w:cs="B Nazanin"/>
+          <w:rtl/>
+          <w:lang w:bidi="fa-IR"/>
+        </w:rPr>
+        <w:t xml:space="preserve"> گ</w:t>
+      </w:r>
+      <w:r>
+        <w:rPr>
+          <w:rFonts w:cs="B Nazanin" w:hint="cs"/>
+          <w:rtl/>
+          <w:lang w:bidi="fa-IR"/>
+        </w:rPr>
+        <w:t>ی</w:t>
+      </w:r>
+      <w:r>
+        <w:rPr>
+          <w:rFonts w:cs="B Nazanin" w:hint="eastAsia"/>
+          <w:rtl/>
+          <w:lang w:bidi="fa-IR"/>
+        </w:rPr>
+        <w:t>ر</w:t>
+      </w:r>
+      <w:r>
+        <w:rPr>
+          <w:rFonts w:cs="B Nazanin" w:hint="cs"/>
+          <w:rtl/>
+          <w:lang w:bidi="fa-IR"/>
+        </w:rPr>
+        <w:t>ی</w:t>
+      </w:r>
+      <w:r>
+        <w:rPr>
+          <w:rFonts w:cs="B Nazanin" w:hint="eastAsia"/>
+          <w:rtl/>
+          <w:lang w:bidi="fa-IR"/>
+        </w:rPr>
+        <w:t>م</w:t>
+      </w:r>
+      <w:r>
+        <w:rPr>
+          <w:rFonts w:cs="B Nazanin"/>
+          <w:rtl/>
+          <w:lang w:bidi="fa-IR"/>
+        </w:rPr>
+        <w:t>.</w:t>
+      </w:r>
+      <w:r>
+        <w:rPr>
+          <w:rFonts w:cs="B Nazanin" w:hint="cs"/>
+          <w:rtl/>
+          <w:lang w:bidi="fa-IR"/>
+        </w:rPr>
+        <w:t xml:space="preserve"> </w:t>
+      </w:r>
+      <w:r>
+        <w:rPr>
+          <w:rFonts w:cs="B Nazanin" w:hint="eastAsia"/>
+          <w:rtl/>
+          <w:lang w:bidi="fa-IR"/>
+        </w:rPr>
+        <w:t>وقت</w:t>
+      </w:r>
+      <w:r>
+        <w:rPr>
+          <w:rFonts w:cs="B Nazanin" w:hint="cs"/>
+          <w:rtl/>
+          <w:lang w:bidi="fa-IR"/>
+        </w:rPr>
+        <w:t>ی</w:t>
+      </w:r>
+      <w:r>
+        <w:rPr>
+          <w:rFonts w:cs="B Nazanin"/>
+          <w:rtl/>
+          <w:lang w:bidi="fa-IR"/>
+        </w:rPr>
+        <w:t xml:space="preserve"> تقس</w:t>
+      </w:r>
+      <w:r>
+        <w:rPr>
+          <w:rFonts w:cs="B Nazanin" w:hint="cs"/>
+          <w:rtl/>
+          <w:lang w:bidi="fa-IR"/>
+        </w:rPr>
+        <w:t>ی</w:t>
+      </w:r>
+      <w:r>
+        <w:rPr>
+          <w:rFonts w:cs="B Nazanin" w:hint="eastAsia"/>
+          <w:rtl/>
+          <w:lang w:bidi="fa-IR"/>
+        </w:rPr>
+        <w:t>م</w:t>
+      </w:r>
+      <w:r>
+        <w:rPr>
+          <w:rFonts w:cs="B Nazanin"/>
+          <w:rtl/>
+          <w:lang w:bidi="fa-IR"/>
+        </w:rPr>
+        <w:t xml:space="preserve"> بر </w:t>
+      </w:r>
+      <m:oMath>
+        <m:d>
+          <m:dPr>
+            <m:ctrlPr>
+              <w:rPr>
+                <w:rFonts w:ascii="Cambria Math" w:hAnsi="Cambria Math" w:cs="B Nazanin"/>
+                <w:lang w:bidi="fa-IR"/>
+              </w:rPr>
+            </m:ctrlPr>
+          </m:dPr>
+          <m:e>
+            <m:m>
+              <m:mPr>
+                <m:mcs>
+                  <m:mc>
+                    <m:mcPr>
+                      <m:count m:val="1"/>
+                      <m:mcJc m:val="center"/>
+                    </m:mcPr>
+                  </m:mc>
+                </m:mcs>
+                <m:ctrlPr>
+                  <w:rPr>
+                    <w:rFonts w:ascii="Cambria Math" w:hAnsi="Cambria Math" w:cs="B Nazanin"/>
+                    <w:i/>
+                    <w:lang w:bidi="fa-IR"/>
+                  </w:rPr>
+                </m:ctrlPr>
+              </m:mPr>
+              <m:mr>
+                <m:e>
+                  <m:r>
+                    <w:rPr>
+                      <w:rFonts w:ascii="Cambria Math" w:hAnsi="Cambria Math" w:cs="B Nazanin"/>
+                      <w:lang w:bidi="fa-IR"/>
+                    </w:rPr>
+                    <m:t>n</m:t>
+                  </m:r>
+                </m:e>
+              </m:mr>
+              <m:mr>
+                <m:e>
+                  <m:r>
+                    <w:rPr>
+                      <w:rFonts w:ascii="Cambria Math" w:hAnsi="Cambria Math" w:cs="B Nazanin"/>
+                      <w:lang w:bidi="fa-IR"/>
+                    </w:rPr>
+                    <m:t>t</m:t>
+                  </m:r>
+                </m:e>
+              </m:mr>
+            </m:m>
+          </m:e>
+        </m:d>
+      </m:oMath>
+      <w:r>
+        <w:rPr>
+          <w:rFonts w:cs="B Nazanin" w:hint="cs"/>
+          <w:rtl/>
+          <w:lang w:bidi="fa-IR"/>
+        </w:rPr>
+        <w:t xml:space="preserve"> </w:t>
+      </w:r>
+      <w:r>
+        <w:rPr>
+          <w:rFonts w:cs="B Nazanin"/>
+          <w:rtl/>
+          <w:lang w:bidi="fa-IR"/>
+        </w:rPr>
+        <w:t>م</w:t>
+      </w:r>
+      <w:r>
+        <w:rPr>
+          <w:rFonts w:cs="B Nazanin" w:hint="cs"/>
+          <w:rtl/>
+          <w:lang w:bidi="fa-IR"/>
+        </w:rPr>
+        <w:t>ی</w:t>
+      </w:r>
+      <w:r>
+        <w:rPr>
+          <w:rFonts w:cs="B Nazanin"/>
+          <w:rtl/>
+          <w:lang w:bidi="fa-IR"/>
+        </w:rPr>
+        <w:t xml:space="preserve"> شود ، ما فرکانس متوسط همه آ</w:t>
+      </w:r>
+      <w:r>
+        <w:rPr>
+          <w:rFonts w:cs="B Nazanin" w:hint="cs"/>
+          <w:rtl/>
+          <w:lang w:bidi="fa-IR"/>
+        </w:rPr>
+        <w:t>ی</w:t>
+      </w:r>
+      <w:r>
+        <w:rPr>
+          <w:rFonts w:cs="B Nazanin" w:hint="eastAsia"/>
+          <w:rtl/>
+          <w:lang w:bidi="fa-IR"/>
+        </w:rPr>
+        <w:t>تم</w:t>
+      </w:r>
+      <w:r>
+        <w:rPr>
+          <w:rFonts w:cs="B Nazanin"/>
+          <w:rtl/>
+          <w:lang w:bidi="fa-IR"/>
+        </w:rPr>
+        <w:t xml:space="preserve"> ها</w:t>
+      </w:r>
+      <w:r>
+        <w:rPr>
+          <w:rFonts w:cs="B Nazanin" w:hint="cs"/>
+          <w:rtl/>
+          <w:lang w:bidi="fa-IR"/>
+        </w:rPr>
+        <w:t>ی</w:t>
+      </w:r>
+      <w:r>
+        <w:rPr>
+          <w:rFonts w:cs="B Nazanin"/>
+          <w:rtl/>
+          <w:lang w:bidi="fa-IR"/>
+        </w:rPr>
+        <w:t xml:space="preserve"> اندازه </w:t>
+      </w:r>
+      <w:r>
+        <w:rPr>
+          <w:rFonts w:cs="B Nazanin"/>
+          <w:lang w:bidi="fa-IR"/>
+        </w:rPr>
+        <w:t>t</w:t>
+      </w:r>
+      <w:r>
+        <w:rPr>
+          <w:rFonts w:cs="B Nazanin"/>
+          <w:rtl/>
+          <w:lang w:bidi="fa-IR"/>
+        </w:rPr>
+        <w:t xml:space="preserve"> را بدست م</w:t>
+      </w:r>
+      <w:r>
+        <w:rPr>
+          <w:rFonts w:cs="B Nazanin" w:hint="cs"/>
+          <w:rtl/>
+          <w:lang w:bidi="fa-IR"/>
+        </w:rPr>
+        <w:t>ی</w:t>
+      </w:r>
+      <w:r>
+        <w:rPr>
+          <w:rFonts w:cs="B Nazanin"/>
+          <w:rtl/>
+          <w:lang w:bidi="fa-IR"/>
+        </w:rPr>
+        <w:t xml:space="preserve"> آور</w:t>
+      </w:r>
+      <w:r>
+        <w:rPr>
+          <w:rFonts w:cs="B Nazanin" w:hint="cs"/>
+          <w:rtl/>
+          <w:lang w:bidi="fa-IR"/>
+        </w:rPr>
+        <w:t>ی</w:t>
+      </w:r>
+      <w:r>
+        <w:rPr>
+          <w:rFonts w:cs="B Nazanin" w:hint="eastAsia"/>
+          <w:rtl/>
+          <w:lang w:bidi="fa-IR"/>
+        </w:rPr>
+        <w:t>م</w:t>
+      </w:r>
+      <w:r>
+        <w:rPr>
+          <w:rFonts w:cs="B Nazanin"/>
+          <w:rtl/>
+          <w:lang w:bidi="fa-IR"/>
+        </w:rPr>
+        <w:t xml:space="preserve">. حداقل </w:t>
+      </w:r>
+      <w:r>
+        <w:rPr>
+          <w:rFonts w:cs="B Nazanin" w:hint="cs"/>
+          <w:rtl/>
+          <w:lang w:bidi="fa-IR"/>
+        </w:rPr>
+        <w:t>ی</w:t>
+      </w:r>
+      <w:r>
+        <w:rPr>
+          <w:rFonts w:cs="B Nazanin" w:hint="eastAsia"/>
+          <w:rtl/>
+          <w:lang w:bidi="fa-IR"/>
+        </w:rPr>
+        <w:t>ک</w:t>
+      </w:r>
+      <w:r>
+        <w:rPr>
+          <w:rFonts w:cs="B Nazanin"/>
+          <w:rtl/>
+          <w:lang w:bidi="fa-IR"/>
+        </w:rPr>
+        <w:t xml:space="preserve"> فرکانس با</w:t>
+      </w:r>
+      <w:r>
+        <w:rPr>
+          <w:rFonts w:cs="B Nazanin" w:hint="cs"/>
+          <w:rtl/>
+          <w:lang w:bidi="fa-IR"/>
+        </w:rPr>
+        <w:t>ی</w:t>
+      </w:r>
+      <w:r>
+        <w:rPr>
+          <w:rFonts w:cs="B Nazanin" w:hint="eastAsia"/>
+          <w:rtl/>
+          <w:lang w:bidi="fa-IR"/>
+        </w:rPr>
+        <w:t>د</w:t>
+      </w:r>
+      <w:r>
+        <w:rPr>
+          <w:rFonts w:cs="B Nazanin"/>
+          <w:rtl/>
+          <w:lang w:bidi="fa-IR"/>
+        </w:rPr>
+        <w:t xml:space="preserve"> حداقل باشد ، بنابرا</w:t>
+      </w:r>
+      <w:r>
+        <w:rPr>
+          <w:rFonts w:cs="B Nazanin" w:hint="cs"/>
+          <w:rtl/>
+          <w:lang w:bidi="fa-IR"/>
+        </w:rPr>
+        <w:t>ی</w:t>
+      </w:r>
+      <w:r>
+        <w:rPr>
+          <w:rFonts w:cs="B Nazanin" w:hint="eastAsia"/>
+          <w:rtl/>
+          <w:lang w:bidi="fa-IR"/>
+        </w:rPr>
+        <w:t>ن</w:t>
+      </w:r>
+      <w:r>
+        <w:rPr>
+          <w:rFonts w:cs="B Nazanin"/>
+          <w:rtl/>
+          <w:lang w:bidi="fa-IR"/>
+        </w:rPr>
+        <w:t xml:space="preserve"> اگر ا</w:t>
+      </w:r>
+      <w:r>
+        <w:rPr>
+          <w:rFonts w:cs="B Nazanin" w:hint="cs"/>
+          <w:rtl/>
+          <w:lang w:bidi="fa-IR"/>
+        </w:rPr>
+        <w:t>ی</w:t>
+      </w:r>
+      <w:r>
+        <w:rPr>
+          <w:rFonts w:cs="B Nazanin" w:hint="eastAsia"/>
+          <w:rtl/>
+          <w:lang w:bidi="fa-IR"/>
+        </w:rPr>
+        <w:t>ن</w:t>
+      </w:r>
+      <w:r>
+        <w:rPr>
+          <w:rFonts w:cs="B Nazanin"/>
+          <w:rtl/>
+          <w:lang w:bidi="fa-IR"/>
+        </w:rPr>
+        <w:t xml:space="preserve"> م</w:t>
+      </w:r>
+      <w:r>
+        <w:rPr>
+          <w:rFonts w:cs="B Nazanin" w:hint="cs"/>
+          <w:rtl/>
+          <w:lang w:bidi="fa-IR"/>
+        </w:rPr>
+        <w:t>ی</w:t>
+      </w:r>
+      <w:r>
+        <w:rPr>
+          <w:rFonts w:cs="B Nazanin" w:hint="eastAsia"/>
+          <w:rtl/>
+          <w:lang w:bidi="fa-IR"/>
+        </w:rPr>
+        <w:t>انگ</w:t>
+      </w:r>
+      <w:r>
+        <w:rPr>
+          <w:rFonts w:cs="B Nazanin" w:hint="cs"/>
+          <w:rtl/>
+          <w:lang w:bidi="fa-IR"/>
+        </w:rPr>
+        <w:t>ی</w:t>
+      </w:r>
+      <w:r>
+        <w:rPr>
+          <w:rFonts w:cs="B Nazanin" w:hint="eastAsia"/>
+          <w:rtl/>
+          <w:lang w:bidi="fa-IR"/>
+        </w:rPr>
+        <w:t>ن</w:t>
+      </w:r>
+      <w:r>
+        <w:rPr>
+          <w:rFonts w:cs="B Nazanin"/>
+          <w:rtl/>
+          <w:lang w:bidi="fa-IR"/>
+        </w:rPr>
+        <w:t xml:space="preserve"> حداقل </w:t>
+      </w:r>
+      <w:r>
+        <w:rPr>
+          <w:rFonts w:cs="B Nazanin"/>
+          <w:lang w:bidi="fa-IR"/>
+        </w:rPr>
+        <w:t>s</w:t>
+      </w:r>
+      <w:r>
+        <w:rPr>
+          <w:rFonts w:cs="B Nazanin"/>
+          <w:rtl/>
+          <w:lang w:bidi="fa-IR"/>
+        </w:rPr>
+        <w:t xml:space="preserve"> باشد ، م</w:t>
+      </w:r>
+      <w:r>
+        <w:rPr>
+          <w:rFonts w:cs="B Nazanin" w:hint="cs"/>
+          <w:rtl/>
+          <w:lang w:bidi="fa-IR"/>
+        </w:rPr>
+        <w:t>ی</w:t>
+      </w:r>
+      <w:r>
+        <w:rPr>
+          <w:rFonts w:cs="B Nazanin"/>
+          <w:rtl/>
+          <w:lang w:bidi="fa-IR"/>
+        </w:rPr>
+        <w:t xml:space="preserve"> دان</w:t>
+      </w:r>
+      <w:r>
+        <w:rPr>
+          <w:rFonts w:cs="B Nazanin" w:hint="cs"/>
+          <w:rtl/>
+          <w:lang w:bidi="fa-IR"/>
+        </w:rPr>
+        <w:t>ی</w:t>
+      </w:r>
+      <w:r>
+        <w:rPr>
+          <w:rFonts w:cs="B Nazanin" w:hint="eastAsia"/>
+          <w:rtl/>
+          <w:lang w:bidi="fa-IR"/>
+        </w:rPr>
+        <w:t>م</w:t>
+      </w:r>
+      <w:r>
+        <w:rPr>
+          <w:rFonts w:cs="B Nazanin"/>
+          <w:rtl/>
+          <w:lang w:bidi="fa-IR"/>
+        </w:rPr>
+        <w:t xml:space="preserve"> نمونه ا</w:t>
+      </w:r>
+      <w:r>
+        <w:rPr>
+          <w:rFonts w:cs="B Nazanin" w:hint="cs"/>
+          <w:rtl/>
+          <w:lang w:bidi="fa-IR"/>
+        </w:rPr>
+        <w:t>ی</w:t>
+      </w:r>
+      <w:r>
+        <w:rPr>
+          <w:rFonts w:cs="B Nazanin"/>
+          <w:rtl/>
+          <w:lang w:bidi="fa-IR"/>
+        </w:rPr>
+        <w:t xml:space="preserve"> از </w:t>
+      </w:r>
+      <m:oMath>
+        <m:sSub>
+          <m:sSubPr>
+            <m:ctrlPr>
+              <w:rPr>
+                <w:rFonts w:ascii="Cambria Math" w:hAnsi="Cambria Math" w:cs="B Nazanin"/>
+                <w:lang w:bidi="fa-IR"/>
+              </w:rPr>
+            </m:ctrlPr>
+          </m:sSubPr>
+          <m:e>
+            <m:r>
+              <m:rPr>
+                <m:sty m:val="p"/>
+              </m:rPr>
+              <w:rPr>
+                <w:rFonts w:ascii="Cambria Math" w:hAnsi="Cambria Math" w:cs="B Nazanin"/>
+                <w:lang w:bidi="fa-IR"/>
+              </w:rPr>
+              <m:t>K</m:t>
+            </m:r>
+          </m:e>
+          <m:sub>
+            <m:r>
+              <m:rPr>
+                <m:sty m:val="p"/>
+              </m:rPr>
+              <w:rPr>
+                <w:rFonts w:ascii="Cambria Math" w:hAnsi="Cambria Math" w:cs="B Nazanin"/>
+                <w:lang w:bidi="fa-IR"/>
+              </w:rPr>
+              <m:t>s,t</m:t>
+            </m:r>
+          </m:sub>
+        </m:sSub>
+      </m:oMath>
+      <w:r>
+        <w:rPr>
+          <w:rFonts w:cs="B Nazanin"/>
+          <w:rtl/>
+          <w:lang w:bidi="fa-IR"/>
+        </w:rPr>
+        <w:t xml:space="preserve">وجود دارد ، </w:t>
+      </w:r>
+      <w:r>
+        <w:rPr>
+          <w:rFonts w:cs="B Nazanin"/>
+          <w:lang w:bidi="fa-IR"/>
+        </w:rPr>
+        <w:t>t</w:t>
+      </w:r>
+      <w:r>
+        <w:rPr>
+          <w:rFonts w:cs="B Nazanin"/>
+          <w:rtl/>
+          <w:lang w:bidi="fa-IR"/>
+        </w:rPr>
+        <w:t xml:space="preserve"> وجود دارد.</w:t>
+      </w:r>
+    </w:p>
+    <w:p>
+      <w:pPr>
+        <w:bidi/>
+        <w:spacing w:line="360" w:lineRule="auto"/>
+        <w:jc w:val="center"/>
+        <w:rPr>
+          <w:rFonts w:cs="B Nazanin"/>
+          <w:lang w:bidi="fa-IR"/>
+        </w:rPr>
+      </w:pPr>
+      <m:oMathPara>
+        <m:oMath>
+          <m:f>
+            <m:fPr>
+              <m:ctrlPr>
+                <w:rPr>
+                  <w:rFonts w:ascii="Cambria Math" w:hAnsi="Cambria Math" w:cs="B Nazanin"/>
+                  <w:i/>
+                  <w:lang w:bidi="fa-IR"/>
+                </w:rPr>
+              </m:ctrlPr>
+            </m:fPr>
+            <m:num>
+              <m:r>
+                <w:rPr>
+                  <w:rFonts w:ascii="Cambria Math" w:hAnsi="Cambria Math" w:cs="B Nazanin"/>
+                  <w:lang w:bidi="fa-IR"/>
+                </w:rPr>
+                <m:t>n</m:t>
+              </m:r>
+              <m:d>
+                <m:dPr>
+                  <m:ctrlPr>
+                    <w:rPr>
+                      <w:rFonts w:ascii="Cambria Math" w:hAnsi="Cambria Math" w:cs="B Nazanin"/>
+                      <w:i/>
+                      <w:lang w:bidi="fa-IR"/>
+                    </w:rPr>
+                  </m:ctrlPr>
+                </m:dPr>
+                <m:e>
+                  <m:m>
+                    <m:mPr>
+                      <m:mcs>
+                        <m:mc>
+                          <m:mcPr>
+                            <m:count m:val="1"/>
+                            <m:mcJc m:val="center"/>
+                          </m:mcPr>
+                        </m:mc>
+                      </m:mcs>
+                      <m:ctrlPr>
+                        <w:rPr>
+                          <w:rFonts w:ascii="Cambria Math" w:hAnsi="Cambria Math" w:cs="B Nazanin"/>
+                          <w:i/>
+                          <w:lang w:bidi="fa-IR"/>
+                        </w:rPr>
+                      </m:ctrlPr>
+                    </m:mPr>
+                    <m:mr>
+                      <m:e>
+                        <m:r>
+                          <w:rPr>
+                            <w:rFonts w:ascii="Cambria Math" w:hAnsi="Cambria Math" w:cs="B Nazanin"/>
+                            <w:lang w:bidi="fa-IR"/>
+                          </w:rPr>
+                          <m:t>d</m:t>
+                        </m:r>
+                      </m:e>
+                    </m:mr>
+                    <m:mr>
+                      <m:e>
+                        <m:r>
+                          <w:rPr>
+                            <w:rFonts w:ascii="Cambria Math" w:hAnsi="Cambria Math" w:cs="B Nazanin"/>
+                            <w:lang w:bidi="fa-IR"/>
+                          </w:rPr>
+                          <m:t>t</m:t>
+                        </m:r>
+                      </m:e>
+                    </m:mr>
+                  </m:m>
+                </m:e>
+              </m:d>
+            </m:num>
+            <m:den>
+              <m:d>
+                <m:dPr>
+                  <m:ctrlPr>
+                    <w:rPr>
+                      <w:rFonts w:ascii="Cambria Math" w:hAnsi="Cambria Math" w:cs="B Nazanin"/>
+                      <w:i/>
+                      <w:lang w:bidi="fa-IR"/>
+                    </w:rPr>
+                  </m:ctrlPr>
+                </m:dPr>
+                <m:e>
+                  <m:m>
+                    <m:mPr>
+                      <m:mcs>
+                        <m:mc>
+                          <m:mcPr>
+                            <m:count m:val="1"/>
+                            <m:mcJc m:val="center"/>
+                          </m:mcPr>
+                        </m:mc>
+                      </m:mcs>
+                      <m:ctrlPr>
+                        <w:rPr>
+                          <w:rFonts w:ascii="Cambria Math" w:hAnsi="Cambria Math" w:cs="B Nazanin"/>
+                          <w:i/>
+                          <w:lang w:bidi="fa-IR"/>
+                        </w:rPr>
+                      </m:ctrlPr>
+                    </m:mPr>
+                    <m:mr>
+                      <m:e>
+                        <m:r>
+                          <w:rPr>
+                            <w:rFonts w:ascii="Cambria Math" w:hAnsi="Cambria Math" w:cs="B Nazanin"/>
+                            <w:lang w:bidi="fa-IR"/>
+                          </w:rPr>
+                          <m:t>n</m:t>
+                        </m:r>
+                      </m:e>
+                    </m:mr>
+                    <m:mr>
+                      <m:e>
+                        <m:r>
+                          <w:rPr>
+                            <w:rFonts w:ascii="Cambria Math" w:hAnsi="Cambria Math" w:cs="B Nazanin"/>
+                            <w:lang w:bidi="fa-IR"/>
+                          </w:rPr>
+                          <m:t>t</m:t>
+                        </m:r>
+                      </m:e>
+                    </m:mr>
+                  </m:m>
+                </m:e>
+              </m:d>
+            </m:den>
+          </m:f>
+          <m:r>
+            <w:rPr>
+              <w:rFonts w:ascii="Cambria Math" w:hAnsi="Cambria Math" w:cs="B Nazanin"/>
+              <w:lang w:bidi="fa-IR"/>
+            </w:rPr>
+            <m:t>=</m:t>
+          </m:r>
+          <m:f>
+            <m:fPr>
+              <m:ctrlPr>
+                <w:rPr>
+                  <w:rFonts w:ascii="Cambria Math" w:hAnsi="Cambria Math" w:cs="B Nazanin"/>
+                  <w:i/>
+                  <w:lang w:bidi="fa-IR"/>
+                </w:rPr>
+              </m:ctrlPr>
+            </m:fPr>
+            <m:num>
+              <m:r>
+                <w:rPr>
+                  <w:rFonts w:ascii="Cambria Math" w:hAnsi="Cambria Math" w:cs="B Nazanin"/>
+                  <w:lang w:bidi="fa-IR"/>
+                </w:rPr>
+                <m:t>nd!</m:t>
+              </m:r>
+              <m:d>
+                <m:dPr>
+                  <m:ctrlPr>
+                    <w:rPr>
+                      <w:rFonts w:ascii="Cambria Math" w:hAnsi="Cambria Math" w:cs="B Nazanin"/>
+                      <w:i/>
+                      <w:lang w:bidi="fa-IR"/>
+                    </w:rPr>
+                  </m:ctrlPr>
+                </m:dPr>
+                <m:e>
+                  <m:r>
+                    <w:rPr>
+                      <w:rFonts w:ascii="Cambria Math" w:hAnsi="Cambria Math" w:cs="B Nazanin"/>
+                      <w:lang w:bidi="fa-IR"/>
+                    </w:rPr>
+                    <m:t>n-t</m:t>
+                  </m:r>
+                </m:e>
+              </m:d>
+              <m:r>
+                <w:rPr>
+                  <w:rFonts w:ascii="Cambria Math" w:hAnsi="Cambria Math" w:cs="B Nazanin"/>
+                  <w:lang w:bidi="fa-IR"/>
+                </w:rPr>
+                <m:t>!t!</m:t>
+              </m:r>
+            </m:num>
+            <m:den>
+              <m:d>
+                <m:dPr>
+                  <m:ctrlPr>
+                    <w:rPr>
+                      <w:rFonts w:ascii="Cambria Math" w:hAnsi="Cambria Math" w:cs="B Nazanin"/>
+                      <w:i/>
+                      <w:lang w:bidi="fa-IR"/>
+                    </w:rPr>
+                  </m:ctrlPr>
+                </m:dPr>
+                <m:e>
+                  <m:r>
+                    <w:rPr>
+                      <w:rFonts w:ascii="Cambria Math" w:hAnsi="Cambria Math" w:cs="B Nazanin"/>
+                      <w:lang w:bidi="fa-IR"/>
+                    </w:rPr>
+                    <m:t>d-t</m:t>
+                  </m:r>
+                </m:e>
+              </m:d>
+              <m:r>
+                <w:rPr>
+                  <w:rFonts w:ascii="Cambria Math" w:hAnsi="Cambria Math" w:cs="B Nazanin"/>
+                  <w:lang w:bidi="fa-IR"/>
+                </w:rPr>
+                <m:t>!t!n!</m:t>
+              </m:r>
+            </m:den>
+          </m:f>
+          <m:r>
+            <w:rPr>
+              <w:rFonts w:ascii="Cambria Math" w:hAnsi="Cambria Math" w:cs="B Nazanin"/>
+              <w:lang w:bidi="fa-IR"/>
+            </w:rPr>
+            <m:t>= n</m:t>
+          </m:r>
+          <m:d>
+            <m:dPr>
+              <m:ctrlPr>
+                <w:rPr>
+                  <w:rFonts w:ascii="Cambria Math" w:hAnsi="Cambria Math" w:cs="B Nazanin"/>
+                  <w:i/>
+                  <w:lang w:bidi="fa-IR"/>
+                </w:rPr>
+              </m:ctrlPr>
+            </m:dPr>
+            <m:e>
+              <m:r>
+                <w:rPr>
+                  <w:rFonts w:ascii="Cambria Math" w:hAnsi="Cambria Math" w:cs="B Nazanin"/>
+                  <w:lang w:bidi="fa-IR"/>
+                </w:rPr>
+                <m:t>d</m:t>
+              </m:r>
+            </m:e>
+          </m:d>
+          <m:d>
+            <m:dPr>
+              <m:ctrlPr>
+                <w:rPr>
+                  <w:rFonts w:ascii="Cambria Math" w:hAnsi="Cambria Math" w:cs="B Nazanin"/>
+                  <w:i/>
+                  <w:lang w:bidi="fa-IR"/>
+                </w:rPr>
+              </m:ctrlPr>
+            </m:dPr>
+            <m:e>
+              <m:r>
+                <w:rPr>
+                  <w:rFonts w:ascii="Cambria Math" w:hAnsi="Cambria Math" w:cs="B Nazanin"/>
+                  <w:lang w:bidi="fa-IR"/>
+                </w:rPr>
+                <m:t>d-1</m:t>
+              </m:r>
+            </m:e>
+          </m:d>
+          <m:r>
+            <w:rPr>
+              <w:rFonts w:ascii="Cambria Math" w:hAnsi="Cambria Math" w:cs="B Nazanin"/>
+              <w:lang w:bidi="fa-IR"/>
+            </w:rPr>
+            <m:t>…</m:t>
+          </m:r>
+          <m:f>
+            <m:fPr>
+              <m:ctrlPr>
+                <w:rPr>
+                  <w:rFonts w:ascii="Cambria Math" w:hAnsi="Cambria Math" w:cs="B Nazanin"/>
+                  <w:i/>
+                  <w:lang w:bidi="fa-IR"/>
+                </w:rPr>
+              </m:ctrlPr>
+            </m:fPr>
+            <m:num>
+              <m:r>
+                <w:rPr>
+                  <w:rFonts w:ascii="Cambria Math" w:hAnsi="Cambria Math" w:cs="B Nazanin"/>
+                  <w:lang w:bidi="fa-IR"/>
+                </w:rPr>
+                <m:t>d-t+1</m:t>
+              </m:r>
+            </m:num>
+            <m:den>
+              <m:r>
+                <w:rPr>
+                  <w:rFonts w:ascii="Cambria Math" w:hAnsi="Cambria Math" w:cs="B Nazanin"/>
+                  <w:lang w:bidi="fa-IR"/>
+                </w:rPr>
+                <m:t>n</m:t>
+              </m:r>
+              <m:d>
+                <m:dPr>
+                  <m:ctrlPr>
+                    <w:rPr>
+                      <w:rFonts w:ascii="Cambria Math" w:hAnsi="Cambria Math" w:cs="B Nazanin"/>
+                      <w:i/>
+                      <w:lang w:bidi="fa-IR"/>
+                    </w:rPr>
+                  </m:ctrlPr>
+                </m:dPr>
+                <m:e>
+                  <m:r>
+                    <w:rPr>
+                      <w:rFonts w:ascii="Cambria Math" w:hAnsi="Cambria Math" w:cs="B Nazanin"/>
+                      <w:lang w:bidi="fa-IR"/>
+                    </w:rPr>
+                    <m:t>n-1</m:t>
+                  </m:r>
+                </m:e>
+              </m:d>
+              <m:r>
+                <w:rPr>
+                  <w:rFonts w:ascii="Cambria Math" w:hAnsi="Cambria Math" w:cs="B Nazanin"/>
+                  <w:lang w:bidi="fa-IR"/>
+                </w:rPr>
+                <m:t>…</m:t>
+              </m:r>
+              <m:d>
+                <m:dPr>
+                  <m:ctrlPr>
+                    <w:rPr>
+                      <w:rFonts w:ascii="Cambria Math" w:hAnsi="Cambria Math" w:cs="B Nazanin"/>
+                      <w:i/>
+                      <w:lang w:bidi="fa-IR"/>
+                    </w:rPr>
+                  </m:ctrlPr>
+                </m:dPr>
+                <m:e>
+                  <m:r>
+                    <w:rPr>
+                      <w:rFonts w:ascii="Cambria Math" w:hAnsi="Cambria Math" w:cs="B Nazanin"/>
+                      <w:lang w:bidi="fa-IR"/>
+                    </w:rPr>
+                    <m:t>n-t+1</m:t>
+                  </m:r>
+                </m:e>
+              </m:d>
+            </m:den>
+          </m:f>
+        </m:oMath>
+      </m:oMathPara>
+    </w:p>
+    <w:p>
+      <w:pPr>
+        <w:bidi/>
+        <w:spacing w:line="360" w:lineRule="auto"/>
+        <w:jc w:val="center"/>
+        <w:rPr>
+          <w:rFonts w:cs="B Nazanin"/>
+          <w:lang w:bidi="fa-IR"/>
+        </w:rPr>
+      </w:pPr>
+    </w:p>
+    <w:p>
+      <w:pPr>
+        <w:bidi/>
+        <w:spacing w:line="360" w:lineRule="auto"/>
+        <w:rPr>
+          <w:rFonts w:cs="B Nazanin"/>
+          <w:rtl/>
+          <w:lang w:bidi="fa-IR"/>
+        </w:rPr>
+      </w:pPr>
+      <m:oMathPara>
+        <m:oMath>
+          <m:r>
+            <w:rPr>
+              <w:rFonts w:ascii="Cambria Math" w:hAnsi="Cambria Math" w:cs="B Nazanin"/>
+              <w:lang w:bidi="fa-IR"/>
+            </w:rPr>
+            <m:t>n</m:t>
+          </m:r>
+          <m:sSup>
+            <m:sSupPr>
+              <m:ctrlPr>
+                <w:rPr>
+                  <w:rFonts w:ascii="Cambria Math" w:hAnsi="Cambria Math" w:cs="B Nazanin"/>
+                  <w:i/>
+                  <w:lang w:bidi="fa-IR"/>
+                </w:rPr>
+              </m:ctrlPr>
+            </m:sSupPr>
+            <m:e>
+              <m:d>
+                <m:dPr>
+                  <m:ctrlPr>
+                    <w:rPr>
+                      <w:rFonts w:ascii="Cambria Math" w:hAnsi="Cambria Math" w:cs="B Nazanin"/>
+                      <w:i/>
+                      <w:lang w:bidi="fa-IR"/>
+                    </w:rPr>
+                  </m:ctrlPr>
+                </m:dPr>
+                <m:e>
+                  <m:f>
+                    <m:fPr>
+                      <m:ctrlPr>
+                        <w:rPr>
+                          <w:rFonts w:ascii="Cambria Math" w:hAnsi="Cambria Math" w:cs="B Nazanin"/>
+                          <w:i/>
+                          <w:lang w:bidi="fa-IR"/>
+                        </w:rPr>
+                      </m:ctrlPr>
+                    </m:fPr>
+                    <m:num>
+                      <m:r>
+                        <w:rPr>
+                          <w:rFonts w:ascii="Cambria Math" w:hAnsi="Cambria Math" w:cs="B Nazanin"/>
+                          <w:lang w:bidi="fa-IR"/>
+                        </w:rPr>
+                        <m:t>d</m:t>
+                      </m:r>
+                    </m:num>
+                    <m:den>
+                      <m:r>
+                        <w:rPr>
+                          <w:rFonts w:ascii="Cambria Math" w:hAnsi="Cambria Math" w:cs="B Nazanin"/>
+                          <w:lang w:bidi="fa-IR"/>
+                        </w:rPr>
+                        <m:t>n</m:t>
+                      </m:r>
+                    </m:den>
+                  </m:f>
+                </m:e>
+              </m:d>
+            </m:e>
+            <m:sup>
+              <m:r>
+                <w:rPr>
+                  <w:rFonts w:ascii="Cambria Math" w:hAnsi="Cambria Math" w:cs="B Nazanin"/>
+                  <w:lang w:bidi="fa-IR"/>
+                </w:rPr>
+                <m:t>t</m:t>
+              </m:r>
+            </m:sup>
+          </m:sSup>
+          <m:r>
+            <w:rPr>
+              <w:rFonts w:ascii="Cambria Math" w:hAnsi="Cambria Math" w:cs="B Nazanin"/>
+              <w:lang w:bidi="fa-IR"/>
+            </w:rPr>
+            <m:t>≥s</m:t>
+          </m:r>
+        </m:oMath>
+      </m:oMathPara>
+    </w:p>
+    <w:p>
+      <w:pPr>
+        <w:bidi/>
+        <w:spacing w:line="360" w:lineRule="auto"/>
+        <w:rPr>
+          <w:rFonts w:cs="B Nazanin"/>
+          <w:rtl/>
+          <w:lang w:bidi="fa-IR"/>
+        </w:rPr>
+      </w:pPr>
+    </w:p>
+    <w:p>
+      <w:pPr>
+        <w:bidi/>
+        <w:spacing w:line="360" w:lineRule="auto"/>
+        <w:rPr>
+          <w:rFonts w:cs="B Titr"/>
+          <w:sz w:val="40"/>
+          <w:szCs w:val="40"/>
+          <w:rtl/>
+          <w:lang w:bidi="fa-IR"/>
+        </w:rPr>
+      </w:pPr>
+      <w:r>
+        <w:rPr>
+          <w:rFonts w:cs="B Titr" w:hint="cs"/>
+          <w:sz w:val="40"/>
+          <w:szCs w:val="40"/>
+          <w:rtl/>
+          <w:lang w:bidi="fa-IR"/>
+        </w:rPr>
+        <w:t>10.3.5 تمرین های بخش 10.3</w:t>
+      </w:r>
+    </w:p>
+    <w:p>
+      <w:pPr>
+        <w:bidi/>
+        <w:spacing w:line="360" w:lineRule="auto"/>
+        <w:rPr>
+          <w:rFonts w:cs="B Nazanin"/>
+          <w:rtl/>
+          <w:lang w:bidi="fa-IR"/>
+        </w:rPr>
+      </w:pPr>
+      <w:r>
+        <w:rPr>
+          <w:rFonts w:cs="B Nazanin" w:hint="cs"/>
+          <w:rtl/>
+          <w:lang w:bidi="fa-IR"/>
+        </w:rPr>
+        <w:t xml:space="preserve">تمرین 10.3.1 : </w:t>
+      </w:r>
+      <w:r>
+        <w:rPr>
+          <w:rFonts w:cs="B Nazanin"/>
+          <w:rtl/>
+          <w:lang w:bidi="fa-IR"/>
+        </w:rPr>
+        <w:t>برا</w:t>
+      </w:r>
+      <w:r>
+        <w:rPr>
+          <w:rFonts w:cs="B Nazanin" w:hint="cs"/>
+          <w:rtl/>
+          <w:lang w:bidi="fa-IR"/>
+        </w:rPr>
+        <w:t>ی</w:t>
+      </w:r>
+      <w:r>
+        <w:rPr>
+          <w:rFonts w:cs="B Nazanin"/>
+          <w:rtl/>
+          <w:lang w:bidi="fa-IR"/>
+        </w:rPr>
+        <w:t xml:space="preserve"> مثال در حال اجرا </w:t>
+      </w:r>
+      <w:r>
+        <w:rPr>
+          <w:rFonts w:cs="B Nazanin" w:hint="cs"/>
+          <w:rtl/>
+          <w:lang w:bidi="fa-IR"/>
+        </w:rPr>
+        <w:t>ی</w:t>
+      </w:r>
+      <w:r>
+        <w:rPr>
+          <w:rFonts w:cs="B Nazanin" w:hint="eastAsia"/>
+          <w:rtl/>
+          <w:lang w:bidi="fa-IR"/>
+        </w:rPr>
+        <w:t>ک</w:t>
+      </w:r>
+      <w:r>
+        <w:rPr>
+          <w:rFonts w:cs="B Nazanin"/>
+          <w:rtl/>
+          <w:lang w:bidi="fa-IR"/>
+        </w:rPr>
+        <w:t xml:space="preserve"> شبکه اجتماع</w:t>
+      </w:r>
+      <w:r>
+        <w:rPr>
+          <w:rFonts w:cs="B Nazanin" w:hint="cs"/>
+          <w:rtl/>
+          <w:lang w:bidi="fa-IR"/>
+        </w:rPr>
+        <w:t>ی</w:t>
+      </w:r>
+      <w:r>
+        <w:rPr>
+          <w:rFonts w:cs="B Nazanin"/>
+          <w:rtl/>
+          <w:lang w:bidi="fa-IR"/>
+        </w:rPr>
+        <w:t xml:space="preserve"> از شکل 10.1 ، چه تعداد از </w:t>
+      </w:r>
+      <m:oMath>
+        <m:sSub>
+          <m:sSubPr>
+            <m:ctrlPr>
+              <w:rPr>
+                <w:rFonts w:ascii="Cambria Math" w:hAnsi="Cambria Math" w:cs="B Nazanin"/>
+                <w:lang w:bidi="fa-IR"/>
+              </w:rPr>
+            </m:ctrlPr>
+          </m:sSubPr>
+          <m:e>
+            <m:r>
+              <m:rPr>
+                <m:sty m:val="p"/>
+              </m:rPr>
+              <w:rPr>
+                <w:rFonts w:ascii="Cambria Math" w:hAnsi="Cambria Math" w:cs="B Nazanin"/>
+                <w:lang w:bidi="fa-IR"/>
+              </w:rPr>
+              <m:t>K</m:t>
+            </m:r>
+          </m:e>
+          <m:sub>
+            <m:r>
+              <m:rPr>
+                <m:sty m:val="p"/>
+              </m:rPr>
+              <w:rPr>
+                <w:rFonts w:ascii="Cambria Math" w:hAnsi="Cambria Math" w:cs="B Nazanin"/>
+                <w:lang w:bidi="fa-IR"/>
+              </w:rPr>
+              <m:t>s,t</m:t>
+            </m:r>
+          </m:sub>
+        </m:sSub>
+      </m:oMath>
+      <w:r>
+        <w:rPr>
+          <w:rFonts w:cs="B Nazanin"/>
+          <w:rtl/>
+          <w:lang w:bidi="fa-IR"/>
+        </w:rPr>
+        <w:t>، برا</w:t>
+      </w:r>
+      <w:r>
+        <w:rPr>
+          <w:rFonts w:cs="B Nazanin" w:hint="cs"/>
+          <w:rtl/>
+          <w:lang w:bidi="fa-IR"/>
+        </w:rPr>
+        <w:t>ی</w:t>
+      </w:r>
+      <w:r>
+        <w:rPr>
+          <w:rFonts w:cs="B Nazanin"/>
+          <w:rtl/>
+          <w:lang w:bidi="fa-IR"/>
+        </w:rPr>
+        <w:t xml:space="preserve"> ا</w:t>
+      </w:r>
+      <w:r>
+        <w:rPr>
+          <w:rFonts w:cs="B Nazanin" w:hint="cs"/>
+          <w:rtl/>
+          <w:lang w:bidi="fa-IR"/>
+        </w:rPr>
+        <w:t>ی</w:t>
+      </w:r>
+      <w:r>
+        <w:rPr>
+          <w:rFonts w:cs="B Nazanin" w:hint="eastAsia"/>
+          <w:rtl/>
+          <w:lang w:bidi="fa-IR"/>
+        </w:rPr>
+        <w:t>ن</w:t>
+      </w:r>
+      <w:r>
+        <w:rPr>
+          <w:rFonts w:cs="B Nazanin"/>
+          <w:rtl/>
+          <w:lang w:bidi="fa-IR"/>
+        </w:rPr>
+        <w:t xml:space="preserve"> موارد وجود دارد:</w:t>
+      </w:r>
+    </w:p>
+    <w:p>
+      <w:pPr>
+        <w:pStyle w:val="ListParagraph"/>
+        <w:numPr>
+          <w:ilvl w:val="0"/>
+          <w:numId w:val="7"/>
+        </w:numPr>
+        <w:bidi/>
+        <w:spacing w:line="360" w:lineRule="auto"/>
+        <w:rPr>
+          <w:rFonts w:cs="B Nazanin"/>
+          <w:lang w:bidi="fa-IR"/>
+        </w:rPr>
+      </w:pPr>
+      <w:r>
+        <w:rPr>
+          <w:rFonts w:cs="B Nazanin"/>
+          <w:lang w:bidi="fa-IR"/>
+        </w:rPr>
+        <w:t>S=1</w:t>
+      </w:r>
       <w:bookmarkStart w:id="0" w:name="_GoBack"/>
       <w:bookmarkEnd w:id="0"/>
+      <w:r>
+        <w:rPr>
+          <w:rFonts w:cs="B Nazanin" w:hint="cs"/>
+          <w:rtl/>
+          <w:lang w:bidi="fa-IR"/>
+        </w:rPr>
+        <w:t xml:space="preserve"> و </w:t>
+      </w:r>
+      <w:r>
+        <w:rPr>
+          <w:rFonts w:cs="B Nazanin"/>
+          <w:lang w:bidi="fa-IR"/>
+        </w:rPr>
+        <w:t>t=3</w:t>
+      </w:r>
+    </w:p>
+    <w:p>
+      <w:pPr>
+        <w:pStyle w:val="ListParagraph"/>
+        <w:numPr>
+          <w:ilvl w:val="0"/>
+          <w:numId w:val="7"/>
+        </w:numPr>
+        <w:bidi/>
+        <w:spacing w:line="360" w:lineRule="auto"/>
+        <w:rPr>
+          <w:rFonts w:cs="B Nazanin"/>
+          <w:lang w:bidi="fa-IR"/>
+        </w:rPr>
+      </w:pPr>
+      <w:r>
+        <w:rPr>
+          <w:rFonts w:cs="B Nazanin"/>
+          <w:lang w:bidi="fa-IR"/>
+        </w:rPr>
+        <w:t>S=2</w:t>
+      </w:r>
+      <w:r>
+        <w:rPr>
+          <w:rFonts w:cs="B Nazanin" w:hint="cs"/>
+          <w:rtl/>
+          <w:lang w:bidi="fa-IR"/>
+        </w:rPr>
+        <w:t xml:space="preserve"> و </w:t>
+      </w:r>
+      <w:r>
+        <w:rPr>
+          <w:rFonts w:cs="B Nazanin"/>
+          <w:lang w:bidi="fa-IR"/>
+        </w:rPr>
+        <w:t>t=2</w:t>
+      </w:r>
+    </w:p>
+    <w:p>
+      <w:pPr>
+        <w:pStyle w:val="ListParagraph"/>
+        <w:numPr>
+          <w:ilvl w:val="0"/>
+          <w:numId w:val="7"/>
+        </w:numPr>
+        <w:bidi/>
+        <w:spacing w:line="360" w:lineRule="auto"/>
+        <w:rPr>
+          <w:rFonts w:cs="B Nazanin"/>
+          <w:lang w:bidi="fa-IR"/>
+        </w:rPr>
+      </w:pPr>
+      <w:r>
+        <w:rPr>
+          <w:rFonts w:cs="B Nazanin"/>
+          <w:lang w:bidi="fa-IR"/>
+        </w:rPr>
+        <w:t>S=2</w:t>
+      </w:r>
+      <w:r>
+        <w:rPr>
+          <w:rFonts w:cs="B Nazanin" w:hint="cs"/>
+          <w:rtl/>
+          <w:lang w:bidi="fa-IR"/>
+        </w:rPr>
+        <w:t xml:space="preserve"> و </w:t>
+      </w:r>
+      <w:r>
+        <w:rPr>
+          <w:rFonts w:cs="B Nazanin"/>
+          <w:lang w:bidi="fa-IR"/>
+        </w:rPr>
+        <w:t>t=3</w:t>
+      </w:r>
+    </w:p>
+    <w:p>
+      <w:pPr>
+        <w:bidi/>
+        <w:spacing w:line="360" w:lineRule="auto"/>
+        <w:rPr>
+          <w:rFonts w:cs="B Nazanin"/>
+          <w:rtl/>
+          <w:lang w:bidi="fa-IR"/>
+        </w:rPr>
+      </w:pPr>
+    </w:p>
+    <w:p>
+      <w:pPr>
+        <w:bidi/>
+        <w:spacing w:line="360" w:lineRule="auto"/>
+        <w:rPr>
+          <w:rFonts w:cs="B Nazanin" w:hint="cs"/>
+          <w:rtl/>
+          <w:lang w:bidi="fa-IR"/>
+        </w:rPr>
+      </w:pPr>
+      <w:r>
+        <w:rPr>
+          <w:rFonts w:cs="B Nazanin" w:hint="cs"/>
+          <w:rtl/>
+          <w:lang w:bidi="fa-IR"/>
+        </w:rPr>
+        <w:t xml:space="preserve">تمرین 10.3.2 : </w:t>
+      </w:r>
+      <w:r>
+        <w:rPr>
+          <w:rFonts w:cs="B Nazanin"/>
+          <w:rtl/>
+          <w:lang w:bidi="fa-IR"/>
+        </w:rPr>
+        <w:t>فرض کن</w:t>
+      </w:r>
+      <w:r>
+        <w:rPr>
+          <w:rFonts w:cs="B Nazanin" w:hint="cs"/>
+          <w:rtl/>
+          <w:lang w:bidi="fa-IR"/>
+        </w:rPr>
+        <w:t>ی</w:t>
+      </w:r>
+      <w:r>
+        <w:rPr>
+          <w:rFonts w:cs="B Nazanin" w:hint="eastAsia"/>
+          <w:rtl/>
+          <w:lang w:bidi="fa-IR"/>
+        </w:rPr>
+        <w:t>د</w:t>
+      </w:r>
+      <w:r>
+        <w:rPr>
+          <w:rFonts w:cs="B Nazanin"/>
+          <w:rtl/>
+          <w:lang w:bidi="fa-IR"/>
+        </w:rPr>
+        <w:t xml:space="preserve"> جامعه ا</w:t>
+      </w:r>
+      <w:r>
+        <w:rPr>
+          <w:rFonts w:cs="B Nazanin" w:hint="cs"/>
+          <w:rtl/>
+          <w:lang w:bidi="fa-IR"/>
+        </w:rPr>
+        <w:t>ی</w:t>
+      </w:r>
+      <w:r>
+        <w:rPr>
+          <w:rFonts w:cs="B Nazanin"/>
+          <w:rtl/>
+          <w:lang w:bidi="fa-IR"/>
+        </w:rPr>
+        <w:t xml:space="preserve"> از گره ها</w:t>
+      </w:r>
+      <w:r>
+        <w:rPr>
+          <w:rFonts w:cs="B Nazanin" w:hint="cs"/>
+          <w:rtl/>
+          <w:lang w:bidi="fa-IR"/>
+        </w:rPr>
+        <w:t>ی</w:t>
+      </w:r>
+      <w:r>
+        <w:rPr>
+          <w:rFonts w:cs="B Nazanin"/>
+          <w:rtl/>
+          <w:lang w:bidi="fa-IR"/>
+        </w:rPr>
+        <w:t xml:space="preserve"> </w:t>
+      </w:r>
+      <w:r>
+        <w:rPr>
+          <w:rFonts w:cs="B Nazanin"/>
+          <w:lang w:bidi="fa-IR"/>
+        </w:rPr>
+        <w:t>2n</w:t>
+      </w:r>
+      <w:r>
+        <w:rPr>
+          <w:rFonts w:cs="B Nazanin"/>
+          <w:rtl/>
+          <w:lang w:bidi="fa-IR"/>
+        </w:rPr>
+        <w:t xml:space="preserve"> وجود دارد. جامعه را به طور تصادف</w:t>
+      </w:r>
+      <w:r>
+        <w:rPr>
+          <w:rFonts w:cs="B Nazanin" w:hint="cs"/>
+          <w:rtl/>
+          <w:lang w:bidi="fa-IR"/>
+        </w:rPr>
+        <w:t>ی</w:t>
+      </w:r>
+      <w:r>
+        <w:rPr>
+          <w:rFonts w:cs="B Nazanin"/>
+          <w:rtl/>
+          <w:lang w:bidi="fa-IR"/>
+        </w:rPr>
+        <w:t xml:space="preserve"> به دو گروه </w:t>
+      </w:r>
+      <w:r>
+        <w:rPr>
+          <w:rFonts w:cs="B Nazanin"/>
+          <w:lang w:bidi="fa-IR"/>
+        </w:rPr>
+        <w:t>n</w:t>
+      </w:r>
+      <w:r>
+        <w:rPr>
+          <w:rFonts w:cs="B Nazanin"/>
+          <w:rtl/>
+          <w:lang w:bidi="fa-IR"/>
+        </w:rPr>
+        <w:t xml:space="preserve"> اعضا تقس</w:t>
+      </w:r>
+      <w:r>
+        <w:rPr>
+          <w:rFonts w:cs="B Nazanin" w:hint="cs"/>
+          <w:rtl/>
+          <w:lang w:bidi="fa-IR"/>
+        </w:rPr>
+        <w:t>ی</w:t>
+      </w:r>
+      <w:r>
+        <w:rPr>
+          <w:rFonts w:cs="B Nazanin" w:hint="eastAsia"/>
+          <w:rtl/>
+          <w:lang w:bidi="fa-IR"/>
+        </w:rPr>
+        <w:t>م</w:t>
+      </w:r>
+      <w:r>
+        <w:rPr>
+          <w:rFonts w:cs="B Nazanin"/>
+          <w:rtl/>
+          <w:lang w:bidi="fa-IR"/>
+        </w:rPr>
+        <w:t xml:space="preserve"> کن</w:t>
+      </w:r>
+      <w:r>
+        <w:rPr>
+          <w:rFonts w:cs="B Nazanin" w:hint="cs"/>
+          <w:rtl/>
+          <w:lang w:bidi="fa-IR"/>
+        </w:rPr>
+        <w:t>ی</w:t>
+      </w:r>
+      <w:r>
+        <w:rPr>
+          <w:rFonts w:cs="B Nazanin" w:hint="eastAsia"/>
+          <w:rtl/>
+          <w:lang w:bidi="fa-IR"/>
+        </w:rPr>
+        <w:t>د</w:t>
+      </w:r>
+      <w:r>
+        <w:rPr>
+          <w:rFonts w:cs="B Nazanin"/>
+          <w:rtl/>
+          <w:lang w:bidi="fa-IR"/>
+        </w:rPr>
+        <w:t xml:space="preserve"> و نمودار دو طرفه را ب</w:t>
+      </w:r>
+      <w:r>
+        <w:rPr>
+          <w:rFonts w:cs="B Nazanin" w:hint="cs"/>
+          <w:rtl/>
+          <w:lang w:bidi="fa-IR"/>
+        </w:rPr>
+        <w:t>ی</w:t>
+      </w:r>
+      <w:r>
+        <w:rPr>
+          <w:rFonts w:cs="B Nazanin" w:hint="eastAsia"/>
+          <w:rtl/>
+          <w:lang w:bidi="fa-IR"/>
+        </w:rPr>
+        <w:t>ن</w:t>
+      </w:r>
+      <w:r>
+        <w:rPr>
+          <w:rFonts w:cs="B Nazanin"/>
+          <w:rtl/>
+          <w:lang w:bidi="fa-IR"/>
+        </w:rPr>
+        <w:t xml:space="preserve"> دو گروه تشک</w:t>
+      </w:r>
+      <w:r>
+        <w:rPr>
+          <w:rFonts w:cs="B Nazanin" w:hint="cs"/>
+          <w:rtl/>
+          <w:lang w:bidi="fa-IR"/>
+        </w:rPr>
+        <w:t>ی</w:t>
+      </w:r>
+      <w:r>
+        <w:rPr>
+          <w:rFonts w:cs="B Nazanin" w:hint="eastAsia"/>
+          <w:rtl/>
+          <w:lang w:bidi="fa-IR"/>
+        </w:rPr>
+        <w:t>ل</w:t>
+      </w:r>
+      <w:r>
+        <w:rPr>
+          <w:rFonts w:cs="B Nazanin"/>
+          <w:rtl/>
+          <w:lang w:bidi="fa-IR"/>
+        </w:rPr>
+        <w:t xml:space="preserve"> ده</w:t>
+      </w:r>
+      <w:r>
+        <w:rPr>
+          <w:rFonts w:cs="B Nazanin" w:hint="cs"/>
+          <w:rtl/>
+          <w:lang w:bidi="fa-IR"/>
+        </w:rPr>
+        <w:t>ی</w:t>
+      </w:r>
+      <w:r>
+        <w:rPr>
+          <w:rFonts w:cs="B Nazanin" w:hint="eastAsia"/>
+          <w:rtl/>
+          <w:lang w:bidi="fa-IR"/>
+        </w:rPr>
+        <w:t>د</w:t>
+      </w:r>
+      <w:r>
+        <w:rPr>
+          <w:rFonts w:cs="B Nazanin"/>
+          <w:rtl/>
+          <w:lang w:bidi="fa-IR"/>
+        </w:rPr>
+        <w:t>.</w:t>
+      </w:r>
+      <w:r>
+        <w:rPr>
+          <w:rFonts w:cs="B Nazanin" w:hint="cs"/>
+          <w:rtl/>
+          <w:lang w:bidi="fa-IR"/>
+        </w:rPr>
+        <w:t xml:space="preserve"> </w:t>
+      </w:r>
+      <w:r>
+        <w:rPr>
+          <w:rFonts w:cs="B Nazanin" w:hint="eastAsia"/>
+          <w:rtl/>
+          <w:lang w:bidi="fa-IR"/>
+        </w:rPr>
+        <w:t>فرض</w:t>
+      </w:r>
+      <w:r>
+        <w:rPr>
+          <w:rFonts w:cs="B Nazanin"/>
+          <w:rtl/>
+          <w:lang w:bidi="fa-IR"/>
+        </w:rPr>
+        <w:t xml:space="preserve"> کن</w:t>
+      </w:r>
+      <w:r>
+        <w:rPr>
+          <w:rFonts w:cs="B Nazanin" w:hint="cs"/>
+          <w:rtl/>
+          <w:lang w:bidi="fa-IR"/>
+        </w:rPr>
+        <w:t>ی</w:t>
+      </w:r>
+      <w:r>
+        <w:rPr>
+          <w:rFonts w:cs="B Nazanin" w:hint="eastAsia"/>
+          <w:rtl/>
+          <w:lang w:bidi="fa-IR"/>
+        </w:rPr>
+        <w:t>د</w:t>
+      </w:r>
+      <w:r>
+        <w:rPr>
+          <w:rFonts w:cs="B Nazanin"/>
+          <w:rtl/>
+          <w:lang w:bidi="fa-IR"/>
+        </w:rPr>
+        <w:t xml:space="preserve"> متوسط درجه گره ها</w:t>
+      </w:r>
+      <w:r>
+        <w:rPr>
+          <w:rFonts w:cs="B Nazanin" w:hint="cs"/>
+          <w:rtl/>
+          <w:lang w:bidi="fa-IR"/>
+        </w:rPr>
+        <w:t>ی</w:t>
+      </w:r>
+      <w:r>
+        <w:rPr>
+          <w:rFonts w:cs="B Nazanin"/>
+          <w:rtl/>
+          <w:lang w:bidi="fa-IR"/>
+        </w:rPr>
+        <w:t xml:space="preserve"> نمودار دو قطب</w:t>
+      </w:r>
+      <w:r>
+        <w:rPr>
+          <w:rFonts w:cs="B Nazanin" w:hint="cs"/>
+          <w:rtl/>
+          <w:lang w:bidi="fa-IR"/>
+        </w:rPr>
+        <w:t>ی</w:t>
+      </w:r>
+      <w:r>
+        <w:rPr>
+          <w:rFonts w:cs="B Nazanin"/>
+          <w:rtl/>
+          <w:lang w:bidi="fa-IR"/>
+        </w:rPr>
+        <w:t xml:space="preserve"> </w:t>
+      </w:r>
+      <w:r>
+        <w:rPr>
+          <w:rFonts w:cs="B Nazanin"/>
+          <w:lang w:bidi="fa-IR"/>
+        </w:rPr>
+        <w:t>d</w:t>
+      </w:r>
+      <w:r>
+        <w:rPr>
+          <w:rFonts w:cs="B Nazanin"/>
+          <w:rtl/>
+          <w:lang w:bidi="fa-IR"/>
+        </w:rPr>
+        <w:t xml:space="preserve"> باشد.</w:t>
+      </w:r>
+      <w:r>
+        <w:rPr>
+          <w:rFonts w:cs="B Nazanin" w:hint="cs"/>
+          <w:rtl/>
+          <w:lang w:bidi="fa-IR"/>
+        </w:rPr>
+        <w:t xml:space="preserve"> </w:t>
+      </w:r>
+      <w:r>
+        <w:rPr>
+          <w:rFonts w:cs="B Nazanin" w:hint="eastAsia"/>
+          <w:rtl/>
+          <w:lang w:bidi="fa-IR"/>
+        </w:rPr>
+        <w:t>مجموعه</w:t>
+      </w:r>
+      <w:r>
+        <w:rPr>
+          <w:rFonts w:cs="B Nazanin"/>
+          <w:rtl/>
+          <w:lang w:bidi="fa-IR"/>
+        </w:rPr>
+        <w:t xml:space="preserve"> جفت ها</w:t>
+      </w:r>
+      <w:r>
+        <w:rPr>
+          <w:rFonts w:cs="B Nazanin" w:hint="cs"/>
+          <w:rtl/>
+          <w:lang w:bidi="fa-IR"/>
+        </w:rPr>
+        <w:t>ی</w:t>
+      </w:r>
+      <w:r>
+        <w:rPr>
+          <w:rFonts w:cs="B Nazanin"/>
+          <w:rtl/>
+          <w:lang w:bidi="fa-IR"/>
+        </w:rPr>
+        <w:t xml:space="preserve"> حداکثر (</w:t>
+      </w:r>
+      <w:r>
+        <w:rPr>
+          <w:rFonts w:cs="B Nazanin"/>
+          <w:lang w:bidi="fa-IR"/>
+        </w:rPr>
+        <w:t xml:space="preserve">t </w:t>
+      </w:r>
+      <w:r>
+        <w:rPr>
+          <w:rFonts w:cs="B Nazanin"/>
+          <w:rtl/>
+          <w:lang w:bidi="fa-IR"/>
+        </w:rPr>
+        <w:t xml:space="preserve">، </w:t>
+      </w:r>
+      <w:r>
+        <w:rPr>
+          <w:rFonts w:cs="B Nazanin"/>
+          <w:lang w:bidi="fa-IR"/>
+        </w:rPr>
+        <w:t>s</w:t>
+      </w:r>
+      <w:r>
+        <w:rPr>
+          <w:rFonts w:cs="B Nazanin"/>
+          <w:rtl/>
+          <w:lang w:bidi="fa-IR"/>
+        </w:rPr>
+        <w:t>) را با ضر</w:t>
+      </w:r>
+      <w:r>
+        <w:rPr>
+          <w:rFonts w:cs="B Nazanin" w:hint="cs"/>
+          <w:rtl/>
+          <w:lang w:bidi="fa-IR"/>
+        </w:rPr>
+        <w:t>ی</w:t>
+      </w:r>
+      <w:r>
+        <w:rPr>
+          <w:rFonts w:cs="B Nazanin" w:hint="eastAsia"/>
+          <w:rtl/>
+          <w:lang w:bidi="fa-IR"/>
+        </w:rPr>
+        <w:t>ب</w:t>
+      </w:r>
+      <w:r>
+        <w:rPr>
+          <w:rFonts w:cs="B Nazanin"/>
+          <w:rtl/>
+          <w:lang w:bidi="fa-IR"/>
+        </w:rPr>
+        <w:t xml:space="preserve"> </w:t>
+      </w:r>
+      <w:r>
+        <w:rPr>
+          <w:rFonts w:cs="B Nazanin"/>
+          <w:lang w:bidi="fa-IR"/>
+        </w:rPr>
+        <w:t>t</w:t>
+      </w:r>
+      <w:r>
+        <w:rPr>
+          <w:rFonts w:cs="B Nazanin"/>
+          <w:rtl/>
+          <w:lang w:bidi="fa-IR"/>
+        </w:rPr>
+        <w:t xml:space="preserve"> پ</w:t>
+      </w:r>
+      <w:r>
+        <w:rPr>
+          <w:rFonts w:cs="B Nazanin" w:hint="cs"/>
+          <w:rtl/>
+          <w:lang w:bidi="fa-IR"/>
+        </w:rPr>
+        <w:t>ی</w:t>
+      </w:r>
+      <w:r>
+        <w:rPr>
+          <w:rFonts w:cs="B Nazanin" w:hint="eastAsia"/>
+          <w:rtl/>
+          <w:lang w:bidi="fa-IR"/>
+        </w:rPr>
+        <w:t>دا</w:t>
+      </w:r>
+      <w:r>
+        <w:rPr>
+          <w:rFonts w:cs="B Nazanin"/>
+          <w:rtl/>
+          <w:lang w:bidi="fa-IR"/>
+        </w:rPr>
+        <w:t xml:space="preserve"> کن</w:t>
+      </w:r>
+      <w:r>
+        <w:rPr>
+          <w:rFonts w:cs="B Nazanin" w:hint="cs"/>
+          <w:rtl/>
+          <w:lang w:bidi="fa-IR"/>
+        </w:rPr>
+        <w:t>ی</w:t>
+      </w:r>
+      <w:r>
+        <w:rPr>
+          <w:rFonts w:cs="B Nazanin" w:hint="eastAsia"/>
+          <w:rtl/>
+          <w:lang w:bidi="fa-IR"/>
+        </w:rPr>
+        <w:t>د</w:t>
+      </w:r>
+      <w:r>
+        <w:rPr>
+          <w:rFonts w:cs="B Nazanin"/>
+          <w:rtl/>
+          <w:lang w:bidi="fa-IR"/>
+        </w:rPr>
+        <w:t xml:space="preserve"> ، به ا</w:t>
+      </w:r>
+      <w:r>
+        <w:rPr>
+          <w:rFonts w:cs="B Nazanin" w:hint="cs"/>
+          <w:rtl/>
+          <w:lang w:bidi="fa-IR"/>
+        </w:rPr>
+        <w:t>ی</w:t>
+      </w:r>
+      <w:r>
+        <w:rPr>
+          <w:rFonts w:cs="B Nazanin" w:hint="eastAsia"/>
+          <w:rtl/>
+          <w:lang w:bidi="fa-IR"/>
+        </w:rPr>
+        <w:t>ن</w:t>
+      </w:r>
+      <w:r>
+        <w:rPr>
+          <w:rFonts w:cs="B Nazanin"/>
+          <w:rtl/>
+          <w:lang w:bidi="fa-IR"/>
+        </w:rPr>
+        <w:t xml:space="preserve"> صورت که نمونه ا</w:t>
+      </w:r>
+      <w:r>
+        <w:rPr>
+          <w:rFonts w:cs="B Nazanin" w:hint="cs"/>
+          <w:rtl/>
+          <w:lang w:bidi="fa-IR"/>
+        </w:rPr>
+        <w:t>ی</w:t>
+      </w:r>
+      <w:r>
+        <w:rPr>
+          <w:rFonts w:cs="B Nazanin"/>
+          <w:rtl/>
+          <w:lang w:bidi="fa-IR"/>
+        </w:rPr>
+        <w:t xml:space="preserve"> از </w:t>
+      </w:r>
+      <m:oMath>
+        <m:sSub>
+          <m:sSubPr>
+            <m:ctrlPr>
+              <w:rPr>
+                <w:rFonts w:ascii="Cambria Math" w:hAnsi="Cambria Math" w:cs="B Nazanin"/>
+                <w:lang w:bidi="fa-IR"/>
+              </w:rPr>
+            </m:ctrlPr>
+          </m:sSubPr>
+          <m:e>
+            <m:r>
+              <m:rPr>
+                <m:sty m:val="p"/>
+              </m:rPr>
+              <w:rPr>
+                <w:rFonts w:ascii="Cambria Math" w:hAnsi="Cambria Math" w:cs="B Nazanin"/>
+                <w:lang w:bidi="fa-IR"/>
+              </w:rPr>
+              <m:t>K</m:t>
+            </m:r>
+          </m:e>
+          <m:sub>
+            <m:r>
+              <m:rPr>
+                <m:sty m:val="p"/>
+              </m:rPr>
+              <w:rPr>
+                <w:rFonts w:ascii="Cambria Math" w:hAnsi="Cambria Math" w:cs="B Nazanin"/>
+                <w:lang w:bidi="fa-IR"/>
+              </w:rPr>
+              <m:t>s,t</m:t>
+            </m:r>
+          </m:sub>
+        </m:sSub>
+      </m:oMath>
+      <w:r>
+        <w:rPr>
+          <w:rFonts w:cs="B Nazanin"/>
+          <w:rtl/>
+          <w:lang w:bidi="fa-IR"/>
+        </w:rPr>
+        <w:t>، وجود داشته باشد ، برا</w:t>
+      </w:r>
+      <w:r>
+        <w:rPr>
+          <w:rFonts w:cs="B Nazanin" w:hint="cs"/>
+          <w:rtl/>
+          <w:lang w:bidi="fa-IR"/>
+        </w:rPr>
+        <w:t>ی</w:t>
+      </w:r>
+      <w:r>
+        <w:rPr>
+          <w:rFonts w:cs="B Nazanin"/>
+          <w:rtl/>
+          <w:lang w:bidi="fa-IR"/>
+        </w:rPr>
+        <w:t xml:space="preserve"> ترک</w:t>
+      </w:r>
+      <w:r>
+        <w:rPr>
+          <w:rFonts w:cs="B Nazanin" w:hint="cs"/>
+          <w:rtl/>
+          <w:lang w:bidi="fa-IR"/>
+        </w:rPr>
+        <w:t>ی</w:t>
+      </w:r>
+      <w:r>
+        <w:rPr>
+          <w:rFonts w:cs="B Nazanin" w:hint="eastAsia"/>
+          <w:rtl/>
+          <w:lang w:bidi="fa-IR"/>
+        </w:rPr>
+        <w:t>ب</w:t>
+      </w:r>
+      <w:r>
+        <w:rPr>
+          <w:rFonts w:cs="B Nazanin"/>
+          <w:rtl/>
+          <w:lang w:bidi="fa-IR"/>
+        </w:rPr>
+        <w:t xml:space="preserve"> ها</w:t>
+      </w:r>
+      <w:r>
+        <w:rPr>
+          <w:rFonts w:cs="B Nazanin" w:hint="cs"/>
+          <w:rtl/>
+          <w:lang w:bidi="fa-IR"/>
+        </w:rPr>
+        <w:t>ی</w:t>
+      </w:r>
+      <w:r>
+        <w:rPr>
+          <w:rFonts w:cs="B Nazanin"/>
+          <w:rtl/>
+          <w:lang w:bidi="fa-IR"/>
+        </w:rPr>
+        <w:t xml:space="preserve"> ز</w:t>
+      </w:r>
+      <w:r>
+        <w:rPr>
+          <w:rFonts w:cs="B Nazanin" w:hint="cs"/>
+          <w:rtl/>
+          <w:lang w:bidi="fa-IR"/>
+        </w:rPr>
+        <w:t>ی</w:t>
+      </w:r>
+      <w:r>
+        <w:rPr>
+          <w:rFonts w:cs="B Nazanin" w:hint="eastAsia"/>
+          <w:rtl/>
+          <w:lang w:bidi="fa-IR"/>
+        </w:rPr>
+        <w:t>ر</w:t>
+      </w:r>
+      <w:r>
+        <w:rPr>
+          <w:rFonts w:cs="B Nazanin"/>
+          <w:rtl/>
+          <w:lang w:bidi="fa-IR"/>
+        </w:rPr>
+        <w:t xml:space="preserve"> از </w:t>
+      </w:r>
+      <w:r>
+        <w:rPr>
+          <w:rFonts w:cs="B Nazanin"/>
+          <w:lang w:bidi="fa-IR"/>
+        </w:rPr>
+        <w:t>n</w:t>
+      </w:r>
+      <w:r>
+        <w:rPr>
+          <w:rFonts w:cs="B Nazanin"/>
+          <w:rtl/>
+          <w:lang w:bidi="fa-IR"/>
+        </w:rPr>
+        <w:t xml:space="preserve"> و</w:t>
+      </w:r>
+      <w:r>
+        <w:rPr>
+          <w:rFonts w:cs="B Nazanin"/>
+          <w:lang w:bidi="fa-IR"/>
+        </w:rPr>
+        <w:t xml:space="preserve"> d</w:t>
+      </w:r>
+      <w:r>
+        <w:rPr>
+          <w:rFonts w:cs="B Nazanin" w:hint="cs"/>
+          <w:rtl/>
+          <w:lang w:bidi="fa-IR"/>
+        </w:rPr>
+        <w:t xml:space="preserve"> .</w:t>
+      </w:r>
+    </w:p>
+    <w:p>
+      <w:pPr>
+        <w:pStyle w:val="ListParagraph"/>
+        <w:numPr>
+          <w:ilvl w:val="0"/>
+          <w:numId w:val="8"/>
+        </w:numPr>
+        <w:bidi/>
+        <w:spacing w:line="360" w:lineRule="auto"/>
+        <w:rPr>
+          <w:rFonts w:cs="B Nazanin"/>
+          <w:lang w:bidi="fa-IR"/>
+        </w:rPr>
+      </w:pPr>
+      <w:r>
+        <w:rPr>
+          <w:rFonts w:cs="B Nazanin"/>
+          <w:lang w:bidi="fa-IR"/>
+        </w:rPr>
+        <w:lastRenderedPageBreak/>
+        <w:t>n=20</w:t>
+      </w:r>
+      <w:r>
+        <w:rPr>
+          <w:rFonts w:cs="B Nazanin" w:hint="cs"/>
+          <w:rtl/>
+          <w:lang w:bidi="fa-IR"/>
+        </w:rPr>
+        <w:t xml:space="preserve"> و </w:t>
+      </w:r>
+      <w:r>
+        <w:rPr>
+          <w:rFonts w:cs="B Nazanin"/>
+          <w:lang w:bidi="fa-IR"/>
+        </w:rPr>
+        <w:t>d=5</w:t>
+      </w:r>
+    </w:p>
+    <w:p>
+      <w:pPr>
+        <w:pStyle w:val="ListParagraph"/>
+        <w:numPr>
+          <w:ilvl w:val="0"/>
+          <w:numId w:val="8"/>
+        </w:numPr>
+        <w:bidi/>
+        <w:spacing w:line="360" w:lineRule="auto"/>
+        <w:rPr>
+          <w:rFonts w:cs="B Nazanin"/>
+          <w:lang w:bidi="fa-IR"/>
+        </w:rPr>
+      </w:pPr>
+      <w:r>
+        <w:rPr>
+          <w:rFonts w:cs="B Nazanin"/>
+          <w:lang w:bidi="fa-IR"/>
+        </w:rPr>
+        <w:t>n=200</w:t>
+      </w:r>
+      <w:r>
+        <w:rPr>
+          <w:rFonts w:cs="B Nazanin" w:hint="cs"/>
+          <w:rtl/>
+          <w:lang w:bidi="fa-IR"/>
+        </w:rPr>
+        <w:t xml:space="preserve"> و </w:t>
+      </w:r>
+      <w:r>
+        <w:rPr>
+          <w:rFonts w:cs="B Nazanin"/>
+          <w:lang w:bidi="fa-IR"/>
+        </w:rPr>
+        <w:t>d=150</w:t>
+      </w:r>
+    </w:p>
+    <w:p>
+      <w:pPr>
+        <w:pStyle w:val="ListParagraph"/>
+        <w:numPr>
+          <w:ilvl w:val="0"/>
+          <w:numId w:val="8"/>
+        </w:numPr>
+        <w:bidi/>
+        <w:spacing w:line="360" w:lineRule="auto"/>
+        <w:rPr>
+          <w:rFonts w:cs="B Nazanin"/>
+          <w:lang w:bidi="fa-IR"/>
+        </w:rPr>
+      </w:pPr>
+      <w:r>
+        <w:rPr>
+          <w:rFonts w:cs="B Nazanin"/>
+          <w:lang w:bidi="fa-IR"/>
+        </w:rPr>
+        <w:t>n=1000</w:t>
+      </w:r>
+      <w:r>
+        <w:rPr>
+          <w:rFonts w:cs="B Nazanin" w:hint="cs"/>
+          <w:rtl/>
+          <w:lang w:bidi="fa-IR"/>
+        </w:rPr>
+        <w:t xml:space="preserve"> و </w:t>
+      </w:r>
+      <w:r>
+        <w:rPr>
+          <w:rFonts w:cs="B Nazanin"/>
+          <w:lang w:bidi="fa-IR"/>
+        </w:rPr>
+        <w:t>d=400</w:t>
+      </w:r>
+    </w:p>
+    <w:p>
+      <w:pPr>
+        <w:bidi/>
+        <w:spacing w:line="360" w:lineRule="auto"/>
+        <w:rPr>
+          <w:rFonts w:cs="B Nazanin"/>
+          <w:lang w:bidi="fa-IR"/>
+        </w:rPr>
+      </w:pPr>
+      <w:r>
+        <w:rPr>
+          <w:rFonts w:cs="B Nazanin"/>
+          <w:rtl/>
+          <w:lang w:bidi="fa-IR"/>
+        </w:rPr>
+        <w:t>منظور از "حداکثر" ، منظور ما ا</w:t>
+      </w:r>
+      <w:r>
+        <w:rPr>
+          <w:rFonts w:cs="B Nazanin" w:hint="cs"/>
+          <w:rtl/>
+          <w:lang w:bidi="fa-IR"/>
+        </w:rPr>
+        <w:t>ی</w:t>
+      </w:r>
+      <w:r>
+        <w:rPr>
+          <w:rFonts w:cs="B Nazanin" w:hint="eastAsia"/>
+          <w:rtl/>
+          <w:lang w:bidi="fa-IR"/>
+        </w:rPr>
+        <w:t>ن</w:t>
+      </w:r>
+      <w:r>
+        <w:rPr>
+          <w:rFonts w:cs="B Nazanin"/>
+          <w:rtl/>
+          <w:lang w:bidi="fa-IR"/>
+        </w:rPr>
+        <w:t xml:space="preserve"> ن</w:t>
+      </w:r>
+      <w:r>
+        <w:rPr>
+          <w:rFonts w:cs="B Nazanin" w:hint="cs"/>
+          <w:rtl/>
+          <w:lang w:bidi="fa-IR"/>
+        </w:rPr>
+        <w:t>ی</w:t>
+      </w:r>
+      <w:r>
+        <w:rPr>
+          <w:rFonts w:cs="B Nazanin" w:hint="eastAsia"/>
+          <w:rtl/>
+          <w:lang w:bidi="fa-IR"/>
+        </w:rPr>
+        <w:t>ست</w:t>
+      </w:r>
+      <w:r>
+        <w:rPr>
+          <w:rFonts w:cs="B Nazanin"/>
+          <w:rtl/>
+          <w:lang w:bidi="fa-IR"/>
+        </w:rPr>
+        <w:t xml:space="preserve"> که ه</w:t>
+      </w:r>
+      <w:r>
+        <w:rPr>
+          <w:rFonts w:cs="B Nazanin" w:hint="cs"/>
+          <w:rtl/>
+          <w:lang w:bidi="fa-IR"/>
+        </w:rPr>
+        <w:t>ی</w:t>
+      </w:r>
+      <w:r>
+        <w:rPr>
+          <w:rFonts w:cs="B Nazanin" w:hint="eastAsia"/>
+          <w:rtl/>
+          <w:lang w:bidi="fa-IR"/>
+        </w:rPr>
+        <w:t>چ</w:t>
+      </w:r>
+      <w:r>
+        <w:rPr>
+          <w:rFonts w:cs="B Nazanin"/>
+          <w:rtl/>
+          <w:lang w:bidi="fa-IR"/>
+        </w:rPr>
+        <w:t xml:space="preserve"> جفت متفاوت</w:t>
+      </w:r>
+      <w:r>
+        <w:rPr>
+          <w:rFonts w:cs="B Nazanin" w:hint="cs"/>
+          <w:rtl/>
+          <w:lang w:bidi="fa-IR"/>
+        </w:rPr>
+        <w:t>ی</w:t>
+      </w:r>
+      <w:r>
+        <w:rPr>
+          <w:rFonts w:cs="B Nazanin"/>
+          <w:rtl/>
+          <w:lang w:bidi="fa-IR"/>
+        </w:rPr>
+        <w:t xml:space="preserve"> </w:t>
+      </w:r>
+      <w:r>
+        <w:rPr>
+          <w:rFonts w:cs="B Nazanin"/>
+          <w:lang w:bidi="fa-IR"/>
+        </w:rPr>
+        <w:t>(s’, t’)</w:t>
+      </w:r>
+      <w:r>
+        <w:rPr>
+          <w:rFonts w:cs="B Nazanin" w:hint="cs"/>
+          <w:rtl/>
+          <w:lang w:bidi="fa-IR"/>
+        </w:rPr>
+        <w:t xml:space="preserve"> </w:t>
+      </w:r>
+      <w:r>
+        <w:rPr>
+          <w:rFonts w:cs="B Nazanin" w:hint="cs"/>
+          <w:rtl/>
+          <w:lang w:bidi="fa-IR"/>
+        </w:rPr>
+        <w:t>وجود</w:t>
+      </w:r>
+      <w:r>
+        <w:rPr>
+          <w:rFonts w:cs="B Nazanin"/>
+          <w:rtl/>
+          <w:lang w:bidi="fa-IR"/>
+        </w:rPr>
+        <w:t xml:space="preserve"> </w:t>
+      </w:r>
+      <w:r>
+        <w:rPr>
+          <w:rFonts w:cs="B Nazanin" w:hint="cs"/>
+          <w:rtl/>
+          <w:lang w:bidi="fa-IR"/>
+        </w:rPr>
+        <w:t>داشته</w:t>
+      </w:r>
+      <w:r>
+        <w:rPr>
+          <w:rFonts w:cs="B Nazanin"/>
+          <w:rtl/>
+          <w:lang w:bidi="fa-IR"/>
+        </w:rPr>
+        <w:t xml:space="preserve"> </w:t>
+      </w:r>
+      <w:r>
+        <w:rPr>
+          <w:rFonts w:cs="B Nazanin" w:hint="cs"/>
+          <w:rtl/>
+          <w:lang w:bidi="fa-IR"/>
+        </w:rPr>
+        <w:t>باشد</w:t>
+      </w:r>
+      <w:r>
+        <w:rPr>
+          <w:rFonts w:cs="B Nazanin"/>
+          <w:rtl/>
+          <w:lang w:bidi="fa-IR"/>
+        </w:rPr>
+        <w:t xml:space="preserve"> </w:t>
+      </w:r>
+      <w:r>
+        <w:rPr>
+          <w:rFonts w:cs="B Nazanin" w:hint="cs"/>
+          <w:rtl/>
+          <w:lang w:bidi="fa-IR"/>
+        </w:rPr>
+        <w:t>که</w:t>
+      </w:r>
+      <w:r>
+        <w:rPr>
+          <w:rFonts w:cs="B Nazanin"/>
+          <w:rtl/>
+          <w:lang w:bidi="fa-IR"/>
+        </w:rPr>
+        <w:t xml:space="preserve"> </w:t>
+      </w:r>
+      <w:r>
+        <w:rPr>
+          <w:rFonts w:cs="B Nazanin" w:hint="cs"/>
+          <w:rtl/>
+          <w:lang w:bidi="fa-IR"/>
+        </w:rPr>
+        <w:t>هر</w:t>
+      </w:r>
+      <w:r>
+        <w:rPr>
+          <w:rFonts w:cs="B Nazanin"/>
+          <w:rtl/>
+          <w:lang w:bidi="fa-IR"/>
+        </w:rPr>
+        <w:t xml:space="preserve"> </w:t>
+      </w:r>
+      <w:r>
+        <w:rPr>
+          <w:rFonts w:cs="B Nazanin" w:hint="cs"/>
+          <w:rtl/>
+          <w:lang w:bidi="fa-IR"/>
+        </w:rPr>
+        <w:t>دو</w:t>
+      </w:r>
+      <w:r>
+        <w:rPr>
+          <w:rFonts w:cs="B Nazanin"/>
+          <w:rtl/>
+          <w:lang w:bidi="fa-IR"/>
+        </w:rPr>
+        <w:t xml:space="preserve"> </w:t>
+      </w:r>
+      <w:r>
+        <w:rPr>
+          <w:rFonts w:cs="B Nazanin" w:hint="cs"/>
+          <w:rtl/>
+          <w:lang w:bidi="fa-IR"/>
+        </w:rPr>
+        <w:t>آنها</w:t>
+      </w:r>
+      <w:r>
+        <w:rPr>
+          <w:rFonts w:cs="B Nazanin"/>
+          <w:rtl/>
+          <w:lang w:bidi="fa-IR"/>
+        </w:rPr>
+        <w:t xml:space="preserve"> </w:t>
+      </w:r>
+      <w:r>
+        <w:rPr>
+          <w:rFonts w:cs="B Nazanin" w:hint="cs"/>
+          <w:rtl/>
+          <w:lang w:bidi="fa-IR"/>
+        </w:rPr>
+        <w:t>را</w:t>
+      </w:r>
+      <w:r>
+        <w:rPr>
+          <w:rFonts w:cs="B Nazanin"/>
+          <w:rtl/>
+          <w:lang w:bidi="fa-IR"/>
+        </w:rPr>
+        <w:t xml:space="preserve"> </w:t>
+      </w:r>
+      <w:r>
+        <w:rPr>
+          <w:rFonts w:cs="B Nazanin" w:hint="cs"/>
+          <w:rtl/>
+          <w:lang w:bidi="fa-IR"/>
+        </w:rPr>
+        <w:t>حفظ</w:t>
+      </w:r>
+      <w:r>
+        <w:rPr>
+          <w:rFonts w:cs="B Nazanin"/>
+          <w:rtl/>
+          <w:lang w:bidi="fa-IR"/>
+        </w:rPr>
+        <w:t xml:space="preserve"> </w:t>
+      </w:r>
+      <w:r>
+        <w:rPr>
+          <w:rFonts w:cs="B Nazanin" w:hint="cs"/>
+          <w:rtl/>
+          <w:lang w:bidi="fa-IR"/>
+        </w:rPr>
+        <w:t>کنند</w:t>
+      </w:r>
+      <w:r>
+        <w:rPr>
+          <w:rFonts w:cs="B Nazanin"/>
+          <w:rtl/>
+          <w:lang w:bidi="fa-IR"/>
+        </w:rPr>
+        <w:t>.</w:t>
+      </w:r>
     </w:p>
     <w:sectPr>
       <w:pgSz w:w="11900" w:h="16840"/>
@@ -50325,6 +53700,95 @@
     </w:lvl>
   </w:abstractNum>
   <w:abstractNum w:abstractNumId="1" w15:restartNumberingAfterBreak="0">
+    <w:nsid w:val="283B0F76"/>
+    <w:multiLevelType w:val="hybridMultilevel"/>
+    <w:tmpl w:val="E6807E1C"/>
+    <w:lvl w:ilvl="0" w:tplc="A1F23BA0">
+      <w:start w:val="1"/>
+      <w:numFmt w:val="lowerLetter"/>
+      <w:lvlText w:val="%1-"/>
+      <w:lvlJc w:val="left"/>
+      <w:pPr>
+        <w:ind w:left="720" w:hanging="360"/>
+      </w:pPr>
+      <w:rPr>
+        <w:rFonts w:hint="default"/>
+      </w:rPr>
+    </w:lvl>
+    <w:lvl w:ilvl="1" w:tplc="04090019" w:tentative="1">
+      <w:start w:val="1"/>
+      <w:numFmt w:val="lowerLetter"/>
+      <w:lvlText w:val="%2."/>
+      <w:lvlJc w:val="left"/>
+      <w:pPr>
+        <w:ind w:left="1440" w:hanging="360"/>
+      </w:pPr>
+    </w:lvl>
+    <w:lvl w:ilvl="2" w:tplc="0409001B" w:tentative="1">
+      <w:start w:val="1"/>
+      <w:numFmt w:val="lowerRoman"/>
+      <w:lvlText w:val="%3."/>
+      <w:lvlJc w:val="right"/>
+      <w:pPr>
+        <w:ind w:left="2160" w:hanging="180"/>
+      </w:pPr>
+    </w:lvl>
+    <w:lvl w:ilvl="3" w:tplc="0409000F" w:tentative="1">
+      <w:start w:val="1"/>
+      <w:numFmt w:val="decimal"/>
+      <w:lvlText w:val="%4."/>
+      <w:lvlJc w:val="left"/>
+      <w:pPr>
+        <w:ind w:left="2880" w:hanging="360"/>
+      </w:pPr>
+    </w:lvl>
+    <w:lvl w:ilvl="4" w:tplc="04090019" w:tentative="1">
+      <w:start w:val="1"/>
+      <w:numFmt w:val="lowerLetter"/>
+      <w:lvlText w:val="%5."/>
+      <w:lvlJc w:val="left"/>
+      <w:pPr>
+        <w:ind w:left="3600" w:hanging="360"/>
+      </w:pPr>
+    </w:lvl>
+    <w:lvl w:ilvl="5" w:tplc="0409001B" w:tentative="1">
+      <w:start w:val="1"/>
+      <w:numFmt w:val="lowerRoman"/>
+      <w:lvlText w:val="%6."/>
+      <w:lvlJc w:val="right"/>
+      <w:pPr>
+        <w:ind w:left="4320" w:hanging="180"/>
+      </w:pPr>
+    </w:lvl>
+    <w:lvl w:ilvl="6" w:tplc="0409000F" w:tentative="1">
+      <w:start w:val="1"/>
+      <w:numFmt w:val="decimal"/>
+      <w:lvlText w:val="%7."/>
+      <w:lvlJc w:val="left"/>
+      <w:pPr>
+        <w:ind w:left="5040" w:hanging="360"/>
+      </w:pPr>
+    </w:lvl>
+    <w:lvl w:ilvl="7" w:tplc="04090019" w:tentative="1">
+      <w:start w:val="1"/>
+      <w:numFmt w:val="lowerLetter"/>
+      <w:lvlText w:val="%8."/>
+      <w:lvlJc w:val="left"/>
+      <w:pPr>
+        <w:ind w:left="5760" w:hanging="360"/>
+      </w:pPr>
+    </w:lvl>
+    <w:lvl w:ilvl="8" w:tplc="0409001B" w:tentative="1">
+      <w:start w:val="1"/>
+      <w:numFmt w:val="lowerRoman"/>
+      <w:lvlText w:val="%9."/>
+      <w:lvlJc w:val="right"/>
+      <w:pPr>
+        <w:ind w:left="6480" w:hanging="180"/>
+      </w:pPr>
+    </w:lvl>
+  </w:abstractNum>
+  <w:abstractNum w:abstractNumId="2" w15:restartNumberingAfterBreak="0">
     <w:nsid w:val="297702D9"/>
     <w:multiLevelType w:val="hybridMultilevel"/>
     <w:tmpl w:val="EDFA349E"/>
@@ -50410,7 +53874,7 @@
       </w:pPr>
     </w:lvl>
   </w:abstractNum>
-  <w:abstractNum w:abstractNumId="2" w15:restartNumberingAfterBreak="0">
+  <w:abstractNum w:abstractNumId="3" w15:restartNumberingAfterBreak="0">
     <w:nsid w:val="32C73FA9"/>
     <w:multiLevelType w:val="hybridMultilevel"/>
     <w:tmpl w:val="4CFCEA2E"/>
@@ -50499,7 +53963,7 @@
       </w:pPr>
     </w:lvl>
   </w:abstractNum>
-  <w:abstractNum w:abstractNumId="3" w15:restartNumberingAfterBreak="0">
+  <w:abstractNum w:abstractNumId="4" w15:restartNumberingAfterBreak="0">
     <w:nsid w:val="418A196B"/>
     <w:multiLevelType w:val="hybridMultilevel"/>
     <w:tmpl w:val="2D349FDC"/>
@@ -50612,7 +54076,7 @@
       </w:rPr>
     </w:lvl>
   </w:abstractNum>
-  <w:abstractNum w:abstractNumId="4" w15:restartNumberingAfterBreak="0">
+  <w:abstractNum w:abstractNumId="5" w15:restartNumberingAfterBreak="0">
     <w:nsid w:val="4F2E4FE6"/>
     <w:multiLevelType w:val="hybridMultilevel"/>
     <w:tmpl w:val="D1E49AD6"/>
@@ -50701,7 +54165,96 @@
       </w:pPr>
     </w:lvl>
   </w:abstractNum>
-  <w:abstractNum w:abstractNumId="5" w15:restartNumberingAfterBreak="0">
+  <w:abstractNum w:abstractNumId="6" w15:restartNumberingAfterBreak="0">
+    <w:nsid w:val="664B0BFE"/>
+    <w:multiLevelType w:val="hybridMultilevel"/>
+    <w:tmpl w:val="1A42ADEC"/>
+    <w:lvl w:ilvl="0" w:tplc="1E1A452C">
+      <w:start w:val="1"/>
+      <w:numFmt w:val="lowerLetter"/>
+      <w:lvlText w:val="%1-"/>
+      <w:lvlJc w:val="left"/>
+      <w:pPr>
+        <w:ind w:left="720" w:hanging="360"/>
+      </w:pPr>
+      <w:rPr>
+        <w:rFonts w:hint="default"/>
+      </w:rPr>
+    </w:lvl>
+    <w:lvl w:ilvl="1" w:tplc="04090019" w:tentative="1">
+      <w:start w:val="1"/>
+      <w:numFmt w:val="lowerLetter"/>
+      <w:lvlText w:val="%2."/>
+      <w:lvlJc w:val="left"/>
+      <w:pPr>
+        <w:ind w:left="1440" w:hanging="360"/>
+      </w:pPr>
+    </w:lvl>
+    <w:lvl w:ilvl="2" w:tplc="0409001B" w:tentative="1">
+      <w:start w:val="1"/>
+      <w:numFmt w:val="lowerRoman"/>
+      <w:lvlText w:val="%3."/>
+      <w:lvlJc w:val="right"/>
+      <w:pPr>
+        <w:ind w:left="2160" w:hanging="180"/>
+      </w:pPr>
+    </w:lvl>
+    <w:lvl w:ilvl="3" w:tplc="0409000F" w:tentative="1">
+      <w:start w:val="1"/>
+      <w:numFmt w:val="decimal"/>
+      <w:lvlText w:val="%4."/>
+      <w:lvlJc w:val="left"/>
+      <w:pPr>
+        <w:ind w:left="2880" w:hanging="360"/>
+      </w:pPr>
+    </w:lvl>
+    <w:lvl w:ilvl="4" w:tplc="04090019" w:tentative="1">
+      <w:start w:val="1"/>
+      <w:numFmt w:val="lowerLetter"/>
+      <w:lvlText w:val="%5."/>
+      <w:lvlJc w:val="left"/>
+      <w:pPr>
+        <w:ind w:left="3600" w:hanging="360"/>
+      </w:pPr>
+    </w:lvl>
+    <w:lvl w:ilvl="5" w:tplc="0409001B" w:tentative="1">
+      <w:start w:val="1"/>
+      <w:numFmt w:val="lowerRoman"/>
+      <w:lvlText w:val="%6."/>
+      <w:lvlJc w:val="right"/>
+      <w:pPr>
+        <w:ind w:left="4320" w:hanging="180"/>
+      </w:pPr>
+    </w:lvl>
+    <w:lvl w:ilvl="6" w:tplc="0409000F" w:tentative="1">
+      <w:start w:val="1"/>
+      <w:numFmt w:val="decimal"/>
+      <w:lvlText w:val="%7."/>
+      <w:lvlJc w:val="left"/>
+      <w:pPr>
+        <w:ind w:left="5040" w:hanging="360"/>
+      </w:pPr>
+    </w:lvl>
+    <w:lvl w:ilvl="7" w:tplc="04090019" w:tentative="1">
+      <w:start w:val="1"/>
+      <w:numFmt w:val="lowerLetter"/>
+      <w:lvlText w:val="%8."/>
+      <w:lvlJc w:val="left"/>
+      <w:pPr>
+        <w:ind w:left="5760" w:hanging="360"/>
+      </w:pPr>
+    </w:lvl>
+    <w:lvl w:ilvl="8" w:tplc="0409001B" w:tentative="1">
+      <w:start w:val="1"/>
+      <w:numFmt w:val="lowerRoman"/>
+      <w:lvlText w:val="%9."/>
+      <w:lvlJc w:val="right"/>
+      <w:pPr>
+        <w:ind w:left="6480" w:hanging="180"/>
+      </w:pPr>
+    </w:lvl>
+  </w:abstractNum>
+  <w:abstractNum w:abstractNumId="7" w15:restartNumberingAfterBreak="0">
     <w:nsid w:val="7EF6787E"/>
     <w:multiLevelType w:val="hybridMultilevel"/>
     <w:tmpl w:val="A2A621D2"/>
@@ -50788,22 +54341,28 @@
     </w:lvl>
   </w:abstractNum>
   <w:num w:numId="1">
-    <w:abstractNumId w:val="3"/>
+    <w:abstractNumId w:val="4"/>
   </w:num>
   <w:num w:numId="2">
-    <w:abstractNumId w:val="1"/>
+    <w:abstractNumId w:val="2"/>
   </w:num>
   <w:num w:numId="3">
-    <w:abstractNumId w:val="4"/>
+    <w:abstractNumId w:val="5"/>
   </w:num>
   <w:num w:numId="4">
-    <w:abstractNumId w:val="5"/>
+    <w:abstractNumId w:val="7"/>
   </w:num>
   <w:num w:numId="5">
     <w:abstractNumId w:val="0"/>
   </w:num>
   <w:num w:numId="6">
-    <w:abstractNumId w:val="2"/>
+    <w:abstractNumId w:val="3"/>
+  </w:num>
+  <w:num w:numId="7">
+    <w:abstractNumId w:val="6"/>
+  </w:num>
+  <w:num w:numId="8">
+    <w:abstractNumId w:val="1"/>
   </w:num>
 </w:numbering>
 </file>

</xml_diff>

<commit_message>
10.4 Partitioning of Graphs
</commit_message>
<xml_diff>
--- a/[pdf][persian] chapter-10-Mining Social Network Graphs.docx
+++ b/[pdf][persian] chapter-10-Mining Social Network Graphs.docx
@@ -52406,8 +52406,6 @@
         </w:rPr>
         <w:t>S=1</w:t>
       </w:r>
-      <w:bookmarkStart w:id="0" w:name="_GoBack"/>
-      <w:bookmarkEnd w:id="0"/>
       <w:r>
         <w:rPr>
           <w:rFonts w:cs="B Nazanin" w:hint="cs"/>
@@ -53322,6 +53320,7 @@
         <w:spacing w:line="360" w:lineRule="auto"/>
         <w:rPr>
           <w:rFonts w:cs="B Nazanin"/>
+          <w:rtl/>
           <w:lang w:bidi="fa-IR"/>
         </w:rPr>
       </w:pPr>
@@ -53595,6 +53594,1219 @@
           <w:lang w:bidi="fa-IR"/>
         </w:rPr>
         <w:t>.</w:t>
+      </w:r>
+    </w:p>
+    <w:p>
+      <w:pPr>
+        <w:bidi/>
+        <w:spacing w:line="360" w:lineRule="auto"/>
+        <w:rPr>
+          <w:rFonts w:cs="B Nazanin"/>
+          <w:rtl/>
+          <w:lang w:bidi="fa-IR"/>
+        </w:rPr>
+      </w:pPr>
+    </w:p>
+    <w:p>
+      <w:pPr>
+        <w:bidi/>
+        <w:spacing w:line="360" w:lineRule="auto"/>
+        <w:rPr>
+          <w:rFonts w:cs="B Titr" w:hint="cs"/>
+          <w:sz w:val="40"/>
+          <w:szCs w:val="40"/>
+          <w:rtl/>
+          <w:lang w:bidi="fa-IR"/>
+        </w:rPr>
+      </w:pPr>
+      <w:r>
+        <w:rPr>
+          <w:rFonts w:cs="B Titr" w:hint="cs"/>
+          <w:sz w:val="40"/>
+          <w:szCs w:val="40"/>
+          <w:rtl/>
+          <w:lang w:bidi="fa-IR"/>
+        </w:rPr>
+        <w:t>10.4 پارتیشن بندی کردن گراف</w:t>
+      </w:r>
+    </w:p>
+    <w:p>
+      <w:pPr>
+        <w:bidi/>
+        <w:spacing w:line="360" w:lineRule="auto"/>
+        <w:rPr>
+          <w:rFonts w:cs="B Nazanin"/>
+          <w:lang w:bidi="fa-IR"/>
+        </w:rPr>
+      </w:pPr>
+      <w:r>
+        <w:rPr>
+          <w:rFonts w:cs="B Nazanin"/>
+          <w:rtl/>
+          <w:lang w:bidi="fa-IR"/>
+        </w:rPr>
+        <w:t>در ا</w:t>
+      </w:r>
+      <w:r>
+        <w:rPr>
+          <w:rFonts w:cs="B Nazanin" w:hint="cs"/>
+          <w:rtl/>
+          <w:lang w:bidi="fa-IR"/>
+        </w:rPr>
+        <w:t>ی</w:t>
+      </w:r>
+      <w:r>
+        <w:rPr>
+          <w:rFonts w:cs="B Nazanin" w:hint="eastAsia"/>
+          <w:rtl/>
+          <w:lang w:bidi="fa-IR"/>
+        </w:rPr>
+        <w:t>ن</w:t>
+      </w:r>
+      <w:r>
+        <w:rPr>
+          <w:rFonts w:cs="B Nazanin"/>
+          <w:rtl/>
+          <w:lang w:bidi="fa-IR"/>
+        </w:rPr>
+        <w:t xml:space="preserve"> بخش </w:t>
+      </w:r>
+      <w:r>
+        <w:rPr>
+          <w:rFonts w:cs="B Nazanin" w:hint="cs"/>
+          <w:rtl/>
+          <w:lang w:bidi="fa-IR"/>
+        </w:rPr>
+        <w:t>ی</w:t>
+      </w:r>
+      <w:r>
+        <w:rPr>
+          <w:rFonts w:cs="B Nazanin" w:hint="eastAsia"/>
+          <w:rtl/>
+          <w:lang w:bidi="fa-IR"/>
+        </w:rPr>
+        <w:t>ک</w:t>
+      </w:r>
+      <w:r>
+        <w:rPr>
+          <w:rFonts w:cs="B Nazanin"/>
+          <w:rtl/>
+          <w:lang w:bidi="fa-IR"/>
+        </w:rPr>
+        <w:t xml:space="preserve"> رو</w:t>
+      </w:r>
+      <w:r>
+        <w:rPr>
+          <w:rFonts w:cs="B Nazanin" w:hint="cs"/>
+          <w:rtl/>
+          <w:lang w:bidi="fa-IR"/>
+        </w:rPr>
+        <w:t>ی</w:t>
+      </w:r>
+      <w:r>
+        <w:rPr>
+          <w:rFonts w:cs="B Nazanin" w:hint="eastAsia"/>
+          <w:rtl/>
+          <w:lang w:bidi="fa-IR"/>
+        </w:rPr>
+        <w:t>کرد</w:t>
+      </w:r>
+      <w:r>
+        <w:rPr>
+          <w:rFonts w:cs="B Nazanin"/>
+          <w:rtl/>
+          <w:lang w:bidi="fa-IR"/>
+        </w:rPr>
+        <w:t xml:space="preserve"> د</w:t>
+      </w:r>
+      <w:r>
+        <w:rPr>
+          <w:rFonts w:cs="B Nazanin" w:hint="cs"/>
+          <w:rtl/>
+          <w:lang w:bidi="fa-IR"/>
+        </w:rPr>
+        <w:t>ی</w:t>
+      </w:r>
+      <w:r>
+        <w:rPr>
+          <w:rFonts w:cs="B Nazanin" w:hint="eastAsia"/>
+          <w:rtl/>
+          <w:lang w:bidi="fa-IR"/>
+        </w:rPr>
+        <w:t>گر</w:t>
+      </w:r>
+      <w:r>
+        <w:rPr>
+          <w:rFonts w:cs="B Nazanin"/>
+          <w:rtl/>
+          <w:lang w:bidi="fa-IR"/>
+        </w:rPr>
+        <w:t xml:space="preserve"> برا</w:t>
+      </w:r>
+      <w:r>
+        <w:rPr>
+          <w:rFonts w:cs="B Nazanin" w:hint="cs"/>
+          <w:rtl/>
+          <w:lang w:bidi="fa-IR"/>
+        </w:rPr>
+        <w:t>ی</w:t>
+      </w:r>
+      <w:r>
+        <w:rPr>
+          <w:rFonts w:cs="B Nazanin"/>
+          <w:rtl/>
+          <w:lang w:bidi="fa-IR"/>
+        </w:rPr>
+        <w:t xml:space="preserve"> سازمانده</w:t>
+      </w:r>
+      <w:r>
+        <w:rPr>
+          <w:rFonts w:cs="B Nazanin" w:hint="cs"/>
+          <w:rtl/>
+          <w:lang w:bidi="fa-IR"/>
+        </w:rPr>
+        <w:t>ی</w:t>
+      </w:r>
+      <w:r>
+        <w:rPr>
+          <w:rFonts w:cs="B Nazanin"/>
+          <w:rtl/>
+          <w:lang w:bidi="fa-IR"/>
+        </w:rPr>
+        <w:t xml:space="preserve"> </w:t>
+      </w:r>
+      <w:r>
+        <w:rPr>
+          <w:rFonts w:cs="B Nazanin" w:hint="cs"/>
+          <w:rtl/>
+          <w:lang w:bidi="fa-IR"/>
+        </w:rPr>
+        <w:t>گراف های</w:t>
+      </w:r>
+      <w:r>
+        <w:rPr>
+          <w:rFonts w:cs="B Nazanin"/>
+          <w:rtl/>
+          <w:lang w:bidi="fa-IR"/>
+        </w:rPr>
+        <w:t xml:space="preserve"> شبکه ها</w:t>
+      </w:r>
+      <w:r>
+        <w:rPr>
+          <w:rFonts w:cs="B Nazanin" w:hint="cs"/>
+          <w:rtl/>
+          <w:lang w:bidi="fa-IR"/>
+        </w:rPr>
+        <w:t>ی</w:t>
+      </w:r>
+      <w:r>
+        <w:rPr>
+          <w:rFonts w:cs="B Nazanin"/>
+          <w:rtl/>
+          <w:lang w:bidi="fa-IR"/>
+        </w:rPr>
+        <w:t xml:space="preserve"> اجتماع</w:t>
+      </w:r>
+      <w:r>
+        <w:rPr>
+          <w:rFonts w:cs="B Nazanin" w:hint="cs"/>
+          <w:rtl/>
+          <w:lang w:bidi="fa-IR"/>
+        </w:rPr>
+        <w:t>ی</w:t>
+      </w:r>
+      <w:r>
+        <w:rPr>
+          <w:rFonts w:cs="B Nazanin"/>
+          <w:rtl/>
+          <w:lang w:bidi="fa-IR"/>
+        </w:rPr>
+        <w:t xml:space="preserve"> را بررس</w:t>
+      </w:r>
+      <w:r>
+        <w:rPr>
+          <w:rFonts w:cs="B Nazanin" w:hint="cs"/>
+          <w:rtl/>
+          <w:lang w:bidi="fa-IR"/>
+        </w:rPr>
+        <w:t>ی</w:t>
+      </w:r>
+      <w:r>
+        <w:rPr>
+          <w:rFonts w:cs="B Nazanin"/>
+          <w:rtl/>
+          <w:lang w:bidi="fa-IR"/>
+        </w:rPr>
+        <w:t xml:space="preserve"> م</w:t>
+      </w:r>
+      <w:r>
+        <w:rPr>
+          <w:rFonts w:cs="B Nazanin" w:hint="cs"/>
+          <w:rtl/>
+          <w:lang w:bidi="fa-IR"/>
+        </w:rPr>
+        <w:t>ی</w:t>
+      </w:r>
+      <w:r>
+        <w:rPr>
+          <w:rFonts w:cs="B Nazanin"/>
+          <w:rtl/>
+          <w:lang w:bidi="fa-IR"/>
+        </w:rPr>
+        <w:t xml:space="preserve"> کن</w:t>
+      </w:r>
+      <w:r>
+        <w:rPr>
+          <w:rFonts w:cs="B Nazanin" w:hint="cs"/>
+          <w:rtl/>
+          <w:lang w:bidi="fa-IR"/>
+        </w:rPr>
+        <w:t>ی</w:t>
+      </w:r>
+      <w:r>
+        <w:rPr>
+          <w:rFonts w:cs="B Nazanin" w:hint="eastAsia"/>
+          <w:rtl/>
+          <w:lang w:bidi="fa-IR"/>
+        </w:rPr>
+        <w:t>م</w:t>
+      </w:r>
+      <w:r>
+        <w:rPr>
+          <w:rFonts w:cs="B Nazanin"/>
+          <w:rtl/>
+          <w:lang w:bidi="fa-IR"/>
+        </w:rPr>
+        <w:t>. ما از برخ</w:t>
+      </w:r>
+      <w:r>
+        <w:rPr>
+          <w:rFonts w:cs="B Nazanin" w:hint="cs"/>
+          <w:rtl/>
+          <w:lang w:bidi="fa-IR"/>
+        </w:rPr>
+        <w:t>ی</w:t>
+      </w:r>
+      <w:r>
+        <w:rPr>
+          <w:rFonts w:cs="B Nazanin"/>
+          <w:rtl/>
+          <w:lang w:bidi="fa-IR"/>
+        </w:rPr>
+        <w:t xml:space="preserve"> ابزارها</w:t>
+      </w:r>
+      <w:r>
+        <w:rPr>
+          <w:rFonts w:cs="B Nazanin" w:hint="cs"/>
+          <w:rtl/>
+          <w:lang w:bidi="fa-IR"/>
+        </w:rPr>
+        <w:t>ی</w:t>
+      </w:r>
+      <w:r>
+        <w:rPr>
+          <w:rFonts w:cs="B Nazanin"/>
+          <w:rtl/>
+          <w:lang w:bidi="fa-IR"/>
+        </w:rPr>
+        <w:t xml:space="preserve"> مهم نظر</w:t>
+      </w:r>
+      <w:r>
+        <w:rPr>
+          <w:rFonts w:cs="B Nazanin" w:hint="cs"/>
+          <w:rtl/>
+          <w:lang w:bidi="fa-IR"/>
+        </w:rPr>
+        <w:t>ی</w:t>
+      </w:r>
+      <w:r>
+        <w:rPr>
+          <w:rFonts w:cs="B Nazanin" w:hint="eastAsia"/>
+          <w:rtl/>
+          <w:lang w:bidi="fa-IR"/>
+        </w:rPr>
+        <w:t>ه</w:t>
+      </w:r>
+      <w:r>
+        <w:rPr>
+          <w:rFonts w:cs="B Nazanin"/>
+          <w:rtl/>
+          <w:lang w:bidi="fa-IR"/>
+        </w:rPr>
+        <w:t xml:space="preserve"> ماتر</w:t>
+      </w:r>
+      <w:r>
+        <w:rPr>
+          <w:rFonts w:cs="B Nazanin" w:hint="cs"/>
+          <w:rtl/>
+          <w:lang w:bidi="fa-IR"/>
+        </w:rPr>
+        <w:t>ی</w:t>
+      </w:r>
+      <w:r>
+        <w:rPr>
+          <w:rFonts w:cs="B Nazanin" w:hint="eastAsia"/>
+          <w:rtl/>
+          <w:lang w:bidi="fa-IR"/>
+        </w:rPr>
+        <w:t>س</w:t>
+      </w:r>
+      <w:r>
+        <w:rPr>
+          <w:rFonts w:cs="B Nazanin"/>
+          <w:rtl/>
+          <w:lang w:bidi="fa-IR"/>
+        </w:rPr>
+        <w:t xml:space="preserve"> ("روشها</w:t>
+      </w:r>
+      <w:r>
+        <w:rPr>
+          <w:rFonts w:cs="B Nazanin" w:hint="cs"/>
+          <w:rtl/>
+          <w:lang w:bidi="fa-IR"/>
+        </w:rPr>
+        <w:t>ی</w:t>
+      </w:r>
+      <w:r>
+        <w:rPr>
+          <w:rFonts w:cs="B Nazanin"/>
+          <w:rtl/>
+          <w:lang w:bidi="fa-IR"/>
+        </w:rPr>
+        <w:t xml:space="preserve"> ط</w:t>
+      </w:r>
+      <w:r>
+        <w:rPr>
+          <w:rFonts w:cs="B Nazanin" w:hint="cs"/>
+          <w:rtl/>
+          <w:lang w:bidi="fa-IR"/>
+        </w:rPr>
+        <w:t>ی</w:t>
+      </w:r>
+      <w:r>
+        <w:rPr>
+          <w:rFonts w:cs="B Nazanin" w:hint="eastAsia"/>
+          <w:rtl/>
+          <w:lang w:bidi="fa-IR"/>
+        </w:rPr>
+        <w:t>ف</w:t>
+      </w:r>
+      <w:r>
+        <w:rPr>
+          <w:rFonts w:cs="B Nazanin" w:hint="cs"/>
+          <w:rtl/>
+          <w:lang w:bidi="fa-IR"/>
+        </w:rPr>
+        <w:t>ی</w:t>
+      </w:r>
+      <w:r>
+        <w:rPr>
+          <w:rFonts w:cs="B Nazanin"/>
+          <w:rtl/>
+          <w:lang w:bidi="fa-IR"/>
+        </w:rPr>
+        <w:t>") برا</w:t>
+      </w:r>
+      <w:r>
+        <w:rPr>
+          <w:rFonts w:cs="B Nazanin" w:hint="cs"/>
+          <w:rtl/>
+          <w:lang w:bidi="fa-IR"/>
+        </w:rPr>
+        <w:t>ی</w:t>
+      </w:r>
+      <w:r>
+        <w:rPr>
+          <w:rFonts w:cs="B Nazanin"/>
+          <w:rtl/>
+          <w:lang w:bidi="fa-IR"/>
+        </w:rPr>
+        <w:t xml:space="preserve"> شکل دادن به مشکل تقس</w:t>
+      </w:r>
+      <w:r>
+        <w:rPr>
+          <w:rFonts w:cs="B Nazanin" w:hint="cs"/>
+          <w:rtl/>
+          <w:lang w:bidi="fa-IR"/>
+        </w:rPr>
+        <w:t>ی</w:t>
+      </w:r>
+      <w:r>
+        <w:rPr>
+          <w:rFonts w:cs="B Nazanin" w:hint="eastAsia"/>
+          <w:rtl/>
+          <w:lang w:bidi="fa-IR"/>
+        </w:rPr>
+        <w:t>م</w:t>
+      </w:r>
+      <w:r>
+        <w:rPr>
+          <w:rFonts w:cs="B Nazanin"/>
+          <w:rtl/>
+          <w:lang w:bidi="fa-IR"/>
+        </w:rPr>
+        <w:t xml:space="preserve"> بند</w:t>
+      </w:r>
+      <w:r>
+        <w:rPr>
+          <w:rFonts w:cs="B Nazanin" w:hint="cs"/>
+          <w:rtl/>
+          <w:lang w:bidi="fa-IR"/>
+        </w:rPr>
+        <w:t>ی</w:t>
+      </w:r>
+      <w:r>
+        <w:rPr>
+          <w:rFonts w:cs="B Nazanin"/>
+          <w:rtl/>
+          <w:lang w:bidi="fa-IR"/>
+        </w:rPr>
+        <w:t xml:space="preserve"> </w:t>
+      </w:r>
+      <w:r>
+        <w:rPr>
+          <w:rFonts w:cs="B Nazanin" w:hint="cs"/>
+          <w:rtl/>
+          <w:lang w:bidi="fa-IR"/>
+        </w:rPr>
+        <w:t>ی</w:t>
+      </w:r>
+      <w:r>
+        <w:rPr>
+          <w:rFonts w:cs="B Nazanin" w:hint="eastAsia"/>
+          <w:rtl/>
+          <w:lang w:bidi="fa-IR"/>
+        </w:rPr>
+        <w:t>ک</w:t>
+      </w:r>
+      <w:r>
+        <w:rPr>
+          <w:rFonts w:cs="B Nazanin"/>
+          <w:rtl/>
+          <w:lang w:bidi="fa-IR"/>
+        </w:rPr>
+        <w:t xml:space="preserve"> نمودار برا</w:t>
+      </w:r>
+      <w:r>
+        <w:rPr>
+          <w:rFonts w:cs="B Nazanin" w:hint="cs"/>
+          <w:rtl/>
+          <w:lang w:bidi="fa-IR"/>
+        </w:rPr>
+        <w:t>ی</w:t>
+      </w:r>
+      <w:r>
+        <w:rPr>
+          <w:rFonts w:cs="B Nazanin"/>
+          <w:rtl/>
+          <w:lang w:bidi="fa-IR"/>
+        </w:rPr>
+        <w:t xml:space="preserve"> به حداقل رساندن تعداد لبه ها</w:t>
+      </w:r>
+      <w:r>
+        <w:rPr>
+          <w:rFonts w:cs="B Nazanin" w:hint="cs"/>
+          <w:rtl/>
+          <w:lang w:bidi="fa-IR"/>
+        </w:rPr>
+        <w:t>ی</w:t>
+      </w:r>
+      <w:r>
+        <w:rPr>
+          <w:rFonts w:cs="B Nazanin"/>
+          <w:rtl/>
+          <w:lang w:bidi="fa-IR"/>
+        </w:rPr>
+        <w:t xml:space="preserve"> اتصال اجزا</w:t>
+      </w:r>
+      <w:r>
+        <w:rPr>
+          <w:rFonts w:cs="B Nazanin" w:hint="cs"/>
+          <w:rtl/>
+          <w:lang w:bidi="fa-IR"/>
+        </w:rPr>
+        <w:t>ی</w:t>
+      </w:r>
+      <w:r>
+        <w:rPr>
+          <w:rFonts w:cs="B Nazanin"/>
+          <w:rtl/>
+          <w:lang w:bidi="fa-IR"/>
+        </w:rPr>
+        <w:t xml:space="preserve"> مختلف استفاده م</w:t>
+      </w:r>
+      <w:r>
+        <w:rPr>
+          <w:rFonts w:cs="B Nazanin" w:hint="cs"/>
+          <w:rtl/>
+          <w:lang w:bidi="fa-IR"/>
+        </w:rPr>
+        <w:t>ی</w:t>
+      </w:r>
+      <w:r>
+        <w:rPr>
+          <w:rFonts w:cs="B Nazanin"/>
+          <w:rtl/>
+          <w:lang w:bidi="fa-IR"/>
+        </w:rPr>
+        <w:t xml:space="preserve"> کن</w:t>
+      </w:r>
+      <w:r>
+        <w:rPr>
+          <w:rFonts w:cs="B Nazanin" w:hint="cs"/>
+          <w:rtl/>
+          <w:lang w:bidi="fa-IR"/>
+        </w:rPr>
+        <w:t>ی</w:t>
+      </w:r>
+      <w:r>
+        <w:rPr>
+          <w:rFonts w:cs="B Nazanin" w:hint="eastAsia"/>
+          <w:rtl/>
+          <w:lang w:bidi="fa-IR"/>
+        </w:rPr>
+        <w:t>م</w:t>
+      </w:r>
+      <w:r>
+        <w:rPr>
+          <w:rFonts w:cs="B Nazanin"/>
+          <w:rtl/>
+          <w:lang w:bidi="fa-IR"/>
+        </w:rPr>
+        <w:t xml:space="preserve">. هدف </w:t>
+      </w:r>
+      <w:r>
+        <w:rPr>
+          <w:rFonts w:cs="B Nazanin" w:hint="eastAsia"/>
+          <w:rtl/>
+          <w:lang w:bidi="fa-IR"/>
+        </w:rPr>
+        <w:t>از</w:t>
+      </w:r>
+      <w:r>
+        <w:rPr>
+          <w:rFonts w:cs="B Nazanin"/>
+          <w:rtl/>
+          <w:lang w:bidi="fa-IR"/>
+        </w:rPr>
+        <w:t xml:space="preserve"> به حداقل رساندن اندازه "برش" قبل از اقدام</w:t>
+      </w:r>
+      <w:bookmarkStart w:id="0" w:name="_GoBack"/>
+      <w:bookmarkEnd w:id="0"/>
+      <w:r>
+        <w:rPr>
+          <w:rFonts w:cs="B Nazanin"/>
+          <w:rtl/>
+          <w:lang w:bidi="fa-IR"/>
+        </w:rPr>
+        <w:t xml:space="preserve"> با</w:t>
+      </w:r>
+      <w:r>
+        <w:rPr>
+          <w:rFonts w:cs="B Nazanin" w:hint="cs"/>
+          <w:rtl/>
+          <w:lang w:bidi="fa-IR"/>
+        </w:rPr>
+        <w:t>ی</w:t>
+      </w:r>
+      <w:r>
+        <w:rPr>
+          <w:rFonts w:cs="B Nazanin" w:hint="eastAsia"/>
+          <w:rtl/>
+          <w:lang w:bidi="fa-IR"/>
+        </w:rPr>
+        <w:t>د</w:t>
+      </w:r>
+      <w:r>
+        <w:rPr>
+          <w:rFonts w:cs="B Nazanin"/>
+          <w:rtl/>
+          <w:lang w:bidi="fa-IR"/>
+        </w:rPr>
+        <w:t xml:space="preserve"> با دقت فهم</w:t>
+      </w:r>
+      <w:r>
+        <w:rPr>
+          <w:rFonts w:cs="B Nazanin" w:hint="cs"/>
+          <w:rtl/>
+          <w:lang w:bidi="fa-IR"/>
+        </w:rPr>
+        <w:t>ی</w:t>
+      </w:r>
+      <w:r>
+        <w:rPr>
+          <w:rFonts w:cs="B Nazanin" w:hint="eastAsia"/>
+          <w:rtl/>
+          <w:lang w:bidi="fa-IR"/>
+        </w:rPr>
+        <w:t>ده</w:t>
+      </w:r>
+      <w:r>
+        <w:rPr>
+          <w:rFonts w:cs="B Nazanin"/>
+          <w:rtl/>
+          <w:lang w:bidi="fa-IR"/>
+        </w:rPr>
+        <w:t xml:space="preserve"> شود. به عنوان مثال ، اگر تازه به </w:t>
+      </w:r>
+      <w:r>
+        <w:rPr>
+          <w:rFonts w:cs="B Nazanin"/>
+          <w:lang w:bidi="fa-IR"/>
+        </w:rPr>
+        <w:t>Facebook</w:t>
+      </w:r>
+      <w:r>
+        <w:rPr>
+          <w:rFonts w:cs="B Nazanin"/>
+          <w:rtl/>
+          <w:lang w:bidi="fa-IR"/>
+        </w:rPr>
+        <w:t xml:space="preserve"> پ</w:t>
+      </w:r>
+      <w:r>
+        <w:rPr>
+          <w:rFonts w:cs="B Nazanin" w:hint="cs"/>
+          <w:rtl/>
+          <w:lang w:bidi="fa-IR"/>
+        </w:rPr>
+        <w:t>ی</w:t>
+      </w:r>
+      <w:r>
+        <w:rPr>
+          <w:rFonts w:cs="B Nazanin" w:hint="eastAsia"/>
+          <w:rtl/>
+          <w:lang w:bidi="fa-IR"/>
+        </w:rPr>
+        <w:t>وسته</w:t>
+      </w:r>
+      <w:r>
+        <w:rPr>
+          <w:rFonts w:cs="B Nazanin"/>
+          <w:rtl/>
+          <w:lang w:bidi="fa-IR"/>
+        </w:rPr>
+        <w:t xml:space="preserve"> ا</w:t>
+      </w:r>
+      <w:r>
+        <w:rPr>
+          <w:rFonts w:cs="B Nazanin" w:hint="cs"/>
+          <w:rtl/>
+          <w:lang w:bidi="fa-IR"/>
+        </w:rPr>
+        <w:t>ی</w:t>
+      </w:r>
+      <w:r>
+        <w:rPr>
+          <w:rFonts w:cs="B Nazanin" w:hint="eastAsia"/>
+          <w:rtl/>
+          <w:lang w:bidi="fa-IR"/>
+        </w:rPr>
+        <w:t>د</w:t>
+      </w:r>
+      <w:r>
+        <w:rPr>
+          <w:rFonts w:cs="B Nazanin"/>
+          <w:rtl/>
+          <w:lang w:bidi="fa-IR"/>
+        </w:rPr>
+        <w:t xml:space="preserve"> ، هنوز به ه</w:t>
+      </w:r>
+      <w:r>
+        <w:rPr>
+          <w:rFonts w:cs="B Nazanin" w:hint="cs"/>
+          <w:rtl/>
+          <w:lang w:bidi="fa-IR"/>
+        </w:rPr>
+        <w:t>ی</w:t>
+      </w:r>
+      <w:r>
+        <w:rPr>
+          <w:rFonts w:cs="B Nazanin" w:hint="eastAsia"/>
+          <w:rtl/>
+          <w:lang w:bidi="fa-IR"/>
+        </w:rPr>
+        <w:t>چ</w:t>
+      </w:r>
+      <w:r>
+        <w:rPr>
+          <w:rFonts w:cs="B Nazanin"/>
+          <w:rtl/>
+          <w:lang w:bidi="fa-IR"/>
+        </w:rPr>
+        <w:t xml:space="preserve"> دوست</w:t>
+      </w:r>
+      <w:r>
+        <w:rPr>
+          <w:rFonts w:cs="B Nazanin" w:hint="cs"/>
+          <w:rtl/>
+          <w:lang w:bidi="fa-IR"/>
+        </w:rPr>
+        <w:t>ی</w:t>
+      </w:r>
+      <w:r>
+        <w:rPr>
+          <w:rFonts w:cs="B Nazanin"/>
+          <w:rtl/>
+          <w:lang w:bidi="fa-IR"/>
+        </w:rPr>
+        <w:t xml:space="preserve"> </w:t>
+      </w:r>
+      <w:r>
+        <w:rPr>
+          <w:rFonts w:cs="B Nazanin" w:hint="cs"/>
+          <w:rtl/>
+          <w:lang w:bidi="fa-IR"/>
+        </w:rPr>
+        <w:t>ندارید</w:t>
+      </w:r>
+      <w:r>
+        <w:rPr>
+          <w:rFonts w:cs="B Nazanin"/>
+          <w:rtl/>
+          <w:lang w:bidi="fa-IR"/>
+        </w:rPr>
+        <w:t xml:space="preserve"> ما نم</w:t>
+      </w:r>
+      <w:r>
+        <w:rPr>
+          <w:rFonts w:cs="B Nazanin" w:hint="cs"/>
+          <w:rtl/>
+          <w:lang w:bidi="fa-IR"/>
+        </w:rPr>
+        <w:t>ی</w:t>
+      </w:r>
+      <w:r>
+        <w:rPr>
+          <w:rFonts w:cs="B Nazanin"/>
+          <w:rtl/>
+          <w:lang w:bidi="fa-IR"/>
+        </w:rPr>
+        <w:t xml:space="preserve"> خواه</w:t>
+      </w:r>
+      <w:r>
+        <w:rPr>
+          <w:rFonts w:cs="B Nazanin" w:hint="cs"/>
+          <w:rtl/>
+          <w:lang w:bidi="fa-IR"/>
+        </w:rPr>
+        <w:t>ی</w:t>
+      </w:r>
+      <w:r>
+        <w:rPr>
+          <w:rFonts w:cs="B Nazanin" w:hint="eastAsia"/>
+          <w:rtl/>
+          <w:lang w:bidi="fa-IR"/>
+        </w:rPr>
+        <w:t>م</w:t>
+      </w:r>
+      <w:r>
+        <w:rPr>
+          <w:rFonts w:cs="B Nazanin"/>
+          <w:rtl/>
+          <w:lang w:bidi="fa-IR"/>
+        </w:rPr>
+        <w:t xml:space="preserve"> </w:t>
+      </w:r>
+      <w:r>
+        <w:rPr>
+          <w:rFonts w:cs="B Nazanin" w:hint="cs"/>
+          <w:rtl/>
+          <w:lang w:bidi="fa-IR"/>
+        </w:rPr>
+        <w:t>گراف</w:t>
+      </w:r>
+      <w:r>
+        <w:rPr>
+          <w:rFonts w:cs="B Nazanin"/>
+          <w:rtl/>
+          <w:lang w:bidi="fa-IR"/>
+        </w:rPr>
+        <w:t xml:space="preserve"> دوستان را با شما در </w:t>
+      </w:r>
+      <w:r>
+        <w:rPr>
+          <w:rFonts w:cs="B Nazanin" w:hint="cs"/>
+          <w:rtl/>
+          <w:lang w:bidi="fa-IR"/>
+        </w:rPr>
+        <w:t>ی</w:t>
+      </w:r>
+      <w:r>
+        <w:rPr>
+          <w:rFonts w:cs="B Nazanin" w:hint="eastAsia"/>
+          <w:rtl/>
+          <w:lang w:bidi="fa-IR"/>
+        </w:rPr>
+        <w:t>ک</w:t>
+      </w:r>
+      <w:r>
+        <w:rPr>
+          <w:rFonts w:cs="B Nazanin"/>
+          <w:rtl/>
+          <w:lang w:bidi="fa-IR"/>
+        </w:rPr>
+        <w:t xml:space="preserve"> گروه و سا</w:t>
+      </w:r>
+      <w:r>
+        <w:rPr>
+          <w:rFonts w:cs="B Nazanin" w:hint="cs"/>
+          <w:rtl/>
+          <w:lang w:bidi="fa-IR"/>
+        </w:rPr>
+        <w:t>ی</w:t>
+      </w:r>
+      <w:r>
+        <w:rPr>
+          <w:rFonts w:cs="B Nazanin" w:hint="eastAsia"/>
+          <w:rtl/>
+          <w:lang w:bidi="fa-IR"/>
+        </w:rPr>
+        <w:t>ر</w:t>
+      </w:r>
+      <w:r>
+        <w:rPr>
+          <w:rFonts w:cs="B Nazanin"/>
+          <w:rtl/>
+          <w:lang w:bidi="fa-IR"/>
+        </w:rPr>
+        <w:t xml:space="preserve"> نقاط جهان در گروه د</w:t>
+      </w:r>
+      <w:r>
+        <w:rPr>
+          <w:rFonts w:cs="B Nazanin" w:hint="cs"/>
+          <w:rtl/>
+          <w:lang w:bidi="fa-IR"/>
+        </w:rPr>
+        <w:t>ی</w:t>
+      </w:r>
+      <w:r>
+        <w:rPr>
+          <w:rFonts w:cs="B Nazanin" w:hint="eastAsia"/>
+          <w:rtl/>
+          <w:lang w:bidi="fa-IR"/>
+        </w:rPr>
+        <w:t>گر</w:t>
+      </w:r>
+      <w:r>
+        <w:rPr>
+          <w:rFonts w:cs="B Nazanin"/>
+          <w:rtl/>
+          <w:lang w:bidi="fa-IR"/>
+        </w:rPr>
+        <w:t xml:space="preserve"> قرار ده</w:t>
+      </w:r>
+      <w:r>
+        <w:rPr>
+          <w:rFonts w:cs="B Nazanin" w:hint="cs"/>
+          <w:rtl/>
+          <w:lang w:bidi="fa-IR"/>
+        </w:rPr>
+        <w:t>ی</w:t>
+      </w:r>
+      <w:r>
+        <w:rPr>
+          <w:rFonts w:cs="B Nazanin" w:hint="eastAsia"/>
+          <w:rtl/>
+          <w:lang w:bidi="fa-IR"/>
+        </w:rPr>
+        <w:t>م</w:t>
+      </w:r>
+      <w:r>
+        <w:rPr>
+          <w:rFonts w:cs="B Nazanin"/>
+          <w:rtl/>
+          <w:lang w:bidi="fa-IR"/>
+        </w:rPr>
+        <w:t xml:space="preserve"> ، حت</w:t>
+      </w:r>
+      <w:r>
+        <w:rPr>
+          <w:rFonts w:cs="B Nazanin" w:hint="cs"/>
+          <w:rtl/>
+          <w:lang w:bidi="fa-IR"/>
+        </w:rPr>
+        <w:t>ی</w:t>
+      </w:r>
+      <w:r>
+        <w:rPr>
+          <w:rFonts w:cs="B Nazanin"/>
+          <w:rtl/>
+          <w:lang w:bidi="fa-IR"/>
+        </w:rPr>
+        <w:t xml:space="preserve"> اگر ا</w:t>
+      </w:r>
+      <w:r>
+        <w:rPr>
+          <w:rFonts w:cs="B Nazanin" w:hint="cs"/>
+          <w:rtl/>
+          <w:lang w:bidi="fa-IR"/>
+        </w:rPr>
+        <w:t>ی</w:t>
+      </w:r>
+      <w:r>
+        <w:rPr>
+          <w:rFonts w:cs="B Nazanin" w:hint="eastAsia"/>
+          <w:rtl/>
+          <w:lang w:bidi="fa-IR"/>
+        </w:rPr>
+        <w:t>ن</w:t>
+      </w:r>
+      <w:r>
+        <w:rPr>
+          <w:rFonts w:cs="B Nazanin"/>
+          <w:rtl/>
+          <w:lang w:bidi="fa-IR"/>
+        </w:rPr>
+        <w:t xml:space="preserve"> </w:t>
+      </w:r>
+      <w:r>
+        <w:rPr>
+          <w:rFonts w:cs="B Nazanin" w:hint="cs"/>
+          <w:rtl/>
+          <w:lang w:bidi="fa-IR"/>
+        </w:rPr>
+        <w:t>گراف</w:t>
+      </w:r>
+      <w:r>
+        <w:rPr>
+          <w:rFonts w:cs="B Nazanin"/>
+          <w:rtl/>
+          <w:lang w:bidi="fa-IR"/>
+        </w:rPr>
+        <w:t xml:space="preserve"> را بدون ا</w:t>
+      </w:r>
+      <w:r>
+        <w:rPr>
+          <w:rFonts w:cs="B Nazanin" w:hint="cs"/>
+          <w:rtl/>
+          <w:lang w:bidi="fa-IR"/>
+        </w:rPr>
+        <w:t>ی</w:t>
+      </w:r>
+      <w:r>
+        <w:rPr>
+          <w:rFonts w:cs="B Nazanin" w:hint="eastAsia"/>
+          <w:rtl/>
+          <w:lang w:bidi="fa-IR"/>
+        </w:rPr>
+        <w:t>نکه</w:t>
+      </w:r>
+      <w:r>
+        <w:rPr>
+          <w:rFonts w:cs="B Nazanin"/>
+          <w:rtl/>
+          <w:lang w:bidi="fa-IR"/>
+        </w:rPr>
+        <w:t xml:space="preserve"> </w:t>
+      </w:r>
+      <w:r>
+        <w:rPr>
+          <w:rFonts w:cs="B Nazanin" w:hint="cs"/>
+          <w:rtl/>
+          <w:lang w:bidi="fa-IR"/>
+        </w:rPr>
+        <w:t>یال</w:t>
+      </w:r>
+      <w:r>
+        <w:rPr>
+          <w:rFonts w:cs="B Nazanin"/>
+          <w:rtl/>
+          <w:lang w:bidi="fa-IR"/>
+        </w:rPr>
+        <w:t xml:space="preserve"> ها</w:t>
+      </w:r>
+      <w:r>
+        <w:rPr>
+          <w:rFonts w:cs="B Nazanin" w:hint="cs"/>
+          <w:rtl/>
+          <w:lang w:bidi="fa-IR"/>
+        </w:rPr>
+        <w:t>یی</w:t>
+      </w:r>
+      <w:r>
+        <w:rPr>
+          <w:rFonts w:cs="B Nazanin"/>
+          <w:rtl/>
+          <w:lang w:bidi="fa-IR"/>
+        </w:rPr>
+        <w:t xml:space="preserve"> وجود داشته باشد که اعضا</w:t>
+      </w:r>
+      <w:r>
+        <w:rPr>
+          <w:rFonts w:cs="B Nazanin" w:hint="cs"/>
+          <w:rtl/>
+          <w:lang w:bidi="fa-IR"/>
+        </w:rPr>
+        <w:t>ی</w:t>
+      </w:r>
+      <w:r>
+        <w:rPr>
+          <w:rFonts w:cs="B Nazanin"/>
+          <w:rtl/>
+          <w:lang w:bidi="fa-IR"/>
+        </w:rPr>
+        <w:t xml:space="preserve"> ا</w:t>
+      </w:r>
+      <w:r>
+        <w:rPr>
+          <w:rFonts w:cs="B Nazanin" w:hint="cs"/>
+          <w:rtl/>
+          <w:lang w:bidi="fa-IR"/>
+        </w:rPr>
+        <w:t>ی</w:t>
+      </w:r>
+      <w:r>
+        <w:rPr>
+          <w:rFonts w:cs="B Nazanin" w:hint="eastAsia"/>
+          <w:rtl/>
+          <w:lang w:bidi="fa-IR"/>
+        </w:rPr>
+        <w:t>ن</w:t>
+      </w:r>
+      <w:r>
+        <w:rPr>
+          <w:rFonts w:cs="B Nazanin"/>
+          <w:rtl/>
+          <w:lang w:bidi="fa-IR"/>
+        </w:rPr>
+        <w:t xml:space="preserve"> دو گروه را به هم وصل کند ، تقس</w:t>
+      </w:r>
+      <w:r>
+        <w:rPr>
+          <w:rFonts w:cs="B Nazanin" w:hint="cs"/>
+          <w:rtl/>
+          <w:lang w:bidi="fa-IR"/>
+        </w:rPr>
+        <w:t>ی</w:t>
+      </w:r>
+      <w:r>
+        <w:rPr>
+          <w:rFonts w:cs="B Nazanin" w:hint="eastAsia"/>
+          <w:rtl/>
+          <w:lang w:bidi="fa-IR"/>
+        </w:rPr>
+        <w:t>م</w:t>
+      </w:r>
+      <w:r>
+        <w:rPr>
+          <w:rFonts w:cs="B Nazanin"/>
+          <w:rtl/>
+          <w:lang w:bidi="fa-IR"/>
+        </w:rPr>
+        <w:t xml:space="preserve"> م</w:t>
+      </w:r>
+      <w:r>
+        <w:rPr>
+          <w:rFonts w:cs="B Nazanin" w:hint="cs"/>
+          <w:rtl/>
+          <w:lang w:bidi="fa-IR"/>
+        </w:rPr>
+        <w:t>ی</w:t>
+      </w:r>
+      <w:r>
+        <w:rPr>
+          <w:rFonts w:cs="B Nazanin"/>
+          <w:rtl/>
+          <w:lang w:bidi="fa-IR"/>
+        </w:rPr>
+        <w:t xml:space="preserve"> شود. ا</w:t>
+      </w:r>
+      <w:r>
+        <w:rPr>
+          <w:rFonts w:cs="B Nazanin" w:hint="cs"/>
+          <w:rtl/>
+          <w:lang w:bidi="fa-IR"/>
+        </w:rPr>
+        <w:t>ی</w:t>
+      </w:r>
+      <w:r>
+        <w:rPr>
+          <w:rFonts w:cs="B Nazanin" w:hint="eastAsia"/>
+          <w:rtl/>
+          <w:lang w:bidi="fa-IR"/>
+        </w:rPr>
+        <w:t>ن</w:t>
+      </w:r>
+      <w:r>
+        <w:rPr>
+          <w:rFonts w:cs="B Nazanin"/>
+          <w:rtl/>
+          <w:lang w:bidi="fa-IR"/>
+        </w:rPr>
+        <w:t xml:space="preserve"> برش مطلوب ن</w:t>
+      </w:r>
+      <w:r>
+        <w:rPr>
+          <w:rFonts w:cs="B Nazanin" w:hint="cs"/>
+          <w:rtl/>
+          <w:lang w:bidi="fa-IR"/>
+        </w:rPr>
+        <w:t>ی</w:t>
+      </w:r>
+      <w:r>
+        <w:rPr>
+          <w:rFonts w:cs="B Nazanin" w:hint="eastAsia"/>
+          <w:rtl/>
+          <w:lang w:bidi="fa-IR"/>
+        </w:rPr>
+        <w:t>ست</w:t>
+      </w:r>
+      <w:r>
+        <w:rPr>
+          <w:rFonts w:cs="B Nazanin"/>
+          <w:rtl/>
+          <w:lang w:bidi="fa-IR"/>
+        </w:rPr>
+        <w:t xml:space="preserve"> ز</w:t>
+      </w:r>
+      <w:r>
+        <w:rPr>
+          <w:rFonts w:cs="B Nazanin" w:hint="cs"/>
+          <w:rtl/>
+          <w:lang w:bidi="fa-IR"/>
+        </w:rPr>
+        <w:t>ی</w:t>
+      </w:r>
+      <w:r>
+        <w:rPr>
+          <w:rFonts w:cs="B Nazanin" w:hint="eastAsia"/>
+          <w:rtl/>
+          <w:lang w:bidi="fa-IR"/>
+        </w:rPr>
+        <w:t>را</w:t>
+      </w:r>
+      <w:r>
+        <w:rPr>
+          <w:rFonts w:cs="B Nazanin"/>
+          <w:rtl/>
+          <w:lang w:bidi="fa-IR"/>
+        </w:rPr>
+        <w:t xml:space="preserve"> دو مؤلفه از نظر اندازه ب</w:t>
+      </w:r>
+      <w:r>
+        <w:rPr>
+          <w:rFonts w:cs="B Nazanin" w:hint="cs"/>
+          <w:rtl/>
+          <w:lang w:bidi="fa-IR"/>
+        </w:rPr>
+        <w:t>ی</w:t>
+      </w:r>
+      <w:r>
+        <w:rPr>
+          <w:rFonts w:cs="B Nazanin" w:hint="eastAsia"/>
+          <w:rtl/>
+          <w:lang w:bidi="fa-IR"/>
+        </w:rPr>
+        <w:t>ش</w:t>
+      </w:r>
+      <w:r>
+        <w:rPr>
+          <w:rFonts w:cs="B Nazanin"/>
+          <w:rtl/>
+          <w:lang w:bidi="fa-IR"/>
+        </w:rPr>
+        <w:t xml:space="preserve"> از حد نابرابر هستند.</w:t>
       </w:r>
     </w:p>
     <w:sectPr>

</xml_diff>

<commit_message>
10.4.4 Eigenvalues of the Laplacian Matrix
</commit_message>
<xml_diff>
--- a/[pdf][persian] chapter-10-Mining Social Network Graphs.docx
+++ b/[pdf][persian] chapter-10-Mining Social Network Graphs.docx
@@ -38506,15 +38506,7 @@
           <w:rtl/>
           <w:lang w:bidi="fa-IR"/>
         </w:rPr>
-        <w:t xml:space="preserve"> توان به عنوان "خائن" به گروه -</w:t>
-      </w:r>
-      <w:r>
-        <w:rPr>
-          <w:rFonts w:cs="B Nazanin"/>
-          <w:rtl/>
-          <w:lang w:bidi="fa-IR"/>
-        </w:rPr>
-        <w:t xml:space="preserve"> {</w:t>
+        <w:t xml:space="preserve"> توان به عنوان "خائن" به گروه - {</w:t>
       </w:r>
       <w:r>
         <w:rPr>
@@ -41597,47 +41589,111 @@
           <w:rtl/>
           <w:lang w:bidi="fa-IR"/>
         </w:rPr>
+        <w:t xml:space="preserve"> بزرگ (مجموعه ا</w:t>
+      </w:r>
+      <w:r>
+        <w:rPr>
+          <w:rFonts w:cs="B Nazanin" w:hint="cs"/>
+          <w:rtl/>
+          <w:lang w:bidi="fa-IR"/>
+        </w:rPr>
+        <w:t>ی</w:t>
+      </w:r>
+      <w:r>
+        <w:rPr>
+          <w:rFonts w:cs="B Nazanin"/>
+          <w:rtl/>
+          <w:lang w:bidi="fa-IR"/>
+        </w:rPr>
+        <w:t xml:space="preserve"> از گره ها با لبه ها</w:t>
+      </w:r>
+      <w:r>
+        <w:rPr>
+          <w:rFonts w:cs="B Nazanin" w:hint="cs"/>
+          <w:rtl/>
+          <w:lang w:bidi="fa-IR"/>
+        </w:rPr>
+        <w:t>ی</w:t>
+      </w:r>
+      <w:r>
+        <w:rPr>
+          <w:rFonts w:cs="B Nazanin"/>
+          <w:rtl/>
+          <w:lang w:bidi="fa-IR"/>
+        </w:rPr>
+        <w:t xml:space="preserve"> ب</w:t>
+      </w:r>
+      <w:r>
+        <w:rPr>
+          <w:rFonts w:cs="B Nazanin" w:hint="cs"/>
+          <w:rtl/>
+          <w:lang w:bidi="fa-IR"/>
+        </w:rPr>
+        <w:t>ی</w:t>
+      </w:r>
+      <w:r>
+        <w:rPr>
+          <w:rFonts w:cs="B Nazanin" w:hint="eastAsia"/>
+          <w:rtl/>
+          <w:lang w:bidi="fa-IR"/>
+        </w:rPr>
+        <w:t>ن</w:t>
+      </w:r>
+      <w:r>
+        <w:rPr>
+          <w:rFonts w:cs="B Nazanin"/>
+          <w:rtl/>
+          <w:lang w:bidi="fa-IR"/>
+        </w:rPr>
+        <w:t xml:space="preserve"> هر دو آنها) شروع کن</w:t>
+      </w:r>
+      <w:r>
+        <w:rPr>
+          <w:rFonts w:cs="B Nazanin" w:hint="cs"/>
+          <w:rtl/>
+          <w:lang w:bidi="fa-IR"/>
+        </w:rPr>
+        <w:t>ی</w:t>
+      </w:r>
+      <w:r>
+        <w:rPr>
+          <w:rFonts w:cs="B Nazanin" w:hint="eastAsia"/>
+          <w:rtl/>
+          <w:lang w:bidi="fa-IR"/>
+        </w:rPr>
+        <w:t>م</w:t>
+      </w:r>
+      <w:r>
+        <w:rPr>
+          <w:rFonts w:cs="B Nazanin"/>
+          <w:rtl/>
+          <w:lang w:bidi="fa-IR"/>
+        </w:rPr>
+        <w:t>.</w:t>
+      </w:r>
+      <w:r>
+        <w:rPr>
+          <w:rFonts w:cs="B Nazanin" w:hint="cs"/>
+          <w:rtl/>
+          <w:lang w:bidi="fa-IR"/>
+        </w:rPr>
         <w:t xml:space="preserve"> </w:t>
       </w:r>
       <w:r>
         <w:rPr>
-          <w:rFonts w:cs="B Nazanin"/>
-          <w:rtl/>
-          <w:lang w:bidi="fa-IR"/>
-        </w:rPr>
-        <w:t>بزرگ (مجموعه ا</w:t>
-      </w:r>
-      <w:r>
-        <w:rPr>
-          <w:rFonts w:cs="B Nazanin" w:hint="cs"/>
-          <w:rtl/>
-          <w:lang w:bidi="fa-IR"/>
-        </w:rPr>
-        <w:t>ی</w:t>
-      </w:r>
-      <w:r>
-        <w:rPr>
-          <w:rFonts w:cs="B Nazanin"/>
-          <w:rtl/>
-          <w:lang w:bidi="fa-IR"/>
-        </w:rPr>
-        <w:t xml:space="preserve"> از گره ها با لبه ها</w:t>
-      </w:r>
-      <w:r>
-        <w:rPr>
-          <w:rFonts w:cs="B Nazanin" w:hint="cs"/>
-          <w:rtl/>
-          <w:lang w:bidi="fa-IR"/>
-        </w:rPr>
-        <w:t>ی</w:t>
-      </w:r>
-      <w:r>
-        <w:rPr>
-          <w:rFonts w:cs="B Nazanin"/>
-          <w:rtl/>
-          <w:lang w:bidi="fa-IR"/>
-        </w:rPr>
-        <w:t xml:space="preserve"> ب</w:t>
+          <w:rFonts w:cs="B Nazanin" w:hint="eastAsia"/>
+          <w:rtl/>
+          <w:lang w:bidi="fa-IR"/>
+        </w:rPr>
+        <w:t>با</w:t>
+      </w:r>
+      <w:r>
+        <w:rPr>
+          <w:rFonts w:cs="B Nazanin"/>
+          <w:rtl/>
+          <w:lang w:bidi="fa-IR"/>
+        </w:rPr>
+        <w:t xml:space="preserve"> ا</w:t>
       </w:r>
       <w:r>
         <w:rPr>
@@ -41661,55 +41717,7 @@
           <w:rtl/>
           <w:lang w:bidi="fa-IR"/>
         </w:rPr>
-        <w:t xml:space="preserve"> هر دو آنها) شروع کن</w:t>
-      </w:r>
-      <w:r>
-        <w:rPr>
-          <w:rFonts w:cs="B Nazanin" w:hint="cs"/>
-          <w:rtl/>
-          <w:lang w:bidi="fa-IR"/>
-        </w:rPr>
-        <w:t>ی</w:t>
-      </w:r>
-      <w:r>
-        <w:rPr>
-          <w:rFonts w:cs="B Nazanin" w:hint="eastAsia"/>
-          <w:rtl/>
-          <w:lang w:bidi="fa-IR"/>
-        </w:rPr>
-        <w:t>م</w:t>
-      </w:r>
-      <w:r>
-        <w:rPr>
-          <w:rFonts w:cs="B Nazanin"/>
-          <w:rtl/>
-          <w:lang w:bidi="fa-IR"/>
-        </w:rPr>
-        <w:t>.</w:t>
-      </w:r>
-      <w:r>
-        <w:rPr>
-          <w:rFonts w:cs="B Nazanin" w:hint="cs"/>
-          <w:rtl/>
-          <w:lang w:bidi="fa-IR"/>
-        </w:rPr>
-        <w:t xml:space="preserve"> </w:t>
-      </w:r>
-      <w:r>
-        <w:rPr>
-          <w:rFonts w:cs="B Nazanin" w:hint="eastAsia"/>
-          <w:rtl/>
-          <w:lang w:bidi="fa-IR"/>
-        </w:rPr>
-        <w:t>با</w:t>
-      </w:r>
-      <w:r>
-        <w:rPr>
-          <w:rFonts w:cs="B Nazanin"/>
-          <w:rtl/>
-          <w:lang w:bidi="fa-IR"/>
-        </w:rPr>
-        <w:t xml:space="preserve"> ا</w:t>
+        <w:t xml:space="preserve"> حال ، ا</w:t>
       </w:r>
       <w:r>
         <w:rPr>
@@ -41733,7 +41741,61 @@
           <w:rtl/>
           <w:lang w:bidi="fa-IR"/>
         </w:rPr>
-        <w:t xml:space="preserve"> حال ، ا</w:t>
+        <w:t xml:space="preserve"> کار آسان ن</w:t>
+      </w:r>
+      <w:r>
+        <w:rPr>
+          <w:rFonts w:cs="B Nazanin" w:hint="cs"/>
+          <w:rtl/>
+          <w:lang w:bidi="fa-IR"/>
+        </w:rPr>
+        <w:t>ی</w:t>
+      </w:r>
+      <w:r>
+        <w:rPr>
+          <w:rFonts w:cs="B Nazanin" w:hint="eastAsia"/>
+          <w:rtl/>
+          <w:lang w:bidi="fa-IR"/>
+        </w:rPr>
+        <w:t>ست</w:t>
+      </w:r>
+      <w:r>
+        <w:rPr>
+          <w:rFonts w:cs="B Nazanin"/>
+          <w:rtl/>
+          <w:lang w:bidi="fa-IR"/>
+        </w:rPr>
+        <w:t xml:space="preserve">. نه تنها </w:t>
+      </w:r>
+      <w:r>
+        <w:rPr>
+          <w:rFonts w:cs="B Nazanin"/>
+          <w:lang w:bidi="fa-IR"/>
+        </w:rPr>
+        <w:t>clique</w:t>
+      </w:r>
+      <w:r>
+        <w:rPr>
+          <w:rFonts w:cs="B Nazanin"/>
+          <w:rtl/>
+          <w:lang w:bidi="fa-IR"/>
+        </w:rPr>
+        <w:t xml:space="preserve"> ها حداکثر </w:t>
+      </w:r>
+      <w:r>
+        <w:rPr>
+          <w:rFonts w:cs="B Nazanin"/>
+          <w:lang w:bidi="fa-IR"/>
+        </w:rPr>
+        <w:t>NP</w:t>
+      </w:r>
+      <w:r>
+        <w:rPr>
+          <w:rFonts w:cs="B Nazanin"/>
+          <w:rtl/>
+          <w:lang w:bidi="fa-IR"/>
+        </w:rPr>
+        <w:t xml:space="preserve"> کامل است ، بلکه به ا</w:t>
       </w:r>
       <w:r>
         <w:rPr>
@@ -41757,31 +41819,47 @@
           <w:rtl/>
           <w:lang w:bidi="fa-IR"/>
         </w:rPr>
-        <w:t xml:space="preserve"> کار آسان ن</w:t>
-      </w:r>
-      <w:r>
-        <w:rPr>
-          <w:rFonts w:cs="B Nazanin" w:hint="cs"/>
-          <w:rtl/>
-          <w:lang w:bidi="fa-IR"/>
-        </w:rPr>
-        <w:t>ی</w:t>
-      </w:r>
-      <w:r>
-        <w:rPr>
-          <w:rFonts w:cs="B Nazanin" w:hint="eastAsia"/>
-          <w:rtl/>
-          <w:lang w:bidi="fa-IR"/>
-        </w:rPr>
-        <w:t>ست</w:t>
-      </w:r>
-      <w:r>
-        <w:rPr>
-          <w:rFonts w:cs="B Nazanin"/>
-          <w:rtl/>
-          <w:lang w:bidi="fa-IR"/>
-        </w:rPr>
-        <w:t xml:space="preserve">. نه تنها </w:t>
+        <w:t xml:space="preserve"> معنا که حت</w:t>
+      </w:r>
+      <w:r>
+        <w:rPr>
+          <w:rFonts w:cs="B Nazanin" w:hint="cs"/>
+          <w:rtl/>
+          <w:lang w:bidi="fa-IR"/>
+        </w:rPr>
+        <w:t>ی</w:t>
+      </w:r>
+      <w:r>
+        <w:rPr>
+          <w:rFonts w:cs="B Nazanin"/>
+          <w:rtl/>
+          <w:lang w:bidi="fa-IR"/>
+        </w:rPr>
+        <w:t xml:space="preserve"> تقر</w:t>
+      </w:r>
+      <w:r>
+        <w:rPr>
+          <w:rFonts w:cs="B Nazanin" w:hint="cs"/>
+          <w:rtl/>
+          <w:lang w:bidi="fa-IR"/>
+        </w:rPr>
+        <w:t>ی</w:t>
+      </w:r>
+      <w:r>
+        <w:rPr>
+          <w:rFonts w:cs="B Nazanin" w:hint="eastAsia"/>
+          <w:rtl/>
+          <w:lang w:bidi="fa-IR"/>
+        </w:rPr>
+        <w:t>ب</w:t>
+      </w:r>
+      <w:r>
+        <w:rPr>
+          <w:rFonts w:cs="B Nazanin"/>
+          <w:rtl/>
+          <w:lang w:bidi="fa-IR"/>
+        </w:rPr>
+        <w:t xml:space="preserve"> حداکثر </w:t>
       </w:r>
       <w:r>
         <w:rPr>
@@ -41796,117 +41874,7 @@
           <w:rtl/>
           <w:lang w:bidi="fa-IR"/>
         </w:rPr>
-        <w:t xml:space="preserve"> </w:t>
-      </w:r>
-      <w:r>
-        <w:rPr>
-          <w:rFonts w:cs="B Nazanin"/>
-          <w:rtl/>
-          <w:lang w:bidi="fa-IR"/>
-        </w:rPr>
-        <w:t xml:space="preserve">ها حداکثر </w:t>
-      </w:r>
-      <w:r>
-        <w:rPr>
-          <w:rFonts w:cs="B Nazanin"/>
-          <w:lang w:bidi="fa-IR"/>
-        </w:rPr>
-        <w:t>NP</w:t>
-      </w:r>
-      <w:r>
-        <w:rPr>
-          <w:rFonts w:cs="B Nazanin"/>
-          <w:rtl/>
-          <w:lang w:bidi="fa-IR"/>
-        </w:rPr>
-        <w:t xml:space="preserve"> کامل است ، بلکه به ا</w:t>
-      </w:r>
-      <w:r>
-        <w:rPr>
-          <w:rFonts w:cs="B Nazanin" w:hint="cs"/>
-          <w:rtl/>
-          <w:lang w:bidi="fa-IR"/>
-        </w:rPr>
-        <w:t>ی</w:t>
-      </w:r>
-      <w:r>
-        <w:rPr>
-          <w:rFonts w:cs="B Nazanin" w:hint="eastAsia"/>
-          <w:rtl/>
-          <w:lang w:bidi="fa-IR"/>
-        </w:rPr>
-        <w:t>ن</w:t>
-      </w:r>
-      <w:r>
-        <w:rPr>
-          <w:rFonts w:cs="B Nazanin"/>
-          <w:rtl/>
-          <w:lang w:bidi="fa-IR"/>
-        </w:rPr>
-        <w:t xml:space="preserve"> معنا که حت</w:t>
-      </w:r>
-      <w:r>
-        <w:rPr>
-          <w:rFonts w:cs="B Nazanin" w:hint="cs"/>
-          <w:rtl/>
-          <w:lang w:bidi="fa-IR"/>
-        </w:rPr>
-        <w:t>ی</w:t>
-      </w:r>
-      <w:r>
-        <w:rPr>
-          <w:rFonts w:cs="B Nazanin"/>
-          <w:rtl/>
-          <w:lang w:bidi="fa-IR"/>
-        </w:rPr>
-        <w:t xml:space="preserve"> تقر</w:t>
-      </w:r>
-      <w:r>
-        <w:rPr>
-          <w:rFonts w:cs="B Nazanin" w:hint="cs"/>
-          <w:rtl/>
-          <w:lang w:bidi="fa-IR"/>
-        </w:rPr>
-        <w:t>ی</w:t>
-      </w:r>
-      <w:r>
-        <w:rPr>
-          <w:rFonts w:cs="B Nazanin" w:hint="eastAsia"/>
-          <w:rtl/>
-          <w:lang w:bidi="fa-IR"/>
-        </w:rPr>
-        <w:t>ب</w:t>
-      </w:r>
-      <w:r>
-        <w:rPr>
-          <w:rFonts w:cs="B Nazanin"/>
-          <w:rtl/>
-          <w:lang w:bidi="fa-IR"/>
-        </w:rPr>
-        <w:t xml:space="preserve"> حداکثر </w:t>
-      </w:r>
-      <w:r>
-        <w:rPr>
-          <w:rFonts w:cs="B Nazanin"/>
-          <w:lang w:bidi="fa-IR"/>
-        </w:rPr>
-        <w:t>clique</w:t>
-      </w:r>
-      <w:r>
-        <w:rPr>
-          <w:rFonts w:cs="B Nazanin"/>
-          <w:rtl/>
-          <w:lang w:bidi="fa-IR"/>
-        </w:rPr>
-        <w:t xml:space="preserve"> </w:t>
-      </w:r>
-      <w:r>
-        <w:rPr>
-          <w:rFonts w:cs="B Nazanin"/>
-          <w:rtl/>
-          <w:lang w:bidi="fa-IR"/>
-        </w:rPr>
-        <w:t>سخت است.</w:t>
+        <w:t xml:space="preserve"> سخت است.</w:t>
       </w:r>
     </w:p>
     <w:p>
@@ -42100,15 +42068,7 @@
           <w:rtl/>
           <w:lang w:bidi="fa-IR"/>
         </w:rPr>
-        <w:t xml:space="preserve"> </w:t>
-      </w:r>
-      <w:r>
-        <w:rPr>
-          <w:rFonts w:cs="B Nazanin"/>
-          <w:rtl/>
-          <w:lang w:bidi="fa-IR"/>
-        </w:rPr>
-        <w:t>ها</w:t>
+        <w:t xml:space="preserve"> ها</w:t>
       </w:r>
       <w:r>
         <w:rPr>
@@ -42641,15 +42601,7 @@
           <w:rtl/>
           <w:lang w:bidi="fa-IR"/>
         </w:rPr>
-        <w:t xml:space="preserve"> وجود دارد که از آن </w:t>
-      </w:r>
-      <w:r>
-        <w:rPr>
-          <w:rFonts w:cs="B Nazanin"/>
-          <w:rtl/>
-          <w:lang w:bidi="fa-IR"/>
-        </w:rPr>
-        <w:t>{1,2,...,</w:t>
+        <w:t xml:space="preserve"> وجود دارد که از آن {1,2,...,</w:t>
       </w:r>
       <w:proofErr w:type="gramStart"/>
       <w:r>
@@ -42666,15 +42618,7 @@
           <w:rtl/>
           <w:lang w:bidi="fa-IR"/>
         </w:rPr>
-        <w:t xml:space="preserve">} </w:t>
-      </w:r>
-      <w:r>
-        <w:rPr>
-          <w:rFonts w:cs="B Nazanin"/>
-          <w:rtl/>
-          <w:lang w:bidi="fa-IR"/>
-        </w:rPr>
-        <w:t xml:space="preserve">فقط </w:t>
+        <w:t xml:space="preserve">} فقط </w:t>
       </w:r>
       <w:r>
         <w:rPr>
@@ -49964,15 +49908,7 @@
           <w:rtl/>
           <w:lang w:bidi="fa-IR"/>
         </w:rPr>
-        <w:t xml:space="preserve"> موارد است و </w:t>
-      </w:r>
-      <w:r>
-        <w:rPr>
-          <w:rFonts w:cs="B Nazanin"/>
-          <w:rtl/>
-          <w:lang w:bidi="fa-IR"/>
-        </w:rPr>
-        <w:t xml:space="preserve"> {3}</w:t>
+        <w:t xml:space="preserve"> موارد است و  {3}</w:t>
       </w:r>
       <w:r>
         <w:rPr>
@@ -61363,8 +61299,2907 @@
         </w:rPr>
         <w:t xml:space="preserve"> باشد</w:t>
       </w:r>
+    </w:p>
+    <w:p>
+      <w:pPr>
+        <w:bidi/>
+        <w:spacing w:line="360" w:lineRule="auto"/>
+        <w:rPr>
+          <w:rFonts w:cs="B Nazanin"/>
+          <w:rtl/>
+          <w:lang w:bidi="fa-IR"/>
+        </w:rPr>
+      </w:pPr>
+    </w:p>
+    <w:p>
+      <w:pPr>
+        <w:bidi/>
+        <w:spacing w:line="360" w:lineRule="auto"/>
+        <w:rPr>
+          <w:rFonts w:cs="B Titr"/>
+          <w:sz w:val="40"/>
+          <w:szCs w:val="40"/>
+          <w:rtl/>
+          <w:lang w:bidi="fa-IR"/>
+        </w:rPr>
+      </w:pPr>
+      <w:r>
+        <w:rPr>
+          <w:rFonts w:cs="B Titr" w:hint="cs"/>
+          <w:sz w:val="40"/>
+          <w:szCs w:val="40"/>
+          <w:rtl/>
+          <w:lang w:bidi="fa-IR"/>
+        </w:rPr>
+        <w:t xml:space="preserve">10.4.4 </w:t>
+      </w:r>
+      <w:r>
+        <w:rPr>
+          <w:rFonts w:cs="B Titr"/>
+          <w:sz w:val="40"/>
+          <w:szCs w:val="40"/>
+          <w:rtl/>
+          <w:lang w:bidi="fa-IR"/>
+        </w:rPr>
+        <w:t>مقاد</w:t>
+      </w:r>
+      <w:r>
+        <w:rPr>
+          <w:rFonts w:cs="B Titr" w:hint="cs"/>
+          <w:sz w:val="40"/>
+          <w:szCs w:val="40"/>
+          <w:rtl/>
+          <w:lang w:bidi="fa-IR"/>
+        </w:rPr>
+        <w:t>ی</w:t>
+      </w:r>
+      <w:r>
+        <w:rPr>
+          <w:rFonts w:cs="B Titr" w:hint="eastAsia"/>
+          <w:sz w:val="40"/>
+          <w:szCs w:val="40"/>
+          <w:rtl/>
+          <w:lang w:bidi="fa-IR"/>
+        </w:rPr>
+        <w:t>ر</w:t>
+      </w:r>
+      <w:r>
+        <w:rPr>
+          <w:rFonts w:cs="B Titr"/>
+          <w:sz w:val="40"/>
+          <w:szCs w:val="40"/>
+          <w:rtl/>
+          <w:lang w:bidi="fa-IR"/>
+        </w:rPr>
+        <w:t xml:space="preserve"> و</w:t>
+      </w:r>
+      <w:r>
+        <w:rPr>
+          <w:rFonts w:cs="B Titr" w:hint="cs"/>
+          <w:sz w:val="40"/>
+          <w:szCs w:val="40"/>
+          <w:rtl/>
+          <w:lang w:bidi="fa-IR"/>
+        </w:rPr>
+        <w:t>ی</w:t>
+      </w:r>
+      <w:r>
+        <w:rPr>
+          <w:rFonts w:cs="B Titr" w:hint="eastAsia"/>
+          <w:sz w:val="40"/>
+          <w:szCs w:val="40"/>
+          <w:rtl/>
+          <w:lang w:bidi="fa-IR"/>
+        </w:rPr>
+        <w:t>ژه</w:t>
+      </w:r>
+      <w:r>
+        <w:rPr>
+          <w:rFonts w:cs="B Titr"/>
+          <w:sz w:val="40"/>
+          <w:szCs w:val="40"/>
+          <w:rtl/>
+          <w:lang w:bidi="fa-IR"/>
+        </w:rPr>
+        <w:t xml:space="preserve"> از ماتر</w:t>
+      </w:r>
+      <w:r>
+        <w:rPr>
+          <w:rFonts w:cs="B Titr" w:hint="cs"/>
+          <w:sz w:val="40"/>
+          <w:szCs w:val="40"/>
+          <w:rtl/>
+          <w:lang w:bidi="fa-IR"/>
+        </w:rPr>
+        <w:t>ی</w:t>
+      </w:r>
+      <w:r>
+        <w:rPr>
+          <w:rFonts w:cs="B Titr" w:hint="eastAsia"/>
+          <w:sz w:val="40"/>
+          <w:szCs w:val="40"/>
+          <w:rtl/>
+          <w:lang w:bidi="fa-IR"/>
+        </w:rPr>
+        <w:t>س</w:t>
+      </w:r>
+      <w:r>
+        <w:rPr>
+          <w:rFonts w:cs="B Titr"/>
+          <w:sz w:val="40"/>
+          <w:szCs w:val="40"/>
+          <w:rtl/>
+          <w:lang w:bidi="fa-IR"/>
+        </w:rPr>
+        <w:t xml:space="preserve"> لاپلا</w:t>
+      </w:r>
+      <w:r>
+        <w:rPr>
+          <w:rFonts w:cs="B Titr" w:hint="cs"/>
+          <w:sz w:val="40"/>
+          <w:szCs w:val="40"/>
+          <w:rtl/>
+          <w:lang w:bidi="fa-IR"/>
+        </w:rPr>
+        <w:t>سین</w:t>
+      </w:r>
+    </w:p>
+    <w:p>
+      <w:pPr>
+        <w:bidi/>
+        <w:spacing w:line="360" w:lineRule="auto"/>
+        <w:rPr>
+          <w:rFonts w:cs="B Nazanin"/>
+          <w:rtl/>
+          <w:lang w:bidi="fa-IR"/>
+        </w:rPr>
+      </w:pPr>
+      <w:r>
+        <w:rPr>
+          <w:rFonts w:cs="B Nazanin"/>
+          <w:rtl/>
+          <w:lang w:bidi="fa-IR"/>
+        </w:rPr>
+        <w:t>ما م</w:t>
+      </w:r>
+      <w:r>
+        <w:rPr>
+          <w:rFonts w:cs="B Nazanin" w:hint="cs"/>
+          <w:rtl/>
+          <w:lang w:bidi="fa-IR"/>
+        </w:rPr>
+        <w:t>ی</w:t>
+      </w:r>
+      <w:r>
+        <w:rPr>
+          <w:rFonts w:cs="B Nazanin"/>
+          <w:rtl/>
+          <w:lang w:bidi="fa-IR"/>
+        </w:rPr>
+        <w:t xml:space="preserve"> توان</w:t>
+      </w:r>
+      <w:r>
+        <w:rPr>
+          <w:rFonts w:cs="B Nazanin" w:hint="cs"/>
+          <w:rtl/>
+          <w:lang w:bidi="fa-IR"/>
+        </w:rPr>
+        <w:t>ی</w:t>
+      </w:r>
+      <w:r>
+        <w:rPr>
+          <w:rFonts w:cs="B Nazanin" w:hint="eastAsia"/>
+          <w:rtl/>
+          <w:lang w:bidi="fa-IR"/>
+        </w:rPr>
+        <w:t>م</w:t>
+      </w:r>
+      <w:r>
+        <w:rPr>
+          <w:rFonts w:cs="B Nazanin"/>
+          <w:rtl/>
+          <w:lang w:bidi="fa-IR"/>
+        </w:rPr>
+        <w:t xml:space="preserve"> از بهتر</w:t>
+      </w:r>
+      <w:r>
+        <w:rPr>
+          <w:rFonts w:cs="B Nazanin" w:hint="cs"/>
+          <w:rtl/>
+          <w:lang w:bidi="fa-IR"/>
+        </w:rPr>
+        <w:t>ی</w:t>
+      </w:r>
+      <w:r>
+        <w:rPr>
+          <w:rFonts w:cs="B Nazanin" w:hint="eastAsia"/>
+          <w:rtl/>
+          <w:lang w:bidi="fa-IR"/>
+        </w:rPr>
+        <w:t>ن</w:t>
+      </w:r>
+      <w:r>
+        <w:rPr>
+          <w:rFonts w:cs="B Nazanin"/>
+          <w:rtl/>
+          <w:lang w:bidi="fa-IR"/>
+        </w:rPr>
+        <w:t xml:space="preserve"> راه برا</w:t>
+      </w:r>
+      <w:r>
+        <w:rPr>
+          <w:rFonts w:cs="B Nazanin" w:hint="cs"/>
+          <w:rtl/>
+          <w:lang w:bidi="fa-IR"/>
+        </w:rPr>
+        <w:t>ی</w:t>
+      </w:r>
+      <w:r>
+        <w:rPr>
+          <w:rFonts w:cs="B Nazanin"/>
+          <w:rtl/>
+          <w:lang w:bidi="fa-IR"/>
+        </w:rPr>
+        <w:t xml:space="preserve"> پارت</w:t>
+      </w:r>
+      <w:r>
+        <w:rPr>
+          <w:rFonts w:cs="B Nazanin" w:hint="cs"/>
+          <w:rtl/>
+          <w:lang w:bidi="fa-IR"/>
+        </w:rPr>
+        <w:t>ی</w:t>
+      </w:r>
+      <w:r>
+        <w:rPr>
+          <w:rFonts w:cs="B Nazanin" w:hint="eastAsia"/>
+          <w:rtl/>
+          <w:lang w:bidi="fa-IR"/>
+        </w:rPr>
+        <w:t>شن</w:t>
+      </w:r>
+      <w:r>
+        <w:rPr>
+          <w:rFonts w:cs="B Nazanin"/>
+          <w:rtl/>
+          <w:lang w:bidi="fa-IR"/>
+        </w:rPr>
+        <w:t xml:space="preserve"> بند</w:t>
+      </w:r>
+      <w:r>
+        <w:rPr>
+          <w:rFonts w:cs="B Nazanin" w:hint="cs"/>
+          <w:rtl/>
+          <w:lang w:bidi="fa-IR"/>
+        </w:rPr>
+        <w:t>ی</w:t>
+      </w:r>
+      <w:r>
+        <w:rPr>
+          <w:rFonts w:cs="B Nazanin"/>
+          <w:rtl/>
+          <w:lang w:bidi="fa-IR"/>
+        </w:rPr>
+        <w:t xml:space="preserve"> </w:t>
+      </w:r>
+      <w:r>
+        <w:rPr>
+          <w:rFonts w:cs="B Nazanin" w:hint="cs"/>
+          <w:rtl/>
+          <w:lang w:bidi="fa-IR"/>
+        </w:rPr>
+        <w:t>ی</w:t>
+      </w:r>
+      <w:r>
+        <w:rPr>
+          <w:rFonts w:cs="B Nazanin" w:hint="eastAsia"/>
+          <w:rtl/>
+          <w:lang w:bidi="fa-IR"/>
+        </w:rPr>
+        <w:t>ک</w:t>
+      </w:r>
+      <w:r>
+        <w:rPr>
+          <w:rFonts w:cs="B Nazanin"/>
+          <w:rtl/>
+          <w:lang w:bidi="fa-IR"/>
+        </w:rPr>
+        <w:t xml:space="preserve"> </w:t>
+      </w:r>
+      <w:r>
+        <w:rPr>
+          <w:rFonts w:cs="B Nazanin" w:hint="cs"/>
+          <w:rtl/>
+          <w:lang w:bidi="fa-IR"/>
+        </w:rPr>
+        <w:t>گراف</w:t>
+      </w:r>
+      <w:r>
+        <w:rPr>
+          <w:rFonts w:cs="B Nazanin"/>
+          <w:rtl/>
+          <w:lang w:bidi="fa-IR"/>
+        </w:rPr>
+        <w:t xml:space="preserve"> از مقاد</w:t>
+      </w:r>
+      <w:r>
+        <w:rPr>
+          <w:rFonts w:cs="B Nazanin" w:hint="cs"/>
+          <w:rtl/>
+          <w:lang w:bidi="fa-IR"/>
+        </w:rPr>
+        <w:t>ی</w:t>
+      </w:r>
+      <w:r>
+        <w:rPr>
+          <w:rFonts w:cs="B Nazanin" w:hint="eastAsia"/>
+          <w:rtl/>
+          <w:lang w:bidi="fa-IR"/>
+        </w:rPr>
+        <w:t>ر</w:t>
+      </w:r>
+      <w:r>
+        <w:rPr>
+          <w:rFonts w:cs="B Nazanin"/>
+          <w:rtl/>
+          <w:lang w:bidi="fa-IR"/>
+        </w:rPr>
+        <w:t xml:space="preserve"> و</w:t>
+      </w:r>
+      <w:r>
+        <w:rPr>
+          <w:rFonts w:cs="B Nazanin" w:hint="cs"/>
+          <w:rtl/>
+          <w:lang w:bidi="fa-IR"/>
+        </w:rPr>
+        <w:t>ی</w:t>
+      </w:r>
+      <w:r>
+        <w:rPr>
+          <w:rFonts w:cs="B Nazanin" w:hint="eastAsia"/>
+          <w:rtl/>
+          <w:lang w:bidi="fa-IR"/>
+        </w:rPr>
+        <w:t>ژه</w:t>
+      </w:r>
+      <w:r>
+        <w:rPr>
+          <w:rFonts w:cs="B Nazanin"/>
+          <w:rtl/>
+          <w:lang w:bidi="fa-IR"/>
+        </w:rPr>
+        <w:t xml:space="preserve"> و مقاد</w:t>
+      </w:r>
+      <w:r>
+        <w:rPr>
+          <w:rFonts w:cs="B Nazanin" w:hint="cs"/>
+          <w:rtl/>
+          <w:lang w:bidi="fa-IR"/>
+        </w:rPr>
+        <w:t>ی</w:t>
+      </w:r>
+      <w:r>
+        <w:rPr>
+          <w:rFonts w:cs="B Nazanin" w:hint="eastAsia"/>
+          <w:rtl/>
+          <w:lang w:bidi="fa-IR"/>
+        </w:rPr>
+        <w:t>ر</w:t>
+      </w:r>
+      <w:r>
+        <w:rPr>
+          <w:rFonts w:cs="B Nazanin"/>
+          <w:rtl/>
+          <w:lang w:bidi="fa-IR"/>
+        </w:rPr>
+        <w:t xml:space="preserve"> و</w:t>
+      </w:r>
+      <w:r>
+        <w:rPr>
+          <w:rFonts w:cs="B Nazanin" w:hint="cs"/>
+          <w:rtl/>
+          <w:lang w:bidi="fa-IR"/>
+        </w:rPr>
+        <w:t>ی</w:t>
+      </w:r>
+      <w:r>
+        <w:rPr>
+          <w:rFonts w:cs="B Nazanin" w:hint="eastAsia"/>
+          <w:rtl/>
+          <w:lang w:bidi="fa-IR"/>
+        </w:rPr>
+        <w:t>ژه</w:t>
+      </w:r>
+      <w:r>
+        <w:rPr>
+          <w:rFonts w:cs="B Nazanin"/>
+          <w:rtl/>
+          <w:lang w:bidi="fa-IR"/>
+        </w:rPr>
+        <w:t xml:space="preserve"> ماتر</w:t>
+      </w:r>
+      <w:r>
+        <w:rPr>
+          <w:rFonts w:cs="B Nazanin" w:hint="cs"/>
+          <w:rtl/>
+          <w:lang w:bidi="fa-IR"/>
+        </w:rPr>
+        <w:t>ی</w:t>
+      </w:r>
+      <w:r>
+        <w:rPr>
+          <w:rFonts w:cs="B Nazanin" w:hint="eastAsia"/>
+          <w:rtl/>
+          <w:lang w:bidi="fa-IR"/>
+        </w:rPr>
+        <w:t>س</w:t>
+      </w:r>
+      <w:r>
+        <w:rPr>
+          <w:rFonts w:cs="B Nazanin"/>
+          <w:rtl/>
+          <w:lang w:bidi="fa-IR"/>
+        </w:rPr>
+        <w:t xml:space="preserve"> لاپلاس</w:t>
+      </w:r>
+      <w:r>
+        <w:rPr>
+          <w:rFonts w:cs="B Nazanin" w:hint="cs"/>
+          <w:rtl/>
+          <w:lang w:bidi="fa-IR"/>
+        </w:rPr>
+        <w:t>ی</w:t>
+      </w:r>
+      <w:r>
+        <w:rPr>
+          <w:rFonts w:cs="B Nazanin" w:hint="cs"/>
+          <w:rtl/>
+          <w:lang w:bidi="fa-IR"/>
+        </w:rPr>
+        <w:t>نی</w:t>
+      </w:r>
+      <w:r>
+        <w:rPr>
+          <w:rFonts w:cs="B Nazanin"/>
+          <w:rtl/>
+          <w:lang w:bidi="fa-IR"/>
+        </w:rPr>
+        <w:t xml:space="preserve"> ، ا</w:t>
+      </w:r>
+      <w:r>
+        <w:rPr>
+          <w:rFonts w:cs="B Nazanin" w:hint="cs"/>
+          <w:rtl/>
+          <w:lang w:bidi="fa-IR"/>
+        </w:rPr>
+        <w:t>ی</w:t>
+      </w:r>
+      <w:r>
+        <w:rPr>
+          <w:rFonts w:cs="B Nazanin" w:hint="eastAsia"/>
+          <w:rtl/>
+          <w:lang w:bidi="fa-IR"/>
+        </w:rPr>
+        <w:t>ده</w:t>
+      </w:r>
+      <w:r>
+        <w:rPr>
+          <w:rFonts w:cs="B Nazanin"/>
+          <w:rtl/>
+          <w:lang w:bidi="fa-IR"/>
+        </w:rPr>
+        <w:t xml:space="preserve"> خوب</w:t>
+      </w:r>
+      <w:r>
+        <w:rPr>
+          <w:rFonts w:cs="B Nazanin" w:hint="cs"/>
+          <w:rtl/>
+          <w:lang w:bidi="fa-IR"/>
+        </w:rPr>
+        <w:t>ی</w:t>
+      </w:r>
+      <w:r>
+        <w:rPr>
+          <w:rFonts w:cs="B Nazanin"/>
+          <w:rtl/>
+          <w:lang w:bidi="fa-IR"/>
+        </w:rPr>
+        <w:t xml:space="preserve"> بگ</w:t>
+      </w:r>
+      <w:r>
+        <w:rPr>
+          <w:rFonts w:cs="B Nazanin" w:hint="cs"/>
+          <w:rtl/>
+          <w:lang w:bidi="fa-IR"/>
+        </w:rPr>
+        <w:t>ی</w:t>
+      </w:r>
+      <w:r>
+        <w:rPr>
+          <w:rFonts w:cs="B Nazanin" w:hint="eastAsia"/>
+          <w:rtl/>
+          <w:lang w:bidi="fa-IR"/>
+        </w:rPr>
+        <w:t>ر</w:t>
+      </w:r>
+      <w:r>
+        <w:rPr>
+          <w:rFonts w:cs="B Nazanin" w:hint="cs"/>
+          <w:rtl/>
+          <w:lang w:bidi="fa-IR"/>
+        </w:rPr>
+        <w:t>ی</w:t>
+      </w:r>
+      <w:r>
+        <w:rPr>
+          <w:rFonts w:cs="B Nazanin" w:hint="eastAsia"/>
+          <w:rtl/>
+          <w:lang w:bidi="fa-IR"/>
+        </w:rPr>
+        <w:t>م</w:t>
+      </w:r>
+      <w:r>
+        <w:rPr>
+          <w:rFonts w:cs="B Nazanin"/>
+          <w:rtl/>
+          <w:lang w:bidi="fa-IR"/>
+        </w:rPr>
+        <w:t>. در بخش 5.1.2 مشاهده کرد</w:t>
+      </w:r>
+      <w:r>
+        <w:rPr>
+          <w:rFonts w:cs="B Nazanin" w:hint="cs"/>
+          <w:rtl/>
+          <w:lang w:bidi="fa-IR"/>
+        </w:rPr>
+        <w:t>ی</w:t>
+      </w:r>
+      <w:r>
+        <w:rPr>
+          <w:rFonts w:cs="B Nazanin" w:hint="eastAsia"/>
+          <w:rtl/>
+          <w:lang w:bidi="fa-IR"/>
+        </w:rPr>
+        <w:t>م</w:t>
+      </w:r>
+      <w:r>
+        <w:rPr>
+          <w:rFonts w:cs="B Nazanin"/>
+          <w:rtl/>
+          <w:lang w:bidi="fa-IR"/>
+        </w:rPr>
+        <w:t xml:space="preserve"> که چگونه </w:t>
+      </w:r>
+      <w:r>
+        <w:rPr>
+          <w:rFonts w:cs="B Nazanin"/>
+          <w:lang w:bidi="fa-IR"/>
+        </w:rPr>
+        <w:t>eigenvector</w:t>
+      </w:r>
+      <w:r>
+        <w:rPr>
+          <w:rFonts w:cs="B Nazanin"/>
+          <w:rtl/>
+          <w:lang w:bidi="fa-IR"/>
+        </w:rPr>
+        <w:t xml:space="preserve"> اصل</w:t>
+      </w:r>
+      <w:r>
+        <w:rPr>
+          <w:rFonts w:cs="B Nazanin" w:hint="cs"/>
+          <w:rtl/>
+          <w:lang w:bidi="fa-IR"/>
+        </w:rPr>
+        <w:t>ی</w:t>
+      </w:r>
+      <w:r>
+        <w:rPr>
+          <w:rFonts w:cs="B Nazanin"/>
+          <w:rtl/>
+          <w:lang w:bidi="fa-IR"/>
+        </w:rPr>
+        <w:t xml:space="preserve"> (</w:t>
+      </w:r>
+      <w:r>
+        <w:rPr>
+          <w:rFonts w:cs="B Nazanin"/>
+          <w:lang w:bidi="fa-IR"/>
+        </w:rPr>
+        <w:t>eigenveector</w:t>
+      </w:r>
+      <w:r>
+        <w:rPr>
+          <w:rFonts w:cs="B Nazanin"/>
+          <w:rtl/>
+          <w:lang w:bidi="fa-IR"/>
+        </w:rPr>
+        <w:t xml:space="preserve"> همراه با بزرگتر</w:t>
+      </w:r>
+      <w:r>
+        <w:rPr>
+          <w:rFonts w:cs="B Nazanin" w:hint="cs"/>
+          <w:rtl/>
+          <w:lang w:bidi="fa-IR"/>
+        </w:rPr>
+        <w:t>ی</w:t>
+      </w:r>
+      <w:r>
+        <w:rPr>
+          <w:rFonts w:cs="B Nazanin" w:hint="eastAsia"/>
+          <w:rtl/>
+          <w:lang w:bidi="fa-IR"/>
+        </w:rPr>
+        <w:t>ن</w:t>
+      </w:r>
+      <w:r>
+        <w:rPr>
+          <w:rFonts w:cs="B Nazanin"/>
+          <w:rtl/>
+          <w:lang w:bidi="fa-IR"/>
+        </w:rPr>
+        <w:t xml:space="preserve"> مقررات و</w:t>
+      </w:r>
+      <w:r>
+        <w:rPr>
+          <w:rFonts w:cs="B Nazanin" w:hint="cs"/>
+          <w:rtl/>
+          <w:lang w:bidi="fa-IR"/>
+        </w:rPr>
+        <w:t>ی</w:t>
+      </w:r>
+      <w:r>
+        <w:rPr>
+          <w:rFonts w:cs="B Nazanin" w:hint="eastAsia"/>
+          <w:rtl/>
+          <w:lang w:bidi="fa-IR"/>
+        </w:rPr>
+        <w:t>ژه</w:t>
+      </w:r>
+      <w:r>
+        <w:rPr>
+          <w:rFonts w:cs="B Nazanin"/>
+          <w:rtl/>
+          <w:lang w:bidi="fa-IR"/>
+        </w:rPr>
+        <w:t>) از ماتر</w:t>
+      </w:r>
+      <w:r>
+        <w:rPr>
+          <w:rFonts w:cs="B Nazanin" w:hint="cs"/>
+          <w:rtl/>
+          <w:lang w:bidi="fa-IR"/>
+        </w:rPr>
+        <w:t>ی</w:t>
+      </w:r>
+      <w:r>
+        <w:rPr>
+          <w:rFonts w:cs="B Nazanin" w:hint="eastAsia"/>
+          <w:rtl/>
+          <w:lang w:bidi="fa-IR"/>
+        </w:rPr>
+        <w:t>س</w:t>
+      </w:r>
+      <w:r>
+        <w:rPr>
+          <w:rFonts w:cs="B Nazanin"/>
+          <w:rtl/>
+          <w:lang w:bidi="fa-IR"/>
+        </w:rPr>
+        <w:t xml:space="preserve"> انتقال وب ، چ</w:t>
+      </w:r>
+      <w:r>
+        <w:rPr>
+          <w:rFonts w:cs="B Nazanin" w:hint="cs"/>
+          <w:rtl/>
+          <w:lang w:bidi="fa-IR"/>
+        </w:rPr>
+        <w:t>ی</w:t>
+      </w:r>
+      <w:r>
+        <w:rPr>
+          <w:rFonts w:cs="B Nazanin" w:hint="eastAsia"/>
+          <w:rtl/>
+          <w:lang w:bidi="fa-IR"/>
+        </w:rPr>
+        <w:t>ز</w:t>
+      </w:r>
+      <w:r>
+        <w:rPr>
+          <w:rFonts w:cs="B Nazanin" w:hint="cs"/>
+          <w:rtl/>
+          <w:lang w:bidi="fa-IR"/>
+        </w:rPr>
+        <w:t>ی</w:t>
+      </w:r>
+      <w:r>
+        <w:rPr>
+          <w:rFonts w:cs="B Nazanin"/>
+          <w:rtl/>
+          <w:lang w:bidi="fa-IR"/>
+        </w:rPr>
+        <w:t xml:space="preserve"> را در م</w:t>
+      </w:r>
+      <w:r>
+        <w:rPr>
+          <w:rFonts w:cs="B Nazanin" w:hint="eastAsia"/>
+          <w:rtl/>
+          <w:lang w:bidi="fa-IR"/>
+        </w:rPr>
+        <w:t>ورد</w:t>
+      </w:r>
+      <w:r>
+        <w:rPr>
+          <w:rFonts w:cs="B Nazanin"/>
+          <w:rtl/>
+          <w:lang w:bidi="fa-IR"/>
+        </w:rPr>
+        <w:t xml:space="preserve"> اهم</w:t>
+      </w:r>
+      <w:r>
+        <w:rPr>
+          <w:rFonts w:cs="B Nazanin" w:hint="cs"/>
+          <w:rtl/>
+          <w:lang w:bidi="fa-IR"/>
+        </w:rPr>
+        <w:t>ی</w:t>
+      </w:r>
+      <w:r>
+        <w:rPr>
+          <w:rFonts w:cs="B Nazanin" w:hint="eastAsia"/>
+          <w:rtl/>
+          <w:lang w:bidi="fa-IR"/>
+        </w:rPr>
+        <w:t>ت</w:t>
+      </w:r>
+      <w:r>
+        <w:rPr>
+          <w:rFonts w:cs="B Nazanin"/>
+          <w:rtl/>
+          <w:lang w:bidi="fa-IR"/>
+        </w:rPr>
+        <w:t xml:space="preserve"> صفحات وب به ما گفت. در حق</w:t>
+      </w:r>
+      <w:r>
+        <w:rPr>
+          <w:rFonts w:cs="B Nazanin" w:hint="cs"/>
+          <w:rtl/>
+          <w:lang w:bidi="fa-IR"/>
+        </w:rPr>
+        <w:t>ی</w:t>
+      </w:r>
+      <w:r>
+        <w:rPr>
+          <w:rFonts w:cs="B Nazanin" w:hint="eastAsia"/>
+          <w:rtl/>
+          <w:lang w:bidi="fa-IR"/>
+        </w:rPr>
+        <w:t>قت</w:t>
+      </w:r>
+      <w:r>
+        <w:rPr>
+          <w:rFonts w:cs="B Nazanin"/>
+          <w:rtl/>
+          <w:lang w:bidi="fa-IR"/>
+        </w:rPr>
+        <w:t xml:space="preserve"> ، در موارد ساده (بدون پرداخت </w:t>
+      </w:r>
+      <w:r>
+        <w:rPr>
+          <w:rFonts w:cs="B Nazanin" w:hint="cs"/>
+          <w:rtl/>
+          <w:lang w:bidi="fa-IR"/>
+        </w:rPr>
+        <w:t>جریمه</w:t>
+      </w:r>
+      <w:r>
+        <w:rPr>
+          <w:rFonts w:cs="B Nazanin"/>
+          <w:rtl/>
+          <w:lang w:bidi="fa-IR"/>
+        </w:rPr>
+        <w:t xml:space="preserve">) </w:t>
+      </w:r>
+      <w:r>
+        <w:rPr>
+          <w:rFonts w:cs="B Nazanin" w:hint="cs"/>
+          <w:rtl/>
+          <w:lang w:bidi="fa-IR"/>
+        </w:rPr>
+        <w:t>مقدار</w:t>
+      </w:r>
+      <w:r>
+        <w:rPr>
+          <w:rFonts w:cs="B Nazanin"/>
+          <w:rtl/>
+          <w:lang w:bidi="fa-IR"/>
+        </w:rPr>
+        <w:t xml:space="preserve"> و</w:t>
+      </w:r>
+      <w:r>
+        <w:rPr>
+          <w:rFonts w:cs="B Nazanin" w:hint="cs"/>
+          <w:rtl/>
+          <w:lang w:bidi="fa-IR"/>
+        </w:rPr>
+        <w:t>ی</w:t>
+      </w:r>
+      <w:r>
+        <w:rPr>
+          <w:rFonts w:cs="B Nazanin" w:hint="eastAsia"/>
+          <w:rtl/>
+          <w:lang w:bidi="fa-IR"/>
+        </w:rPr>
+        <w:t>ژه</w:t>
+      </w:r>
+      <w:r>
+        <w:rPr>
+          <w:rFonts w:cs="B Nazanin"/>
+          <w:rtl/>
+          <w:lang w:bidi="fa-IR"/>
+        </w:rPr>
+        <w:t xml:space="preserve"> بردار </w:t>
+      </w:r>
+      <w:r>
+        <w:rPr>
+          <w:rFonts w:cs="B Nazanin"/>
+          <w:lang w:bidi="fa-IR"/>
+        </w:rPr>
+        <w:t>PageRank</w:t>
+      </w:r>
+      <w:r>
+        <w:rPr>
+          <w:rFonts w:cs="B Nazanin"/>
+          <w:rtl/>
+          <w:lang w:bidi="fa-IR"/>
+        </w:rPr>
+        <w:t xml:space="preserve"> است. با ا</w:t>
+      </w:r>
+      <w:r>
+        <w:rPr>
+          <w:rFonts w:cs="B Nazanin" w:hint="cs"/>
+          <w:rtl/>
+          <w:lang w:bidi="fa-IR"/>
+        </w:rPr>
+        <w:t>ی</w:t>
+      </w:r>
+      <w:r>
+        <w:rPr>
+          <w:rFonts w:cs="B Nazanin" w:hint="eastAsia"/>
+          <w:rtl/>
+          <w:lang w:bidi="fa-IR"/>
+        </w:rPr>
+        <w:t>ن</w:t>
+      </w:r>
+      <w:r>
+        <w:rPr>
+          <w:rFonts w:cs="B Nazanin"/>
+          <w:rtl/>
+          <w:lang w:bidi="fa-IR"/>
+        </w:rPr>
+        <w:t xml:space="preserve"> حال ، هنگام برخورد با ماتر</w:t>
+      </w:r>
+      <w:r>
+        <w:rPr>
+          <w:rFonts w:cs="B Nazanin" w:hint="cs"/>
+          <w:rtl/>
+          <w:lang w:bidi="fa-IR"/>
+        </w:rPr>
+        <w:t>ی</w:t>
+      </w:r>
+      <w:r>
+        <w:rPr>
+          <w:rFonts w:cs="B Nazanin" w:hint="eastAsia"/>
+          <w:rtl/>
+          <w:lang w:bidi="fa-IR"/>
+        </w:rPr>
+        <w:t>س</w:t>
+      </w:r>
+      <w:r>
+        <w:rPr>
+          <w:rFonts w:cs="B Nazanin"/>
+          <w:rtl/>
+          <w:lang w:bidi="fa-IR"/>
+        </w:rPr>
+        <w:t xml:space="preserve"> لاپلا</w:t>
+      </w:r>
+      <w:r>
+        <w:rPr>
+          <w:rFonts w:cs="B Nazanin" w:hint="cs"/>
+          <w:rtl/>
+          <w:lang w:bidi="fa-IR"/>
+        </w:rPr>
+        <w:t>سین</w:t>
+      </w:r>
+      <w:r>
+        <w:rPr>
+          <w:rFonts w:cs="B Nazanin"/>
+          <w:rtl/>
+          <w:lang w:bidi="fa-IR"/>
+        </w:rPr>
+        <w:t xml:space="preserve"> ، معلوم م</w:t>
+      </w:r>
+      <w:r>
+        <w:rPr>
+          <w:rFonts w:cs="B Nazanin" w:hint="cs"/>
+          <w:rtl/>
+          <w:lang w:bidi="fa-IR"/>
+        </w:rPr>
+        <w:t>ی</w:t>
+      </w:r>
+      <w:r>
+        <w:rPr>
+          <w:rFonts w:cs="B Nazanin"/>
+          <w:rtl/>
+          <w:lang w:bidi="fa-IR"/>
+        </w:rPr>
+        <w:t xml:space="preserve"> شود که کوچکتر</w:t>
+      </w:r>
+      <w:r>
+        <w:rPr>
+          <w:rFonts w:cs="B Nazanin" w:hint="cs"/>
+          <w:rtl/>
+          <w:lang w:bidi="fa-IR"/>
+        </w:rPr>
+        <w:t>ی</w:t>
+      </w:r>
+      <w:r>
+        <w:rPr>
+          <w:rFonts w:cs="B Nazanin" w:hint="eastAsia"/>
+          <w:rtl/>
+          <w:lang w:bidi="fa-IR"/>
+        </w:rPr>
+        <w:t>ن</w:t>
+      </w:r>
+      <w:r>
+        <w:rPr>
+          <w:rFonts w:cs="B Nazanin"/>
+          <w:rtl/>
+          <w:lang w:bidi="fa-IR"/>
+        </w:rPr>
+        <w:t xml:space="preserve"> مقاد</w:t>
+      </w:r>
+      <w:r>
+        <w:rPr>
+          <w:rFonts w:cs="B Nazanin" w:hint="cs"/>
+          <w:rtl/>
+          <w:lang w:bidi="fa-IR"/>
+        </w:rPr>
+        <w:t>ی</w:t>
+      </w:r>
+      <w:r>
+        <w:rPr>
+          <w:rFonts w:cs="B Nazanin" w:hint="eastAsia"/>
+          <w:rtl/>
+          <w:lang w:bidi="fa-IR"/>
+        </w:rPr>
+        <w:t>ر</w:t>
+      </w:r>
+      <w:r>
+        <w:rPr>
+          <w:rFonts w:cs="B Nazanin"/>
+          <w:rtl/>
+          <w:lang w:bidi="fa-IR"/>
+        </w:rPr>
+        <w:t xml:space="preserve"> و</w:t>
+      </w:r>
+      <w:r>
+        <w:rPr>
+          <w:rFonts w:cs="B Nazanin" w:hint="cs"/>
+          <w:rtl/>
+          <w:lang w:bidi="fa-IR"/>
+        </w:rPr>
+        <w:t>ی</w:t>
+      </w:r>
+      <w:r>
+        <w:rPr>
+          <w:rFonts w:cs="B Nazanin" w:hint="eastAsia"/>
+          <w:rtl/>
+          <w:lang w:bidi="fa-IR"/>
+        </w:rPr>
+        <w:t>ژه</w:t>
+      </w:r>
+      <w:r>
+        <w:rPr>
+          <w:rFonts w:cs="B Nazanin"/>
+          <w:rtl/>
+          <w:lang w:bidi="fa-IR"/>
+        </w:rPr>
+        <w:t xml:space="preserve"> و مقاد</w:t>
+      </w:r>
+      <w:r>
+        <w:rPr>
+          <w:rFonts w:cs="B Nazanin" w:hint="cs"/>
+          <w:rtl/>
+          <w:lang w:bidi="fa-IR"/>
+        </w:rPr>
+        <w:t>ی</w:t>
+      </w:r>
+      <w:r>
+        <w:rPr>
+          <w:rFonts w:cs="B Nazanin" w:hint="eastAsia"/>
+          <w:rtl/>
+          <w:lang w:bidi="fa-IR"/>
+        </w:rPr>
+        <w:t>ر</w:t>
+      </w:r>
+      <w:r>
+        <w:rPr>
+          <w:rFonts w:cs="B Nazanin"/>
+          <w:rtl/>
+          <w:lang w:bidi="fa-IR"/>
+        </w:rPr>
+        <w:t xml:space="preserve"> و</w:t>
+      </w:r>
+      <w:r>
+        <w:rPr>
+          <w:rFonts w:cs="B Nazanin" w:hint="cs"/>
+          <w:rtl/>
+          <w:lang w:bidi="fa-IR"/>
+        </w:rPr>
+        <w:t>ی</w:t>
+      </w:r>
+      <w:r>
+        <w:rPr>
+          <w:rFonts w:cs="B Nazanin" w:hint="eastAsia"/>
+          <w:rtl/>
+          <w:lang w:bidi="fa-IR"/>
+        </w:rPr>
+        <w:t>ژه</w:t>
+      </w:r>
+      <w:r>
+        <w:rPr>
+          <w:rFonts w:cs="B Nazanin"/>
+          <w:rtl/>
+          <w:lang w:bidi="fa-IR"/>
+        </w:rPr>
+        <w:t xml:space="preserve"> اطلاعات آنها اطلاعات مورد نظر را نشان م</w:t>
+      </w:r>
+      <w:r>
+        <w:rPr>
+          <w:rFonts w:cs="B Nazanin" w:hint="cs"/>
+          <w:rtl/>
+          <w:lang w:bidi="fa-IR"/>
+        </w:rPr>
+        <w:t>ی</w:t>
+      </w:r>
+      <w:r>
+        <w:rPr>
+          <w:rFonts w:cs="B Nazanin"/>
+          <w:rtl/>
+          <w:lang w:bidi="fa-IR"/>
+        </w:rPr>
+        <w:t xml:space="preserve"> دهند.</w:t>
+      </w:r>
+    </w:p>
+    <w:p>
+      <w:pPr>
+        <w:bidi/>
+        <w:spacing w:line="360" w:lineRule="auto"/>
+        <w:jc w:val="center"/>
+        <w:rPr>
+          <w:rFonts w:cs="B Nazanin"/>
+          <w:rtl/>
+          <w:lang w:bidi="fa-IR"/>
+        </w:rPr>
+      </w:pPr>
+      <w:r>
+        <w:rPr>
+          <w:rFonts w:cs="B Nazanin"/>
+          <w:lang w:bidi="fa-IR"/>
+        </w:rPr>
+        <w:lastRenderedPageBreak/>
+        <w:pict>
+          <v:shape id="_x0000_i1045" type="#_x0000_t75" style="width:274.8pt;height:174.6pt">
+            <v:imagedata r:id="rId18" o:title="fig15"/>
+          </v:shape>
+        </w:pict>
+      </w:r>
+    </w:p>
+    <w:p>
+      <w:pPr>
+        <w:bidi/>
+        <w:spacing w:line="360" w:lineRule="auto"/>
+        <w:jc w:val="center"/>
+        <w:rPr>
+          <w:rFonts w:cs="B Nazanin" w:hint="cs"/>
+          <w:rtl/>
+          <w:lang w:bidi="fa-IR"/>
+        </w:rPr>
+      </w:pPr>
+      <w:r>
+        <w:rPr>
+          <w:rFonts w:cs="B Nazanin" w:hint="cs"/>
+          <w:rtl/>
+          <w:lang w:bidi="fa-IR"/>
+        </w:rPr>
+        <w:t>شکل 10.15 : ماتریس لاپلاسین شکل 10.12</w:t>
+      </w:r>
+    </w:p>
+    <w:p>
+      <w:pPr>
+        <w:bidi/>
+        <w:spacing w:line="360" w:lineRule="auto"/>
+        <w:jc w:val="center"/>
+        <w:rPr>
+          <w:rFonts w:cs="B Nazanin"/>
+          <w:rtl/>
+          <w:lang w:bidi="fa-IR"/>
+        </w:rPr>
+      </w:pPr>
+    </w:p>
+    <w:p>
+      <w:pPr>
+        <w:bidi/>
+        <w:spacing w:line="360" w:lineRule="auto"/>
+        <w:rPr>
+          <w:rFonts w:cs="B Nazanin"/>
+          <w:rtl/>
+          <w:lang w:bidi="fa-IR"/>
+        </w:rPr>
+      </w:pPr>
+      <w:r>
+        <w:rPr>
+          <w:rFonts w:cs="B Nazanin"/>
+          <w:rtl/>
+          <w:lang w:bidi="fa-IR"/>
+        </w:rPr>
+        <w:t xml:space="preserve">وکتور </w:t>
+      </w:r>
+      <w:r>
+        <w:rPr>
+          <w:rFonts w:cs="B Nazanin"/>
+          <w:lang w:bidi="fa-IR"/>
+        </w:rPr>
+        <w:t>PageRank</w:t>
+      </w:r>
+      <w:r>
+        <w:rPr>
+          <w:rFonts w:cs="B Nazanin"/>
+          <w:rtl/>
+          <w:lang w:bidi="fa-IR"/>
+        </w:rPr>
+        <w:t>. با ا</w:t>
+      </w:r>
+      <w:r>
+        <w:rPr>
+          <w:rFonts w:cs="B Nazanin" w:hint="cs"/>
+          <w:rtl/>
+          <w:lang w:bidi="fa-IR"/>
+        </w:rPr>
+        <w:t>ی</w:t>
+      </w:r>
+      <w:r>
+        <w:rPr>
+          <w:rFonts w:cs="B Nazanin" w:hint="eastAsia"/>
+          <w:rtl/>
+          <w:lang w:bidi="fa-IR"/>
+        </w:rPr>
+        <w:t>ن</w:t>
+      </w:r>
+      <w:r>
+        <w:rPr>
+          <w:rFonts w:cs="B Nazanin"/>
+          <w:rtl/>
+          <w:lang w:bidi="fa-IR"/>
+        </w:rPr>
+        <w:t xml:space="preserve"> حال ، هنگام برخورد با ماتر</w:t>
+      </w:r>
+      <w:r>
+        <w:rPr>
+          <w:rFonts w:cs="B Nazanin" w:hint="cs"/>
+          <w:rtl/>
+          <w:lang w:bidi="fa-IR"/>
+        </w:rPr>
+        <w:t>ی</w:t>
+      </w:r>
+      <w:r>
+        <w:rPr>
+          <w:rFonts w:cs="B Nazanin" w:hint="eastAsia"/>
+          <w:rtl/>
+          <w:lang w:bidi="fa-IR"/>
+        </w:rPr>
+        <w:t>س</w:t>
+      </w:r>
+      <w:r>
+        <w:rPr>
+          <w:rFonts w:cs="B Nazanin"/>
+          <w:rtl/>
+          <w:lang w:bidi="fa-IR"/>
+        </w:rPr>
+        <w:t xml:space="preserve"> </w:t>
+      </w:r>
+      <w:r>
+        <w:rPr>
+          <w:rFonts w:cs="B Nazanin"/>
+          <w:lang w:bidi="fa-IR"/>
+        </w:rPr>
+        <w:t>Laplacian</w:t>
+      </w:r>
+      <w:r>
+        <w:rPr>
+          <w:rFonts w:cs="B Nazanin"/>
+          <w:rtl/>
+          <w:lang w:bidi="fa-IR"/>
+        </w:rPr>
+        <w:t xml:space="preserve"> ، معلوم م</w:t>
+      </w:r>
+      <w:r>
+        <w:rPr>
+          <w:rFonts w:cs="B Nazanin" w:hint="cs"/>
+          <w:rtl/>
+          <w:lang w:bidi="fa-IR"/>
+        </w:rPr>
+        <w:t>ی</w:t>
+      </w:r>
+      <w:r>
+        <w:rPr>
+          <w:rFonts w:cs="B Nazanin"/>
+          <w:rtl/>
+          <w:lang w:bidi="fa-IR"/>
+        </w:rPr>
+        <w:t xml:space="preserve"> شود که کوچکتر</w:t>
+      </w:r>
+      <w:r>
+        <w:rPr>
+          <w:rFonts w:cs="B Nazanin" w:hint="cs"/>
+          <w:rtl/>
+          <w:lang w:bidi="fa-IR"/>
+        </w:rPr>
+        <w:t>ی</w:t>
+      </w:r>
+      <w:r>
+        <w:rPr>
+          <w:rFonts w:cs="B Nazanin" w:hint="eastAsia"/>
+          <w:rtl/>
+          <w:lang w:bidi="fa-IR"/>
+        </w:rPr>
+        <w:t>ن</w:t>
+      </w:r>
+      <w:r>
+        <w:rPr>
+          <w:rFonts w:cs="B Nazanin"/>
+          <w:rtl/>
+          <w:lang w:bidi="fa-IR"/>
+        </w:rPr>
+        <w:t xml:space="preserve"> مقاد</w:t>
+      </w:r>
+      <w:r>
+        <w:rPr>
+          <w:rFonts w:cs="B Nazanin" w:hint="cs"/>
+          <w:rtl/>
+          <w:lang w:bidi="fa-IR"/>
+        </w:rPr>
+        <w:t>ی</w:t>
+      </w:r>
+      <w:r>
+        <w:rPr>
+          <w:rFonts w:cs="B Nazanin" w:hint="eastAsia"/>
+          <w:rtl/>
+          <w:lang w:bidi="fa-IR"/>
+        </w:rPr>
+        <w:t>ر</w:t>
+      </w:r>
+      <w:r>
+        <w:rPr>
+          <w:rFonts w:cs="B Nazanin"/>
+          <w:rtl/>
+          <w:lang w:bidi="fa-IR"/>
+        </w:rPr>
+        <w:t xml:space="preserve"> و</w:t>
+      </w:r>
+      <w:r>
+        <w:rPr>
+          <w:rFonts w:cs="B Nazanin" w:hint="cs"/>
+          <w:rtl/>
+          <w:lang w:bidi="fa-IR"/>
+        </w:rPr>
+        <w:t>ی</w:t>
+      </w:r>
+      <w:r>
+        <w:rPr>
+          <w:rFonts w:cs="B Nazanin" w:hint="eastAsia"/>
+          <w:rtl/>
+          <w:lang w:bidi="fa-IR"/>
+        </w:rPr>
+        <w:t>ژه</w:t>
+      </w:r>
+      <w:r>
+        <w:rPr>
+          <w:rFonts w:cs="B Nazanin"/>
+          <w:rtl/>
+          <w:lang w:bidi="fa-IR"/>
+        </w:rPr>
+        <w:t xml:space="preserve"> و مقاد</w:t>
+      </w:r>
+      <w:r>
+        <w:rPr>
+          <w:rFonts w:cs="B Nazanin" w:hint="cs"/>
+          <w:rtl/>
+          <w:lang w:bidi="fa-IR"/>
+        </w:rPr>
+        <w:t>ی</w:t>
+      </w:r>
+      <w:r>
+        <w:rPr>
+          <w:rFonts w:cs="B Nazanin" w:hint="eastAsia"/>
+          <w:rtl/>
+          <w:lang w:bidi="fa-IR"/>
+        </w:rPr>
+        <w:t>ر</w:t>
+      </w:r>
+      <w:r>
+        <w:rPr>
+          <w:rFonts w:cs="B Nazanin"/>
+          <w:rtl/>
+          <w:lang w:bidi="fa-IR"/>
+        </w:rPr>
+        <w:t xml:space="preserve"> و</w:t>
+      </w:r>
+      <w:r>
+        <w:rPr>
+          <w:rFonts w:cs="B Nazanin" w:hint="cs"/>
+          <w:rtl/>
+          <w:lang w:bidi="fa-IR"/>
+        </w:rPr>
+        <w:t>ی</w:t>
+      </w:r>
+      <w:r>
+        <w:rPr>
+          <w:rFonts w:cs="B Nazanin" w:hint="eastAsia"/>
+          <w:rtl/>
+          <w:lang w:bidi="fa-IR"/>
+        </w:rPr>
+        <w:t>ژه</w:t>
+      </w:r>
+      <w:r>
+        <w:rPr>
+          <w:rFonts w:cs="B Nazanin"/>
+          <w:rtl/>
+          <w:lang w:bidi="fa-IR"/>
+        </w:rPr>
+        <w:t xml:space="preserve"> اطلاعات آنها اطلاعات مورد نظر ما را فاش م</w:t>
+      </w:r>
+      <w:r>
+        <w:rPr>
+          <w:rFonts w:cs="B Nazanin" w:hint="cs"/>
+          <w:rtl/>
+          <w:lang w:bidi="fa-IR"/>
+        </w:rPr>
+        <w:t>ی</w:t>
+      </w:r>
+      <w:r>
+        <w:rPr>
+          <w:rFonts w:cs="B Nazanin"/>
+          <w:rtl/>
+          <w:lang w:bidi="fa-IR"/>
+        </w:rPr>
+        <w:t xml:space="preserve"> کنند.</w:t>
+      </w:r>
+    </w:p>
+    <w:p>
+      <w:pPr>
+        <w:bidi/>
+        <w:spacing w:line="360" w:lineRule="auto"/>
+        <w:jc w:val="center"/>
+        <w:rPr>
+          <w:rFonts w:cs="B Nazanin"/>
+          <w:rtl/>
+          <w:lang w:bidi="fa-IR"/>
+        </w:rPr>
+      </w:pPr>
+      <w:r>
+        <w:rPr>
+          <w:rFonts w:cs="B Nazanin"/>
+          <w:lang w:bidi="fa-IR"/>
+        </w:rPr>
+        <w:pict>
+          <v:shape id="_x0000_i1049" type="#_x0000_t75" style="width:369pt;height:141.6pt">
+            <v:imagedata r:id="rId19" o:title="fig16"/>
+          </v:shape>
+        </w:pict>
+      </w:r>
+    </w:p>
+    <w:p>
+      <w:pPr>
+        <w:bidi/>
+        <w:spacing w:line="360" w:lineRule="auto"/>
+        <w:jc w:val="center"/>
+        <w:rPr>
+          <w:rFonts w:cs="B Nazanin"/>
+          <w:rtl/>
+          <w:lang w:bidi="fa-IR"/>
+        </w:rPr>
+      </w:pPr>
+      <w:r>
+        <w:rPr>
+          <w:rFonts w:cs="B Nazanin" w:hint="cs"/>
+          <w:rtl/>
+          <w:lang w:bidi="fa-IR"/>
+        </w:rPr>
+        <w:t xml:space="preserve">شکل 10.16 : </w:t>
+      </w:r>
+      <w:r>
+        <w:rPr>
+          <w:rFonts w:cs="B Nazanin" w:hint="cs"/>
+          <w:rtl/>
+          <w:lang w:bidi="fa-IR"/>
+        </w:rPr>
+        <w:t>یک گراف</w:t>
+      </w:r>
+      <w:r>
+        <w:rPr>
+          <w:rFonts w:cs="B Nazanin"/>
+          <w:rtl/>
+          <w:lang w:bidi="fa-IR"/>
+        </w:rPr>
+        <w:t xml:space="preserve"> برا</w:t>
+      </w:r>
+      <w:r>
+        <w:rPr>
+          <w:rFonts w:cs="B Nazanin" w:hint="cs"/>
+          <w:rtl/>
+          <w:lang w:bidi="fa-IR"/>
+        </w:rPr>
+        <w:t>ی</w:t>
+      </w:r>
+      <w:r>
+        <w:rPr>
+          <w:rFonts w:cs="B Nazanin"/>
+          <w:rtl/>
+          <w:lang w:bidi="fa-IR"/>
+        </w:rPr>
+        <w:t xml:space="preserve"> نشان دادن پارت</w:t>
+      </w:r>
+      <w:r>
+        <w:rPr>
+          <w:rFonts w:cs="B Nazanin" w:hint="cs"/>
+          <w:rtl/>
+          <w:lang w:bidi="fa-IR"/>
+        </w:rPr>
+        <w:t>ی</w:t>
+      </w:r>
+      <w:r>
+        <w:rPr>
+          <w:rFonts w:cs="B Nazanin" w:hint="eastAsia"/>
+          <w:rtl/>
+          <w:lang w:bidi="fa-IR"/>
+        </w:rPr>
+        <w:t>شن</w:t>
+      </w:r>
+      <w:r>
+        <w:rPr>
+          <w:rFonts w:cs="B Nazanin"/>
+          <w:rtl/>
+          <w:lang w:bidi="fa-IR"/>
+        </w:rPr>
+        <w:t xml:space="preserve"> بند</w:t>
+      </w:r>
+      <w:r>
+        <w:rPr>
+          <w:rFonts w:cs="B Nazanin" w:hint="cs"/>
+          <w:rtl/>
+          <w:lang w:bidi="fa-IR"/>
+        </w:rPr>
+        <w:t>ی</w:t>
+      </w:r>
+      <w:r>
+        <w:rPr>
+          <w:rFonts w:cs="B Nazanin"/>
+          <w:rtl/>
+          <w:lang w:bidi="fa-IR"/>
+        </w:rPr>
+        <w:t xml:space="preserve"> با تجز</w:t>
+      </w:r>
+      <w:r>
+        <w:rPr>
+          <w:rFonts w:cs="B Nazanin" w:hint="cs"/>
+          <w:rtl/>
+          <w:lang w:bidi="fa-IR"/>
+        </w:rPr>
+        <w:t>ی</w:t>
+      </w:r>
+      <w:r>
+        <w:rPr>
+          <w:rFonts w:cs="B Nazanin" w:hint="eastAsia"/>
+          <w:rtl/>
+          <w:lang w:bidi="fa-IR"/>
+        </w:rPr>
+        <w:t>ه</w:t>
+      </w:r>
+      <w:r>
+        <w:rPr>
+          <w:rFonts w:cs="B Nazanin"/>
+          <w:rtl/>
+          <w:lang w:bidi="fa-IR"/>
+        </w:rPr>
+        <w:t xml:space="preserve"> و تحل</w:t>
+      </w:r>
+      <w:r>
+        <w:rPr>
+          <w:rFonts w:cs="B Nazanin" w:hint="cs"/>
+          <w:rtl/>
+          <w:lang w:bidi="fa-IR"/>
+        </w:rPr>
+        <w:t>ی</w:t>
+      </w:r>
+      <w:r>
+        <w:rPr>
+          <w:rFonts w:cs="B Nazanin" w:hint="eastAsia"/>
+          <w:rtl/>
+          <w:lang w:bidi="fa-IR"/>
+        </w:rPr>
+        <w:t>ل</w:t>
+      </w:r>
+      <w:r>
+        <w:rPr>
+          <w:rFonts w:cs="B Nazanin"/>
+          <w:rtl/>
+          <w:lang w:bidi="fa-IR"/>
+        </w:rPr>
+        <w:t xml:space="preserve"> ط</w:t>
+      </w:r>
+      <w:r>
+        <w:rPr>
+          <w:rFonts w:cs="B Nazanin" w:hint="cs"/>
+          <w:rtl/>
+          <w:lang w:bidi="fa-IR"/>
+        </w:rPr>
+        <w:t>ی</w:t>
+      </w:r>
+      <w:r>
+        <w:rPr>
+          <w:rFonts w:cs="B Nazanin" w:hint="eastAsia"/>
+          <w:rtl/>
+          <w:lang w:bidi="fa-IR"/>
+        </w:rPr>
+        <w:t>ف</w:t>
+      </w:r>
+      <w:r>
+        <w:rPr>
+          <w:rFonts w:cs="B Nazanin" w:hint="cs"/>
+          <w:rtl/>
+          <w:lang w:bidi="fa-IR"/>
+        </w:rPr>
+        <w:t>ی</w:t>
+      </w:r>
+    </w:p>
+    <w:p>
+      <w:pPr>
+        <w:bidi/>
+        <w:spacing w:line="360" w:lineRule="auto"/>
+        <w:jc w:val="center"/>
+        <w:rPr>
+          <w:rFonts w:cs="B Nazanin"/>
+          <w:rtl/>
+          <w:lang w:bidi="fa-IR"/>
+        </w:rPr>
+      </w:pPr>
+    </w:p>
+    <w:p>
+      <w:pPr>
+        <w:bidi/>
+        <w:spacing w:line="360" w:lineRule="auto"/>
+        <w:rPr>
+          <w:rFonts w:cs="B Nazanin"/>
+          <w:rtl/>
+          <w:lang w:bidi="fa-IR"/>
+        </w:rPr>
+      </w:pPr>
+      <w:r>
+        <w:rPr>
+          <w:rFonts w:cs="B Nazanin" w:hint="cs"/>
+          <w:rtl/>
+          <w:lang w:bidi="fa-IR"/>
+        </w:rPr>
+        <w:t xml:space="preserve">مثال 10.19 : </w:t>
+      </w:r>
+      <w:r>
+        <w:rPr>
+          <w:rFonts w:cs="B Nazanin"/>
+          <w:rtl/>
+          <w:lang w:bidi="fa-IR"/>
+        </w:rPr>
+        <w:t>بگذار</w:t>
+      </w:r>
+      <w:r>
+        <w:rPr>
+          <w:rFonts w:cs="B Nazanin" w:hint="cs"/>
+          <w:rtl/>
+          <w:lang w:bidi="fa-IR"/>
+        </w:rPr>
+        <w:t>ی</w:t>
+      </w:r>
+      <w:r>
+        <w:rPr>
+          <w:rFonts w:cs="B Nazanin" w:hint="eastAsia"/>
+          <w:rtl/>
+          <w:lang w:bidi="fa-IR"/>
+        </w:rPr>
+        <w:t>د</w:t>
+      </w:r>
+      <w:r>
+        <w:rPr>
+          <w:rFonts w:cs="B Nazanin"/>
+          <w:rtl/>
+          <w:lang w:bidi="fa-IR"/>
+        </w:rPr>
+        <w:t xml:space="preserve"> تکن</w:t>
+      </w:r>
+      <w:r>
+        <w:rPr>
+          <w:rFonts w:cs="B Nazanin" w:hint="cs"/>
+          <w:rtl/>
+          <w:lang w:bidi="fa-IR"/>
+        </w:rPr>
+        <w:t>ی</w:t>
+      </w:r>
+      <w:r>
+        <w:rPr>
+          <w:rFonts w:cs="B Nazanin" w:hint="eastAsia"/>
+          <w:rtl/>
+          <w:lang w:bidi="fa-IR"/>
+        </w:rPr>
+        <w:t>ک</w:t>
+      </w:r>
+      <w:r>
+        <w:rPr>
+          <w:rFonts w:cs="B Nazanin"/>
+          <w:rtl/>
+          <w:lang w:bidi="fa-IR"/>
+        </w:rPr>
+        <w:t xml:space="preserve"> فوق را در </w:t>
+      </w:r>
+      <w:r>
+        <w:rPr>
+          <w:rFonts w:cs="B Nazanin" w:hint="cs"/>
+          <w:rtl/>
+          <w:lang w:bidi="fa-IR"/>
+        </w:rPr>
+        <w:t>گراف</w:t>
+      </w:r>
+      <w:r>
+        <w:rPr>
+          <w:rFonts w:cs="B Nazanin"/>
+          <w:rtl/>
+          <w:lang w:bidi="fa-IR"/>
+        </w:rPr>
+        <w:t xml:space="preserve"> شکل 10.16 اعمال کن</w:t>
+      </w:r>
+      <w:r>
+        <w:rPr>
+          <w:rFonts w:cs="B Nazanin" w:hint="cs"/>
+          <w:rtl/>
+          <w:lang w:bidi="fa-IR"/>
+        </w:rPr>
+        <w:t>ی</w:t>
+      </w:r>
+      <w:r>
+        <w:rPr>
+          <w:rFonts w:cs="B Nazanin" w:hint="eastAsia"/>
+          <w:rtl/>
+          <w:lang w:bidi="fa-IR"/>
+        </w:rPr>
+        <w:t>م</w:t>
+      </w:r>
+      <w:r>
+        <w:rPr>
+          <w:rFonts w:cs="B Nazanin"/>
+          <w:rtl/>
+          <w:lang w:bidi="fa-IR"/>
+        </w:rPr>
+        <w:t>. ماتر</w:t>
+      </w:r>
+      <w:r>
+        <w:rPr>
+          <w:rFonts w:cs="B Nazanin" w:hint="cs"/>
+          <w:rtl/>
+          <w:lang w:bidi="fa-IR"/>
+        </w:rPr>
+        <w:t>ی</w:t>
+      </w:r>
+      <w:r>
+        <w:rPr>
+          <w:rFonts w:cs="B Nazanin" w:hint="eastAsia"/>
+          <w:rtl/>
+          <w:lang w:bidi="fa-IR"/>
+        </w:rPr>
+        <w:t>س</w:t>
+      </w:r>
+      <w:r>
+        <w:rPr>
+          <w:rFonts w:cs="B Nazanin"/>
+          <w:rtl/>
+          <w:lang w:bidi="fa-IR"/>
+        </w:rPr>
+        <w:t xml:space="preserve"> </w:t>
+      </w:r>
+      <w:r>
+        <w:rPr>
+          <w:rFonts w:cs="B Nazanin"/>
+          <w:lang w:bidi="fa-IR"/>
+        </w:rPr>
+        <w:t>Laplacian</w:t>
+      </w:r>
+      <w:r>
+        <w:rPr>
+          <w:rFonts w:cs="B Nazanin"/>
+          <w:rtl/>
+          <w:lang w:bidi="fa-IR"/>
+        </w:rPr>
+        <w:t xml:space="preserve"> برا</w:t>
+      </w:r>
+      <w:r>
+        <w:rPr>
+          <w:rFonts w:cs="B Nazanin" w:hint="cs"/>
+          <w:rtl/>
+          <w:lang w:bidi="fa-IR"/>
+        </w:rPr>
+        <w:t>ی</w:t>
+      </w:r>
+      <w:r>
+        <w:rPr>
+          <w:rFonts w:cs="B Nazanin"/>
+          <w:rtl/>
+          <w:lang w:bidi="fa-IR"/>
+        </w:rPr>
+        <w:t xml:space="preserve"> ا</w:t>
+      </w:r>
+      <w:r>
+        <w:rPr>
+          <w:rFonts w:cs="B Nazanin" w:hint="cs"/>
+          <w:rtl/>
+          <w:lang w:bidi="fa-IR"/>
+        </w:rPr>
+        <w:t>ی</w:t>
+      </w:r>
+      <w:r>
+        <w:rPr>
+          <w:rFonts w:cs="B Nazanin" w:hint="eastAsia"/>
+          <w:rtl/>
+          <w:lang w:bidi="fa-IR"/>
+        </w:rPr>
+        <w:t>ن</w:t>
+      </w:r>
+      <w:r>
+        <w:rPr>
+          <w:rFonts w:cs="B Nazanin"/>
+          <w:rtl/>
+          <w:lang w:bidi="fa-IR"/>
+        </w:rPr>
+        <w:t xml:space="preserve"> نمودار در شکل 10.17 نشان داده شده است. با روش ها</w:t>
+      </w:r>
+      <w:r>
+        <w:rPr>
+          <w:rFonts w:cs="B Nazanin" w:hint="cs"/>
+          <w:rtl/>
+          <w:lang w:bidi="fa-IR"/>
+        </w:rPr>
+        <w:t>ی</w:t>
+      </w:r>
+      <w:r>
+        <w:rPr>
+          <w:rFonts w:cs="B Nazanin"/>
+          <w:rtl/>
+          <w:lang w:bidi="fa-IR"/>
+        </w:rPr>
+        <w:t xml:space="preserve"> استاندارد </w:t>
+      </w:r>
+      <w:r>
+        <w:rPr>
+          <w:rFonts w:cs="B Nazanin" w:hint="cs"/>
+          <w:rtl/>
+          <w:lang w:bidi="fa-IR"/>
+        </w:rPr>
+        <w:t>ی</w:t>
+      </w:r>
+      <w:r>
+        <w:rPr>
+          <w:rFonts w:cs="B Nazanin" w:hint="eastAsia"/>
+          <w:rtl/>
+          <w:lang w:bidi="fa-IR"/>
+        </w:rPr>
+        <w:t>ا</w:t>
+      </w:r>
+      <w:r>
+        <w:rPr>
+          <w:rFonts w:cs="B Nazanin"/>
+          <w:rtl/>
+          <w:lang w:bidi="fa-IR"/>
+        </w:rPr>
+        <w:t xml:space="preserve"> بسته ها</w:t>
+      </w:r>
+      <w:r>
+        <w:rPr>
+          <w:rFonts w:cs="B Nazanin" w:hint="cs"/>
+          <w:rtl/>
+          <w:lang w:bidi="fa-IR"/>
+        </w:rPr>
+        <w:t>ی</w:t>
+      </w:r>
+      <w:r>
+        <w:rPr>
+          <w:rFonts w:cs="B Nazanin"/>
+          <w:rtl/>
+          <w:lang w:bidi="fa-IR"/>
+        </w:rPr>
+        <w:t xml:space="preserve"> ر</w:t>
+      </w:r>
+      <w:r>
+        <w:rPr>
+          <w:rFonts w:cs="B Nazanin" w:hint="cs"/>
+          <w:rtl/>
+          <w:lang w:bidi="fa-IR"/>
+        </w:rPr>
+        <w:t>ی</w:t>
+      </w:r>
+      <w:r>
+        <w:rPr>
+          <w:rFonts w:cs="B Nazanin" w:hint="eastAsia"/>
+          <w:rtl/>
+          <w:lang w:bidi="fa-IR"/>
+        </w:rPr>
+        <w:t>اض</w:t>
+      </w:r>
+      <w:r>
+        <w:rPr>
+          <w:rFonts w:cs="B Nazanin" w:hint="cs"/>
+          <w:rtl/>
+          <w:lang w:bidi="fa-IR"/>
+        </w:rPr>
+        <w:t>ی</w:t>
+      </w:r>
+      <w:r>
+        <w:rPr>
+          <w:rFonts w:cs="B Nazanin"/>
+          <w:rtl/>
+          <w:lang w:bidi="fa-IR"/>
+        </w:rPr>
+        <w:t xml:space="preserve"> م</w:t>
+      </w:r>
+      <w:r>
+        <w:rPr>
+          <w:rFonts w:cs="B Nazanin" w:hint="cs"/>
+          <w:rtl/>
+          <w:lang w:bidi="fa-IR"/>
+        </w:rPr>
+        <w:t>ی</w:t>
+      </w:r>
+      <w:r>
+        <w:rPr>
+          <w:rFonts w:cs="B Nazanin"/>
+          <w:rtl/>
+          <w:lang w:bidi="fa-IR"/>
+        </w:rPr>
+        <w:t xml:space="preserve"> توان</w:t>
+      </w:r>
+      <w:r>
+        <w:rPr>
+          <w:rFonts w:cs="B Nazanin" w:hint="cs"/>
+          <w:rtl/>
+          <w:lang w:bidi="fa-IR"/>
+        </w:rPr>
+        <w:t>ی</w:t>
+      </w:r>
+      <w:r>
+        <w:rPr>
+          <w:rFonts w:cs="B Nazanin" w:hint="eastAsia"/>
+          <w:rtl/>
+          <w:lang w:bidi="fa-IR"/>
+        </w:rPr>
+        <w:t>م</w:t>
+      </w:r>
+      <w:r>
+        <w:rPr>
+          <w:rFonts w:cs="B Nazanin"/>
+          <w:rtl/>
+          <w:lang w:bidi="fa-IR"/>
+        </w:rPr>
+        <w:t xml:space="preserve"> همه مقاد</w:t>
+      </w:r>
+      <w:r>
+        <w:rPr>
+          <w:rFonts w:cs="B Nazanin" w:hint="cs"/>
+          <w:rtl/>
+          <w:lang w:bidi="fa-IR"/>
+        </w:rPr>
+        <w:t>ی</w:t>
+      </w:r>
+      <w:r>
+        <w:rPr>
+          <w:rFonts w:cs="B Nazanin" w:hint="eastAsia"/>
+          <w:rtl/>
+          <w:lang w:bidi="fa-IR"/>
+        </w:rPr>
+        <w:t>ر</w:t>
+      </w:r>
+      <w:r>
+        <w:rPr>
+          <w:rFonts w:cs="B Nazanin"/>
+          <w:rtl/>
+          <w:lang w:bidi="fa-IR"/>
+        </w:rPr>
+        <w:t xml:space="preserve"> و</w:t>
+      </w:r>
+      <w:r>
+        <w:rPr>
+          <w:rFonts w:cs="B Nazanin" w:hint="cs"/>
+          <w:rtl/>
+          <w:lang w:bidi="fa-IR"/>
+        </w:rPr>
+        <w:t>ی</w:t>
+      </w:r>
+      <w:r>
+        <w:rPr>
+          <w:rFonts w:cs="B Nazanin" w:hint="eastAsia"/>
+          <w:rtl/>
+          <w:lang w:bidi="fa-IR"/>
+        </w:rPr>
+        <w:t>ژه</w:t>
+      </w:r>
+      <w:r>
+        <w:rPr>
+          <w:rFonts w:cs="B Nazanin"/>
+          <w:rtl/>
+          <w:lang w:bidi="fa-IR"/>
+        </w:rPr>
+        <w:t xml:space="preserve"> و مقاد</w:t>
+      </w:r>
+      <w:r>
+        <w:rPr>
+          <w:rFonts w:cs="B Nazanin" w:hint="cs"/>
+          <w:rtl/>
+          <w:lang w:bidi="fa-IR"/>
+        </w:rPr>
+        <w:t>ی</w:t>
+      </w:r>
+      <w:r>
+        <w:rPr>
+          <w:rFonts w:cs="B Nazanin" w:hint="eastAsia"/>
+          <w:rtl/>
+          <w:lang w:bidi="fa-IR"/>
+        </w:rPr>
+        <w:t>ر</w:t>
+      </w:r>
+      <w:r>
+        <w:rPr>
+          <w:rFonts w:cs="B Nazanin"/>
+          <w:rtl/>
+          <w:lang w:bidi="fa-IR"/>
+        </w:rPr>
+        <w:t xml:space="preserve"> و</w:t>
+      </w:r>
+      <w:r>
+        <w:rPr>
+          <w:rFonts w:cs="B Nazanin" w:hint="cs"/>
+          <w:rtl/>
+          <w:lang w:bidi="fa-IR"/>
+        </w:rPr>
+        <w:t>ی</w:t>
+      </w:r>
+      <w:r>
+        <w:rPr>
+          <w:rFonts w:cs="B Nazanin" w:hint="eastAsia"/>
+          <w:rtl/>
+          <w:lang w:bidi="fa-IR"/>
+        </w:rPr>
+        <w:t>ژه</w:t>
+      </w:r>
+      <w:r>
+        <w:rPr>
+          <w:rFonts w:cs="B Nazanin"/>
+          <w:rtl/>
+          <w:lang w:bidi="fa-IR"/>
+        </w:rPr>
+        <w:t xml:space="preserve"> ا</w:t>
+      </w:r>
+      <w:r>
+        <w:rPr>
+          <w:rFonts w:cs="B Nazanin" w:hint="cs"/>
+          <w:rtl/>
+          <w:lang w:bidi="fa-IR"/>
+        </w:rPr>
+        <w:t>ی</w:t>
+      </w:r>
+      <w:r>
+        <w:rPr>
+          <w:rFonts w:cs="B Nazanin" w:hint="eastAsia"/>
+          <w:rtl/>
+          <w:lang w:bidi="fa-IR"/>
+        </w:rPr>
+        <w:t>ن</w:t>
+      </w:r>
+      <w:r>
+        <w:rPr>
+          <w:rFonts w:cs="B Nazanin"/>
+          <w:rtl/>
+          <w:lang w:bidi="fa-IR"/>
+        </w:rPr>
+        <w:t xml:space="preserve"> ماتر</w:t>
+      </w:r>
+      <w:r>
+        <w:rPr>
+          <w:rFonts w:cs="B Nazanin" w:hint="cs"/>
+          <w:rtl/>
+          <w:lang w:bidi="fa-IR"/>
+        </w:rPr>
+        <w:t>ی</w:t>
+      </w:r>
+      <w:r>
+        <w:rPr>
+          <w:rFonts w:cs="B Nazanin" w:hint="eastAsia"/>
+          <w:rtl/>
+          <w:lang w:bidi="fa-IR"/>
+        </w:rPr>
+        <w:t>س</w:t>
+      </w:r>
+      <w:r>
+        <w:rPr>
+          <w:rFonts w:cs="B Nazanin"/>
+          <w:rtl/>
+          <w:lang w:bidi="fa-IR"/>
+        </w:rPr>
+        <w:t xml:space="preserve"> را پ</w:t>
+      </w:r>
+      <w:r>
+        <w:rPr>
+          <w:rFonts w:cs="B Nazanin" w:hint="cs"/>
+          <w:rtl/>
+          <w:lang w:bidi="fa-IR"/>
+        </w:rPr>
+        <w:t>ی</w:t>
+      </w:r>
+      <w:r>
+        <w:rPr>
+          <w:rFonts w:cs="B Nazanin" w:hint="eastAsia"/>
+          <w:rtl/>
+          <w:lang w:bidi="fa-IR"/>
+        </w:rPr>
+        <w:t>دا</w:t>
+      </w:r>
+      <w:r>
+        <w:rPr>
+          <w:rFonts w:cs="B Nazanin"/>
+          <w:rtl/>
+          <w:lang w:bidi="fa-IR"/>
+        </w:rPr>
+        <w:t xml:space="preserve"> کن</w:t>
+      </w:r>
+      <w:r>
+        <w:rPr>
+          <w:rFonts w:cs="B Nazanin" w:hint="cs"/>
+          <w:rtl/>
+          <w:lang w:bidi="fa-IR"/>
+        </w:rPr>
+        <w:t>ی</w:t>
+      </w:r>
+      <w:r>
+        <w:rPr>
+          <w:rFonts w:cs="B Nazanin" w:hint="eastAsia"/>
+          <w:rtl/>
+          <w:lang w:bidi="fa-IR"/>
+        </w:rPr>
+        <w:t>م</w:t>
+      </w:r>
+      <w:r>
+        <w:rPr>
+          <w:rFonts w:cs="B Nazanin"/>
+          <w:rtl/>
+          <w:lang w:bidi="fa-IR"/>
+        </w:rPr>
+        <w:t>. ما به سادگ</w:t>
+      </w:r>
+      <w:r>
+        <w:rPr>
+          <w:rFonts w:cs="B Nazanin" w:hint="cs"/>
+          <w:rtl/>
+          <w:lang w:bidi="fa-IR"/>
+        </w:rPr>
+        <w:t>ی</w:t>
+      </w:r>
+      <w:r>
+        <w:rPr>
+          <w:rFonts w:cs="B Nazanin"/>
+          <w:rtl/>
+          <w:lang w:bidi="fa-IR"/>
+        </w:rPr>
+        <w:t xml:space="preserve"> با</w:t>
+      </w:r>
+      <w:r>
+        <w:rPr>
+          <w:rFonts w:cs="B Nazanin" w:hint="cs"/>
+          <w:rtl/>
+          <w:lang w:bidi="fa-IR"/>
+        </w:rPr>
+        <w:t>ی</w:t>
+      </w:r>
+      <w:r>
+        <w:rPr>
+          <w:rFonts w:cs="B Nazanin" w:hint="eastAsia"/>
+          <w:rtl/>
+          <w:lang w:bidi="fa-IR"/>
+        </w:rPr>
+        <w:t>د</w:t>
+      </w:r>
+      <w:r>
+        <w:rPr>
+          <w:rFonts w:cs="B Nazanin"/>
+          <w:rtl/>
+          <w:lang w:bidi="fa-IR"/>
+        </w:rPr>
+        <w:t xml:space="preserve"> آنها را در شکل 10.18 ، از </w:t>
+      </w:r>
+      <w:r>
+        <w:rPr>
+          <w:rFonts w:cs="B Nazanin" w:hint="cs"/>
+          <w:rtl/>
+          <w:lang w:bidi="fa-IR"/>
+        </w:rPr>
+        <w:t>کم</w:t>
+      </w:r>
+      <w:r>
+        <w:rPr>
+          <w:rFonts w:cs="B Nazanin"/>
+          <w:rtl/>
+          <w:lang w:bidi="fa-IR"/>
+        </w:rPr>
+        <w:t xml:space="preserve"> تر</w:t>
+      </w:r>
+      <w:r>
+        <w:rPr>
+          <w:rFonts w:cs="B Nazanin" w:hint="cs"/>
+          <w:rtl/>
+          <w:lang w:bidi="fa-IR"/>
+        </w:rPr>
+        <w:t>ی</w:t>
+      </w:r>
+      <w:r>
+        <w:rPr>
+          <w:rFonts w:cs="B Nazanin" w:hint="eastAsia"/>
+          <w:rtl/>
+          <w:lang w:bidi="fa-IR"/>
+        </w:rPr>
+        <w:t>ن</w:t>
+      </w:r>
+      <w:r>
+        <w:rPr>
+          <w:rFonts w:cs="B Nazanin"/>
+          <w:rtl/>
+          <w:lang w:bidi="fa-IR"/>
+        </w:rPr>
+        <w:t xml:space="preserve"> مقاد</w:t>
+      </w:r>
+      <w:r>
+        <w:rPr>
+          <w:rFonts w:cs="B Nazanin" w:hint="cs"/>
+          <w:rtl/>
+          <w:lang w:bidi="fa-IR"/>
+        </w:rPr>
+        <w:t>ی</w:t>
+      </w:r>
+      <w:r>
+        <w:rPr>
+          <w:rFonts w:cs="B Nazanin" w:hint="eastAsia"/>
+          <w:rtl/>
+          <w:lang w:bidi="fa-IR"/>
+        </w:rPr>
+        <w:t>ر</w:t>
+      </w:r>
+      <w:r>
+        <w:rPr>
+          <w:rFonts w:cs="B Nazanin"/>
+          <w:rtl/>
+          <w:lang w:bidi="fa-IR"/>
+        </w:rPr>
+        <w:t xml:space="preserve"> و</w:t>
+      </w:r>
+      <w:r>
+        <w:rPr>
+          <w:rFonts w:cs="B Nazanin" w:hint="cs"/>
+          <w:rtl/>
+          <w:lang w:bidi="fa-IR"/>
+        </w:rPr>
+        <w:t>ی</w:t>
+      </w:r>
+      <w:r>
+        <w:rPr>
+          <w:rFonts w:cs="B Nazanin" w:hint="eastAsia"/>
+          <w:rtl/>
+          <w:lang w:bidi="fa-IR"/>
+        </w:rPr>
+        <w:t>ژه</w:t>
+      </w:r>
+      <w:r>
+        <w:rPr>
+          <w:rFonts w:cs="B Nazanin"/>
+          <w:rtl/>
+          <w:lang w:bidi="fa-IR"/>
+        </w:rPr>
+        <w:t xml:space="preserve"> تا </w:t>
+      </w:r>
+      <w:r>
+        <w:rPr>
+          <w:rFonts w:cs="B Nazanin" w:hint="cs"/>
+          <w:rtl/>
+          <w:lang w:bidi="fa-IR"/>
+        </w:rPr>
+        <w:t>بیشترین را</w:t>
+      </w:r>
+      <w:r>
+        <w:rPr>
+          <w:rFonts w:cs="B Nazanin"/>
+          <w:rtl/>
+          <w:lang w:bidi="fa-IR"/>
+        </w:rPr>
+        <w:t xml:space="preserve"> ، جدول بند</w:t>
+      </w:r>
+      <w:r>
+        <w:rPr>
+          <w:rFonts w:cs="B Nazanin" w:hint="cs"/>
+          <w:rtl/>
+          <w:lang w:bidi="fa-IR"/>
+        </w:rPr>
+        <w:t>ی</w:t>
+      </w:r>
+      <w:r>
+        <w:rPr>
+          <w:rFonts w:cs="B Nazanin"/>
+          <w:rtl/>
+          <w:lang w:bidi="fa-IR"/>
+        </w:rPr>
+        <w:t xml:space="preserve"> کن</w:t>
+      </w:r>
+      <w:r>
+        <w:rPr>
+          <w:rFonts w:cs="B Nazanin" w:hint="cs"/>
+          <w:rtl/>
+          <w:lang w:bidi="fa-IR"/>
+        </w:rPr>
+        <w:t>ی</w:t>
+      </w:r>
+      <w:r>
+        <w:rPr>
+          <w:rFonts w:cs="B Nazanin" w:hint="eastAsia"/>
+          <w:rtl/>
+          <w:lang w:bidi="fa-IR"/>
+        </w:rPr>
+        <w:t>م</w:t>
+      </w:r>
+      <w:r>
+        <w:rPr>
+          <w:rFonts w:cs="B Nazanin"/>
+          <w:rtl/>
+          <w:lang w:bidi="fa-IR"/>
+        </w:rPr>
+        <w:t>. توجه داشته باش</w:t>
+      </w:r>
+      <w:r>
+        <w:rPr>
+          <w:rFonts w:cs="B Nazanin" w:hint="cs"/>
+          <w:rtl/>
+          <w:lang w:bidi="fa-IR"/>
+        </w:rPr>
+        <w:t>ی</w:t>
+      </w:r>
+      <w:r>
+        <w:rPr>
+          <w:rFonts w:cs="B Nazanin" w:hint="eastAsia"/>
+          <w:rtl/>
+          <w:lang w:bidi="fa-IR"/>
+        </w:rPr>
+        <w:t>د</w:t>
+      </w:r>
+      <w:r>
+        <w:rPr>
+          <w:rFonts w:cs="B Nazanin"/>
+          <w:rtl/>
+          <w:lang w:bidi="fa-IR"/>
+        </w:rPr>
+        <w:t xml:space="preserve"> که ما نجات دهنده ها</w:t>
+      </w:r>
+      <w:r>
+        <w:rPr>
+          <w:rFonts w:cs="B Nazanin" w:hint="cs"/>
+          <w:rtl/>
+          <w:lang w:bidi="fa-IR"/>
+        </w:rPr>
+        <w:t>ی</w:t>
+      </w:r>
+      <w:r>
+        <w:rPr>
+          <w:rFonts w:cs="B Nazanin"/>
+          <w:rtl/>
+          <w:lang w:bidi="fa-IR"/>
+        </w:rPr>
+        <w:t xml:space="preserve"> برق</w:t>
+      </w:r>
+      <w:r>
+        <w:rPr>
+          <w:rFonts w:cs="B Nazanin" w:hint="cs"/>
+          <w:rtl/>
+          <w:lang w:bidi="fa-IR"/>
+        </w:rPr>
+        <w:t>ی</w:t>
+      </w:r>
+      <w:r>
+        <w:rPr>
+          <w:rFonts w:cs="B Nazanin"/>
+          <w:rtl/>
+          <w:lang w:bidi="fa-IR"/>
+        </w:rPr>
+        <w:t xml:space="preserve"> را به طول 1 تقس</w:t>
+      </w:r>
+      <w:r>
+        <w:rPr>
+          <w:rFonts w:cs="B Nazanin" w:hint="cs"/>
+          <w:rtl/>
+          <w:lang w:bidi="fa-IR"/>
+        </w:rPr>
+        <w:t>ی</w:t>
+      </w:r>
+      <w:r>
+        <w:rPr>
+          <w:rFonts w:cs="B Nazanin" w:hint="eastAsia"/>
+          <w:rtl/>
+          <w:lang w:bidi="fa-IR"/>
+        </w:rPr>
+        <w:t>م</w:t>
+      </w:r>
+      <w:r>
+        <w:rPr>
+          <w:rFonts w:cs="B Nazanin"/>
+          <w:rtl/>
+          <w:lang w:bidi="fa-IR"/>
+        </w:rPr>
+        <w:t xml:space="preserve"> نکرده ا</w:t>
+      </w:r>
+      <w:r>
+        <w:rPr>
+          <w:rFonts w:cs="B Nazanin" w:hint="cs"/>
+          <w:rtl/>
+          <w:lang w:bidi="fa-IR"/>
+        </w:rPr>
+        <w:t>ی</w:t>
+      </w:r>
+      <w:r>
+        <w:rPr>
+          <w:rFonts w:cs="B Nazanin" w:hint="eastAsia"/>
+          <w:rtl/>
+          <w:lang w:bidi="fa-IR"/>
+        </w:rPr>
+        <w:t>م</w:t>
+      </w:r>
+      <w:r>
+        <w:rPr>
+          <w:rFonts w:cs="B Nazanin"/>
+          <w:rtl/>
+          <w:lang w:bidi="fa-IR"/>
+        </w:rPr>
+        <w:t xml:space="preserve"> ، اما در صورت تما</w:t>
+      </w:r>
+      <w:r>
+        <w:rPr>
+          <w:rFonts w:cs="B Nazanin" w:hint="cs"/>
+          <w:rtl/>
+          <w:lang w:bidi="fa-IR"/>
+        </w:rPr>
+        <w:t>ی</w:t>
+      </w:r>
+      <w:r>
+        <w:rPr>
+          <w:rFonts w:cs="B Nazanin" w:hint="eastAsia"/>
+          <w:rtl/>
+          <w:lang w:bidi="fa-IR"/>
+        </w:rPr>
+        <w:t>ل</w:t>
+      </w:r>
+      <w:r>
+        <w:rPr>
+          <w:rFonts w:cs="B Nazanin"/>
+          <w:rtl/>
+          <w:lang w:bidi="fa-IR"/>
+        </w:rPr>
+        <w:t xml:space="preserve"> م</w:t>
+      </w:r>
+      <w:r>
+        <w:rPr>
+          <w:rFonts w:cs="B Nazanin" w:hint="cs"/>
+          <w:rtl/>
+          <w:lang w:bidi="fa-IR"/>
+        </w:rPr>
+        <w:t>ی</w:t>
+      </w:r>
+      <w:r>
+        <w:rPr>
+          <w:rFonts w:cs="B Nazanin"/>
+          <w:rtl/>
+          <w:lang w:bidi="fa-IR"/>
+        </w:rPr>
+        <w:t xml:space="preserve"> توانست</w:t>
+      </w:r>
+      <w:r>
+        <w:rPr>
+          <w:rFonts w:cs="B Nazanin" w:hint="cs"/>
+          <w:rtl/>
+          <w:lang w:bidi="fa-IR"/>
+        </w:rPr>
+        <w:t>ی</w:t>
+      </w:r>
+      <w:r>
+        <w:rPr>
+          <w:rFonts w:cs="B Nazanin" w:hint="eastAsia"/>
+          <w:rtl/>
+          <w:lang w:bidi="fa-IR"/>
+        </w:rPr>
+        <w:t>م</w:t>
+      </w:r>
+      <w:r>
+        <w:rPr>
+          <w:rFonts w:cs="B Nazanin"/>
+          <w:rtl/>
+          <w:lang w:bidi="fa-IR"/>
+        </w:rPr>
+        <w:t xml:space="preserve"> به راحت</w:t>
+      </w:r>
+      <w:r>
+        <w:rPr>
+          <w:rFonts w:cs="B Nazanin" w:hint="cs"/>
+          <w:rtl/>
+          <w:lang w:bidi="fa-IR"/>
+        </w:rPr>
+        <w:t>ی</w:t>
+      </w:r>
+      <w:r>
+        <w:rPr>
+          <w:rFonts w:cs="B Nazanin"/>
+          <w:rtl/>
+          <w:lang w:bidi="fa-IR"/>
+        </w:rPr>
+        <w:t xml:space="preserve"> ا</w:t>
+      </w:r>
+      <w:r>
+        <w:rPr>
+          <w:rFonts w:cs="B Nazanin" w:hint="cs"/>
+          <w:rtl/>
+          <w:lang w:bidi="fa-IR"/>
+        </w:rPr>
+        <w:t>ی</w:t>
+      </w:r>
+      <w:r>
+        <w:rPr>
+          <w:rFonts w:cs="B Nazanin" w:hint="eastAsia"/>
+          <w:rtl/>
+          <w:lang w:bidi="fa-IR"/>
+        </w:rPr>
+        <w:t>ن</w:t>
+      </w:r>
+      <w:r>
+        <w:rPr>
+          <w:rFonts w:cs="B Nazanin"/>
+          <w:rtl/>
+          <w:lang w:bidi="fa-IR"/>
+        </w:rPr>
+        <w:t xml:space="preserve"> کار را انجام ده</w:t>
+      </w:r>
+      <w:r>
+        <w:rPr>
+          <w:rFonts w:cs="B Nazanin" w:hint="cs"/>
+          <w:rtl/>
+          <w:lang w:bidi="fa-IR"/>
+        </w:rPr>
+        <w:t>ی</w:t>
+      </w:r>
+      <w:r>
+        <w:rPr>
+          <w:rFonts w:cs="B Nazanin" w:hint="eastAsia"/>
+          <w:rtl/>
+          <w:lang w:bidi="fa-IR"/>
+        </w:rPr>
+        <w:t>م</w:t>
+      </w:r>
+      <w:r>
+        <w:rPr>
+          <w:rFonts w:cs="B Nazanin"/>
+          <w:rtl/>
+          <w:lang w:bidi="fa-IR"/>
+        </w:rPr>
+        <w:t>.</w:t>
+      </w:r>
+    </w:p>
+    <w:p>
+      <w:pPr>
+        <w:bidi/>
+        <w:spacing w:line="360" w:lineRule="auto"/>
+        <w:jc w:val="center"/>
+        <w:rPr>
+          <w:rFonts w:cs="B Nazanin"/>
+          <w:rtl/>
+          <w:lang w:bidi="fa-IR"/>
+        </w:rPr>
+      </w:pPr>
+      <w:r>
+        <w:rPr>
+          <w:rFonts w:cs="B Nazanin"/>
+          <w:lang w:bidi="fa-IR"/>
+        </w:rPr>
+        <w:lastRenderedPageBreak/>
+        <w:pict>
+          <v:shape id="_x0000_i1050" type="#_x0000_t75" style="width:240.6pt;height:153.6pt">
+            <v:imagedata r:id="rId20" o:title="fig17"/>
+          </v:shape>
+        </w:pict>
+      </w:r>
+    </w:p>
+    <w:p>
+      <w:pPr>
+        <w:bidi/>
+        <w:spacing w:line="360" w:lineRule="auto"/>
+        <w:jc w:val="center"/>
+        <w:rPr>
+          <w:rFonts w:cs="B Nazanin" w:hint="cs"/>
+          <w:rtl/>
+          <w:lang w:bidi="fa-IR"/>
+        </w:rPr>
+      </w:pPr>
+      <w:r>
+        <w:rPr>
+          <w:rFonts w:cs="B Nazanin" w:hint="cs"/>
+          <w:rtl/>
+          <w:lang w:bidi="fa-IR"/>
+        </w:rPr>
+        <w:t>شکل 10.17 : ماتریس لاپلاسین شکل 10.16</w:t>
+      </w:r>
+    </w:p>
+    <w:p>
+      <w:pPr>
+        <w:bidi/>
+        <w:spacing w:line="360" w:lineRule="auto"/>
+        <w:jc w:val="center"/>
+        <w:rPr>
+          <w:rFonts w:cs="B Nazanin"/>
+          <w:rtl/>
+          <w:lang w:bidi="fa-IR"/>
+        </w:rPr>
+      </w:pPr>
+    </w:p>
+    <w:p>
+      <w:pPr>
+        <w:bidi/>
+        <w:spacing w:line="360" w:lineRule="auto"/>
+        <w:rPr>
+          <w:rFonts w:cs="B Nazanin"/>
+          <w:rtl/>
+          <w:lang w:bidi="fa-IR"/>
+        </w:rPr>
+      </w:pPr>
+      <w:proofErr w:type="gramStart"/>
+      <w:r>
+        <w:rPr>
+          <w:rFonts w:cs="B Nazanin"/>
+          <w:lang w:bidi="fa-IR"/>
+        </w:rPr>
+        <w:t>eigenveector</w:t>
+      </w:r>
+      <w:proofErr w:type="gramEnd"/>
+      <w:r>
+        <w:rPr>
+          <w:rFonts w:cs="B Nazanin"/>
+          <w:rtl/>
+          <w:lang w:bidi="fa-IR"/>
+        </w:rPr>
+        <w:t xml:space="preserve"> دوم دارا</w:t>
+      </w:r>
+      <w:r>
+        <w:rPr>
+          <w:rFonts w:cs="B Nazanin" w:hint="cs"/>
+          <w:rtl/>
+          <w:lang w:bidi="fa-IR"/>
+        </w:rPr>
+        <w:t>ی</w:t>
+      </w:r>
+      <w:r>
+        <w:rPr>
+          <w:rFonts w:cs="B Nazanin"/>
+          <w:rtl/>
+          <w:lang w:bidi="fa-IR"/>
+        </w:rPr>
+        <w:t xml:space="preserve"> سه مؤلفه مثبت و سه منف</w:t>
+      </w:r>
+      <w:r>
+        <w:rPr>
+          <w:rFonts w:cs="B Nazanin" w:hint="cs"/>
+          <w:rtl/>
+          <w:lang w:bidi="fa-IR"/>
+        </w:rPr>
+        <w:t>ی</w:t>
+      </w:r>
+      <w:r>
+        <w:rPr>
+          <w:rFonts w:cs="B Nazanin"/>
+          <w:rtl/>
+          <w:lang w:bidi="fa-IR"/>
+        </w:rPr>
+        <w:t xml:space="preserve"> است. ا</w:t>
+      </w:r>
+      <w:r>
+        <w:rPr>
+          <w:rFonts w:cs="B Nazanin" w:hint="cs"/>
+          <w:rtl/>
+          <w:lang w:bidi="fa-IR"/>
+        </w:rPr>
+        <w:t>ی</w:t>
+      </w:r>
+      <w:r>
+        <w:rPr>
+          <w:rFonts w:cs="B Nazanin" w:hint="eastAsia"/>
+          <w:rtl/>
+          <w:lang w:bidi="fa-IR"/>
+        </w:rPr>
+        <w:t>ن</w:t>
+      </w:r>
+      <w:r>
+        <w:rPr>
+          <w:rFonts w:cs="B Nazanin"/>
+          <w:rtl/>
+          <w:lang w:bidi="fa-IR"/>
+        </w:rPr>
+        <w:t xml:space="preserve"> باعث تعجب ناپذ</w:t>
+      </w:r>
+      <w:r>
+        <w:rPr>
+          <w:rFonts w:cs="B Nazanin" w:hint="cs"/>
+          <w:rtl/>
+          <w:lang w:bidi="fa-IR"/>
+        </w:rPr>
+        <w:t>ی</w:t>
+      </w:r>
+      <w:r>
+        <w:rPr>
+          <w:rFonts w:cs="B Nazanin" w:hint="eastAsia"/>
+          <w:rtl/>
+          <w:lang w:bidi="fa-IR"/>
+        </w:rPr>
+        <w:t>ر</w:t>
+      </w:r>
+      <w:r>
+        <w:rPr>
+          <w:rFonts w:cs="B Nazanin"/>
+          <w:rtl/>
+          <w:lang w:bidi="fa-IR"/>
+        </w:rPr>
+        <w:t xml:space="preserve"> م</w:t>
+      </w:r>
+      <w:r>
+        <w:rPr>
+          <w:rFonts w:cs="B Nazanin" w:hint="cs"/>
+          <w:rtl/>
+          <w:lang w:bidi="fa-IR"/>
+        </w:rPr>
+        <w:t>ی</w:t>
+      </w:r>
+      <w:r>
+        <w:rPr>
+          <w:rFonts w:cs="B Nazanin"/>
+          <w:rtl/>
+          <w:lang w:bidi="fa-IR"/>
+        </w:rPr>
+        <w:t xml:space="preserve"> شود که </w:t>
+      </w:r>
+      <w:r>
+        <w:rPr>
+          <w:rFonts w:cs="B Nazanin" w:hint="cs"/>
+          <w:rtl/>
+          <w:lang w:bidi="fa-IR"/>
+        </w:rPr>
+        <w:t>ی</w:t>
+      </w:r>
+      <w:r>
+        <w:rPr>
+          <w:rFonts w:cs="B Nazanin" w:hint="eastAsia"/>
+          <w:rtl/>
+          <w:lang w:bidi="fa-IR"/>
+        </w:rPr>
+        <w:t>ک</w:t>
+      </w:r>
+      <w:r>
+        <w:rPr>
+          <w:rFonts w:cs="B Nazanin"/>
+          <w:rtl/>
+          <w:lang w:bidi="fa-IR"/>
+        </w:rPr>
+        <w:t xml:space="preserve"> گروه با</w:t>
+      </w:r>
+      <w:r>
+        <w:rPr>
+          <w:rFonts w:cs="B Nazanin" w:hint="cs"/>
+          <w:rtl/>
+          <w:lang w:bidi="fa-IR"/>
+        </w:rPr>
+        <w:t>ی</w:t>
+      </w:r>
+      <w:r>
+        <w:rPr>
+          <w:rFonts w:cs="B Nazanin" w:hint="eastAsia"/>
+          <w:rtl/>
+          <w:lang w:bidi="fa-IR"/>
+        </w:rPr>
+        <w:t>د</w:t>
+      </w:r>
+      <w:r>
+        <w:rPr>
+          <w:rFonts w:cs="B Nazanin"/>
+          <w:rtl/>
+          <w:lang w:bidi="fa-IR"/>
+        </w:rPr>
+        <w:t xml:space="preserve"> {1,2,3} گره ها</w:t>
+      </w:r>
+      <w:r>
+        <w:rPr>
+          <w:rFonts w:cs="B Nazanin" w:hint="cs"/>
+          <w:rtl/>
+          <w:lang w:bidi="fa-IR"/>
+        </w:rPr>
+        <w:t>ی</w:t>
+      </w:r>
+      <w:r>
+        <w:rPr>
+          <w:rFonts w:cs="B Nazanin"/>
+          <w:rtl/>
+          <w:lang w:bidi="fa-IR"/>
+        </w:rPr>
+        <w:t xml:space="preserve"> دا</w:t>
+      </w:r>
       <w:bookmarkStart w:id="0" w:name="_GoBack"/>
       <w:bookmarkEnd w:id="0"/>
+      <w:r>
+        <w:rPr>
+          <w:rFonts w:cs="B Nazanin"/>
+          <w:rtl/>
+          <w:lang w:bidi="fa-IR"/>
+        </w:rPr>
+        <w:t>را</w:t>
+      </w:r>
+      <w:r>
+        <w:rPr>
+          <w:rFonts w:cs="B Nazanin" w:hint="cs"/>
+          <w:rtl/>
+          <w:lang w:bidi="fa-IR"/>
+        </w:rPr>
+        <w:t>ی</w:t>
+      </w:r>
+      <w:r>
+        <w:rPr>
+          <w:rFonts w:cs="B Nazanin"/>
+          <w:rtl/>
+          <w:lang w:bidi="fa-IR"/>
+        </w:rPr>
+        <w:t xml:space="preserve"> مؤلفه ها</w:t>
+      </w:r>
+      <w:r>
+        <w:rPr>
+          <w:rFonts w:cs="B Nazanin" w:hint="cs"/>
+          <w:rtl/>
+          <w:lang w:bidi="fa-IR"/>
+        </w:rPr>
+        <w:t>ی</w:t>
+      </w:r>
+      <w:r>
+        <w:rPr>
+          <w:rFonts w:cs="B Nazanin"/>
+          <w:rtl/>
+          <w:lang w:bidi="fa-IR"/>
+        </w:rPr>
+        <w:t xml:space="preserve"> مثبت و گروه د</w:t>
+      </w:r>
+      <w:r>
+        <w:rPr>
+          <w:rFonts w:cs="B Nazanin" w:hint="cs"/>
+          <w:rtl/>
+          <w:lang w:bidi="fa-IR"/>
+        </w:rPr>
+        <w:t>ی</w:t>
+      </w:r>
+      <w:r>
+        <w:rPr>
+          <w:rFonts w:cs="B Nazanin" w:hint="eastAsia"/>
+          <w:rtl/>
+          <w:lang w:bidi="fa-IR"/>
+        </w:rPr>
+        <w:t>گر</w:t>
+      </w:r>
+      <w:r>
+        <w:rPr>
+          <w:rFonts w:cs="B Nazanin"/>
+          <w:rtl/>
+          <w:lang w:bidi="fa-IR"/>
+        </w:rPr>
+        <w:t xml:space="preserve"> {4,5,6} باشد.</w:t>
+      </w:r>
+    </w:p>
+    <w:p>
+      <w:pPr>
+        <w:bidi/>
+        <w:spacing w:line="360" w:lineRule="auto"/>
+        <w:jc w:val="center"/>
+        <w:rPr>
+          <w:rFonts w:cs="B Nazanin"/>
+          <w:rtl/>
+          <w:lang w:bidi="fa-IR"/>
+        </w:rPr>
+      </w:pPr>
+      <w:r>
+        <w:rPr>
+          <w:rFonts w:cs="B Nazanin"/>
+          <w:lang w:bidi="fa-IR"/>
+        </w:rPr>
+        <w:pict>
+          <v:shape id="_x0000_i1051" type="#_x0000_t75" style="width:422.4pt;height:186.6pt">
+            <v:imagedata r:id="rId21" o:title="fig18"/>
+          </v:shape>
+        </w:pict>
+      </w:r>
+    </w:p>
+    <w:p>
+      <w:pPr>
+        <w:bidi/>
+        <w:spacing w:line="360" w:lineRule="auto"/>
+        <w:jc w:val="center"/>
+        <w:rPr>
+          <w:rFonts w:cs="B Nazanin" w:hint="cs"/>
+          <w:rtl/>
+          <w:lang w:bidi="fa-IR"/>
+        </w:rPr>
+      </w:pPr>
+      <w:r>
+        <w:rPr>
+          <w:rFonts w:cs="B Nazanin" w:hint="cs"/>
+          <w:rtl/>
+          <w:lang w:bidi="fa-IR"/>
+        </w:rPr>
+        <w:t xml:space="preserve">شکل 10.18 : </w:t>
+      </w:r>
+      <w:r>
+        <w:rPr>
+          <w:rFonts w:cs="B Nazanin"/>
+          <w:lang w:bidi="fa-IR"/>
+        </w:rPr>
+        <w:t>Eigenvalues</w:t>
+      </w:r>
+      <w:r>
+        <w:rPr>
+          <w:rFonts w:cs="B Nazanin" w:hint="cs"/>
+          <w:rtl/>
+          <w:lang w:bidi="fa-IR"/>
+        </w:rPr>
+        <w:t xml:space="preserve"> و </w:t>
+      </w:r>
+      <w:r>
+        <w:rPr>
+          <w:rFonts w:cs="B Nazanin"/>
+          <w:lang w:bidi="fa-IR"/>
+        </w:rPr>
+        <w:t>eigenvectors</w:t>
+      </w:r>
+      <w:r>
+        <w:rPr>
+          <w:rFonts w:cs="B Nazanin" w:hint="cs"/>
+          <w:rtl/>
+          <w:lang w:bidi="fa-IR"/>
+        </w:rPr>
+        <w:t xml:space="preserve"> برای ماتریس شکل 10.17</w:t>
+      </w:r>
+    </w:p>
+    <w:p>
+      <w:pPr>
+        <w:bidi/>
+        <w:spacing w:line="360" w:lineRule="auto"/>
+        <w:jc w:val="center"/>
+        <w:rPr>
+          <w:rFonts w:cs="B Nazanin"/>
+          <w:rtl/>
+          <w:lang w:bidi="fa-IR"/>
+        </w:rPr>
+      </w:pPr>
     </w:p>
     <w:p>
       <w:pPr>

</xml_diff>

<commit_message>
10.4.6 Exercises for Section 10.4
</commit_message>
<xml_diff>
--- a/[pdf][persian] chapter-10-Mining Social Network Graphs.docx
+++ b/[pdf][persian] chapter-10-Mining Social Network Graphs.docx
@@ -64047,17 +64047,7 @@
           <w:rtl/>
           <w:lang w:bidi="fa-IR"/>
         </w:rPr>
-        <w:t xml:space="preserve"> دا</w:t>
-      </w:r>
-      <w:bookmarkStart w:id="0" w:name="_GoBack"/>
-      <w:bookmarkEnd w:id="0"/>
-      <w:r>
-        <w:rPr>
-          <w:rFonts w:cs="B Nazanin"/>
-          <w:rtl/>
-          <w:lang w:bidi="fa-IR"/>
-        </w:rPr>
-        <w:t>را</w:t>
+        <w:t xml:space="preserve"> دارا</w:t>
       </w:r>
       <w:r>
         <w:rPr>
@@ -64207,9 +64197,2349 @@
         <w:spacing w:line="360" w:lineRule="auto"/>
         <w:rPr>
           <w:rFonts w:cs="B Nazanin"/>
+          <w:rtl/>
           <w:lang w:bidi="fa-IR"/>
         </w:rPr>
       </w:pPr>
+    </w:p>
+    <w:p>
+      <w:pPr>
+        <w:bidi/>
+        <w:spacing w:line="360" w:lineRule="auto"/>
+        <w:rPr>
+          <w:rFonts w:cs="B Titr"/>
+          <w:sz w:val="40"/>
+          <w:szCs w:val="40"/>
+          <w:rtl/>
+          <w:lang w:bidi="fa-IR"/>
+        </w:rPr>
+      </w:pPr>
+      <w:r>
+        <w:rPr>
+          <w:rFonts w:cs="B Titr" w:hint="cs"/>
+          <w:sz w:val="40"/>
+          <w:szCs w:val="40"/>
+          <w:rtl/>
+          <w:lang w:bidi="fa-IR"/>
+        </w:rPr>
+        <w:t xml:space="preserve">10.4.5 </w:t>
+      </w:r>
+      <w:r>
+        <w:rPr>
+          <w:rFonts w:cs="B Titr"/>
+          <w:sz w:val="40"/>
+          <w:szCs w:val="40"/>
+          <w:rtl/>
+          <w:lang w:bidi="fa-IR"/>
+        </w:rPr>
+        <w:t>روش ها</w:t>
+      </w:r>
+      <w:r>
+        <w:rPr>
+          <w:rFonts w:cs="B Titr" w:hint="cs"/>
+          <w:sz w:val="40"/>
+          <w:szCs w:val="40"/>
+          <w:rtl/>
+          <w:lang w:bidi="fa-IR"/>
+        </w:rPr>
+        <w:t>ی</w:t>
+      </w:r>
+      <w:r>
+        <w:rPr>
+          <w:rFonts w:cs="B Titr"/>
+          <w:sz w:val="40"/>
+          <w:szCs w:val="40"/>
+          <w:rtl/>
+          <w:lang w:bidi="fa-IR"/>
+        </w:rPr>
+        <w:t xml:space="preserve"> </w:t>
+      </w:r>
+      <w:r>
+        <w:rPr>
+          <w:rFonts w:cs="B Titr" w:hint="cs"/>
+          <w:sz w:val="40"/>
+          <w:szCs w:val="40"/>
+          <w:rtl/>
+          <w:lang w:bidi="fa-IR"/>
+        </w:rPr>
+        <w:t xml:space="preserve">پارتیشن </w:t>
+      </w:r>
+      <w:r>
+        <w:rPr>
+          <w:rFonts w:cs="B Titr"/>
+          <w:sz w:val="40"/>
+          <w:szCs w:val="40"/>
+          <w:rtl/>
+          <w:lang w:bidi="fa-IR"/>
+        </w:rPr>
+        <w:t>بند</w:t>
+      </w:r>
+      <w:r>
+        <w:rPr>
+          <w:rFonts w:cs="B Titr" w:hint="cs"/>
+          <w:sz w:val="40"/>
+          <w:szCs w:val="40"/>
+          <w:rtl/>
+          <w:lang w:bidi="fa-IR"/>
+        </w:rPr>
+        <w:t>ی</w:t>
+      </w:r>
+      <w:r>
+        <w:rPr>
+          <w:rFonts w:cs="B Titr"/>
+          <w:sz w:val="40"/>
+          <w:szCs w:val="40"/>
+          <w:rtl/>
+          <w:lang w:bidi="fa-IR"/>
+        </w:rPr>
+        <w:t xml:space="preserve"> جا</w:t>
+      </w:r>
+      <w:r>
+        <w:rPr>
+          <w:rFonts w:cs="B Titr" w:hint="cs"/>
+          <w:sz w:val="40"/>
+          <w:szCs w:val="40"/>
+          <w:rtl/>
+          <w:lang w:bidi="fa-IR"/>
+        </w:rPr>
+        <w:t>ی</w:t>
+      </w:r>
+      <w:r>
+        <w:rPr>
+          <w:rFonts w:cs="B Titr" w:hint="eastAsia"/>
+          <w:sz w:val="40"/>
+          <w:szCs w:val="40"/>
+          <w:rtl/>
+          <w:lang w:bidi="fa-IR"/>
+        </w:rPr>
+        <w:t>گز</w:t>
+      </w:r>
+      <w:r>
+        <w:rPr>
+          <w:rFonts w:cs="B Titr" w:hint="cs"/>
+          <w:sz w:val="40"/>
+          <w:szCs w:val="40"/>
+          <w:rtl/>
+          <w:lang w:bidi="fa-IR"/>
+        </w:rPr>
+        <w:t>ی</w:t>
+      </w:r>
+      <w:r>
+        <w:rPr>
+          <w:rFonts w:cs="B Titr" w:hint="eastAsia"/>
+          <w:sz w:val="40"/>
+          <w:szCs w:val="40"/>
+          <w:rtl/>
+          <w:lang w:bidi="fa-IR"/>
+        </w:rPr>
+        <w:t>ن</w:t>
+      </w:r>
+    </w:p>
+    <w:p>
+      <w:pPr>
+        <w:bidi/>
+        <w:spacing w:line="360" w:lineRule="auto"/>
+        <w:rPr>
+          <w:rFonts w:cs="B Nazanin"/>
+          <w:rtl/>
+          <w:lang w:bidi="fa-IR"/>
+        </w:rPr>
+      </w:pPr>
+      <w:r>
+        <w:rPr>
+          <w:rFonts w:cs="B Nazanin"/>
+          <w:rtl/>
+          <w:lang w:bidi="fa-IR"/>
+        </w:rPr>
+        <w:t>روش بخش 10.4.4 پارت</w:t>
+      </w:r>
+      <w:r>
+        <w:rPr>
+          <w:rFonts w:cs="B Nazanin" w:hint="cs"/>
+          <w:rtl/>
+          <w:lang w:bidi="fa-IR"/>
+        </w:rPr>
+        <w:t>ی</w:t>
+      </w:r>
+      <w:r>
+        <w:rPr>
+          <w:rFonts w:cs="B Nazanin" w:hint="eastAsia"/>
+          <w:rtl/>
+          <w:lang w:bidi="fa-IR"/>
+        </w:rPr>
+        <w:t>شن</w:t>
+      </w:r>
+      <w:r>
+        <w:rPr>
+          <w:rFonts w:cs="B Nazanin"/>
+          <w:rtl/>
+          <w:lang w:bidi="fa-IR"/>
+        </w:rPr>
+        <w:t xml:space="preserve"> خوب</w:t>
+      </w:r>
+      <w:r>
+        <w:rPr>
+          <w:rFonts w:cs="B Nazanin" w:hint="cs"/>
+          <w:rtl/>
+          <w:lang w:bidi="fa-IR"/>
+        </w:rPr>
+        <w:t>ی</w:t>
+      </w:r>
+      <w:r>
+        <w:rPr>
+          <w:rFonts w:cs="B Nazanin"/>
+          <w:rtl/>
+          <w:lang w:bidi="fa-IR"/>
+        </w:rPr>
+        <w:t xml:space="preserve"> از </w:t>
+      </w:r>
+      <w:r>
+        <w:rPr>
+          <w:rFonts w:cs="B Nazanin" w:hint="cs"/>
+          <w:rtl/>
+          <w:lang w:bidi="fa-IR"/>
+        </w:rPr>
+        <w:t>گراف</w:t>
+      </w:r>
+      <w:r>
+        <w:rPr>
+          <w:rFonts w:cs="B Nazanin"/>
+          <w:rtl/>
+          <w:lang w:bidi="fa-IR"/>
+        </w:rPr>
+        <w:t xml:space="preserve"> را به دو قطعه م</w:t>
+      </w:r>
+      <w:r>
+        <w:rPr>
+          <w:rFonts w:cs="B Nazanin" w:hint="cs"/>
+          <w:rtl/>
+          <w:lang w:bidi="fa-IR"/>
+        </w:rPr>
+        <w:t>ی</w:t>
+      </w:r>
+      <w:r>
+        <w:rPr>
+          <w:rFonts w:cs="B Nazanin"/>
+          <w:rtl/>
+          <w:lang w:bidi="fa-IR"/>
+        </w:rPr>
+        <w:t xml:space="preserve"> دهد که </w:t>
+      </w:r>
+      <w:r>
+        <w:rPr>
+          <w:rFonts w:cs="B Nazanin" w:hint="cs"/>
+          <w:rtl/>
+          <w:lang w:bidi="fa-IR"/>
+        </w:rPr>
+        <w:t>ی</w:t>
+      </w:r>
+      <w:r>
+        <w:rPr>
+          <w:rFonts w:cs="B Nazanin" w:hint="eastAsia"/>
+          <w:rtl/>
+          <w:lang w:bidi="fa-IR"/>
+        </w:rPr>
+        <w:t>ک</w:t>
+      </w:r>
+      <w:r>
+        <w:rPr>
+          <w:rFonts w:cs="B Nazanin"/>
+          <w:rtl/>
+          <w:lang w:bidi="fa-IR"/>
+        </w:rPr>
+        <w:t xml:space="preserve"> برش کوچک ب</w:t>
+      </w:r>
+      <w:r>
+        <w:rPr>
+          <w:rFonts w:cs="B Nazanin" w:hint="cs"/>
+          <w:rtl/>
+          <w:lang w:bidi="fa-IR"/>
+        </w:rPr>
+        <w:t>ی</w:t>
+      </w:r>
+      <w:r>
+        <w:rPr>
+          <w:rFonts w:cs="B Nazanin" w:hint="eastAsia"/>
+          <w:rtl/>
+          <w:lang w:bidi="fa-IR"/>
+        </w:rPr>
+        <w:t>ن</w:t>
+      </w:r>
+      <w:r>
+        <w:rPr>
+          <w:rFonts w:cs="B Nazanin"/>
+          <w:rtl/>
+          <w:lang w:bidi="fa-IR"/>
+        </w:rPr>
+        <w:t xml:space="preserve"> آنها وجود دارد. روش ها</w:t>
+      </w:r>
+      <w:r>
+        <w:rPr>
+          <w:rFonts w:cs="B Nazanin" w:hint="cs"/>
+          <w:rtl/>
+          <w:lang w:bidi="fa-IR"/>
+        </w:rPr>
+        <w:t>ی</w:t>
+      </w:r>
+      <w:r>
+        <w:rPr>
+          <w:rFonts w:cs="B Nazanin"/>
+          <w:rtl/>
+          <w:lang w:bidi="fa-IR"/>
+        </w:rPr>
+        <w:t xml:space="preserve"> مختلف</w:t>
+      </w:r>
+      <w:r>
+        <w:rPr>
+          <w:rFonts w:cs="B Nazanin" w:hint="cs"/>
+          <w:rtl/>
+          <w:lang w:bidi="fa-IR"/>
+        </w:rPr>
+        <w:t>ی</w:t>
+      </w:r>
+      <w:r>
+        <w:rPr>
+          <w:rFonts w:cs="B Nazanin"/>
+          <w:rtl/>
+          <w:lang w:bidi="fa-IR"/>
+        </w:rPr>
+        <w:t xml:space="preserve"> وجود دارد که ما م</w:t>
+      </w:r>
+      <w:r>
+        <w:rPr>
+          <w:rFonts w:cs="B Nazanin" w:hint="cs"/>
+          <w:rtl/>
+          <w:lang w:bidi="fa-IR"/>
+        </w:rPr>
+        <w:t>ی</w:t>
+      </w:r>
+      <w:r>
+        <w:rPr>
+          <w:rFonts w:cs="B Nazanin"/>
+          <w:rtl/>
+          <w:lang w:bidi="fa-IR"/>
+        </w:rPr>
+        <w:t xml:space="preserve"> توان</w:t>
+      </w:r>
+      <w:r>
+        <w:rPr>
+          <w:rFonts w:cs="B Nazanin" w:hint="cs"/>
+          <w:rtl/>
+          <w:lang w:bidi="fa-IR"/>
+        </w:rPr>
+        <w:t>ی</w:t>
+      </w:r>
+      <w:r>
+        <w:rPr>
+          <w:rFonts w:cs="B Nazanin" w:hint="eastAsia"/>
+          <w:rtl/>
+          <w:lang w:bidi="fa-IR"/>
+        </w:rPr>
+        <w:t>م</w:t>
+      </w:r>
+      <w:r>
+        <w:rPr>
+          <w:rFonts w:cs="B Nazanin"/>
+          <w:rtl/>
+          <w:lang w:bidi="fa-IR"/>
+        </w:rPr>
+        <w:t xml:space="preserve"> از همان بردارها</w:t>
+      </w:r>
+      <w:r>
+        <w:rPr>
+          <w:rFonts w:cs="B Nazanin" w:hint="cs"/>
+          <w:rtl/>
+          <w:lang w:bidi="fa-IR"/>
+        </w:rPr>
+        <w:t>ی</w:t>
+      </w:r>
+      <w:r>
+        <w:rPr>
+          <w:rFonts w:cs="B Nazanin"/>
+          <w:rtl/>
+          <w:lang w:bidi="fa-IR"/>
+        </w:rPr>
+        <w:t xml:space="preserve"> و</w:t>
+      </w:r>
+      <w:r>
+        <w:rPr>
+          <w:rFonts w:cs="B Nazanin" w:hint="cs"/>
+          <w:rtl/>
+          <w:lang w:bidi="fa-IR"/>
+        </w:rPr>
+        <w:t>ی</w:t>
+      </w:r>
+      <w:r>
+        <w:rPr>
+          <w:rFonts w:cs="B Nazanin" w:hint="eastAsia"/>
+          <w:rtl/>
+          <w:lang w:bidi="fa-IR"/>
+        </w:rPr>
+        <w:t>ژه</w:t>
+      </w:r>
+      <w:r>
+        <w:rPr>
+          <w:rFonts w:cs="B Nazanin"/>
+          <w:rtl/>
+          <w:lang w:bidi="fa-IR"/>
+        </w:rPr>
+        <w:t xml:space="preserve"> استفاده کن</w:t>
+      </w:r>
+      <w:r>
+        <w:rPr>
+          <w:rFonts w:cs="B Nazanin" w:hint="cs"/>
+          <w:rtl/>
+          <w:lang w:bidi="fa-IR"/>
+        </w:rPr>
+        <w:t>ی</w:t>
+      </w:r>
+      <w:r>
+        <w:rPr>
+          <w:rFonts w:cs="B Nazanin" w:hint="eastAsia"/>
+          <w:rtl/>
+          <w:lang w:bidi="fa-IR"/>
+        </w:rPr>
+        <w:t>م</w:t>
+      </w:r>
+      <w:r>
+        <w:rPr>
+          <w:rFonts w:cs="B Nazanin"/>
+          <w:rtl/>
+          <w:lang w:bidi="fa-IR"/>
+        </w:rPr>
+        <w:t xml:space="preserve"> تا گز</w:t>
+      </w:r>
+      <w:r>
+        <w:rPr>
+          <w:rFonts w:cs="B Nazanin" w:hint="cs"/>
+          <w:rtl/>
+          <w:lang w:bidi="fa-IR"/>
+        </w:rPr>
+        <w:t>ی</w:t>
+      </w:r>
+      <w:r>
+        <w:rPr>
+          <w:rFonts w:cs="B Nazanin" w:hint="eastAsia"/>
+          <w:rtl/>
+          <w:lang w:bidi="fa-IR"/>
+        </w:rPr>
+        <w:t>نه</w:t>
+      </w:r>
+      <w:r>
+        <w:rPr>
+          <w:rFonts w:cs="B Nazanin"/>
+          <w:rtl/>
+          <w:lang w:bidi="fa-IR"/>
+        </w:rPr>
+        <w:t xml:space="preserve"> ها</w:t>
+      </w:r>
+      <w:r>
+        <w:rPr>
+          <w:rFonts w:cs="B Nazanin" w:hint="cs"/>
+          <w:rtl/>
+          <w:lang w:bidi="fa-IR"/>
+        </w:rPr>
+        <w:t>ی</w:t>
+      </w:r>
+      <w:r>
+        <w:rPr>
+          <w:rFonts w:cs="B Nazanin"/>
+          <w:rtl/>
+          <w:lang w:bidi="fa-IR"/>
+        </w:rPr>
+        <w:t xml:space="preserve"> خوب د</w:t>
+      </w:r>
+      <w:r>
+        <w:rPr>
+          <w:rFonts w:cs="B Nazanin" w:hint="cs"/>
+          <w:rtl/>
+          <w:lang w:bidi="fa-IR"/>
+        </w:rPr>
+        <w:t>ی</w:t>
+      </w:r>
+      <w:r>
+        <w:rPr>
+          <w:rFonts w:cs="B Nazanin" w:hint="eastAsia"/>
+          <w:rtl/>
+          <w:lang w:bidi="fa-IR"/>
+        </w:rPr>
+        <w:t>گر</w:t>
+      </w:r>
+      <w:r>
+        <w:rPr>
+          <w:rFonts w:cs="B Nazanin" w:hint="cs"/>
+          <w:rtl/>
+          <w:lang w:bidi="fa-IR"/>
+        </w:rPr>
+        <w:t>ی</w:t>
+      </w:r>
+      <w:r>
+        <w:rPr>
+          <w:rFonts w:cs="B Nazanin"/>
+          <w:rtl/>
+          <w:lang w:bidi="fa-IR"/>
+        </w:rPr>
+        <w:t xml:space="preserve"> از پارت</w:t>
+      </w:r>
+      <w:r>
+        <w:rPr>
+          <w:rFonts w:cs="B Nazanin" w:hint="cs"/>
+          <w:rtl/>
+          <w:lang w:bidi="fa-IR"/>
+        </w:rPr>
+        <w:t>ی</w:t>
+      </w:r>
+      <w:r>
+        <w:rPr>
+          <w:rFonts w:cs="B Nazanin" w:hint="eastAsia"/>
+          <w:rtl/>
+          <w:lang w:bidi="fa-IR"/>
+        </w:rPr>
+        <w:t>شن</w:t>
+      </w:r>
+      <w:r>
+        <w:rPr>
+          <w:rFonts w:cs="B Nazanin" w:hint="cs"/>
+          <w:rtl/>
+          <w:lang w:bidi="fa-IR"/>
+        </w:rPr>
+        <w:t xml:space="preserve"> ها</w:t>
+      </w:r>
+      <w:r>
+        <w:rPr>
+          <w:rFonts w:cs="B Nazanin"/>
+          <w:rtl/>
+          <w:lang w:bidi="fa-IR"/>
+        </w:rPr>
+        <w:t xml:space="preserve"> را ارائه ده</w:t>
+      </w:r>
+      <w:r>
+        <w:rPr>
+          <w:rFonts w:cs="B Nazanin" w:hint="cs"/>
+          <w:rtl/>
+          <w:lang w:bidi="fa-IR"/>
+        </w:rPr>
+        <w:t>ی</w:t>
+      </w:r>
+      <w:r>
+        <w:rPr>
+          <w:rFonts w:cs="B Nazanin" w:hint="eastAsia"/>
+          <w:rtl/>
+          <w:lang w:bidi="fa-IR"/>
+        </w:rPr>
+        <w:t>م</w:t>
+      </w:r>
+      <w:r>
+        <w:rPr>
+          <w:rFonts w:cs="B Nazanin"/>
+          <w:rtl/>
+          <w:lang w:bidi="fa-IR"/>
+        </w:rPr>
+        <w:t>. اول ا</w:t>
+      </w:r>
+      <w:r>
+        <w:rPr>
+          <w:rFonts w:cs="B Nazanin" w:hint="cs"/>
+          <w:rtl/>
+          <w:lang w:bidi="fa-IR"/>
+        </w:rPr>
+        <w:t>ی</w:t>
+      </w:r>
+      <w:r>
+        <w:rPr>
+          <w:rFonts w:cs="B Nazanin" w:hint="eastAsia"/>
+          <w:rtl/>
+          <w:lang w:bidi="fa-IR"/>
+        </w:rPr>
+        <w:t>نکه</w:t>
+      </w:r>
+      <w:r>
+        <w:rPr>
+          <w:rFonts w:cs="B Nazanin"/>
+          <w:rtl/>
+          <w:lang w:bidi="fa-IR"/>
+        </w:rPr>
+        <w:t xml:space="preserve"> ، ما مجبور ن</w:t>
+      </w:r>
+      <w:r>
+        <w:rPr>
+          <w:rFonts w:cs="B Nazanin" w:hint="cs"/>
+          <w:rtl/>
+          <w:lang w:bidi="fa-IR"/>
+        </w:rPr>
+        <w:t>ی</w:t>
+      </w:r>
+      <w:r>
+        <w:rPr>
+          <w:rFonts w:cs="B Nazanin" w:hint="eastAsia"/>
+          <w:rtl/>
+          <w:lang w:bidi="fa-IR"/>
+        </w:rPr>
+        <w:t>ست</w:t>
+      </w:r>
+      <w:r>
+        <w:rPr>
+          <w:rFonts w:cs="B Nazanin" w:hint="cs"/>
+          <w:rtl/>
+          <w:lang w:bidi="fa-IR"/>
+        </w:rPr>
+        <w:t>ی</w:t>
+      </w:r>
+      <w:r>
+        <w:rPr>
+          <w:rFonts w:cs="B Nazanin" w:hint="eastAsia"/>
+          <w:rtl/>
+          <w:lang w:bidi="fa-IR"/>
+        </w:rPr>
+        <w:t>م</w:t>
+      </w:r>
+      <w:r>
+        <w:rPr>
+          <w:rFonts w:cs="B Nazanin"/>
+          <w:rtl/>
+          <w:lang w:bidi="fa-IR"/>
+        </w:rPr>
+        <w:t xml:space="preserve"> که تمام گ</w:t>
+      </w:r>
+      <w:r>
+        <w:rPr>
+          <w:rFonts w:cs="B Nazanin" w:hint="eastAsia"/>
+          <w:rtl/>
+          <w:lang w:bidi="fa-IR"/>
+        </w:rPr>
+        <w:t>ره</w:t>
+      </w:r>
+      <w:r>
+        <w:rPr>
+          <w:rFonts w:cs="B Nazanin"/>
+          <w:rtl/>
+          <w:lang w:bidi="fa-IR"/>
+        </w:rPr>
+        <w:t xml:space="preserve"> ها را با مؤلفه ها</w:t>
+      </w:r>
+      <w:r>
+        <w:rPr>
+          <w:rFonts w:cs="B Nazanin" w:hint="cs"/>
+          <w:rtl/>
+          <w:lang w:bidi="fa-IR"/>
+        </w:rPr>
+        <w:t>ی</w:t>
+      </w:r>
+      <w:r>
+        <w:rPr>
+          <w:rFonts w:cs="B Nazanin"/>
+          <w:rtl/>
+          <w:lang w:bidi="fa-IR"/>
+        </w:rPr>
+        <w:t xml:space="preserve"> مثبت در </w:t>
+      </w:r>
+      <w:r>
+        <w:rPr>
+          <w:rFonts w:cs="B Nazanin"/>
+          <w:lang w:bidi="fa-IR"/>
+        </w:rPr>
+        <w:t>eigenveector</w:t>
+      </w:r>
+      <w:r>
+        <w:rPr>
+          <w:rFonts w:cs="B Nazanin"/>
+          <w:rtl/>
+          <w:lang w:bidi="fa-IR"/>
+        </w:rPr>
+        <w:t xml:space="preserve"> در </w:t>
+      </w:r>
+      <w:r>
+        <w:rPr>
+          <w:rFonts w:cs="B Nazanin" w:hint="cs"/>
+          <w:rtl/>
+          <w:lang w:bidi="fa-IR"/>
+        </w:rPr>
+        <w:t>ی</w:t>
+      </w:r>
+      <w:r>
+        <w:rPr>
+          <w:rFonts w:cs="B Nazanin" w:hint="eastAsia"/>
+          <w:rtl/>
+          <w:lang w:bidi="fa-IR"/>
+        </w:rPr>
+        <w:t>ک</w:t>
+      </w:r>
+      <w:r>
+        <w:rPr>
+          <w:rFonts w:cs="B Nazanin"/>
+          <w:rtl/>
+          <w:lang w:bidi="fa-IR"/>
+        </w:rPr>
+        <w:t xml:space="preserve"> گروه قرار ده</w:t>
+      </w:r>
+      <w:r>
+        <w:rPr>
+          <w:rFonts w:cs="B Nazanin" w:hint="cs"/>
+          <w:rtl/>
+          <w:lang w:bidi="fa-IR"/>
+        </w:rPr>
+        <w:t>ی</w:t>
+      </w:r>
+      <w:r>
+        <w:rPr>
+          <w:rFonts w:cs="B Nazanin" w:hint="eastAsia"/>
+          <w:rtl/>
+          <w:lang w:bidi="fa-IR"/>
+        </w:rPr>
+        <w:t>م</w:t>
+      </w:r>
+      <w:r>
+        <w:rPr>
+          <w:rFonts w:cs="B Nazanin"/>
+          <w:rtl/>
+          <w:lang w:bidi="fa-IR"/>
+        </w:rPr>
+        <w:t xml:space="preserve"> و آنها</w:t>
+      </w:r>
+      <w:r>
+        <w:rPr>
+          <w:rFonts w:cs="B Nazanin" w:hint="cs"/>
+          <w:rtl/>
+          <w:lang w:bidi="fa-IR"/>
+        </w:rPr>
+        <w:t>یی</w:t>
+      </w:r>
+      <w:r>
+        <w:rPr>
+          <w:rFonts w:cs="B Nazanin"/>
+          <w:rtl/>
+          <w:lang w:bidi="fa-IR"/>
+        </w:rPr>
+        <w:t xml:space="preserve"> که دارا</w:t>
+      </w:r>
+      <w:r>
+        <w:rPr>
+          <w:rFonts w:cs="B Nazanin" w:hint="cs"/>
+          <w:rtl/>
+          <w:lang w:bidi="fa-IR"/>
+        </w:rPr>
+        <w:t>ی</w:t>
+      </w:r>
+      <w:r>
+        <w:rPr>
+          <w:rFonts w:cs="B Nazanin"/>
+          <w:rtl/>
+          <w:lang w:bidi="fa-IR"/>
+        </w:rPr>
+        <w:t xml:space="preserve"> اجزا</w:t>
+      </w:r>
+      <w:r>
+        <w:rPr>
+          <w:rFonts w:cs="B Nazanin" w:hint="cs"/>
+          <w:rtl/>
+          <w:lang w:bidi="fa-IR"/>
+        </w:rPr>
+        <w:t>ی</w:t>
+      </w:r>
+      <w:r>
+        <w:rPr>
+          <w:rFonts w:cs="B Nazanin"/>
+          <w:rtl/>
+          <w:lang w:bidi="fa-IR"/>
+        </w:rPr>
+        <w:t xml:space="preserve"> منف</w:t>
+      </w:r>
+      <w:r>
+        <w:rPr>
+          <w:rFonts w:cs="B Nazanin" w:hint="cs"/>
+          <w:rtl/>
+          <w:lang w:bidi="fa-IR"/>
+        </w:rPr>
+        <w:t>ی</w:t>
+      </w:r>
+      <w:r>
+        <w:rPr>
+          <w:rFonts w:cs="B Nazanin"/>
+          <w:rtl/>
+          <w:lang w:bidi="fa-IR"/>
+        </w:rPr>
+        <w:t xml:space="preserve"> در گروه د</w:t>
+      </w:r>
+      <w:r>
+        <w:rPr>
+          <w:rFonts w:cs="B Nazanin" w:hint="cs"/>
+          <w:rtl/>
+          <w:lang w:bidi="fa-IR"/>
+        </w:rPr>
+        <w:t>ی</w:t>
+      </w:r>
+      <w:r>
+        <w:rPr>
+          <w:rFonts w:cs="B Nazanin" w:hint="eastAsia"/>
+          <w:rtl/>
+          <w:lang w:bidi="fa-IR"/>
+        </w:rPr>
+        <w:t>گر</w:t>
+      </w:r>
+      <w:r>
+        <w:rPr>
+          <w:rFonts w:cs="B Nazanin"/>
+          <w:rtl/>
+          <w:lang w:bidi="fa-IR"/>
+        </w:rPr>
+        <w:t xml:space="preserve"> هستند. ما م</w:t>
+      </w:r>
+      <w:r>
+        <w:rPr>
+          <w:rFonts w:cs="B Nazanin" w:hint="cs"/>
+          <w:rtl/>
+          <w:lang w:bidi="fa-IR"/>
+        </w:rPr>
+        <w:t>ی</w:t>
+      </w:r>
+      <w:r>
+        <w:rPr>
+          <w:rFonts w:cs="B Nazanin"/>
+          <w:rtl/>
+          <w:lang w:bidi="fa-IR"/>
+        </w:rPr>
+        <w:t xml:space="preserve"> توانست</w:t>
+      </w:r>
+      <w:r>
+        <w:rPr>
+          <w:rFonts w:cs="B Nazanin" w:hint="cs"/>
+          <w:rtl/>
+          <w:lang w:bidi="fa-IR"/>
+        </w:rPr>
+        <w:t>ی</w:t>
+      </w:r>
+      <w:r>
+        <w:rPr>
+          <w:rFonts w:cs="B Nazanin" w:hint="eastAsia"/>
+          <w:rtl/>
+          <w:lang w:bidi="fa-IR"/>
+        </w:rPr>
+        <w:t>م</w:t>
+      </w:r>
+      <w:r>
+        <w:rPr>
+          <w:rFonts w:cs="B Nazanin"/>
+          <w:rtl/>
+          <w:lang w:bidi="fa-IR"/>
+        </w:rPr>
+        <w:t xml:space="preserve"> آستانه</w:t>
+      </w:r>
+      <w:r>
+        <w:rPr>
+          <w:rFonts w:cs="B Nazanin" w:hint="cs"/>
+          <w:rtl/>
+          <w:lang w:bidi="fa-IR"/>
+        </w:rPr>
+        <w:t xml:space="preserve"> یا </w:t>
+      </w:r>
+      <w:r>
+        <w:rPr>
+          <w:rtl/>
+          <w:lang w:bidi="fa-IR"/>
+        </w:rPr>
+        <w:t>ᶱ</w:t>
+      </w:r>
+      <w:r>
+        <w:rPr>
+          <w:rFonts w:cs="B Nazanin"/>
+          <w:rtl/>
+          <w:lang w:bidi="fa-IR"/>
+        </w:rPr>
+        <w:t xml:space="preserve"> را در نقطه ا</w:t>
+      </w:r>
+      <w:r>
+        <w:rPr>
+          <w:rFonts w:cs="B Nazanin" w:hint="cs"/>
+          <w:rtl/>
+          <w:lang w:bidi="fa-IR"/>
+        </w:rPr>
+        <w:t>ی</w:t>
+      </w:r>
+      <w:r>
+        <w:rPr>
+          <w:rFonts w:cs="B Nazanin"/>
+          <w:rtl/>
+          <w:lang w:bidi="fa-IR"/>
+        </w:rPr>
+        <w:t xml:space="preserve"> غ</w:t>
+      </w:r>
+      <w:r>
+        <w:rPr>
+          <w:rFonts w:cs="B Nazanin" w:hint="cs"/>
+          <w:rtl/>
+          <w:lang w:bidi="fa-IR"/>
+        </w:rPr>
+        <w:t>ی</w:t>
+      </w:r>
+      <w:r>
+        <w:rPr>
+          <w:rFonts w:cs="B Nazanin" w:hint="eastAsia"/>
+          <w:rtl/>
+          <w:lang w:bidi="fa-IR"/>
+        </w:rPr>
+        <w:t>ر</w:t>
+      </w:r>
+      <w:r>
+        <w:rPr>
+          <w:rFonts w:cs="B Nazanin"/>
+          <w:rtl/>
+          <w:lang w:bidi="fa-IR"/>
+        </w:rPr>
+        <w:t xml:space="preserve"> از صفر تنظ</w:t>
+      </w:r>
+      <w:r>
+        <w:rPr>
+          <w:rFonts w:cs="B Nazanin" w:hint="cs"/>
+          <w:rtl/>
+          <w:lang w:bidi="fa-IR"/>
+        </w:rPr>
+        <w:t>ی</w:t>
+      </w:r>
+      <w:r>
+        <w:rPr>
+          <w:rFonts w:cs="B Nazanin" w:hint="eastAsia"/>
+          <w:rtl/>
+          <w:lang w:bidi="fa-IR"/>
+        </w:rPr>
+        <w:t>م</w:t>
+      </w:r>
+      <w:r>
+        <w:rPr>
+          <w:rFonts w:cs="B Nazanin"/>
+          <w:rtl/>
+          <w:lang w:bidi="fa-IR"/>
+        </w:rPr>
+        <w:t xml:space="preserve"> کن</w:t>
+      </w:r>
+      <w:r>
+        <w:rPr>
+          <w:rFonts w:cs="B Nazanin" w:hint="cs"/>
+          <w:rtl/>
+          <w:lang w:bidi="fa-IR"/>
+        </w:rPr>
+        <w:t>ی</w:t>
+      </w:r>
+      <w:r>
+        <w:rPr>
+          <w:rFonts w:cs="B Nazanin" w:hint="eastAsia"/>
+          <w:rtl/>
+          <w:lang w:bidi="fa-IR"/>
+        </w:rPr>
+        <w:t>م</w:t>
+      </w:r>
+      <w:r>
+        <w:rPr>
+          <w:rFonts w:cs="B Nazanin"/>
+          <w:rtl/>
+          <w:lang w:bidi="fa-IR"/>
+        </w:rPr>
+        <w:t>.</w:t>
+      </w:r>
+    </w:p>
+    <w:p>
+      <w:pPr>
+        <w:bidi/>
+        <w:spacing w:line="360" w:lineRule="auto"/>
+        <w:rPr>
+          <w:rFonts w:cs="B Nazanin"/>
+          <w:rtl/>
+          <w:lang w:bidi="fa-IR"/>
+        </w:rPr>
+      </w:pPr>
+      <w:r>
+        <w:rPr>
+          <w:rFonts w:cs="B Nazanin"/>
+          <w:rtl/>
+          <w:lang w:bidi="fa-IR"/>
+        </w:rPr>
+        <w:lastRenderedPageBreak/>
+        <w:t>به عنوان مثال ، فرض کن</w:t>
+      </w:r>
+      <w:r>
+        <w:rPr>
+          <w:rFonts w:cs="B Nazanin" w:hint="cs"/>
+          <w:rtl/>
+          <w:lang w:bidi="fa-IR"/>
+        </w:rPr>
+        <w:t>ی</w:t>
+      </w:r>
+      <w:r>
+        <w:rPr>
+          <w:rFonts w:cs="B Nazanin" w:hint="eastAsia"/>
+          <w:rtl/>
+          <w:lang w:bidi="fa-IR"/>
+        </w:rPr>
+        <w:t>د</w:t>
+      </w:r>
+      <w:r>
+        <w:rPr>
+          <w:rFonts w:cs="B Nazanin"/>
+          <w:rtl/>
+          <w:lang w:bidi="fa-IR"/>
+        </w:rPr>
+        <w:t xml:space="preserve"> مثال 10.19 را اصلاح کن</w:t>
+      </w:r>
+      <w:r>
+        <w:rPr>
+          <w:rFonts w:cs="B Nazanin" w:hint="cs"/>
+          <w:rtl/>
+          <w:lang w:bidi="fa-IR"/>
+        </w:rPr>
+        <w:t>ی</w:t>
+      </w:r>
+      <w:r>
+        <w:rPr>
+          <w:rFonts w:cs="B Nazanin" w:hint="eastAsia"/>
+          <w:rtl/>
+          <w:lang w:bidi="fa-IR"/>
+        </w:rPr>
+        <w:t>م</w:t>
+      </w:r>
+      <w:r>
+        <w:rPr>
+          <w:rFonts w:cs="B Nazanin"/>
+          <w:rtl/>
+          <w:lang w:bidi="fa-IR"/>
+        </w:rPr>
+        <w:t xml:space="preserve"> تا آستانه صفر نباشد بلکه 1.5 </w:t>
+      </w:r>
+      <w:r>
+        <w:rPr>
+          <w:rFonts w:hint="cs"/>
+          <w:rtl/>
+          <w:lang w:bidi="fa-IR"/>
+        </w:rPr>
+        <w:t>−</w:t>
+      </w:r>
+      <w:r>
+        <w:rPr>
+          <w:rFonts w:cs="B Nazanin"/>
+          <w:rtl/>
+          <w:lang w:bidi="fa-IR"/>
+        </w:rPr>
+        <w:t xml:space="preserve"> </w:t>
+      </w:r>
+      <w:r>
+        <w:rPr>
+          <w:rFonts w:cs="B Nazanin" w:hint="cs"/>
+          <w:rtl/>
+          <w:lang w:bidi="fa-IR"/>
+        </w:rPr>
+        <w:t>باشد</w:t>
+      </w:r>
+      <w:r>
+        <w:rPr>
+          <w:rFonts w:cs="B Nazanin"/>
+          <w:rtl/>
+          <w:lang w:bidi="fa-IR"/>
+        </w:rPr>
+        <w:t>. سپس دو گره 4 و 6 با اجزا</w:t>
+      </w:r>
+      <w:r>
+        <w:rPr>
+          <w:rFonts w:cs="B Nazanin" w:hint="cs"/>
+          <w:rtl/>
+          <w:lang w:bidi="fa-IR"/>
+        </w:rPr>
+        <w:t>ی</w:t>
+      </w:r>
+      <w:r>
+        <w:rPr>
+          <w:rFonts w:cs="B Nazanin"/>
+          <w:rtl/>
+          <w:lang w:bidi="fa-IR"/>
+        </w:rPr>
+        <w:t xml:space="preserve"> </w:t>
+      </w:r>
+      <w:r>
+        <w:rPr>
+          <w:rFonts w:hint="cs"/>
+          <w:rtl/>
+          <w:lang w:bidi="fa-IR"/>
+        </w:rPr>
+        <w:t>−</w:t>
+      </w:r>
+      <w:r>
+        <w:rPr>
+          <w:rFonts w:cs="B Nazanin"/>
+          <w:rtl/>
+          <w:lang w:bidi="fa-IR"/>
+        </w:rPr>
+        <w:t xml:space="preserve">1 </w:t>
+      </w:r>
+      <w:r>
+        <w:rPr>
+          <w:rFonts w:cs="B Nazanin" w:hint="cs"/>
+          <w:rtl/>
+          <w:lang w:bidi="fa-IR"/>
+        </w:rPr>
+        <w:t>در</w:t>
+      </w:r>
+      <w:r>
+        <w:rPr>
+          <w:rFonts w:cs="B Nazanin"/>
+          <w:rtl/>
+          <w:lang w:bidi="fa-IR"/>
+        </w:rPr>
+        <w:t xml:space="preserve"> </w:t>
+      </w:r>
+      <w:r>
+        <w:rPr>
+          <w:rFonts w:cs="B Nazanin" w:hint="cs"/>
+          <w:rtl/>
+          <w:lang w:bidi="fa-IR"/>
+        </w:rPr>
+        <w:t>آژانس</w:t>
+      </w:r>
+      <w:r>
+        <w:rPr>
+          <w:rFonts w:cs="B Nazanin"/>
+          <w:rtl/>
+          <w:lang w:bidi="fa-IR"/>
+        </w:rPr>
+        <w:t xml:space="preserve"> </w:t>
+      </w:r>
+      <w:r>
+        <w:rPr>
+          <w:rFonts w:cs="B Nazanin" w:hint="cs"/>
+          <w:rtl/>
+          <w:lang w:bidi="fa-IR"/>
+        </w:rPr>
+        <w:t>مشخصه</w:t>
+      </w:r>
+      <w:r>
+        <w:rPr>
+          <w:rFonts w:cs="B Nazanin"/>
+          <w:rtl/>
+          <w:lang w:bidi="fa-IR"/>
+        </w:rPr>
+        <w:t xml:space="preserve"> </w:t>
+      </w:r>
+      <w:r>
+        <w:rPr>
+          <w:rFonts w:cs="B Nazanin" w:hint="cs"/>
+          <w:rtl/>
+          <w:lang w:bidi="fa-IR"/>
+        </w:rPr>
+        <w:t>دوم</w:t>
+      </w:r>
+      <w:r>
+        <w:rPr>
+          <w:rFonts w:cs="B Nazanin"/>
+          <w:rtl/>
+          <w:lang w:bidi="fa-IR"/>
+        </w:rPr>
+        <w:t xml:space="preserve"> </w:t>
+      </w:r>
+      <w:r>
+        <w:rPr>
+          <w:rFonts w:cs="B Nazanin" w:hint="cs"/>
+          <w:rtl/>
+          <w:lang w:bidi="fa-IR"/>
+        </w:rPr>
+        <w:t>شکل</w:t>
+      </w:r>
+      <w:r>
+        <w:rPr>
+          <w:rFonts w:cs="B Nazanin"/>
+          <w:rtl/>
+          <w:lang w:bidi="fa-IR"/>
+        </w:rPr>
+        <w:t xml:space="preserve"> 10.18 </w:t>
+      </w:r>
+      <w:r>
+        <w:rPr>
+          <w:rFonts w:cs="B Nazanin" w:hint="cs"/>
+          <w:rtl/>
+          <w:lang w:bidi="fa-IR"/>
+        </w:rPr>
+        <w:t>،</w:t>
+      </w:r>
+      <w:r>
+        <w:rPr>
+          <w:rFonts w:cs="B Nazanin"/>
+          <w:rtl/>
+          <w:lang w:bidi="fa-IR"/>
+        </w:rPr>
+        <w:t xml:space="preserve"> </w:t>
+      </w:r>
+      <w:r>
+        <w:rPr>
+          <w:rFonts w:cs="B Nazanin" w:hint="cs"/>
+          <w:rtl/>
+          <w:lang w:bidi="fa-IR"/>
+        </w:rPr>
+        <w:t>به</w:t>
+      </w:r>
+      <w:r>
+        <w:rPr>
+          <w:rFonts w:cs="B Nazanin"/>
+          <w:rtl/>
+          <w:lang w:bidi="fa-IR"/>
+        </w:rPr>
+        <w:t xml:space="preserve"> 1 </w:t>
+      </w:r>
+      <w:r>
+        <w:rPr>
+          <w:rFonts w:cs="B Nazanin" w:hint="cs"/>
+          <w:rtl/>
+          <w:lang w:bidi="fa-IR"/>
+        </w:rPr>
+        <w:t>،</w:t>
+      </w:r>
+      <w:r>
+        <w:rPr>
+          <w:rFonts w:cs="B Nazanin"/>
+          <w:rtl/>
+          <w:lang w:bidi="fa-IR"/>
+        </w:rPr>
+        <w:t xml:space="preserve"> 2 </w:t>
+      </w:r>
+      <w:r>
+        <w:rPr>
+          <w:rFonts w:cs="B Nazanin" w:hint="cs"/>
+          <w:rtl/>
+          <w:lang w:bidi="fa-IR"/>
+        </w:rPr>
+        <w:t>و</w:t>
+      </w:r>
+      <w:r>
+        <w:rPr>
+          <w:rFonts w:cs="B Nazanin"/>
+          <w:rtl/>
+          <w:lang w:bidi="fa-IR"/>
+        </w:rPr>
+        <w:t xml:space="preserve"> 3 </w:t>
+      </w:r>
+      <w:r>
+        <w:rPr>
+          <w:rFonts w:cs="B Nazanin" w:hint="cs"/>
+          <w:rtl/>
+          <w:lang w:bidi="fa-IR"/>
+        </w:rPr>
+        <w:t>می</w:t>
+      </w:r>
+      <w:r>
+        <w:rPr>
+          <w:rFonts w:cs="B Nazanin"/>
+          <w:rtl/>
+          <w:lang w:bidi="fa-IR"/>
+        </w:rPr>
+        <w:t xml:space="preserve"> پ</w:t>
+      </w:r>
+      <w:r>
+        <w:rPr>
+          <w:rFonts w:cs="B Nazanin" w:hint="cs"/>
+          <w:rtl/>
+          <w:lang w:bidi="fa-IR"/>
+        </w:rPr>
+        <w:t>ی</w:t>
+      </w:r>
+      <w:r>
+        <w:rPr>
+          <w:rFonts w:cs="B Nazanin" w:hint="eastAsia"/>
+          <w:rtl/>
+          <w:lang w:bidi="fa-IR"/>
+        </w:rPr>
+        <w:t>وندند</w:t>
+      </w:r>
+      <w:r>
+        <w:rPr>
+          <w:rFonts w:cs="B Nazanin"/>
+          <w:rtl/>
+          <w:lang w:bidi="fa-IR"/>
+        </w:rPr>
+        <w:t xml:space="preserve"> و گره ها</w:t>
+      </w:r>
+      <w:r>
+        <w:rPr>
+          <w:rFonts w:cs="B Nazanin" w:hint="cs"/>
+          <w:rtl/>
+          <w:lang w:bidi="fa-IR"/>
+        </w:rPr>
+        <w:t>ی</w:t>
+      </w:r>
+      <w:r>
+        <w:rPr>
+          <w:rFonts w:cs="B Nazanin"/>
+          <w:rtl/>
+          <w:lang w:bidi="fa-IR"/>
+        </w:rPr>
+        <w:t xml:space="preserve"> منحصر به فرد را در </w:t>
+      </w:r>
+      <w:r>
+        <w:rPr>
+          <w:rFonts w:cs="B Nazanin" w:hint="cs"/>
+          <w:rtl/>
+          <w:lang w:bidi="fa-IR"/>
+        </w:rPr>
+        <w:t>ی</w:t>
+      </w:r>
+      <w:r>
+        <w:rPr>
+          <w:rFonts w:cs="B Nazanin" w:hint="eastAsia"/>
+          <w:rtl/>
+          <w:lang w:bidi="fa-IR"/>
+        </w:rPr>
+        <w:t>ک</w:t>
+      </w:r>
+      <w:r>
+        <w:rPr>
+          <w:rFonts w:cs="B Nazanin"/>
+          <w:rtl/>
+          <w:lang w:bidi="fa-IR"/>
+        </w:rPr>
+        <w:t xml:space="preserve"> جزء و تنها گره 5 در قسمت د</w:t>
+      </w:r>
+      <w:r>
+        <w:rPr>
+          <w:rFonts w:cs="B Nazanin" w:hint="cs"/>
+          <w:rtl/>
+          <w:lang w:bidi="fa-IR"/>
+        </w:rPr>
+        <w:t>ی</w:t>
+      </w:r>
+      <w:r>
+        <w:rPr>
+          <w:rFonts w:cs="B Nazanin" w:hint="eastAsia"/>
+          <w:rtl/>
+          <w:lang w:bidi="fa-IR"/>
+        </w:rPr>
+        <w:t>گر</w:t>
+      </w:r>
+      <w:r>
+        <w:rPr>
+          <w:rFonts w:cs="B Nazanin"/>
+          <w:rtl/>
+          <w:lang w:bidi="fa-IR"/>
+        </w:rPr>
+        <w:t xml:space="preserve"> م</w:t>
+      </w:r>
+      <w:r>
+        <w:rPr>
+          <w:rFonts w:cs="B Nazanin" w:hint="cs"/>
+          <w:rtl/>
+          <w:lang w:bidi="fa-IR"/>
+        </w:rPr>
+        <w:t>ی</w:t>
+      </w:r>
+      <w:r>
+        <w:rPr>
+          <w:rFonts w:cs="B Nazanin"/>
+          <w:rtl/>
+          <w:lang w:bidi="fa-IR"/>
+        </w:rPr>
+        <w:t xml:space="preserve"> گذارند. ا</w:t>
+      </w:r>
+      <w:r>
+        <w:rPr>
+          <w:rFonts w:cs="B Nazanin" w:hint="cs"/>
+          <w:rtl/>
+          <w:lang w:bidi="fa-IR"/>
+        </w:rPr>
+        <w:t>ی</w:t>
+      </w:r>
+      <w:r>
+        <w:rPr>
+          <w:rFonts w:cs="B Nazanin" w:hint="eastAsia"/>
+          <w:rtl/>
+          <w:lang w:bidi="fa-IR"/>
+        </w:rPr>
+        <w:t>ن</w:t>
+      </w:r>
+      <w:r>
+        <w:rPr>
+          <w:rFonts w:cs="B Nazanin"/>
+          <w:rtl/>
+          <w:lang w:bidi="fa-IR"/>
+        </w:rPr>
+        <w:t xml:space="preserve"> پارت</w:t>
+      </w:r>
+      <w:r>
+        <w:rPr>
+          <w:rFonts w:cs="B Nazanin" w:hint="cs"/>
+          <w:rtl/>
+          <w:lang w:bidi="fa-IR"/>
+        </w:rPr>
+        <w:t>ی</w:t>
+      </w:r>
+      <w:r>
+        <w:rPr>
+          <w:rFonts w:cs="B Nazanin" w:hint="eastAsia"/>
+          <w:rtl/>
+          <w:lang w:bidi="fa-IR"/>
+        </w:rPr>
+        <w:t>شن</w:t>
+      </w:r>
+      <w:r>
+        <w:rPr>
+          <w:rFonts w:cs="B Nazanin"/>
+          <w:rtl/>
+          <w:lang w:bidi="fa-IR"/>
+        </w:rPr>
+        <w:t xml:space="preserve"> </w:t>
+      </w:r>
+      <w:r>
+        <w:rPr>
+          <w:rFonts w:cs="B Nazanin" w:hint="eastAsia"/>
+          <w:rtl/>
+          <w:lang w:bidi="fa-IR"/>
+        </w:rPr>
+        <w:t>همانند</w:t>
+      </w:r>
+      <w:r>
+        <w:rPr>
+          <w:rFonts w:cs="B Nazanin"/>
+          <w:rtl/>
+          <w:lang w:bidi="fa-IR"/>
+        </w:rPr>
+        <w:t xml:space="preserve"> انتخاب بر اساس آستانه </w:t>
+      </w:r>
+      <w:r>
+        <w:rPr>
+          <w:rFonts w:cs="B Nazanin" w:hint="cs"/>
+          <w:rtl/>
+          <w:lang w:bidi="fa-IR"/>
+        </w:rPr>
+        <w:t xml:space="preserve">ی </w:t>
+      </w:r>
+      <w:r>
+        <w:rPr>
+          <w:rFonts w:cs="B Nazanin"/>
+          <w:rtl/>
+          <w:lang w:bidi="fa-IR"/>
+        </w:rPr>
+        <w:t>صفر ، از برش اندازه دو برخوردار است ، اما ا</w:t>
+      </w:r>
+      <w:r>
+        <w:rPr>
+          <w:rFonts w:cs="B Nazanin" w:hint="cs"/>
+          <w:rtl/>
+          <w:lang w:bidi="fa-IR"/>
+        </w:rPr>
+        <w:t>ی</w:t>
+      </w:r>
+      <w:r>
+        <w:rPr>
+          <w:rFonts w:cs="B Nazanin" w:hint="eastAsia"/>
+          <w:rtl/>
+          <w:lang w:bidi="fa-IR"/>
+        </w:rPr>
+        <w:t>ن</w:t>
+      </w:r>
+      <w:r>
+        <w:rPr>
+          <w:rFonts w:cs="B Nazanin"/>
+          <w:rtl/>
+          <w:lang w:bidi="fa-IR"/>
+        </w:rPr>
+        <w:t xml:space="preserve"> دو مؤلفه دارا</w:t>
+      </w:r>
+      <w:r>
+        <w:rPr>
+          <w:rFonts w:cs="B Nazanin" w:hint="cs"/>
+          <w:rtl/>
+          <w:lang w:bidi="fa-IR"/>
+        </w:rPr>
+        <w:t>ی</w:t>
+      </w:r>
+      <w:r>
+        <w:rPr>
+          <w:rFonts w:cs="B Nazanin"/>
+          <w:rtl/>
+          <w:lang w:bidi="fa-IR"/>
+        </w:rPr>
+        <w:t xml:space="preserve"> اندازه ها</w:t>
+      </w:r>
+      <w:r>
+        <w:rPr>
+          <w:rFonts w:cs="B Nazanin" w:hint="cs"/>
+          <w:rtl/>
+          <w:lang w:bidi="fa-IR"/>
+        </w:rPr>
+        <w:t>ی</w:t>
+      </w:r>
+      <w:r>
+        <w:rPr>
+          <w:rFonts w:cs="B Nazanin"/>
+          <w:rtl/>
+          <w:lang w:bidi="fa-IR"/>
+        </w:rPr>
+        <w:t xml:space="preserve"> مختلف</w:t>
+      </w:r>
+      <w:r>
+        <w:rPr>
+          <w:rFonts w:cs="B Nazanin" w:hint="cs"/>
+          <w:rtl/>
+          <w:lang w:bidi="fa-IR"/>
+        </w:rPr>
+        <w:t>ی</w:t>
+      </w:r>
+      <w:r>
+        <w:rPr>
+          <w:rFonts w:cs="B Nazanin"/>
+          <w:rtl/>
+          <w:lang w:bidi="fa-IR"/>
+        </w:rPr>
+        <w:t xml:space="preserve"> متفاوت هستند ، بنابرا</w:t>
+      </w:r>
+      <w:r>
+        <w:rPr>
+          <w:rFonts w:cs="B Nazanin" w:hint="cs"/>
+          <w:rtl/>
+          <w:lang w:bidi="fa-IR"/>
+        </w:rPr>
+        <w:t>ی</w:t>
+      </w:r>
+      <w:r>
+        <w:rPr>
+          <w:rFonts w:cs="B Nazanin" w:hint="eastAsia"/>
+          <w:rtl/>
+          <w:lang w:bidi="fa-IR"/>
+        </w:rPr>
+        <w:t>ن</w:t>
+      </w:r>
+      <w:r>
+        <w:rPr>
+          <w:rFonts w:cs="B Nazanin"/>
+          <w:rtl/>
+          <w:lang w:bidi="fa-IR"/>
+        </w:rPr>
+        <w:t xml:space="preserve"> ما تما</w:t>
+      </w:r>
+      <w:r>
+        <w:rPr>
+          <w:rFonts w:cs="B Nazanin" w:hint="cs"/>
+          <w:rtl/>
+          <w:lang w:bidi="fa-IR"/>
+        </w:rPr>
+        <w:t>ی</w:t>
+      </w:r>
+      <w:r>
+        <w:rPr>
+          <w:rFonts w:cs="B Nazanin" w:hint="eastAsia"/>
+          <w:rtl/>
+          <w:lang w:bidi="fa-IR"/>
+        </w:rPr>
+        <w:t>ل</w:t>
+      </w:r>
+      <w:r>
+        <w:rPr>
+          <w:rFonts w:cs="B Nazanin"/>
+          <w:rtl/>
+          <w:lang w:bidi="fa-IR"/>
+        </w:rPr>
+        <w:t xml:space="preserve"> به انتخاب اصل</w:t>
+      </w:r>
+      <w:r>
+        <w:rPr>
+          <w:rFonts w:cs="B Nazanin" w:hint="cs"/>
+          <w:rtl/>
+          <w:lang w:bidi="fa-IR"/>
+        </w:rPr>
+        <w:t>ی</w:t>
+      </w:r>
+      <w:r>
+        <w:rPr>
+          <w:rFonts w:cs="B Nazanin"/>
+          <w:rtl/>
+          <w:lang w:bidi="fa-IR"/>
+        </w:rPr>
+        <w:t xml:space="preserve"> خود را ترج</w:t>
+      </w:r>
+      <w:r>
+        <w:rPr>
+          <w:rFonts w:cs="B Nazanin" w:hint="cs"/>
+          <w:rtl/>
+          <w:lang w:bidi="fa-IR"/>
+        </w:rPr>
+        <w:t>ی</w:t>
+      </w:r>
+      <w:r>
+        <w:rPr>
+          <w:rFonts w:cs="B Nazanin" w:hint="eastAsia"/>
+          <w:rtl/>
+          <w:lang w:bidi="fa-IR"/>
+        </w:rPr>
+        <w:t>ح</w:t>
+      </w:r>
+      <w:r>
+        <w:rPr>
+          <w:rFonts w:cs="B Nazanin"/>
+          <w:rtl/>
+          <w:lang w:bidi="fa-IR"/>
+        </w:rPr>
+        <w:t xml:space="preserve"> م</w:t>
+      </w:r>
+      <w:r>
+        <w:rPr>
+          <w:rFonts w:cs="B Nazanin" w:hint="cs"/>
+          <w:rtl/>
+          <w:lang w:bidi="fa-IR"/>
+        </w:rPr>
+        <w:t>ی</w:t>
+      </w:r>
+      <w:r>
+        <w:rPr>
+          <w:rFonts w:cs="B Nazanin"/>
+          <w:rtl/>
+          <w:lang w:bidi="fa-IR"/>
+        </w:rPr>
+        <w:t xml:space="preserve"> ده</w:t>
+      </w:r>
+      <w:r>
+        <w:rPr>
+          <w:rFonts w:cs="B Nazanin" w:hint="cs"/>
+          <w:rtl/>
+          <w:lang w:bidi="fa-IR"/>
+        </w:rPr>
+        <w:t>ی</w:t>
+      </w:r>
+      <w:r>
+        <w:rPr>
+          <w:rFonts w:cs="B Nazanin" w:hint="eastAsia"/>
+          <w:rtl/>
+          <w:lang w:bidi="fa-IR"/>
+        </w:rPr>
+        <w:t>م</w:t>
+      </w:r>
+      <w:r>
+        <w:rPr>
+          <w:rFonts w:cs="B Nazanin"/>
+          <w:rtl/>
+          <w:lang w:bidi="fa-IR"/>
+        </w:rPr>
+        <w:t>. با ا</w:t>
+      </w:r>
+      <w:r>
+        <w:rPr>
+          <w:rFonts w:cs="B Nazanin" w:hint="cs"/>
+          <w:rtl/>
+          <w:lang w:bidi="fa-IR"/>
+        </w:rPr>
+        <w:t>ی</w:t>
+      </w:r>
+      <w:r>
+        <w:rPr>
+          <w:rFonts w:cs="B Nazanin" w:hint="eastAsia"/>
+          <w:rtl/>
+          <w:lang w:bidi="fa-IR"/>
+        </w:rPr>
+        <w:t>ن</w:t>
+      </w:r>
+      <w:r>
+        <w:rPr>
+          <w:rFonts w:cs="B Nazanin"/>
+          <w:rtl/>
+          <w:lang w:bidi="fa-IR"/>
+        </w:rPr>
+        <w:t xml:space="preserve"> وجود موارد د</w:t>
+      </w:r>
+      <w:r>
+        <w:rPr>
+          <w:rFonts w:cs="B Nazanin" w:hint="cs"/>
+          <w:rtl/>
+          <w:lang w:bidi="fa-IR"/>
+        </w:rPr>
+        <w:t>ی</w:t>
+      </w:r>
+      <w:r>
+        <w:rPr>
+          <w:rFonts w:cs="B Nazanin" w:hint="eastAsia"/>
+          <w:rtl/>
+          <w:lang w:bidi="fa-IR"/>
+        </w:rPr>
+        <w:t>گر</w:t>
+      </w:r>
+      <w:r>
+        <w:rPr>
+          <w:rFonts w:cs="B Nazanin" w:hint="cs"/>
+          <w:rtl/>
+          <w:lang w:bidi="fa-IR"/>
+        </w:rPr>
+        <w:t>ی</w:t>
+      </w:r>
+      <w:r>
+        <w:rPr>
+          <w:rFonts w:cs="B Nazanin"/>
+          <w:rtl/>
+          <w:lang w:bidi="fa-IR"/>
+        </w:rPr>
+        <w:t xml:space="preserve"> وجود دارد که آستانه صفر به اجزا</w:t>
+      </w:r>
+      <w:r>
+        <w:rPr>
+          <w:rFonts w:cs="B Nazanin" w:hint="cs"/>
+          <w:rtl/>
+          <w:lang w:bidi="fa-IR"/>
+        </w:rPr>
+        <w:t>ی</w:t>
+      </w:r>
+      <w:r>
+        <w:rPr>
+          <w:rFonts w:cs="B Nazanin"/>
+          <w:rtl/>
+          <w:lang w:bidi="fa-IR"/>
+        </w:rPr>
+        <w:t xml:space="preserve"> نابرابر اندازه م</w:t>
+      </w:r>
+      <w:r>
+        <w:rPr>
+          <w:rFonts w:cs="B Nazanin" w:hint="cs"/>
+          <w:rtl/>
+          <w:lang w:bidi="fa-IR"/>
+        </w:rPr>
+        <w:t>ی</w:t>
+      </w:r>
+      <w:r>
+        <w:rPr>
+          <w:rFonts w:cs="B Nazanin"/>
+          <w:rtl/>
+          <w:lang w:bidi="fa-IR"/>
+        </w:rPr>
+        <w:t xml:space="preserve"> بخش</w:t>
+      </w:r>
+      <w:r>
+        <w:rPr>
+          <w:rFonts w:cs="B Nazanin" w:hint="eastAsia"/>
+          <w:rtl/>
+          <w:lang w:bidi="fa-IR"/>
+        </w:rPr>
+        <w:t>د</w:t>
+      </w:r>
+      <w:r>
+        <w:rPr>
+          <w:rFonts w:cs="B Nazanin"/>
+          <w:rtl/>
+          <w:lang w:bidi="fa-IR"/>
+        </w:rPr>
+        <w:t xml:space="preserve"> ، اگر ا</w:t>
+      </w:r>
+      <w:r>
+        <w:rPr>
+          <w:rFonts w:cs="B Nazanin" w:hint="cs"/>
+          <w:rtl/>
+          <w:lang w:bidi="fa-IR"/>
+        </w:rPr>
+        <w:t>ی</w:t>
+      </w:r>
+      <w:r>
+        <w:rPr>
+          <w:rFonts w:cs="B Nazanin" w:hint="eastAsia"/>
+          <w:rtl/>
+          <w:lang w:bidi="fa-IR"/>
+        </w:rPr>
+        <w:t>ن</w:t>
+      </w:r>
+      <w:r>
+        <w:rPr>
+          <w:rFonts w:cs="B Nazanin"/>
+          <w:rtl/>
+          <w:lang w:bidi="fa-IR"/>
+        </w:rPr>
+        <w:t xml:space="preserve"> مورد را در شکل 10.18 بکار بر</w:t>
+      </w:r>
+      <w:r>
+        <w:rPr>
+          <w:rFonts w:cs="B Nazanin" w:hint="cs"/>
+          <w:rtl/>
+          <w:lang w:bidi="fa-IR"/>
+        </w:rPr>
+        <w:t>ی</w:t>
+      </w:r>
+      <w:r>
+        <w:rPr>
+          <w:rFonts w:cs="B Nazanin" w:hint="eastAsia"/>
+          <w:rtl/>
+          <w:lang w:bidi="fa-IR"/>
+        </w:rPr>
+        <w:t>م</w:t>
+      </w:r>
+      <w:r>
+        <w:rPr>
+          <w:rFonts w:cs="B Nazanin"/>
+          <w:rtl/>
+          <w:lang w:bidi="fa-IR"/>
+        </w:rPr>
+        <w:t>.</w:t>
+      </w:r>
+    </w:p>
+    <w:p>
+      <w:pPr>
+        <w:bidi/>
+        <w:spacing w:line="360" w:lineRule="auto"/>
+        <w:rPr>
+          <w:rFonts w:cs="B Nazanin"/>
+          <w:rtl/>
+          <w:lang w:bidi="fa-IR"/>
+        </w:rPr>
+      </w:pPr>
+    </w:p>
+    <w:p>
+      <w:pPr>
+        <w:bidi/>
+        <w:spacing w:line="360" w:lineRule="auto"/>
+        <w:rPr>
+          <w:rFonts w:cs="B Titr"/>
+          <w:sz w:val="40"/>
+          <w:szCs w:val="40"/>
+          <w:rtl/>
+          <w:lang w:bidi="fa-IR"/>
+        </w:rPr>
+      </w:pPr>
+      <w:r>
+        <w:rPr>
+          <w:rFonts w:cs="B Titr" w:hint="cs"/>
+          <w:sz w:val="40"/>
+          <w:szCs w:val="40"/>
+          <w:rtl/>
+          <w:lang w:bidi="fa-IR"/>
+        </w:rPr>
+        <w:t>10.4.6 تمرین های بخش 10.</w:t>
+      </w:r>
+      <w:bookmarkStart w:id="0" w:name="_GoBack"/>
+      <w:bookmarkEnd w:id="0"/>
+      <w:r>
+        <w:rPr>
+          <w:rFonts w:cs="B Titr" w:hint="cs"/>
+          <w:sz w:val="40"/>
+          <w:szCs w:val="40"/>
+          <w:rtl/>
+          <w:lang w:bidi="fa-IR"/>
+        </w:rPr>
+        <w:t>4</w:t>
+      </w:r>
+    </w:p>
+    <w:p>
+      <w:pPr>
+        <w:bidi/>
+        <w:spacing w:line="360" w:lineRule="auto"/>
+        <w:rPr>
+          <w:rFonts w:cs="B Nazanin"/>
+          <w:rtl/>
+          <w:lang w:bidi="fa-IR"/>
+        </w:rPr>
+      </w:pPr>
+      <w:r>
+        <w:rPr>
+          <w:rFonts w:cs="B Nazanin" w:hint="cs"/>
+          <w:rtl/>
+          <w:lang w:bidi="fa-IR"/>
+        </w:rPr>
+        <w:t xml:space="preserve">تمرین 10.4.2 : </w:t>
+      </w:r>
+      <w:r>
+        <w:rPr>
+          <w:rFonts w:cs="B Nazanin"/>
+          <w:rtl/>
+          <w:lang w:bidi="fa-IR"/>
+        </w:rPr>
+        <w:t>برا</w:t>
+      </w:r>
+      <w:r>
+        <w:rPr>
+          <w:rFonts w:cs="B Nazanin" w:hint="cs"/>
+          <w:rtl/>
+          <w:lang w:bidi="fa-IR"/>
+        </w:rPr>
+        <w:t>ی</w:t>
+      </w:r>
+      <w:r>
+        <w:rPr>
+          <w:rFonts w:cs="B Nazanin"/>
+          <w:rtl/>
+          <w:lang w:bidi="fa-IR"/>
+        </w:rPr>
+        <w:t xml:space="preserve"> ماتر</w:t>
+      </w:r>
+      <w:r>
+        <w:rPr>
+          <w:rFonts w:cs="B Nazanin" w:hint="cs"/>
+          <w:rtl/>
+          <w:lang w:bidi="fa-IR"/>
+        </w:rPr>
+        <w:t>ی</w:t>
+      </w:r>
+      <w:r>
+        <w:rPr>
+          <w:rFonts w:cs="B Nazanin" w:hint="eastAsia"/>
+          <w:rtl/>
+          <w:lang w:bidi="fa-IR"/>
+        </w:rPr>
+        <w:t>س</w:t>
+      </w:r>
+      <w:r>
+        <w:rPr>
+          <w:rFonts w:cs="B Nazanin"/>
+          <w:rtl/>
+          <w:lang w:bidi="fa-IR"/>
+        </w:rPr>
+        <w:t xml:space="preserve"> لاپلا</w:t>
+      </w:r>
+      <w:r>
+        <w:rPr>
+          <w:rFonts w:cs="B Nazanin" w:hint="cs"/>
+          <w:rtl/>
+          <w:lang w:bidi="fa-IR"/>
+        </w:rPr>
+        <w:t>سین</w:t>
+      </w:r>
+      <w:r>
+        <w:rPr>
+          <w:rFonts w:cs="B Nazanin"/>
+          <w:rtl/>
+          <w:lang w:bidi="fa-IR"/>
+        </w:rPr>
+        <w:t xml:space="preserve"> که در تمر</w:t>
+      </w:r>
+      <w:r>
+        <w:rPr>
+          <w:rFonts w:cs="B Nazanin" w:hint="cs"/>
+          <w:rtl/>
+          <w:lang w:bidi="fa-IR"/>
+        </w:rPr>
+        <w:t>ی</w:t>
+      </w:r>
+      <w:r>
+        <w:rPr>
+          <w:rFonts w:cs="B Nazanin" w:hint="eastAsia"/>
+          <w:rtl/>
+          <w:lang w:bidi="fa-IR"/>
+        </w:rPr>
+        <w:t>ن</w:t>
+      </w:r>
+      <w:r>
+        <w:rPr>
+          <w:rFonts w:cs="B Nazanin"/>
+          <w:rtl/>
+          <w:lang w:bidi="fa-IR"/>
+        </w:rPr>
+        <w:t xml:space="preserve"> 10.4.1 (</w:t>
+      </w:r>
+      <w:r>
+        <w:rPr>
+          <w:rFonts w:cs="B Nazanin"/>
+          <w:lang w:bidi="fa-IR"/>
+        </w:rPr>
+        <w:t>c</w:t>
+      </w:r>
+      <w:r>
+        <w:rPr>
+          <w:rFonts w:cs="B Nazanin"/>
+          <w:rtl/>
+          <w:lang w:bidi="fa-IR"/>
+        </w:rPr>
+        <w:t>) ساخته شده است ، اعداد دوم بزرگتر</w:t>
+      </w:r>
+      <w:r>
+        <w:rPr>
+          <w:rFonts w:cs="B Nazanin" w:hint="cs"/>
+          <w:rtl/>
+          <w:lang w:bidi="fa-IR"/>
+        </w:rPr>
+        <w:t>ی</w:t>
+      </w:r>
+      <w:r>
+        <w:rPr>
+          <w:rFonts w:cs="B Nazanin" w:hint="eastAsia"/>
+          <w:rtl/>
+          <w:lang w:bidi="fa-IR"/>
+        </w:rPr>
+        <w:t>ن</w:t>
+      </w:r>
+      <w:r>
+        <w:rPr>
+          <w:rFonts w:cs="B Nazanin"/>
+          <w:rtl/>
+          <w:lang w:bidi="fa-IR"/>
+        </w:rPr>
+        <w:t xml:space="preserve"> مقدمه و مجرا</w:t>
+      </w:r>
+      <w:r>
+        <w:rPr>
+          <w:rFonts w:cs="B Nazanin" w:hint="cs"/>
+          <w:rtl/>
+          <w:lang w:bidi="fa-IR"/>
+        </w:rPr>
+        <w:t>ی</w:t>
+      </w:r>
+      <w:r>
+        <w:rPr>
+          <w:rFonts w:cs="B Nazanin"/>
+          <w:rtl/>
+          <w:lang w:bidi="fa-IR"/>
+        </w:rPr>
+        <w:t xml:space="preserve"> و</w:t>
+      </w:r>
+      <w:r>
+        <w:rPr>
+          <w:rFonts w:cs="B Nazanin" w:hint="cs"/>
+          <w:rtl/>
+          <w:lang w:bidi="fa-IR"/>
+        </w:rPr>
+        <w:t>ی</w:t>
+      </w:r>
+      <w:r>
+        <w:rPr>
+          <w:rFonts w:cs="B Nazanin" w:hint="eastAsia"/>
+          <w:rtl/>
+          <w:lang w:bidi="fa-IR"/>
+        </w:rPr>
+        <w:t>ژه</w:t>
+      </w:r>
+      <w:r>
+        <w:rPr>
+          <w:rFonts w:cs="B Nazanin"/>
+          <w:rtl/>
+          <w:lang w:bidi="fa-IR"/>
+        </w:rPr>
+        <w:t xml:space="preserve"> آن را پ</w:t>
+      </w:r>
+      <w:r>
+        <w:rPr>
+          <w:rFonts w:cs="B Nazanin" w:hint="cs"/>
+          <w:rtl/>
+          <w:lang w:bidi="fa-IR"/>
+        </w:rPr>
+        <w:t>ی</w:t>
+      </w:r>
+      <w:r>
+        <w:rPr>
+          <w:rFonts w:cs="B Nazanin" w:hint="eastAsia"/>
+          <w:rtl/>
+          <w:lang w:bidi="fa-IR"/>
+        </w:rPr>
+        <w:t>دا</w:t>
+      </w:r>
+      <w:r>
+        <w:rPr>
+          <w:rFonts w:cs="B Nazanin"/>
+          <w:rtl/>
+          <w:lang w:bidi="fa-IR"/>
+        </w:rPr>
+        <w:t xml:space="preserve"> کن</w:t>
+      </w:r>
+      <w:r>
+        <w:rPr>
+          <w:rFonts w:cs="B Nazanin" w:hint="cs"/>
+          <w:rtl/>
+          <w:lang w:bidi="fa-IR"/>
+        </w:rPr>
+        <w:t>ی</w:t>
+      </w:r>
+      <w:r>
+        <w:rPr>
+          <w:rFonts w:cs="B Nazanin" w:hint="eastAsia"/>
+          <w:rtl/>
+          <w:lang w:bidi="fa-IR"/>
+        </w:rPr>
+        <w:t>د</w:t>
+      </w:r>
+      <w:r>
+        <w:rPr>
+          <w:rFonts w:cs="B Nazanin"/>
+          <w:rtl/>
+          <w:lang w:bidi="fa-IR"/>
+        </w:rPr>
+        <w:t>. کدام بخش از گره ها را پ</w:t>
+      </w:r>
+      <w:r>
+        <w:rPr>
+          <w:rFonts w:cs="B Nazanin" w:hint="cs"/>
+          <w:rtl/>
+          <w:lang w:bidi="fa-IR"/>
+        </w:rPr>
+        <w:t>ی</w:t>
+      </w:r>
+      <w:r>
+        <w:rPr>
+          <w:rFonts w:cs="B Nazanin" w:hint="eastAsia"/>
+          <w:rtl/>
+          <w:lang w:bidi="fa-IR"/>
+        </w:rPr>
+        <w:t>شنهاد</w:t>
+      </w:r>
+      <w:r>
+        <w:rPr>
+          <w:rFonts w:cs="B Nazanin"/>
+          <w:rtl/>
+          <w:lang w:bidi="fa-IR"/>
+        </w:rPr>
+        <w:t xml:space="preserve"> م</w:t>
+      </w:r>
+      <w:r>
+        <w:rPr>
+          <w:rFonts w:cs="B Nazanin" w:hint="cs"/>
+          <w:rtl/>
+          <w:lang w:bidi="fa-IR"/>
+        </w:rPr>
+        <w:t>ی</w:t>
+      </w:r>
+      <w:r>
+        <w:rPr>
+          <w:rFonts w:cs="B Nazanin"/>
+          <w:rtl/>
+          <w:lang w:bidi="fa-IR"/>
+        </w:rPr>
+        <w:t xml:space="preserve"> کند؟</w:t>
+      </w:r>
+    </w:p>
+    <w:p>
+      <w:pPr>
+        <w:bidi/>
+        <w:spacing w:line="360" w:lineRule="auto"/>
+        <w:rPr>
+          <w:rFonts w:cs="B Nazanin"/>
+          <w:lang w:bidi="fa-IR"/>
+        </w:rPr>
+      </w:pPr>
+      <w:r>
+        <w:rPr>
+          <w:rFonts w:cs="B Nazanin" w:hint="cs"/>
+          <w:rtl/>
+          <w:lang w:bidi="fa-IR"/>
+        </w:rPr>
+        <w:t xml:space="preserve">تمرین 10.4.3 : </w:t>
+      </w:r>
+      <w:r>
+        <w:rPr>
+          <w:rFonts w:cs="B Nazanin"/>
+          <w:rtl/>
+          <w:lang w:bidi="fa-IR"/>
+        </w:rPr>
+        <w:t>برا</w:t>
+      </w:r>
+      <w:r>
+        <w:rPr>
+          <w:rFonts w:cs="B Nazanin" w:hint="cs"/>
+          <w:rtl/>
+          <w:lang w:bidi="fa-IR"/>
+        </w:rPr>
+        <w:t>ی</w:t>
+      </w:r>
+      <w:r>
+        <w:rPr>
+          <w:rFonts w:cs="B Nazanin"/>
+          <w:rtl/>
+          <w:lang w:bidi="fa-IR"/>
+        </w:rPr>
+        <w:t xml:space="preserve"> ماتر</w:t>
+      </w:r>
+      <w:r>
+        <w:rPr>
+          <w:rFonts w:cs="B Nazanin" w:hint="cs"/>
+          <w:rtl/>
+          <w:lang w:bidi="fa-IR"/>
+        </w:rPr>
+        <w:t>ی</w:t>
+      </w:r>
+      <w:r>
+        <w:rPr>
+          <w:rFonts w:cs="B Nazanin" w:hint="eastAsia"/>
+          <w:rtl/>
+          <w:lang w:bidi="fa-IR"/>
+        </w:rPr>
+        <w:t>س</w:t>
+      </w:r>
+      <w:r>
+        <w:rPr>
+          <w:rFonts w:cs="B Nazanin"/>
+          <w:rtl/>
+          <w:lang w:bidi="fa-IR"/>
+        </w:rPr>
+        <w:t xml:space="preserve"> لاپلاس</w:t>
+      </w:r>
+      <w:r>
+        <w:rPr>
+          <w:rFonts w:cs="B Nazanin" w:hint="cs"/>
+          <w:rtl/>
+          <w:lang w:bidi="fa-IR"/>
+        </w:rPr>
+        <w:t>ی</w:t>
+      </w:r>
+      <w:r>
+        <w:rPr>
+          <w:rFonts w:cs="B Nazanin" w:hint="cs"/>
+          <w:rtl/>
+          <w:lang w:bidi="fa-IR"/>
+        </w:rPr>
+        <w:t>ن</w:t>
+      </w:r>
+      <w:r>
+        <w:rPr>
+          <w:rFonts w:cs="B Nazanin"/>
+          <w:rtl/>
+          <w:lang w:bidi="fa-IR"/>
+        </w:rPr>
+        <w:t xml:space="preserve"> ساخته شده در تمر</w:t>
+      </w:r>
+      <w:r>
+        <w:rPr>
+          <w:rFonts w:cs="B Nazanin" w:hint="cs"/>
+          <w:rtl/>
+          <w:lang w:bidi="fa-IR"/>
+        </w:rPr>
+        <w:t>ی</w:t>
+      </w:r>
+      <w:r>
+        <w:rPr>
+          <w:rFonts w:cs="B Nazanin" w:hint="eastAsia"/>
+          <w:rtl/>
+          <w:lang w:bidi="fa-IR"/>
+        </w:rPr>
+        <w:t>ن</w:t>
+      </w:r>
+      <w:r>
+        <w:rPr>
+          <w:rFonts w:cs="B Nazanin"/>
+          <w:rtl/>
+          <w:lang w:bidi="fa-IR"/>
+        </w:rPr>
+        <w:t xml:space="preserve"> 10.4.1 (</w:t>
+      </w:r>
+      <w:r>
+        <w:rPr>
+          <w:rFonts w:cs="B Nazanin"/>
+          <w:lang w:bidi="fa-IR"/>
+        </w:rPr>
+        <w:t>c</w:t>
+      </w:r>
+      <w:r>
+        <w:rPr>
+          <w:rFonts w:cs="B Nazanin"/>
+          <w:rtl/>
+          <w:lang w:bidi="fa-IR"/>
+        </w:rPr>
+        <w:t>) ، سوم</w:t>
+      </w:r>
+      <w:r>
+        <w:rPr>
+          <w:rFonts w:cs="B Nazanin" w:hint="cs"/>
+          <w:rtl/>
+          <w:lang w:bidi="fa-IR"/>
+        </w:rPr>
+        <w:t>ی</w:t>
+      </w:r>
+      <w:r>
+        <w:rPr>
+          <w:rFonts w:cs="B Nazanin" w:hint="eastAsia"/>
+          <w:rtl/>
+          <w:lang w:bidi="fa-IR"/>
+        </w:rPr>
+        <w:t>ن</w:t>
+      </w:r>
+      <w:r>
+        <w:rPr>
+          <w:rFonts w:cs="B Nazanin"/>
+          <w:rtl/>
+          <w:lang w:bidi="fa-IR"/>
+        </w:rPr>
+        <w:t xml:space="preserve"> کوچکتر</w:t>
+      </w:r>
+      <w:r>
+        <w:rPr>
+          <w:rFonts w:cs="B Nazanin" w:hint="cs"/>
+          <w:rtl/>
+          <w:lang w:bidi="fa-IR"/>
+        </w:rPr>
+        <w:t>ی</w:t>
+      </w:r>
+      <w:r>
+        <w:rPr>
+          <w:rFonts w:cs="B Nazanin" w:hint="eastAsia"/>
+          <w:rtl/>
+          <w:lang w:bidi="fa-IR"/>
+        </w:rPr>
+        <w:t>ن</w:t>
+      </w:r>
+      <w:r>
+        <w:rPr>
+          <w:rFonts w:cs="B Nazanin"/>
+          <w:rtl/>
+          <w:lang w:bidi="fa-IR"/>
+        </w:rPr>
+        <w:t xml:space="preserve"> مقررات بعد</w:t>
+      </w:r>
+      <w:r>
+        <w:rPr>
+          <w:rFonts w:cs="B Nazanin" w:hint="cs"/>
+          <w:rtl/>
+          <w:lang w:bidi="fa-IR"/>
+        </w:rPr>
+        <w:t>ی</w:t>
+      </w:r>
+      <w:r>
+        <w:rPr>
+          <w:rFonts w:cs="B Nazanin"/>
+          <w:rtl/>
+          <w:lang w:bidi="fa-IR"/>
+        </w:rPr>
+        <w:t xml:space="preserve"> و متعاقب آن و مجرا</w:t>
+      </w:r>
+      <w:r>
+        <w:rPr>
+          <w:rFonts w:cs="B Nazanin" w:hint="cs"/>
+          <w:rtl/>
+          <w:lang w:bidi="fa-IR"/>
+        </w:rPr>
+        <w:t>ی</w:t>
+      </w:r>
+      <w:r>
+        <w:rPr>
+          <w:rFonts w:cs="B Nazanin"/>
+          <w:rtl/>
+          <w:lang w:bidi="fa-IR"/>
+        </w:rPr>
+        <w:t xml:space="preserve"> و</w:t>
+      </w:r>
+      <w:r>
+        <w:rPr>
+          <w:rFonts w:cs="B Nazanin" w:hint="cs"/>
+          <w:rtl/>
+          <w:lang w:bidi="fa-IR"/>
+        </w:rPr>
+        <w:t>ی</w:t>
+      </w:r>
+      <w:r>
+        <w:rPr>
+          <w:rFonts w:cs="B Nazanin" w:hint="eastAsia"/>
+          <w:rtl/>
+          <w:lang w:bidi="fa-IR"/>
+        </w:rPr>
+        <w:t>ژه</w:t>
+      </w:r>
+      <w:r>
+        <w:rPr>
+          <w:rFonts w:cs="B Nazanin"/>
+          <w:rtl/>
+          <w:lang w:bidi="fa-IR"/>
+        </w:rPr>
+        <w:t xml:space="preserve"> آنها را بساز</w:t>
+      </w:r>
+      <w:r>
+        <w:rPr>
+          <w:rFonts w:cs="B Nazanin" w:hint="cs"/>
+          <w:rtl/>
+          <w:lang w:bidi="fa-IR"/>
+        </w:rPr>
+        <w:t>ی</w:t>
+      </w:r>
+      <w:r>
+        <w:rPr>
+          <w:rFonts w:cs="B Nazanin" w:hint="eastAsia"/>
+          <w:rtl/>
+          <w:lang w:bidi="fa-IR"/>
+        </w:rPr>
+        <w:t>د</w:t>
+      </w:r>
+      <w:r>
+        <w:rPr>
+          <w:rFonts w:cs="B Nazanin" w:hint="cs"/>
+          <w:rtl/>
+          <w:lang w:bidi="fa-IR"/>
+        </w:rPr>
+        <w:t>.</w:t>
+      </w:r>
     </w:p>
     <w:sectPr>
       <w:pgSz w:w="11900" w:h="16840"/>

</xml_diff>

<commit_message>
10.5.4 Avoiding the Use of Discrete Membership Changes
</commit_message>
<xml_diff>
--- a/[pdf][persian] chapter-10-Mining Social Network Graphs.docx
+++ b/[pdf][persian] chapter-10-Mining Social Network Graphs.docx
@@ -2786,7 +2786,7 @@
         <w:bidi/>
         <w:spacing w:line="360" w:lineRule="auto"/>
         <w:rPr>
-          <w:rFonts w:cs="B Titr" w:hint="cs"/>
+          <w:rFonts w:cs="B Titr"/>
           <w:sz w:val="40"/>
           <w:szCs w:val="40"/>
           <w:rtl/>
@@ -3025,7 +3025,7 @@
         <w:bidi/>
         <w:spacing w:line="360" w:lineRule="auto"/>
         <w:rPr>
-          <w:rFonts w:cs="B Nazanin" w:hint="cs"/>
+          <w:rFonts w:cs="B Nazanin"/>
           <w:rtl/>
           <w:lang w:bidi="fa-IR"/>
         </w:rPr>
@@ -3634,7 +3634,7 @@
         <w:bidi/>
         <w:spacing w:line="360" w:lineRule="auto"/>
         <w:rPr>
-          <w:rFonts w:cs="B Nazanin" w:hint="cs"/>
+          <w:rFonts w:cs="B Nazanin"/>
           <w:lang w:bidi="fa-IR"/>
         </w:rPr>
       </w:pPr>
@@ -3657,7 +3657,7 @@
         <w:bidi/>
         <w:spacing w:line="360" w:lineRule="auto"/>
         <w:rPr>
-          <w:rFonts w:cs="B Nazanin" w:hint="cs"/>
+          <w:rFonts w:cs="B Nazanin"/>
           <w:lang w:bidi="fa-IR"/>
         </w:rPr>
       </w:pPr>
@@ -4121,7 +4121,7 @@
         <w:bidi/>
         <w:spacing w:line="360" w:lineRule="auto"/>
         <w:rPr>
-          <w:rFonts w:cs="B Nazanin" w:hint="cs"/>
+          <w:rFonts w:cs="B Nazanin"/>
           <w:rtl/>
           <w:lang w:bidi="fa-IR"/>
         </w:rPr>
@@ -4141,7 +4141,7 @@
         <w:bidi/>
         <w:spacing w:line="360" w:lineRule="auto"/>
         <w:rPr>
-          <w:rFonts w:cs="B Nazanin" w:hint="cs"/>
+          <w:rFonts w:cs="B Nazanin"/>
           <w:rtl/>
           <w:lang w:bidi="fa-IR"/>
         </w:rPr>
@@ -4160,7 +4160,7 @@
         <w:bidi/>
         <w:spacing w:line="360" w:lineRule="auto"/>
         <w:rPr>
-          <w:rFonts w:cs="B Nazanin" w:hint="cs"/>
+          <w:rFonts w:cs="B Nazanin"/>
           <w:rtl/>
           <w:lang w:bidi="fa-IR"/>
         </w:rPr>
@@ -4190,7 +4190,7 @@
         <w:bidi/>
         <w:spacing w:line="360" w:lineRule="auto"/>
         <w:rPr>
-          <w:rFonts w:cs="B Nazanin" w:hint="cs"/>
+          <w:rFonts w:cs="B Nazanin"/>
           <w:rtl/>
           <w:lang w:bidi="fa-IR"/>
         </w:rPr>
@@ -4345,7 +4345,7 @@
         <w:bidi/>
         <w:spacing w:line="360" w:lineRule="auto"/>
         <w:rPr>
-          <w:rFonts w:cs="B Nazanin" w:hint="cs"/>
+          <w:rFonts w:cs="B Nazanin"/>
           <w:rtl/>
           <w:lang w:bidi="fa-IR"/>
         </w:rPr>
@@ -4364,7 +4364,7 @@
         <w:bidi/>
         <w:spacing w:line="360" w:lineRule="auto"/>
         <w:rPr>
-          <w:rFonts w:cs="B Nazanin" w:hint="cs"/>
+          <w:rFonts w:cs="B Nazanin"/>
           <w:rtl/>
           <w:lang w:bidi="fa-IR"/>
         </w:rPr>
@@ -4476,7 +4476,7 @@
         <w:bidi/>
         <w:spacing w:line="360" w:lineRule="auto"/>
         <w:rPr>
-          <w:rFonts w:cs="B Nazanin" w:hint="cs"/>
+          <w:rFonts w:cs="B Nazanin"/>
           <w:rtl/>
           <w:lang w:bidi="fa-IR"/>
         </w:rPr>
@@ -4557,7 +4557,7 @@
         <w:bidi/>
         <w:spacing w:line="360" w:lineRule="auto"/>
         <w:rPr>
-          <w:rFonts w:cs="B Nazanin" w:hint="cs"/>
+          <w:rFonts w:cs="B Nazanin"/>
           <w:rtl/>
           <w:lang w:bidi="fa-IR"/>
         </w:rPr>
@@ -4730,7 +4730,7 @@
         <w:bidi/>
         <w:spacing w:line="360" w:lineRule="auto"/>
         <w:rPr>
-          <w:rFonts w:cs="B Nazanin" w:hint="cs"/>
+          <w:rFonts w:cs="B Nazanin"/>
           <w:rtl/>
           <w:lang w:bidi="fa-IR"/>
         </w:rPr>
@@ -5976,7 +5976,7 @@
         <w:bidi/>
         <w:spacing w:line="360" w:lineRule="auto"/>
         <w:rPr>
-          <w:rFonts w:cs="B Nazanin" w:hint="cs"/>
+          <w:rFonts w:cs="B Nazanin"/>
           <w:rtl/>
           <w:lang w:bidi="fa-IR"/>
         </w:rPr>
@@ -8434,7 +8434,7 @@
         <w:bidi/>
         <w:spacing w:line="360" w:lineRule="auto"/>
         <w:rPr>
-          <w:rFonts w:cs="B Nazanin" w:hint="cs"/>
+          <w:rFonts w:cs="B Nazanin"/>
           <w:rtl/>
           <w:lang w:bidi="fa-IR"/>
         </w:rPr>
@@ -8454,7 +8454,7 @@
         <w:bidi/>
         <w:spacing w:line="360" w:lineRule="auto"/>
         <w:rPr>
-          <w:rFonts w:cs="B Nazanin" w:hint="cs"/>
+          <w:rFonts w:cs="B Nazanin"/>
           <w:rtl/>
           <w:lang w:bidi="fa-IR"/>
         </w:rPr>
@@ -8719,7 +8719,7 @@
         <w:bidi/>
         <w:spacing w:line="360" w:lineRule="auto"/>
         <w:rPr>
-          <w:rFonts w:cs="B Nazanin" w:hint="cs"/>
+          <w:rFonts w:cs="B Nazanin"/>
           <w:rtl/>
           <w:lang w:bidi="fa-IR"/>
         </w:rPr>
@@ -11823,7 +11823,7 @@
         <w:bidi/>
         <w:spacing w:line="360" w:lineRule="auto"/>
         <w:rPr>
-          <w:rFonts w:cs="B Nazanin" w:hint="cs"/>
+          <w:rFonts w:cs="B Nazanin"/>
           <w:rtl/>
           <w:lang w:bidi="fa-IR"/>
         </w:rPr>
@@ -12987,7 +12987,7 @@
         <w:bidi/>
         <w:spacing w:line="360" w:lineRule="auto"/>
         <w:rPr>
-          <w:rFonts w:cs="B Nazanin" w:hint="cs"/>
+          <w:rFonts w:cs="B Nazanin"/>
           <w:rtl/>
           <w:lang w:bidi="fa-IR"/>
         </w:rPr>
@@ -13194,7 +13194,7 @@
         <w:bidi/>
         <w:spacing w:line="360" w:lineRule="auto"/>
         <w:rPr>
-          <w:rFonts w:cs="B Nazanin" w:hint="cs"/>
+          <w:rFonts w:cs="B Nazanin"/>
           <w:rtl/>
           <w:lang w:bidi="fa-IR"/>
         </w:rPr>
@@ -13258,7 +13258,7 @@
         <w:bidi/>
         <w:spacing w:line="360" w:lineRule="auto"/>
         <w:rPr>
-          <w:rFonts w:cs="B Nazanin" w:hint="cs"/>
+          <w:rFonts w:cs="B Nazanin"/>
           <w:rtl/>
           <w:lang w:bidi="fa-IR"/>
         </w:rPr>
@@ -13290,7 +13290,7 @@
         </w:rPr>
         <w:lastRenderedPageBreak/>
         <w:pict>
-          <v:shape id="_x0000_i1030" type="#_x0000_t75" style="width:252.6pt;height:348pt">
+          <v:shape id="_x0000_i1026" type="#_x0000_t75" style="width:252.6pt;height:348pt">
             <v:imagedata r:id="rId8" o:title="fig2"/>
           </v:shape>
         </w:pict>
@@ -13302,7 +13302,7 @@
         <w:spacing w:line="360" w:lineRule="auto"/>
         <w:jc w:val="center"/>
         <w:rPr>
-          <w:rFonts w:cs="B Nazanin" w:hint="cs"/>
+          <w:rFonts w:cs="B Nazanin"/>
           <w:rtl/>
           <w:lang w:bidi="fa-IR"/>
         </w:rPr>
@@ -14446,7 +14446,7 @@
         <w:bidi/>
         <w:spacing w:line="360" w:lineRule="auto"/>
         <w:rPr>
-          <w:rFonts w:cs="B Nazanin" w:hint="cs"/>
+          <w:rFonts w:cs="B Nazanin"/>
           <w:lang w:bidi="fa-IR"/>
         </w:rPr>
       </w:pPr>
@@ -17218,7 +17218,7 @@
         <w:bidi/>
         <w:spacing w:line="360" w:lineRule="auto"/>
         <w:rPr>
-          <w:rFonts w:cs="B Nazanin" w:hint="cs"/>
+          <w:rFonts w:cs="B Nazanin"/>
           <w:rtl/>
           <w:lang w:bidi="fa-IR"/>
         </w:rPr>
@@ -19281,7 +19281,7 @@
           <w:lang w:bidi="fa-IR"/>
         </w:rPr>
         <w:pict>
-          <v:shape id="_x0000_i1031" type="#_x0000_t75" style="width:450.6pt;height:187.2pt">
+          <v:shape id="_x0000_i1027" type="#_x0000_t75" style="width:450.6pt;height:187.2pt">
             <v:imagedata r:id="rId9" o:title="fig3"/>
           </v:shape>
         </w:pict>
@@ -24294,7 +24294,7 @@
         <w:bidi/>
         <w:spacing w:line="360" w:lineRule="auto"/>
         <w:rPr>
-          <w:rFonts w:cs="B Nazanin" w:hint="cs"/>
+          <w:rFonts w:cs="B Nazanin"/>
           <w:rtl/>
           <w:lang w:bidi="fa-IR"/>
         </w:rPr>
@@ -25941,7 +25941,7 @@
         <w:bidi/>
         <w:spacing w:line="360" w:lineRule="auto"/>
         <w:rPr>
-          <w:rFonts w:cs="B Nazanin" w:hint="cs"/>
+          <w:rFonts w:cs="B Nazanin"/>
           <w:rtl/>
           <w:lang w:bidi="fa-IR"/>
         </w:rPr>
@@ -26652,7 +26652,7 @@
           <w:lang w:bidi="fa-IR"/>
         </w:rPr>
         <w:pict>
-          <v:shape id="_x0000_i1032" type="#_x0000_t75" style="width:258.6pt;height:205.2pt">
+          <v:shape id="_x0000_i1028" type="#_x0000_t75" style="width:258.6pt;height:205.2pt">
             <v:imagedata r:id="rId10" o:title="fig4"/>
           </v:shape>
         </w:pict>
@@ -29063,7 +29063,7 @@
         <w:bidi/>
         <w:spacing w:line="360" w:lineRule="auto"/>
         <w:rPr>
-          <w:rFonts w:cs="B Nazanin" w:hint="cs"/>
+          <w:rFonts w:cs="B Nazanin"/>
           <w:lang w:bidi="fa-IR"/>
         </w:rPr>
       </w:pPr>
@@ -29101,7 +29101,7 @@
         <w:bidi/>
         <w:spacing w:line="360" w:lineRule="auto"/>
         <w:rPr>
-          <w:rFonts w:cs="B Nazanin" w:hint="cs"/>
+          <w:rFonts w:cs="B Nazanin"/>
           <w:lang w:bidi="fa-IR"/>
         </w:rPr>
       </w:pPr>
@@ -30841,7 +30841,7 @@
         </w:rPr>
         <w:lastRenderedPageBreak/>
         <w:pict>
-          <v:shape id="_x0000_i1035" type="#_x0000_t75" style="width:289.2pt;height:312pt">
+          <v:shape id="_x0000_i1029" type="#_x0000_t75" style="width:289.2pt;height:312pt">
             <v:imagedata r:id="rId11" o:title="fig5"/>
           </v:shape>
         </w:pict>
@@ -33110,7 +33110,7 @@
         </w:rPr>
         <w:lastRenderedPageBreak/>
         <w:pict>
-          <v:shape id="_x0000_i1036" type="#_x0000_t75" style="width:297.6pt;height:322.2pt">
+          <v:shape id="_x0000_i1030" type="#_x0000_t75" style="width:297.6pt;height:322.2pt">
             <v:imagedata r:id="rId12" o:title="fig6"/>
           </v:shape>
         </w:pict>
@@ -34670,7 +34670,7 @@
         <w:bidi/>
         <w:spacing w:line="360" w:lineRule="auto"/>
         <w:rPr>
-          <w:rFonts w:cs="B Titr" w:hint="cs"/>
+          <w:rFonts w:cs="B Titr"/>
           <w:sz w:val="40"/>
           <w:szCs w:val="40"/>
           <w:rtl/>
@@ -35838,7 +35838,7 @@
         <w:bidi/>
         <w:spacing w:line="360" w:lineRule="auto"/>
         <w:rPr>
-          <w:rFonts w:cs="B Nazanin" w:hint="cs"/>
+          <w:rFonts w:cs="B Nazanin"/>
           <w:rtl/>
           <w:lang w:bidi="fa-IR"/>
         </w:rPr>
@@ -36682,7 +36682,7 @@
         <w:bidi/>
         <w:spacing w:line="360" w:lineRule="auto"/>
         <w:rPr>
-          <w:rFonts w:cs="B Nazanin" w:hint="cs"/>
+          <w:rFonts w:cs="B Nazanin"/>
           <w:rtl/>
           <w:lang w:bidi="fa-IR"/>
         </w:rPr>
@@ -36997,7 +36997,7 @@
           <w:lang w:bidi="fa-IR"/>
         </w:rPr>
         <w:pict>
-          <v:shape id="_x0000_i1037" type="#_x0000_t75" style="width:450.6pt;height:187.8pt">
+          <v:shape id="_x0000_i1031" type="#_x0000_t75" style="width:450.6pt;height:187.8pt">
             <v:imagedata r:id="rId13" o:title="fig7"/>
           </v:shape>
         </w:pict>
@@ -37877,7 +37877,7 @@
         </w:rPr>
         <w:lastRenderedPageBreak/>
         <w:pict>
-          <v:shape id="_x0000_i1038" type="#_x0000_t75" style="width:450.6pt;height:166.2pt">
+          <v:shape id="_x0000_i1032" type="#_x0000_t75" style="width:450.6pt;height:166.2pt">
             <v:imagedata r:id="rId14" o:title="fig8"/>
           </v:shape>
         </w:pict>
@@ -37889,7 +37889,7 @@
         <w:spacing w:line="360" w:lineRule="auto"/>
         <w:jc w:val="center"/>
         <w:rPr>
-          <w:rFonts w:cs="B Nazanin" w:hint="cs"/>
+          <w:rFonts w:cs="B Nazanin"/>
           <w:rtl/>
           <w:lang w:bidi="fa-IR"/>
         </w:rPr>
@@ -38681,7 +38681,7 @@
               <w:spacing w:line="360" w:lineRule="auto"/>
               <w:jc w:val="center"/>
               <w:rPr>
-                <w:rFonts w:cs="B Nazanin" w:hint="cs"/>
+                <w:rFonts w:cs="B Nazanin"/>
                 <w:rtl/>
                 <w:lang w:bidi="fa-IR"/>
               </w:rPr>
@@ -39724,7 +39724,7 @@
         <w:bidi/>
         <w:spacing w:line="360" w:lineRule="auto"/>
         <w:rPr>
-          <w:rFonts w:cs="B Titr" w:hint="cs"/>
+          <w:rFonts w:cs="B Titr"/>
           <w:sz w:val="40"/>
           <w:szCs w:val="40"/>
           <w:rtl/>
@@ -40127,7 +40127,7 @@
         </w:rPr>
         <w:lastRenderedPageBreak/>
         <w:pict>
-          <v:shape id="_x0000_i1039" type="#_x0000_t75" style="width:352.2pt;height:326.4pt">
+          <v:shape id="_x0000_i1033" type="#_x0000_t75" style="width:352.2pt;height:326.4pt">
             <v:imagedata r:id="rId15" o:title="fig9"/>
           </v:shape>
         </w:pict>
@@ -40139,7 +40139,7 @@
         <w:spacing w:line="360" w:lineRule="auto"/>
         <w:jc w:val="center"/>
         <w:rPr>
-          <w:rFonts w:cs="B Nazanin" w:hint="cs"/>
+          <w:rFonts w:cs="B Nazanin"/>
           <w:rtl/>
           <w:lang w:bidi="fa-IR"/>
         </w:rPr>
@@ -40572,7 +40572,7 @@
         <w:bidi/>
         <w:spacing w:line="360" w:lineRule="auto"/>
         <w:rPr>
-          <w:rFonts w:cs="B Titr" w:hint="cs"/>
+          <w:rFonts w:cs="B Titr"/>
           <w:sz w:val="40"/>
           <w:szCs w:val="40"/>
           <w:rtl/>
@@ -41293,7 +41293,7 @@
         <w:bidi/>
         <w:spacing w:line="360" w:lineRule="auto"/>
         <w:rPr>
-          <w:rFonts w:cs="B Nazanin" w:hint="cs"/>
+          <w:rFonts w:cs="B Nazanin"/>
           <w:rtl/>
           <w:lang w:bidi="fa-IR"/>
         </w:rPr>
@@ -42603,7 +42603,6 @@
         </w:rPr>
         <w:t xml:space="preserve"> وجود دارد که از آن {1,2,...,</w:t>
       </w:r>
-      <w:proofErr w:type="gramStart"/>
       <w:r>
         <w:rPr>
           <w:rFonts w:cs="B Nazanin"/>
@@ -42611,7 +42610,6 @@
         </w:rPr>
         <w:t>k</w:t>
       </w:r>
-      <w:proofErr w:type="gramEnd"/>
       <w:r>
         <w:rPr>
           <w:rFonts w:cs="B Nazanin"/>
@@ -49249,7 +49247,7 @@
         <w:bidi/>
         <w:spacing w:line="360" w:lineRule="auto"/>
         <w:rPr>
-          <w:rFonts w:cs="B Nazanin" w:hint="cs"/>
+          <w:rFonts w:cs="B Nazanin"/>
           <w:rtl/>
           <w:lang w:bidi="fa-IR"/>
         </w:rPr>
@@ -49536,25 +49534,7 @@
           <w:rtl/>
           <w:lang w:bidi="fa-IR"/>
         </w:rPr>
-        <w:t xml:space="preserve"> = {1</w:t>
-      </w:r>
-      <w:proofErr w:type="gramStart"/>
-      <w:r>
-        <w:rPr>
-          <w:rFonts w:cs="B Nazanin"/>
-          <w:rtl/>
-          <w:lang w:bidi="fa-IR"/>
-        </w:rPr>
-        <w:t>,4</w:t>
-      </w:r>
-      <w:proofErr w:type="gramEnd"/>
-      <w:r>
-        <w:rPr>
-          <w:rFonts w:cs="B Nazanin"/>
-          <w:rtl/>
-          <w:lang w:bidi="fa-IR"/>
-        </w:rPr>
-        <w:t>}</w:t>
+        <w:t xml:space="preserve"> = {1,4}</w:t>
       </w:r>
     </w:p>
     <w:p>
@@ -49579,25 +49559,7 @@
           <w:rtl/>
           <w:lang w:bidi="fa-IR"/>
         </w:rPr>
-        <w:t xml:space="preserve"> = {2</w:t>
-      </w:r>
-      <w:proofErr w:type="gramStart"/>
-      <w:r>
-        <w:rPr>
-          <w:rFonts w:cs="B Nazanin"/>
-          <w:rtl/>
-          <w:lang w:bidi="fa-IR"/>
-        </w:rPr>
-        <w:t>,3</w:t>
-      </w:r>
-      <w:proofErr w:type="gramEnd"/>
-      <w:r>
-        <w:rPr>
-          <w:rFonts w:cs="B Nazanin"/>
-          <w:rtl/>
-          <w:lang w:bidi="fa-IR"/>
-        </w:rPr>
-        <w:t>}</w:t>
+        <w:t xml:space="preserve"> = {2,3}</w:t>
       </w:r>
     </w:p>
     <w:p>
@@ -49622,25 +49584,7 @@
           <w:rtl/>
           <w:lang w:bidi="fa-IR"/>
         </w:rPr>
-        <w:t xml:space="preserve"> </w:t>
-      </w:r>
-      <w:proofErr w:type="gramStart"/>
-      <w:r>
-        <w:rPr>
-          <w:rFonts w:cs="B Nazanin"/>
-          <w:rtl/>
-          <w:lang w:bidi="fa-IR"/>
-        </w:rPr>
-        <w:t>={</w:t>
-      </w:r>
-      <w:proofErr w:type="gramEnd"/>
-      <w:r>
-        <w:rPr>
-          <w:rFonts w:cs="B Nazanin"/>
-          <w:rtl/>
-          <w:lang w:bidi="fa-IR"/>
-        </w:rPr>
-        <w:t>1}</w:t>
+        <w:t xml:space="preserve"> ={1}</w:t>
       </w:r>
     </w:p>
     <w:p>
@@ -49696,7 +49640,7 @@
           <w:lang w:bidi="fa-IR"/>
         </w:rPr>
         <w:pict>
-          <v:shape id="_x0000_i1040" type="#_x0000_t75" style="width:354pt;height:376.2pt">
+          <v:shape id="_x0000_i1034" type="#_x0000_t75" style="width:354pt;height:376.2pt">
             <v:imagedata r:id="rId16" o:title="fig10"/>
           </v:shape>
         </w:pict>
@@ -52448,7 +52392,7 @@
         <w:bidi/>
         <w:spacing w:line="360" w:lineRule="auto"/>
         <w:rPr>
-          <w:rFonts w:cs="B Nazanin" w:hint="cs"/>
+          <w:rFonts w:cs="B Nazanin"/>
           <w:rtl/>
           <w:lang w:bidi="fa-IR"/>
         </w:rPr>
@@ -53548,7 +53492,7 @@
         <w:bidi/>
         <w:spacing w:line="360" w:lineRule="auto"/>
         <w:rPr>
-          <w:rFonts w:cs="B Titr" w:hint="cs"/>
+          <w:rFonts w:cs="B Titr"/>
           <w:sz w:val="40"/>
           <w:szCs w:val="40"/>
           <w:rtl/>
@@ -55656,7 +55600,7 @@
         </w:rPr>
         <w:lastRenderedPageBreak/>
         <w:pict>
-          <v:shape id="_x0000_i1041" type="#_x0000_t75" style="width:450.6pt;height:262.2pt">
+          <v:shape id="_x0000_i1035" type="#_x0000_t75" style="width:450.6pt;height:262.2pt">
             <v:imagedata r:id="rId17" o:title="fig11"/>
           </v:shape>
         </w:pict>
@@ -56517,7 +56461,7 @@
         <w:bidi/>
         <w:spacing w:line="360" w:lineRule="auto"/>
         <w:rPr>
-          <w:rFonts w:cs="B Titr" w:hint="cs"/>
+          <w:rFonts w:cs="B Titr"/>
           <w:sz w:val="40"/>
           <w:szCs w:val="40"/>
           <w:rtl/>
@@ -57172,23 +57116,7 @@
           <w:rFonts w:cs="B Nazanin"/>
           <w:lang w:bidi="fa-IR"/>
         </w:rPr>
-        <w:t>Cut(S</w:t>
-      </w:r>
-      <w:proofErr w:type="gramStart"/>
-      <w:r>
-        <w:rPr>
-          <w:rFonts w:cs="B Nazanin"/>
-          <w:lang w:bidi="fa-IR"/>
-        </w:rPr>
-        <w:t>,T</w:t>
-      </w:r>
-      <w:proofErr w:type="gramEnd"/>
-      <w:r>
-        <w:rPr>
-          <w:rFonts w:cs="B Nazanin"/>
-          <w:lang w:bidi="fa-IR"/>
-        </w:rPr>
-        <w:t>)</w:t>
+        <w:t>Cut(S,T)</w:t>
       </w:r>
       <w:r>
         <w:rPr>
@@ -58010,7 +57938,7 @@
         <w:bidi/>
         <w:spacing w:line="360" w:lineRule="auto"/>
         <w:rPr>
-          <w:rFonts w:cs="B Nazanin" w:hint="cs"/>
+          <w:rFonts w:cs="B Nazanin"/>
           <w:rtl/>
           <w:lang w:bidi="fa-IR"/>
         </w:rPr>
@@ -58209,23 +58137,7 @@
           <w:rFonts w:cs="B Nazanin"/>
           <w:lang w:bidi="fa-IR"/>
         </w:rPr>
-        <w:t>Cut(S</w:t>
-      </w:r>
-      <w:proofErr w:type="gramStart"/>
-      <w:r>
-        <w:rPr>
-          <w:rFonts w:cs="B Nazanin"/>
-          <w:lang w:bidi="fa-IR"/>
-        </w:rPr>
-        <w:t>,T</w:t>
-      </w:r>
-      <w:proofErr w:type="gramEnd"/>
-      <w:r>
-        <w:rPr>
-          <w:rFonts w:cs="B Nazanin"/>
-          <w:lang w:bidi="fa-IR"/>
-        </w:rPr>
-        <w:t>) = 2, Vol(S) = 6</w:t>
+        <w:t>Cut(S,T) = 2, Vol(S) = 6</w:t>
       </w:r>
       <w:r>
         <w:rPr>
@@ -59192,7 +59104,7 @@
           <w:lang w:bidi="fa-IR"/>
         </w:rPr>
         <w:pict>
-          <v:shape id="_x0000_i1042" type="#_x0000_t75" style="width:450.6pt;height:165.6pt">
+          <v:shape id="_x0000_i1036" type="#_x0000_t75" style="width:450.6pt;height:165.6pt">
             <v:imagedata r:id="rId18" o:title="fig12"/>
           </v:shape>
         </w:pict>
@@ -59204,7 +59116,7 @@
         <w:spacing w:line="360" w:lineRule="auto"/>
         <w:jc w:val="center"/>
         <w:rPr>
-          <w:rFonts w:cs="B Nazanin" w:hint="cs"/>
+          <w:rFonts w:cs="B Nazanin"/>
           <w:rtl/>
           <w:lang w:bidi="fa-IR"/>
         </w:rPr>
@@ -59974,7 +59886,7 @@
         </w:rPr>
         <w:lastRenderedPageBreak/>
         <w:pict>
-          <v:shape id="_x0000_i1043" type="#_x0000_t75" style="width:245.4pt;height:182.4pt">
+          <v:shape id="_x0000_i1037" type="#_x0000_t75" style="width:245.4pt;height:182.4pt">
             <v:imagedata r:id="rId19" o:title="fig13"/>
           </v:shape>
         </w:pict>
@@ -62390,7 +62302,7 @@
         </w:rPr>
         <w:lastRenderedPageBreak/>
         <w:pict>
-          <v:shape id="_x0000_i1045" type="#_x0000_t75" style="width:274.8pt;height:174.6pt">
+          <v:shape id="_x0000_i1038" type="#_x0000_t75" style="width:274.8pt;height:174.6pt">
             <v:imagedata r:id="rId20" o:title="fig15"/>
           </v:shape>
         </w:pict>
@@ -62402,7 +62314,7 @@
         <w:spacing w:line="360" w:lineRule="auto"/>
         <w:jc w:val="center"/>
         <w:rPr>
-          <w:rFonts w:cs="B Nazanin" w:hint="cs"/>
+          <w:rFonts w:cs="B Nazanin"/>
           <w:rtl/>
           <w:lang w:bidi="fa-IR"/>
         </w:rPr>
@@ -62694,7 +62606,7 @@
           <w:lang w:bidi="fa-IR"/>
         </w:rPr>
         <w:pict>
-          <v:shape id="_x0000_i1049" type="#_x0000_t75" style="width:369pt;height:141.6pt">
+          <v:shape id="_x0000_i1039" type="#_x0000_t75" style="width:369pt;height:141.6pt">
             <v:imagedata r:id="rId21" o:title="fig16"/>
           </v:shape>
         </w:pict>
@@ -63824,7 +63736,7 @@
         </w:rPr>
         <w:lastRenderedPageBreak/>
         <w:pict>
-          <v:shape id="_x0000_i1050" type="#_x0000_t75" style="width:240.6pt;height:153.6pt">
+          <v:shape id="_x0000_i1040" type="#_x0000_t75" style="width:240.6pt;height:153.6pt">
             <v:imagedata r:id="rId22" o:title="fig17"/>
           </v:shape>
         </w:pict>
@@ -63836,7 +63748,7 @@
         <w:spacing w:line="360" w:lineRule="auto"/>
         <w:jc w:val="center"/>
         <w:rPr>
-          <w:rFonts w:cs="B Nazanin" w:hint="cs"/>
+          <w:rFonts w:cs="B Nazanin"/>
           <w:rtl/>
           <w:lang w:bidi="fa-IR"/>
         </w:rPr>
@@ -63872,7 +63784,6 @@
           <w:lang w:bidi="fa-IR"/>
         </w:rPr>
       </w:pPr>
-      <w:proofErr w:type="gramStart"/>
       <w:r>
         <w:rPr>
           <w:rFonts w:cs="B Nazanin"/>
@@ -63880,7 +63791,6 @@
         </w:rPr>
         <w:t>eigenveector</w:t>
       </w:r>
-      <w:proofErr w:type="gramEnd"/>
       <w:r>
         <w:rPr>
           <w:rFonts w:cs="B Nazanin"/>
@@ -64123,7 +64033,7 @@
           <w:lang w:bidi="fa-IR"/>
         </w:rPr>
         <w:pict>
-          <v:shape id="_x0000_i1051" type="#_x0000_t75" style="width:422.4pt;height:186.6pt">
+          <v:shape id="_x0000_i1041" type="#_x0000_t75" style="width:422.4pt;height:186.6pt">
             <v:imagedata r:id="rId23" o:title="fig18"/>
           </v:shape>
         </w:pict>
@@ -64135,7 +64045,7 @@
         <w:spacing w:line="360" w:lineRule="auto"/>
         <w:jc w:val="center"/>
         <w:rPr>
-          <w:rFonts w:cs="B Nazanin" w:hint="cs"/>
+          <w:rFonts w:cs="B Nazanin"/>
           <w:rtl/>
           <w:lang w:bidi="fa-IR"/>
         </w:rPr>
@@ -66067,7 +65977,7 @@
         <w:bidi/>
         <w:spacing w:line="360" w:lineRule="auto"/>
         <w:rPr>
-          <w:rFonts w:cs="B Nazanin" w:hint="cs"/>
+          <w:rFonts w:cs="B Nazanin"/>
           <w:lang w:bidi="fa-IR"/>
         </w:rPr>
       </w:pPr>
@@ -66090,7 +66000,7 @@
         <w:bidi/>
         <w:spacing w:line="360" w:lineRule="auto"/>
         <w:rPr>
-          <w:rFonts w:cs="B Nazanin" w:hint="cs"/>
+          <w:rFonts w:cs="B Nazanin"/>
           <w:lang w:bidi="fa-IR"/>
         </w:rPr>
       </w:pPr>
@@ -71107,7 +71017,7 @@
         </w:rPr>
         <w:lastRenderedPageBreak/>
         <w:pict>
-          <v:shape id="_x0000_i1052" type="#_x0000_t75" style="width:450.6pt;height:317.4pt">
+          <v:shape id="_x0000_i1042" type="#_x0000_t75" style="width:450.6pt;height:317.4pt">
             <v:imagedata r:id="rId24" o:title="fig19"/>
           </v:shape>
         </w:pict>
@@ -72618,11 +72528,3267 @@
       </w:pPr>
       <w:r>
         <w:rPr>
-          <w:rFonts w:cs="B Nazanin" w:hint="cs"/>
-          <w:rtl/>
-          <w:lang w:bidi="fa-IR"/>
-        </w:rPr>
-        <w:t>متن ادامه ...</w:t>
+          <w:rFonts w:cs="B Nazanin"/>
+          <w:rtl/>
+          <w:lang w:bidi="fa-IR"/>
+        </w:rPr>
+        <w:t>حال ما م</w:t>
+      </w:r>
+      <w:r>
+        <w:rPr>
+          <w:rFonts w:cs="B Nazanin" w:hint="cs"/>
+          <w:rtl/>
+          <w:lang w:bidi="fa-IR"/>
+        </w:rPr>
+        <w:t>ی</w:t>
+      </w:r>
+      <w:r>
+        <w:rPr>
+          <w:rFonts w:cs="B Nazanin"/>
+          <w:rtl/>
+          <w:lang w:bidi="fa-IR"/>
+        </w:rPr>
+        <w:t xml:space="preserve"> توان</w:t>
+      </w:r>
+      <w:r>
+        <w:rPr>
+          <w:rFonts w:cs="B Nazanin" w:hint="cs"/>
+          <w:rtl/>
+          <w:lang w:bidi="fa-IR"/>
+        </w:rPr>
+        <w:t>ی</w:t>
+      </w:r>
+      <w:r>
+        <w:rPr>
+          <w:rFonts w:cs="B Nazanin" w:hint="eastAsia"/>
+          <w:rtl/>
+          <w:lang w:bidi="fa-IR"/>
+        </w:rPr>
+        <w:t>م</w:t>
+      </w:r>
+      <w:r>
+        <w:rPr>
+          <w:rFonts w:cs="B Nazanin"/>
+          <w:rtl/>
+          <w:lang w:bidi="fa-IR"/>
+        </w:rPr>
+        <w:t xml:space="preserve"> مکان</w:t>
+      </w:r>
+      <w:r>
+        <w:rPr>
+          <w:rFonts w:cs="B Nazanin" w:hint="cs"/>
+          <w:rtl/>
+          <w:lang w:bidi="fa-IR"/>
+        </w:rPr>
+        <w:t>ی</w:t>
+      </w:r>
+      <w:r>
+        <w:rPr>
+          <w:rFonts w:cs="B Nazanin" w:hint="eastAsia"/>
+          <w:rtl/>
+          <w:lang w:bidi="fa-IR"/>
+        </w:rPr>
+        <w:t>زم</w:t>
+      </w:r>
+      <w:r>
+        <w:rPr>
+          <w:rFonts w:cs="B Nazanin"/>
+          <w:rtl/>
+          <w:lang w:bidi="fa-IR"/>
+        </w:rPr>
+        <w:t xml:space="preserve"> معقول ، به نام </w:t>
+      </w:r>
+      <w:r>
+        <w:rPr>
+          <w:rFonts w:cs="B Nazanin" w:hint="cs"/>
+          <w:rtl/>
+          <w:lang w:bidi="fa-IR"/>
+        </w:rPr>
+        <w:t>ی</w:t>
+      </w:r>
+      <w:r>
+        <w:rPr>
+          <w:rFonts w:cs="B Nazanin" w:hint="eastAsia"/>
+          <w:rtl/>
+          <w:lang w:bidi="fa-IR"/>
+        </w:rPr>
+        <w:t>ک</w:t>
+      </w:r>
+      <w:r>
+        <w:rPr>
+          <w:rFonts w:cs="B Nazanin"/>
+          <w:rtl/>
+          <w:lang w:bidi="fa-IR"/>
+        </w:rPr>
+        <w:t xml:space="preserve"> الگو</w:t>
+      </w:r>
+      <w:r>
+        <w:rPr>
+          <w:rFonts w:cs="B Nazanin" w:hint="cs"/>
+          <w:rtl/>
+          <w:lang w:bidi="fa-IR"/>
+        </w:rPr>
+        <w:t>ی</w:t>
+      </w:r>
+      <w:r>
+        <w:rPr>
+          <w:rFonts w:cs="B Nazanin"/>
+          <w:rtl/>
+          <w:lang w:bidi="fa-IR"/>
+        </w:rPr>
+        <w:t xml:space="preserve"> نمودار-گراف را برا</w:t>
+      </w:r>
+      <w:r>
+        <w:rPr>
+          <w:rFonts w:cs="B Nazanin" w:hint="cs"/>
+          <w:rtl/>
+          <w:lang w:bidi="fa-IR"/>
+        </w:rPr>
+        <w:t>ی</w:t>
+      </w:r>
+      <w:r>
+        <w:rPr>
+          <w:rFonts w:cs="B Nazanin"/>
+          <w:rtl/>
+          <w:lang w:bidi="fa-IR"/>
+        </w:rPr>
+        <w:t xml:space="preserve"> تول</w:t>
+      </w:r>
+      <w:r>
+        <w:rPr>
+          <w:rFonts w:cs="B Nazanin" w:hint="cs"/>
+          <w:rtl/>
+          <w:lang w:bidi="fa-IR"/>
+        </w:rPr>
+        <w:t>ی</w:t>
+      </w:r>
+      <w:r>
+        <w:rPr>
+          <w:rFonts w:cs="B Nazanin" w:hint="eastAsia"/>
+          <w:rtl/>
+          <w:lang w:bidi="fa-IR"/>
+        </w:rPr>
+        <w:t>د</w:t>
+      </w:r>
+      <w:r>
+        <w:rPr>
+          <w:rFonts w:cs="B Nazanin"/>
+          <w:rtl/>
+          <w:lang w:bidi="fa-IR"/>
+        </w:rPr>
+        <w:t xml:space="preserve"> </w:t>
+      </w:r>
+      <w:r>
+        <w:rPr>
+          <w:rFonts w:cs="B Nazanin" w:hint="cs"/>
+          <w:rtl/>
+          <w:lang w:bidi="fa-IR"/>
+        </w:rPr>
+        <w:t>گراف های</w:t>
+      </w:r>
+      <w:r>
+        <w:rPr>
+          <w:rFonts w:cs="B Nazanin"/>
+          <w:rtl/>
+          <w:lang w:bidi="fa-IR"/>
+        </w:rPr>
+        <w:t xml:space="preserve"> اجتماع</w:t>
+      </w:r>
+      <w:r>
+        <w:rPr>
+          <w:rFonts w:cs="B Nazanin" w:hint="cs"/>
+          <w:rtl/>
+          <w:lang w:bidi="fa-IR"/>
+        </w:rPr>
+        <w:t>ی</w:t>
+      </w:r>
+      <w:r>
+        <w:rPr>
+          <w:rFonts w:cs="B Nazanin"/>
+          <w:rtl/>
+          <w:lang w:bidi="fa-IR"/>
+        </w:rPr>
+        <w:t xml:space="preserve"> از جوامع معرف</w:t>
+      </w:r>
+      <w:r>
+        <w:rPr>
+          <w:rFonts w:cs="B Nazanin" w:hint="cs"/>
+          <w:rtl/>
+          <w:lang w:bidi="fa-IR"/>
+        </w:rPr>
+        <w:t>ی</w:t>
+      </w:r>
+      <w:r>
+        <w:rPr>
+          <w:rFonts w:cs="B Nazanin"/>
+          <w:rtl/>
+          <w:lang w:bidi="fa-IR"/>
+        </w:rPr>
+        <w:t xml:space="preserve"> کن</w:t>
+      </w:r>
+      <w:r>
+        <w:rPr>
+          <w:rFonts w:cs="B Nazanin" w:hint="cs"/>
+          <w:rtl/>
+          <w:lang w:bidi="fa-IR"/>
+        </w:rPr>
+        <w:t>ی</w:t>
+      </w:r>
+      <w:r>
+        <w:rPr>
+          <w:rFonts w:cs="B Nazanin" w:hint="eastAsia"/>
+          <w:rtl/>
+          <w:lang w:bidi="fa-IR"/>
+        </w:rPr>
+        <w:t>م</w:t>
+      </w:r>
+      <w:r>
+        <w:rPr>
+          <w:rFonts w:cs="B Nazanin"/>
+          <w:rtl/>
+          <w:lang w:bidi="fa-IR"/>
+        </w:rPr>
+        <w:t>.</w:t>
+      </w:r>
+    </w:p>
+    <w:p>
+      <w:pPr>
+        <w:bidi/>
+        <w:spacing w:line="360" w:lineRule="auto"/>
+        <w:rPr>
+          <w:rFonts w:cs="B Nazanin" w:hint="cs"/>
+          <w:rtl/>
+          <w:lang w:bidi="fa-IR"/>
+        </w:rPr>
+      </w:pPr>
+      <w:r>
+        <w:rPr>
+          <w:rFonts w:cs="B Nazanin" w:hint="eastAsia"/>
+          <w:rtl/>
+          <w:lang w:bidi="fa-IR"/>
+        </w:rPr>
+        <w:t>وقت</w:t>
+      </w:r>
+      <w:r>
+        <w:rPr>
+          <w:rFonts w:cs="B Nazanin" w:hint="cs"/>
+          <w:rtl/>
+          <w:lang w:bidi="fa-IR"/>
+        </w:rPr>
+        <w:t>ی</w:t>
+      </w:r>
+      <w:r>
+        <w:rPr>
+          <w:rFonts w:cs="B Nazanin"/>
+          <w:rtl/>
+          <w:lang w:bidi="fa-IR"/>
+        </w:rPr>
+        <w:t xml:space="preserve"> م</w:t>
+      </w:r>
+      <w:r>
+        <w:rPr>
+          <w:rFonts w:cs="B Nazanin" w:hint="cs"/>
+          <w:rtl/>
+          <w:lang w:bidi="fa-IR"/>
+        </w:rPr>
+        <w:t>ی</w:t>
+      </w:r>
+      <w:r>
+        <w:rPr>
+          <w:rFonts w:cs="B Nazanin"/>
+          <w:rtl/>
+          <w:lang w:bidi="fa-IR"/>
+        </w:rPr>
+        <w:t xml:space="preserve"> ب</w:t>
+      </w:r>
+      <w:r>
+        <w:rPr>
+          <w:rFonts w:cs="B Nazanin" w:hint="cs"/>
+          <w:rtl/>
+          <w:lang w:bidi="fa-IR"/>
+        </w:rPr>
+        <w:t>ی</w:t>
+      </w:r>
+      <w:r>
+        <w:rPr>
+          <w:rFonts w:cs="B Nazanin" w:hint="eastAsia"/>
+          <w:rtl/>
+          <w:lang w:bidi="fa-IR"/>
+        </w:rPr>
+        <w:t>ن</w:t>
+      </w:r>
+      <w:r>
+        <w:rPr>
+          <w:rFonts w:cs="B Nazanin" w:hint="cs"/>
+          <w:rtl/>
+          <w:lang w:bidi="fa-IR"/>
+        </w:rPr>
+        <w:t>ی</w:t>
+      </w:r>
+      <w:r>
+        <w:rPr>
+          <w:rFonts w:cs="B Nazanin" w:hint="eastAsia"/>
+          <w:rtl/>
+          <w:lang w:bidi="fa-IR"/>
+        </w:rPr>
+        <w:t>م</w:t>
+      </w:r>
+      <w:r>
+        <w:rPr>
+          <w:rFonts w:cs="B Nazanin"/>
+          <w:rtl/>
+          <w:lang w:bidi="fa-IR"/>
+        </w:rPr>
+        <w:t xml:space="preserve"> که چگونه پارامترها</w:t>
+      </w:r>
+      <w:r>
+        <w:rPr>
+          <w:rFonts w:cs="B Nazanin" w:hint="cs"/>
+          <w:rtl/>
+          <w:lang w:bidi="fa-IR"/>
+        </w:rPr>
+        <w:t>ی</w:t>
+      </w:r>
+      <w:r>
+        <w:rPr>
+          <w:rFonts w:cs="B Nazanin"/>
+          <w:rtl/>
+          <w:lang w:bidi="fa-IR"/>
+        </w:rPr>
+        <w:t xml:space="preserve"> مدل احتمال د</w:t>
+      </w:r>
+      <w:r>
+        <w:rPr>
+          <w:rFonts w:cs="B Nazanin" w:hint="cs"/>
+          <w:rtl/>
+          <w:lang w:bidi="fa-IR"/>
+        </w:rPr>
+        <w:t>ی</w:t>
+      </w:r>
+      <w:r>
+        <w:rPr>
+          <w:rFonts w:cs="B Nazanin" w:hint="eastAsia"/>
+          <w:rtl/>
+          <w:lang w:bidi="fa-IR"/>
+        </w:rPr>
+        <w:t>دن</w:t>
+      </w:r>
+      <w:r>
+        <w:rPr>
+          <w:rFonts w:cs="B Nazanin"/>
+          <w:rtl/>
+          <w:lang w:bidi="fa-IR"/>
+        </w:rPr>
+        <w:t xml:space="preserve"> </w:t>
+      </w:r>
+      <w:r>
+        <w:rPr>
+          <w:rFonts w:cs="B Nazanin" w:hint="cs"/>
+          <w:rtl/>
+          <w:lang w:bidi="fa-IR"/>
+        </w:rPr>
+        <w:t>ی</w:t>
+      </w:r>
+      <w:r>
+        <w:rPr>
+          <w:rFonts w:cs="B Nazanin" w:hint="eastAsia"/>
+          <w:rtl/>
+          <w:lang w:bidi="fa-IR"/>
+        </w:rPr>
+        <w:t>ک</w:t>
+      </w:r>
+      <w:r>
+        <w:rPr>
+          <w:rFonts w:cs="B Nazanin"/>
+          <w:rtl/>
+          <w:lang w:bidi="fa-IR"/>
+        </w:rPr>
+        <w:t xml:space="preserve"> </w:t>
+      </w:r>
+      <w:r>
+        <w:rPr>
+          <w:rFonts w:cs="B Nazanin" w:hint="cs"/>
+          <w:rtl/>
+          <w:lang w:bidi="fa-IR"/>
+        </w:rPr>
+        <w:t>گراف</w:t>
+      </w:r>
+      <w:r>
+        <w:rPr>
+          <w:rFonts w:cs="B Nazanin"/>
+          <w:rtl/>
+          <w:lang w:bidi="fa-IR"/>
+        </w:rPr>
+        <w:t xml:space="preserve"> مع</w:t>
+      </w:r>
+      <w:r>
+        <w:rPr>
+          <w:rFonts w:cs="B Nazanin" w:hint="cs"/>
+          <w:rtl/>
+          <w:lang w:bidi="fa-IR"/>
+        </w:rPr>
+        <w:t>ی</w:t>
+      </w:r>
+      <w:r>
+        <w:rPr>
+          <w:rFonts w:cs="B Nazanin" w:hint="eastAsia"/>
+          <w:rtl/>
+          <w:lang w:bidi="fa-IR"/>
+        </w:rPr>
+        <w:t>ن</w:t>
+      </w:r>
+      <w:r>
+        <w:rPr>
+          <w:rFonts w:cs="B Nazanin"/>
+          <w:rtl/>
+          <w:lang w:bidi="fa-IR"/>
+        </w:rPr>
+        <w:t xml:space="preserve"> را افزا</w:t>
+      </w:r>
+      <w:r>
+        <w:rPr>
+          <w:rFonts w:cs="B Nazanin" w:hint="cs"/>
+          <w:rtl/>
+          <w:lang w:bidi="fa-IR"/>
+        </w:rPr>
+        <w:t>ی</w:t>
+      </w:r>
+      <w:r>
+        <w:rPr>
+          <w:rFonts w:cs="B Nazanin" w:hint="eastAsia"/>
+          <w:rtl/>
+          <w:lang w:bidi="fa-IR"/>
+        </w:rPr>
+        <w:t>ش</w:t>
+      </w:r>
+      <w:r>
+        <w:rPr>
+          <w:rFonts w:cs="B Nazanin"/>
+          <w:rtl/>
+          <w:lang w:bidi="fa-IR"/>
+        </w:rPr>
+        <w:t xml:space="preserve"> م</w:t>
+      </w:r>
+      <w:r>
+        <w:rPr>
+          <w:rFonts w:cs="B Nazanin" w:hint="cs"/>
+          <w:rtl/>
+          <w:lang w:bidi="fa-IR"/>
+        </w:rPr>
+        <w:t>ی</w:t>
+      </w:r>
+      <w:r>
+        <w:rPr>
+          <w:rFonts w:cs="B Nazanin"/>
+          <w:rtl/>
+          <w:lang w:bidi="fa-IR"/>
+        </w:rPr>
+        <w:t xml:space="preserve"> دهد ، م</w:t>
+      </w:r>
+      <w:r>
+        <w:rPr>
+          <w:rFonts w:cs="B Nazanin" w:hint="cs"/>
+          <w:rtl/>
+          <w:lang w:bidi="fa-IR"/>
+        </w:rPr>
+        <w:t>ی</w:t>
+      </w:r>
+      <w:r>
+        <w:rPr>
+          <w:rFonts w:cs="B Nazanin"/>
+          <w:rtl/>
+          <w:lang w:bidi="fa-IR"/>
+        </w:rPr>
+        <w:t xml:space="preserve"> توان</w:t>
+      </w:r>
+      <w:r>
+        <w:rPr>
+          <w:rFonts w:cs="B Nazanin" w:hint="cs"/>
+          <w:rtl/>
+          <w:lang w:bidi="fa-IR"/>
+        </w:rPr>
+        <w:t>ی</w:t>
+      </w:r>
+      <w:r>
+        <w:rPr>
+          <w:rFonts w:cs="B Nazanin" w:hint="eastAsia"/>
+          <w:rtl/>
+          <w:lang w:bidi="fa-IR"/>
+        </w:rPr>
+        <w:t>م</w:t>
+      </w:r>
+      <w:r>
+        <w:rPr>
+          <w:rFonts w:cs="B Nazanin"/>
+          <w:rtl/>
+          <w:lang w:bidi="fa-IR"/>
+        </w:rPr>
+        <w:t xml:space="preserve"> چگونگ</w:t>
+      </w:r>
+      <w:r>
+        <w:rPr>
+          <w:rFonts w:cs="B Nazanin" w:hint="cs"/>
+          <w:rtl/>
+          <w:lang w:bidi="fa-IR"/>
+        </w:rPr>
+        <w:t>ی</w:t>
+      </w:r>
+      <w:r>
+        <w:rPr>
+          <w:rFonts w:cs="B Nazanin"/>
+          <w:rtl/>
+          <w:lang w:bidi="fa-IR"/>
+        </w:rPr>
+        <w:t xml:space="preserve"> حل </w:t>
+      </w:r>
+      <w:r>
+        <w:rPr>
+          <w:rFonts w:cs="B Nazanin" w:hint="cs"/>
+          <w:rtl/>
+          <w:lang w:bidi="fa-IR"/>
+        </w:rPr>
+        <w:t>ی</w:t>
+      </w:r>
+      <w:r>
+        <w:rPr>
+          <w:rFonts w:cs="B Nazanin" w:hint="eastAsia"/>
+          <w:rtl/>
+          <w:lang w:bidi="fa-IR"/>
+        </w:rPr>
+        <w:t>ک</w:t>
+      </w:r>
+      <w:r>
+        <w:rPr>
+          <w:rFonts w:cs="B Nazanin"/>
+          <w:rtl/>
+          <w:lang w:bidi="fa-IR"/>
+        </w:rPr>
+        <w:t xml:space="preserve"> پارامترها</w:t>
+      </w:r>
+      <w:r>
+        <w:rPr>
+          <w:rFonts w:cs="B Nazanin" w:hint="cs"/>
+          <w:rtl/>
+          <w:lang w:bidi="fa-IR"/>
+        </w:rPr>
+        <w:t>ی</w:t>
+      </w:r>
+      <w:r>
+        <w:rPr>
+          <w:rFonts w:cs="B Nazanin"/>
+          <w:rtl/>
+          <w:lang w:bidi="fa-IR"/>
+        </w:rPr>
+        <w:t xml:space="preserve"> که حداکثر احتمال را دارند را بررس</w:t>
+      </w:r>
+      <w:r>
+        <w:rPr>
+          <w:rFonts w:cs="B Nazanin" w:hint="cs"/>
+          <w:rtl/>
+          <w:lang w:bidi="fa-IR"/>
+        </w:rPr>
+        <w:t>ی</w:t>
+      </w:r>
+      <w:r>
+        <w:rPr>
+          <w:rFonts w:cs="B Nazanin"/>
+          <w:rtl/>
+          <w:lang w:bidi="fa-IR"/>
+        </w:rPr>
+        <w:t xml:space="preserve"> کن</w:t>
+      </w:r>
+      <w:r>
+        <w:rPr>
+          <w:rFonts w:cs="B Nazanin" w:hint="cs"/>
+          <w:rtl/>
+          <w:lang w:bidi="fa-IR"/>
+        </w:rPr>
+        <w:t>ی</w:t>
+      </w:r>
+      <w:r>
+        <w:rPr>
+          <w:rFonts w:cs="B Nazanin" w:hint="eastAsia"/>
+          <w:rtl/>
+          <w:lang w:bidi="fa-IR"/>
+        </w:rPr>
+        <w:t>م</w:t>
+      </w:r>
+      <w:r>
+        <w:rPr>
+          <w:rFonts w:cs="B Nazanin" w:hint="cs"/>
+          <w:rtl/>
+          <w:lang w:bidi="fa-IR"/>
+        </w:rPr>
+        <w:t>.</w:t>
+      </w:r>
+      <w:r>
+        <w:rPr>
+          <w:rFonts w:cs="B Nazanin"/>
+          <w:rtl/>
+          <w:lang w:bidi="fa-IR"/>
+        </w:rPr>
+        <w:t xml:space="preserve"> </w:t>
+      </w:r>
+      <w:r>
+        <w:rPr>
+          <w:rFonts w:cs="B Nazanin" w:hint="cs"/>
+          <w:rtl/>
+          <w:lang w:bidi="fa-IR"/>
+        </w:rPr>
+        <w:t xml:space="preserve">این کار در گراف ها با نام </w:t>
+      </w:r>
+      <w:r>
+        <w:rPr>
+          <w:rFonts w:cs="B Nazanin"/>
+          <w:lang w:bidi="fa-IR"/>
+        </w:rPr>
+        <w:t>community-aﬃliation</w:t>
+      </w:r>
+      <w:r>
+        <w:rPr>
+          <w:rFonts w:cs="B Nazanin" w:hint="cs"/>
+          <w:rtl/>
+          <w:lang w:bidi="fa-IR"/>
+        </w:rPr>
+        <w:t xml:space="preserve"> معرفی شده است.</w:t>
+      </w:r>
+    </w:p>
+    <w:p>
+      <w:pPr>
+        <w:pStyle w:val="ListParagraph"/>
+        <w:numPr>
+          <w:ilvl w:val="0"/>
+          <w:numId w:val="10"/>
+        </w:numPr>
+        <w:bidi/>
+        <w:spacing w:line="360" w:lineRule="auto"/>
+        <w:rPr>
+          <w:rFonts w:cs="B Nazanin"/>
+          <w:lang w:bidi="fa-IR"/>
+        </w:rPr>
+      </w:pPr>
+      <w:r>
+        <w:rPr>
+          <w:rFonts w:cs="B Nazanin"/>
+          <w:rtl/>
+          <w:lang w:bidi="fa-IR"/>
+        </w:rPr>
+        <w:t>تعداد مشخص</w:t>
+      </w:r>
+      <w:r>
+        <w:rPr>
+          <w:rFonts w:cs="B Nazanin" w:hint="cs"/>
+          <w:rtl/>
+          <w:lang w:bidi="fa-IR"/>
+        </w:rPr>
+        <w:t>ی</w:t>
+      </w:r>
+      <w:r>
+        <w:rPr>
+          <w:rFonts w:cs="B Nazanin"/>
+          <w:rtl/>
+          <w:lang w:bidi="fa-IR"/>
+        </w:rPr>
+        <w:t xml:space="preserve"> از اجتماعات وجود دارد ، و تعداد مع</w:t>
+      </w:r>
+      <w:r>
+        <w:rPr>
+          <w:rFonts w:cs="B Nazanin" w:hint="cs"/>
+          <w:rtl/>
+          <w:lang w:bidi="fa-IR"/>
+        </w:rPr>
+        <w:t>ی</w:t>
+      </w:r>
+      <w:r>
+        <w:rPr>
+          <w:rFonts w:cs="B Nazanin" w:hint="eastAsia"/>
+          <w:rtl/>
+          <w:lang w:bidi="fa-IR"/>
+        </w:rPr>
+        <w:t>ن</w:t>
+      </w:r>
+      <w:r>
+        <w:rPr>
+          <w:rFonts w:cs="B Nazanin" w:hint="cs"/>
+          <w:rtl/>
+          <w:lang w:bidi="fa-IR"/>
+        </w:rPr>
+        <w:t>ی</w:t>
+      </w:r>
+      <w:r>
+        <w:rPr>
+          <w:rFonts w:cs="B Nazanin"/>
+          <w:rtl/>
+          <w:lang w:bidi="fa-IR"/>
+        </w:rPr>
+        <w:t xml:space="preserve"> از افراد (گره ها</w:t>
+      </w:r>
+      <w:r>
+        <w:rPr>
+          <w:rFonts w:cs="B Nazanin" w:hint="cs"/>
+          <w:rtl/>
+          <w:lang w:bidi="fa-IR"/>
+        </w:rPr>
+        <w:t>ی</w:t>
+      </w:r>
+      <w:r>
+        <w:rPr>
+          <w:rFonts w:cs="B Nazanin"/>
+          <w:rtl/>
+          <w:lang w:bidi="fa-IR"/>
+        </w:rPr>
+        <w:t xml:space="preserve"> </w:t>
+      </w:r>
+      <w:r>
+        <w:rPr>
+          <w:rFonts w:cs="B Nazanin" w:hint="cs"/>
+          <w:rtl/>
+          <w:lang w:bidi="fa-IR"/>
+        </w:rPr>
+        <w:t>گراف</w:t>
+      </w:r>
+      <w:r>
+        <w:rPr>
+          <w:rFonts w:cs="B Nazanin"/>
+          <w:rtl/>
+          <w:lang w:bidi="fa-IR"/>
+        </w:rPr>
+        <w:t>) وجود دارد.</w:t>
+      </w:r>
+    </w:p>
+    <w:p>
+      <w:pPr>
+        <w:pStyle w:val="ListParagraph"/>
+        <w:numPr>
+          <w:ilvl w:val="0"/>
+          <w:numId w:val="10"/>
+        </w:numPr>
+        <w:bidi/>
+        <w:spacing w:line="360" w:lineRule="auto"/>
+        <w:rPr>
+          <w:rFonts w:cs="B Nazanin"/>
+          <w:lang w:bidi="fa-IR"/>
+        </w:rPr>
+      </w:pPr>
+      <w:r>
+        <w:rPr>
+          <w:rFonts w:cs="B Nazanin"/>
+          <w:rtl/>
+          <w:lang w:bidi="fa-IR"/>
+        </w:rPr>
+        <w:t>هر جامعه م</w:t>
+      </w:r>
+      <w:r>
+        <w:rPr>
+          <w:rFonts w:cs="B Nazanin" w:hint="cs"/>
+          <w:rtl/>
+          <w:lang w:bidi="fa-IR"/>
+        </w:rPr>
+        <w:t>ی</w:t>
+      </w:r>
+      <w:r>
+        <w:rPr>
+          <w:rFonts w:cs="B Nazanin"/>
+          <w:rtl/>
+          <w:lang w:bidi="fa-IR"/>
+        </w:rPr>
+        <w:t xml:space="preserve"> تواند مجموعه ا</w:t>
+      </w:r>
+      <w:r>
+        <w:rPr>
+          <w:rFonts w:cs="B Nazanin" w:hint="cs"/>
+          <w:rtl/>
+          <w:lang w:bidi="fa-IR"/>
+        </w:rPr>
+        <w:t>ی</w:t>
+      </w:r>
+      <w:r>
+        <w:rPr>
+          <w:rFonts w:cs="B Nazanin"/>
+          <w:rtl/>
+          <w:lang w:bidi="fa-IR"/>
+        </w:rPr>
+        <w:t xml:space="preserve"> از افراد را به عنوان عضو داشته باشد. </w:t>
+      </w:r>
+      <w:r>
+        <w:rPr>
+          <w:rFonts w:cs="B Nazanin" w:hint="cs"/>
+          <w:rtl/>
+          <w:lang w:bidi="fa-IR"/>
+        </w:rPr>
+        <w:t>ی</w:t>
+      </w:r>
+      <w:r>
+        <w:rPr>
+          <w:rFonts w:cs="B Nazanin" w:hint="eastAsia"/>
+          <w:rtl/>
+          <w:lang w:bidi="fa-IR"/>
+        </w:rPr>
+        <w:t>عن</w:t>
+      </w:r>
+      <w:r>
+        <w:rPr>
+          <w:rFonts w:cs="B Nazanin" w:hint="cs"/>
+          <w:rtl/>
+          <w:lang w:bidi="fa-IR"/>
+        </w:rPr>
+        <w:t>ی</w:t>
+      </w:r>
+      <w:r>
+        <w:rPr>
+          <w:rFonts w:cs="B Nazanin"/>
+          <w:rtl/>
+          <w:lang w:bidi="fa-IR"/>
+        </w:rPr>
+        <w:t xml:space="preserve"> عضو</w:t>
+      </w:r>
+      <w:r>
+        <w:rPr>
+          <w:rFonts w:cs="B Nazanin" w:hint="cs"/>
+          <w:rtl/>
+          <w:lang w:bidi="fa-IR"/>
+        </w:rPr>
+        <w:t>ی</w:t>
+      </w:r>
+      <w:r>
+        <w:rPr>
+          <w:rFonts w:cs="B Nazanin" w:hint="eastAsia"/>
+          <w:rtl/>
+          <w:lang w:bidi="fa-IR"/>
+        </w:rPr>
+        <w:t>ت</w:t>
+      </w:r>
+      <w:r>
+        <w:rPr>
+          <w:rFonts w:cs="B Nazanin"/>
+          <w:rtl/>
+          <w:lang w:bidi="fa-IR"/>
+        </w:rPr>
+        <w:t xml:space="preserve"> در جوامع پارامترها</w:t>
+      </w:r>
+      <w:r>
+        <w:rPr>
+          <w:rFonts w:cs="B Nazanin" w:hint="cs"/>
+          <w:rtl/>
+          <w:lang w:bidi="fa-IR"/>
+        </w:rPr>
+        <w:t>ی</w:t>
+      </w:r>
+      <w:r>
+        <w:rPr>
+          <w:rFonts w:cs="B Nazanin"/>
+          <w:rtl/>
+          <w:lang w:bidi="fa-IR"/>
+        </w:rPr>
+        <w:t xml:space="preserve"> مدل است.</w:t>
+      </w:r>
+    </w:p>
+    <w:p>
+      <w:pPr>
+        <w:pStyle w:val="ListParagraph"/>
+        <w:numPr>
+          <w:ilvl w:val="0"/>
+          <w:numId w:val="10"/>
+        </w:numPr>
+        <w:bidi/>
+        <w:spacing w:line="360" w:lineRule="auto"/>
+        <w:rPr>
+          <w:rFonts w:cs="B Nazanin"/>
+          <w:lang w:bidi="fa-IR"/>
+        </w:rPr>
+      </w:pPr>
+      <w:r>
+        <w:rPr>
+          <w:rFonts w:cs="B Nazanin"/>
+          <w:rtl/>
+          <w:lang w:bidi="fa-IR"/>
+        </w:rPr>
+        <w:t xml:space="preserve">هر جامعه </w:t>
+      </w:r>
+      <w:r>
+        <w:rPr>
+          <w:rFonts w:cs="B Nazanin"/>
+          <w:lang w:bidi="fa-IR"/>
+        </w:rPr>
+        <w:t>C</w:t>
+      </w:r>
+      <w:r>
+        <w:rPr>
+          <w:rFonts w:cs="B Nazanin"/>
+          <w:rtl/>
+          <w:lang w:bidi="fa-IR"/>
+        </w:rPr>
+        <w:t xml:space="preserve"> دارا</w:t>
+      </w:r>
+      <w:r>
+        <w:rPr>
+          <w:rFonts w:cs="B Nazanin" w:hint="cs"/>
+          <w:rtl/>
+          <w:lang w:bidi="fa-IR"/>
+        </w:rPr>
+        <w:t>ی</w:t>
+      </w:r>
+      <w:r>
+        <w:rPr>
+          <w:rFonts w:cs="B Nazanin"/>
+          <w:rtl/>
+          <w:lang w:bidi="fa-IR"/>
+        </w:rPr>
+        <w:t xml:space="preserve"> </w:t>
+      </w:r>
+      <w:r>
+        <w:rPr>
+          <w:rFonts w:cs="B Nazanin" w:hint="cs"/>
+          <w:rtl/>
+          <w:lang w:bidi="fa-IR"/>
+        </w:rPr>
+        <w:t>ی</w:t>
+      </w:r>
+      <w:r>
+        <w:rPr>
+          <w:rFonts w:cs="B Nazanin" w:hint="eastAsia"/>
+          <w:rtl/>
+          <w:lang w:bidi="fa-IR"/>
+        </w:rPr>
+        <w:t>ک</w:t>
+      </w:r>
+      <w:r>
+        <w:rPr>
+          <w:rFonts w:cs="B Nazanin"/>
+          <w:rtl/>
+          <w:lang w:bidi="fa-IR"/>
+        </w:rPr>
+        <w:t xml:space="preserve"> </w:t>
+      </w:r>
+      <w:r>
+        <w:rPr>
+          <w:rFonts w:cs="B Nazanin"/>
+          <w:lang w:bidi="fa-IR"/>
+        </w:rPr>
+        <w:t>pC</w:t>
+      </w:r>
+      <w:r>
+        <w:rPr>
+          <w:rFonts w:cs="B Nazanin"/>
+          <w:rtl/>
+          <w:lang w:bidi="fa-IR"/>
+        </w:rPr>
+        <w:t xml:space="preserve"> احتمال در ارتباط با آن است ، احتمال ا</w:t>
+      </w:r>
+      <w:r>
+        <w:rPr>
+          <w:rFonts w:cs="B Nazanin" w:hint="cs"/>
+          <w:rtl/>
+          <w:lang w:bidi="fa-IR"/>
+        </w:rPr>
+        <w:t>ی</w:t>
+      </w:r>
+      <w:r>
+        <w:rPr>
+          <w:rFonts w:cs="B Nazanin" w:hint="eastAsia"/>
+          <w:rtl/>
+          <w:lang w:bidi="fa-IR"/>
+        </w:rPr>
+        <w:t>نکه</w:t>
+      </w:r>
+      <w:r>
+        <w:rPr>
+          <w:rFonts w:cs="B Nazanin"/>
+          <w:rtl/>
+          <w:lang w:bidi="fa-IR"/>
+        </w:rPr>
+        <w:t xml:space="preserve"> دو عضو جامعه </w:t>
+      </w:r>
+      <w:r>
+        <w:rPr>
+          <w:rFonts w:cs="B Nazanin"/>
+          <w:lang w:bidi="fa-IR"/>
+        </w:rPr>
+        <w:t>C</w:t>
+      </w:r>
+      <w:r>
+        <w:rPr>
+          <w:rFonts w:cs="B Nazanin"/>
+          <w:rtl/>
+          <w:lang w:bidi="fa-IR"/>
+        </w:rPr>
+        <w:t xml:space="preserve"> از </w:t>
+      </w:r>
+      <w:r>
+        <w:rPr>
+          <w:rFonts w:cs="B Nazanin" w:hint="cs"/>
+          <w:rtl/>
+          <w:lang w:bidi="fa-IR"/>
+        </w:rPr>
+        <w:t>ی</w:t>
+      </w:r>
+      <w:r>
+        <w:rPr>
+          <w:rFonts w:cs="B Nazanin" w:hint="eastAsia"/>
+          <w:rtl/>
+          <w:lang w:bidi="fa-IR"/>
+        </w:rPr>
+        <w:t>ک</w:t>
+      </w:r>
+      <w:r>
+        <w:rPr>
+          <w:rFonts w:cs="B Nazanin"/>
+          <w:rtl/>
+          <w:lang w:bidi="fa-IR"/>
+        </w:rPr>
+        <w:t xml:space="preserve"> لبه به هم متصل شوند ز</w:t>
+      </w:r>
+      <w:r>
+        <w:rPr>
+          <w:rFonts w:cs="B Nazanin" w:hint="cs"/>
+          <w:rtl/>
+          <w:lang w:bidi="fa-IR"/>
+        </w:rPr>
+        <w:t>ی</w:t>
+      </w:r>
+      <w:r>
+        <w:rPr>
+          <w:rFonts w:cs="B Nazanin" w:hint="eastAsia"/>
+          <w:rtl/>
+          <w:lang w:bidi="fa-IR"/>
+        </w:rPr>
+        <w:t>را</w:t>
+      </w:r>
+      <w:r>
+        <w:rPr>
+          <w:rFonts w:cs="B Nazanin"/>
+          <w:rtl/>
+          <w:lang w:bidi="fa-IR"/>
+        </w:rPr>
+        <w:t xml:space="preserve"> هر دو عضو </w:t>
+      </w:r>
+      <w:r>
+        <w:rPr>
+          <w:rFonts w:cs="B Nazanin"/>
+          <w:lang w:bidi="fa-IR"/>
+        </w:rPr>
+        <w:t>C</w:t>
+      </w:r>
+      <w:r>
+        <w:rPr>
+          <w:rFonts w:cs="B Nazanin"/>
+          <w:rtl/>
+          <w:lang w:bidi="fa-IR"/>
+        </w:rPr>
+        <w:t xml:space="preserve"> هستند. ا</w:t>
+      </w:r>
+      <w:r>
+        <w:rPr>
+          <w:rFonts w:cs="B Nazanin" w:hint="cs"/>
+          <w:rtl/>
+          <w:lang w:bidi="fa-IR"/>
+        </w:rPr>
+        <w:t>ی</w:t>
+      </w:r>
+      <w:r>
+        <w:rPr>
+          <w:rFonts w:cs="B Nazanin" w:hint="eastAsia"/>
+          <w:rtl/>
+          <w:lang w:bidi="fa-IR"/>
+        </w:rPr>
+        <w:t>ن</w:t>
+      </w:r>
+      <w:r>
+        <w:rPr>
+          <w:rFonts w:cs="B Nazanin"/>
+          <w:rtl/>
+          <w:lang w:bidi="fa-IR"/>
+        </w:rPr>
+        <w:t xml:space="preserve"> احتمالات همچن</w:t>
+      </w:r>
+      <w:r>
+        <w:rPr>
+          <w:rFonts w:cs="B Nazanin" w:hint="cs"/>
+          <w:rtl/>
+          <w:lang w:bidi="fa-IR"/>
+        </w:rPr>
+        <w:t>ی</w:t>
+      </w:r>
+      <w:r>
+        <w:rPr>
+          <w:rFonts w:cs="B Nazanin" w:hint="eastAsia"/>
+          <w:rtl/>
+          <w:lang w:bidi="fa-IR"/>
+        </w:rPr>
+        <w:t>ن</w:t>
+      </w:r>
+      <w:r>
+        <w:rPr>
+          <w:rFonts w:cs="B Nazanin"/>
+          <w:rtl/>
+          <w:lang w:bidi="fa-IR"/>
+        </w:rPr>
+        <w:t xml:space="preserve"> پارامترها</w:t>
+      </w:r>
+      <w:r>
+        <w:rPr>
+          <w:rFonts w:cs="B Nazanin" w:hint="cs"/>
+          <w:rtl/>
+          <w:lang w:bidi="fa-IR"/>
+        </w:rPr>
+        <w:t>ی</w:t>
+      </w:r>
+      <w:r>
+        <w:rPr>
+          <w:rFonts w:cs="B Nazanin"/>
+          <w:rtl/>
+          <w:lang w:bidi="fa-IR"/>
+        </w:rPr>
+        <w:t xml:space="preserve"> مدل هستند.</w:t>
+      </w:r>
+    </w:p>
+    <w:p>
+      <w:pPr>
+        <w:pStyle w:val="ListParagraph"/>
+        <w:numPr>
+          <w:ilvl w:val="0"/>
+          <w:numId w:val="10"/>
+        </w:numPr>
+        <w:bidi/>
+        <w:spacing w:line="360" w:lineRule="auto"/>
+        <w:rPr>
+          <w:rFonts w:cs="B Nazanin"/>
+          <w:lang w:bidi="fa-IR"/>
+        </w:rPr>
+      </w:pPr>
+      <w:r>
+        <w:rPr>
+          <w:rFonts w:cs="B Nazanin"/>
+          <w:rtl/>
+          <w:lang w:bidi="fa-IR"/>
+        </w:rPr>
+        <w:t xml:space="preserve">اگر </w:t>
+      </w:r>
+      <w:r>
+        <w:rPr>
+          <w:rFonts w:cs="B Nazanin" w:hint="cs"/>
+          <w:rtl/>
+          <w:lang w:bidi="fa-IR"/>
+        </w:rPr>
+        <w:t>ی</w:t>
+      </w:r>
+      <w:r>
+        <w:rPr>
+          <w:rFonts w:cs="B Nazanin" w:hint="eastAsia"/>
+          <w:rtl/>
+          <w:lang w:bidi="fa-IR"/>
+        </w:rPr>
+        <w:t>ک</w:t>
+      </w:r>
+      <w:r>
+        <w:rPr>
+          <w:rFonts w:cs="B Nazanin"/>
+          <w:rtl/>
+          <w:lang w:bidi="fa-IR"/>
+        </w:rPr>
+        <w:t xml:space="preserve"> جفت گره در دو </w:t>
+      </w:r>
+      <w:r>
+        <w:rPr>
+          <w:rFonts w:cs="B Nazanin" w:hint="cs"/>
+          <w:rtl/>
+          <w:lang w:bidi="fa-IR"/>
+        </w:rPr>
+        <w:t>ی</w:t>
+      </w:r>
+      <w:r>
+        <w:rPr>
+          <w:rFonts w:cs="B Nazanin" w:hint="eastAsia"/>
+          <w:rtl/>
+          <w:lang w:bidi="fa-IR"/>
+        </w:rPr>
+        <w:t>ا</w:t>
+      </w:r>
+      <w:r>
+        <w:rPr>
+          <w:rFonts w:cs="B Nazanin"/>
+          <w:rtl/>
+          <w:lang w:bidi="fa-IR"/>
+        </w:rPr>
+        <w:t xml:space="preserve"> چند جامعه قرار داشته باشد ، در صورت وجود هر </w:t>
+      </w:r>
+      <w:r>
+        <w:rPr>
+          <w:rFonts w:cs="B Nazanin" w:hint="cs"/>
+          <w:rtl/>
+          <w:lang w:bidi="fa-IR"/>
+        </w:rPr>
+        <w:t>ی</w:t>
+      </w:r>
+      <w:r>
+        <w:rPr>
+          <w:rFonts w:cs="B Nazanin" w:hint="eastAsia"/>
+          <w:rtl/>
+          <w:lang w:bidi="fa-IR"/>
+        </w:rPr>
+        <w:t>ک</w:t>
+      </w:r>
+      <w:r>
+        <w:rPr>
+          <w:rFonts w:cs="B Nazanin"/>
+          <w:rtl/>
+          <w:lang w:bidi="fa-IR"/>
+        </w:rPr>
+        <w:t xml:space="preserve"> از جوامع که هر دو عضو هستند ، طبق قاعده (3) ، لبه ا</w:t>
+      </w:r>
+      <w:r>
+        <w:rPr>
+          <w:rFonts w:cs="B Nazanin" w:hint="cs"/>
+          <w:rtl/>
+          <w:lang w:bidi="fa-IR"/>
+        </w:rPr>
+        <w:t>ی</w:t>
+      </w:r>
+      <w:r>
+        <w:rPr>
+          <w:rFonts w:cs="B Nazanin"/>
+          <w:rtl/>
+          <w:lang w:bidi="fa-IR"/>
+        </w:rPr>
+        <w:t xml:space="preserve"> ب</w:t>
+      </w:r>
+      <w:r>
+        <w:rPr>
+          <w:rFonts w:cs="B Nazanin" w:hint="cs"/>
+          <w:rtl/>
+          <w:lang w:bidi="fa-IR"/>
+        </w:rPr>
+        <w:t>ی</w:t>
+      </w:r>
+      <w:r>
+        <w:rPr>
+          <w:rFonts w:cs="B Nazanin" w:hint="eastAsia"/>
+          <w:rtl/>
+          <w:lang w:bidi="fa-IR"/>
+        </w:rPr>
+        <w:t>ن</w:t>
+      </w:r>
+      <w:r>
+        <w:rPr>
+          <w:rFonts w:cs="B Nazanin"/>
+          <w:rtl/>
+          <w:lang w:bidi="fa-IR"/>
+        </w:rPr>
+        <w:t xml:space="preserve"> آنها وجود دارد.</w:t>
+      </w:r>
+    </w:p>
+    <w:p>
+      <w:pPr>
+        <w:bidi/>
+        <w:spacing w:line="360" w:lineRule="auto"/>
+        <w:rPr>
+          <w:rFonts w:cs="B Nazanin"/>
+          <w:rtl/>
+          <w:lang w:bidi="fa-IR"/>
+        </w:rPr>
+      </w:pPr>
+    </w:p>
+    <w:p>
+      <w:pPr>
+        <w:bidi/>
+        <w:spacing w:line="360" w:lineRule="auto"/>
+        <w:rPr>
+          <w:rFonts w:cs="B Nazanin"/>
+          <w:lang w:bidi="fa-IR"/>
+        </w:rPr>
+      </w:pPr>
+      <m:oMathPara>
+        <m:oMath>
+          <m:sSub>
+            <m:sSubPr>
+              <m:ctrlPr>
+                <w:rPr>
+                  <w:rFonts w:ascii="Cambria Math" w:hAnsi="Cambria Math" w:cs="B Nazanin"/>
+                  <w:i/>
+                  <w:lang w:bidi="fa-IR"/>
+                </w:rPr>
+              </m:ctrlPr>
+            </m:sSubPr>
+            <m:e>
+              <m:r>
+                <w:rPr>
+                  <w:rFonts w:ascii="Cambria Math" w:hAnsi="Cambria Math" w:cs="B Nazanin"/>
+                  <w:lang w:bidi="fa-IR"/>
+                </w:rPr>
+                <m:t>p</m:t>
+              </m:r>
+            </m:e>
+            <m:sub>
+              <m:r>
+                <w:rPr>
+                  <w:rFonts w:ascii="Cambria Math" w:hAnsi="Cambria Math" w:cs="B Nazanin"/>
+                  <w:lang w:bidi="fa-IR"/>
+                </w:rPr>
+                <m:t>uv</m:t>
+              </m:r>
+            </m:sub>
+          </m:sSub>
+          <m:r>
+            <w:rPr>
+              <w:rFonts w:ascii="Cambria Math" w:hAnsi="Cambria Math" w:cs="B Nazanin"/>
+              <w:lang w:bidi="fa-IR"/>
+            </w:rPr>
+            <m:t>=1-</m:t>
+          </m:r>
+          <m:nary>
+            <m:naryPr>
+              <m:chr m:val="∏"/>
+              <m:limLoc m:val="undOvr"/>
+              <m:supHide m:val="1"/>
+              <m:ctrlPr>
+                <w:rPr>
+                  <w:rFonts w:ascii="Cambria Math" w:hAnsi="Cambria Math" w:cs="B Nazanin"/>
+                  <w:i/>
+                  <w:lang w:bidi="fa-IR"/>
+                </w:rPr>
+              </m:ctrlPr>
+            </m:naryPr>
+            <m:sub>
+              <m:r>
+                <w:rPr>
+                  <w:rFonts w:ascii="Cambria Math" w:hAnsi="Cambria Math" w:cs="B Nazanin"/>
+                  <w:lang w:bidi="fa-IR"/>
+                </w:rPr>
+                <m:t>C in M</m:t>
+              </m:r>
+            </m:sub>
+            <m:sup/>
+            <m:e>
+              <m:r>
+                <w:rPr>
+                  <w:rFonts w:ascii="Cambria Math" w:hAnsi="Cambria Math" w:cs="B Nazanin"/>
+                  <w:lang w:bidi="fa-IR"/>
+                </w:rPr>
+                <m:t>(1-Pc)</m:t>
+              </m:r>
+            </m:e>
+          </m:nary>
+        </m:oMath>
+      </m:oMathPara>
+    </w:p>
+    <w:p>
+      <w:pPr>
+        <w:bidi/>
+        <w:spacing w:line="360" w:lineRule="auto"/>
+        <w:rPr>
+          <w:rFonts w:cs="B Nazanin"/>
+          <w:lang w:bidi="fa-IR"/>
+        </w:rPr>
+      </w:pPr>
+      <m:oMathPara>
+        <m:oMath>
+          <m:nary>
+            <m:naryPr>
+              <m:chr m:val="∏"/>
+              <m:limLoc m:val="undOvr"/>
+              <m:supHide m:val="1"/>
+              <m:ctrlPr>
+                <w:rPr>
+                  <w:rFonts w:ascii="Cambria Math" w:hAnsi="Cambria Math" w:cs="B Nazanin"/>
+                  <w:i/>
+                  <w:lang w:bidi="fa-IR"/>
+                </w:rPr>
+              </m:ctrlPr>
+            </m:naryPr>
+            <m:sub>
+              <m:d>
+                <m:dPr>
+                  <m:ctrlPr>
+                    <w:rPr>
+                      <w:rFonts w:ascii="Cambria Math" w:hAnsi="Cambria Math" w:cs="B Nazanin"/>
+                      <w:i/>
+                      <w:lang w:bidi="fa-IR"/>
+                    </w:rPr>
+                  </m:ctrlPr>
+                </m:dPr>
+                <m:e>
+                  <m:r>
+                    <w:rPr>
+                      <w:rFonts w:ascii="Cambria Math" w:hAnsi="Cambria Math" w:cs="B Nazanin"/>
+                      <w:lang w:bidi="fa-IR"/>
+                    </w:rPr>
+                    <m:t>u, v</m:t>
+                  </m:r>
+                </m:e>
+              </m:d>
+              <m:r>
+                <w:rPr>
+                  <w:rFonts w:ascii="Cambria Math" w:hAnsi="Cambria Math" w:cs="B Nazanin"/>
+                  <w:lang w:bidi="fa-IR"/>
+                </w:rPr>
+                <m:t>in E</m:t>
+              </m:r>
+            </m:sub>
+            <m:sup/>
+            <m:e>
+              <m:sSub>
+                <m:sSubPr>
+                  <m:ctrlPr>
+                    <w:rPr>
+                      <w:rFonts w:ascii="Cambria Math" w:hAnsi="Cambria Math" w:cs="B Nazanin"/>
+                      <w:i/>
+                      <w:lang w:bidi="fa-IR"/>
+                    </w:rPr>
+                  </m:ctrlPr>
+                </m:sSubPr>
+                <m:e>
+                  <m:r>
+                    <w:rPr>
+                      <w:rFonts w:ascii="Cambria Math" w:hAnsi="Cambria Math" w:cs="B Nazanin"/>
+                      <w:lang w:bidi="fa-IR"/>
+                    </w:rPr>
+                    <m:t>P</m:t>
+                  </m:r>
+                </m:e>
+                <m:sub>
+                  <m:r>
+                    <w:rPr>
+                      <w:rFonts w:ascii="Cambria Math" w:hAnsi="Cambria Math" w:cs="B Nazanin"/>
+                      <w:lang w:bidi="fa-IR"/>
+                    </w:rPr>
+                    <m:t>uv</m:t>
+                  </m:r>
+                </m:sub>
+              </m:sSub>
+              <m:nary>
+                <m:naryPr>
+                  <m:chr m:val="∏"/>
+                  <m:limLoc m:val="undOvr"/>
+                  <m:supHide m:val="1"/>
+                  <m:ctrlPr>
+                    <w:rPr>
+                      <w:rFonts w:ascii="Cambria Math" w:hAnsi="Cambria Math" w:cs="B Nazanin"/>
+                      <w:i/>
+                      <w:lang w:bidi="fa-IR"/>
+                    </w:rPr>
+                  </m:ctrlPr>
+                </m:naryPr>
+                <m:sub>
+                  <m:d>
+                    <m:dPr>
+                      <m:ctrlPr>
+                        <w:rPr>
+                          <w:rFonts w:ascii="Cambria Math" w:hAnsi="Cambria Math" w:cs="B Nazanin"/>
+                          <w:i/>
+                          <w:lang w:bidi="fa-IR"/>
+                        </w:rPr>
+                      </m:ctrlPr>
+                    </m:dPr>
+                    <m:e>
+                      <m:r>
+                        <w:rPr>
+                          <w:rFonts w:ascii="Cambria Math" w:hAnsi="Cambria Math" w:cs="B Nazanin"/>
+                          <w:lang w:bidi="fa-IR"/>
+                        </w:rPr>
+                        <m:t>u, v</m:t>
+                      </m:r>
+                    </m:e>
+                  </m:d>
+                  <m:r>
+                    <w:rPr>
+                      <w:rFonts w:ascii="Cambria Math" w:hAnsi="Cambria Math" w:cs="B Nazanin"/>
+                      <w:lang w:bidi="fa-IR"/>
+                    </w:rPr>
+                    <m:t>not in E</m:t>
+                  </m:r>
+                </m:sub>
+                <m:sup/>
+                <m:e>
+                  <m:d>
+                    <m:dPr>
+                      <m:ctrlPr>
+                        <w:rPr>
+                          <w:rFonts w:ascii="Cambria Math" w:hAnsi="Cambria Math" w:cs="B Nazanin"/>
+                          <w:i/>
+                          <w:lang w:bidi="fa-IR"/>
+                        </w:rPr>
+                      </m:ctrlPr>
+                    </m:dPr>
+                    <m:e>
+                      <m:r>
+                        <w:rPr>
+                          <w:rFonts w:ascii="Cambria Math" w:hAnsi="Cambria Math" w:cs="B Nazanin"/>
+                          <w:lang w:bidi="fa-IR"/>
+                        </w:rPr>
+                        <m:t>1-</m:t>
+                      </m:r>
+                      <m:sSub>
+                        <m:sSubPr>
+                          <m:ctrlPr>
+                            <w:rPr>
+                              <w:rFonts w:ascii="Cambria Math" w:hAnsi="Cambria Math" w:cs="B Nazanin"/>
+                              <w:i/>
+                              <w:lang w:bidi="fa-IR"/>
+                            </w:rPr>
+                          </m:ctrlPr>
+                        </m:sSubPr>
+                        <m:e>
+                          <m:r>
+                            <w:rPr>
+                              <w:rFonts w:ascii="Cambria Math" w:hAnsi="Cambria Math" w:cs="B Nazanin"/>
+                              <w:lang w:bidi="fa-IR"/>
+                            </w:rPr>
+                            <m:t>P</m:t>
+                          </m:r>
+                        </m:e>
+                        <m:sub>
+                          <m:r>
+                            <w:rPr>
+                              <w:rFonts w:ascii="Cambria Math" w:hAnsi="Cambria Math" w:cs="B Nazanin"/>
+                              <w:lang w:bidi="fa-IR"/>
+                            </w:rPr>
+                            <m:t>uv</m:t>
+                          </m:r>
+                        </m:sub>
+                      </m:sSub>
+                    </m:e>
+                  </m:d>
+                </m:e>
+              </m:nary>
+            </m:e>
+          </m:nary>
+        </m:oMath>
+      </m:oMathPara>
+    </w:p>
+    <w:p>
+      <w:pPr>
+        <w:bidi/>
+        <w:spacing w:line="360" w:lineRule="auto"/>
+        <w:rPr>
+          <w:rFonts w:cs="B Nazanin"/>
+          <w:lang w:bidi="fa-IR"/>
+        </w:rPr>
+      </w:pPr>
+    </w:p>
+    <w:p>
+      <w:pPr>
+        <w:bidi/>
+        <w:spacing w:line="360" w:lineRule="auto"/>
+        <w:jc w:val="center"/>
+        <w:rPr>
+          <w:rFonts w:cs="B Nazanin"/>
+          <w:lang w:bidi="fa-IR"/>
+        </w:rPr>
+      </w:pPr>
+      <w:r>
+        <w:rPr>
+          <w:rFonts w:cs="B Nazanin"/>
+          <w:lang w:bidi="fa-IR"/>
+        </w:rPr>
+        <w:pict>
+          <v:shape id="_x0000_i1043" type="#_x0000_t75" style="width:212.4pt;height:129.6pt">
+            <v:imagedata r:id="rId25" o:title="fig20"/>
+          </v:shape>
+        </w:pict>
+      </w:r>
+    </w:p>
+    <w:p>
+      <w:pPr>
+        <w:bidi/>
+        <w:spacing w:line="360" w:lineRule="auto"/>
+        <w:jc w:val="center"/>
+        <w:rPr>
+          <w:rFonts w:cs="B Nazanin"/>
+          <w:rtl/>
+          <w:lang w:bidi="fa-IR"/>
+        </w:rPr>
+      </w:pPr>
+      <w:r>
+        <w:rPr>
+          <w:rFonts w:cs="B Nazanin" w:hint="cs"/>
+          <w:rtl/>
+          <w:lang w:bidi="fa-IR"/>
+        </w:rPr>
+        <w:t>شکل 10:20 : یک نمونه گراف اجتماعی</w:t>
+      </w:r>
+    </w:p>
+    <w:p>
+      <w:pPr>
+        <w:bidi/>
+        <w:spacing w:line="360" w:lineRule="auto"/>
+        <w:jc w:val="center"/>
+        <w:rPr>
+          <w:rFonts w:cs="B Nazanin"/>
+          <w:rtl/>
+          <w:lang w:bidi="fa-IR"/>
+        </w:rPr>
+      </w:pPr>
+    </w:p>
+    <w:tbl>
+      <w:tblPr>
+        <w:tblStyle w:val="TableGrid"/>
+        <w:bidiVisual/>
+        <w:tblW w:w="0" w:type="auto"/>
+        <w:tblLook w:val="04A0" w:firstRow="1" w:lastRow="0" w:firstColumn="1" w:lastColumn="0" w:noHBand="0" w:noVBand="1"/>
+      </w:tblPr>
+      <w:tblGrid>
+        <w:gridCol w:w="9236"/>
+      </w:tblGrid>
+      <w:tr>
+        <w:tc>
+          <w:tcPr>
+            <w:tcW w:w="9236" w:type="dxa"/>
+          </w:tcPr>
+          <w:p>
+            <w:pPr>
+              <w:bidi/>
+              <w:spacing w:line="360" w:lineRule="auto"/>
+              <w:jc w:val="center"/>
+              <w:rPr>
+                <w:rFonts w:cs="B Nazanin"/>
+                <w:b/>
+                <w:bCs/>
+                <w:lang w:bidi="fa-IR"/>
+              </w:rPr>
+            </w:pPr>
+            <w:r>
+              <w:rPr>
+                <w:rFonts w:cs="B Nazanin"/>
+                <w:b/>
+                <w:bCs/>
+                <w:rtl/>
+                <w:lang w:bidi="fa-IR"/>
+              </w:rPr>
+              <w:t>احتمال ورود</w:t>
+            </w:r>
+          </w:p>
+          <w:p>
+            <w:pPr>
+              <w:bidi/>
+              <w:spacing w:line="360" w:lineRule="auto"/>
+              <w:rPr>
+                <w:rFonts w:cs="B Nazanin" w:hint="cs"/>
+                <w:rtl/>
+                <w:lang w:bidi="fa-IR"/>
+              </w:rPr>
+            </w:pPr>
+            <w:r>
+              <w:rPr>
+                <w:rFonts w:cs="B Nazanin"/>
+                <w:rtl/>
+                <w:lang w:bidi="fa-IR"/>
+              </w:rPr>
+              <w:t>معمولاً ، لگار</w:t>
+            </w:r>
+            <w:r>
+              <w:rPr>
+                <w:rFonts w:cs="B Nazanin" w:hint="cs"/>
+                <w:rtl/>
+                <w:lang w:bidi="fa-IR"/>
+              </w:rPr>
+              <w:t>ی</w:t>
+            </w:r>
+            <w:r>
+              <w:rPr>
+                <w:rFonts w:cs="B Nazanin" w:hint="eastAsia"/>
+                <w:rtl/>
+                <w:lang w:bidi="fa-IR"/>
+              </w:rPr>
+              <w:t>تم</w:t>
+            </w:r>
+            <w:r>
+              <w:rPr>
+                <w:rFonts w:cs="B Nazanin"/>
+                <w:rtl/>
+                <w:lang w:bidi="fa-IR"/>
+              </w:rPr>
+              <w:t xml:space="preserve"> عملکرد احتمال (احتمال ورود) را محاسبه م</w:t>
+            </w:r>
+            <w:r>
+              <w:rPr>
+                <w:rFonts w:cs="B Nazanin" w:hint="cs"/>
+                <w:rtl/>
+                <w:lang w:bidi="fa-IR"/>
+              </w:rPr>
+              <w:t>ی</w:t>
+            </w:r>
+            <w:r>
+              <w:rPr>
+                <w:rFonts w:cs="B Nazanin"/>
+                <w:rtl/>
+                <w:lang w:bidi="fa-IR"/>
+              </w:rPr>
+              <w:t xml:space="preserve"> کن</w:t>
+            </w:r>
+            <w:r>
+              <w:rPr>
+                <w:rFonts w:cs="B Nazanin" w:hint="cs"/>
+                <w:rtl/>
+                <w:lang w:bidi="fa-IR"/>
+              </w:rPr>
+              <w:t>ی</w:t>
+            </w:r>
+            <w:r>
+              <w:rPr>
+                <w:rFonts w:cs="B Nazanin" w:hint="eastAsia"/>
+                <w:rtl/>
+                <w:lang w:bidi="fa-IR"/>
+              </w:rPr>
+              <w:t>م</w:t>
+            </w:r>
+            <w:r>
+              <w:rPr>
+                <w:rFonts w:cs="B Nazanin"/>
+                <w:rtl/>
+                <w:lang w:bidi="fa-IR"/>
+              </w:rPr>
+              <w:t xml:space="preserve"> ، نه ا</w:t>
+            </w:r>
+            <w:r>
+              <w:rPr>
+                <w:rFonts w:cs="B Nazanin" w:hint="cs"/>
+                <w:rtl/>
+                <w:lang w:bidi="fa-IR"/>
+              </w:rPr>
+              <w:t>ی</w:t>
+            </w:r>
+            <w:r>
+              <w:rPr>
+                <w:rFonts w:cs="B Nazanin" w:hint="eastAsia"/>
+                <w:rtl/>
+                <w:lang w:bidi="fa-IR"/>
+              </w:rPr>
+              <w:t>ن</w:t>
+            </w:r>
+            <w:r>
+              <w:rPr>
+                <w:rFonts w:cs="B Nazanin"/>
+                <w:rtl/>
+                <w:lang w:bidi="fa-IR"/>
+              </w:rPr>
+              <w:t xml:space="preserve"> که خود عملکرد باشد. انجام ا</w:t>
+            </w:r>
+            <w:r>
+              <w:rPr>
+                <w:rFonts w:cs="B Nazanin" w:hint="cs"/>
+                <w:rtl/>
+                <w:lang w:bidi="fa-IR"/>
+              </w:rPr>
+              <w:t>ی</w:t>
+            </w:r>
+            <w:r>
+              <w:rPr>
+                <w:rFonts w:cs="B Nazanin" w:hint="eastAsia"/>
+                <w:rtl/>
+                <w:lang w:bidi="fa-IR"/>
+              </w:rPr>
+              <w:t>ن</w:t>
+            </w:r>
+            <w:r>
+              <w:rPr>
+                <w:rFonts w:cs="B Nazanin"/>
+                <w:rtl/>
+                <w:lang w:bidi="fa-IR"/>
+              </w:rPr>
+              <w:t xml:space="preserve"> کار چند</w:t>
+            </w:r>
+            <w:r>
+              <w:rPr>
+                <w:rFonts w:cs="B Nazanin" w:hint="cs"/>
+                <w:rtl/>
+                <w:lang w:bidi="fa-IR"/>
+              </w:rPr>
+              <w:t>ی</w:t>
+            </w:r>
+            <w:r>
+              <w:rPr>
+                <w:rFonts w:cs="B Nazanin" w:hint="eastAsia"/>
+                <w:rtl/>
+                <w:lang w:bidi="fa-IR"/>
+              </w:rPr>
+              <w:t>ن</w:t>
+            </w:r>
+            <w:r>
+              <w:rPr>
+                <w:rFonts w:cs="B Nazanin"/>
+                <w:rtl/>
+                <w:lang w:bidi="fa-IR"/>
+              </w:rPr>
+              <w:t xml:space="preserve"> مز</w:t>
+            </w:r>
+            <w:r>
+              <w:rPr>
+                <w:rFonts w:cs="B Nazanin" w:hint="cs"/>
+                <w:rtl/>
+                <w:lang w:bidi="fa-IR"/>
+              </w:rPr>
+              <w:t>ی</w:t>
+            </w:r>
+            <w:r>
+              <w:rPr>
+                <w:rFonts w:cs="B Nazanin" w:hint="eastAsia"/>
+                <w:rtl/>
+                <w:lang w:bidi="fa-IR"/>
+              </w:rPr>
+              <w:t>ت</w:t>
+            </w:r>
+            <w:r>
+              <w:rPr>
+                <w:rFonts w:cs="B Nazanin"/>
+                <w:rtl/>
+                <w:lang w:bidi="fa-IR"/>
+              </w:rPr>
+              <w:t xml:space="preserve"> دارد. محصولات تبد</w:t>
+            </w:r>
+            <w:r>
+              <w:rPr>
+                <w:rFonts w:cs="B Nazanin" w:hint="cs"/>
+                <w:rtl/>
+                <w:lang w:bidi="fa-IR"/>
+              </w:rPr>
+              <w:t>ی</w:t>
+            </w:r>
+            <w:r>
+              <w:rPr>
+                <w:rFonts w:cs="B Nazanin" w:hint="eastAsia"/>
+                <w:rtl/>
+                <w:lang w:bidi="fa-IR"/>
+              </w:rPr>
+              <w:t>ل</w:t>
+            </w:r>
+            <w:r>
+              <w:rPr>
+                <w:rFonts w:cs="B Nazanin"/>
+                <w:rtl/>
+                <w:lang w:bidi="fa-IR"/>
+              </w:rPr>
+              <w:t xml:space="preserve"> به </w:t>
+            </w:r>
+            <w:r>
+              <w:rPr>
+                <w:rFonts w:cs="B Nazanin" w:hint="cs"/>
+                <w:rtl/>
+                <w:lang w:bidi="fa-IR"/>
+              </w:rPr>
+              <w:t>هزینه هایی</w:t>
+            </w:r>
+            <w:r>
+              <w:rPr>
+                <w:rFonts w:cs="B Nazanin"/>
+                <w:rtl/>
+                <w:lang w:bidi="fa-IR"/>
+              </w:rPr>
+              <w:t xml:space="preserve"> م</w:t>
+            </w:r>
+            <w:r>
+              <w:rPr>
+                <w:rFonts w:cs="B Nazanin" w:hint="cs"/>
+                <w:rtl/>
+                <w:lang w:bidi="fa-IR"/>
+              </w:rPr>
+              <w:t>ی</w:t>
+            </w:r>
+            <w:r>
+              <w:rPr>
+                <w:rFonts w:cs="B Nazanin"/>
+                <w:rtl/>
+                <w:lang w:bidi="fa-IR"/>
+              </w:rPr>
+              <w:t xml:space="preserve"> شوند که غالباً ب</w:t>
+            </w:r>
+            <w:r>
+              <w:rPr>
+                <w:rFonts w:cs="B Nazanin" w:hint="cs"/>
+                <w:rtl/>
+                <w:lang w:bidi="fa-IR"/>
+              </w:rPr>
+              <w:t>ی</w:t>
+            </w:r>
+            <w:r>
+              <w:rPr>
+                <w:rFonts w:cs="B Nazanin" w:hint="eastAsia"/>
+                <w:rtl/>
+                <w:lang w:bidi="fa-IR"/>
+              </w:rPr>
+              <w:t>ان</w:t>
+            </w:r>
+            <w:r>
+              <w:rPr>
+                <w:rFonts w:cs="B Nazanin" w:hint="cs"/>
+                <w:rtl/>
+                <w:lang w:bidi="fa-IR"/>
+              </w:rPr>
+              <w:t xml:space="preserve"> آن</w:t>
+            </w:r>
+            <w:r>
+              <w:rPr>
+                <w:rFonts w:cs="B Nazanin"/>
+                <w:rtl/>
+                <w:lang w:bidi="fa-IR"/>
+              </w:rPr>
+              <w:t xml:space="preserve"> را ساده م</w:t>
+            </w:r>
+            <w:r>
+              <w:rPr>
+                <w:rFonts w:cs="B Nazanin" w:hint="cs"/>
+                <w:rtl/>
+                <w:lang w:bidi="fa-IR"/>
+              </w:rPr>
+              <w:t>ی</w:t>
+            </w:r>
+            <w:r>
+              <w:rPr>
+                <w:rFonts w:cs="B Nazanin"/>
+                <w:rtl/>
+                <w:lang w:bidi="fa-IR"/>
+              </w:rPr>
+              <w:t xml:space="preserve"> کنند. همچن</w:t>
+            </w:r>
+            <w:r>
+              <w:rPr>
+                <w:rFonts w:cs="B Nazanin" w:hint="cs"/>
+                <w:rtl/>
+                <w:lang w:bidi="fa-IR"/>
+              </w:rPr>
+              <w:t>ی</w:t>
+            </w:r>
+            <w:r>
+              <w:rPr>
+                <w:rFonts w:cs="B Nazanin" w:hint="eastAsia"/>
+                <w:rtl/>
+                <w:lang w:bidi="fa-IR"/>
+              </w:rPr>
+              <w:t>ن</w:t>
+            </w:r>
+            <w:r>
+              <w:rPr>
+                <w:rFonts w:cs="B Nazanin"/>
+                <w:rtl/>
+                <w:lang w:bidi="fa-IR"/>
+              </w:rPr>
+              <w:t xml:space="preserve"> ، جمع کردن بس</w:t>
+            </w:r>
+            <w:r>
+              <w:rPr>
+                <w:rFonts w:cs="B Nazanin" w:hint="cs"/>
+                <w:rtl/>
+                <w:lang w:bidi="fa-IR"/>
+              </w:rPr>
+              <w:t>ی</w:t>
+            </w:r>
+            <w:r>
+              <w:rPr>
+                <w:rFonts w:cs="B Nazanin" w:hint="eastAsia"/>
+                <w:rtl/>
+                <w:lang w:bidi="fa-IR"/>
+              </w:rPr>
+              <w:t>ار</w:t>
+            </w:r>
+            <w:r>
+              <w:rPr>
+                <w:rFonts w:cs="B Nazanin" w:hint="cs"/>
+                <w:rtl/>
+                <w:lang w:bidi="fa-IR"/>
+              </w:rPr>
+              <w:t>ی</w:t>
+            </w:r>
+            <w:r>
+              <w:rPr>
+                <w:rFonts w:cs="B Nazanin"/>
+                <w:rtl/>
+                <w:lang w:bidi="fa-IR"/>
+              </w:rPr>
+              <w:t xml:space="preserve"> از اعداد در مقا</w:t>
+            </w:r>
+            <w:r>
+              <w:rPr>
+                <w:rFonts w:cs="B Nazanin" w:hint="cs"/>
+                <w:rtl/>
+                <w:lang w:bidi="fa-IR"/>
+              </w:rPr>
+              <w:t>ی</w:t>
+            </w:r>
+            <w:r>
+              <w:rPr>
+                <w:rFonts w:cs="B Nazanin" w:hint="eastAsia"/>
+                <w:rtl/>
+                <w:lang w:bidi="fa-IR"/>
+              </w:rPr>
+              <w:t>سه</w:t>
+            </w:r>
+            <w:r>
+              <w:rPr>
+                <w:rFonts w:cs="B Nazanin"/>
+                <w:rtl/>
+                <w:lang w:bidi="fa-IR"/>
+              </w:rPr>
+              <w:t xml:space="preserve"> با گرفتن محصول بس</w:t>
+            </w:r>
+            <w:r>
+              <w:rPr>
+                <w:rFonts w:cs="B Nazanin" w:hint="cs"/>
+                <w:rtl/>
+                <w:lang w:bidi="fa-IR"/>
+              </w:rPr>
+              <w:t>ی</w:t>
+            </w:r>
+            <w:r>
+              <w:rPr>
+                <w:rFonts w:cs="B Nazanin" w:hint="eastAsia"/>
+                <w:rtl/>
+                <w:lang w:bidi="fa-IR"/>
+              </w:rPr>
+              <w:t>ار</w:t>
+            </w:r>
+            <w:r>
+              <w:rPr>
+                <w:rFonts w:cs="B Nazanin" w:hint="cs"/>
+                <w:rtl/>
+                <w:lang w:bidi="fa-IR"/>
+              </w:rPr>
+              <w:t>ی</w:t>
+            </w:r>
+            <w:r>
+              <w:rPr>
+                <w:rFonts w:cs="B Nazanin"/>
+                <w:rtl/>
+                <w:lang w:bidi="fa-IR"/>
+              </w:rPr>
+              <w:t xml:space="preserve"> از اعداد کوچک ، مستعد خطاها</w:t>
+            </w:r>
+            <w:r>
+              <w:rPr>
+                <w:rFonts w:cs="B Nazanin" w:hint="cs"/>
+                <w:rtl/>
+                <w:lang w:bidi="fa-IR"/>
+              </w:rPr>
+              <w:t>ی</w:t>
+            </w:r>
+            <w:r>
+              <w:rPr>
+                <w:rFonts w:cs="B Nazanin"/>
+                <w:rtl/>
+                <w:lang w:bidi="fa-IR"/>
+              </w:rPr>
+              <w:t xml:space="preserve"> گرد شدن عدد</w:t>
+            </w:r>
+            <w:r>
+              <w:rPr>
+                <w:rFonts w:cs="B Nazanin" w:hint="cs"/>
+                <w:rtl/>
+                <w:lang w:bidi="fa-IR"/>
+              </w:rPr>
+              <w:t>ی</w:t>
+            </w:r>
+            <w:r>
+              <w:rPr>
+                <w:rFonts w:cs="B Nazanin"/>
+                <w:rtl/>
+                <w:lang w:bidi="fa-IR"/>
+              </w:rPr>
+              <w:t xml:space="preserve"> کمتر است.</w:t>
+            </w:r>
+          </w:p>
+        </w:tc>
+      </w:tr>
+    </w:tbl>
+    <w:p>
+      <w:pPr>
+        <w:bidi/>
+        <w:spacing w:line="360" w:lineRule="auto"/>
+        <w:rPr>
+          <w:rFonts w:cs="B Nazanin"/>
+          <w:rtl/>
+          <w:lang w:bidi="fa-IR"/>
+        </w:rPr>
+      </w:pPr>
+    </w:p>
+    <w:p>
+      <w:pPr>
+        <w:bidi/>
+        <w:spacing w:line="360" w:lineRule="auto"/>
+        <w:rPr>
+          <w:rFonts w:cs="B Nazanin"/>
+          <w:rtl/>
+          <w:lang w:bidi="fa-IR"/>
+        </w:rPr>
+      </w:pPr>
+      <w:r>
+        <w:rPr>
+          <w:rFonts w:cs="B Nazanin"/>
+          <w:rtl/>
+          <w:lang w:bidi="fa-IR"/>
+        </w:rPr>
+        <w:lastRenderedPageBreak/>
+        <w:t>عملکرد ، همانطور که برا</w:t>
+      </w:r>
+      <w:r>
+        <w:rPr>
+          <w:rFonts w:cs="B Nazanin" w:hint="cs"/>
+          <w:rtl/>
+          <w:lang w:bidi="fa-IR"/>
+        </w:rPr>
+        <w:t>ی</w:t>
+      </w:r>
+      <w:r>
+        <w:rPr>
+          <w:rFonts w:cs="B Nazanin"/>
+          <w:rtl/>
+          <w:lang w:bidi="fa-IR"/>
+        </w:rPr>
+        <w:t xml:space="preserve"> فرود ش</w:t>
+      </w:r>
+      <w:r>
+        <w:rPr>
+          <w:rFonts w:cs="B Nazanin" w:hint="cs"/>
+          <w:rtl/>
+          <w:lang w:bidi="fa-IR"/>
+        </w:rPr>
+        <w:t>ی</w:t>
+      </w:r>
+      <w:r>
+        <w:rPr>
+          <w:rFonts w:cs="B Nazanin" w:hint="eastAsia"/>
+          <w:rtl/>
+          <w:lang w:bidi="fa-IR"/>
+        </w:rPr>
+        <w:t>ب</w:t>
+      </w:r>
+      <w:r>
+        <w:rPr>
+          <w:rFonts w:cs="B Nazanin"/>
+          <w:rtl/>
+          <w:lang w:bidi="fa-IR"/>
+        </w:rPr>
+        <w:t xml:space="preserve"> مورد ن</w:t>
+      </w:r>
+      <w:r>
+        <w:rPr>
+          <w:rFonts w:cs="B Nazanin" w:hint="cs"/>
+          <w:rtl/>
+          <w:lang w:bidi="fa-IR"/>
+        </w:rPr>
+        <w:t>ی</w:t>
+      </w:r>
+      <w:r>
+        <w:rPr>
+          <w:rFonts w:cs="B Nazanin" w:hint="eastAsia"/>
+          <w:rtl/>
+          <w:lang w:bidi="fa-IR"/>
+        </w:rPr>
+        <w:t>از</w:t>
+      </w:r>
+      <w:r>
+        <w:rPr>
+          <w:rFonts w:cs="B Nazanin"/>
+          <w:rtl/>
+          <w:lang w:bidi="fa-IR"/>
+        </w:rPr>
+        <w:t xml:space="preserve"> است. تنها راه ممکن برا</w:t>
+      </w:r>
+      <w:r>
+        <w:rPr>
+          <w:rFonts w:cs="B Nazanin" w:hint="cs"/>
+          <w:rtl/>
+          <w:lang w:bidi="fa-IR"/>
+        </w:rPr>
+        <w:t>ی</w:t>
+      </w:r>
+      <w:r>
+        <w:rPr>
+          <w:rFonts w:cs="B Nazanin"/>
+          <w:rtl/>
+          <w:lang w:bidi="fa-IR"/>
+        </w:rPr>
+        <w:t xml:space="preserve"> جستجو</w:t>
+      </w:r>
+      <w:r>
+        <w:rPr>
+          <w:rFonts w:cs="B Nazanin" w:hint="cs"/>
+          <w:rtl/>
+          <w:lang w:bidi="fa-IR"/>
+        </w:rPr>
+        <w:t>ی</w:t>
+      </w:r>
+      <w:r>
+        <w:rPr>
+          <w:rFonts w:cs="B Nazanin"/>
+          <w:rtl/>
+          <w:lang w:bidi="fa-IR"/>
+        </w:rPr>
+        <w:t xml:space="preserve"> فضا</w:t>
+      </w:r>
+      <w:r>
+        <w:rPr>
+          <w:rFonts w:cs="B Nazanin" w:hint="cs"/>
+          <w:rtl/>
+          <w:lang w:bidi="fa-IR"/>
+        </w:rPr>
+        <w:t>ی</w:t>
+      </w:r>
+      <w:r>
+        <w:rPr>
+          <w:rFonts w:cs="B Nazanin"/>
+          <w:rtl/>
+          <w:lang w:bidi="fa-IR"/>
+        </w:rPr>
+        <w:t xml:space="preserve"> تکال</w:t>
+      </w:r>
+      <w:r>
+        <w:rPr>
+          <w:rFonts w:cs="B Nazanin" w:hint="cs"/>
+          <w:rtl/>
+          <w:lang w:bidi="fa-IR"/>
+        </w:rPr>
+        <w:t>ی</w:t>
+      </w:r>
+      <w:r>
+        <w:rPr>
+          <w:rFonts w:cs="B Nazanin" w:hint="eastAsia"/>
+          <w:rtl/>
+          <w:lang w:bidi="fa-IR"/>
+        </w:rPr>
+        <w:t>ف</w:t>
+      </w:r>
+      <w:r>
+        <w:rPr>
+          <w:rFonts w:cs="B Nazanin"/>
+          <w:rtl/>
+          <w:lang w:bidi="fa-IR"/>
+        </w:rPr>
+        <w:t xml:space="preserve"> احتمال</w:t>
+      </w:r>
+      <w:r>
+        <w:rPr>
+          <w:rFonts w:cs="B Nazanin" w:hint="cs"/>
+          <w:rtl/>
+          <w:lang w:bidi="fa-IR"/>
+        </w:rPr>
+        <w:t>ی</w:t>
+      </w:r>
+      <w:r>
+        <w:rPr>
+          <w:rFonts w:cs="B Nazanin"/>
+          <w:rtl/>
+          <w:lang w:bidi="fa-IR"/>
+        </w:rPr>
+        <w:t xml:space="preserve"> اعضا به جوامع ، شروع کار با انجام تکال</w:t>
+      </w:r>
+      <w:r>
+        <w:rPr>
+          <w:rFonts w:cs="B Nazanin" w:hint="cs"/>
+          <w:rtl/>
+          <w:lang w:bidi="fa-IR"/>
+        </w:rPr>
+        <w:t>ی</w:t>
+      </w:r>
+      <w:r>
+        <w:rPr>
+          <w:rFonts w:cs="B Nazanin" w:hint="eastAsia"/>
+          <w:rtl/>
+          <w:lang w:bidi="fa-IR"/>
+        </w:rPr>
+        <w:t>ف</w:t>
+      </w:r>
+      <w:r>
+        <w:rPr>
+          <w:rFonts w:cs="B Nazanin"/>
+          <w:rtl/>
+          <w:lang w:bidi="fa-IR"/>
+        </w:rPr>
+        <w:t xml:space="preserve"> و ا</w:t>
+      </w:r>
+      <w:r>
+        <w:rPr>
+          <w:rFonts w:cs="B Nazanin" w:hint="cs"/>
+          <w:rtl/>
+          <w:lang w:bidi="fa-IR"/>
+        </w:rPr>
+        <w:t>ی</w:t>
+      </w:r>
+      <w:r>
+        <w:rPr>
+          <w:rFonts w:cs="B Nazanin" w:hint="eastAsia"/>
+          <w:rtl/>
+          <w:lang w:bidi="fa-IR"/>
+        </w:rPr>
+        <w:t>جاد</w:t>
+      </w:r>
+      <w:r>
+        <w:rPr>
+          <w:rFonts w:cs="B Nazanin"/>
+          <w:rtl/>
+          <w:lang w:bidi="fa-IR"/>
+        </w:rPr>
+        <w:t xml:space="preserve"> تغ</w:t>
+      </w:r>
+      <w:r>
+        <w:rPr>
+          <w:rFonts w:cs="B Nazanin" w:hint="cs"/>
+          <w:rtl/>
+          <w:lang w:bidi="fa-IR"/>
+        </w:rPr>
+        <w:t>یی</w:t>
+      </w:r>
+      <w:r>
+        <w:rPr>
+          <w:rFonts w:cs="B Nazanin" w:hint="eastAsia"/>
+          <w:rtl/>
+          <w:lang w:bidi="fa-IR"/>
+        </w:rPr>
+        <w:t>رات</w:t>
+      </w:r>
+      <w:r>
+        <w:rPr>
+          <w:rFonts w:cs="B Nazanin"/>
+          <w:rtl/>
+          <w:lang w:bidi="fa-IR"/>
+        </w:rPr>
+        <w:t xml:space="preserve"> کوچک است ، م</w:t>
+      </w:r>
+      <w:r>
+        <w:rPr>
+          <w:rFonts w:cs="B Nazanin" w:hint="cs"/>
+          <w:rtl/>
+          <w:lang w:bidi="fa-IR"/>
+        </w:rPr>
+        <w:t>ی</w:t>
+      </w:r>
+      <w:r>
+        <w:rPr>
+          <w:rFonts w:cs="B Nazanin"/>
+          <w:rtl/>
+          <w:lang w:bidi="fa-IR"/>
+        </w:rPr>
+        <w:t xml:space="preserve"> گو</w:t>
+      </w:r>
+      <w:r>
+        <w:rPr>
+          <w:rFonts w:cs="B Nazanin" w:hint="cs"/>
+          <w:rtl/>
+          <w:lang w:bidi="fa-IR"/>
+        </w:rPr>
+        <w:t>ی</w:t>
+      </w:r>
+      <w:r>
+        <w:rPr>
+          <w:rFonts w:cs="B Nazanin" w:hint="eastAsia"/>
+          <w:rtl/>
+          <w:lang w:bidi="fa-IR"/>
+        </w:rPr>
+        <w:t>ند</w:t>
+      </w:r>
+      <w:r>
+        <w:rPr>
+          <w:rFonts w:cs="B Nazanin"/>
+          <w:rtl/>
+          <w:lang w:bidi="fa-IR"/>
+        </w:rPr>
+        <w:t xml:space="preserve"> درج </w:t>
+      </w:r>
+      <w:r>
+        <w:rPr>
+          <w:rFonts w:cs="B Nazanin" w:hint="cs"/>
+          <w:rtl/>
+          <w:lang w:bidi="fa-IR"/>
+        </w:rPr>
+        <w:t>ی</w:t>
+      </w:r>
+      <w:r>
+        <w:rPr>
+          <w:rFonts w:cs="B Nazanin" w:hint="eastAsia"/>
+          <w:rtl/>
+          <w:lang w:bidi="fa-IR"/>
+        </w:rPr>
+        <w:t>ا</w:t>
+      </w:r>
+      <w:r>
+        <w:rPr>
+          <w:rFonts w:cs="B Nazanin"/>
+          <w:rtl/>
+          <w:lang w:bidi="fa-IR"/>
+        </w:rPr>
+        <w:t xml:space="preserve"> حذف </w:t>
+      </w:r>
+      <w:r>
+        <w:rPr>
+          <w:rFonts w:cs="B Nazanin" w:hint="cs"/>
+          <w:rtl/>
+          <w:lang w:bidi="fa-IR"/>
+        </w:rPr>
+        <w:t>ی</w:t>
+      </w:r>
+      <w:r>
+        <w:rPr>
+          <w:rFonts w:cs="B Nazanin" w:hint="eastAsia"/>
+          <w:rtl/>
+          <w:lang w:bidi="fa-IR"/>
+        </w:rPr>
+        <w:t>ک</w:t>
+      </w:r>
+      <w:r>
+        <w:rPr>
+          <w:rFonts w:cs="B Nazanin"/>
+          <w:rtl/>
+          <w:lang w:bidi="fa-IR"/>
+        </w:rPr>
+        <w:t xml:space="preserve"> عضو برا</w:t>
+      </w:r>
+      <w:r>
+        <w:rPr>
+          <w:rFonts w:cs="B Nazanin" w:hint="cs"/>
+          <w:rtl/>
+          <w:lang w:bidi="fa-IR"/>
+        </w:rPr>
+        <w:t>ی</w:t>
+      </w:r>
+      <w:r>
+        <w:rPr>
+          <w:rFonts w:cs="B Nazanin"/>
+          <w:rtl/>
+          <w:lang w:bidi="fa-IR"/>
+        </w:rPr>
+        <w:t xml:space="preserve"> </w:t>
+      </w:r>
+      <w:r>
+        <w:rPr>
+          <w:rFonts w:cs="B Nazanin" w:hint="cs"/>
+          <w:rtl/>
+          <w:lang w:bidi="fa-IR"/>
+        </w:rPr>
+        <w:t>ی</w:t>
+      </w:r>
+      <w:r>
+        <w:rPr>
+          <w:rFonts w:cs="B Nazanin" w:hint="eastAsia"/>
+          <w:rtl/>
+          <w:lang w:bidi="fa-IR"/>
+        </w:rPr>
+        <w:t>ک</w:t>
+      </w:r>
+      <w:r>
+        <w:rPr>
+          <w:rFonts w:cs="B Nazanin"/>
+          <w:rtl/>
+          <w:lang w:bidi="fa-IR"/>
+        </w:rPr>
+        <w:t xml:space="preserve"> جامعه. </w:t>
+      </w:r>
+    </w:p>
+    <w:p>
+      <w:pPr>
+        <w:bidi/>
+        <w:spacing w:line="360" w:lineRule="auto"/>
+        <w:rPr>
+          <w:rFonts w:cs="B Nazanin"/>
+          <w:rtl/>
+          <w:lang w:bidi="fa-IR"/>
+        </w:rPr>
+      </w:pPr>
+      <w:r>
+        <w:rPr>
+          <w:rFonts w:cs="B Nazanin"/>
+          <w:rtl/>
+          <w:lang w:bidi="fa-IR"/>
+        </w:rPr>
+        <w:t>برا</w:t>
+      </w:r>
+      <w:r>
+        <w:rPr>
+          <w:rFonts w:cs="B Nazanin" w:hint="cs"/>
+          <w:rtl/>
+          <w:lang w:bidi="fa-IR"/>
+        </w:rPr>
+        <w:t>ی</w:t>
+      </w:r>
+      <w:r>
+        <w:rPr>
+          <w:rFonts w:cs="B Nazanin"/>
+          <w:rtl/>
+          <w:lang w:bidi="fa-IR"/>
+        </w:rPr>
+        <w:t xml:space="preserve"> هر </w:t>
+      </w:r>
+      <w:r>
+        <w:rPr>
+          <w:rFonts w:cs="B Nazanin" w:hint="cs"/>
+          <w:rtl/>
+          <w:lang w:bidi="fa-IR"/>
+        </w:rPr>
+        <w:t>ی</w:t>
+      </w:r>
+      <w:r>
+        <w:rPr>
+          <w:rFonts w:cs="B Nazanin" w:hint="eastAsia"/>
+          <w:rtl/>
+          <w:lang w:bidi="fa-IR"/>
+        </w:rPr>
+        <w:t>ک</w:t>
+      </w:r>
+      <w:r>
+        <w:rPr>
+          <w:rFonts w:cs="B Nazanin"/>
+          <w:rtl/>
+          <w:lang w:bidi="fa-IR"/>
+        </w:rPr>
+        <w:t xml:space="preserve"> از ا</w:t>
+      </w:r>
+      <w:r>
+        <w:rPr>
+          <w:rFonts w:cs="B Nazanin" w:hint="cs"/>
+          <w:rtl/>
+          <w:lang w:bidi="fa-IR"/>
+        </w:rPr>
+        <w:t>ی</w:t>
+      </w:r>
+      <w:r>
+        <w:rPr>
+          <w:rFonts w:cs="B Nazanin" w:hint="eastAsia"/>
+          <w:rtl/>
+          <w:lang w:bidi="fa-IR"/>
+        </w:rPr>
+        <w:t>نگونه</w:t>
+      </w:r>
+      <w:r>
+        <w:rPr>
+          <w:rFonts w:cs="B Nazanin"/>
+          <w:rtl/>
+          <w:lang w:bidi="fa-IR"/>
+        </w:rPr>
+        <w:t xml:space="preserve"> وظا</w:t>
+      </w:r>
+      <w:r>
+        <w:rPr>
+          <w:rFonts w:cs="B Nazanin" w:hint="cs"/>
+          <w:rtl/>
+          <w:lang w:bidi="fa-IR"/>
+        </w:rPr>
+        <w:t>ی</w:t>
+      </w:r>
+      <w:r>
+        <w:rPr>
+          <w:rFonts w:cs="B Nazanin" w:hint="eastAsia"/>
+          <w:rtl/>
+          <w:lang w:bidi="fa-IR"/>
+        </w:rPr>
+        <w:t>ف</w:t>
+      </w:r>
+      <w:r>
+        <w:rPr>
+          <w:rFonts w:cs="B Nazanin"/>
+          <w:rtl/>
+          <w:lang w:bidi="fa-IR"/>
+        </w:rPr>
+        <w:t xml:space="preserve"> ، م</w:t>
+      </w:r>
+      <w:r>
+        <w:rPr>
+          <w:rFonts w:cs="B Nazanin" w:hint="cs"/>
+          <w:rtl/>
+          <w:lang w:bidi="fa-IR"/>
+        </w:rPr>
+        <w:t>ی</w:t>
+      </w:r>
+      <w:r>
+        <w:rPr>
+          <w:rFonts w:cs="B Nazanin"/>
+          <w:rtl/>
+          <w:lang w:bidi="fa-IR"/>
+        </w:rPr>
+        <w:t xml:space="preserve"> توان</w:t>
+      </w:r>
+      <w:r>
+        <w:rPr>
+          <w:rFonts w:cs="B Nazanin" w:hint="cs"/>
+          <w:rtl/>
+          <w:lang w:bidi="fa-IR"/>
+        </w:rPr>
+        <w:t>ی</w:t>
+      </w:r>
+      <w:r>
+        <w:rPr>
+          <w:rFonts w:cs="B Nazanin" w:hint="eastAsia"/>
+          <w:rtl/>
+          <w:lang w:bidi="fa-IR"/>
+        </w:rPr>
+        <w:t>م</w:t>
+      </w:r>
+      <w:r>
+        <w:rPr>
+          <w:rFonts w:cs="B Nazanin"/>
+          <w:rtl/>
+          <w:lang w:bidi="fa-IR"/>
+        </w:rPr>
+        <w:t xml:space="preserve"> با احتساب ش</w:t>
+      </w:r>
+      <w:r>
+        <w:rPr>
+          <w:rFonts w:cs="B Nazanin" w:hint="cs"/>
+          <w:rtl/>
+          <w:lang w:bidi="fa-IR"/>
+        </w:rPr>
+        <w:t>ی</w:t>
+      </w:r>
+      <w:r>
+        <w:rPr>
+          <w:rFonts w:cs="B Nazanin" w:hint="eastAsia"/>
+          <w:rtl/>
+          <w:lang w:bidi="fa-IR"/>
+        </w:rPr>
+        <w:t>ب</w:t>
+      </w:r>
+      <w:r>
+        <w:rPr>
+          <w:rFonts w:cs="B Nazanin"/>
+          <w:rtl/>
+          <w:lang w:bidi="fa-IR"/>
+        </w:rPr>
+        <w:t xml:space="preserve"> ، بهتر</w:t>
+      </w:r>
+      <w:r>
+        <w:rPr>
+          <w:rFonts w:cs="B Nazanin" w:hint="cs"/>
+          <w:rtl/>
+          <w:lang w:bidi="fa-IR"/>
+        </w:rPr>
+        <w:t>ی</w:t>
+      </w:r>
+      <w:r>
+        <w:rPr>
+          <w:rFonts w:cs="B Nazanin" w:hint="eastAsia"/>
+          <w:rtl/>
+          <w:lang w:bidi="fa-IR"/>
+        </w:rPr>
+        <w:t>ن</w:t>
+      </w:r>
+      <w:r>
+        <w:rPr>
+          <w:rFonts w:cs="B Nazanin"/>
+          <w:rtl/>
+          <w:lang w:bidi="fa-IR"/>
+        </w:rPr>
+        <w:t xml:space="preserve"> احتمالات جامعه (</w:t>
+      </w:r>
+      <w:r>
+        <w:rPr>
+          <w:rFonts w:cs="B Nazanin"/>
+          <w:lang w:bidi="fa-IR"/>
+        </w:rPr>
+        <w:t>pC</w:t>
+      </w:r>
+      <w:r>
+        <w:rPr>
+          <w:rFonts w:cs="B Nazanin"/>
+          <w:rtl/>
+          <w:lang w:bidi="fa-IR"/>
+        </w:rPr>
+        <w:t>) را حل کن</w:t>
+      </w:r>
+      <w:r>
+        <w:rPr>
+          <w:rFonts w:cs="B Nazanin" w:hint="cs"/>
+          <w:rtl/>
+          <w:lang w:bidi="fa-IR"/>
+        </w:rPr>
+        <w:t>ی</w:t>
+      </w:r>
+      <w:r>
+        <w:rPr>
+          <w:rFonts w:cs="B Nazanin" w:hint="eastAsia"/>
+          <w:rtl/>
+          <w:lang w:bidi="fa-IR"/>
+        </w:rPr>
+        <w:t>م</w:t>
+      </w:r>
+      <w:r>
+        <w:rPr>
+          <w:rFonts w:cs="B Nazanin"/>
+          <w:rtl/>
+          <w:lang w:bidi="fa-IR"/>
+        </w:rPr>
+        <w:t>. با ا</w:t>
+      </w:r>
+      <w:r>
+        <w:rPr>
+          <w:rFonts w:cs="B Nazanin" w:hint="cs"/>
+          <w:rtl/>
+          <w:lang w:bidi="fa-IR"/>
+        </w:rPr>
+        <w:t>ی</w:t>
+      </w:r>
+      <w:r>
+        <w:rPr>
+          <w:rFonts w:cs="B Nazanin" w:hint="eastAsia"/>
+          <w:rtl/>
+          <w:lang w:bidi="fa-IR"/>
+        </w:rPr>
+        <w:t>ن</w:t>
+      </w:r>
+      <w:r>
+        <w:rPr>
+          <w:rFonts w:cs="B Nazanin"/>
+          <w:rtl/>
+          <w:lang w:bidi="fa-IR"/>
+        </w:rPr>
+        <w:t xml:space="preserve"> وجود ، دانستن ا</w:t>
+      </w:r>
+      <w:r>
+        <w:rPr>
+          <w:rFonts w:cs="B Nazanin" w:hint="cs"/>
+          <w:rtl/>
+          <w:lang w:bidi="fa-IR"/>
+        </w:rPr>
+        <w:t>ی</w:t>
+      </w:r>
+      <w:r>
+        <w:rPr>
+          <w:rFonts w:cs="B Nazanin" w:hint="eastAsia"/>
+          <w:rtl/>
+          <w:lang w:bidi="fa-IR"/>
+        </w:rPr>
+        <w:t>نکه</w:t>
+      </w:r>
+      <w:r>
+        <w:rPr>
+          <w:rFonts w:cs="B Nazanin"/>
+          <w:rtl/>
+          <w:lang w:bidi="fa-IR"/>
+        </w:rPr>
+        <w:t xml:space="preserve"> چه تغ</w:t>
+      </w:r>
+      <w:r>
+        <w:rPr>
+          <w:rFonts w:cs="B Nazanin" w:hint="cs"/>
+          <w:rtl/>
+          <w:lang w:bidi="fa-IR"/>
+        </w:rPr>
+        <w:t>یی</w:t>
+      </w:r>
+      <w:r>
+        <w:rPr>
+          <w:rFonts w:cs="B Nazanin" w:hint="eastAsia"/>
+          <w:rtl/>
+          <w:lang w:bidi="fa-IR"/>
+        </w:rPr>
+        <w:t>رات</w:t>
+      </w:r>
+      <w:r>
+        <w:rPr>
+          <w:rFonts w:cs="B Nazanin" w:hint="cs"/>
+          <w:rtl/>
+          <w:lang w:bidi="fa-IR"/>
+        </w:rPr>
+        <w:t>ی</w:t>
+      </w:r>
+      <w:r>
+        <w:rPr>
+          <w:rFonts w:cs="B Nazanin"/>
+          <w:rtl/>
+          <w:lang w:bidi="fa-IR"/>
+        </w:rPr>
+        <w:t xml:space="preserve"> در عضو</w:t>
+      </w:r>
+      <w:r>
+        <w:rPr>
+          <w:rFonts w:cs="B Nazanin" w:hint="cs"/>
+          <w:rtl/>
+          <w:lang w:bidi="fa-IR"/>
+        </w:rPr>
+        <w:t>ی</w:t>
+      </w:r>
+      <w:r>
+        <w:rPr>
+          <w:rFonts w:cs="B Nazanin" w:hint="eastAsia"/>
+          <w:rtl/>
+          <w:lang w:bidi="fa-IR"/>
+        </w:rPr>
+        <w:t>ت</w:t>
+      </w:r>
+      <w:r>
+        <w:rPr>
+          <w:rFonts w:cs="B Nazanin"/>
+          <w:rtl/>
+          <w:lang w:bidi="fa-IR"/>
+        </w:rPr>
+        <w:t xml:space="preserve"> باعث م</w:t>
+      </w:r>
+      <w:r>
+        <w:rPr>
+          <w:rFonts w:cs="B Nazanin" w:hint="cs"/>
+          <w:rtl/>
+          <w:lang w:bidi="fa-IR"/>
+        </w:rPr>
+        <w:t>ی</w:t>
+      </w:r>
+      <w:r>
+        <w:rPr>
+          <w:rFonts w:cs="B Nazanin"/>
+          <w:rtl/>
+          <w:lang w:bidi="fa-IR"/>
+        </w:rPr>
+        <w:t xml:space="preserve"> شود ما را در مس</w:t>
+      </w:r>
+      <w:r>
+        <w:rPr>
+          <w:rFonts w:cs="B Nazanin" w:hint="cs"/>
+          <w:rtl/>
+          <w:lang w:bidi="fa-IR"/>
+        </w:rPr>
+        <w:t>ی</w:t>
+      </w:r>
+      <w:r>
+        <w:rPr>
+          <w:rFonts w:cs="B Nazanin" w:hint="eastAsia"/>
+          <w:rtl/>
+          <w:lang w:bidi="fa-IR"/>
+        </w:rPr>
+        <w:t>ر</w:t>
+      </w:r>
+      <w:r>
+        <w:rPr>
+          <w:rFonts w:cs="B Nazanin"/>
+          <w:rtl/>
+          <w:lang w:bidi="fa-IR"/>
+        </w:rPr>
+        <w:t xml:space="preserve"> صح</w:t>
+      </w:r>
+      <w:r>
+        <w:rPr>
+          <w:rFonts w:cs="B Nazanin" w:hint="cs"/>
+          <w:rtl/>
+          <w:lang w:bidi="fa-IR"/>
+        </w:rPr>
+        <w:t>ی</w:t>
+      </w:r>
+      <w:r>
+        <w:rPr>
+          <w:rFonts w:cs="B Nazanin" w:hint="eastAsia"/>
+          <w:rtl/>
+          <w:lang w:bidi="fa-IR"/>
+        </w:rPr>
+        <w:t>ح</w:t>
+      </w:r>
+      <w:r>
+        <w:rPr>
+          <w:rFonts w:cs="B Nazanin"/>
+          <w:rtl/>
+          <w:lang w:bidi="fa-IR"/>
+        </w:rPr>
+        <w:t xml:space="preserve"> سوق دهند ، دشوار است و ه</w:t>
+      </w:r>
+      <w:r>
+        <w:rPr>
+          <w:rFonts w:cs="B Nazanin" w:hint="cs"/>
+          <w:rtl/>
+          <w:lang w:bidi="fa-IR"/>
+        </w:rPr>
+        <w:t>ی</w:t>
+      </w:r>
+      <w:r>
+        <w:rPr>
+          <w:rFonts w:cs="B Nazanin" w:hint="eastAsia"/>
+          <w:rtl/>
+          <w:lang w:bidi="fa-IR"/>
+        </w:rPr>
+        <w:t>چ</w:t>
+      </w:r>
+      <w:r>
+        <w:rPr>
+          <w:rFonts w:cs="B Nazanin"/>
+          <w:rtl/>
+          <w:lang w:bidi="fa-IR"/>
+        </w:rPr>
+        <w:t xml:space="preserve"> تضم</w:t>
+      </w:r>
+      <w:r>
+        <w:rPr>
+          <w:rFonts w:cs="B Nazanin" w:hint="cs"/>
+          <w:rtl/>
+          <w:lang w:bidi="fa-IR"/>
+        </w:rPr>
+        <w:t>ی</w:t>
+      </w:r>
+      <w:r>
+        <w:rPr>
+          <w:rFonts w:cs="B Nazanin" w:hint="eastAsia"/>
+          <w:rtl/>
+          <w:lang w:bidi="fa-IR"/>
+        </w:rPr>
+        <w:t>ن</w:t>
+      </w:r>
+      <w:r>
+        <w:rPr>
+          <w:rFonts w:cs="B Nazanin" w:hint="cs"/>
+          <w:rtl/>
+          <w:lang w:bidi="fa-IR"/>
+        </w:rPr>
+        <w:t>ی</w:t>
+      </w:r>
+      <w:r>
+        <w:rPr>
+          <w:rFonts w:cs="B Nazanin"/>
+          <w:rtl/>
+          <w:lang w:bidi="fa-IR"/>
+        </w:rPr>
+        <w:t xml:space="preserve"> وجود ندارد که حت</w:t>
+      </w:r>
+      <w:r>
+        <w:rPr>
+          <w:rFonts w:cs="B Nazanin" w:hint="cs"/>
+          <w:rtl/>
+          <w:lang w:bidi="fa-IR"/>
+        </w:rPr>
+        <w:t>ی</w:t>
+      </w:r>
+      <w:r>
+        <w:rPr>
+          <w:rFonts w:cs="B Nazanin"/>
+          <w:rtl/>
+          <w:lang w:bidi="fa-IR"/>
+        </w:rPr>
+        <w:t xml:space="preserve"> بتوان</w:t>
+      </w:r>
+      <w:r>
+        <w:rPr>
+          <w:rFonts w:cs="B Nazanin" w:hint="cs"/>
+          <w:rtl/>
+          <w:lang w:bidi="fa-IR"/>
+        </w:rPr>
+        <w:t>ی</w:t>
+      </w:r>
+      <w:r>
+        <w:rPr>
+          <w:rFonts w:cs="B Nazanin" w:hint="eastAsia"/>
+          <w:rtl/>
+          <w:lang w:bidi="fa-IR"/>
+        </w:rPr>
+        <w:t>د</w:t>
+      </w:r>
+      <w:r>
+        <w:rPr>
+          <w:rFonts w:cs="B Nazanin"/>
+          <w:rtl/>
+          <w:lang w:bidi="fa-IR"/>
+        </w:rPr>
+        <w:t xml:space="preserve"> با انجام تغ</w:t>
+      </w:r>
+      <w:r>
+        <w:rPr>
+          <w:rFonts w:cs="B Nazanin" w:hint="cs"/>
+          <w:rtl/>
+          <w:lang w:bidi="fa-IR"/>
+        </w:rPr>
+        <w:t>یی</w:t>
+      </w:r>
+      <w:r>
+        <w:rPr>
+          <w:rFonts w:cs="B Nazanin" w:hint="eastAsia"/>
+          <w:rtl/>
+          <w:lang w:bidi="fa-IR"/>
+        </w:rPr>
+        <w:t>رات</w:t>
+      </w:r>
+      <w:r>
+        <w:rPr>
+          <w:rFonts w:cs="B Nazanin"/>
+          <w:rtl/>
+          <w:lang w:bidi="fa-IR"/>
+        </w:rPr>
+        <w:t xml:space="preserve"> افزا</w:t>
+      </w:r>
+      <w:r>
+        <w:rPr>
+          <w:rFonts w:cs="B Nazanin" w:hint="cs"/>
+          <w:rtl/>
+          <w:lang w:bidi="fa-IR"/>
+        </w:rPr>
+        <w:t>ی</w:t>
+      </w:r>
+      <w:r>
+        <w:rPr>
+          <w:rFonts w:cs="B Nazanin" w:hint="eastAsia"/>
+          <w:rtl/>
+          <w:lang w:bidi="fa-IR"/>
+        </w:rPr>
+        <w:t>ش</w:t>
+      </w:r>
+      <w:r>
+        <w:rPr>
+          <w:rFonts w:cs="B Nazanin" w:hint="cs"/>
+          <w:rtl/>
+          <w:lang w:bidi="fa-IR"/>
+        </w:rPr>
+        <w:t>ی</w:t>
+      </w:r>
+      <w:r>
+        <w:rPr>
+          <w:rFonts w:cs="B Nazanin"/>
+          <w:rtl/>
+          <w:lang w:bidi="fa-IR"/>
+        </w:rPr>
+        <w:t xml:space="preserve"> از </w:t>
+      </w:r>
+      <w:r>
+        <w:rPr>
+          <w:rFonts w:cs="B Nazanin" w:hint="cs"/>
+          <w:rtl/>
+          <w:lang w:bidi="fa-IR"/>
+        </w:rPr>
+        <w:t>ی</w:t>
+      </w:r>
+      <w:r>
+        <w:rPr>
+          <w:rFonts w:cs="B Nazanin" w:hint="eastAsia"/>
+          <w:rtl/>
+          <w:lang w:bidi="fa-IR"/>
+        </w:rPr>
+        <w:t>ک</w:t>
+      </w:r>
+      <w:r>
+        <w:rPr>
+          <w:rFonts w:cs="B Nazanin"/>
+          <w:rtl/>
+          <w:lang w:bidi="fa-IR"/>
+        </w:rPr>
+        <w:t xml:space="preserve"> تکل</w:t>
+      </w:r>
+      <w:r>
+        <w:rPr>
+          <w:rFonts w:cs="B Nazanin" w:hint="cs"/>
+          <w:rtl/>
+          <w:lang w:bidi="fa-IR"/>
+        </w:rPr>
+        <w:t>ی</w:t>
+      </w:r>
+      <w:r>
+        <w:rPr>
+          <w:rFonts w:cs="B Nazanin" w:hint="eastAsia"/>
+          <w:rtl/>
+          <w:lang w:bidi="fa-IR"/>
+        </w:rPr>
+        <w:t>ف</w:t>
+      </w:r>
+      <w:r>
+        <w:rPr>
+          <w:rFonts w:cs="B Nazanin"/>
+          <w:rtl/>
+          <w:lang w:bidi="fa-IR"/>
+        </w:rPr>
+        <w:t xml:space="preserve"> شروع به بهتر</w:t>
+      </w:r>
+      <w:r>
+        <w:rPr>
+          <w:rFonts w:cs="B Nazanin" w:hint="cs"/>
+          <w:rtl/>
+          <w:lang w:bidi="fa-IR"/>
+        </w:rPr>
+        <w:t>ی</w:t>
+      </w:r>
+      <w:r>
+        <w:rPr>
+          <w:rFonts w:cs="B Nazanin" w:hint="eastAsia"/>
+          <w:rtl/>
+          <w:lang w:bidi="fa-IR"/>
+        </w:rPr>
+        <w:t>ن</w:t>
+      </w:r>
+      <w:r>
+        <w:rPr>
+          <w:rFonts w:cs="B Nazanin"/>
+          <w:rtl/>
+          <w:lang w:bidi="fa-IR"/>
+        </w:rPr>
+        <w:t xml:space="preserve"> انتساب برس</w:t>
+      </w:r>
+      <w:r>
+        <w:rPr>
+          <w:rFonts w:cs="B Nazanin" w:hint="cs"/>
+          <w:rtl/>
+          <w:lang w:bidi="fa-IR"/>
+        </w:rPr>
+        <w:t>ی</w:t>
+      </w:r>
+      <w:r>
+        <w:rPr>
+          <w:rFonts w:cs="B Nazanin" w:hint="eastAsia"/>
+          <w:rtl/>
+          <w:lang w:bidi="fa-IR"/>
+        </w:rPr>
+        <w:t>د</w:t>
+      </w:r>
+      <w:r>
+        <w:rPr>
+          <w:rFonts w:cs="B Nazanin"/>
+          <w:rtl/>
+          <w:lang w:bidi="fa-IR"/>
+        </w:rPr>
+        <w:t>.</w:t>
+      </w:r>
+    </w:p>
+    <w:p>
+      <w:pPr>
+        <w:bidi/>
+        <w:spacing w:line="360" w:lineRule="auto"/>
+        <w:rPr>
+          <w:rFonts w:cs="B Nazanin"/>
+          <w:rtl/>
+          <w:lang w:bidi="fa-IR"/>
+        </w:rPr>
+      </w:pPr>
+    </w:p>
+    <w:p>
+      <w:pPr>
+        <w:bidi/>
+        <w:spacing w:line="360" w:lineRule="auto"/>
+        <w:rPr>
+          <w:rFonts w:cs="B Titr"/>
+          <w:sz w:val="40"/>
+          <w:szCs w:val="40"/>
+          <w:rtl/>
+          <w:lang w:bidi="fa-IR"/>
+        </w:rPr>
+      </w:pPr>
+      <w:r>
+        <w:rPr>
+          <w:rFonts w:cs="B Titr" w:hint="cs"/>
+          <w:sz w:val="40"/>
+          <w:szCs w:val="40"/>
+          <w:rtl/>
+          <w:lang w:bidi="fa-IR"/>
+        </w:rPr>
+        <w:t xml:space="preserve">10.5.4 </w:t>
+      </w:r>
+      <w:r>
+        <w:rPr>
+          <w:rFonts w:cs="B Titr"/>
+          <w:sz w:val="40"/>
+          <w:szCs w:val="40"/>
+          <w:rtl/>
+          <w:lang w:bidi="fa-IR"/>
+        </w:rPr>
+        <w:t>جلوگ</w:t>
+      </w:r>
+      <w:r>
+        <w:rPr>
+          <w:rFonts w:cs="B Titr" w:hint="cs"/>
+          <w:sz w:val="40"/>
+          <w:szCs w:val="40"/>
+          <w:rtl/>
+          <w:lang w:bidi="fa-IR"/>
+        </w:rPr>
+        <w:t>ی</w:t>
+      </w:r>
+      <w:r>
+        <w:rPr>
+          <w:rFonts w:cs="B Titr" w:hint="eastAsia"/>
+          <w:sz w:val="40"/>
+          <w:szCs w:val="40"/>
+          <w:rtl/>
+          <w:lang w:bidi="fa-IR"/>
+        </w:rPr>
+        <w:t>ر</w:t>
+      </w:r>
+      <w:r>
+        <w:rPr>
+          <w:rFonts w:cs="B Titr" w:hint="cs"/>
+          <w:sz w:val="40"/>
+          <w:szCs w:val="40"/>
+          <w:rtl/>
+          <w:lang w:bidi="fa-IR"/>
+        </w:rPr>
+        <w:t>ی</w:t>
+      </w:r>
+      <w:r>
+        <w:rPr>
+          <w:rFonts w:cs="B Titr"/>
+          <w:sz w:val="40"/>
+          <w:szCs w:val="40"/>
+          <w:rtl/>
+          <w:lang w:bidi="fa-IR"/>
+        </w:rPr>
+        <w:t xml:space="preserve"> از استفاده از تغ</w:t>
+      </w:r>
+      <w:r>
+        <w:rPr>
+          <w:rFonts w:cs="B Titr" w:hint="cs"/>
+          <w:sz w:val="40"/>
+          <w:szCs w:val="40"/>
+          <w:rtl/>
+          <w:lang w:bidi="fa-IR"/>
+        </w:rPr>
+        <w:t>یی</w:t>
+      </w:r>
+      <w:r>
+        <w:rPr>
+          <w:rFonts w:cs="B Titr" w:hint="eastAsia"/>
+          <w:sz w:val="40"/>
+          <w:szCs w:val="40"/>
+          <w:rtl/>
+          <w:lang w:bidi="fa-IR"/>
+        </w:rPr>
+        <w:t>رات</w:t>
+      </w:r>
+      <w:r>
+        <w:rPr>
+          <w:rFonts w:cs="B Titr"/>
+          <w:sz w:val="40"/>
+          <w:szCs w:val="40"/>
+          <w:rtl/>
+          <w:lang w:bidi="fa-IR"/>
+        </w:rPr>
+        <w:t xml:space="preserve"> عضو</w:t>
+      </w:r>
+      <w:r>
+        <w:rPr>
+          <w:rFonts w:cs="B Titr" w:hint="cs"/>
+          <w:sz w:val="40"/>
+          <w:szCs w:val="40"/>
+          <w:rtl/>
+          <w:lang w:bidi="fa-IR"/>
+        </w:rPr>
+        <w:t>ی</w:t>
+      </w:r>
+      <w:r>
+        <w:rPr>
+          <w:rFonts w:cs="B Titr" w:hint="eastAsia"/>
+          <w:sz w:val="40"/>
+          <w:szCs w:val="40"/>
+          <w:rtl/>
+          <w:lang w:bidi="fa-IR"/>
+        </w:rPr>
+        <w:t>ت</w:t>
+      </w:r>
+      <w:r>
+        <w:rPr>
+          <w:rFonts w:cs="B Titr"/>
+          <w:sz w:val="40"/>
+          <w:szCs w:val="40"/>
+          <w:rtl/>
+          <w:lang w:bidi="fa-IR"/>
+        </w:rPr>
+        <w:t xml:space="preserve"> گسسته</w:t>
+      </w:r>
+    </w:p>
+    <w:p>
+      <w:pPr>
+        <w:bidi/>
+        <w:spacing w:line="360" w:lineRule="auto"/>
+        <w:rPr>
+          <w:rFonts w:cs="B Nazanin" w:hint="cs"/>
+          <w:rtl/>
+          <w:lang w:bidi="fa-IR"/>
+        </w:rPr>
+      </w:pPr>
+      <w:r>
+        <w:rPr>
+          <w:rFonts w:cs="B Nazanin"/>
+          <w:rtl/>
+          <w:lang w:bidi="fa-IR"/>
+        </w:rPr>
+        <w:t>م</w:t>
+      </w:r>
+      <w:r>
+        <w:rPr>
+          <w:rFonts w:cs="B Nazanin" w:hint="cs"/>
+          <w:rtl/>
+          <w:lang w:bidi="fa-IR"/>
+        </w:rPr>
+        <w:t>تن ...</w:t>
       </w:r>
       <w:bookmarkStart w:id="0" w:name="_GoBack"/>
       <w:bookmarkEnd w:id="0"/>
@@ -73234,6 +76400,95 @@
     </w:lvl>
   </w:abstractNum>
   <w:abstractNum w:abstractNumId="6" w15:restartNumberingAfterBreak="0">
+    <w:nsid w:val="47251F5F"/>
+    <w:multiLevelType w:val="hybridMultilevel"/>
+    <w:tmpl w:val="195C4F90"/>
+    <w:lvl w:ilvl="0" w:tplc="0409000F">
+      <w:start w:val="1"/>
+      <w:numFmt w:val="decimal"/>
+      <w:lvlText w:val="%1."/>
+      <w:lvlJc w:val="left"/>
+      <w:pPr>
+        <w:ind w:left="720" w:hanging="360"/>
+      </w:pPr>
+      <w:rPr>
+        <w:rFonts w:hint="default"/>
+      </w:rPr>
+    </w:lvl>
+    <w:lvl w:ilvl="1" w:tplc="04090019" w:tentative="1">
+      <w:start w:val="1"/>
+      <w:numFmt w:val="lowerLetter"/>
+      <w:lvlText w:val="%2."/>
+      <w:lvlJc w:val="left"/>
+      <w:pPr>
+        <w:ind w:left="1440" w:hanging="360"/>
+      </w:pPr>
+    </w:lvl>
+    <w:lvl w:ilvl="2" w:tplc="0409001B" w:tentative="1">
+      <w:start w:val="1"/>
+      <w:numFmt w:val="lowerRoman"/>
+      <w:lvlText w:val="%3."/>
+      <w:lvlJc w:val="right"/>
+      <w:pPr>
+        <w:ind w:left="2160" w:hanging="180"/>
+      </w:pPr>
+    </w:lvl>
+    <w:lvl w:ilvl="3" w:tplc="0409000F" w:tentative="1">
+      <w:start w:val="1"/>
+      <w:numFmt w:val="decimal"/>
+      <w:lvlText w:val="%4."/>
+      <w:lvlJc w:val="left"/>
+      <w:pPr>
+        <w:ind w:left="2880" w:hanging="360"/>
+      </w:pPr>
+    </w:lvl>
+    <w:lvl w:ilvl="4" w:tplc="04090019" w:tentative="1">
+      <w:start w:val="1"/>
+      <w:numFmt w:val="lowerLetter"/>
+      <w:lvlText w:val="%5."/>
+      <w:lvlJc w:val="left"/>
+      <w:pPr>
+        <w:ind w:left="3600" w:hanging="360"/>
+      </w:pPr>
+    </w:lvl>
+    <w:lvl w:ilvl="5" w:tplc="0409001B" w:tentative="1">
+      <w:start w:val="1"/>
+      <w:numFmt w:val="lowerRoman"/>
+      <w:lvlText w:val="%6."/>
+      <w:lvlJc w:val="right"/>
+      <w:pPr>
+        <w:ind w:left="4320" w:hanging="180"/>
+      </w:pPr>
+    </w:lvl>
+    <w:lvl w:ilvl="6" w:tplc="0409000F" w:tentative="1">
+      <w:start w:val="1"/>
+      <w:numFmt w:val="decimal"/>
+      <w:lvlText w:val="%7."/>
+      <w:lvlJc w:val="left"/>
+      <w:pPr>
+        <w:ind w:left="5040" w:hanging="360"/>
+      </w:pPr>
+    </w:lvl>
+    <w:lvl w:ilvl="7" w:tplc="04090019" w:tentative="1">
+      <w:start w:val="1"/>
+      <w:numFmt w:val="lowerLetter"/>
+      <w:lvlText w:val="%8."/>
+      <w:lvlJc w:val="left"/>
+      <w:pPr>
+        <w:ind w:left="5760" w:hanging="360"/>
+      </w:pPr>
+    </w:lvl>
+    <w:lvl w:ilvl="8" w:tplc="0409001B" w:tentative="1">
+      <w:start w:val="1"/>
+      <w:numFmt w:val="lowerRoman"/>
+      <w:lvlText w:val="%9."/>
+      <w:lvlJc w:val="right"/>
+      <w:pPr>
+        <w:ind w:left="6480" w:hanging="180"/>
+      </w:pPr>
+    </w:lvl>
+  </w:abstractNum>
+  <w:abstractNum w:abstractNumId="7" w15:restartNumberingAfterBreak="0">
     <w:nsid w:val="4F2E4FE6"/>
     <w:multiLevelType w:val="hybridMultilevel"/>
     <w:tmpl w:val="D1E49AD6"/>
@@ -73322,7 +76577,7 @@
       </w:pPr>
     </w:lvl>
   </w:abstractNum>
-  <w:abstractNum w:abstractNumId="7" w15:restartNumberingAfterBreak="0">
+  <w:abstractNum w:abstractNumId="8" w15:restartNumberingAfterBreak="0">
     <w:nsid w:val="664B0BFE"/>
     <w:multiLevelType w:val="hybridMultilevel"/>
     <w:tmpl w:val="1A42ADEC"/>
@@ -73411,7 +76666,7 @@
       </w:pPr>
     </w:lvl>
   </w:abstractNum>
-  <w:abstractNum w:abstractNumId="8" w15:restartNumberingAfterBreak="0">
+  <w:abstractNum w:abstractNumId="9" w15:restartNumberingAfterBreak="0">
     <w:nsid w:val="7EF6787E"/>
     <w:multiLevelType w:val="hybridMultilevel"/>
     <w:tmpl w:val="A2A621D2"/>
@@ -73504,10 +76759,10 @@
     <w:abstractNumId w:val="3"/>
   </w:num>
   <w:num w:numId="3">
-    <w:abstractNumId w:val="6"/>
+    <w:abstractNumId w:val="7"/>
   </w:num>
   <w:num w:numId="4">
-    <w:abstractNumId w:val="8"/>
+    <w:abstractNumId w:val="9"/>
   </w:num>
   <w:num w:numId="5">
     <w:abstractNumId w:val="0"/>
@@ -73516,13 +76771,16 @@
     <w:abstractNumId w:val="4"/>
   </w:num>
   <w:num w:numId="7">
-    <w:abstractNumId w:val="7"/>
+    <w:abstractNumId w:val="8"/>
   </w:num>
   <w:num w:numId="8">
     <w:abstractNumId w:val="2"/>
   </w:num>
   <w:num w:numId="9">
     <w:abstractNumId w:val="1"/>
+  </w:num>
+  <w:num w:numId="10">
+    <w:abstractNumId w:val="6"/>
   </w:num>
 </w:numbering>
 </file>

</xml_diff>